<commit_message>
Update of the front-end with connection to the backend and a displaying of the users; Login-page and Home-page w/o the images; Navbar
</commit_message>
<xml_diff>
--- a/documentation/Design Document.docx
+++ b/documentation/Design Document.docx
@@ -87,13 +87,23 @@
           <w:lang w:val="en-US"/>
         </w:rPr>
       </w:pPr>
-      <w:r>
-        <w:rPr>
-          <w:sz w:val="40"/>
-          <w:szCs w:val="40"/>
-          <w:lang w:val="en-US"/>
-        </w:rPr>
-        <w:t>Zhaklin Yanakieva</w:t>
+      <w:proofErr w:type="spellStart"/>
+      <w:r>
+        <w:rPr>
+          <w:sz w:val="40"/>
+          <w:szCs w:val="40"/>
+          <w:lang w:val="en-US"/>
+        </w:rPr>
+        <w:t>Zhaklin</w:t>
+      </w:r>
+      <w:proofErr w:type="spellEnd"/>
+      <w:r>
+        <w:rPr>
+          <w:sz w:val="40"/>
+          <w:szCs w:val="40"/>
+          <w:lang w:val="en-US"/>
+        </w:rPr>
+        <w:t xml:space="preserve"> Yanakieva</w:t>
       </w:r>
     </w:p>
     <w:p>
@@ -131,7 +141,39 @@
           <w:szCs w:val="40"/>
           <w:lang w:val="en-US"/>
         </w:rPr>
-        <w:t>Date: 29/09/2020</w:t>
+        <w:t xml:space="preserve">Date: </w:t>
+      </w:r>
+      <w:r>
+        <w:rPr>
+          <w:sz w:val="40"/>
+          <w:szCs w:val="40"/>
+          <w:lang w:val="en-US"/>
+        </w:rPr>
+        <w:t>07</w:t>
+      </w:r>
+      <w:r>
+        <w:rPr>
+          <w:sz w:val="40"/>
+          <w:szCs w:val="40"/>
+          <w:lang w:val="en-US"/>
+        </w:rPr>
+        <w:t>/</w:t>
+      </w:r>
+      <w:r>
+        <w:rPr>
+          <w:sz w:val="40"/>
+          <w:szCs w:val="40"/>
+          <w:lang w:val="en-US"/>
+        </w:rPr>
+        <w:t>10</w:t>
+      </w:r>
+      <w:r>
+        <w:rPr>
+          <w:sz w:val="40"/>
+          <w:szCs w:val="40"/>
+          <w:lang w:val="en-US"/>
+        </w:rPr>
+        <w:t>/2020</w:t>
       </w:r>
     </w:p>
     <w:p>
@@ -235,23 +277,23 @@
       <w:r>
         <w:rPr>
           <w:noProof/>
-          <w:sz w:val="32"/>
-          <w:szCs w:val="32"/>
+          <w:sz w:val="40"/>
+          <w:szCs w:val="40"/>
           <w:lang w:val="en-US"/>
         </w:rPr>
         <w:lastRenderedPageBreak/>
         <w:drawing>
-          <wp:anchor distT="0" distB="0" distL="114300" distR="114300" simplePos="0" relativeHeight="251659264" behindDoc="0" locked="0" layoutInCell="1" allowOverlap="1" wp14:anchorId="4C38031D" wp14:editId="336D9F05">
+          <wp:anchor distT="0" distB="0" distL="114300" distR="114300" simplePos="0" relativeHeight="251663360" behindDoc="0" locked="0" layoutInCell="1" allowOverlap="1" wp14:anchorId="3656C6C0" wp14:editId="19804655">
             <wp:simplePos x="0" y="0"/>
-            <wp:positionH relativeFrom="column">
-              <wp:posOffset>221347</wp:posOffset>
+            <wp:positionH relativeFrom="margin">
+              <wp:align>center</wp:align>
             </wp:positionH>
-            <wp:positionV relativeFrom="paragraph">
-              <wp:posOffset>5311674</wp:posOffset>
+            <wp:positionV relativeFrom="margin">
+              <wp:posOffset>-469900</wp:posOffset>
             </wp:positionV>
-            <wp:extent cx="5731510" cy="3422015"/>
-            <wp:effectExtent l="0" t="0" r="2540" b="6985"/>
-            <wp:wrapSquare wrapText="bothSides"/>
+            <wp:extent cx="5067300" cy="6425565"/>
+            <wp:effectExtent l="0" t="0" r="0" b="0"/>
+            <wp:wrapTopAndBottom/>
             <wp:docPr id="2" name="Picture 2" descr="Diagram&#10;&#10;Description automatically generated"/>
             <wp:cNvGraphicFramePr>
               <a:graphicFrameLocks xmlns:a="http://schemas.openxmlformats.org/drawingml/2006/main" noChangeAspect="1"/>
@@ -263,7 +305,7 @@
                     <pic:cNvPr id="2" name="Picture 2" descr="Diagram&#10;&#10;Description automatically generated"/>
                     <pic:cNvPicPr/>
                   </pic:nvPicPr>
-                  <pic:blipFill>
+                  <pic:blipFill rotWithShape="1">
                     <a:blip r:embed="rId6">
                       <a:extLst>
                         <a:ext uri="{28A0092B-C50C-407E-A947-70E740481C1C}">
@@ -271,70 +313,13 @@
                         </a:ext>
                       </a:extLst>
                     </a:blip>
-                    <a:stretch>
-                      <a:fillRect/>
-                    </a:stretch>
-                  </pic:blipFill>
-                  <pic:spPr>
-                    <a:xfrm>
-                      <a:off x="0" y="0"/>
-                      <a:ext cx="5731510" cy="3422015"/>
-                    </a:xfrm>
-                    <a:prstGeom prst="rect">
-                      <a:avLst/>
-                    </a:prstGeom>
-                  </pic:spPr>
-                </pic:pic>
-              </a:graphicData>
-            </a:graphic>
-          </wp:anchor>
-        </w:drawing>
-      </w:r>
-      <w:r>
-        <w:rPr>
-          <w:noProof/>
-          <w:sz w:val="32"/>
-          <w:szCs w:val="32"/>
-          <w:lang w:val="en-US"/>
-        </w:rPr>
-        <w:drawing>
-          <wp:anchor distT="0" distB="0" distL="114300" distR="114300" simplePos="0" relativeHeight="251658240" behindDoc="0" locked="0" layoutInCell="1" allowOverlap="1" wp14:anchorId="26BDF98C" wp14:editId="0B3BD93D">
-            <wp:simplePos x="0" y="0"/>
-            <wp:positionH relativeFrom="margin">
-              <wp:posOffset>222250</wp:posOffset>
-            </wp:positionH>
-            <wp:positionV relativeFrom="paragraph">
-              <wp:posOffset>0</wp:posOffset>
-            </wp:positionV>
-            <wp:extent cx="5882640" cy="5113020"/>
-            <wp:effectExtent l="0" t="0" r="3810" b="0"/>
-            <wp:wrapSquare wrapText="bothSides"/>
-            <wp:docPr id="1" name="Picture 1" descr="Diagram&#10;&#10;Description automatically generated"/>
-            <wp:cNvGraphicFramePr>
-              <a:graphicFrameLocks xmlns:a="http://schemas.openxmlformats.org/drawingml/2006/main" noChangeAspect="1"/>
-            </wp:cNvGraphicFramePr>
-            <a:graphic xmlns:a="http://schemas.openxmlformats.org/drawingml/2006/main">
-              <a:graphicData uri="http://schemas.openxmlformats.org/drawingml/2006/picture">
-                <pic:pic xmlns:pic="http://schemas.openxmlformats.org/drawingml/2006/picture">
-                  <pic:nvPicPr>
-                    <pic:cNvPr id="1" name="Picture 1" descr="Diagram&#10;&#10;Description automatically generated"/>
-                    <pic:cNvPicPr/>
-                  </pic:nvPicPr>
-                  <pic:blipFill rotWithShape="1">
-                    <a:blip r:embed="rId7">
-                      <a:extLst>
-                        <a:ext uri="{28A0092B-C50C-407E-A947-70E740481C1C}">
-                          <a14:useLocalDpi xmlns:a14="http://schemas.microsoft.com/office/drawing/2010/main" val="0"/>
-                        </a:ext>
-                      </a:extLst>
-                    </a:blip>
-                    <a:srcRect l="26840" t="2130" r="19998"/>
+                    <a:srcRect l="16451" r="18331" b="25285"/>
                     <a:stretch/>
                   </pic:blipFill>
                   <pic:spPr bwMode="auto">
                     <a:xfrm>
                       <a:off x="0" y="0"/>
-                      <a:ext cx="5882640" cy="5113020"/>
+                      <a:ext cx="5067300" cy="6425565"/>
                     </a:xfrm>
                     <a:prstGeom prst="rect">
                       <a:avLst/>
@@ -351,37 +336,86 @@
                 </pic:pic>
               </a:graphicData>
             </a:graphic>
-            <wp14:sizeRelH relativeFrom="page">
+            <wp14:sizeRelH relativeFrom="margin">
               <wp14:pctWidth>0</wp14:pctWidth>
             </wp14:sizeRelH>
-            <wp14:sizeRelV relativeFrom="page">
+            <wp14:sizeRelV relativeFrom="margin">
               <wp14:pctHeight>0</wp14:pctHeight>
             </wp14:sizeRelV>
           </wp:anchor>
         </w:drawing>
       </w:r>
-    </w:p>
-    <w:p>
-      <w:pPr>
-        <w:spacing w:line="360" w:lineRule="auto"/>
-        <w:rPr>
-          <w:sz w:val="40"/>
-          <w:szCs w:val="40"/>
-          <w:lang w:val="en-US"/>
-        </w:rPr>
-      </w:pPr>
-      <w:r>
-        <w:rPr>
-          <w:rFonts w:ascii="Times New Roman" w:hAnsi="Times New Roman" w:cs="Times New Roman"/>
+      <w:r>
+        <w:rPr>
+          <w:rFonts w:ascii="Times New Roman" w:hAnsi="Times New Roman" w:cs="Times New Roman"/>
+          <w:noProof/>
           <w:sz w:val="28"/>
           <w:szCs w:val="28"/>
           <w:u w:val="single"/>
           <w:lang w:val="en-US"/>
         </w:rPr>
-        <w:lastRenderedPageBreak/>
-        <w:t>Justification for the front-end framework of choice</w:t>
-      </w:r>
-      <w:r>
+        <w:drawing>
+          <wp:anchor distT="0" distB="0" distL="114300" distR="114300" simplePos="0" relativeHeight="251664384" behindDoc="0" locked="0" layoutInCell="1" allowOverlap="1" wp14:anchorId="2F643A1F" wp14:editId="5E21F7E3">
+            <wp:simplePos x="0" y="0"/>
+            <wp:positionH relativeFrom="margin">
+              <wp:align>left</wp:align>
+            </wp:positionH>
+            <wp:positionV relativeFrom="paragraph">
+              <wp:posOffset>6487795</wp:posOffset>
+            </wp:positionV>
+            <wp:extent cx="5731510" cy="2333625"/>
+            <wp:effectExtent l="0" t="0" r="2540" b="9525"/>
+            <wp:wrapTopAndBottom/>
+            <wp:docPr id="3" name="Picture 3" descr="A picture containing diagram&#10;&#10;Description automatically generated"/>
+            <wp:cNvGraphicFramePr>
+              <a:graphicFrameLocks xmlns:a="http://schemas.openxmlformats.org/drawingml/2006/main" noChangeAspect="1"/>
+            </wp:cNvGraphicFramePr>
+            <a:graphic xmlns:a="http://schemas.openxmlformats.org/drawingml/2006/main">
+              <a:graphicData uri="http://schemas.openxmlformats.org/drawingml/2006/picture">
+                <pic:pic xmlns:pic="http://schemas.openxmlformats.org/drawingml/2006/picture">
+                  <pic:nvPicPr>
+                    <pic:cNvPr id="3" name="Picture 3" descr="A picture containing diagram&#10;&#10;Description automatically generated"/>
+                    <pic:cNvPicPr/>
+                  </pic:nvPicPr>
+                  <pic:blipFill>
+                    <a:blip r:embed="rId7" cstate="print">
+                      <a:extLst>
+                        <a:ext uri="{28A0092B-C50C-407E-A947-70E740481C1C}">
+                          <a14:useLocalDpi xmlns:a14="http://schemas.microsoft.com/office/drawing/2010/main" val="0"/>
+                        </a:ext>
+                      </a:extLst>
+                    </a:blip>
+                    <a:stretch>
+                      <a:fillRect/>
+                    </a:stretch>
+                  </pic:blipFill>
+                  <pic:spPr>
+                    <a:xfrm>
+                      <a:off x="0" y="0"/>
+                      <a:ext cx="5731510" cy="2333625"/>
+                    </a:xfrm>
+                    <a:prstGeom prst="rect">
+                      <a:avLst/>
+                    </a:prstGeom>
+                  </pic:spPr>
+                </pic:pic>
+              </a:graphicData>
+            </a:graphic>
+          </wp:anchor>
+        </w:drawing>
+      </w:r>
+      <w:r>
+        <w:rPr>
+          <w:sz w:val="40"/>
+          <w:szCs w:val="40"/>
+          <w:lang w:val="en-US"/>
+        </w:rPr>
+        <w:t>C3</w:t>
+      </w:r>
+    </w:p>
+    <w:p>
+      <w:pPr>
+        <w:spacing w:line="360" w:lineRule="auto"/>
         <w:rPr>
           <w:rFonts w:ascii="Times New Roman" w:hAnsi="Times New Roman" w:cs="Times New Roman"/>
           <w:sz w:val="28"/>
@@ -389,11 +423,339 @@
           <w:u w:val="single"/>
           <w:lang w:val="en-US"/>
         </w:rPr>
+      </w:pPr>
+      <w:r>
+        <w:rPr>
+          <w:rFonts w:ascii="Times New Roman" w:hAnsi="Times New Roman" w:cs="Times New Roman"/>
+          <w:noProof/>
+          <w:sz w:val="28"/>
+          <w:szCs w:val="28"/>
+          <w:u w:val="single"/>
+          <w:lang w:val="en-US"/>
+        </w:rPr>
+        <w:lastRenderedPageBreak/>
+        <w:drawing>
+          <wp:anchor distT="0" distB="0" distL="114300" distR="114300" simplePos="0" relativeHeight="251662336" behindDoc="0" locked="0" layoutInCell="1" allowOverlap="1" wp14:anchorId="41386617" wp14:editId="59FF5E0E">
+            <wp:simplePos x="0" y="0"/>
+            <wp:positionH relativeFrom="column">
+              <wp:posOffset>755015</wp:posOffset>
+            </wp:positionH>
+            <wp:positionV relativeFrom="paragraph">
+              <wp:posOffset>0</wp:posOffset>
+            </wp:positionV>
+            <wp:extent cx="3533775" cy="8315325"/>
+            <wp:effectExtent l="0" t="0" r="9525" b="9525"/>
+            <wp:wrapTopAndBottom/>
+            <wp:docPr id="5" name="Picture 5" descr="Diagram&#10;&#10;Description automatically generated"/>
+            <wp:cNvGraphicFramePr>
+              <a:graphicFrameLocks xmlns:a="http://schemas.openxmlformats.org/drawingml/2006/main" noChangeAspect="1"/>
+            </wp:cNvGraphicFramePr>
+            <a:graphic xmlns:a="http://schemas.openxmlformats.org/drawingml/2006/main">
+              <a:graphicData uri="http://schemas.openxmlformats.org/drawingml/2006/picture">
+                <pic:pic xmlns:pic="http://schemas.openxmlformats.org/drawingml/2006/picture">
+                  <pic:nvPicPr>
+                    <pic:cNvPr id="5" name="Picture 5" descr="Diagram&#10;&#10;Description automatically generated"/>
+                    <pic:cNvPicPr/>
+                  </pic:nvPicPr>
+                  <pic:blipFill>
+                    <a:blip r:embed="rId8">
+                      <a:extLst>
+                        <a:ext uri="{28A0092B-C50C-407E-A947-70E740481C1C}">
+                          <a14:useLocalDpi xmlns:a14="http://schemas.microsoft.com/office/drawing/2010/main" val="0"/>
+                        </a:ext>
+                      </a:extLst>
+                    </a:blip>
+                    <a:stretch>
+                      <a:fillRect/>
+                    </a:stretch>
+                  </pic:blipFill>
+                  <pic:spPr>
+                    <a:xfrm>
+                      <a:off x="0" y="0"/>
+                      <a:ext cx="3533775" cy="8315325"/>
+                    </a:xfrm>
+                    <a:prstGeom prst="rect">
+                      <a:avLst/>
+                    </a:prstGeom>
+                  </pic:spPr>
+                </pic:pic>
+              </a:graphicData>
+            </a:graphic>
+          </wp:anchor>
+        </w:drawing>
+      </w:r>
+    </w:p>
+    <w:p>
+      <w:pPr>
+        <w:spacing w:line="360" w:lineRule="auto"/>
+        <w:rPr>
+          <w:rFonts w:ascii="Times New Roman" w:hAnsi="Times New Roman" w:cs="Times New Roman"/>
+          <w:sz w:val="28"/>
+          <w:szCs w:val="28"/>
+          <w:u w:val="single"/>
+          <w:lang w:val="en-US"/>
+        </w:rPr>
+      </w:pPr>
+      <w:r>
+        <w:rPr>
+          <w:rFonts w:ascii="Times New Roman" w:hAnsi="Times New Roman" w:cs="Times New Roman"/>
+          <w:noProof/>
+          <w:sz w:val="28"/>
+          <w:szCs w:val="28"/>
+          <w:u w:val="single"/>
+          <w:lang w:val="en-US"/>
+        </w:rPr>
+        <w:lastRenderedPageBreak/>
+        <w:drawing>
+          <wp:anchor distT="0" distB="0" distL="114300" distR="114300" simplePos="0" relativeHeight="251661312" behindDoc="0" locked="0" layoutInCell="1" allowOverlap="1" wp14:anchorId="1B312731" wp14:editId="13CFB5DD">
+            <wp:simplePos x="0" y="0"/>
+            <wp:positionH relativeFrom="margin">
+              <wp:align>center</wp:align>
+            </wp:positionH>
+            <wp:positionV relativeFrom="paragraph">
+              <wp:posOffset>1905</wp:posOffset>
+            </wp:positionV>
+            <wp:extent cx="4824730" cy="4088130"/>
+            <wp:effectExtent l="0" t="0" r="0" b="7620"/>
+            <wp:wrapTopAndBottom/>
+            <wp:docPr id="1" name="Picture 1" descr="Diagram&#10;&#10;Description automatically generated"/>
+            <wp:cNvGraphicFramePr>
+              <a:graphicFrameLocks xmlns:a="http://schemas.openxmlformats.org/drawingml/2006/main" noChangeAspect="1"/>
+            </wp:cNvGraphicFramePr>
+            <a:graphic xmlns:a="http://schemas.openxmlformats.org/drawingml/2006/main">
+              <a:graphicData uri="http://schemas.openxmlformats.org/drawingml/2006/picture">
+                <pic:pic xmlns:pic="http://schemas.openxmlformats.org/drawingml/2006/picture">
+                  <pic:nvPicPr>
+                    <pic:cNvPr id="1" name="Picture 1" descr="Diagram&#10;&#10;Description automatically generated"/>
+                    <pic:cNvPicPr/>
+                  </pic:nvPicPr>
+                  <pic:blipFill>
+                    <a:blip r:embed="rId9">
+                      <a:extLst>
+                        <a:ext uri="{28A0092B-C50C-407E-A947-70E740481C1C}">
+                          <a14:useLocalDpi xmlns:a14="http://schemas.microsoft.com/office/drawing/2010/main" val="0"/>
+                        </a:ext>
+                      </a:extLst>
+                    </a:blip>
+                    <a:stretch>
+                      <a:fillRect/>
+                    </a:stretch>
+                  </pic:blipFill>
+                  <pic:spPr>
+                    <a:xfrm>
+                      <a:off x="0" y="0"/>
+                      <a:ext cx="4824730" cy="4088130"/>
+                    </a:xfrm>
+                    <a:prstGeom prst="rect">
+                      <a:avLst/>
+                    </a:prstGeom>
+                  </pic:spPr>
+                </pic:pic>
+              </a:graphicData>
+            </a:graphic>
+            <wp14:sizeRelH relativeFrom="margin">
+              <wp14:pctWidth>0</wp14:pctWidth>
+            </wp14:sizeRelH>
+            <wp14:sizeRelV relativeFrom="margin">
+              <wp14:pctHeight>0</wp14:pctHeight>
+            </wp14:sizeRelV>
+          </wp:anchor>
+        </w:drawing>
+      </w:r>
+    </w:p>
+    <w:p>
+      <w:pPr>
+        <w:spacing w:line="360" w:lineRule="auto"/>
+        <w:rPr>
+          <w:sz w:val="40"/>
+          <w:szCs w:val="40"/>
+          <w:lang w:val="en-US"/>
+        </w:rPr>
+      </w:pPr>
+      <w:r>
+        <w:rPr>
+          <w:rFonts w:ascii="Times New Roman" w:hAnsi="Times New Roman" w:cs="Times New Roman"/>
+          <w:sz w:val="28"/>
+          <w:szCs w:val="28"/>
+          <w:u w:val="single"/>
+          <w:lang w:val="en-US"/>
+        </w:rPr>
+        <w:t>Justification for the front-end framework of choice</w:t>
+      </w:r>
+      <w:r>
+        <w:rPr>
+          <w:rFonts w:ascii="Times New Roman" w:hAnsi="Times New Roman" w:cs="Times New Roman"/>
+          <w:sz w:val="28"/>
+          <w:szCs w:val="28"/>
+          <w:u w:val="single"/>
+          <w:lang w:val="en-US"/>
+        </w:rPr>
         <w:t>:</w:t>
       </w:r>
     </w:p>
     <w:p>
       <w:pPr>
+        <w:spacing w:line="360" w:lineRule="auto"/>
+        <w:rPr>
+          <w:sz w:val="40"/>
+          <w:szCs w:val="40"/>
+          <w:lang w:val="en-US"/>
+        </w:rPr>
+      </w:pPr>
+      <w:r>
+        <w:rPr>
+          <w:rFonts w:ascii="Times New Roman" w:hAnsi="Times New Roman" w:cs="Times New Roman"/>
+          <w:lang w:val="en-US"/>
+        </w:rPr>
+        <w:t xml:space="preserve">According to the research I made, React.js is easier to be learned </w:t>
+      </w:r>
+      <w:r>
+        <w:rPr>
+          <w:rFonts w:ascii="Times New Roman" w:hAnsi="Times New Roman" w:cs="Times New Roman"/>
+          <w:lang w:val="en-US"/>
+        </w:rPr>
+        <w:t xml:space="preserve">for </w:t>
+      </w:r>
+      <w:r>
+        <w:rPr>
+          <w:rFonts w:ascii="Times New Roman" w:hAnsi="Times New Roman" w:cs="Times New Roman"/>
+          <w:lang w:val="en-US"/>
+        </w:rPr>
+        <w:t xml:space="preserve">beginner </w:t>
+      </w:r>
+      <w:r>
+        <w:rPr>
+          <w:rFonts w:ascii="Times New Roman" w:hAnsi="Times New Roman" w:cs="Times New Roman"/>
+          <w:lang w:val="en-US"/>
+        </w:rPr>
+        <w:t>developers</w:t>
+      </w:r>
+      <w:r>
+        <w:rPr>
+          <w:rFonts w:ascii="Times New Roman" w:hAnsi="Times New Roman" w:cs="Times New Roman"/>
+          <w:lang w:val="en-US"/>
+        </w:rPr>
+        <w:t>. O</w:t>
+      </w:r>
+      <w:r>
+        <w:rPr>
+          <w:rFonts w:ascii="Times New Roman" w:hAnsi="Times New Roman" w:cs="Times New Roman"/>
+          <w:lang w:val="en-US"/>
+        </w:rPr>
+        <w:t xml:space="preserve">ne of the main concerns developers have is choosing a framework (or library) that </w:t>
+      </w:r>
+      <w:r>
+        <w:rPr>
+          <w:rFonts w:ascii="Times New Roman" w:hAnsi="Times New Roman" w:cs="Times New Roman"/>
+          <w:lang w:val="en-US"/>
+        </w:rPr>
+        <w:t>is not confusing</w:t>
+      </w:r>
+      <w:r>
+        <w:rPr>
+          <w:rFonts w:ascii="Times New Roman" w:hAnsi="Times New Roman" w:cs="Times New Roman"/>
+          <w:lang w:val="en-US"/>
+        </w:rPr>
+        <w:t xml:space="preserve"> and </w:t>
+      </w:r>
+      <w:r>
+        <w:rPr>
+          <w:rFonts w:ascii="Times New Roman" w:hAnsi="Times New Roman" w:cs="Times New Roman"/>
+          <w:lang w:val="en-US"/>
+        </w:rPr>
+        <w:t xml:space="preserve">can be </w:t>
+      </w:r>
+      <w:r>
+        <w:rPr>
+          <w:rFonts w:ascii="Times New Roman" w:hAnsi="Times New Roman" w:cs="Times New Roman"/>
+          <w:lang w:val="en-US"/>
+        </w:rPr>
+        <w:t>implement</w:t>
+      </w:r>
+      <w:r>
+        <w:rPr>
+          <w:rFonts w:ascii="Times New Roman" w:hAnsi="Times New Roman" w:cs="Times New Roman"/>
+          <w:lang w:val="en-US"/>
+        </w:rPr>
+        <w:t>ed in a way the learner can understand it</w:t>
+      </w:r>
+      <w:r>
+        <w:rPr>
+          <w:rFonts w:ascii="Times New Roman" w:hAnsi="Times New Roman" w:cs="Times New Roman"/>
+          <w:lang w:val="en-US"/>
+        </w:rPr>
+        <w:t xml:space="preserve">.  React is easy to grasp for developers who are familiar with </w:t>
+      </w:r>
+      <w:proofErr w:type="spellStart"/>
+      <w:r>
+        <w:rPr>
+          <w:rFonts w:ascii="Times New Roman" w:hAnsi="Times New Roman" w:cs="Times New Roman"/>
+          <w:lang w:val="en-US"/>
+        </w:rPr>
+        <w:t>Javascript</w:t>
+      </w:r>
+      <w:proofErr w:type="spellEnd"/>
+      <w:r>
+        <w:rPr>
+          <w:rFonts w:ascii="Times New Roman" w:hAnsi="Times New Roman" w:cs="Times New Roman"/>
+          <w:lang w:val="en-US"/>
+        </w:rPr>
+        <w:t xml:space="preserve">. </w:t>
+      </w:r>
+      <w:r>
+        <w:rPr>
+          <w:rFonts w:ascii="Times New Roman" w:hAnsi="Times New Roman" w:cs="Times New Roman"/>
+          <w:lang w:val="en-US"/>
+        </w:rPr>
+        <w:t xml:space="preserve">However, even if </w:t>
+      </w:r>
+      <w:r>
+        <w:rPr>
+          <w:rFonts w:ascii="Times New Roman" w:hAnsi="Times New Roman" w:cs="Times New Roman"/>
+          <w:lang w:val="en-US"/>
+        </w:rPr>
+        <w:t xml:space="preserve">I am not that good in </w:t>
+      </w:r>
+      <w:proofErr w:type="spellStart"/>
+      <w:r>
+        <w:rPr>
+          <w:rFonts w:ascii="Times New Roman" w:hAnsi="Times New Roman" w:cs="Times New Roman"/>
+          <w:lang w:val="en-US"/>
+        </w:rPr>
+        <w:t>Javascript</w:t>
+      </w:r>
+      <w:proofErr w:type="spellEnd"/>
+      <w:r>
+        <w:rPr>
+          <w:rFonts w:ascii="Times New Roman" w:hAnsi="Times New Roman" w:cs="Times New Roman"/>
+          <w:lang w:val="en-US"/>
+        </w:rPr>
+        <w:t>, React can be the right place to start</w:t>
+      </w:r>
+      <w:r>
+        <w:rPr>
+          <w:rFonts w:ascii="Times New Roman" w:hAnsi="Times New Roman" w:cs="Times New Roman"/>
+          <w:lang w:val="en-US"/>
+        </w:rPr>
+        <w:t xml:space="preserve"> my learning process</w:t>
+      </w:r>
+      <w:r>
+        <w:rPr>
+          <w:rFonts w:ascii="Times New Roman" w:hAnsi="Times New Roman" w:cs="Times New Roman"/>
+          <w:lang w:val="en-US"/>
+        </w:rPr>
+        <w:t>. Unlike Angular, React holds a smooth learning curve.</w:t>
+      </w:r>
+      <w:r>
+        <w:rPr>
+          <w:rFonts w:ascii="Times New Roman" w:hAnsi="Times New Roman" w:cs="Times New Roman"/>
+          <w:lang w:val="en-US"/>
+        </w:rPr>
+        <w:t xml:space="preserve"> </w:t>
+      </w:r>
+    </w:p>
+    <w:p>
+      <w:pPr>
         <w:spacing w:line="480" w:lineRule="auto"/>
         <w:rPr>
           <w:rFonts w:ascii="Times New Roman" w:hAnsi="Times New Roman" w:cs="Times New Roman"/>
@@ -405,49 +767,129 @@
           <w:rFonts w:ascii="Times New Roman" w:hAnsi="Times New Roman" w:cs="Times New Roman"/>
           <w:lang w:val="en-US"/>
         </w:rPr>
-        <w:t xml:space="preserve">I chose to work on the front-end with React.js as a framework because of its simplicity. </w:t>
-      </w:r>
-      <w:r>
-        <w:rPr>
-          <w:rFonts w:ascii="Times New Roman" w:hAnsi="Times New Roman" w:cs="Times New Roman"/>
-          <w:lang w:val="en-US"/>
-        </w:rPr>
-        <w:t>React uses a special syntax called JSX which allows you to mix HTML with JavaScript.</w:t>
-      </w:r>
-      <w:r>
-        <w:rPr>
-          <w:rFonts w:ascii="Times New Roman" w:hAnsi="Times New Roman" w:cs="Times New Roman"/>
-          <w:lang w:val="en-US"/>
-        </w:rPr>
-        <w:t xml:space="preserve"> Moreover, I prefer the one-way data binding of this front-end framework because an application architecture controls </w:t>
-      </w:r>
-      <w:r>
-        <w:rPr>
-          <w:rFonts w:ascii="Times New Roman" w:hAnsi="Times New Roman" w:cs="Times New Roman"/>
-          <w:lang w:val="en-US"/>
-        </w:rPr>
-        <w:t>the flow of data to components through one control point – the dispatcher</w:t>
-      </w:r>
-      <w:r>
-        <w:rPr>
-          <w:rFonts w:ascii="Times New Roman" w:hAnsi="Times New Roman" w:cs="Times New Roman"/>
-          <w:lang w:val="en-US"/>
-        </w:rPr>
-        <w:t xml:space="preserve">, which makes the debug more efficient. </w:t>
-      </w:r>
-      <w:r>
-        <w:rPr>
-          <w:rFonts w:ascii="Times New Roman" w:hAnsi="Times New Roman" w:cs="Times New Roman"/>
-          <w:lang w:val="en-US"/>
-        </w:rPr>
-        <w:t>Migrating between React versions is quite easy, too; you don't need to install updates one by one, as in the case of Angular.</w:t>
-      </w:r>
-      <w:r>
-        <w:rPr>
-          <w:rFonts w:ascii="Times New Roman" w:hAnsi="Times New Roman" w:cs="Times New Roman"/>
-          <w:lang w:val="en-US"/>
-        </w:rPr>
-        <w:t xml:space="preserve"> //tutorials/tables</w:t>
+        <w:t xml:space="preserve">In React, your application comprises of components. Ideally, </w:t>
+      </w:r>
+      <w:r>
+        <w:rPr>
+          <w:rFonts w:ascii="Times New Roman" w:hAnsi="Times New Roman" w:cs="Times New Roman"/>
+          <w:lang w:val="en-US"/>
+        </w:rPr>
+        <w:t>it is</w:t>
+      </w:r>
+      <w:r>
+        <w:rPr>
+          <w:rFonts w:ascii="Times New Roman" w:hAnsi="Times New Roman" w:cs="Times New Roman"/>
+          <w:lang w:val="en-US"/>
+        </w:rPr>
+        <w:t xml:space="preserve"> start</w:t>
+      </w:r>
+      <w:r>
+        <w:rPr>
+          <w:rFonts w:ascii="Times New Roman" w:hAnsi="Times New Roman" w:cs="Times New Roman"/>
+          <w:lang w:val="en-US"/>
+        </w:rPr>
+        <w:t xml:space="preserve">ed by </w:t>
+      </w:r>
+      <w:r>
+        <w:rPr>
+          <w:rFonts w:ascii="Times New Roman" w:hAnsi="Times New Roman" w:cs="Times New Roman"/>
+          <w:lang w:val="en-US"/>
+        </w:rPr>
+        <w:t xml:space="preserve">building small components like buttons, checkboxes, dropdowns, menus, etc. and create wrapper components around these smaller components. And </w:t>
+      </w:r>
+      <w:r>
+        <w:rPr>
+          <w:rFonts w:ascii="Times New Roman" w:hAnsi="Times New Roman" w:cs="Times New Roman"/>
+          <w:lang w:val="en-US"/>
+        </w:rPr>
+        <w:t>as going</w:t>
+      </w:r>
+      <w:r>
+        <w:rPr>
+          <w:rFonts w:ascii="Times New Roman" w:hAnsi="Times New Roman" w:cs="Times New Roman"/>
+          <w:lang w:val="en-US"/>
+        </w:rPr>
+        <w:t xml:space="preserve"> on writing the higher level wrapper components, a single root component and several hierarchical components</w:t>
+      </w:r>
+      <w:r>
+        <w:rPr>
+          <w:rFonts w:ascii="Times New Roman" w:hAnsi="Times New Roman" w:cs="Times New Roman"/>
+          <w:lang w:val="en-US"/>
+        </w:rPr>
+        <w:t xml:space="preserve"> are created</w:t>
+      </w:r>
+      <w:r>
+        <w:rPr>
+          <w:rFonts w:ascii="Times New Roman" w:hAnsi="Times New Roman" w:cs="Times New Roman"/>
+          <w:lang w:val="en-US"/>
+        </w:rPr>
+        <w:t>. Now, here’s a no brainer: each component in React has its own logic</w:t>
+      </w:r>
+      <w:r>
+        <w:rPr>
+          <w:rFonts w:ascii="Times New Roman" w:hAnsi="Times New Roman" w:cs="Times New Roman"/>
+          <w:lang w:val="en-US"/>
+        </w:rPr>
+        <w:t>, so the component may be re-used</w:t>
+      </w:r>
+      <w:r>
+        <w:rPr>
+          <w:rFonts w:ascii="Times New Roman" w:hAnsi="Times New Roman" w:cs="Times New Roman"/>
+          <w:lang w:val="en-US"/>
+        </w:rPr>
+        <w:t xml:space="preserve">. </w:t>
+      </w:r>
+    </w:p>
+    <w:p>
+      <w:pPr>
+        <w:spacing w:line="480" w:lineRule="auto"/>
+        <w:rPr>
+          <w:rFonts w:ascii="Times New Roman" w:hAnsi="Times New Roman" w:cs="Times New Roman"/>
+          <w:lang w:val="en-US"/>
+        </w:rPr>
+      </w:pPr>
+      <w:r>
+        <w:rPr>
+          <w:rFonts w:ascii="Times New Roman" w:hAnsi="Times New Roman" w:cs="Times New Roman"/>
+          <w:lang w:val="en-US"/>
+        </w:rPr>
+        <w:t>I tried to make</w:t>
+      </w:r>
+      <w:r>
+        <w:rPr>
+          <w:rFonts w:ascii="Times New Roman" w:hAnsi="Times New Roman" w:cs="Times New Roman"/>
+          <w:lang w:val="en-US"/>
+        </w:rPr>
+        <w:t xml:space="preserve"> test</w:t>
+      </w:r>
+      <w:r>
+        <w:rPr>
+          <w:rFonts w:ascii="Times New Roman" w:hAnsi="Times New Roman" w:cs="Times New Roman"/>
+          <w:lang w:val="en-US"/>
+        </w:rPr>
+        <w:t xml:space="preserve"> projects </w:t>
+      </w:r>
+      <w:r>
+        <w:rPr>
+          <w:rFonts w:ascii="Times New Roman" w:hAnsi="Times New Roman" w:cs="Times New Roman"/>
+          <w:lang w:val="en-US"/>
+        </w:rPr>
+        <w:t>using</w:t>
+      </w:r>
+      <w:r>
+        <w:rPr>
+          <w:rFonts w:ascii="Times New Roman" w:hAnsi="Times New Roman" w:cs="Times New Roman"/>
+          <w:lang w:val="en-US"/>
+        </w:rPr>
+        <w:t xml:space="preserve"> the three frameworks: React.js; Vue.js and Angular.js, and after experiencing the work with them, I realized that it would be more convenient for my project to use React.js. Not only is it more understandable for a beginner with this frameworks, but the error that </w:t>
+      </w:r>
+      <w:r>
+        <w:rPr>
+          <w:rFonts w:ascii="Times New Roman" w:hAnsi="Times New Roman" w:cs="Times New Roman"/>
+          <w:lang w:val="en-US"/>
+        </w:rPr>
+        <w:lastRenderedPageBreak/>
+        <w:t>occur while implementing a code, happen to be found more often on the internet. Also, I chose React.js because the versions are updated automatically while the ones of Angular are done manually which will waste more time.</w:t>
       </w:r>
     </w:p>
     <w:p>

</xml_diff>

<commit_message>
Update of the front-end with the Register-function and design of the pages/ update of the design document and update of the controllers in the back-end
</commit_message>
<xml_diff>
--- a/documentation/Design Document.docx
+++ b/documentation/Design Document.docx
@@ -87,23 +87,13 @@
           <w:lang w:val="en-US"/>
         </w:rPr>
       </w:pPr>
-      <w:proofErr w:type="spellStart"/>
       <w:r>
         <w:rPr>
           <w:sz w:val="40"/>
           <w:szCs w:val="40"/>
           <w:lang w:val="en-US"/>
         </w:rPr>
-        <w:t>Zhaklin</w:t>
-      </w:r>
-      <w:proofErr w:type="spellEnd"/>
-      <w:r>
-        <w:rPr>
-          <w:sz w:val="40"/>
-          <w:szCs w:val="40"/>
-          <w:lang w:val="en-US"/>
-        </w:rPr>
-        <w:t xml:space="preserve"> Yanakieva</w:t>
+        <w:t>Zhaklin Yanakieva</w:t>
       </w:r>
     </w:p>
     <w:p>
@@ -306,7 +296,7 @@
                     <pic:cNvPicPr/>
                   </pic:nvPicPr>
                   <pic:blipFill rotWithShape="1">
-                    <a:blip r:embed="rId6">
+                    <a:blip r:embed="rId7">
                       <a:extLst>
                         <a:ext uri="{28A0092B-C50C-407E-A947-70E740481C1C}">
                           <a14:useLocalDpi xmlns:a14="http://schemas.microsoft.com/office/drawing/2010/main" val="0"/>
@@ -378,7 +368,7 @@
                     <pic:cNvPicPr/>
                   </pic:nvPicPr>
                   <pic:blipFill>
-                    <a:blip r:embed="rId7" cstate="print">
+                    <a:blip r:embed="rId8" cstate="print">
                       <a:extLst>
                         <a:ext uri="{28A0092B-C50C-407E-A947-70E740481C1C}">
                           <a14:useLocalDpi xmlns:a14="http://schemas.microsoft.com/office/drawing/2010/main" val="0"/>
@@ -458,7 +448,7 @@
                     <pic:cNvPicPr/>
                   </pic:nvPicPr>
                   <pic:blipFill>
-                    <a:blip r:embed="rId8">
+                    <a:blip r:embed="rId9">
                       <a:extLst>
                         <a:ext uri="{28A0092B-C50C-407E-A947-70E740481C1C}">
                           <a14:useLocalDpi xmlns:a14="http://schemas.microsoft.com/office/drawing/2010/main" val="0"/>
@@ -530,7 +520,7 @@
                     <pic:cNvPicPr/>
                   </pic:nvPicPr>
                   <pic:blipFill>
-                    <a:blip r:embed="rId9">
+                    <a:blip r:embed="rId10">
                       <a:extLst>
                         <a:ext uri="{28A0092B-C50C-407E-A947-70E740481C1C}">
                           <a14:useLocalDpi xmlns:a14="http://schemas.microsoft.com/office/drawing/2010/main" val="0"/>
@@ -684,17 +674,8 @@
           <w:rFonts w:ascii="Times New Roman" w:hAnsi="Times New Roman" w:cs="Times New Roman"/>
           <w:lang w:val="en-US"/>
         </w:rPr>
-        <w:t xml:space="preserve">.  React is easy to grasp for developers who are familiar with </w:t>
-      </w:r>
-      <w:proofErr w:type="spellStart"/>
-      <w:r>
-        <w:rPr>
-          <w:rFonts w:ascii="Times New Roman" w:hAnsi="Times New Roman" w:cs="Times New Roman"/>
-          <w:lang w:val="en-US"/>
-        </w:rPr>
-        <w:t>Javascript</w:t>
-      </w:r>
-      <w:proofErr w:type="spellEnd"/>
+        <w:t>.  React is easy to grasp for developers who are familiar with Javascript</w:t>
+      </w:r>
       <w:r>
         <w:rPr>
           <w:rFonts w:ascii="Times New Roman" w:hAnsi="Times New Roman" w:cs="Times New Roman"/>
@@ -714,17 +695,8 @@
           <w:rFonts w:ascii="Times New Roman" w:hAnsi="Times New Roman" w:cs="Times New Roman"/>
           <w:lang w:val="en-US"/>
         </w:rPr>
-        <w:t xml:space="preserve">I am not that good in </w:t>
-      </w:r>
-      <w:proofErr w:type="spellStart"/>
-      <w:r>
-        <w:rPr>
-          <w:rFonts w:ascii="Times New Roman" w:hAnsi="Times New Roman" w:cs="Times New Roman"/>
-          <w:lang w:val="en-US"/>
-        </w:rPr>
-        <w:t>Javascript</w:t>
-      </w:r>
-      <w:proofErr w:type="spellEnd"/>
+        <w:t>I am not that good in Javascript</w:t>
+      </w:r>
       <w:r>
         <w:rPr>
           <w:rFonts w:ascii="Times New Roman" w:hAnsi="Times New Roman" w:cs="Times New Roman"/>
@@ -896,11 +868,373 @@
       <w:pPr>
         <w:spacing w:line="360" w:lineRule="auto"/>
         <w:rPr>
-          <w:sz w:val="32"/>
-          <w:szCs w:val="32"/>
-          <w:lang w:val="en-US"/>
-        </w:rPr>
-      </w:pPr>
+          <w:sz w:val="40"/>
+          <w:szCs w:val="40"/>
+          <w:lang w:val="en-US"/>
+        </w:rPr>
+      </w:pPr>
+      <w:r>
+        <w:rPr>
+          <w:rFonts w:ascii="Times New Roman" w:hAnsi="Times New Roman" w:cs="Times New Roman"/>
+          <w:sz w:val="28"/>
+          <w:szCs w:val="28"/>
+          <w:u w:val="single"/>
+          <w:lang w:val="en-US"/>
+        </w:rPr>
+        <w:t xml:space="preserve">Justification for the </w:t>
+      </w:r>
+      <w:r>
+        <w:rPr>
+          <w:rFonts w:ascii="Times New Roman" w:hAnsi="Times New Roman" w:cs="Times New Roman"/>
+          <w:sz w:val="28"/>
+          <w:szCs w:val="28"/>
+          <w:u w:val="single"/>
+          <w:lang w:val="en-US"/>
+        </w:rPr>
+        <w:t>back</w:t>
+      </w:r>
+      <w:r>
+        <w:rPr>
+          <w:rFonts w:ascii="Times New Roman" w:hAnsi="Times New Roman" w:cs="Times New Roman"/>
+          <w:sz w:val="28"/>
+          <w:szCs w:val="28"/>
+          <w:u w:val="single"/>
+          <w:lang w:val="en-US"/>
+        </w:rPr>
+        <w:t>-end framework of choice</w:t>
+      </w:r>
+      <w:r>
+        <w:rPr>
+          <w:rFonts w:ascii="Times New Roman" w:hAnsi="Times New Roman" w:cs="Times New Roman"/>
+          <w:sz w:val="28"/>
+          <w:szCs w:val="28"/>
+          <w:u w:val="single"/>
+          <w:lang w:val="en-US"/>
+        </w:rPr>
+        <w:t>:</w:t>
+      </w:r>
+    </w:p>
+    <w:p>
+      <w:pPr>
+        <w:pStyle w:val="ListParagraph"/>
+        <w:numPr>
+          <w:ilvl w:val="0"/>
+          <w:numId w:val="1"/>
+        </w:numPr>
+        <w:spacing w:line="360" w:lineRule="auto"/>
+        <w:rPr>
+          <w:rFonts w:ascii="Times New Roman" w:hAnsi="Times New Roman" w:cs="Times New Roman"/>
+          <w:lang w:val="en-US"/>
+        </w:rPr>
+      </w:pPr>
+      <w:r>
+        <w:rPr>
+          <w:rFonts w:ascii="Times New Roman" w:hAnsi="Times New Roman" w:cs="Times New Roman"/>
+          <w:lang w:val="en-US"/>
+        </w:rPr>
+        <w:t xml:space="preserve">Autoconfiguration: </w:t>
+      </w:r>
+    </w:p>
+    <w:p>
+      <w:pPr>
+        <w:pStyle w:val="ListParagraph"/>
+        <w:numPr>
+          <w:ilvl w:val="0"/>
+          <w:numId w:val="3"/>
+        </w:numPr>
+        <w:spacing w:line="360" w:lineRule="auto"/>
+        <w:rPr>
+          <w:rFonts w:ascii="Times New Roman" w:hAnsi="Times New Roman" w:cs="Times New Roman"/>
+          <w:lang w:val="en-US"/>
+        </w:rPr>
+      </w:pPr>
+      <w:r>
+        <w:rPr>
+          <w:rFonts w:ascii="Times New Roman" w:hAnsi="Times New Roman" w:cs="Times New Roman"/>
+          <w:lang w:val="en-US"/>
+        </w:rPr>
+        <w:t>Developers can automatically configure their Spring application</w:t>
+      </w:r>
+      <w:r>
+        <w:rPr>
+          <w:rFonts w:ascii="Times New Roman" w:hAnsi="Times New Roman" w:cs="Times New Roman"/>
+          <w:lang w:val="en-US"/>
+        </w:rPr>
+        <w:t xml:space="preserve"> and also the framework gives the chance </w:t>
+      </w:r>
+      <w:r>
+        <w:rPr>
+          <w:rFonts w:ascii="Times New Roman" w:hAnsi="Times New Roman" w:cs="Times New Roman"/>
+          <w:lang w:val="en-US"/>
+        </w:rPr>
+        <w:t xml:space="preserve">of changing the configuration based on the dependencies </w:t>
+      </w:r>
+      <w:r>
+        <w:rPr>
+          <w:rFonts w:ascii="Times New Roman" w:hAnsi="Times New Roman" w:cs="Times New Roman"/>
+          <w:lang w:val="en-US"/>
+        </w:rPr>
+        <w:t>the user</w:t>
+      </w:r>
+      <w:r>
+        <w:rPr>
+          <w:rFonts w:ascii="Times New Roman" w:hAnsi="Times New Roman" w:cs="Times New Roman"/>
+          <w:lang w:val="en-US"/>
+        </w:rPr>
+        <w:t xml:space="preserve"> list</w:t>
+      </w:r>
+      <w:r>
+        <w:rPr>
+          <w:rFonts w:ascii="Times New Roman" w:hAnsi="Times New Roman" w:cs="Times New Roman"/>
+          <w:lang w:val="en-US"/>
+        </w:rPr>
+        <w:t>s instead of them</w:t>
+      </w:r>
+      <w:r>
+        <w:rPr>
+          <w:rFonts w:ascii="Times New Roman" w:hAnsi="Times New Roman" w:cs="Times New Roman"/>
+          <w:lang w:val="en-US"/>
+        </w:rPr>
+        <w:t xml:space="preserve">. For example, when </w:t>
+      </w:r>
+      <w:r>
+        <w:rPr>
+          <w:rFonts w:ascii="Times New Roman" w:hAnsi="Times New Roman" w:cs="Times New Roman"/>
+          <w:lang w:val="en-US"/>
+        </w:rPr>
+        <w:t>there is</w:t>
+      </w:r>
+      <w:r>
+        <w:rPr>
+          <w:rFonts w:ascii="Times New Roman" w:hAnsi="Times New Roman" w:cs="Times New Roman"/>
+          <w:lang w:val="en-US"/>
+        </w:rPr>
+        <w:t xml:space="preserve"> “MySQL”</w:t>
+      </w:r>
+      <w:r>
+        <w:rPr>
+          <w:rFonts w:ascii="Times New Roman" w:hAnsi="Times New Roman" w:cs="Times New Roman"/>
+          <w:lang w:val="en-US"/>
+        </w:rPr>
+        <w:t xml:space="preserve"> listed</w:t>
+      </w:r>
+      <w:r>
+        <w:rPr>
+          <w:rFonts w:ascii="Times New Roman" w:hAnsi="Times New Roman" w:cs="Times New Roman"/>
+          <w:lang w:val="en-US"/>
+        </w:rPr>
+        <w:t xml:space="preserve"> as a dependency, it will configure your Spring application with the “MySQL connector” included. </w:t>
+      </w:r>
+      <w:r>
+        <w:rPr>
+          <w:rFonts w:ascii="Times New Roman" w:hAnsi="Times New Roman" w:cs="Times New Roman"/>
+          <w:lang w:val="en-US"/>
+        </w:rPr>
+        <w:t>Yet,</w:t>
+      </w:r>
+      <w:r>
+        <w:rPr>
+          <w:rFonts w:ascii="Times New Roman" w:hAnsi="Times New Roman" w:cs="Times New Roman"/>
+          <w:lang w:val="en-US"/>
+        </w:rPr>
+        <w:t xml:space="preserve"> if </w:t>
+      </w:r>
+      <w:r>
+        <w:rPr>
+          <w:rFonts w:ascii="Times New Roman" w:hAnsi="Times New Roman" w:cs="Times New Roman"/>
+          <w:lang w:val="en-US"/>
+        </w:rPr>
+        <w:t xml:space="preserve">the user </w:t>
+      </w:r>
+      <w:r>
+        <w:rPr>
+          <w:rFonts w:ascii="Times New Roman" w:hAnsi="Times New Roman" w:cs="Times New Roman"/>
+          <w:lang w:val="en-US"/>
+        </w:rPr>
+        <w:t>want</w:t>
+      </w:r>
+      <w:r>
+        <w:rPr>
+          <w:rFonts w:ascii="Times New Roman" w:hAnsi="Times New Roman" w:cs="Times New Roman"/>
+          <w:lang w:val="en-US"/>
+        </w:rPr>
+        <w:t>s</w:t>
+      </w:r>
+      <w:r>
+        <w:rPr>
+          <w:rFonts w:ascii="Times New Roman" w:hAnsi="Times New Roman" w:cs="Times New Roman"/>
+          <w:lang w:val="en-US"/>
+        </w:rPr>
+        <w:t xml:space="preserve"> to add a custom configuration, </w:t>
+      </w:r>
+      <w:r>
+        <w:rPr>
+          <w:rFonts w:ascii="Times New Roman" w:hAnsi="Times New Roman" w:cs="Times New Roman"/>
+          <w:lang w:val="en-US"/>
+        </w:rPr>
+        <w:t>the user</w:t>
+      </w:r>
+      <w:r>
+        <w:rPr>
+          <w:rFonts w:ascii="Times New Roman" w:hAnsi="Times New Roman" w:cs="Times New Roman"/>
+          <w:lang w:val="en-US"/>
+        </w:rPr>
+        <w:t xml:space="preserve"> can create a class that overrides the default configuration for your “MySQL connector”.</w:t>
+      </w:r>
+    </w:p>
+    <w:p>
+      <w:pPr>
+        <w:pStyle w:val="ListParagraph"/>
+        <w:numPr>
+          <w:ilvl w:val="0"/>
+          <w:numId w:val="1"/>
+        </w:numPr>
+        <w:spacing w:line="360" w:lineRule="auto"/>
+        <w:rPr>
+          <w:rFonts w:ascii="Times New Roman" w:hAnsi="Times New Roman" w:cs="Times New Roman"/>
+          <w:lang w:val="en-US"/>
+        </w:rPr>
+      </w:pPr>
+      <w:r>
+        <w:rPr>
+          <w:rFonts w:ascii="Times New Roman" w:hAnsi="Times New Roman" w:cs="Times New Roman"/>
+          <w:lang w:val="en-US"/>
+        </w:rPr>
+        <w:t xml:space="preserve">Standalone: </w:t>
+      </w:r>
+    </w:p>
+    <w:p>
+      <w:pPr>
+        <w:pStyle w:val="ListParagraph"/>
+        <w:numPr>
+          <w:ilvl w:val="0"/>
+          <w:numId w:val="4"/>
+        </w:numPr>
+        <w:spacing w:line="360" w:lineRule="auto"/>
+        <w:rPr>
+          <w:rFonts w:ascii="Times New Roman" w:hAnsi="Times New Roman" w:cs="Times New Roman"/>
+          <w:lang w:val="en-US"/>
+        </w:rPr>
+      </w:pPr>
+      <w:r>
+        <w:rPr>
+          <w:rFonts w:ascii="Times New Roman" w:hAnsi="Times New Roman" w:cs="Times New Roman"/>
+          <w:lang w:val="en-US"/>
+        </w:rPr>
+        <w:t>There’s no need to deploy your application to a web server. You simply enter the run command to start the application.</w:t>
+      </w:r>
+    </w:p>
+    <w:p>
+      <w:pPr>
+        <w:pStyle w:val="ListParagraph"/>
+        <w:numPr>
+          <w:ilvl w:val="0"/>
+          <w:numId w:val="1"/>
+        </w:numPr>
+        <w:spacing w:line="360" w:lineRule="auto"/>
+        <w:rPr>
+          <w:rFonts w:ascii="Times New Roman" w:hAnsi="Times New Roman" w:cs="Times New Roman"/>
+          <w:lang w:val="en-US"/>
+        </w:rPr>
+      </w:pPr>
+      <w:r>
+        <w:rPr>
+          <w:rFonts w:ascii="Times New Roman" w:hAnsi="Times New Roman" w:cs="Times New Roman"/>
+          <w:lang w:val="en-US"/>
+        </w:rPr>
+        <w:t>Opinionated:</w:t>
+      </w:r>
+    </w:p>
+    <w:p>
+      <w:pPr>
+        <w:pStyle w:val="ListParagraph"/>
+        <w:numPr>
+          <w:ilvl w:val="0"/>
+          <w:numId w:val="5"/>
+        </w:numPr>
+        <w:spacing w:line="360" w:lineRule="auto"/>
+        <w:rPr>
+          <w:rFonts w:ascii="Times New Roman" w:hAnsi="Times New Roman" w:cs="Times New Roman"/>
+          <w:lang w:val="en-US"/>
+        </w:rPr>
+      </w:pPr>
+      <w:r>
+        <w:rPr>
+          <w:rFonts w:ascii="Times New Roman" w:hAnsi="Times New Roman" w:cs="Times New Roman"/>
+          <w:lang w:val="en-US"/>
+        </w:rPr>
+        <w:t>On the official page, we find that Spring Boot decides for you which defaults to use for the configuration. Also, it decides which packages to install for the dependencies you require. For example, if you include the Spring Boot starter “pom” for “JPA”, it will autoconfigure an in-memory database, a hibernate entity manager, and a simple data source. This is an example of an opinionated default configuration that you can override. While some developers might feel this is too opinionated, Spring Boot’s opinionated setup helps developers to get started quickly on their projects.</w:t>
+      </w:r>
+    </w:p>
+    <w:p>
+      <w:pPr>
+        <w:pStyle w:val="ListParagraph"/>
+        <w:numPr>
+          <w:ilvl w:val="0"/>
+          <w:numId w:val="1"/>
+        </w:numPr>
+        <w:spacing w:line="360" w:lineRule="auto"/>
+        <w:rPr>
+          <w:rFonts w:ascii="Times New Roman" w:hAnsi="Times New Roman" w:cs="Times New Roman"/>
+          <w:lang w:val="en-US"/>
+        </w:rPr>
+      </w:pPr>
+      <w:r>
+        <w:rPr>
+          <w:rFonts w:ascii="Times New Roman" w:hAnsi="Times New Roman" w:cs="Times New Roman"/>
+          <w:lang w:val="en-US"/>
+        </w:rPr>
+        <w:t>Better documentation</w:t>
+      </w:r>
+      <w:r>
+        <w:rPr>
+          <w:rFonts w:ascii="Times New Roman" w:hAnsi="Times New Roman" w:cs="Times New Roman"/>
+          <w:lang w:val="en-US"/>
+        </w:rPr>
+        <w:t xml:space="preserve">: </w:t>
+      </w:r>
+    </w:p>
+    <w:p>
+      <w:pPr>
+        <w:pStyle w:val="ListParagraph"/>
+        <w:numPr>
+          <w:ilvl w:val="0"/>
+          <w:numId w:val="2"/>
+        </w:numPr>
+        <w:spacing w:line="360" w:lineRule="auto"/>
+        <w:rPr>
+          <w:rFonts w:ascii="Times New Roman" w:hAnsi="Times New Roman" w:cs="Times New Roman"/>
+          <w:lang w:val="en-US"/>
+        </w:rPr>
+      </w:pPr>
+      <w:r>
+        <w:rPr>
+          <w:rFonts w:ascii="Times New Roman" w:hAnsi="Times New Roman" w:cs="Times New Roman"/>
+          <w:lang w:val="en-US"/>
+        </w:rPr>
+        <w:t>The how-to pages of the spring boot framework are better explained.</w:t>
+      </w:r>
+    </w:p>
+    <w:p>
+      <w:pPr>
+        <w:pStyle w:val="ListParagraph"/>
+        <w:numPr>
+          <w:ilvl w:val="0"/>
+          <w:numId w:val="2"/>
+        </w:numPr>
+        <w:spacing w:line="360" w:lineRule="auto"/>
+        <w:rPr>
+          <w:rFonts w:ascii="Times New Roman" w:hAnsi="Times New Roman" w:cs="Times New Roman"/>
+          <w:lang w:val="en-US"/>
+        </w:rPr>
+      </w:pPr>
+      <w:r>
+        <w:rPr>
+          <w:rFonts w:ascii="Times New Roman" w:hAnsi="Times New Roman" w:cs="Times New Roman"/>
+          <w:lang w:val="en-US"/>
+        </w:rPr>
+        <w:t>There is more information about the errors that may occur during the process of learning spring boot.</w:t>
+      </w:r>
     </w:p>
     <w:sectPr>
       <w:pgSz w:w="11906" w:h="16838"/>
@@ -960,6 +1294,483 @@
     </w:p>
   </w:footnote>
 </w:footnotes>
+</file>
+
+<file path=word/numbering.xml><?xml version="1.0" encoding="utf-8"?>
+<w:numbering xmlns:wpc="http://schemas.microsoft.com/office/word/2010/wordprocessingCanvas" xmlns:cx="http://schemas.microsoft.com/office/drawing/2014/chartex" xmlns:cx1="http://schemas.microsoft.com/office/drawing/2015/9/8/chartex" xmlns:cx2="http://schemas.microsoft.com/office/drawing/2015/10/21/chartex" xmlns:cx3="http://schemas.microsoft.com/office/drawing/2016/5/9/chartex" xmlns:cx4="http://schemas.microsoft.com/office/drawing/2016/5/10/chartex" xmlns:cx5="http://schemas.microsoft.com/office/drawing/2016/5/11/chartex" xmlns:cx6="http://schemas.microsoft.com/office/drawing/2016/5/12/chartex" xmlns:cx7="http://schemas.microsoft.com/office/drawing/2016/5/13/chartex" xmlns:cx8="http://schemas.microsoft.com/office/drawing/2016/5/14/chartex" xmlns:mc="http://schemas.openxmlformats.org/markup-compatibility/2006" xmlns:aink="http://schemas.microsoft.com/office/drawing/2016/ink" xmlns:am3d="http://schemas.microsoft.com/office/drawing/2017/model3d" xmlns:o="urn:schemas-microsoft-com:office:office" xmlns:r="http://schemas.openxmlformats.org/officeDocument/2006/relationships" xmlns:m="http://schemas.openxmlformats.org/officeDocument/2006/math" xmlns:v="urn:schemas-microsoft-com:vml" xmlns:wp14="http://schemas.microsoft.com/office/word/2010/wordprocessingDrawing" xmlns:wp="http://schemas.openxmlformats.org/drawingml/2006/wordprocessingDrawing" xmlns:w10="urn:schemas-microsoft-com:office:word" xmlns:w="http://schemas.openxmlformats.org/wordprocessingml/2006/main" xmlns:w14="http://schemas.microsoft.com/office/word/2010/wordml" xmlns:w15="http://schemas.microsoft.com/office/word/2012/wordml" xmlns:w16cex="http://schemas.microsoft.com/office/word/2018/wordml/cex" xmlns:w16cid="http://schemas.microsoft.com/office/word/2016/wordml/cid" xmlns:w16="http://schemas.microsoft.com/office/word/2018/wordml" xmlns:w16se="http://schemas.microsoft.com/office/word/2015/wordml/symex" xmlns:wpg="http://schemas.microsoft.com/office/word/2010/wordprocessingGroup" xmlns:wpi="http://schemas.microsoft.com/office/word/2010/wordprocessingInk" xmlns:wne="http://schemas.microsoft.com/office/word/2006/wordml" xmlns:wps="http://schemas.microsoft.com/office/word/2010/wordprocessingShape" mc:Ignorable="w14 w15 w16se w16cid w16 w16cex wp14">
+  <w:abstractNum w:abstractNumId="0" w15:restartNumberingAfterBreak="0">
+    <w:nsid w:val="1A560A82"/>
+    <w:multiLevelType w:val="hybridMultilevel"/>
+    <w:tmpl w:val="4168BD2E"/>
+    <w:lvl w:ilvl="0" w:tplc="2000000F">
+      <w:start w:val="1"/>
+      <w:numFmt w:val="decimal"/>
+      <w:lvlText w:val="%1."/>
+      <w:lvlJc w:val="left"/>
+      <w:pPr>
+        <w:ind w:left="1440" w:hanging="360"/>
+      </w:pPr>
+    </w:lvl>
+    <w:lvl w:ilvl="1" w:tplc="20000019" w:tentative="1">
+      <w:start w:val="1"/>
+      <w:numFmt w:val="lowerLetter"/>
+      <w:lvlText w:val="%2."/>
+      <w:lvlJc w:val="left"/>
+      <w:pPr>
+        <w:ind w:left="2160" w:hanging="360"/>
+      </w:pPr>
+    </w:lvl>
+    <w:lvl w:ilvl="2" w:tplc="2000001B" w:tentative="1">
+      <w:start w:val="1"/>
+      <w:numFmt w:val="lowerRoman"/>
+      <w:lvlText w:val="%3."/>
+      <w:lvlJc w:val="right"/>
+      <w:pPr>
+        <w:ind w:left="2880" w:hanging="180"/>
+      </w:pPr>
+    </w:lvl>
+    <w:lvl w:ilvl="3" w:tplc="2000000F" w:tentative="1">
+      <w:start w:val="1"/>
+      <w:numFmt w:val="decimal"/>
+      <w:lvlText w:val="%4."/>
+      <w:lvlJc w:val="left"/>
+      <w:pPr>
+        <w:ind w:left="3600" w:hanging="360"/>
+      </w:pPr>
+    </w:lvl>
+    <w:lvl w:ilvl="4" w:tplc="20000019" w:tentative="1">
+      <w:start w:val="1"/>
+      <w:numFmt w:val="lowerLetter"/>
+      <w:lvlText w:val="%5."/>
+      <w:lvlJc w:val="left"/>
+      <w:pPr>
+        <w:ind w:left="4320" w:hanging="360"/>
+      </w:pPr>
+    </w:lvl>
+    <w:lvl w:ilvl="5" w:tplc="2000001B" w:tentative="1">
+      <w:start w:val="1"/>
+      <w:numFmt w:val="lowerRoman"/>
+      <w:lvlText w:val="%6."/>
+      <w:lvlJc w:val="right"/>
+      <w:pPr>
+        <w:ind w:left="5040" w:hanging="180"/>
+      </w:pPr>
+    </w:lvl>
+    <w:lvl w:ilvl="6" w:tplc="2000000F" w:tentative="1">
+      <w:start w:val="1"/>
+      <w:numFmt w:val="decimal"/>
+      <w:lvlText w:val="%7."/>
+      <w:lvlJc w:val="left"/>
+      <w:pPr>
+        <w:ind w:left="5760" w:hanging="360"/>
+      </w:pPr>
+    </w:lvl>
+    <w:lvl w:ilvl="7" w:tplc="20000019" w:tentative="1">
+      <w:start w:val="1"/>
+      <w:numFmt w:val="lowerLetter"/>
+      <w:lvlText w:val="%8."/>
+      <w:lvlJc w:val="left"/>
+      <w:pPr>
+        <w:ind w:left="6480" w:hanging="360"/>
+      </w:pPr>
+    </w:lvl>
+    <w:lvl w:ilvl="8" w:tplc="2000001B" w:tentative="1">
+      <w:start w:val="1"/>
+      <w:numFmt w:val="lowerRoman"/>
+      <w:lvlText w:val="%9."/>
+      <w:lvlJc w:val="right"/>
+      <w:pPr>
+        <w:ind w:left="7200" w:hanging="180"/>
+      </w:pPr>
+    </w:lvl>
+  </w:abstractNum>
+  <w:abstractNum w:abstractNumId="1" w15:restartNumberingAfterBreak="0">
+    <w:nsid w:val="2B092E4F"/>
+    <w:multiLevelType w:val="hybridMultilevel"/>
+    <w:tmpl w:val="9E8A883A"/>
+    <w:lvl w:ilvl="0" w:tplc="2000000F">
+      <w:start w:val="1"/>
+      <w:numFmt w:val="decimal"/>
+      <w:lvlText w:val="%1."/>
+      <w:lvlJc w:val="left"/>
+      <w:pPr>
+        <w:ind w:left="1440" w:hanging="360"/>
+      </w:pPr>
+    </w:lvl>
+    <w:lvl w:ilvl="1" w:tplc="20000019" w:tentative="1">
+      <w:start w:val="1"/>
+      <w:numFmt w:val="lowerLetter"/>
+      <w:lvlText w:val="%2."/>
+      <w:lvlJc w:val="left"/>
+      <w:pPr>
+        <w:ind w:left="2160" w:hanging="360"/>
+      </w:pPr>
+    </w:lvl>
+    <w:lvl w:ilvl="2" w:tplc="2000001B" w:tentative="1">
+      <w:start w:val="1"/>
+      <w:numFmt w:val="lowerRoman"/>
+      <w:lvlText w:val="%3."/>
+      <w:lvlJc w:val="right"/>
+      <w:pPr>
+        <w:ind w:left="2880" w:hanging="180"/>
+      </w:pPr>
+    </w:lvl>
+    <w:lvl w:ilvl="3" w:tplc="2000000F" w:tentative="1">
+      <w:start w:val="1"/>
+      <w:numFmt w:val="decimal"/>
+      <w:lvlText w:val="%4."/>
+      <w:lvlJc w:val="left"/>
+      <w:pPr>
+        <w:ind w:left="3600" w:hanging="360"/>
+      </w:pPr>
+    </w:lvl>
+    <w:lvl w:ilvl="4" w:tplc="20000019" w:tentative="1">
+      <w:start w:val="1"/>
+      <w:numFmt w:val="lowerLetter"/>
+      <w:lvlText w:val="%5."/>
+      <w:lvlJc w:val="left"/>
+      <w:pPr>
+        <w:ind w:left="4320" w:hanging="360"/>
+      </w:pPr>
+    </w:lvl>
+    <w:lvl w:ilvl="5" w:tplc="2000001B" w:tentative="1">
+      <w:start w:val="1"/>
+      <w:numFmt w:val="lowerRoman"/>
+      <w:lvlText w:val="%6."/>
+      <w:lvlJc w:val="right"/>
+      <w:pPr>
+        <w:ind w:left="5040" w:hanging="180"/>
+      </w:pPr>
+    </w:lvl>
+    <w:lvl w:ilvl="6" w:tplc="2000000F" w:tentative="1">
+      <w:start w:val="1"/>
+      <w:numFmt w:val="decimal"/>
+      <w:lvlText w:val="%7."/>
+      <w:lvlJc w:val="left"/>
+      <w:pPr>
+        <w:ind w:left="5760" w:hanging="360"/>
+      </w:pPr>
+    </w:lvl>
+    <w:lvl w:ilvl="7" w:tplc="20000019" w:tentative="1">
+      <w:start w:val="1"/>
+      <w:numFmt w:val="lowerLetter"/>
+      <w:lvlText w:val="%8."/>
+      <w:lvlJc w:val="left"/>
+      <w:pPr>
+        <w:ind w:left="6480" w:hanging="360"/>
+      </w:pPr>
+    </w:lvl>
+    <w:lvl w:ilvl="8" w:tplc="2000001B" w:tentative="1">
+      <w:start w:val="1"/>
+      <w:numFmt w:val="lowerRoman"/>
+      <w:lvlText w:val="%9."/>
+      <w:lvlJc w:val="right"/>
+      <w:pPr>
+        <w:ind w:left="7200" w:hanging="180"/>
+      </w:pPr>
+    </w:lvl>
+  </w:abstractNum>
+  <w:abstractNum w:abstractNumId="2" w15:restartNumberingAfterBreak="0">
+    <w:nsid w:val="3E980846"/>
+    <w:multiLevelType w:val="hybridMultilevel"/>
+    <w:tmpl w:val="E71A83C8"/>
+    <w:lvl w:ilvl="0" w:tplc="2000000F">
+      <w:start w:val="1"/>
+      <w:numFmt w:val="decimal"/>
+      <w:lvlText w:val="%1."/>
+      <w:lvlJc w:val="left"/>
+      <w:pPr>
+        <w:ind w:left="1440" w:hanging="360"/>
+      </w:pPr>
+    </w:lvl>
+    <w:lvl w:ilvl="1" w:tplc="20000019" w:tentative="1">
+      <w:start w:val="1"/>
+      <w:numFmt w:val="lowerLetter"/>
+      <w:lvlText w:val="%2."/>
+      <w:lvlJc w:val="left"/>
+      <w:pPr>
+        <w:ind w:left="2160" w:hanging="360"/>
+      </w:pPr>
+    </w:lvl>
+    <w:lvl w:ilvl="2" w:tplc="2000001B" w:tentative="1">
+      <w:start w:val="1"/>
+      <w:numFmt w:val="lowerRoman"/>
+      <w:lvlText w:val="%3."/>
+      <w:lvlJc w:val="right"/>
+      <w:pPr>
+        <w:ind w:left="2880" w:hanging="180"/>
+      </w:pPr>
+    </w:lvl>
+    <w:lvl w:ilvl="3" w:tplc="2000000F" w:tentative="1">
+      <w:start w:val="1"/>
+      <w:numFmt w:val="decimal"/>
+      <w:lvlText w:val="%4."/>
+      <w:lvlJc w:val="left"/>
+      <w:pPr>
+        <w:ind w:left="3600" w:hanging="360"/>
+      </w:pPr>
+    </w:lvl>
+    <w:lvl w:ilvl="4" w:tplc="20000019" w:tentative="1">
+      <w:start w:val="1"/>
+      <w:numFmt w:val="lowerLetter"/>
+      <w:lvlText w:val="%5."/>
+      <w:lvlJc w:val="left"/>
+      <w:pPr>
+        <w:ind w:left="4320" w:hanging="360"/>
+      </w:pPr>
+    </w:lvl>
+    <w:lvl w:ilvl="5" w:tplc="2000001B" w:tentative="1">
+      <w:start w:val="1"/>
+      <w:numFmt w:val="lowerRoman"/>
+      <w:lvlText w:val="%6."/>
+      <w:lvlJc w:val="right"/>
+      <w:pPr>
+        <w:ind w:left="5040" w:hanging="180"/>
+      </w:pPr>
+    </w:lvl>
+    <w:lvl w:ilvl="6" w:tplc="2000000F" w:tentative="1">
+      <w:start w:val="1"/>
+      <w:numFmt w:val="decimal"/>
+      <w:lvlText w:val="%7."/>
+      <w:lvlJc w:val="left"/>
+      <w:pPr>
+        <w:ind w:left="5760" w:hanging="360"/>
+      </w:pPr>
+    </w:lvl>
+    <w:lvl w:ilvl="7" w:tplc="20000019" w:tentative="1">
+      <w:start w:val="1"/>
+      <w:numFmt w:val="lowerLetter"/>
+      <w:lvlText w:val="%8."/>
+      <w:lvlJc w:val="left"/>
+      <w:pPr>
+        <w:ind w:left="6480" w:hanging="360"/>
+      </w:pPr>
+    </w:lvl>
+    <w:lvl w:ilvl="8" w:tplc="2000001B" w:tentative="1">
+      <w:start w:val="1"/>
+      <w:numFmt w:val="lowerRoman"/>
+      <w:lvlText w:val="%9."/>
+      <w:lvlJc w:val="right"/>
+      <w:pPr>
+        <w:ind w:left="7200" w:hanging="180"/>
+      </w:pPr>
+    </w:lvl>
+  </w:abstractNum>
+  <w:abstractNum w:abstractNumId="3" w15:restartNumberingAfterBreak="0">
+    <w:nsid w:val="53CA45AE"/>
+    <w:multiLevelType w:val="hybridMultilevel"/>
+    <w:tmpl w:val="C33C7110"/>
+    <w:lvl w:ilvl="0" w:tplc="20000001">
+      <w:start w:val="1"/>
+      <w:numFmt w:val="bullet"/>
+      <w:lvlText w:val=""/>
+      <w:lvlJc w:val="left"/>
+      <w:pPr>
+        <w:ind w:left="720" w:hanging="360"/>
+      </w:pPr>
+      <w:rPr>
+        <w:rFonts w:ascii="Symbol" w:hAnsi="Symbol" w:hint="default"/>
+      </w:rPr>
+    </w:lvl>
+    <w:lvl w:ilvl="1" w:tplc="20000003" w:tentative="1">
+      <w:start w:val="1"/>
+      <w:numFmt w:val="bullet"/>
+      <w:lvlText w:val="o"/>
+      <w:lvlJc w:val="left"/>
+      <w:pPr>
+        <w:ind w:left="1440" w:hanging="360"/>
+      </w:pPr>
+      <w:rPr>
+        <w:rFonts w:ascii="Courier New" w:hAnsi="Courier New" w:cs="Courier New" w:hint="default"/>
+      </w:rPr>
+    </w:lvl>
+    <w:lvl w:ilvl="2" w:tplc="20000005" w:tentative="1">
+      <w:start w:val="1"/>
+      <w:numFmt w:val="bullet"/>
+      <w:lvlText w:val=""/>
+      <w:lvlJc w:val="left"/>
+      <w:pPr>
+        <w:ind w:left="2160" w:hanging="360"/>
+      </w:pPr>
+      <w:rPr>
+        <w:rFonts w:ascii="Wingdings" w:hAnsi="Wingdings" w:hint="default"/>
+      </w:rPr>
+    </w:lvl>
+    <w:lvl w:ilvl="3" w:tplc="20000001" w:tentative="1">
+      <w:start w:val="1"/>
+      <w:numFmt w:val="bullet"/>
+      <w:lvlText w:val=""/>
+      <w:lvlJc w:val="left"/>
+      <w:pPr>
+        <w:ind w:left="2880" w:hanging="360"/>
+      </w:pPr>
+      <w:rPr>
+        <w:rFonts w:ascii="Symbol" w:hAnsi="Symbol" w:hint="default"/>
+      </w:rPr>
+    </w:lvl>
+    <w:lvl w:ilvl="4" w:tplc="20000003" w:tentative="1">
+      <w:start w:val="1"/>
+      <w:numFmt w:val="bullet"/>
+      <w:lvlText w:val="o"/>
+      <w:lvlJc w:val="left"/>
+      <w:pPr>
+        <w:ind w:left="3600" w:hanging="360"/>
+      </w:pPr>
+      <w:rPr>
+        <w:rFonts w:ascii="Courier New" w:hAnsi="Courier New" w:cs="Courier New" w:hint="default"/>
+      </w:rPr>
+    </w:lvl>
+    <w:lvl w:ilvl="5" w:tplc="20000005" w:tentative="1">
+      <w:start w:val="1"/>
+      <w:numFmt w:val="bullet"/>
+      <w:lvlText w:val=""/>
+      <w:lvlJc w:val="left"/>
+      <w:pPr>
+        <w:ind w:left="4320" w:hanging="360"/>
+      </w:pPr>
+      <w:rPr>
+        <w:rFonts w:ascii="Wingdings" w:hAnsi="Wingdings" w:hint="default"/>
+      </w:rPr>
+    </w:lvl>
+    <w:lvl w:ilvl="6" w:tplc="20000001" w:tentative="1">
+      <w:start w:val="1"/>
+      <w:numFmt w:val="bullet"/>
+      <w:lvlText w:val=""/>
+      <w:lvlJc w:val="left"/>
+      <w:pPr>
+        <w:ind w:left="5040" w:hanging="360"/>
+      </w:pPr>
+      <w:rPr>
+        <w:rFonts w:ascii="Symbol" w:hAnsi="Symbol" w:hint="default"/>
+      </w:rPr>
+    </w:lvl>
+    <w:lvl w:ilvl="7" w:tplc="20000003" w:tentative="1">
+      <w:start w:val="1"/>
+      <w:numFmt w:val="bullet"/>
+      <w:lvlText w:val="o"/>
+      <w:lvlJc w:val="left"/>
+      <w:pPr>
+        <w:ind w:left="5760" w:hanging="360"/>
+      </w:pPr>
+      <w:rPr>
+        <w:rFonts w:ascii="Courier New" w:hAnsi="Courier New" w:cs="Courier New" w:hint="default"/>
+      </w:rPr>
+    </w:lvl>
+    <w:lvl w:ilvl="8" w:tplc="20000005" w:tentative="1">
+      <w:start w:val="1"/>
+      <w:numFmt w:val="bullet"/>
+      <w:lvlText w:val=""/>
+      <w:lvlJc w:val="left"/>
+      <w:pPr>
+        <w:ind w:left="6480" w:hanging="360"/>
+      </w:pPr>
+      <w:rPr>
+        <w:rFonts w:ascii="Wingdings" w:hAnsi="Wingdings" w:hint="default"/>
+      </w:rPr>
+    </w:lvl>
+  </w:abstractNum>
+  <w:abstractNum w:abstractNumId="4" w15:restartNumberingAfterBreak="0">
+    <w:nsid w:val="7EFD732D"/>
+    <w:multiLevelType w:val="hybridMultilevel"/>
+    <w:tmpl w:val="E71A83C8"/>
+    <w:lvl w:ilvl="0" w:tplc="2000000F">
+      <w:start w:val="1"/>
+      <w:numFmt w:val="decimal"/>
+      <w:lvlText w:val="%1."/>
+      <w:lvlJc w:val="left"/>
+      <w:pPr>
+        <w:ind w:left="1440" w:hanging="360"/>
+      </w:pPr>
+    </w:lvl>
+    <w:lvl w:ilvl="1" w:tplc="20000019" w:tentative="1">
+      <w:start w:val="1"/>
+      <w:numFmt w:val="lowerLetter"/>
+      <w:lvlText w:val="%2."/>
+      <w:lvlJc w:val="left"/>
+      <w:pPr>
+        <w:ind w:left="2160" w:hanging="360"/>
+      </w:pPr>
+    </w:lvl>
+    <w:lvl w:ilvl="2" w:tplc="2000001B" w:tentative="1">
+      <w:start w:val="1"/>
+      <w:numFmt w:val="lowerRoman"/>
+      <w:lvlText w:val="%3."/>
+      <w:lvlJc w:val="right"/>
+      <w:pPr>
+        <w:ind w:left="2880" w:hanging="180"/>
+      </w:pPr>
+    </w:lvl>
+    <w:lvl w:ilvl="3" w:tplc="2000000F" w:tentative="1">
+      <w:start w:val="1"/>
+      <w:numFmt w:val="decimal"/>
+      <w:lvlText w:val="%4."/>
+      <w:lvlJc w:val="left"/>
+      <w:pPr>
+        <w:ind w:left="3600" w:hanging="360"/>
+      </w:pPr>
+    </w:lvl>
+    <w:lvl w:ilvl="4" w:tplc="20000019" w:tentative="1">
+      <w:start w:val="1"/>
+      <w:numFmt w:val="lowerLetter"/>
+      <w:lvlText w:val="%5."/>
+      <w:lvlJc w:val="left"/>
+      <w:pPr>
+        <w:ind w:left="4320" w:hanging="360"/>
+      </w:pPr>
+    </w:lvl>
+    <w:lvl w:ilvl="5" w:tplc="2000001B" w:tentative="1">
+      <w:start w:val="1"/>
+      <w:numFmt w:val="lowerRoman"/>
+      <w:lvlText w:val="%6."/>
+      <w:lvlJc w:val="right"/>
+      <w:pPr>
+        <w:ind w:left="5040" w:hanging="180"/>
+      </w:pPr>
+    </w:lvl>
+    <w:lvl w:ilvl="6" w:tplc="2000000F" w:tentative="1">
+      <w:start w:val="1"/>
+      <w:numFmt w:val="decimal"/>
+      <w:lvlText w:val="%7."/>
+      <w:lvlJc w:val="left"/>
+      <w:pPr>
+        <w:ind w:left="5760" w:hanging="360"/>
+      </w:pPr>
+    </w:lvl>
+    <w:lvl w:ilvl="7" w:tplc="20000019" w:tentative="1">
+      <w:start w:val="1"/>
+      <w:numFmt w:val="lowerLetter"/>
+      <w:lvlText w:val="%8."/>
+      <w:lvlJc w:val="left"/>
+      <w:pPr>
+        <w:ind w:left="6480" w:hanging="360"/>
+      </w:pPr>
+    </w:lvl>
+    <w:lvl w:ilvl="8" w:tplc="2000001B" w:tentative="1">
+      <w:start w:val="1"/>
+      <w:numFmt w:val="lowerRoman"/>
+      <w:lvlText w:val="%9."/>
+      <w:lvlJc w:val="right"/>
+      <w:pPr>
+        <w:ind w:left="7200" w:hanging="180"/>
+      </w:pPr>
+    </w:lvl>
+  </w:abstractNum>
+  <w:num w:numId="1">
+    <w:abstractNumId w:val="3"/>
+  </w:num>
+  <w:num w:numId="2">
+    <w:abstractNumId w:val="1"/>
+  </w:num>
+  <w:num w:numId="3">
+    <w:abstractNumId w:val="0"/>
+  </w:num>
+  <w:num w:numId="4">
+    <w:abstractNumId w:val="4"/>
+  </w:num>
+  <w:num w:numId="5">
+    <w:abstractNumId w:val="2"/>
+  </w:num>
+</w:numbering>
 </file>
 
 <file path=word/styles.xml><?xml version="1.0" encoding="utf-8"?>
@@ -1360,6 +2171,7 @@
   <w:style w:type="paragraph" w:default="1" w:styleId="Normal">
     <w:name w:val="Normal"/>
     <w:qFormat/>
+    <w:rsid w:val="00FF19DC"/>
   </w:style>
   <w:style w:type="character" w:default="1" w:styleId="DefaultParagraphFont">
     <w:name w:val="Default Paragraph Font"/>
@@ -1431,6 +2243,17 @@
     <w:link w:val="Footer"/>
     <w:uiPriority w:val="99"/>
     <w:rsid w:val="00AC5FE4"/>
+  </w:style>
+  <w:style w:type="paragraph" w:styleId="ListParagraph">
+    <w:name w:val="List Paragraph"/>
+    <w:basedOn w:val="Normal"/>
+    <w:uiPriority w:val="34"/>
+    <w:qFormat/>
+    <w:rsid w:val="007F68B0"/>
+    <w:pPr>
+      <w:ind w:left="720"/>
+      <w:contextualSpacing/>
+    </w:pPr>
   </w:style>
 </w:styles>
 </file>

</xml_diff>

<commit_message>
Updated backend with a new function getUserByEmail() and frontend working CRUD, without Update(coming soon) ;)
</commit_message>
<xml_diff>
--- a/documentation/Design Document.docx
+++ b/documentation/Design Document.docx
@@ -1416,17 +1416,200 @@
     </w:p>
     <w:p>
       <w:pPr>
-        <w:spacing w:line="360" w:lineRule="auto"/>
-        <w:rPr>
-          <w:rFonts w:ascii="Times New Roman" w:hAnsi="Times New Roman" w:cs="Times New Roman"/>
-          <w:lang w:val="en-US"/>
-        </w:rPr>
-      </w:pPr>
-      <w:r>
-        <w:rPr>
-          <w:rFonts w:ascii="Times New Roman" w:hAnsi="Times New Roman" w:cs="Times New Roman"/>
-          <w:lang w:val="en-US"/>
-        </w:rPr>
+        <w:pStyle w:val="ListParagraph"/>
+        <w:spacing w:line="360" w:lineRule="auto"/>
+        <w:ind w:left="1440"/>
+        <w:rPr>
+          <w:rFonts w:ascii="Times New Roman" w:hAnsi="Times New Roman" w:cs="Times New Roman"/>
+          <w:lang w:val="en-US"/>
+        </w:rPr>
+      </w:pPr>
+    </w:p>
+    <w:p>
+      <w:pPr>
+        <w:spacing w:line="360" w:lineRule="auto"/>
+        <w:rPr>
+          <w:rFonts w:ascii="Times New Roman" w:hAnsi="Times New Roman" w:cs="Times New Roman"/>
+          <w:sz w:val="28"/>
+          <w:szCs w:val="28"/>
+          <w:u w:val="single"/>
+        </w:rPr>
+      </w:pPr>
+      <w:r>
+        <w:rPr>
+          <w:rFonts w:ascii="Times New Roman" w:hAnsi="Times New Roman" w:cs="Times New Roman"/>
+          <w:sz w:val="28"/>
+          <w:szCs w:val="28"/>
+          <w:u w:val="single"/>
+        </w:rPr>
+        <w:t>A set of metrics include the following methods:</w:t>
+      </w:r>
+    </w:p>
+    <w:p>
+      <w:pPr>
+        <w:pStyle w:val="ListParagraph"/>
+        <w:numPr>
+          <w:ilvl w:val="0"/>
+          <w:numId w:val="1"/>
+        </w:numPr>
+        <w:spacing w:line="360" w:lineRule="auto"/>
+        <w:rPr>
+          <w:rFonts w:ascii="Times New Roman" w:hAnsi="Times New Roman" w:cs="Times New Roman"/>
+        </w:rPr>
+      </w:pPr>
+      <w:r>
+        <w:rPr>
+          <w:rFonts w:ascii="Times New Roman" w:hAnsi="Times New Roman" w:cs="Times New Roman"/>
+        </w:rPr>
+        <w:t>algorithms analysis;</w:t>
+      </w:r>
+    </w:p>
+    <w:p>
+      <w:pPr>
+        <w:pStyle w:val="ListParagraph"/>
+        <w:numPr>
+          <w:ilvl w:val="0"/>
+          <w:numId w:val="1"/>
+        </w:numPr>
+        <w:spacing w:line="360" w:lineRule="auto"/>
+        <w:rPr>
+          <w:rFonts w:ascii="Times New Roman" w:hAnsi="Times New Roman" w:cs="Times New Roman"/>
+        </w:rPr>
+      </w:pPr>
+      <w:r>
+        <w:rPr>
+          <w:rFonts w:ascii="Times New Roman" w:hAnsi="Times New Roman" w:cs="Times New Roman"/>
+        </w:rPr>
+        <w:t>number of code lines;</w:t>
+      </w:r>
+    </w:p>
+    <w:p>
+      <w:pPr>
+        <w:pStyle w:val="ListParagraph"/>
+        <w:numPr>
+          <w:ilvl w:val="0"/>
+          <w:numId w:val="1"/>
+        </w:numPr>
+        <w:spacing w:line="360" w:lineRule="auto"/>
+        <w:rPr>
+          <w:rFonts w:ascii="Times New Roman" w:hAnsi="Times New Roman" w:cs="Times New Roman"/>
+        </w:rPr>
+      </w:pPr>
+      <w:r>
+        <w:rPr>
+          <w:rFonts w:ascii="Times New Roman" w:hAnsi="Times New Roman" w:cs="Times New Roman"/>
+        </w:rPr>
+        <w:t>the complexity of a software;</w:t>
+      </w:r>
+    </w:p>
+    <w:p>
+      <w:pPr>
+        <w:pStyle w:val="ListParagraph"/>
+        <w:numPr>
+          <w:ilvl w:val="0"/>
+          <w:numId w:val="1"/>
+        </w:numPr>
+        <w:spacing w:line="360" w:lineRule="auto"/>
+        <w:rPr>
+          <w:rFonts w:ascii="Times New Roman" w:hAnsi="Times New Roman" w:cs="Times New Roman"/>
+        </w:rPr>
+      </w:pPr>
+      <w:r>
+        <w:rPr>
+          <w:rFonts w:ascii="Times New Roman" w:hAnsi="Times New Roman" w:cs="Times New Roman"/>
+        </w:rPr>
+        <w:t>functional points analysis;</w:t>
+      </w:r>
+    </w:p>
+    <w:p>
+      <w:pPr>
+        <w:pStyle w:val="ListParagraph"/>
+        <w:numPr>
+          <w:ilvl w:val="0"/>
+          <w:numId w:val="1"/>
+        </w:numPr>
+        <w:spacing w:line="360" w:lineRule="auto"/>
+        <w:rPr>
+          <w:rFonts w:ascii="Times New Roman" w:hAnsi="Times New Roman" w:cs="Times New Roman"/>
+        </w:rPr>
+      </w:pPr>
+      <w:r>
+        <w:rPr>
+          <w:rFonts w:ascii="Times New Roman" w:hAnsi="Times New Roman" w:cs="Times New Roman"/>
+        </w:rPr>
+        <w:t>number of bugs per 1000 code lines;</w:t>
+      </w:r>
+    </w:p>
+    <w:p>
+      <w:pPr>
+        <w:pStyle w:val="ListParagraph"/>
+        <w:numPr>
+          <w:ilvl w:val="0"/>
+          <w:numId w:val="1"/>
+        </w:numPr>
+        <w:spacing w:line="360" w:lineRule="auto"/>
+        <w:rPr>
+          <w:rFonts w:ascii="Times New Roman" w:hAnsi="Times New Roman" w:cs="Times New Roman"/>
+        </w:rPr>
+      </w:pPr>
+      <w:r>
+        <w:rPr>
+          <w:rFonts w:ascii="Times New Roman" w:hAnsi="Times New Roman" w:cs="Times New Roman"/>
+        </w:rPr>
+        <w:t>level of testing;</w:t>
+      </w:r>
+    </w:p>
+    <w:p>
+      <w:pPr>
+        <w:pStyle w:val="ListParagraph"/>
+        <w:numPr>
+          <w:ilvl w:val="0"/>
+          <w:numId w:val="1"/>
+        </w:numPr>
+        <w:spacing w:line="360" w:lineRule="auto"/>
+        <w:rPr>
+          <w:rFonts w:ascii="Times New Roman" w:hAnsi="Times New Roman" w:cs="Times New Roman"/>
+        </w:rPr>
+      </w:pPr>
+      <w:r>
+        <w:rPr>
+          <w:rFonts w:ascii="Times New Roman" w:hAnsi="Times New Roman" w:cs="Times New Roman"/>
+        </w:rPr>
+        <w:t>number of classes and interfaces;</w:t>
+      </w:r>
+    </w:p>
+    <w:p>
+      <w:pPr>
+        <w:pStyle w:val="ListParagraph"/>
+        <w:spacing w:line="360" w:lineRule="auto"/>
+        <w:rPr>
+          <w:rFonts w:ascii="Times New Roman" w:hAnsi="Times New Roman" w:cs="Times New Roman"/>
+        </w:rPr>
+      </w:pPr>
+    </w:p>
+    <w:p>
+      <w:pPr>
+        <w:pStyle w:val="ListParagraph"/>
+        <w:spacing w:line="360" w:lineRule="auto"/>
+        <w:rPr>
+          <w:rFonts w:ascii="Times New Roman" w:hAnsi="Times New Roman" w:cs="Times New Roman"/>
+        </w:rPr>
+      </w:pPr>
+    </w:p>
+    <w:p>
+      <w:pPr>
+        <w:spacing w:line="360" w:lineRule="auto"/>
+        <w:rPr>
+          <w:rFonts w:ascii="Times New Roman" w:hAnsi="Times New Roman" w:cs="Times New Roman"/>
+          <w:lang w:val="en-US"/>
+        </w:rPr>
+      </w:pPr>
+      <w:r>
+        <w:rPr>
+          <w:rFonts w:ascii="Times New Roman" w:hAnsi="Times New Roman" w:cs="Times New Roman"/>
+          <w:lang w:val="en-US"/>
+        </w:rPr>
+        <w:lastRenderedPageBreak/>
         <w:t>Bibliography:</w:t>
       </w:r>
     </w:p>
@@ -1990,7 +2173,7 @@
   <w:abstractNum w:abstractNumId="5" w15:restartNumberingAfterBreak="0">
     <w:nsid w:val="53CA45AE"/>
     <w:multiLevelType w:val="hybridMultilevel"/>
-    <w:tmpl w:val="C33C7110"/>
+    <w:tmpl w:val="3E6E6506"/>
     <w:lvl w:ilvl="0" w:tplc="20000001">
       <w:start w:val="1"/>
       <w:numFmt w:val="bullet"/>

</xml_diff>

<commit_message>
backend update with unit tests and new logic-layer/design-document update with explanations
</commit_message>
<xml_diff>
--- a/documentation/Design Document.docx
+++ b/documentation/Design Document.docx
@@ -87,69 +87,67 @@
           <w:lang w:val="en-US"/>
         </w:rPr>
       </w:pPr>
-      <w:proofErr w:type="spellStart"/>
       <w:r>
         <w:rPr>
           <w:sz w:val="40"/>
           <w:szCs w:val="40"/>
           <w:lang w:val="en-US"/>
         </w:rPr>
-        <w:t>Zhaklin</w:t>
-      </w:r>
-      <w:proofErr w:type="spellEnd"/>
-      <w:r>
+        <w:t>Zhaklin Yanakieva</w:t>
+      </w:r>
+    </w:p>
+    <w:p>
+      <w:pPr>
+        <w:spacing w:line="360" w:lineRule="auto"/>
+        <w:jc w:val="center"/>
         <w:rPr>
           <w:sz w:val="40"/>
           <w:szCs w:val="40"/>
           <w:lang w:val="en-US"/>
         </w:rPr>
-        <w:t xml:space="preserve"> Yanakieva</w:t>
-      </w:r>
-    </w:p>
-    <w:p>
-      <w:pPr>
-        <w:spacing w:line="360" w:lineRule="auto"/>
-        <w:jc w:val="center"/>
+      </w:pPr>
+      <w:r>
         <w:rPr>
           <w:sz w:val="40"/>
           <w:szCs w:val="40"/>
           <w:lang w:val="en-US"/>
         </w:rPr>
-      </w:pPr>
+        <w:t xml:space="preserve">Student number: </w:t>
+      </w:r>
       <w:r>
         <w:rPr>
           <w:sz w:val="40"/>
           <w:szCs w:val="40"/>
           <w:lang w:val="en-US"/>
         </w:rPr>
-        <w:t xml:space="preserve">Student number: </w:t>
-      </w:r>
-      <w:r>
+        <w:t>3811468</w:t>
+      </w:r>
+    </w:p>
+    <w:p>
+      <w:pPr>
+        <w:spacing w:line="360" w:lineRule="auto"/>
+        <w:jc w:val="center"/>
         <w:rPr>
           <w:sz w:val="40"/>
           <w:szCs w:val="40"/>
           <w:lang w:val="en-US"/>
         </w:rPr>
-        <w:t>3811468</w:t>
-      </w:r>
-    </w:p>
-    <w:p>
-      <w:pPr>
-        <w:spacing w:line="360" w:lineRule="auto"/>
-        <w:jc w:val="center"/>
+      </w:pPr>
+      <w:r>
         <w:rPr>
           <w:sz w:val="40"/>
           <w:szCs w:val="40"/>
           <w:lang w:val="en-US"/>
         </w:rPr>
-      </w:pPr>
+        <w:t xml:space="preserve">Date: </w:t>
+      </w:r>
       <w:r>
         <w:rPr>
           <w:sz w:val="40"/>
           <w:szCs w:val="40"/>
           <w:lang w:val="en-US"/>
         </w:rPr>
-        <w:t xml:space="preserve">Date: </w:t>
+        <w:t>27</w:t>
       </w:r>
       <w:r>
         <w:rPr>
@@ -157,7 +155,7 @@
           <w:szCs w:val="40"/>
           <w:lang w:val="en-US"/>
         </w:rPr>
-        <w:t>0</w:t>
+        <w:t>/</w:t>
       </w:r>
       <w:r>
         <w:rPr>
@@ -165,7 +163,7 @@
           <w:szCs w:val="40"/>
           <w:lang w:val="en-US"/>
         </w:rPr>
-        <w:t>9</w:t>
+        <w:t>10</w:t>
       </w:r>
       <w:r>
         <w:rPr>
@@ -173,24 +171,30 @@
           <w:szCs w:val="40"/>
           <w:lang w:val="en-US"/>
         </w:rPr>
-        <w:t>/</w:t>
-      </w:r>
-      <w:r>
+        <w:t>/2020</w:t>
+      </w:r>
+    </w:p>
+    <w:p>
+      <w:pPr>
+        <w:spacing w:line="360" w:lineRule="auto"/>
+        <w:jc w:val="center"/>
         <w:rPr>
           <w:sz w:val="40"/>
           <w:szCs w:val="40"/>
           <w:lang w:val="en-US"/>
         </w:rPr>
-        <w:t>10</w:t>
-      </w:r>
-      <w:r>
+      </w:pPr>
+    </w:p>
+    <w:p>
+      <w:pPr>
+        <w:spacing w:line="360" w:lineRule="auto"/>
+        <w:jc w:val="center"/>
         <w:rPr>
           <w:sz w:val="40"/>
           <w:szCs w:val="40"/>
           <w:lang w:val="en-US"/>
         </w:rPr>
-        <w:t>/2020</w:t>
-      </w:r>
+      </w:pPr>
     </w:p>
     <w:p>
       <w:pPr>
@@ -250,7 +254,6 @@
     <w:p>
       <w:pPr>
         <w:spacing w:line="360" w:lineRule="auto"/>
-        <w:jc w:val="center"/>
         <w:rPr>
           <w:sz w:val="40"/>
           <w:szCs w:val="40"/>
@@ -261,56 +264,35 @@
     <w:p>
       <w:pPr>
         <w:spacing w:line="360" w:lineRule="auto"/>
-        <w:jc w:val="center"/>
-        <w:rPr>
-          <w:sz w:val="40"/>
-          <w:szCs w:val="40"/>
-          <w:lang w:val="en-US"/>
-        </w:rPr>
-      </w:pPr>
-    </w:p>
-    <w:p>
-      <w:pPr>
-        <w:spacing w:line="360" w:lineRule="auto"/>
-        <w:jc w:val="center"/>
-        <w:rPr>
-          <w:sz w:val="40"/>
-          <w:szCs w:val="40"/>
-          <w:lang w:val="en-US"/>
-        </w:rPr>
-      </w:pPr>
-    </w:p>
-    <w:p>
-      <w:pPr>
-        <w:spacing w:line="360" w:lineRule="auto"/>
-        <w:jc w:val="center"/>
-        <w:rPr>
-          <w:sz w:val="40"/>
-          <w:szCs w:val="40"/>
-          <w:lang w:val="en-US"/>
-        </w:rPr>
-      </w:pPr>
-      <w:r>
-        <w:rPr>
+        <w:rPr>
+          <w:rFonts w:ascii="Times New Roman" w:hAnsi="Times New Roman" w:cs="Times New Roman"/>
+          <w:sz w:val="28"/>
+          <w:szCs w:val="28"/>
+          <w:lang w:val="en-US"/>
+        </w:rPr>
+      </w:pPr>
+      <w:r>
+        <w:rPr>
+          <w:rFonts w:ascii="Times New Roman" w:hAnsi="Times New Roman" w:cs="Times New Roman"/>
           <w:noProof/>
-          <w:sz w:val="40"/>
-          <w:szCs w:val="40"/>
+          <w:sz w:val="28"/>
+          <w:szCs w:val="28"/>
           <w:lang w:val="en-US"/>
         </w:rPr>
         <w:lastRenderedPageBreak/>
         <w:drawing>
-          <wp:anchor distT="0" distB="0" distL="114300" distR="114300" simplePos="0" relativeHeight="251663360" behindDoc="0" locked="0" layoutInCell="1" allowOverlap="1" wp14:anchorId="3656C6C0" wp14:editId="19804655">
+          <wp:anchor distT="0" distB="0" distL="114300" distR="114300" simplePos="0" relativeHeight="251666432" behindDoc="0" locked="0" layoutInCell="1" allowOverlap="1" wp14:anchorId="5A0EF4B8" wp14:editId="7479BFD8">
             <wp:simplePos x="0" y="0"/>
-            <wp:positionH relativeFrom="margin">
-              <wp:align>center</wp:align>
+            <wp:positionH relativeFrom="column">
+              <wp:posOffset>0</wp:posOffset>
             </wp:positionH>
-            <wp:positionV relativeFrom="margin">
-              <wp:posOffset>-469900</wp:posOffset>
+            <wp:positionV relativeFrom="paragraph">
+              <wp:posOffset>0</wp:posOffset>
             </wp:positionV>
-            <wp:extent cx="5067300" cy="6425565"/>
-            <wp:effectExtent l="0" t="0" r="0" b="0"/>
-            <wp:wrapTopAndBottom/>
-            <wp:docPr id="2" name="Picture 2" descr="Diagram&#10;&#10;Description automatically generated"/>
+            <wp:extent cx="5134692" cy="6382641"/>
+            <wp:effectExtent l="0" t="0" r="8890" b="0"/>
+            <wp:wrapSquare wrapText="bothSides"/>
+            <wp:docPr id="7" name="Picture 7" descr="Diagram&#10;&#10;Description automatically generated"/>
             <wp:cNvGraphicFramePr>
               <a:graphicFrameLocks xmlns:a="http://schemas.openxmlformats.org/drawingml/2006/main" noChangeAspect="1"/>
             </wp:cNvGraphicFramePr>
@@ -318,10 +300,10 @@
               <a:graphicData uri="http://schemas.openxmlformats.org/drawingml/2006/picture">
                 <pic:pic xmlns:pic="http://schemas.openxmlformats.org/drawingml/2006/picture">
                   <pic:nvPicPr>
-                    <pic:cNvPr id="2" name="Picture 2" descr="Diagram&#10;&#10;Description automatically generated"/>
+                    <pic:cNvPr id="7" name="Picture 7" descr="Diagram&#10;&#10;Description automatically generated"/>
                     <pic:cNvPicPr/>
                   </pic:nvPicPr>
-                  <pic:blipFill rotWithShape="1">
+                  <pic:blipFill>
                     <a:blip r:embed="rId8">
                       <a:extLst>
                         <a:ext uri="{28A0092B-C50C-407E-A947-70E740481C1C}">
@@ -329,38 +311,352 @@
                         </a:ext>
                       </a:extLst>
                     </a:blip>
-                    <a:srcRect l="16451" r="18331" b="25285"/>
-                    <a:stretch/>
+                    <a:stretch>
+                      <a:fillRect/>
+                    </a:stretch>
                   </pic:blipFill>
-                  <pic:spPr bwMode="auto">
+                  <pic:spPr>
                     <a:xfrm>
                       <a:off x="0" y="0"/>
-                      <a:ext cx="5067300" cy="6425565"/>
+                      <a:ext cx="5134692" cy="6382641"/>
                     </a:xfrm>
                     <a:prstGeom prst="rect">
                       <a:avLst/>
                     </a:prstGeom>
-                    <a:ln>
-                      <a:noFill/>
-                    </a:ln>
-                    <a:extLst>
-                      <a:ext uri="{53640926-AAD7-44D8-BBD7-CCE9431645EC}">
-                        <a14:shadowObscured xmlns:a14="http://schemas.microsoft.com/office/drawing/2010/main"/>
-                      </a:ext>
-                    </a:extLst>
                   </pic:spPr>
                 </pic:pic>
               </a:graphicData>
             </a:graphic>
-            <wp14:sizeRelH relativeFrom="margin">
-              <wp14:pctWidth>0</wp14:pctWidth>
-            </wp14:sizeRelH>
-            <wp14:sizeRelV relativeFrom="margin">
-              <wp14:pctHeight>0</wp14:pctHeight>
-            </wp14:sizeRelV>
           </wp:anchor>
         </w:drawing>
       </w:r>
+    </w:p>
+    <w:p>
+      <w:pPr>
+        <w:spacing w:line="360" w:lineRule="auto"/>
+        <w:rPr>
+          <w:rFonts w:ascii="Times New Roman" w:hAnsi="Times New Roman" w:cs="Times New Roman"/>
+          <w:sz w:val="28"/>
+          <w:szCs w:val="28"/>
+          <w:lang w:val="en-US"/>
+        </w:rPr>
+      </w:pPr>
+    </w:p>
+    <w:p>
+      <w:pPr>
+        <w:spacing w:line="360" w:lineRule="auto"/>
+        <w:rPr>
+          <w:rFonts w:ascii="Times New Roman" w:hAnsi="Times New Roman" w:cs="Times New Roman"/>
+          <w:sz w:val="28"/>
+          <w:szCs w:val="28"/>
+          <w:lang w:val="en-US"/>
+        </w:rPr>
+      </w:pPr>
+    </w:p>
+    <w:p>
+      <w:pPr>
+        <w:spacing w:line="360" w:lineRule="auto"/>
+        <w:rPr>
+          <w:rFonts w:ascii="Times New Roman" w:hAnsi="Times New Roman" w:cs="Times New Roman"/>
+          <w:sz w:val="28"/>
+          <w:szCs w:val="28"/>
+          <w:lang w:val="en-US"/>
+        </w:rPr>
+      </w:pPr>
+    </w:p>
+    <w:p>
+      <w:pPr>
+        <w:spacing w:line="360" w:lineRule="auto"/>
+        <w:rPr>
+          <w:rFonts w:ascii="Times New Roman" w:hAnsi="Times New Roman" w:cs="Times New Roman"/>
+          <w:sz w:val="28"/>
+          <w:szCs w:val="28"/>
+          <w:lang w:val="en-US"/>
+        </w:rPr>
+      </w:pPr>
+    </w:p>
+    <w:p>
+      <w:pPr>
+        <w:spacing w:line="360" w:lineRule="auto"/>
+        <w:rPr>
+          <w:rFonts w:ascii="Times New Roman" w:hAnsi="Times New Roman" w:cs="Times New Roman"/>
+          <w:sz w:val="28"/>
+          <w:szCs w:val="28"/>
+          <w:lang w:val="en-US"/>
+        </w:rPr>
+      </w:pPr>
+    </w:p>
+    <w:p>
+      <w:pPr>
+        <w:spacing w:line="360" w:lineRule="auto"/>
+        <w:rPr>
+          <w:rFonts w:ascii="Times New Roman" w:hAnsi="Times New Roman" w:cs="Times New Roman"/>
+          <w:sz w:val="28"/>
+          <w:szCs w:val="28"/>
+          <w:lang w:val="en-US"/>
+        </w:rPr>
+      </w:pPr>
+    </w:p>
+    <w:p>
+      <w:pPr>
+        <w:rPr>
+          <w:rFonts w:ascii="Times New Roman" w:hAnsi="Times New Roman" w:cs="Times New Roman"/>
+          <w:sz w:val="28"/>
+          <w:szCs w:val="28"/>
+          <w:u w:val="single"/>
+          <w:lang w:val="en-US"/>
+        </w:rPr>
+      </w:pPr>
+    </w:p>
+    <w:p>
+      <w:pPr>
+        <w:rPr>
+          <w:rFonts w:ascii="Times New Roman" w:hAnsi="Times New Roman" w:cs="Times New Roman"/>
+          <w:sz w:val="28"/>
+          <w:szCs w:val="28"/>
+          <w:u w:val="single"/>
+          <w:lang w:val="en-US"/>
+        </w:rPr>
+      </w:pPr>
+    </w:p>
+    <w:p>
+      <w:pPr>
+        <w:rPr>
+          <w:rFonts w:ascii="Times New Roman" w:hAnsi="Times New Roman" w:cs="Times New Roman"/>
+          <w:sz w:val="28"/>
+          <w:szCs w:val="28"/>
+          <w:u w:val="single"/>
+          <w:lang w:val="en-US"/>
+        </w:rPr>
+      </w:pPr>
+    </w:p>
+    <w:p>
+      <w:pPr>
+        <w:rPr>
+          <w:rFonts w:ascii="Times New Roman" w:hAnsi="Times New Roman" w:cs="Times New Roman"/>
+          <w:sz w:val="28"/>
+          <w:szCs w:val="28"/>
+          <w:u w:val="single"/>
+          <w:lang w:val="en-US"/>
+        </w:rPr>
+      </w:pPr>
+    </w:p>
+    <w:p>
+      <w:pPr>
+        <w:rPr>
+          <w:rFonts w:ascii="Times New Roman" w:hAnsi="Times New Roman" w:cs="Times New Roman"/>
+          <w:sz w:val="28"/>
+          <w:szCs w:val="28"/>
+          <w:u w:val="single"/>
+          <w:lang w:val="en-US"/>
+        </w:rPr>
+      </w:pPr>
+    </w:p>
+    <w:p>
+      <w:pPr>
+        <w:rPr>
+          <w:rFonts w:ascii="Times New Roman" w:hAnsi="Times New Roman" w:cs="Times New Roman"/>
+          <w:sz w:val="28"/>
+          <w:szCs w:val="28"/>
+          <w:u w:val="single"/>
+          <w:lang w:val="en-US"/>
+        </w:rPr>
+      </w:pPr>
+    </w:p>
+    <w:p>
+      <w:pPr>
+        <w:rPr>
+          <w:rFonts w:ascii="Times New Roman" w:hAnsi="Times New Roman" w:cs="Times New Roman"/>
+          <w:sz w:val="28"/>
+          <w:szCs w:val="28"/>
+          <w:u w:val="single"/>
+          <w:lang w:val="en-US"/>
+        </w:rPr>
+      </w:pPr>
+    </w:p>
+    <w:p>
+      <w:pPr>
+        <w:rPr>
+          <w:rFonts w:ascii="Times New Roman" w:hAnsi="Times New Roman" w:cs="Times New Roman"/>
+          <w:sz w:val="28"/>
+          <w:szCs w:val="28"/>
+          <w:u w:val="single"/>
+          <w:lang w:val="en-US"/>
+        </w:rPr>
+      </w:pPr>
+    </w:p>
+    <w:p>
+      <w:pPr>
+        <w:rPr>
+          <w:rFonts w:ascii="Times New Roman" w:hAnsi="Times New Roman" w:cs="Times New Roman"/>
+          <w:sz w:val="28"/>
+          <w:szCs w:val="28"/>
+          <w:u w:val="single"/>
+          <w:lang w:val="en-US"/>
+        </w:rPr>
+      </w:pPr>
+    </w:p>
+    <w:p>
+      <w:pPr>
+        <w:rPr>
+          <w:rFonts w:ascii="Times New Roman" w:hAnsi="Times New Roman" w:cs="Times New Roman"/>
+          <w:sz w:val="28"/>
+          <w:szCs w:val="28"/>
+          <w:u w:val="single"/>
+          <w:lang w:val="en-US"/>
+        </w:rPr>
+      </w:pPr>
+    </w:p>
+    <w:p>
+      <w:pPr>
+        <w:rPr>
+          <w:rFonts w:ascii="Times New Roman" w:hAnsi="Times New Roman" w:cs="Times New Roman"/>
+          <w:sz w:val="28"/>
+          <w:szCs w:val="28"/>
+          <w:u w:val="single"/>
+          <w:lang w:val="en-US"/>
+        </w:rPr>
+      </w:pPr>
+    </w:p>
+    <w:p>
+      <w:pPr>
+        <w:rPr>
+          <w:rFonts w:ascii="Times New Roman" w:hAnsi="Times New Roman" w:cs="Times New Roman"/>
+          <w:sz w:val="28"/>
+          <w:szCs w:val="28"/>
+          <w:u w:val="single"/>
+          <w:lang w:val="en-US"/>
+        </w:rPr>
+      </w:pPr>
+    </w:p>
+    <w:p>
+      <w:pPr>
+        <w:rPr>
+          <w:rFonts w:ascii="Times New Roman" w:hAnsi="Times New Roman" w:cs="Times New Roman"/>
+          <w:sz w:val="28"/>
+          <w:szCs w:val="28"/>
+          <w:u w:val="single"/>
+          <w:lang w:val="en-US"/>
+        </w:rPr>
+      </w:pPr>
+      <w:r>
+        <w:rPr>
+          <w:rFonts w:ascii="Times New Roman" w:hAnsi="Times New Roman" w:cs="Times New Roman"/>
+          <w:sz w:val="28"/>
+          <w:szCs w:val="28"/>
+          <w:u w:val="single"/>
+          <w:lang w:val="en-US"/>
+        </w:rPr>
+        <w:t>Explanation:</w:t>
+      </w:r>
+    </w:p>
+    <w:p>
+      <w:pPr>
+        <w:rPr>
+          <w:rFonts w:ascii="Times New Roman" w:hAnsi="Times New Roman" w:cs="Times New Roman"/>
+          <w:sz w:val="28"/>
+          <w:szCs w:val="28"/>
+          <w:lang w:val="en-US"/>
+        </w:rPr>
+      </w:pPr>
+      <w:r>
+        <w:rPr>
+          <w:rFonts w:ascii="Times New Roman" w:hAnsi="Times New Roman" w:cs="Times New Roman"/>
+          <w:sz w:val="28"/>
+          <w:szCs w:val="28"/>
+        </w:rPr>
+        <w:t>On the diagram above, there are three different roles for users of the website. One for the guest</w:t>
+      </w:r>
+      <w:r>
+        <w:rPr>
+          <w:rFonts w:ascii="Times New Roman" w:hAnsi="Times New Roman" w:cs="Times New Roman"/>
+          <w:sz w:val="28"/>
+          <w:szCs w:val="28"/>
+        </w:rPr>
+        <w:t>-user,</w:t>
+      </w:r>
+      <w:r>
+        <w:rPr>
+          <w:rFonts w:ascii="Times New Roman" w:hAnsi="Times New Roman" w:cs="Times New Roman"/>
+          <w:sz w:val="28"/>
+          <w:szCs w:val="28"/>
+        </w:rPr>
+        <w:t xml:space="preserve"> who can only see the home page, </w:t>
+      </w:r>
+      <w:r>
+        <w:rPr>
+          <w:rFonts w:ascii="Times New Roman" w:hAnsi="Times New Roman" w:cs="Times New Roman"/>
+          <w:sz w:val="28"/>
+          <w:szCs w:val="28"/>
+        </w:rPr>
+        <w:t xml:space="preserve">the other – aggregated user, who is the actually logged-in user who has most of the functions, and the admin, who can do the functions for </w:t>
+      </w:r>
+      <w:r>
+        <w:rPr>
+          <w:rFonts w:ascii="Times New Roman" w:hAnsi="Times New Roman" w:cs="Times New Roman"/>
+          <w:sz w:val="28"/>
+          <w:szCs w:val="28"/>
+          <w:lang w:val="en-US"/>
+        </w:rPr>
+        <w:t>the website support, such as uploading videos, deleting users, etc.</w:t>
+      </w:r>
+    </w:p>
+    <w:p>
+      <w:pPr>
+        <w:rPr>
+          <w:rFonts w:ascii="Times New Roman" w:hAnsi="Times New Roman" w:cs="Times New Roman"/>
+          <w:sz w:val="28"/>
+          <w:szCs w:val="28"/>
+          <w:lang w:val="en-US"/>
+        </w:rPr>
+      </w:pPr>
+      <w:r>
+        <w:rPr>
+          <w:rFonts w:ascii="Times New Roman" w:hAnsi="Times New Roman" w:cs="Times New Roman"/>
+          <w:sz w:val="28"/>
+          <w:szCs w:val="28"/>
+          <w:lang w:val="en-US"/>
+        </w:rPr>
+        <w:t xml:space="preserve">I chose to use MySql for storing the data because of its high availability and quick-start capability, which means that there are </w:t>
+      </w:r>
+      <w:r>
+        <w:rPr>
+          <w:rFonts w:ascii="Times New Roman" w:hAnsi="Times New Roman" w:cs="Times New Roman"/>
+          <w:sz w:val="28"/>
+          <w:szCs w:val="28"/>
+          <w:lang w:val="en-US"/>
+        </w:rPr>
+        <w:t xml:space="preserve">features self-management </w:t>
+      </w:r>
+      <w:r>
+        <w:rPr>
+          <w:rFonts w:ascii="Times New Roman" w:hAnsi="Times New Roman" w:cs="Times New Roman"/>
+          <w:sz w:val="28"/>
+          <w:szCs w:val="28"/>
+          <w:lang w:val="en-US"/>
+        </w:rPr>
+        <w:lastRenderedPageBreak/>
+        <w:t>capabilities like auto restart, space expansion and automatic configuration changes for ease of management. It also comes with a comprehensive set of migration tools and a fully loaded graphical management suite.</w:t>
+      </w:r>
+      <w:r>
+        <w:rPr>
+          <w:rFonts w:ascii="Times New Roman" w:hAnsi="Times New Roman" w:cs="Times New Roman"/>
+          <w:sz w:val="28"/>
+          <w:szCs w:val="28"/>
+          <w:lang w:val="en-US"/>
+        </w:rPr>
+        <w:t xml:space="preserve"> Furthermore,  H2 as a mock database, which will be useful for the creation of the unit tests. </w:t>
+      </w:r>
+    </w:p>
+    <w:p>
+      <w:pPr>
+        <w:rPr>
+          <w:rFonts w:ascii="Times New Roman" w:hAnsi="Times New Roman" w:cs="Times New Roman"/>
+          <w:sz w:val="28"/>
+          <w:szCs w:val="28"/>
+          <w:lang w:val="en-US"/>
+        </w:rPr>
+      </w:pPr>
       <w:r>
         <w:rPr>
           <w:rFonts w:ascii="Times New Roman" w:hAnsi="Times New Roman" w:cs="Times New Roman"/>
@@ -371,17 +667,159 @@
           <w:lang w:val="en-US"/>
         </w:rPr>
         <w:drawing>
-          <wp:anchor distT="0" distB="0" distL="114300" distR="114300" simplePos="0" relativeHeight="251664384" behindDoc="0" locked="0" layoutInCell="1" allowOverlap="1" wp14:anchorId="2F643A1F" wp14:editId="5E21F7E3">
+          <wp:anchor distT="0" distB="0" distL="114300" distR="114300" simplePos="0" relativeHeight="251667456" behindDoc="0" locked="0" layoutInCell="1" allowOverlap="1" wp14:anchorId="6F72744C" wp14:editId="39AA210C">
             <wp:simplePos x="0" y="0"/>
             <wp:positionH relativeFrom="margin">
-              <wp:align>left</wp:align>
+              <wp:posOffset>254635</wp:posOffset>
             </wp:positionH>
             <wp:positionV relativeFrom="paragraph">
-              <wp:posOffset>6487795</wp:posOffset>
+              <wp:posOffset>226695</wp:posOffset>
+            </wp:positionV>
+            <wp:extent cx="5048885" cy="3905250"/>
+            <wp:effectExtent l="0" t="0" r="0" b="0"/>
+            <wp:wrapTopAndBottom/>
+            <wp:docPr id="8" name="Picture 8" descr="Diagram&#10;&#10;Description automatically generated"/>
+            <wp:cNvGraphicFramePr>
+              <a:graphicFrameLocks xmlns:a="http://schemas.openxmlformats.org/drawingml/2006/main" noChangeAspect="1"/>
+            </wp:cNvGraphicFramePr>
+            <a:graphic xmlns:a="http://schemas.openxmlformats.org/drawingml/2006/main">
+              <a:graphicData uri="http://schemas.openxmlformats.org/drawingml/2006/picture">
+                <pic:pic xmlns:pic="http://schemas.openxmlformats.org/drawingml/2006/picture">
+                  <pic:nvPicPr>
+                    <pic:cNvPr id="8" name="Picture 8" descr="Diagram&#10;&#10;Description automatically generated"/>
+                    <pic:cNvPicPr/>
+                  </pic:nvPicPr>
+                  <pic:blipFill>
+                    <a:blip r:embed="rId9">
+                      <a:extLst>
+                        <a:ext uri="{28A0092B-C50C-407E-A947-70E740481C1C}">
+                          <a14:useLocalDpi xmlns:a14="http://schemas.microsoft.com/office/drawing/2010/main" val="0"/>
+                        </a:ext>
+                      </a:extLst>
+                    </a:blip>
+                    <a:stretch>
+                      <a:fillRect/>
+                    </a:stretch>
+                  </pic:blipFill>
+                  <pic:spPr>
+                    <a:xfrm>
+                      <a:off x="0" y="0"/>
+                      <a:ext cx="5048885" cy="3905250"/>
+                    </a:xfrm>
+                    <a:prstGeom prst="rect">
+                      <a:avLst/>
+                    </a:prstGeom>
+                  </pic:spPr>
+                </pic:pic>
+              </a:graphicData>
+            </a:graphic>
+          </wp:anchor>
+        </w:drawing>
+      </w:r>
+    </w:p>
+    <w:p>
+      <w:pPr>
+        <w:rPr>
+          <w:rFonts w:ascii="Times New Roman" w:hAnsi="Times New Roman" w:cs="Times New Roman"/>
+          <w:sz w:val="28"/>
+          <w:szCs w:val="28"/>
+          <w:lang w:val="en-US"/>
+        </w:rPr>
+      </w:pPr>
+    </w:p>
+    <w:p>
+      <w:pPr>
+        <w:rPr>
+          <w:rFonts w:ascii="Times New Roman" w:hAnsi="Times New Roman" w:cs="Times New Roman"/>
+          <w:sz w:val="28"/>
+          <w:szCs w:val="28"/>
+          <w:u w:val="single"/>
+          <w:lang w:val="en-US"/>
+        </w:rPr>
+      </w:pPr>
+      <w:r>
+        <w:rPr>
+          <w:rFonts w:ascii="Times New Roman" w:hAnsi="Times New Roman" w:cs="Times New Roman"/>
+          <w:sz w:val="28"/>
+          <w:szCs w:val="28"/>
+          <w:u w:val="single"/>
+          <w:lang w:val="en-US"/>
+        </w:rPr>
+        <w:t>Explanation:</w:t>
+      </w:r>
+    </w:p>
+    <w:p>
+      <w:pPr>
+        <w:rPr>
+          <w:rFonts w:ascii="Times New Roman" w:hAnsi="Times New Roman" w:cs="Times New Roman"/>
+          <w:sz w:val="28"/>
+          <w:szCs w:val="28"/>
+          <w:lang w:val="en-US"/>
+        </w:rPr>
+      </w:pPr>
+      <w:r>
+        <w:rPr>
+          <w:rFonts w:ascii="Times New Roman" w:hAnsi="Times New Roman" w:cs="Times New Roman"/>
+          <w:sz w:val="28"/>
+          <w:szCs w:val="28"/>
+          <w:lang w:val="en-US"/>
+        </w:rPr>
+        <w:t>The diagram above displays the connection between the back and front end through a restful API.</w:t>
+      </w:r>
+    </w:p>
+    <w:p>
+      <w:pPr>
+        <w:rPr>
+          <w:rFonts w:ascii="Times New Roman" w:hAnsi="Times New Roman" w:cs="Times New Roman"/>
+          <w:sz w:val="28"/>
+          <w:szCs w:val="28"/>
+          <w:u w:val="single"/>
+          <w:lang w:val="en-US"/>
+        </w:rPr>
+      </w:pPr>
+      <w:r>
+        <w:rPr>
+          <w:rFonts w:ascii="Times New Roman" w:hAnsi="Times New Roman" w:cs="Times New Roman"/>
+          <w:sz w:val="28"/>
+          <w:szCs w:val="28"/>
+          <w:u w:val="single"/>
+          <w:lang w:val="en-US"/>
+        </w:rPr>
+        <w:br w:type="page"/>
+      </w:r>
+    </w:p>
+    <w:p>
+      <w:pPr>
+        <w:spacing w:line="360" w:lineRule="auto"/>
+        <w:rPr>
+          <w:rFonts w:ascii="Times New Roman" w:hAnsi="Times New Roman" w:cs="Times New Roman"/>
+          <w:sz w:val="28"/>
+          <w:szCs w:val="28"/>
+          <w:lang w:val="en-US"/>
+        </w:rPr>
+      </w:pPr>
+      <w:r>
+        <w:rPr>
+          <w:rFonts w:ascii="Times New Roman" w:hAnsi="Times New Roman" w:cs="Times New Roman"/>
+          <w:noProof/>
+          <w:sz w:val="28"/>
+          <w:szCs w:val="28"/>
+          <w:u w:val="single"/>
+          <w:lang w:val="en-US"/>
+        </w:rPr>
+        <w:lastRenderedPageBreak/>
+        <w:drawing>
+          <wp:anchor distT="0" distB="0" distL="114300" distR="114300" simplePos="0" relativeHeight="251664384" behindDoc="0" locked="0" layoutInCell="1" allowOverlap="1" wp14:anchorId="2F643A1F" wp14:editId="28B56592">
+            <wp:simplePos x="0" y="0"/>
+            <wp:positionH relativeFrom="margin">
+              <wp:align>right</wp:align>
+            </wp:positionH>
+            <wp:positionV relativeFrom="paragraph">
+              <wp:posOffset>629758</wp:posOffset>
             </wp:positionV>
             <wp:extent cx="5731510" cy="2333625"/>
             <wp:effectExtent l="0" t="0" r="2540" b="9525"/>
-            <wp:wrapTopAndBottom/>
+            <wp:wrapSquare wrapText="bothSides"/>
             <wp:docPr id="3" name="Picture 3" descr="A picture containing diagram&#10;&#10;Description automatically generated"/>
             <wp:cNvGraphicFramePr>
               <a:graphicFrameLocks xmlns:a="http://schemas.openxmlformats.org/drawingml/2006/main" noChangeAspect="1"/>
@@ -394,7 +832,7 @@
                     <pic:cNvPicPr/>
                   </pic:nvPicPr>
                   <pic:blipFill>
-                    <a:blip r:embed="rId9" cstate="print">
+                    <a:blip r:embed="rId10" cstate="print">
                       <a:extLst>
                         <a:ext uri="{28A0092B-C50C-407E-A947-70E740481C1C}">
                           <a14:useLocalDpi xmlns:a14="http://schemas.microsoft.com/office/drawing/2010/main" val="0"/>
@@ -420,14 +858,61 @@
           </wp:anchor>
         </w:drawing>
       </w:r>
-      <w:r>
-        <w:rPr>
-          <w:sz w:val="40"/>
-          <w:szCs w:val="40"/>
-          <w:lang w:val="en-US"/>
-        </w:rPr>
-        <w:t>C3</w:t>
-      </w:r>
+    </w:p>
+    <w:p>
+      <w:pPr>
+        <w:spacing w:line="360" w:lineRule="auto"/>
+        <w:rPr>
+          <w:rFonts w:ascii="Times New Roman" w:hAnsi="Times New Roman" w:cs="Times New Roman"/>
+          <w:sz w:val="28"/>
+          <w:szCs w:val="28"/>
+          <w:lang w:val="en-US"/>
+        </w:rPr>
+      </w:pPr>
+    </w:p>
+    <w:p>
+      <w:pPr>
+        <w:spacing w:line="360" w:lineRule="auto"/>
+        <w:rPr>
+          <w:rFonts w:ascii="Times New Roman" w:hAnsi="Times New Roman" w:cs="Times New Roman"/>
+          <w:sz w:val="28"/>
+          <w:szCs w:val="28"/>
+          <w:lang w:val="en-US"/>
+        </w:rPr>
+      </w:pPr>
+    </w:p>
+    <w:p>
+      <w:pPr>
+        <w:spacing w:line="360" w:lineRule="auto"/>
+        <w:rPr>
+          <w:rFonts w:ascii="Times New Roman" w:hAnsi="Times New Roman" w:cs="Times New Roman"/>
+          <w:sz w:val="28"/>
+          <w:szCs w:val="28"/>
+          <w:u w:val="single"/>
+          <w:lang w:val="en-US"/>
+        </w:rPr>
+      </w:pPr>
+      <w:r>
+        <w:rPr>
+          <w:rFonts w:ascii="Times New Roman" w:hAnsi="Times New Roman" w:cs="Times New Roman"/>
+          <w:sz w:val="28"/>
+          <w:szCs w:val="28"/>
+          <w:u w:val="single"/>
+          <w:lang w:val="en-US"/>
+        </w:rPr>
+        <w:t>Explanation:</w:t>
+      </w:r>
+    </w:p>
+    <w:p>
+      <w:pPr>
+        <w:spacing w:line="360" w:lineRule="auto"/>
+        <w:rPr>
+          <w:rFonts w:ascii="Times New Roman" w:hAnsi="Times New Roman" w:cs="Times New Roman"/>
+          <w:sz w:val="28"/>
+          <w:szCs w:val="28"/>
+          <w:u w:val="single"/>
+        </w:rPr>
+      </w:pPr>
     </w:p>
     <w:p>
       <w:pPr>
@@ -449,13 +934,13 @@
         </w:rPr>
         <w:lastRenderedPageBreak/>
         <w:drawing>
-          <wp:anchor distT="0" distB="0" distL="114300" distR="114300" simplePos="0" relativeHeight="251665408" behindDoc="0" locked="0" layoutInCell="1" allowOverlap="1" wp14:anchorId="636B015A" wp14:editId="2AD2E23F">
+          <wp:anchor distT="0" distB="0" distL="114300" distR="114300" simplePos="0" relativeHeight="251665408" behindDoc="0" locked="0" layoutInCell="1" allowOverlap="1" wp14:anchorId="636B015A" wp14:editId="0248D92C">
             <wp:simplePos x="0" y="0"/>
             <wp:positionH relativeFrom="margin">
-              <wp:align>left</wp:align>
+              <wp:posOffset>-404037</wp:posOffset>
             </wp:positionH>
-            <wp:positionV relativeFrom="margin">
-              <wp:posOffset>425302</wp:posOffset>
+            <wp:positionV relativeFrom="paragraph">
+              <wp:posOffset>574158</wp:posOffset>
             </wp:positionV>
             <wp:extent cx="6240780" cy="7708265"/>
             <wp:effectExtent l="0" t="0" r="7620" b="6985"/>
@@ -472,7 +957,7 @@
                     <pic:cNvPicPr/>
                   </pic:nvPicPr>
                   <pic:blipFill>
-                    <a:blip r:embed="rId10" cstate="print">
+                    <a:blip r:embed="rId11" cstate="print">
                       <a:extLst>
                         <a:ext uri="{28A0092B-C50C-407E-A947-70E740481C1C}">
                           <a14:useLocalDpi xmlns:a14="http://schemas.microsoft.com/office/drawing/2010/main" val="0"/>
@@ -516,6 +1001,7 @@
     </w:p>
     <w:p>
       <w:pPr>
+        <w:spacing w:line="360" w:lineRule="auto"/>
         <w:rPr>
           <w:rFonts w:ascii="Times New Roman" w:hAnsi="Times New Roman" w:cs="Times New Roman"/>
           <w:sz w:val="28"/>
@@ -527,107 +1013,12 @@
       <w:r>
         <w:rPr>
           <w:rFonts w:ascii="Times New Roman" w:hAnsi="Times New Roman" w:cs="Times New Roman"/>
+          <w:noProof/>
           <w:sz w:val="28"/>
           <w:szCs w:val="28"/>
           <w:u w:val="single"/>
           <w:lang w:val="en-US"/>
         </w:rPr>
-        <w:br w:type="page"/>
-      </w:r>
-    </w:p>
-    <w:p>
-      <w:pPr>
-        <w:spacing w:line="360" w:lineRule="auto"/>
-        <w:rPr>
-          <w:rFonts w:ascii="Times New Roman" w:hAnsi="Times New Roman" w:cs="Times New Roman"/>
-          <w:sz w:val="28"/>
-          <w:szCs w:val="28"/>
-          <w:u w:val="single"/>
-          <w:lang w:val="en-US"/>
-        </w:rPr>
-      </w:pPr>
-      <w:r>
-        <w:rPr>
-          <w:rFonts w:ascii="Times New Roman" w:hAnsi="Times New Roman" w:cs="Times New Roman"/>
-          <w:noProof/>
-          <w:sz w:val="28"/>
-          <w:szCs w:val="28"/>
-          <w:u w:val="single"/>
-          <w:lang w:val="en-US"/>
-        </w:rPr>
-        <w:lastRenderedPageBreak/>
-        <w:drawing>
-          <wp:anchor distT="0" distB="0" distL="114300" distR="114300" simplePos="0" relativeHeight="251662336" behindDoc="0" locked="0" layoutInCell="1" allowOverlap="1" wp14:anchorId="41386617" wp14:editId="59FF5E0E">
-            <wp:simplePos x="0" y="0"/>
-            <wp:positionH relativeFrom="column">
-              <wp:posOffset>755015</wp:posOffset>
-            </wp:positionH>
-            <wp:positionV relativeFrom="paragraph">
-              <wp:posOffset>0</wp:posOffset>
-            </wp:positionV>
-            <wp:extent cx="3533775" cy="8315325"/>
-            <wp:effectExtent l="0" t="0" r="9525" b="9525"/>
-            <wp:wrapTopAndBottom/>
-            <wp:docPr id="5" name="Picture 5" descr="Diagram&#10;&#10;Description automatically generated"/>
-            <wp:cNvGraphicFramePr>
-              <a:graphicFrameLocks xmlns:a="http://schemas.openxmlformats.org/drawingml/2006/main" noChangeAspect="1"/>
-            </wp:cNvGraphicFramePr>
-            <a:graphic xmlns:a="http://schemas.openxmlformats.org/drawingml/2006/main">
-              <a:graphicData uri="http://schemas.openxmlformats.org/drawingml/2006/picture">
-                <pic:pic xmlns:pic="http://schemas.openxmlformats.org/drawingml/2006/picture">
-                  <pic:nvPicPr>
-                    <pic:cNvPr id="5" name="Picture 5" descr="Diagram&#10;&#10;Description automatically generated"/>
-                    <pic:cNvPicPr/>
-                  </pic:nvPicPr>
-                  <pic:blipFill>
-                    <a:blip r:embed="rId11">
-                      <a:extLst>
-                        <a:ext uri="{28A0092B-C50C-407E-A947-70E740481C1C}">
-                          <a14:useLocalDpi xmlns:a14="http://schemas.microsoft.com/office/drawing/2010/main" val="0"/>
-                        </a:ext>
-                      </a:extLst>
-                    </a:blip>
-                    <a:stretch>
-                      <a:fillRect/>
-                    </a:stretch>
-                  </pic:blipFill>
-                  <pic:spPr>
-                    <a:xfrm>
-                      <a:off x="0" y="0"/>
-                      <a:ext cx="3533775" cy="8315325"/>
-                    </a:xfrm>
-                    <a:prstGeom prst="rect">
-                      <a:avLst/>
-                    </a:prstGeom>
-                  </pic:spPr>
-                </pic:pic>
-              </a:graphicData>
-            </a:graphic>
-          </wp:anchor>
-        </w:drawing>
-      </w:r>
-    </w:p>
-    <w:p>
-      <w:pPr>
-        <w:spacing w:line="360" w:lineRule="auto"/>
-        <w:rPr>
-          <w:rFonts w:ascii="Times New Roman" w:hAnsi="Times New Roman" w:cs="Times New Roman"/>
-          <w:sz w:val="28"/>
-          <w:szCs w:val="28"/>
-          <w:u w:val="single"/>
-          <w:lang w:val="en-US"/>
-        </w:rPr>
-      </w:pPr>
-      <w:r>
-        <w:rPr>
-          <w:rFonts w:ascii="Times New Roman" w:hAnsi="Times New Roman" w:cs="Times New Roman"/>
-          <w:noProof/>
-          <w:sz w:val="28"/>
-          <w:szCs w:val="28"/>
-          <w:u w:val="single"/>
-          <w:lang w:val="en-US"/>
-        </w:rPr>
-        <w:lastRenderedPageBreak/>
         <w:drawing>
           <wp:anchor distT="0" distB="0" distL="114300" distR="114300" simplePos="0" relativeHeight="251661312" behindDoc="0" locked="0" layoutInCell="1" allowOverlap="1" wp14:anchorId="1B312731" wp14:editId="13CFB5DD">
             <wp:simplePos x="0" y="0"/>
@@ -702,6 +1093,7 @@
           <w:u w:val="single"/>
           <w:lang w:val="en-US"/>
         </w:rPr>
+        <w:lastRenderedPageBreak/>
         <w:t>Justification for the front-end framework of choice</w:t>
       </w:r>
       <w:r>
@@ -806,17 +1198,8 @@
           <w:rFonts w:ascii="Times New Roman" w:hAnsi="Times New Roman" w:cs="Times New Roman"/>
           <w:lang w:val="en-US"/>
         </w:rPr>
-        <w:t xml:space="preserve">.  React is easy to grasp for developers who are familiar with </w:t>
-      </w:r>
-      <w:proofErr w:type="spellStart"/>
-      <w:r>
-        <w:rPr>
-          <w:rFonts w:ascii="Times New Roman" w:hAnsi="Times New Roman" w:cs="Times New Roman"/>
-          <w:lang w:val="en-US"/>
-        </w:rPr>
-        <w:t>Javascript</w:t>
-      </w:r>
-      <w:proofErr w:type="spellEnd"/>
+        <w:t>.  React is easy to grasp for developers who are familiar with Javascript</w:t>
+      </w:r>
       <w:r>
         <w:rPr>
           <w:rFonts w:ascii="Times New Roman" w:hAnsi="Times New Roman" w:cs="Times New Roman"/>
@@ -836,17 +1219,8 @@
           <w:rFonts w:ascii="Times New Roman" w:hAnsi="Times New Roman" w:cs="Times New Roman"/>
           <w:lang w:val="en-US"/>
         </w:rPr>
-        <w:t xml:space="preserve">I am not that good in </w:t>
-      </w:r>
-      <w:proofErr w:type="spellStart"/>
-      <w:r>
-        <w:rPr>
-          <w:rFonts w:ascii="Times New Roman" w:hAnsi="Times New Roman" w:cs="Times New Roman"/>
-          <w:lang w:val="en-US"/>
-        </w:rPr>
-        <w:t>Javascript</w:t>
-      </w:r>
-      <w:proofErr w:type="spellEnd"/>
+        <w:t>I am not that good in Javascript</w:t>
+      </w:r>
       <w:r>
         <w:rPr>
           <w:rFonts w:ascii="Times New Roman" w:hAnsi="Times New Roman" w:cs="Times New Roman"/>
@@ -1003,15 +1377,7 @@
           <w:rFonts w:ascii="Times New Roman" w:hAnsi="Times New Roman" w:cs="Times New Roman"/>
           <w:lang w:val="en-US"/>
         </w:rPr>
-        <w:t xml:space="preserve"> the three frameworks: React.js; Vue.js and Angular.js, and after experiencing the work with them, I realized that it would be more convenient for my project to use React.js. Not only is it more understandable for a beginner with this frameworks, but the error that </w:t>
-      </w:r>
-      <w:r>
-        <w:rPr>
-          <w:rFonts w:ascii="Times New Roman" w:hAnsi="Times New Roman" w:cs="Times New Roman"/>
-          <w:lang w:val="en-US"/>
-        </w:rPr>
-        <w:lastRenderedPageBreak/>
-        <w:t>occur while implementing a code, happen to be found more often on the internet. Also, I chose React.js because the versions are updated automatically while the ones of Angular are done manually which will waste more time.</w:t>
+        <w:t xml:space="preserve"> the three frameworks: React.js; Vue.js and Angular.js, and after experiencing the work with them, I realized that it would be more convenient for my project to use React.js. Not only is it more understandable for a beginner with this frameworks, but the error that occur while implementing a code, happen to be found more often on the internet. Also, I chose React.js because the versions are updated automatically while the ones of Angular are done manually which will waste more time.</w:t>
       </w:r>
     </w:p>
     <w:p>
@@ -1313,6 +1679,7 @@
           <w:rFonts w:ascii="Times New Roman" w:hAnsi="Times New Roman" w:cs="Times New Roman"/>
           <w:lang w:val="en-US"/>
         </w:rPr>
+        <w:lastRenderedPageBreak/>
         <w:t xml:space="preserve">On the official page, we find that Spring Boot decides for you which defaults to use for the configuration. Also, it decides which packages to install for the dependencies </w:t>
       </w:r>
       <w:r>
@@ -1609,7 +1976,6 @@
           <w:rFonts w:ascii="Times New Roman" w:hAnsi="Times New Roman" w:cs="Times New Roman"/>
           <w:lang w:val="en-US"/>
         </w:rPr>
-        <w:lastRenderedPageBreak/>
         <w:t>Bibliography:</w:t>
       </w:r>
     </w:p>
@@ -1661,21 +2027,12 @@
           <w:lang w:val="en-US"/>
         </w:rPr>
       </w:pPr>
-      <w:proofErr w:type="spellStart"/>
-      <w:r>
-        <w:rPr>
-          <w:rFonts w:ascii="Times New Roman" w:hAnsi="Times New Roman" w:cs="Times New Roman"/>
-          <w:lang w:val="en-US"/>
-        </w:rPr>
-        <w:t>Michiel</w:t>
-      </w:r>
-      <w:proofErr w:type="spellEnd"/>
-      <w:r>
-        <w:rPr>
-          <w:rFonts w:ascii="Times New Roman" w:hAnsi="Times New Roman" w:cs="Times New Roman"/>
-          <w:lang w:val="en-US"/>
-        </w:rPr>
-        <w:t xml:space="preserve"> Mulders, https://stackify.com/what-is-spring-boot/</w:t>
+      <w:r>
+        <w:rPr>
+          <w:rFonts w:ascii="Times New Roman" w:hAnsi="Times New Roman" w:cs="Times New Roman"/>
+          <w:lang w:val="en-US"/>
+        </w:rPr>
+        <w:t>Michiel Mulders, https://stackify.com/what-is-spring-boot/</w:t>
       </w:r>
     </w:p>
     <w:sectPr>
@@ -2948,6 +3305,17 @@
       <w:color w:val="2F5496" w:themeColor="accent1" w:themeShade="BF"/>
     </w:rPr>
   </w:style>
+  <w:style w:type="character" w:styleId="Strong">
+    <w:name w:val="Strong"/>
+    <w:basedOn w:val="DefaultParagraphFont"/>
+    <w:uiPriority w:val="22"/>
+    <w:qFormat/>
+    <w:rsid w:val="000E7704"/>
+    <w:rPr>
+      <w:b/>
+      <w:bCs/>
+    </w:rPr>
+  </w:style>
 </w:styles>
 </file>
 

</xml_diff>

<commit_message>
Unit tests added w/o update; update of the frontend design and auth
</commit_message>
<xml_diff>
--- a/documentation/Design Document.docx
+++ b/documentation/Design Document.docx
@@ -607,45 +607,42 @@
           <w:rFonts w:ascii="Times New Roman" w:hAnsi="Times New Roman" w:cs="Times New Roman"/>
           <w:sz w:val="28"/>
           <w:szCs w:val="28"/>
-          <w:lang w:val="en-US"/>
-        </w:rPr>
-      </w:pPr>
-      <w:r>
-        <w:rPr>
-          <w:rFonts w:ascii="Times New Roman" w:hAnsi="Times New Roman" w:cs="Times New Roman"/>
-          <w:sz w:val="28"/>
-          <w:szCs w:val="28"/>
-          <w:lang w:val="en-US"/>
-        </w:rPr>
-        <w:t xml:space="preserve">I chose to use MySql for storing the data because of its high availability and quick-start capability, which means that there are </w:t>
-      </w:r>
-      <w:r>
-        <w:rPr>
-          <w:rFonts w:ascii="Times New Roman" w:hAnsi="Times New Roman" w:cs="Times New Roman"/>
-          <w:sz w:val="28"/>
-          <w:szCs w:val="28"/>
-          <w:lang w:val="en-US"/>
-        </w:rPr>
-        <w:t xml:space="preserve">features self-management </w:t>
-      </w:r>
-      <w:r>
-        <w:rPr>
-          <w:rFonts w:ascii="Times New Roman" w:hAnsi="Times New Roman" w:cs="Times New Roman"/>
-          <w:sz w:val="28"/>
-          <w:szCs w:val="28"/>
+          <w:u w:val="single"/>
+          <w:lang w:val="en-US"/>
+        </w:rPr>
+      </w:pPr>
+    </w:p>
+    <w:p>
+      <w:pPr>
+        <w:rPr>
+          <w:rFonts w:ascii="Times New Roman" w:hAnsi="Times New Roman" w:cs="Times New Roman"/>
+          <w:sz w:val="28"/>
+          <w:szCs w:val="28"/>
+          <w:u w:val="single"/>
+          <w:lang w:val="en-US"/>
+        </w:rPr>
+      </w:pPr>
+    </w:p>
+    <w:p>
+      <w:pPr>
+        <w:rPr>
+          <w:rFonts w:ascii="Times New Roman" w:hAnsi="Times New Roman" w:cs="Times New Roman"/>
+          <w:sz w:val="28"/>
+          <w:szCs w:val="28"/>
+          <w:u w:val="single"/>
+          <w:lang w:val="en-US"/>
+        </w:rPr>
+      </w:pPr>
+      <w:r>
+        <w:rPr>
+          <w:rFonts w:ascii="Times New Roman" w:hAnsi="Times New Roman" w:cs="Times New Roman"/>
+          <w:sz w:val="28"/>
+          <w:szCs w:val="28"/>
+          <w:u w:val="single"/>
           <w:lang w:val="en-US"/>
         </w:rPr>
         <w:lastRenderedPageBreak/>
-        <w:t>capabilities like auto restart, space expansion and automatic configuration changes for ease of management. It also comes with a comprehensive set of migration tools and a fully loaded graphical management suite.</w:t>
-      </w:r>
-      <w:r>
-        <w:rPr>
-          <w:rFonts w:ascii="Times New Roman" w:hAnsi="Times New Roman" w:cs="Times New Roman"/>
-          <w:sz w:val="28"/>
-          <w:szCs w:val="28"/>
-          <w:lang w:val="en-US"/>
-        </w:rPr>
-        <w:t xml:space="preserve"> Furthermore,  H2 as a mock database, which will be useful for the creation of the unit tests. </w:t>
+        <w:t>Why MySql and H2:</w:t>
       </w:r>
     </w:p>
     <w:p>
@@ -663,22 +660,21 @@
           <w:noProof/>
           <w:sz w:val="28"/>
           <w:szCs w:val="28"/>
-          <w:u w:val="single"/>
           <w:lang w:val="en-US"/>
         </w:rPr>
         <w:drawing>
-          <wp:anchor distT="0" distB="0" distL="114300" distR="114300" simplePos="0" relativeHeight="251667456" behindDoc="0" locked="0" layoutInCell="1" allowOverlap="1" wp14:anchorId="6F72744C" wp14:editId="39AA210C">
+          <wp:anchor distT="0" distB="0" distL="114300" distR="114300" simplePos="0" relativeHeight="251667456" behindDoc="0" locked="0" layoutInCell="1" allowOverlap="1" wp14:anchorId="7B59AF0A" wp14:editId="3BDC4668">
             <wp:simplePos x="0" y="0"/>
             <wp:positionH relativeFrom="margin">
-              <wp:posOffset>254635</wp:posOffset>
+              <wp:align>center</wp:align>
             </wp:positionH>
             <wp:positionV relativeFrom="paragraph">
-              <wp:posOffset>226695</wp:posOffset>
+              <wp:posOffset>1494155</wp:posOffset>
             </wp:positionV>
-            <wp:extent cx="5048885" cy="3905250"/>
-            <wp:effectExtent l="0" t="0" r="0" b="0"/>
+            <wp:extent cx="4352925" cy="3781425"/>
+            <wp:effectExtent l="0" t="0" r="9525" b="9525"/>
             <wp:wrapTopAndBottom/>
-            <wp:docPr id="8" name="Picture 8" descr="Diagram&#10;&#10;Description automatically generated"/>
+            <wp:docPr id="2" name="Picture 2" descr="Diagram&#10;&#10;Description automatically generated"/>
             <wp:cNvGraphicFramePr>
               <a:graphicFrameLocks xmlns:a="http://schemas.openxmlformats.org/drawingml/2006/main" noChangeAspect="1"/>
             </wp:cNvGraphicFramePr>
@@ -686,7 +682,7 @@
               <a:graphicData uri="http://schemas.openxmlformats.org/drawingml/2006/picture">
                 <pic:pic xmlns:pic="http://schemas.openxmlformats.org/drawingml/2006/picture">
                   <pic:nvPicPr>
-                    <pic:cNvPr id="8" name="Picture 8" descr="Diagram&#10;&#10;Description automatically generated"/>
+                    <pic:cNvPr id="2" name="Picture 2" descr="Diagram&#10;&#10;Description automatically generated"/>
                     <pic:cNvPicPr/>
                   </pic:nvPicPr>
                   <pic:blipFill>
@@ -704,7 +700,7 @@
                   <pic:spPr>
                     <a:xfrm>
                       <a:off x="0" y="0"/>
-                      <a:ext cx="5048885" cy="3905250"/>
+                      <a:ext cx="4352925" cy="3781425"/>
                     </a:xfrm>
                     <a:prstGeom prst="rect">
                       <a:avLst/>
@@ -716,6 +712,43 @@
           </wp:anchor>
         </w:drawing>
       </w:r>
+      <w:r>
+        <w:rPr>
+          <w:rFonts w:ascii="Times New Roman" w:hAnsi="Times New Roman" w:cs="Times New Roman"/>
+          <w:sz w:val="28"/>
+          <w:szCs w:val="28"/>
+          <w:lang w:val="en-US"/>
+        </w:rPr>
+        <w:t xml:space="preserve">I chose to use MySql for storing the data because of its high availability and quick-start capability, which means that there are </w:t>
+      </w:r>
+      <w:r>
+        <w:rPr>
+          <w:rFonts w:ascii="Times New Roman" w:hAnsi="Times New Roman" w:cs="Times New Roman"/>
+          <w:sz w:val="28"/>
+          <w:szCs w:val="28"/>
+          <w:lang w:val="en-US"/>
+        </w:rPr>
+        <w:t>features self-management capabilities like auto restart, space expansion and automatic configuration changes for ease of management. It also comes with a comprehensive set of migration tools and a fully loaded graphical management suite.</w:t>
+      </w:r>
+      <w:r>
+        <w:rPr>
+          <w:rFonts w:ascii="Times New Roman" w:hAnsi="Times New Roman" w:cs="Times New Roman"/>
+          <w:sz w:val="28"/>
+          <w:szCs w:val="28"/>
+          <w:lang w:val="en-US"/>
+        </w:rPr>
+        <w:t xml:space="preserve"> Furthermore,  H2 as a mock database, which will be useful for the creation of the unit tests. </w:t>
+      </w:r>
+    </w:p>
+    <w:p>
+      <w:pPr>
+        <w:rPr>
+          <w:rFonts w:ascii="Times New Roman" w:hAnsi="Times New Roman" w:cs="Times New Roman"/>
+          <w:sz w:val="28"/>
+          <w:szCs w:val="28"/>
+          <w:lang w:val="en-US"/>
+        </w:rPr>
+      </w:pPr>
     </w:p>
     <w:p>
       <w:pPr>
@@ -765,6 +798,105 @@
           <w:lang w:val="en-US"/>
         </w:rPr>
         <w:t>The diagram above displays the connection between the back and front end through a restful API.</w:t>
+      </w:r>
+    </w:p>
+    <w:p>
+      <w:pPr>
+        <w:rPr>
+          <w:rFonts w:ascii="Times New Roman" w:hAnsi="Times New Roman" w:cs="Times New Roman"/>
+          <w:sz w:val="28"/>
+          <w:szCs w:val="28"/>
+          <w:lang w:val="en-US"/>
+        </w:rPr>
+      </w:pPr>
+      <w:r>
+        <w:rPr>
+          <w:rFonts w:ascii="Times New Roman" w:hAnsi="Times New Roman" w:cs="Times New Roman"/>
+          <w:sz w:val="28"/>
+          <w:szCs w:val="28"/>
+        </w:rPr>
+        <w:t>The line between, which represents the connection between the front and the back end, is without arrows because it just shows the connectivity</w:t>
+      </w:r>
+      <w:r>
+        <w:rPr>
+          <w:rFonts w:ascii="Times New Roman" w:hAnsi="Times New Roman" w:cs="Times New Roman"/>
+          <w:sz w:val="28"/>
+          <w:szCs w:val="28"/>
+          <w:lang w:val="en-US"/>
+        </w:rPr>
+        <w:t xml:space="preserve">. This type of relationship is called “association relationship” because </w:t>
+      </w:r>
+      <w:r>
+        <w:rPr>
+          <w:rFonts w:ascii="Times New Roman" w:hAnsi="Times New Roman" w:cs="Times New Roman"/>
+          <w:sz w:val="28"/>
+          <w:szCs w:val="28"/>
+          <w:lang w:val="en-US"/>
+        </w:rPr>
+        <w:t xml:space="preserve">it </w:t>
+      </w:r>
+      <w:r>
+        <w:rPr>
+          <w:rFonts w:ascii="Times New Roman" w:hAnsi="Times New Roman" w:cs="Times New Roman"/>
+          <w:sz w:val="28"/>
+          <w:szCs w:val="28"/>
+          <w:lang w:val="en-US"/>
+        </w:rPr>
+        <w:t>represent</w:t>
+      </w:r>
+      <w:r>
+        <w:rPr>
+          <w:rFonts w:ascii="Times New Roman" w:hAnsi="Times New Roman" w:cs="Times New Roman"/>
+          <w:sz w:val="28"/>
+          <w:szCs w:val="28"/>
+          <w:lang w:val="en-US"/>
+        </w:rPr>
+        <w:t>s</w:t>
+      </w:r>
+      <w:r>
+        <w:rPr>
+          <w:rFonts w:ascii="Times New Roman" w:hAnsi="Times New Roman" w:cs="Times New Roman"/>
+          <w:sz w:val="28"/>
+          <w:szCs w:val="28"/>
+          <w:lang w:val="en-US"/>
+        </w:rPr>
+        <w:t xml:space="preserve"> inter-process communication</w:t>
+      </w:r>
+      <w:r>
+        <w:rPr>
+          <w:rFonts w:ascii="Times New Roman" w:hAnsi="Times New Roman" w:cs="Times New Roman"/>
+          <w:sz w:val="28"/>
+          <w:szCs w:val="28"/>
+          <w:lang w:val="en-US"/>
+        </w:rPr>
+        <w:t>.</w:t>
+      </w:r>
+    </w:p>
+    <w:p>
+      <w:pPr>
+        <w:rPr>
+          <w:rFonts w:ascii="Times New Roman" w:hAnsi="Times New Roman" w:cs="Times New Roman"/>
+          <w:sz w:val="28"/>
+          <w:szCs w:val="28"/>
+          <w:lang w:val="en-US"/>
+        </w:rPr>
+      </w:pPr>
+      <w:r>
+        <w:rPr>
+          <w:rFonts w:ascii="Times New Roman" w:hAnsi="Times New Roman" w:cs="Times New Roman"/>
+          <w:sz w:val="28"/>
+          <w:szCs w:val="28"/>
+        </w:rPr>
+        <w:t>The backend send information to the data layer which is</w:t>
+      </w:r>
+      <w:r>
+        <w:rPr>
+          <w:rFonts w:ascii="Times New Roman" w:hAnsi="Times New Roman" w:cs="Times New Roman"/>
+          <w:sz w:val="28"/>
+          <w:szCs w:val="28"/>
+          <w:lang w:val="en-US"/>
+        </w:rPr>
+        <w:t xml:space="preserve"> also called “data flow”, and in this case, a line with an arrow is required. </w:t>
       </w:r>
     </w:p>
     <w:p>
@@ -858,6 +990,15 @@
           </wp:anchor>
         </w:drawing>
       </w:r>
+      <w:r>
+        <w:rPr>
+          <w:rFonts w:ascii="Times New Roman" w:hAnsi="Times New Roman" w:cs="Times New Roman"/>
+          <w:sz w:val="28"/>
+          <w:szCs w:val="28"/>
+          <w:lang w:val="en-US"/>
+        </w:rPr>
+        <w:t>C3</w:t>
+      </w:r>
     </w:p>
     <w:p>
       <w:pPr>
@@ -910,9 +1051,132 @@
           <w:rFonts w:ascii="Times New Roman" w:hAnsi="Times New Roman" w:cs="Times New Roman"/>
           <w:sz w:val="28"/>
           <w:szCs w:val="28"/>
-          <w:u w:val="single"/>
-        </w:rPr>
-      </w:pPr>
+          <w:lang w:val="en-US"/>
+        </w:rPr>
+      </w:pPr>
+      <w:r>
+        <w:rPr>
+          <w:rFonts w:ascii="Times New Roman" w:hAnsi="Times New Roman" w:cs="Times New Roman"/>
+          <w:sz w:val="28"/>
+          <w:szCs w:val="28"/>
+        </w:rPr>
+        <w:t xml:space="preserve">Layered Architecture is all about the </w:t>
+      </w:r>
+      <w:r>
+        <w:rPr>
+          <w:rFonts w:ascii="Times New Roman" w:hAnsi="Times New Roman" w:cs="Times New Roman"/>
+          <w:sz w:val="28"/>
+          <w:szCs w:val="28"/>
+          <w:lang w:val="en-US"/>
+        </w:rPr>
+        <w:t>separation</w:t>
+      </w:r>
+      <w:r>
+        <w:rPr>
+          <w:rFonts w:ascii="Times New Roman" w:hAnsi="Times New Roman" w:cs="Times New Roman"/>
+          <w:sz w:val="28"/>
+          <w:szCs w:val="28"/>
+        </w:rPr>
+        <w:t xml:space="preserve"> of concerns</w:t>
+      </w:r>
+      <w:r>
+        <w:rPr>
+          <w:rFonts w:ascii="Times New Roman" w:hAnsi="Times New Roman" w:cs="Times New Roman"/>
+          <w:sz w:val="28"/>
+          <w:szCs w:val="28"/>
+          <w:lang w:val="en-US"/>
+        </w:rPr>
+        <w:t>, encapsulating</w:t>
+      </w:r>
+      <w:r>
+        <w:rPr>
+          <w:rFonts w:ascii="Times New Roman" w:hAnsi="Times New Roman" w:cs="Times New Roman"/>
+          <w:sz w:val="28"/>
+          <w:szCs w:val="28"/>
+        </w:rPr>
+        <w:t xml:space="preserve"> and decoupling the code.</w:t>
+      </w:r>
+      <w:r>
+        <w:rPr>
+          <w:rFonts w:ascii="Times New Roman" w:hAnsi="Times New Roman" w:cs="Times New Roman"/>
+          <w:sz w:val="28"/>
+          <w:szCs w:val="28"/>
+          <w:lang w:val="en-US"/>
+        </w:rPr>
+        <w:t xml:space="preserve"> </w:t>
+      </w:r>
+      <w:r>
+        <w:rPr>
+          <w:rFonts w:ascii="Times New Roman" w:hAnsi="Times New Roman" w:cs="Times New Roman"/>
+          <w:sz w:val="28"/>
+          <w:szCs w:val="28"/>
+          <w:lang w:val="en-US"/>
+        </w:rPr>
+        <w:t xml:space="preserve">Layering means that the </w:t>
+      </w:r>
+      <w:r>
+        <w:rPr>
+          <w:rFonts w:ascii="Times New Roman" w:hAnsi="Times New Roman" w:cs="Times New Roman"/>
+          <w:sz w:val="28"/>
+          <w:szCs w:val="28"/>
+          <w:lang w:val="en-US"/>
+        </w:rPr>
+        <w:t xml:space="preserve">code </w:t>
+      </w:r>
+      <w:r>
+        <w:rPr>
+          <w:rFonts w:ascii="Times New Roman" w:hAnsi="Times New Roman" w:cs="Times New Roman"/>
+          <w:sz w:val="28"/>
+          <w:szCs w:val="28"/>
+          <w:lang w:val="en-US"/>
+        </w:rPr>
+        <w:t xml:space="preserve">has to be grouped </w:t>
+      </w:r>
+      <w:r>
+        <w:rPr>
+          <w:rFonts w:ascii="Times New Roman" w:hAnsi="Times New Roman" w:cs="Times New Roman"/>
+          <w:sz w:val="28"/>
+          <w:szCs w:val="28"/>
+          <w:lang w:val="en-US"/>
+        </w:rPr>
+        <w:t xml:space="preserve">by </w:t>
+      </w:r>
+      <w:r>
+        <w:rPr>
+          <w:rFonts w:ascii="Times New Roman" w:hAnsi="Times New Roman" w:cs="Times New Roman"/>
+          <w:sz w:val="28"/>
+          <w:szCs w:val="28"/>
+          <w:lang w:val="en-US"/>
+        </w:rPr>
+        <w:t>its</w:t>
+      </w:r>
+      <w:r>
+        <w:rPr>
+          <w:rFonts w:ascii="Times New Roman" w:hAnsi="Times New Roman" w:cs="Times New Roman"/>
+          <w:sz w:val="28"/>
+          <w:szCs w:val="28"/>
+          <w:lang w:val="en-US"/>
+        </w:rPr>
+        <w:t xml:space="preserve"> functional role within </w:t>
+      </w:r>
+      <w:r>
+        <w:rPr>
+          <w:rFonts w:ascii="Times New Roman" w:hAnsi="Times New Roman" w:cs="Times New Roman"/>
+          <w:sz w:val="28"/>
+          <w:szCs w:val="28"/>
+          <w:lang w:val="en-US"/>
+        </w:rPr>
+        <w:t>the</w:t>
+      </w:r>
+      <w:r>
+        <w:rPr>
+          <w:rFonts w:ascii="Times New Roman" w:hAnsi="Times New Roman" w:cs="Times New Roman"/>
+          <w:sz w:val="28"/>
+          <w:szCs w:val="28"/>
+          <w:lang w:val="en-US"/>
+        </w:rPr>
+        <w:t xml:space="preserve"> application.</w:t>
+      </w:r>
     </w:p>
     <w:p>
       <w:pPr>
@@ -1791,6 +2055,26 @@
           <w:lang w:val="en-US"/>
         </w:rPr>
       </w:pPr>
+    </w:p>
+    <w:p>
+      <w:pPr>
+        <w:spacing w:line="360" w:lineRule="auto"/>
+        <w:rPr>
+          <w:rFonts w:ascii="Times New Roman" w:hAnsi="Times New Roman" w:cs="Times New Roman"/>
+          <w:sz w:val="28"/>
+          <w:szCs w:val="28"/>
+          <w:lang w:val="en-US"/>
+        </w:rPr>
+      </w:pPr>
+      <w:r>
+        <w:rPr>
+          <w:rFonts w:ascii="Times New Roman" w:hAnsi="Times New Roman" w:cs="Times New Roman"/>
+          <w:sz w:val="28"/>
+          <w:szCs w:val="28"/>
+          <w:lang w:val="en-US"/>
+        </w:rPr>
+        <w:t>//finish this-quality…</w:t>
+      </w:r>
     </w:p>
     <w:p>
       <w:pPr>

</xml_diff>

<commit_message>
Separation of the business and logic layer/ authenthication(backend)
</commit_message>
<xml_diff>
--- a/documentation/Design Document.docx
+++ b/documentation/Design Document.docx
@@ -87,13 +87,23 @@
           <w:lang w:val="en-US"/>
         </w:rPr>
       </w:pPr>
+      <w:proofErr w:type="spellStart"/>
       <w:r>
         <w:rPr>
           <w:sz w:val="40"/>
           <w:szCs w:val="40"/>
           <w:lang w:val="en-US"/>
         </w:rPr>
-        <w:t>Zhaklin Yanakieva</w:t>
+        <w:t>Zhaklin</w:t>
+      </w:r>
+      <w:proofErr w:type="spellEnd"/>
+      <w:r>
+        <w:rPr>
+          <w:sz w:val="40"/>
+          <w:szCs w:val="40"/>
+          <w:lang w:val="en-US"/>
+        </w:rPr>
+        <w:t xml:space="preserve"> Yanakieva</w:t>
       </w:r>
     </w:p>
     <w:p>
@@ -642,7 +652,29 @@
           <w:lang w:val="en-US"/>
         </w:rPr>
         <w:lastRenderedPageBreak/>
-        <w:t>Why MySql and H2:</w:t>
+        <w:t xml:space="preserve">Why </w:t>
+      </w:r>
+      <w:proofErr w:type="spellStart"/>
+      <w:r>
+        <w:rPr>
+          <w:rFonts w:ascii="Times New Roman" w:hAnsi="Times New Roman" w:cs="Times New Roman"/>
+          <w:sz w:val="28"/>
+          <w:szCs w:val="28"/>
+          <w:u w:val="single"/>
+          <w:lang w:val="en-US"/>
+        </w:rPr>
+        <w:t>MySql</w:t>
+      </w:r>
+      <w:proofErr w:type="spellEnd"/>
+      <w:r>
+        <w:rPr>
+          <w:rFonts w:ascii="Times New Roman" w:hAnsi="Times New Roman" w:cs="Times New Roman"/>
+          <w:sz w:val="28"/>
+          <w:szCs w:val="28"/>
+          <w:u w:val="single"/>
+          <w:lang w:val="en-US"/>
+        </w:rPr>
+        <w:t xml:space="preserve"> and H2:</w:t>
       </w:r>
     </w:p>
     <w:p>
@@ -719,7 +751,27 @@
           <w:szCs w:val="28"/>
           <w:lang w:val="en-US"/>
         </w:rPr>
-        <w:t xml:space="preserve">I chose to use MySql for storing the data because of its high availability and quick-start capability, which means that there are </w:t>
+        <w:t xml:space="preserve">I chose to use </w:t>
+      </w:r>
+      <w:proofErr w:type="spellStart"/>
+      <w:r>
+        <w:rPr>
+          <w:rFonts w:ascii="Times New Roman" w:hAnsi="Times New Roman" w:cs="Times New Roman"/>
+          <w:sz w:val="28"/>
+          <w:szCs w:val="28"/>
+          <w:lang w:val="en-US"/>
+        </w:rPr>
+        <w:t>MySql</w:t>
+      </w:r>
+      <w:proofErr w:type="spellEnd"/>
+      <w:r>
+        <w:rPr>
+          <w:rFonts w:ascii="Times New Roman" w:hAnsi="Times New Roman" w:cs="Times New Roman"/>
+          <w:sz w:val="28"/>
+          <w:szCs w:val="28"/>
+          <w:lang w:val="en-US"/>
+        </w:rPr>
+        <w:t xml:space="preserve"> for storing the data because of its high availability and quick-start capability, which means that there are </w:t>
       </w:r>
       <w:r>
         <w:rPr>
@@ -1176,6 +1228,129 @@
           <w:lang w:val="en-US"/>
         </w:rPr>
         <w:t xml:space="preserve"> application.</w:t>
+      </w:r>
+    </w:p>
+    <w:p>
+      <w:pPr>
+        <w:spacing w:line="360" w:lineRule="auto"/>
+        <w:rPr>
+          <w:rFonts w:ascii="Times New Roman" w:hAnsi="Times New Roman" w:cs="Times New Roman"/>
+          <w:sz w:val="28"/>
+          <w:szCs w:val="28"/>
+          <w:lang w:val="en-US"/>
+        </w:rPr>
+      </w:pPr>
+      <w:r>
+        <w:rPr>
+          <w:rFonts w:ascii="Times New Roman" w:hAnsi="Times New Roman" w:cs="Times New Roman"/>
+          <w:sz w:val="28"/>
+          <w:szCs w:val="28"/>
+          <w:lang w:val="en-US"/>
+        </w:rPr>
+        <w:t xml:space="preserve">In </w:t>
+      </w:r>
+      <w:r>
+        <w:rPr>
+          <w:rFonts w:ascii="Times New Roman" w:hAnsi="Times New Roman" w:cs="Times New Roman"/>
+          <w:noProof/>
+          <w:sz w:val="28"/>
+          <w:szCs w:val="28"/>
+          <w:lang w:val="en-US"/>
+        </w:rPr>
+        <w:t>the</w:t>
+      </w:r>
+      <w:r>
+        <w:rPr>
+          <w:rFonts w:ascii="Times New Roman" w:hAnsi="Times New Roman" w:cs="Times New Roman"/>
+          <w:sz w:val="28"/>
+          <w:szCs w:val="28"/>
+          <w:lang w:val="en-US"/>
+        </w:rPr>
+        <w:t xml:space="preserve"> diagram above, </w:t>
+      </w:r>
+      <w:r>
+        <w:rPr>
+          <w:rFonts w:ascii="Times New Roman" w:hAnsi="Times New Roman" w:cs="Times New Roman"/>
+          <w:sz w:val="28"/>
+          <w:szCs w:val="28"/>
+          <w:lang w:val="en-US"/>
+        </w:rPr>
+        <w:t>the backend layers are separated as follows:</w:t>
+      </w:r>
+    </w:p>
+    <w:p>
+      <w:pPr>
+        <w:pStyle w:val="ListParagraph"/>
+        <w:numPr>
+          <w:ilvl w:val="0"/>
+          <w:numId w:val="8"/>
+        </w:numPr>
+        <w:spacing w:line="360" w:lineRule="auto"/>
+        <w:rPr>
+          <w:rFonts w:ascii="Times New Roman" w:hAnsi="Times New Roman" w:cs="Times New Roman"/>
+          <w:sz w:val="28"/>
+          <w:szCs w:val="28"/>
+          <w:lang w:val="en-US"/>
+        </w:rPr>
+      </w:pPr>
+      <w:r>
+        <w:rPr>
+          <w:rFonts w:ascii="Times New Roman" w:hAnsi="Times New Roman" w:cs="Times New Roman"/>
+          <w:sz w:val="28"/>
+          <w:szCs w:val="28"/>
+          <w:lang w:val="en-US"/>
+        </w:rPr>
+        <w:t>There are the controllers, which play the roles of the business layer, which need to be separated by the data layer.</w:t>
+      </w:r>
+    </w:p>
+    <w:p>
+      <w:pPr>
+        <w:pStyle w:val="ListParagraph"/>
+        <w:numPr>
+          <w:ilvl w:val="0"/>
+          <w:numId w:val="8"/>
+        </w:numPr>
+        <w:spacing w:line="360" w:lineRule="auto"/>
+        <w:rPr>
+          <w:rFonts w:ascii="Times New Roman" w:hAnsi="Times New Roman" w:cs="Times New Roman"/>
+          <w:sz w:val="28"/>
+          <w:szCs w:val="28"/>
+          <w:lang w:val="en-US"/>
+        </w:rPr>
+      </w:pPr>
+      <w:r>
+        <w:rPr>
+          <w:rFonts w:ascii="Times New Roman" w:hAnsi="Times New Roman" w:cs="Times New Roman"/>
+          <w:sz w:val="28"/>
+          <w:szCs w:val="28"/>
+          <w:lang w:val="en-US"/>
+        </w:rPr>
+        <w:t>Therefore, the logic layer appears, which consists of services in which all the methods are created.</w:t>
+      </w:r>
+    </w:p>
+    <w:p>
+      <w:pPr>
+        <w:pStyle w:val="ListParagraph"/>
+        <w:numPr>
+          <w:ilvl w:val="0"/>
+          <w:numId w:val="8"/>
+        </w:numPr>
+        <w:spacing w:line="360" w:lineRule="auto"/>
+        <w:rPr>
+          <w:rFonts w:ascii="Times New Roman" w:hAnsi="Times New Roman" w:cs="Times New Roman"/>
+          <w:sz w:val="28"/>
+          <w:szCs w:val="28"/>
+          <w:lang w:val="en-US"/>
+        </w:rPr>
+      </w:pPr>
+      <w:r>
+        <w:rPr>
+          <w:rFonts w:ascii="Times New Roman" w:hAnsi="Times New Roman" w:cs="Times New Roman"/>
+          <w:sz w:val="28"/>
+          <w:szCs w:val="28"/>
+          <w:lang w:val="en-US"/>
+        </w:rPr>
+        <w:t>Finally, the data layer is connected to the logic layer.</w:t>
       </w:r>
     </w:p>
     <w:p>
@@ -1462,8 +1637,17 @@
           <w:rFonts w:ascii="Times New Roman" w:hAnsi="Times New Roman" w:cs="Times New Roman"/>
           <w:lang w:val="en-US"/>
         </w:rPr>
-        <w:t>.  React is easy to grasp for developers who are familiar with Javascript</w:t>
-      </w:r>
+        <w:t xml:space="preserve">.  React is easy to grasp for developers who are familiar with </w:t>
+      </w:r>
+      <w:proofErr w:type="spellStart"/>
+      <w:r>
+        <w:rPr>
+          <w:rFonts w:ascii="Times New Roman" w:hAnsi="Times New Roman" w:cs="Times New Roman"/>
+          <w:lang w:val="en-US"/>
+        </w:rPr>
+        <w:t>Javascript</w:t>
+      </w:r>
+      <w:proofErr w:type="spellEnd"/>
       <w:r>
         <w:rPr>
           <w:rFonts w:ascii="Times New Roman" w:hAnsi="Times New Roman" w:cs="Times New Roman"/>
@@ -1483,8 +1667,17 @@
           <w:rFonts w:ascii="Times New Roman" w:hAnsi="Times New Roman" w:cs="Times New Roman"/>
           <w:lang w:val="en-US"/>
         </w:rPr>
-        <w:t>I am not that good in Javascript</w:t>
-      </w:r>
+        <w:t xml:space="preserve">I am not that good in </w:t>
+      </w:r>
+      <w:proofErr w:type="spellStart"/>
+      <w:r>
+        <w:rPr>
+          <w:rFonts w:ascii="Times New Roman" w:hAnsi="Times New Roman" w:cs="Times New Roman"/>
+          <w:lang w:val="en-US"/>
+        </w:rPr>
+        <w:t>Javascript</w:t>
+      </w:r>
+      <w:proofErr w:type="spellEnd"/>
       <w:r>
         <w:rPr>
           <w:rFonts w:ascii="Times New Roman" w:hAnsi="Times New Roman" w:cs="Times New Roman"/>
@@ -2047,14 +2240,50 @@
     </w:p>
     <w:p>
       <w:pPr>
-        <w:pStyle w:val="ListParagraph"/>
-        <w:spacing w:line="360" w:lineRule="auto"/>
-        <w:ind w:left="1440"/>
-        <w:rPr>
-          <w:rFonts w:ascii="Times New Roman" w:hAnsi="Times New Roman" w:cs="Times New Roman"/>
-          <w:lang w:val="en-US"/>
-        </w:rPr>
-      </w:pPr>
+        <w:spacing w:line="360" w:lineRule="auto"/>
+        <w:rPr>
+          <w:rFonts w:ascii="Times New Roman" w:hAnsi="Times New Roman" w:cs="Times New Roman"/>
+          <w:lang w:val="en-US"/>
+        </w:rPr>
+      </w:pPr>
+    </w:p>
+    <w:p>
+      <w:pPr>
+        <w:spacing w:line="360" w:lineRule="auto"/>
+        <w:rPr>
+          <w:rFonts w:ascii="Times New Roman" w:hAnsi="Times New Roman" w:cs="Times New Roman"/>
+          <w:sz w:val="28"/>
+          <w:szCs w:val="28"/>
+          <w:u w:val="single"/>
+          <w:lang w:val="en-US"/>
+        </w:rPr>
+      </w:pPr>
+      <w:r>
+        <w:rPr>
+          <w:rFonts w:ascii="Times New Roman" w:hAnsi="Times New Roman" w:cs="Times New Roman"/>
+          <w:sz w:val="28"/>
+          <w:szCs w:val="28"/>
+          <w:u w:val="single"/>
+          <w:lang w:val="en-US"/>
+        </w:rPr>
+        <w:t>CI configuration explanation:</w:t>
+      </w:r>
+    </w:p>
+    <w:p>
+      <w:pPr>
+        <w:spacing w:line="360" w:lineRule="auto"/>
+        <w:rPr>
+          <w:rFonts w:ascii="Times New Roman" w:hAnsi="Times New Roman" w:cs="Times New Roman"/>
+          <w:lang w:val="en-US"/>
+        </w:rPr>
+      </w:pPr>
+      <w:r>
+        <w:rPr>
+          <w:rFonts w:ascii="Times New Roman" w:hAnsi="Times New Roman" w:cs="Times New Roman"/>
+          <w:lang w:val="en-US"/>
+        </w:rPr>
+        <w:t xml:space="preserve">The first step to create the CI on any project was to read the documentation of how to install it and configure it. Then, </w:t>
+      </w:r>
     </w:p>
     <w:p>
       <w:pPr>
@@ -2231,6 +2460,31 @@
     </w:p>
     <w:p>
       <w:pPr>
+        <w:spacing w:line="360" w:lineRule="auto"/>
+        <w:rPr>
+          <w:rFonts w:ascii="Times New Roman" w:hAnsi="Times New Roman" w:cs="Times New Roman"/>
+          <w:lang w:val="en-US"/>
+        </w:rPr>
+      </w:pPr>
+      <w:r>
+        <w:rPr>
+          <w:rFonts w:ascii="Times New Roman" w:hAnsi="Times New Roman" w:cs="Times New Roman"/>
+          <w:lang w:val="en-US"/>
+        </w:rPr>
+        <w:t>Explanation of how it was done:</w:t>
+      </w:r>
+    </w:p>
+    <w:p>
+      <w:pPr>
+        <w:spacing w:line="360" w:lineRule="auto"/>
+        <w:rPr>
+          <w:rFonts w:ascii="Times New Roman" w:hAnsi="Times New Roman" w:cs="Times New Roman"/>
+          <w:lang w:val="en-US"/>
+        </w:rPr>
+      </w:pPr>
+    </w:p>
+    <w:p>
+      <w:pPr>
         <w:pStyle w:val="ListParagraph"/>
         <w:spacing w:line="360" w:lineRule="auto"/>
         <w:rPr>
@@ -2311,12 +2565,21 @@
           <w:lang w:val="en-US"/>
         </w:rPr>
       </w:pPr>
-      <w:r>
-        <w:rPr>
-          <w:rFonts w:ascii="Times New Roman" w:hAnsi="Times New Roman" w:cs="Times New Roman"/>
-          <w:lang w:val="en-US"/>
-        </w:rPr>
-        <w:t>Michiel Mulders, https://stackify.com/what-is-spring-boot/</w:t>
+      <w:proofErr w:type="spellStart"/>
+      <w:r>
+        <w:rPr>
+          <w:rFonts w:ascii="Times New Roman" w:hAnsi="Times New Roman" w:cs="Times New Roman"/>
+          <w:lang w:val="en-US"/>
+        </w:rPr>
+        <w:t>Michiel</w:t>
+      </w:r>
+      <w:proofErr w:type="spellEnd"/>
+      <w:r>
+        <w:rPr>
+          <w:rFonts w:ascii="Times New Roman" w:hAnsi="Times New Roman" w:cs="Times New Roman"/>
+          <w:lang w:val="en-US"/>
+        </w:rPr>
+        <w:t xml:space="preserve"> Mulders, https://stackify.com/what-is-spring-boot/</w:t>
       </w:r>
     </w:p>
     <w:sectPr>
@@ -2925,6 +3188,95 @@
     </w:lvl>
   </w:abstractNum>
   <w:abstractNum w:abstractNumId="6" w15:restartNumberingAfterBreak="0">
+    <w:nsid w:val="6AD82545"/>
+    <w:multiLevelType w:val="hybridMultilevel"/>
+    <w:tmpl w:val="78E68F1C"/>
+    <w:lvl w:ilvl="0" w:tplc="2000000F">
+      <w:start w:val="1"/>
+      <w:numFmt w:val="decimal"/>
+      <w:lvlText w:val="%1."/>
+      <w:lvlJc w:val="left"/>
+      <w:pPr>
+        <w:ind w:left="720" w:hanging="360"/>
+      </w:pPr>
+      <w:rPr>
+        <w:rFonts w:hint="default"/>
+      </w:rPr>
+    </w:lvl>
+    <w:lvl w:ilvl="1" w:tplc="20000019" w:tentative="1">
+      <w:start w:val="1"/>
+      <w:numFmt w:val="lowerLetter"/>
+      <w:lvlText w:val="%2."/>
+      <w:lvlJc w:val="left"/>
+      <w:pPr>
+        <w:ind w:left="1440" w:hanging="360"/>
+      </w:pPr>
+    </w:lvl>
+    <w:lvl w:ilvl="2" w:tplc="2000001B" w:tentative="1">
+      <w:start w:val="1"/>
+      <w:numFmt w:val="lowerRoman"/>
+      <w:lvlText w:val="%3."/>
+      <w:lvlJc w:val="right"/>
+      <w:pPr>
+        <w:ind w:left="2160" w:hanging="180"/>
+      </w:pPr>
+    </w:lvl>
+    <w:lvl w:ilvl="3" w:tplc="2000000F" w:tentative="1">
+      <w:start w:val="1"/>
+      <w:numFmt w:val="decimal"/>
+      <w:lvlText w:val="%4."/>
+      <w:lvlJc w:val="left"/>
+      <w:pPr>
+        <w:ind w:left="2880" w:hanging="360"/>
+      </w:pPr>
+    </w:lvl>
+    <w:lvl w:ilvl="4" w:tplc="20000019" w:tentative="1">
+      <w:start w:val="1"/>
+      <w:numFmt w:val="lowerLetter"/>
+      <w:lvlText w:val="%5."/>
+      <w:lvlJc w:val="left"/>
+      <w:pPr>
+        <w:ind w:left="3600" w:hanging="360"/>
+      </w:pPr>
+    </w:lvl>
+    <w:lvl w:ilvl="5" w:tplc="2000001B" w:tentative="1">
+      <w:start w:val="1"/>
+      <w:numFmt w:val="lowerRoman"/>
+      <w:lvlText w:val="%6."/>
+      <w:lvlJc w:val="right"/>
+      <w:pPr>
+        <w:ind w:left="4320" w:hanging="180"/>
+      </w:pPr>
+    </w:lvl>
+    <w:lvl w:ilvl="6" w:tplc="2000000F" w:tentative="1">
+      <w:start w:val="1"/>
+      <w:numFmt w:val="decimal"/>
+      <w:lvlText w:val="%7."/>
+      <w:lvlJc w:val="left"/>
+      <w:pPr>
+        <w:ind w:left="5040" w:hanging="360"/>
+      </w:pPr>
+    </w:lvl>
+    <w:lvl w:ilvl="7" w:tplc="20000019" w:tentative="1">
+      <w:start w:val="1"/>
+      <w:numFmt w:val="lowerLetter"/>
+      <w:lvlText w:val="%8."/>
+      <w:lvlJc w:val="left"/>
+      <w:pPr>
+        <w:ind w:left="5760" w:hanging="360"/>
+      </w:pPr>
+    </w:lvl>
+    <w:lvl w:ilvl="8" w:tplc="2000001B" w:tentative="1">
+      <w:start w:val="1"/>
+      <w:numFmt w:val="lowerRoman"/>
+      <w:lvlText w:val="%9."/>
+      <w:lvlJc w:val="right"/>
+      <w:pPr>
+        <w:ind w:left="6480" w:hanging="180"/>
+      </w:pPr>
+    </w:lvl>
+  </w:abstractNum>
+  <w:abstractNum w:abstractNumId="7" w15:restartNumberingAfterBreak="0">
     <w:nsid w:val="7EFD732D"/>
     <w:multiLevelType w:val="hybridMultilevel"/>
     <w:tmpl w:val="E71A83C8"/>
@@ -3020,7 +3372,7 @@
     <w:abstractNumId w:val="1"/>
   </w:num>
   <w:num w:numId="4">
-    <w:abstractNumId w:val="6"/>
+    <w:abstractNumId w:val="7"/>
   </w:num>
   <w:num w:numId="5">
     <w:abstractNumId w:val="4"/>
@@ -3030,6 +3382,9 @@
   </w:num>
   <w:num w:numId="7">
     <w:abstractNumId w:val="0"/>
+  </w:num>
+  <w:num w:numId="8">
+    <w:abstractNumId w:val="6"/>
   </w:num>
 </w:numbering>
 </file>

</xml_diff>

<commit_message>
Separation of the business and logic layer/ authenthication(backend+frontend)/ with crud operations working/all unit tests for crud backend working
</commit_message>
<xml_diff>
--- a/documentation/Design Document.docx
+++ b/documentation/Design Document.docx
@@ -2282,27 +2282,83 @@
           <w:rFonts w:ascii="Times New Roman" w:hAnsi="Times New Roman" w:cs="Times New Roman"/>
           <w:lang w:val="en-US"/>
         </w:rPr>
-        <w:t xml:space="preserve">The first step to create the CI on any project was to read the documentation of how to install it and configure it. Then, </w:t>
-      </w:r>
-    </w:p>
-    <w:p>
-      <w:pPr>
-        <w:spacing w:line="360" w:lineRule="auto"/>
-        <w:rPr>
-          <w:rFonts w:ascii="Times New Roman" w:hAnsi="Times New Roman" w:cs="Times New Roman"/>
-          <w:sz w:val="28"/>
-          <w:szCs w:val="28"/>
-          <w:lang w:val="en-US"/>
-        </w:rPr>
-      </w:pPr>
-      <w:r>
-        <w:rPr>
-          <w:rFonts w:ascii="Times New Roman" w:hAnsi="Times New Roman" w:cs="Times New Roman"/>
-          <w:sz w:val="28"/>
-          <w:szCs w:val="28"/>
-          <w:lang w:val="en-US"/>
-        </w:rPr>
-        <w:t>//finish this-quality…</w:t>
+        <w:t xml:space="preserve">The first step to create the CI on any project </w:t>
+      </w:r>
+      <w:r>
+        <w:rPr>
+          <w:rFonts w:ascii="Times New Roman" w:hAnsi="Times New Roman" w:cs="Times New Roman"/>
+          <w:lang w:val="en-US"/>
+        </w:rPr>
+        <w:t>is</w:t>
+      </w:r>
+      <w:r>
+        <w:rPr>
+          <w:rFonts w:ascii="Times New Roman" w:hAnsi="Times New Roman" w:cs="Times New Roman"/>
+          <w:lang w:val="en-US"/>
+        </w:rPr>
+        <w:t xml:space="preserve"> to read the documentation of how to install and configure it. Then, </w:t>
+      </w:r>
+      <w:r>
+        <w:rPr>
+          <w:rFonts w:ascii="Times New Roman" w:hAnsi="Times New Roman" w:cs="Times New Roman"/>
+          <w:lang w:val="en-US"/>
+        </w:rPr>
+        <w:t xml:space="preserve">I created two </w:t>
+      </w:r>
+      <w:proofErr w:type="spellStart"/>
+      <w:r>
+        <w:rPr>
+          <w:rFonts w:ascii="Times New Roman" w:hAnsi="Times New Roman" w:cs="Times New Roman"/>
+          <w:lang w:val="en-US"/>
+        </w:rPr>
+        <w:t>yml</w:t>
+      </w:r>
+      <w:proofErr w:type="spellEnd"/>
+      <w:r>
+        <w:rPr>
+          <w:rFonts w:ascii="Times New Roman" w:hAnsi="Times New Roman" w:cs="Times New Roman"/>
+          <w:lang w:val="en-US"/>
+        </w:rPr>
+        <w:t xml:space="preserve"> files – in the folder of my </w:t>
+      </w:r>
+      <w:proofErr w:type="spellStart"/>
+      <w:r>
+        <w:rPr>
+          <w:rFonts w:ascii="Times New Roman" w:hAnsi="Times New Roman" w:cs="Times New Roman"/>
+          <w:lang w:val="en-US"/>
+        </w:rPr>
+        <w:t>intelij</w:t>
+      </w:r>
+      <w:proofErr w:type="spellEnd"/>
+      <w:r>
+        <w:rPr>
+          <w:rFonts w:ascii="Times New Roman" w:hAnsi="Times New Roman" w:cs="Times New Roman"/>
+          <w:lang w:val="en-US"/>
+        </w:rPr>
+        <w:t xml:space="preserve"> project and in the main git repository folder, in order to run the CI correctly after merging the two projects together – the react one and the java one.</w:t>
+      </w:r>
+      <w:r>
+        <w:rPr>
+          <w:rFonts w:ascii="Times New Roman" w:hAnsi="Times New Roman" w:cs="Times New Roman"/>
+          <w:lang w:val="en-US"/>
+        </w:rPr>
+        <w:t xml:space="preserve"> Furthermore, there was one step of a great importance and it was to look at the environment variables on my computer and add new variable: JAVA_HOME and then, put the path to the </w:t>
+      </w:r>
+      <w:proofErr w:type="spellStart"/>
+      <w:r>
+        <w:rPr>
+          <w:rFonts w:ascii="Times New Roman" w:hAnsi="Times New Roman" w:cs="Times New Roman"/>
+          <w:lang w:val="en-US"/>
+        </w:rPr>
+        <w:t>jdk</w:t>
+      </w:r>
+      <w:proofErr w:type="spellEnd"/>
+      <w:r>
+        <w:rPr>
+          <w:rFonts w:ascii="Times New Roman" w:hAnsi="Times New Roman" w:cs="Times New Roman"/>
+          <w:lang w:val="en-US"/>
+        </w:rPr>
+        <w:t xml:space="preserve"> I am using. </w:t>
       </w:r>
     </w:p>
     <w:p>
@@ -2324,6 +2380,17 @@
         </w:rPr>
         <w:t>A set of metrics include the following methods:</w:t>
       </w:r>
+    </w:p>
+    <w:p>
+      <w:pPr>
+        <w:spacing w:line="360" w:lineRule="auto"/>
+        <w:rPr>
+          <w:rFonts w:ascii="Times New Roman" w:hAnsi="Times New Roman" w:cs="Times New Roman"/>
+          <w:sz w:val="28"/>
+          <w:szCs w:val="28"/>
+          <w:u w:val="single"/>
+        </w:rPr>
+      </w:pPr>
     </w:p>
     <w:p>
       <w:pPr>

</xml_diff>

<commit_message>
Separation of the business and logic layer/ authenthication(backend+frontend)/ with crud operations working/all unit tests for crud backend working/SONARQUBE/documentation update
</commit_message>
<xml_diff>
--- a/documentation/Design Document.docx
+++ b/documentation/Design Document.docx
@@ -1300,7 +1300,7 @@
           <w:szCs w:val="28"/>
           <w:lang w:val="en-US"/>
         </w:rPr>
-        <w:t>There are the controllers, which play the roles of the business layer, which need to be separated by the data layer.</w:t>
+        <w:t>There are the controllers, which play the role of the business layer, which need to be separated by the data layer.</w:t>
       </w:r>
     </w:p>
     <w:p>
@@ -2282,14 +2282,42 @@
           <w:rFonts w:ascii="Times New Roman" w:hAnsi="Times New Roman" w:cs="Times New Roman"/>
           <w:lang w:val="en-US"/>
         </w:rPr>
-        <w:t xml:space="preserve">The first step to create the CI on any project </w:t>
-      </w:r>
-      <w:r>
-        <w:rPr>
-          <w:rFonts w:ascii="Times New Roman" w:hAnsi="Times New Roman" w:cs="Times New Roman"/>
-          <w:lang w:val="en-US"/>
-        </w:rPr>
-        <w:t>is</w:t>
+        <w:t xml:space="preserve">The first step </w:t>
+      </w:r>
+      <w:r>
+        <w:rPr>
+          <w:rFonts w:ascii="Times New Roman" w:hAnsi="Times New Roman" w:cs="Times New Roman"/>
+          <w:lang w:val="en-US"/>
+        </w:rPr>
+        <w:t>I took to</w:t>
+      </w:r>
+      <w:r>
+        <w:rPr>
+          <w:rFonts w:ascii="Times New Roman" w:hAnsi="Times New Roman" w:cs="Times New Roman"/>
+          <w:lang w:val="en-US"/>
+        </w:rPr>
+        <w:t xml:space="preserve"> create the CI on </w:t>
+      </w:r>
+      <w:r>
+        <w:rPr>
+          <w:rFonts w:ascii="Times New Roman" w:hAnsi="Times New Roman" w:cs="Times New Roman"/>
+          <w:lang w:val="en-US"/>
+        </w:rPr>
+        <w:t>my</w:t>
+      </w:r>
+      <w:r>
+        <w:rPr>
+          <w:rFonts w:ascii="Times New Roman" w:hAnsi="Times New Roman" w:cs="Times New Roman"/>
+          <w:lang w:val="en-US"/>
+        </w:rPr>
+        <w:t xml:space="preserve"> project </w:t>
+      </w:r>
+      <w:r>
+        <w:rPr>
+          <w:rFonts w:ascii="Times New Roman" w:hAnsi="Times New Roman" w:cs="Times New Roman"/>
+          <w:lang w:val="en-US"/>
+        </w:rPr>
+        <w:t>was</w:t>
       </w:r>
       <w:r>
         <w:rPr>
@@ -2344,6 +2372,13 @@
         </w:rPr>
         <w:t xml:space="preserve"> Furthermore, there was one step of a great importance and it was to look at the environment variables on my computer and add new variable: JAVA_HOME and then, put the path to the </w:t>
       </w:r>
+      <w:r>
+        <w:rPr>
+          <w:rFonts w:ascii="Times New Roman" w:hAnsi="Times New Roman" w:cs="Times New Roman"/>
+          <w:lang w:val="en-US"/>
+        </w:rPr>
+        <w:t>‘</w:t>
+      </w:r>
       <w:proofErr w:type="spellStart"/>
       <w:r>
         <w:rPr>
@@ -2358,6 +2393,13 @@
           <w:rFonts w:ascii="Times New Roman" w:hAnsi="Times New Roman" w:cs="Times New Roman"/>
           <w:lang w:val="en-US"/>
         </w:rPr>
+        <w:t>’</w:t>
+      </w:r>
+      <w:r>
+        <w:rPr>
+          <w:rFonts w:ascii="Times New Roman" w:hAnsi="Times New Roman" w:cs="Times New Roman"/>
+          <w:lang w:val="en-US"/>
+        </w:rPr>
         <w:t xml:space="preserve"> I am using. </w:t>
       </w:r>
     </w:p>
@@ -2369,6 +2411,7 @@
           <w:sz w:val="28"/>
           <w:szCs w:val="28"/>
           <w:u w:val="single"/>
+          <w:lang w:val="en-US"/>
         </w:rPr>
       </w:pPr>
       <w:r>
@@ -2377,210 +2420,248 @@
           <w:sz w:val="28"/>
           <w:szCs w:val="28"/>
           <w:u w:val="single"/>
-        </w:rPr>
-        <w:t>A set of metrics include the following methods:</w:t>
-      </w:r>
-    </w:p>
-    <w:p>
-      <w:pPr>
-        <w:spacing w:line="360" w:lineRule="auto"/>
-        <w:rPr>
-          <w:rFonts w:ascii="Times New Roman" w:hAnsi="Times New Roman" w:cs="Times New Roman"/>
-          <w:sz w:val="28"/>
-          <w:szCs w:val="28"/>
-          <w:u w:val="single"/>
-        </w:rPr>
-      </w:pPr>
-    </w:p>
-    <w:p>
-      <w:pPr>
-        <w:pStyle w:val="ListParagraph"/>
-        <w:numPr>
-          <w:ilvl w:val="0"/>
-          <w:numId w:val="1"/>
-        </w:numPr>
-        <w:spacing w:line="360" w:lineRule="auto"/>
-        <w:rPr>
-          <w:rFonts w:ascii="Times New Roman" w:hAnsi="Times New Roman" w:cs="Times New Roman"/>
-        </w:rPr>
-      </w:pPr>
-      <w:r>
-        <w:rPr>
-          <w:rFonts w:ascii="Times New Roman" w:hAnsi="Times New Roman" w:cs="Times New Roman"/>
-        </w:rPr>
-        <w:t>algorithms analysis;</w:t>
-      </w:r>
-    </w:p>
-    <w:p>
-      <w:pPr>
-        <w:pStyle w:val="ListParagraph"/>
-        <w:numPr>
-          <w:ilvl w:val="0"/>
-          <w:numId w:val="1"/>
-        </w:numPr>
-        <w:spacing w:line="360" w:lineRule="auto"/>
-        <w:rPr>
-          <w:rFonts w:ascii="Times New Roman" w:hAnsi="Times New Roman" w:cs="Times New Roman"/>
-        </w:rPr>
-      </w:pPr>
-      <w:r>
-        <w:rPr>
-          <w:rFonts w:ascii="Times New Roman" w:hAnsi="Times New Roman" w:cs="Times New Roman"/>
-        </w:rPr>
-        <w:t>number of code lines;</w:t>
-      </w:r>
-    </w:p>
-    <w:p>
-      <w:pPr>
-        <w:pStyle w:val="ListParagraph"/>
-        <w:numPr>
-          <w:ilvl w:val="0"/>
-          <w:numId w:val="1"/>
-        </w:numPr>
-        <w:spacing w:line="360" w:lineRule="auto"/>
-        <w:rPr>
-          <w:rFonts w:ascii="Times New Roman" w:hAnsi="Times New Roman" w:cs="Times New Roman"/>
-        </w:rPr>
-      </w:pPr>
-      <w:r>
-        <w:rPr>
-          <w:rFonts w:ascii="Times New Roman" w:hAnsi="Times New Roman" w:cs="Times New Roman"/>
-        </w:rPr>
-        <w:t>the complexity of a software;</w:t>
-      </w:r>
-    </w:p>
-    <w:p>
-      <w:pPr>
-        <w:pStyle w:val="ListParagraph"/>
-        <w:numPr>
-          <w:ilvl w:val="0"/>
-          <w:numId w:val="1"/>
-        </w:numPr>
-        <w:spacing w:line="360" w:lineRule="auto"/>
-        <w:rPr>
-          <w:rFonts w:ascii="Times New Roman" w:hAnsi="Times New Roman" w:cs="Times New Roman"/>
-        </w:rPr>
-      </w:pPr>
-      <w:r>
-        <w:rPr>
-          <w:rFonts w:ascii="Times New Roman" w:hAnsi="Times New Roman" w:cs="Times New Roman"/>
-        </w:rPr>
-        <w:t>functional points analysis;</w:t>
-      </w:r>
-    </w:p>
-    <w:p>
-      <w:pPr>
-        <w:pStyle w:val="ListParagraph"/>
-        <w:numPr>
-          <w:ilvl w:val="0"/>
-          <w:numId w:val="1"/>
-        </w:numPr>
-        <w:spacing w:line="360" w:lineRule="auto"/>
-        <w:rPr>
-          <w:rFonts w:ascii="Times New Roman" w:hAnsi="Times New Roman" w:cs="Times New Roman"/>
-        </w:rPr>
-      </w:pPr>
-      <w:r>
-        <w:rPr>
-          <w:rFonts w:ascii="Times New Roman" w:hAnsi="Times New Roman" w:cs="Times New Roman"/>
-        </w:rPr>
-        <w:t>number of bugs per 1000 code lines;</w:t>
-      </w:r>
-    </w:p>
-    <w:p>
-      <w:pPr>
-        <w:pStyle w:val="ListParagraph"/>
-        <w:numPr>
-          <w:ilvl w:val="0"/>
-          <w:numId w:val="1"/>
-        </w:numPr>
-        <w:spacing w:line="360" w:lineRule="auto"/>
-        <w:rPr>
-          <w:rFonts w:ascii="Times New Roman" w:hAnsi="Times New Roman" w:cs="Times New Roman"/>
-        </w:rPr>
-      </w:pPr>
-      <w:r>
-        <w:rPr>
-          <w:rFonts w:ascii="Times New Roman" w:hAnsi="Times New Roman" w:cs="Times New Roman"/>
-        </w:rPr>
-        <w:t>level of testing;</w:t>
-      </w:r>
-    </w:p>
-    <w:p>
-      <w:pPr>
-        <w:pStyle w:val="ListParagraph"/>
-        <w:numPr>
-          <w:ilvl w:val="0"/>
-          <w:numId w:val="1"/>
-        </w:numPr>
-        <w:spacing w:line="360" w:lineRule="auto"/>
-        <w:rPr>
-          <w:rFonts w:ascii="Times New Roman" w:hAnsi="Times New Roman" w:cs="Times New Roman"/>
-        </w:rPr>
-      </w:pPr>
-      <w:r>
-        <w:rPr>
-          <w:rFonts w:ascii="Times New Roman" w:hAnsi="Times New Roman" w:cs="Times New Roman"/>
-        </w:rPr>
-        <w:t>number of classes and interfaces;</w:t>
-      </w:r>
-    </w:p>
-    <w:p>
-      <w:pPr>
-        <w:spacing w:line="360" w:lineRule="auto"/>
-        <w:rPr>
-          <w:rFonts w:ascii="Times New Roman" w:hAnsi="Times New Roman" w:cs="Times New Roman"/>
-          <w:lang w:val="en-US"/>
-        </w:rPr>
-      </w:pPr>
-      <w:r>
-        <w:rPr>
-          <w:rFonts w:ascii="Times New Roman" w:hAnsi="Times New Roman" w:cs="Times New Roman"/>
-          <w:lang w:val="en-US"/>
-        </w:rPr>
-        <w:t>Explanation of how it was done:</w:t>
-      </w:r>
-    </w:p>
-    <w:p>
-      <w:pPr>
-        <w:spacing w:line="360" w:lineRule="auto"/>
-        <w:rPr>
-          <w:rFonts w:ascii="Times New Roman" w:hAnsi="Times New Roman" w:cs="Times New Roman"/>
-          <w:lang w:val="en-US"/>
-        </w:rPr>
-      </w:pPr>
-    </w:p>
-    <w:p>
-      <w:pPr>
-        <w:pStyle w:val="ListParagraph"/>
-        <w:spacing w:line="360" w:lineRule="auto"/>
-        <w:rPr>
-          <w:rFonts w:ascii="Times New Roman" w:hAnsi="Times New Roman" w:cs="Times New Roman"/>
-        </w:rPr>
-      </w:pPr>
-    </w:p>
-    <w:p>
-      <w:pPr>
-        <w:pStyle w:val="ListParagraph"/>
-        <w:spacing w:line="360" w:lineRule="auto"/>
-        <w:rPr>
-          <w:rFonts w:ascii="Times New Roman" w:hAnsi="Times New Roman" w:cs="Times New Roman"/>
-        </w:rPr>
-      </w:pPr>
-    </w:p>
-    <w:p>
-      <w:pPr>
-        <w:spacing w:line="360" w:lineRule="auto"/>
-        <w:rPr>
-          <w:rFonts w:ascii="Times New Roman" w:hAnsi="Times New Roman" w:cs="Times New Roman"/>
-          <w:lang w:val="en-US"/>
-        </w:rPr>
-      </w:pPr>
-      <w:r>
-        <w:rPr>
-          <w:rFonts w:ascii="Times New Roman" w:hAnsi="Times New Roman" w:cs="Times New Roman"/>
-          <w:lang w:val="en-US"/>
-        </w:rPr>
+          <w:lang w:val="en-US"/>
+        </w:rPr>
+        <w:t>Quality metrics explanation:</w:t>
+      </w:r>
+    </w:p>
+    <w:p>
+      <w:pPr>
+        <w:spacing w:line="360" w:lineRule="auto"/>
+        <w:rPr>
+          <w:rFonts w:ascii="Times New Roman" w:hAnsi="Times New Roman" w:cs="Times New Roman"/>
+          <w:lang w:val="en-US"/>
+        </w:rPr>
+      </w:pPr>
+      <w:r>
+        <w:rPr>
+          <w:noProof/>
+        </w:rPr>
+        <w:drawing>
+          <wp:anchor distT="0" distB="0" distL="114300" distR="114300" simplePos="0" relativeHeight="251668480" behindDoc="0" locked="0" layoutInCell="1" allowOverlap="1" wp14:anchorId="015E09E6" wp14:editId="7E920181">
+            <wp:simplePos x="0" y="0"/>
+            <wp:positionH relativeFrom="margin">
+              <wp:align>left</wp:align>
+            </wp:positionH>
+            <wp:positionV relativeFrom="paragraph">
+              <wp:posOffset>1858312</wp:posOffset>
+            </wp:positionV>
+            <wp:extent cx="5648960" cy="2389505"/>
+            <wp:effectExtent l="0" t="0" r="8890" b="0"/>
+            <wp:wrapTopAndBottom/>
+            <wp:docPr id="5" name="Picture 5"/>
+            <wp:cNvGraphicFramePr>
+              <a:graphicFrameLocks xmlns:a="http://schemas.openxmlformats.org/drawingml/2006/main" noChangeAspect="1"/>
+            </wp:cNvGraphicFramePr>
+            <a:graphic xmlns:a="http://schemas.openxmlformats.org/drawingml/2006/main">
+              <a:graphicData uri="http://schemas.openxmlformats.org/drawingml/2006/picture">
+                <pic:pic xmlns:pic="http://schemas.openxmlformats.org/drawingml/2006/picture">
+                  <pic:nvPicPr>
+                    <pic:cNvPr id="1" name=""/>
+                    <pic:cNvPicPr/>
+                  </pic:nvPicPr>
+                  <pic:blipFill rotWithShape="1">
+                    <a:blip r:embed="rId13" cstate="print">
+                      <a:extLst>
+                        <a:ext uri="{28A0092B-C50C-407E-A947-70E740481C1C}">
+                          <a14:useLocalDpi xmlns:a14="http://schemas.microsoft.com/office/drawing/2010/main" val="0"/>
+                        </a:ext>
+                      </a:extLst>
+                    </a:blip>
+                    <a:srcRect t="19938" r="1433" b="5910"/>
+                    <a:stretch/>
+                  </pic:blipFill>
+                  <pic:spPr bwMode="auto">
+                    <a:xfrm>
+                      <a:off x="0" y="0"/>
+                      <a:ext cx="5648960" cy="2389505"/>
+                    </a:xfrm>
+                    <a:prstGeom prst="rect">
+                      <a:avLst/>
+                    </a:prstGeom>
+                    <a:ln>
+                      <a:noFill/>
+                    </a:ln>
+                    <a:extLst>
+                      <a:ext uri="{53640926-AAD7-44D8-BBD7-CCE9431645EC}">
+                        <a14:shadowObscured xmlns:a14="http://schemas.microsoft.com/office/drawing/2010/main"/>
+                      </a:ext>
+                    </a:extLst>
+                  </pic:spPr>
+                </pic:pic>
+              </a:graphicData>
+            </a:graphic>
+            <wp14:sizeRelH relativeFrom="page">
+              <wp14:pctWidth>0</wp14:pctWidth>
+            </wp14:sizeRelH>
+            <wp14:sizeRelV relativeFrom="page">
+              <wp14:pctHeight>0</wp14:pctHeight>
+            </wp14:sizeRelV>
+          </wp:anchor>
+        </w:drawing>
+      </w:r>
+      <w:r>
+        <w:rPr>
+          <w:rFonts w:ascii="Times New Roman" w:hAnsi="Times New Roman" w:cs="Times New Roman"/>
+          <w:lang w:val="en-US"/>
+        </w:rPr>
+        <w:t>“</w:t>
+      </w:r>
+      <w:proofErr w:type="spellStart"/>
+      <w:r>
+        <w:rPr>
+          <w:rFonts w:ascii="Times New Roman" w:hAnsi="Times New Roman" w:cs="Times New Roman"/>
+          <w:lang w:val="en-US"/>
+        </w:rPr>
+        <w:t>Sonarqube</w:t>
+      </w:r>
+      <w:proofErr w:type="spellEnd"/>
+      <w:r>
+        <w:rPr>
+          <w:rFonts w:ascii="Times New Roman" w:hAnsi="Times New Roman" w:cs="Times New Roman"/>
+          <w:lang w:val="en-US"/>
+        </w:rPr>
+        <w:t>” is a program used to evaluate the quality of a code. Firstly, in order to install “</w:t>
+      </w:r>
+      <w:proofErr w:type="spellStart"/>
+      <w:r>
+        <w:rPr>
+          <w:rFonts w:ascii="Times New Roman" w:hAnsi="Times New Roman" w:cs="Times New Roman"/>
+          <w:lang w:val="en-US"/>
+        </w:rPr>
+        <w:t>Sonarqube</w:t>
+      </w:r>
+      <w:proofErr w:type="spellEnd"/>
+      <w:r>
+        <w:rPr>
+          <w:rFonts w:ascii="Times New Roman" w:hAnsi="Times New Roman" w:cs="Times New Roman"/>
+          <w:lang w:val="en-US"/>
+        </w:rPr>
+        <w:t>”</w:t>
+      </w:r>
+      <w:r>
+        <w:rPr>
+          <w:rFonts w:ascii="Times New Roman" w:hAnsi="Times New Roman" w:cs="Times New Roman"/>
+          <w:lang w:val="en-US"/>
+        </w:rPr>
+        <w:t xml:space="preserve">, a zip file needs to be downloaded from the official </w:t>
+      </w:r>
+      <w:proofErr w:type="spellStart"/>
+      <w:r>
+        <w:rPr>
+          <w:rFonts w:ascii="Times New Roman" w:hAnsi="Times New Roman" w:cs="Times New Roman"/>
+          <w:lang w:val="en-US"/>
+        </w:rPr>
+        <w:t>sonarqube</w:t>
+      </w:r>
+      <w:proofErr w:type="spellEnd"/>
+      <w:r>
+        <w:rPr>
+          <w:rFonts w:ascii="Times New Roman" w:hAnsi="Times New Roman" w:cs="Times New Roman"/>
+          <w:lang w:val="en-US"/>
+        </w:rPr>
+        <w:t xml:space="preserve"> website. Then, the downloaded file has to be unarchive</w:t>
+      </w:r>
+      <w:r>
+        <w:rPr>
+          <w:rFonts w:ascii="Times New Roman" w:hAnsi="Times New Roman" w:cs="Times New Roman"/>
+          <w:lang w:val="en-US"/>
+        </w:rPr>
+        <w:t>d in the C:disk and afterwa</w:t>
+      </w:r>
+      <w:r>
+        <w:rPr>
+          <w:rFonts w:ascii="Times New Roman" w:hAnsi="Times New Roman" w:cs="Times New Roman"/>
+          <w:lang w:val="en-US"/>
+        </w:rPr>
+        <w:t xml:space="preserve">rds the “StartSonarqube.bat” file in the bin folder should be opened so as to run the </w:t>
+      </w:r>
+      <w:proofErr w:type="spellStart"/>
+      <w:r>
+        <w:rPr>
+          <w:rFonts w:ascii="Times New Roman" w:hAnsi="Times New Roman" w:cs="Times New Roman"/>
+          <w:lang w:val="en-US"/>
+        </w:rPr>
+        <w:t>Sonarqube</w:t>
+      </w:r>
+      <w:proofErr w:type="spellEnd"/>
+      <w:r>
+        <w:rPr>
+          <w:rFonts w:ascii="Times New Roman" w:hAnsi="Times New Roman" w:cs="Times New Roman"/>
+          <w:lang w:val="en-US"/>
+        </w:rPr>
+        <w:t>. A new tab will open in the browser</w:t>
+      </w:r>
+      <w:r>
+        <w:rPr>
+          <w:rFonts w:ascii="Times New Roman" w:hAnsi="Times New Roman" w:cs="Times New Roman"/>
+          <w:lang w:val="en-US"/>
+        </w:rPr>
+        <w:t xml:space="preserve"> where a login is required and then, a project needs to be created. After that, in the terminal in </w:t>
+      </w:r>
+      <w:proofErr w:type="spellStart"/>
+      <w:r>
+        <w:rPr>
+          <w:rFonts w:ascii="Times New Roman" w:hAnsi="Times New Roman" w:cs="Times New Roman"/>
+          <w:lang w:val="en-US"/>
+        </w:rPr>
+        <w:t>Intelij</w:t>
+      </w:r>
+      <w:proofErr w:type="spellEnd"/>
+      <w:r>
+        <w:rPr>
+          <w:rFonts w:ascii="Times New Roman" w:hAnsi="Times New Roman" w:cs="Times New Roman"/>
+          <w:lang w:val="en-US"/>
+        </w:rPr>
+        <w:t>, the command “</w:t>
+      </w:r>
+      <w:proofErr w:type="spellStart"/>
+      <w:r>
+        <w:rPr>
+          <w:rFonts w:ascii="Times New Roman" w:hAnsi="Times New Roman" w:cs="Times New Roman"/>
+          <w:lang w:val="en-US"/>
+        </w:rPr>
+        <w:t>gradlew</w:t>
+      </w:r>
+      <w:proofErr w:type="spellEnd"/>
+      <w:r>
+        <w:rPr>
+          <w:rFonts w:ascii="Times New Roman" w:hAnsi="Times New Roman" w:cs="Times New Roman"/>
+          <w:lang w:val="en-US"/>
+        </w:rPr>
+        <w:t xml:space="preserve"> </w:t>
+      </w:r>
+      <w:proofErr w:type="spellStart"/>
+      <w:r>
+        <w:rPr>
+          <w:rFonts w:ascii="Times New Roman" w:hAnsi="Times New Roman" w:cs="Times New Roman"/>
+          <w:lang w:val="en-US"/>
+        </w:rPr>
+        <w:t>sonarqube</w:t>
+      </w:r>
+      <w:proofErr w:type="spellEnd"/>
+      <w:r>
+        <w:rPr>
+          <w:rFonts w:ascii="Times New Roman" w:hAnsi="Times New Roman" w:cs="Times New Roman"/>
+          <w:lang w:val="en-US"/>
+        </w:rPr>
+        <w:t>” has to be run. In the end, the screenshot below displays what should appear after the whole explanation.</w:t>
+      </w:r>
+    </w:p>
+    <w:p>
+      <w:pPr>
+        <w:spacing w:line="360" w:lineRule="auto"/>
+        <w:rPr>
+          <w:rFonts w:ascii="Times New Roman" w:hAnsi="Times New Roman" w:cs="Times New Roman"/>
+          <w:lang w:val="en-US"/>
+        </w:rPr>
+      </w:pPr>
+      <w:r>
+        <w:rPr>
+          <w:rFonts w:ascii="Times New Roman" w:hAnsi="Times New Roman" w:cs="Times New Roman"/>
+          <w:lang w:val="en-US"/>
+        </w:rPr>
+        <w:lastRenderedPageBreak/>
         <w:t>Bibliography:</w:t>
       </w:r>
     </w:p>

</xml_diff>

<commit_message>
Updated design/updated documents/new working functionalities with products and start of orders
</commit_message>
<xml_diff>
--- a/documentation/Design Document.docx
+++ b/documentation/Design Document.docx
@@ -104,7 +104,6 @@
           <w:lang w:val="en-US"/>
         </w:rPr>
       </w:pPr>
-      <w:proofErr w:type="spellStart"/>
       <w:r>
         <w:rPr>
           <w:rFonts w:ascii="Times New Roman" w:hAnsi="Times New Roman" w:cs="Times New Roman"/>
@@ -112,30 +111,29 @@
           <w:szCs w:val="40"/>
           <w:lang w:val="en-US"/>
         </w:rPr>
-        <w:t>Zhaklin</w:t>
-      </w:r>
-      <w:proofErr w:type="spellEnd"/>
-      <w:r>
+        <w:t>Zhaklin Yanakieva</w:t>
+      </w:r>
+    </w:p>
+    <w:p>
+      <w:pPr>
+        <w:spacing w:line="480" w:lineRule="auto"/>
+        <w:jc w:val="center"/>
         <w:rPr>
           <w:rFonts w:ascii="Times New Roman" w:hAnsi="Times New Roman" w:cs="Times New Roman"/>
           <w:sz w:val="40"/>
           <w:szCs w:val="40"/>
           <w:lang w:val="en-US"/>
         </w:rPr>
-        <w:t xml:space="preserve"> Yanakieva</w:t>
-      </w:r>
-    </w:p>
-    <w:p>
-      <w:pPr>
-        <w:spacing w:line="480" w:lineRule="auto"/>
-        <w:jc w:val="center"/>
+      </w:pPr>
+      <w:r>
         <w:rPr>
           <w:rFonts w:ascii="Times New Roman" w:hAnsi="Times New Roman" w:cs="Times New Roman"/>
           <w:sz w:val="40"/>
           <w:szCs w:val="40"/>
           <w:lang w:val="en-US"/>
         </w:rPr>
-      </w:pPr>
+        <w:t xml:space="preserve">Student number: </w:t>
+      </w:r>
       <w:r>
         <w:rPr>
           <w:rFonts w:ascii="Times New Roman" w:hAnsi="Times New Roman" w:cs="Times New Roman"/>
@@ -143,29 +141,29 @@
           <w:szCs w:val="40"/>
           <w:lang w:val="en-US"/>
         </w:rPr>
-        <w:t xml:space="preserve">Student number: </w:t>
-      </w:r>
-      <w:r>
+        <w:t>3811468</w:t>
+      </w:r>
+    </w:p>
+    <w:p>
+      <w:pPr>
+        <w:spacing w:line="480" w:lineRule="auto"/>
+        <w:jc w:val="center"/>
         <w:rPr>
           <w:rFonts w:ascii="Times New Roman" w:hAnsi="Times New Roman" w:cs="Times New Roman"/>
           <w:sz w:val="40"/>
           <w:szCs w:val="40"/>
           <w:lang w:val="en-US"/>
         </w:rPr>
-        <w:t>3811468</w:t>
-      </w:r>
-    </w:p>
-    <w:p>
-      <w:pPr>
-        <w:spacing w:line="480" w:lineRule="auto"/>
-        <w:jc w:val="center"/>
+      </w:pPr>
+      <w:r>
         <w:rPr>
           <w:rFonts w:ascii="Times New Roman" w:hAnsi="Times New Roman" w:cs="Times New Roman"/>
           <w:sz w:val="40"/>
           <w:szCs w:val="40"/>
           <w:lang w:val="en-US"/>
         </w:rPr>
-      </w:pPr>
+        <w:t xml:space="preserve">Date: </w:t>
+      </w:r>
       <w:r>
         <w:rPr>
           <w:rFonts w:ascii="Times New Roman" w:hAnsi="Times New Roman" w:cs="Times New Roman"/>
@@ -173,7 +171,7 @@
           <w:szCs w:val="40"/>
           <w:lang w:val="en-US"/>
         </w:rPr>
-        <w:t xml:space="preserve">Date: </w:t>
+        <w:t>14</w:t>
       </w:r>
       <w:r>
         <w:rPr>
@@ -182,7 +180,7 @@
           <w:szCs w:val="40"/>
           <w:lang w:val="en-US"/>
         </w:rPr>
-        <w:t>14</w:t>
+        <w:t>/</w:t>
       </w:r>
       <w:r>
         <w:rPr>
@@ -191,7 +189,7 @@
           <w:szCs w:val="40"/>
           <w:lang w:val="en-US"/>
         </w:rPr>
-        <w:t>/</w:t>
+        <w:t>1</w:t>
       </w:r>
       <w:r>
         <w:rPr>
@@ -209,54 +207,44 @@
           <w:szCs w:val="40"/>
           <w:lang w:val="en-US"/>
         </w:rPr>
-        <w:t>1</w:t>
-      </w:r>
-      <w:r>
+        <w:t>/2020</w:t>
+      </w:r>
+    </w:p>
+    <w:p>
+      <w:pPr>
         <w:rPr>
           <w:rFonts w:ascii="Times New Roman" w:hAnsi="Times New Roman" w:cs="Times New Roman"/>
           <w:sz w:val="40"/>
           <w:szCs w:val="40"/>
           <w:lang w:val="en-US"/>
         </w:rPr>
-        <w:t>/2020</w:t>
-      </w:r>
-    </w:p>
-    <w:p>
-      <w:pPr>
+      </w:pPr>
+      <w:r>
         <w:rPr>
           <w:rFonts w:ascii="Times New Roman" w:hAnsi="Times New Roman" w:cs="Times New Roman"/>
           <w:sz w:val="40"/>
           <w:szCs w:val="40"/>
           <w:lang w:val="en-US"/>
         </w:rPr>
-      </w:pPr>
-      <w:r>
-        <w:rPr>
-          <w:rFonts w:ascii="Times New Roman" w:hAnsi="Times New Roman" w:cs="Times New Roman"/>
-          <w:sz w:val="40"/>
-          <w:szCs w:val="40"/>
-          <w:lang w:val="en-US"/>
-        </w:rPr>
         <w:br w:type="page"/>
       </w:r>
     </w:p>
     <w:sdt>
       <w:sdtPr>
+        <w:rPr>
+          <w:rFonts w:asciiTheme="minorHAnsi" w:eastAsiaTheme="minorHAnsi" w:hAnsiTheme="minorHAnsi" w:cstheme="minorBidi"/>
+          <w:color w:val="auto"/>
+          <w:sz w:val="22"/>
+          <w:szCs w:val="22"/>
+          <w:lang w:val="en-NL"/>
+        </w:rPr>
         <w:id w:val="192583162"/>
         <w:docPartObj>
           <w:docPartGallery w:val="Table of Contents"/>
           <w:docPartUnique/>
         </w:docPartObj>
       </w:sdtPr>
-      <w:sdtEndPr>
-        <w:rPr>
-          <w:rFonts w:asciiTheme="minorHAnsi" w:eastAsiaTheme="minorHAnsi" w:hAnsiTheme="minorHAnsi" w:cstheme="minorBidi"/>
-          <w:color w:val="auto"/>
-          <w:sz w:val="22"/>
-          <w:szCs w:val="22"/>
-          <w:lang w:val="en-NL"/>
-        </w:rPr>
-      </w:sdtEndPr>
+      <w:sdtEndPr/>
       <w:sdtContent>
         <w:p>
           <w:pPr>
@@ -435,19 +423,7 @@
             <w:rPr>
               <w:lang w:val="en-US"/>
             </w:rPr>
-            <w:t>n</w:t>
-          </w:r>
-          <w:r>
-            <w:rPr>
-              <w:lang w:val="en-US"/>
-            </w:rPr>
-            <w:t xml:space="preserve"> ..</w:t>
-          </w:r>
-          <w:r>
-            <w:rPr>
-              <w:lang w:val="en-US"/>
-            </w:rPr>
-            <w:t>…………………………………………………………………………………………….</w:t>
+            <w:t>n ..…………………………………………………………………………………………….</w:t>
           </w:r>
           <w:r>
             <w:rPr>
@@ -548,7 +524,7 @@
           <w:pPr>
             <w:pStyle w:val="TOC1"/>
             <w:rPr>
-              <w:lang w:val="it-IT"/>
+              <w:lang w:val="en-GB"/>
             </w:rPr>
           </w:pPr>
           <w:r>
@@ -565,7 +541,7 @@
             <w:rPr>
               <w:b/>
               <w:bCs/>
-              <w:lang w:val="it-IT"/>
+              <w:lang w:val="en-GB"/>
             </w:rPr>
             <w:t>5</w:t>
           </w:r>
@@ -576,7 +552,7 @@
             <w:rPr>
               <w:b/>
               <w:bCs/>
-              <w:lang w:val="it-IT"/>
+              <w:lang w:val="en-GB"/>
             </w:rPr>
           </w:pPr>
           <w:r>
@@ -593,7 +569,7 @@
             <w:rPr>
               <w:b/>
               <w:bCs/>
-              <w:lang w:val="it-IT"/>
+              <w:lang w:val="en-GB"/>
             </w:rPr>
             <w:t>5</w:t>
           </w:r>
@@ -605,21 +581,12 @@
               <w:lang w:val="it-IT"/>
             </w:rPr>
           </w:pPr>
-          <w:proofErr w:type="spellStart"/>
           <w:r>
             <w:rPr>
               <w:b/>
               <w:bCs/>
             </w:rPr>
-            <w:t>Sonarqube</w:t>
-          </w:r>
-          <w:proofErr w:type="spellEnd"/>
-          <w:r>
-            <w:rPr>
-              <w:b/>
-              <w:bCs/>
-            </w:rPr>
-            <w:t xml:space="preserve"> setup explanation</w:t>
+            <w:t>Sonarqube setup explanation</w:t>
           </w:r>
           <w:r>
             <w:ptab w:relativeTo="margin" w:alignment="right" w:leader="dot"/>
@@ -1334,6 +1301,7 @@
           <w:rFonts w:ascii="Times New Roman" w:hAnsi="Times New Roman" w:cs="Times New Roman"/>
           <w:b/>
           <w:bCs/>
+          <w:noProof/>
           <w:sz w:val="28"/>
           <w:szCs w:val="28"/>
           <w:u w:val="single"/>
@@ -1490,33 +1458,7 @@
           <w:lang w:val="en-US"/>
         </w:rPr>
         <w:lastRenderedPageBreak/>
-        <w:t xml:space="preserve">Why </w:t>
-      </w:r>
-      <w:proofErr w:type="spellStart"/>
-      <w:r>
-        <w:rPr>
-          <w:rFonts w:ascii="Times New Roman" w:hAnsi="Times New Roman" w:cs="Times New Roman"/>
-          <w:b/>
-          <w:bCs/>
-          <w:sz w:val="28"/>
-          <w:szCs w:val="28"/>
-          <w:u w:val="single"/>
-          <w:lang w:val="en-US"/>
-        </w:rPr>
-        <w:t>MySql</w:t>
-      </w:r>
-      <w:proofErr w:type="spellEnd"/>
-      <w:r>
-        <w:rPr>
-          <w:rFonts w:ascii="Times New Roman" w:hAnsi="Times New Roman" w:cs="Times New Roman"/>
-          <w:b/>
-          <w:bCs/>
-          <w:sz w:val="28"/>
-          <w:szCs w:val="28"/>
-          <w:u w:val="single"/>
-          <w:lang w:val="en-US"/>
-        </w:rPr>
-        <w:t xml:space="preserve"> and H2:</w:t>
+        <w:t>Why MySql and H2:</w:t>
       </w:r>
     </w:p>
     <w:p>
@@ -1594,27 +1536,7 @@
           <w:szCs w:val="24"/>
           <w:lang w:val="en-US"/>
         </w:rPr>
-        <w:t xml:space="preserve">I chose to use </w:t>
-      </w:r>
-      <w:proofErr w:type="spellStart"/>
-      <w:r>
-        <w:rPr>
-          <w:rFonts w:ascii="Times New Roman" w:hAnsi="Times New Roman" w:cs="Times New Roman"/>
-          <w:sz w:val="24"/>
-          <w:szCs w:val="24"/>
-          <w:lang w:val="en-US"/>
-        </w:rPr>
-        <w:t>MySql</w:t>
-      </w:r>
-      <w:proofErr w:type="spellEnd"/>
-      <w:r>
-        <w:rPr>
-          <w:rFonts w:ascii="Times New Roman" w:hAnsi="Times New Roman" w:cs="Times New Roman"/>
-          <w:sz w:val="24"/>
-          <w:szCs w:val="24"/>
-          <w:lang w:val="en-US"/>
-        </w:rPr>
-        <w:t xml:space="preserve"> for storing the data because of its high availability and quick-start capability, which means that there are features self-management capabilities like auto restart, space expansion and automatic configuration changes for ease of management. It also comes with a comprehensive set of migration tools and a fully loaded graphical management suite. Furthermore,  H2 as a mock database, which will be useful for the creation of the unit tests. </w:t>
+        <w:t xml:space="preserve">I chose to use MySql for storing the data because of its high availability and quick-start capability, which means that there are features self-management capabilities like auto restart, space expansion and automatic configuration changes for ease of management. It also comes with a comprehensive set of migration tools and a fully loaded graphical management suite. Furthermore,  H2 as a mock database, which will be useful for the creation of the unit tests. </w:t>
       </w:r>
     </w:p>
     <w:p>
@@ -2073,6 +1995,7 @@
           <w:rFonts w:ascii="Times New Roman" w:hAnsi="Times New Roman" w:cs="Times New Roman"/>
           <w:b/>
           <w:bCs/>
+          <w:noProof/>
           <w:sz w:val="28"/>
           <w:szCs w:val="28"/>
           <w:u w:val="single"/>
@@ -2279,47 +2202,7 @@
           <w:szCs w:val="24"/>
           <w:lang w:val="en-US"/>
         </w:rPr>
-        <w:t xml:space="preserve">According to the research I made, React.js is easier to be learned for beginner developers. One of the main concerns developers have is choosing a framework (or library) that is not confusing and can be implemented in a way the learner can understand it.  React is easy to grasp for developers who are familiar with </w:t>
-      </w:r>
-      <w:proofErr w:type="spellStart"/>
-      <w:r>
-        <w:rPr>
-          <w:rFonts w:ascii="Times New Roman" w:hAnsi="Times New Roman" w:cs="Times New Roman"/>
-          <w:sz w:val="24"/>
-          <w:szCs w:val="24"/>
-          <w:lang w:val="en-US"/>
-        </w:rPr>
-        <w:t>Javascript</w:t>
-      </w:r>
-      <w:proofErr w:type="spellEnd"/>
-      <w:r>
-        <w:rPr>
-          <w:rFonts w:ascii="Times New Roman" w:hAnsi="Times New Roman" w:cs="Times New Roman"/>
-          <w:sz w:val="24"/>
-          <w:szCs w:val="24"/>
-          <w:lang w:val="en-US"/>
-        </w:rPr>
-        <w:t xml:space="preserve">. However, even if I am not that good in </w:t>
-      </w:r>
-      <w:proofErr w:type="spellStart"/>
-      <w:r>
-        <w:rPr>
-          <w:rFonts w:ascii="Times New Roman" w:hAnsi="Times New Roman" w:cs="Times New Roman"/>
-          <w:sz w:val="24"/>
-          <w:szCs w:val="24"/>
-          <w:lang w:val="en-US"/>
-        </w:rPr>
-        <w:t>Javascript</w:t>
-      </w:r>
-      <w:proofErr w:type="spellEnd"/>
-      <w:r>
-        <w:rPr>
-          <w:rFonts w:ascii="Times New Roman" w:hAnsi="Times New Roman" w:cs="Times New Roman"/>
-          <w:sz w:val="24"/>
-          <w:szCs w:val="24"/>
-          <w:lang w:val="en-US"/>
-        </w:rPr>
-        <w:t>, React can be the right place to start my learning process. Unlike Angular, React holds a smooth learning curve.</w:t>
+        <w:t>According to the research I made, React.js is easier to be learned for beginner developers. One of the main concerns developers have is choosing a framework (or library) that is not confusing and can be implemented in a way the learner can understand it.  React is easy to grasp for developers who are familiar with Javascript. However, even if I am not that good in Javascript, React can be the right place to start my learning process. Unlike Angular, React holds a smooth learning curve.</w:t>
       </w:r>
       <w:r>
         <w:rPr>
@@ -3131,47 +3014,7 @@
           <w:szCs w:val="24"/>
           <w:lang w:val="en-US"/>
         </w:rPr>
-        <w:t xml:space="preserve">I created two </w:t>
-      </w:r>
-      <w:proofErr w:type="spellStart"/>
-      <w:r>
-        <w:rPr>
-          <w:rFonts w:ascii="Times New Roman" w:hAnsi="Times New Roman" w:cs="Times New Roman"/>
-          <w:sz w:val="24"/>
-          <w:szCs w:val="24"/>
-          <w:lang w:val="en-US"/>
-        </w:rPr>
-        <w:t>yml</w:t>
-      </w:r>
-      <w:proofErr w:type="spellEnd"/>
-      <w:r>
-        <w:rPr>
-          <w:rFonts w:ascii="Times New Roman" w:hAnsi="Times New Roman" w:cs="Times New Roman"/>
-          <w:sz w:val="24"/>
-          <w:szCs w:val="24"/>
-          <w:lang w:val="en-US"/>
-        </w:rPr>
-        <w:t xml:space="preserve"> files – in the folder of my </w:t>
-      </w:r>
-      <w:proofErr w:type="spellStart"/>
-      <w:r>
-        <w:rPr>
-          <w:rFonts w:ascii="Times New Roman" w:hAnsi="Times New Roman" w:cs="Times New Roman"/>
-          <w:sz w:val="24"/>
-          <w:szCs w:val="24"/>
-          <w:lang w:val="en-US"/>
-        </w:rPr>
-        <w:t>intelij</w:t>
-      </w:r>
-      <w:proofErr w:type="spellEnd"/>
-      <w:r>
-        <w:rPr>
-          <w:rFonts w:ascii="Times New Roman" w:hAnsi="Times New Roman" w:cs="Times New Roman"/>
-          <w:sz w:val="24"/>
-          <w:szCs w:val="24"/>
-          <w:lang w:val="en-US"/>
-        </w:rPr>
-        <w:t xml:space="preserve"> project and in the main git repository folder, in order to run the CI correctly after merging the two projects together – the react one and the java one.</w:t>
+        <w:t>I created two yml files – in the folder of my intelij project and in the main git repository folder, in order to run the CI correctly after merging the two projects together – the react one and the java one.</w:t>
       </w:r>
       <w:r>
         <w:rPr>
@@ -3191,7 +3034,6 @@
         </w:rPr>
         <w:t>‘</w:t>
       </w:r>
-      <w:proofErr w:type="spellStart"/>
       <w:r>
         <w:rPr>
           <w:rFonts w:ascii="Times New Roman" w:hAnsi="Times New Roman" w:cs="Times New Roman"/>
@@ -3201,7 +3043,6 @@
         </w:rPr>
         <w:t>jdk</w:t>
       </w:r>
-      <w:proofErr w:type="spellEnd"/>
       <w:r>
         <w:rPr>
           <w:rFonts w:ascii="Times New Roman" w:hAnsi="Times New Roman" w:cs="Times New Roman"/>
@@ -3402,76 +3243,16 @@
           <w:szCs w:val="24"/>
           <w:lang w:val="en-US"/>
         </w:rPr>
-        <w:t>“</w:t>
-      </w:r>
-      <w:proofErr w:type="spellStart"/>
-      <w:r>
-        <w:rPr>
-          <w:rFonts w:ascii="Times New Roman" w:hAnsi="Times New Roman" w:cs="Times New Roman"/>
-          <w:sz w:val="24"/>
-          <w:szCs w:val="24"/>
-          <w:lang w:val="en-US"/>
-        </w:rPr>
-        <w:t>Sonarqube</w:t>
-      </w:r>
-      <w:proofErr w:type="spellEnd"/>
-      <w:r>
-        <w:rPr>
-          <w:rFonts w:ascii="Times New Roman" w:hAnsi="Times New Roman" w:cs="Times New Roman"/>
-          <w:sz w:val="24"/>
-          <w:szCs w:val="24"/>
-          <w:lang w:val="en-US"/>
-        </w:rPr>
-        <w:t>” is a program used to evaluate the quality of a code. Firstly, in order to install “</w:t>
-      </w:r>
-      <w:proofErr w:type="spellStart"/>
-      <w:r>
-        <w:rPr>
-          <w:rFonts w:ascii="Times New Roman" w:hAnsi="Times New Roman" w:cs="Times New Roman"/>
-          <w:sz w:val="24"/>
-          <w:szCs w:val="24"/>
-          <w:lang w:val="en-US"/>
-        </w:rPr>
-        <w:t>Sonarqube</w:t>
-      </w:r>
-      <w:proofErr w:type="spellEnd"/>
-      <w:r>
-        <w:rPr>
-          <w:rFonts w:ascii="Times New Roman" w:hAnsi="Times New Roman" w:cs="Times New Roman"/>
-          <w:sz w:val="24"/>
-          <w:szCs w:val="24"/>
-          <w:lang w:val="en-US"/>
-        </w:rPr>
-        <w:t>”</w:t>
-      </w:r>
-      <w:r>
-        <w:rPr>
-          <w:rFonts w:ascii="Times New Roman" w:hAnsi="Times New Roman" w:cs="Times New Roman"/>
-          <w:sz w:val="24"/>
-          <w:szCs w:val="24"/>
-          <w:lang w:val="en-US"/>
-        </w:rPr>
-        <w:t xml:space="preserve">, a zip file needs to be downloaded from the official </w:t>
-      </w:r>
-      <w:proofErr w:type="spellStart"/>
-      <w:r>
-        <w:rPr>
-          <w:rFonts w:ascii="Times New Roman" w:hAnsi="Times New Roman" w:cs="Times New Roman"/>
-          <w:sz w:val="24"/>
-          <w:szCs w:val="24"/>
-          <w:lang w:val="en-US"/>
-        </w:rPr>
-        <w:t>sonarqube</w:t>
-      </w:r>
-      <w:proofErr w:type="spellEnd"/>
-      <w:r>
-        <w:rPr>
-          <w:rFonts w:ascii="Times New Roman" w:hAnsi="Times New Roman" w:cs="Times New Roman"/>
-          <w:sz w:val="24"/>
-          <w:szCs w:val="24"/>
-          <w:lang w:val="en-US"/>
-        </w:rPr>
-        <w:t xml:space="preserve"> website. Then, the downloaded file has to be unarchive</w:t>
+        <w:t>“Sonarqube” is a program used to evaluate the quality of a code. Firstly, in order to install “Sonarqube”</w:t>
+      </w:r>
+      <w:r>
+        <w:rPr>
+          <w:rFonts w:ascii="Times New Roman" w:hAnsi="Times New Roman" w:cs="Times New Roman"/>
+          <w:sz w:val="24"/>
+          <w:szCs w:val="24"/>
+          <w:lang w:val="en-US"/>
+        </w:rPr>
+        <w:t>, a zip file needs to be downloaded from the official sonarqube website. Then, the downloaded file has to be unarchive</w:t>
       </w:r>
       <w:r>
         <w:rPr>
@@ -3489,96 +3270,16 @@
           <w:szCs w:val="24"/>
           <w:lang w:val="en-US"/>
         </w:rPr>
-        <w:t xml:space="preserve">rds the “StartSonarqube.bat” file in the bin folder should be opened so as to run the </w:t>
-      </w:r>
-      <w:proofErr w:type="spellStart"/>
-      <w:r>
-        <w:rPr>
-          <w:rFonts w:ascii="Times New Roman" w:hAnsi="Times New Roman" w:cs="Times New Roman"/>
-          <w:sz w:val="24"/>
-          <w:szCs w:val="24"/>
-          <w:lang w:val="en-US"/>
-        </w:rPr>
-        <w:t>Sonarqube</w:t>
-      </w:r>
-      <w:proofErr w:type="spellEnd"/>
-      <w:r>
-        <w:rPr>
-          <w:rFonts w:ascii="Times New Roman" w:hAnsi="Times New Roman" w:cs="Times New Roman"/>
-          <w:sz w:val="24"/>
-          <w:szCs w:val="24"/>
-          <w:lang w:val="en-US"/>
-        </w:rPr>
-        <w:t>. A new tab will open in the browser</w:t>
-      </w:r>
-      <w:r>
-        <w:rPr>
-          <w:rFonts w:ascii="Times New Roman" w:hAnsi="Times New Roman" w:cs="Times New Roman"/>
-          <w:sz w:val="24"/>
-          <w:szCs w:val="24"/>
-          <w:lang w:val="en-US"/>
-        </w:rPr>
-        <w:t xml:space="preserve"> where a login is required and then, a project needs to be created. After that, in the terminal in </w:t>
-      </w:r>
-      <w:proofErr w:type="spellStart"/>
-      <w:r>
-        <w:rPr>
-          <w:rFonts w:ascii="Times New Roman" w:hAnsi="Times New Roman" w:cs="Times New Roman"/>
-          <w:sz w:val="24"/>
-          <w:szCs w:val="24"/>
-          <w:lang w:val="en-US"/>
-        </w:rPr>
-        <w:t>Intelij</w:t>
-      </w:r>
-      <w:proofErr w:type="spellEnd"/>
-      <w:r>
-        <w:rPr>
-          <w:rFonts w:ascii="Times New Roman" w:hAnsi="Times New Roman" w:cs="Times New Roman"/>
-          <w:sz w:val="24"/>
-          <w:szCs w:val="24"/>
-          <w:lang w:val="en-US"/>
-        </w:rPr>
-        <w:t>, the command “</w:t>
-      </w:r>
-      <w:proofErr w:type="spellStart"/>
-      <w:r>
-        <w:rPr>
-          <w:rFonts w:ascii="Times New Roman" w:hAnsi="Times New Roman" w:cs="Times New Roman"/>
-          <w:sz w:val="24"/>
-          <w:szCs w:val="24"/>
-          <w:lang w:val="en-US"/>
-        </w:rPr>
-        <w:t>gradlew</w:t>
-      </w:r>
-      <w:proofErr w:type="spellEnd"/>
-      <w:r>
-        <w:rPr>
-          <w:rFonts w:ascii="Times New Roman" w:hAnsi="Times New Roman" w:cs="Times New Roman"/>
-          <w:sz w:val="24"/>
-          <w:szCs w:val="24"/>
-          <w:lang w:val="en-US"/>
-        </w:rPr>
-        <w:t xml:space="preserve"> </w:t>
-      </w:r>
-      <w:proofErr w:type="spellStart"/>
-      <w:r>
-        <w:rPr>
-          <w:rFonts w:ascii="Times New Roman" w:hAnsi="Times New Roman" w:cs="Times New Roman"/>
-          <w:sz w:val="24"/>
-          <w:szCs w:val="24"/>
-          <w:lang w:val="en-US"/>
-        </w:rPr>
-        <w:t>sonarqube</w:t>
-      </w:r>
-      <w:proofErr w:type="spellEnd"/>
-      <w:r>
-        <w:rPr>
-          <w:rFonts w:ascii="Times New Roman" w:hAnsi="Times New Roman" w:cs="Times New Roman"/>
-          <w:sz w:val="24"/>
-          <w:szCs w:val="24"/>
-          <w:lang w:val="en-US"/>
-        </w:rPr>
-        <w:t>” has to be run. In the end, the screenshot below displays what should appear after the whole explanation.</w:t>
+        <w:t>rds the “StartSonarqube.bat” file in the bin folder should be opened so as to run the Sonarqube. A new tab will open in the browser</w:t>
+      </w:r>
+      <w:r>
+        <w:rPr>
+          <w:rFonts w:ascii="Times New Roman" w:hAnsi="Times New Roman" w:cs="Times New Roman"/>
+          <w:sz w:val="24"/>
+          <w:szCs w:val="24"/>
+          <w:lang w:val="en-US"/>
+        </w:rPr>
+        <w:t xml:space="preserve"> where a login is required and then, a project needs to be created. After that, in the terminal in Intelij, the command “gradlew sonarqube” has to be run. In the end, the screenshot below displays what should appear after the whole explanation.</w:t>
       </w:r>
     </w:p>
     <w:p>
@@ -3599,6 +3300,7 @@
           <w:rFonts w:ascii="Times New Roman" w:hAnsi="Times New Roman" w:cs="Times New Roman"/>
           <w:b/>
           <w:bCs/>
+          <w:noProof/>
           <w:sz w:val="28"/>
           <w:szCs w:val="28"/>
           <w:u w:val="single"/>
@@ -3723,91 +3425,18 @@
         <w:spacing w:line="480" w:lineRule="auto"/>
         <w:rPr>
           <w:rFonts w:ascii="Times New Roman" w:hAnsi="Times New Roman" w:cs="Times New Roman"/>
-          <w:b/>
-          <w:bCs/>
-          <w:sz w:val="28"/>
-          <w:szCs w:val="28"/>
-          <w:u w:val="single"/>
-          <w:lang w:val="en-US"/>
-        </w:rPr>
-      </w:pPr>
-      <w:r>
-        <w:rPr>
-          <w:rFonts w:ascii="Times New Roman" w:hAnsi="Times New Roman" w:cs="Times New Roman"/>
-          <w:b/>
-          <w:bCs/>
-          <w:sz w:val="28"/>
-          <w:szCs w:val="28"/>
-          <w:u w:val="single"/>
-          <w:lang w:val="en-US"/>
-        </w:rPr>
-        <w:t>UX Feedback Report:</w:t>
-      </w:r>
-    </w:p>
-    <w:p>
-      <w:pPr>
-        <w:spacing w:line="480" w:lineRule="auto"/>
-        <w:rPr>
-          <w:rFonts w:ascii="Times New Roman" w:hAnsi="Times New Roman" w:cs="Times New Roman"/>
-          <w:sz w:val="24"/>
-          <w:szCs w:val="24"/>
-          <w:u w:val="single"/>
-          <w:lang w:val="en-US"/>
-        </w:rPr>
-      </w:pPr>
-    </w:p>
-    <w:p>
-      <w:pPr>
-        <w:spacing w:line="480" w:lineRule="auto"/>
-        <w:rPr>
-          <w:rFonts w:ascii="Times New Roman" w:hAnsi="Times New Roman" w:cs="Times New Roman"/>
-          <w:sz w:val="24"/>
-          <w:szCs w:val="24"/>
-          <w:u w:val="single"/>
-          <w:lang w:val="en-US"/>
-        </w:rPr>
-      </w:pPr>
-    </w:p>
-    <w:p>
-      <w:pPr>
-        <w:spacing w:line="480" w:lineRule="auto"/>
-        <w:rPr>
-          <w:rFonts w:ascii="Times New Roman" w:hAnsi="Times New Roman" w:cs="Times New Roman"/>
-          <w:sz w:val="24"/>
-          <w:szCs w:val="24"/>
-          <w:lang w:val="en-US"/>
-        </w:rPr>
-      </w:pPr>
-    </w:p>
-    <w:p>
-      <w:pPr>
-        <w:spacing w:line="480" w:lineRule="auto"/>
-        <w:rPr>
-          <w:rFonts w:ascii="Times New Roman" w:hAnsi="Times New Roman" w:cs="Times New Roman"/>
-          <w:sz w:val="24"/>
-          <w:szCs w:val="24"/>
-          <w:lang w:val="en-US"/>
-        </w:rPr>
-      </w:pPr>
-    </w:p>
-    <w:p>
-      <w:pPr>
-        <w:spacing w:line="480" w:lineRule="auto"/>
-        <w:rPr>
-          <w:rFonts w:ascii="Times New Roman" w:hAnsi="Times New Roman" w:cs="Times New Roman"/>
-          <w:sz w:val="24"/>
-          <w:szCs w:val="24"/>
-          <w:lang w:val="en-US"/>
-        </w:rPr>
-      </w:pPr>
-      <w:r>
-        <w:rPr>
-          <w:rFonts w:ascii="Times New Roman" w:hAnsi="Times New Roman" w:cs="Times New Roman"/>
-          <w:sz w:val="24"/>
-          <w:szCs w:val="24"/>
-          <w:lang w:val="en-US"/>
-        </w:rPr>
-        <w:lastRenderedPageBreak/>
+          <w:sz w:val="24"/>
+          <w:szCs w:val="24"/>
+          <w:lang w:val="en-US"/>
+        </w:rPr>
+      </w:pPr>
+      <w:r>
+        <w:rPr>
+          <w:rFonts w:ascii="Times New Roman" w:hAnsi="Times New Roman" w:cs="Times New Roman"/>
+          <w:sz w:val="24"/>
+          <w:szCs w:val="24"/>
+          <w:lang w:val="en-US"/>
+        </w:rPr>
         <w:t>Bibliography:</w:t>
       </w:r>
     </w:p>
@@ -3851,25 +3480,14 @@
           <w:lang w:val="en-US"/>
         </w:rPr>
       </w:pPr>
-      <w:proofErr w:type="spellStart"/>
-      <w:r>
-        <w:rPr>
-          <w:rFonts w:ascii="Times New Roman" w:hAnsi="Times New Roman" w:cs="Times New Roman"/>
-          <w:sz w:val="24"/>
-          <w:szCs w:val="24"/>
-          <w:lang w:val="en-US"/>
-        </w:rPr>
-        <w:t>Michiel</w:t>
-      </w:r>
-      <w:proofErr w:type="spellEnd"/>
-      <w:r>
-        <w:rPr>
-          <w:rFonts w:ascii="Times New Roman" w:hAnsi="Times New Roman" w:cs="Times New Roman"/>
-          <w:sz w:val="24"/>
-          <w:szCs w:val="24"/>
-          <w:lang w:val="en-US"/>
-        </w:rPr>
-        <w:t xml:space="preserve"> Mulders, </w:t>
+      <w:r>
+        <w:rPr>
+          <w:rFonts w:ascii="Times New Roman" w:hAnsi="Times New Roman" w:cs="Times New Roman"/>
+          <w:sz w:val="24"/>
+          <w:szCs w:val="24"/>
+          <w:lang w:val="en-US"/>
+        </w:rPr>
+        <w:t xml:space="preserve">Michiel Mulders, </w:t>
       </w:r>
       <w:hyperlink r:id="rId15" w:history="1">
         <w:r>

</xml_diff>

<commit_message>
Update documentation/update reat product table
</commit_message>
<xml_diff>
--- a/documentation/Design Document.docx
+++ b/documentation/Design Document.docx
@@ -1761,16 +1761,16 @@
           <w:lang w:val="en-US"/>
         </w:rPr>
         <w:drawing>
-          <wp:anchor distT="0" distB="0" distL="114300" distR="114300" simplePos="0" relativeHeight="251664384" behindDoc="0" locked="0" layoutInCell="1" allowOverlap="1" wp14:anchorId="2F643A1F" wp14:editId="15324FA7">
+          <wp:anchor distT="0" distB="0" distL="114300" distR="114300" simplePos="0" relativeHeight="251664384" behindDoc="0" locked="0" layoutInCell="1" allowOverlap="1" wp14:anchorId="2F643A1F" wp14:editId="23EC2EBF">
             <wp:simplePos x="0" y="0"/>
             <wp:positionH relativeFrom="margin">
-              <wp:posOffset>-88900</wp:posOffset>
+              <wp:posOffset>-89535</wp:posOffset>
             </wp:positionH>
             <wp:positionV relativeFrom="paragraph">
-              <wp:posOffset>664845</wp:posOffset>
+              <wp:posOffset>422910</wp:posOffset>
             </wp:positionV>
-            <wp:extent cx="5731510" cy="2333625"/>
-            <wp:effectExtent l="0" t="0" r="2540" b="9525"/>
+            <wp:extent cx="6315710" cy="2571115"/>
+            <wp:effectExtent l="0" t="0" r="8890" b="635"/>
             <wp:wrapSquare wrapText="bothSides"/>
             <wp:docPr id="3" name="Picture 3" descr="A picture containing diagram&#10;&#10;Description automatically generated"/>
             <wp:cNvGraphicFramePr>
@@ -1798,7 +1798,7 @@
                   <pic:spPr>
                     <a:xfrm>
                       <a:off x="0" y="0"/>
-                      <a:ext cx="5731510" cy="2333625"/>
+                      <a:ext cx="6315710" cy="2571115"/>
                     </a:xfrm>
                     <a:prstGeom prst="rect">
                       <a:avLst/>
@@ -1807,6 +1807,12 @@
                 </pic:pic>
               </a:graphicData>
             </a:graphic>
+            <wp14:sizeRelH relativeFrom="margin">
+              <wp14:pctWidth>0</wp14:pctWidth>
+            </wp14:sizeRelH>
+            <wp14:sizeRelV relativeFrom="margin">
+              <wp14:pctHeight>0</wp14:pctHeight>
+            </wp14:sizeRelV>
           </wp:anchor>
         </w:drawing>
       </w:r>
@@ -2147,40 +2153,29 @@
           <w:lang w:val="en-US"/>
         </w:rPr>
       </w:pPr>
-    </w:p>
-    <w:p>
-      <w:pPr>
-        <w:spacing w:line="480" w:lineRule="auto"/>
-        <w:rPr>
-          <w:rFonts w:ascii="Times New Roman" w:hAnsi="Times New Roman" w:cs="Times New Roman"/>
+      <w:r>
+        <w:rPr>
+          <w:rFonts w:ascii="Times New Roman" w:hAnsi="Times New Roman" w:cs="Times New Roman"/>
+          <w:noProof/>
           <w:sz w:val="24"/>
           <w:szCs w:val="24"/>
           <w:u w:val="single"/>
           <w:lang w:val="en-US"/>
         </w:rPr>
-      </w:pPr>
-      <w:r>
-        <w:rPr>
-          <w:rFonts w:ascii="Times New Roman" w:hAnsi="Times New Roman" w:cs="Times New Roman"/>
-          <w:noProof/>
-          <w:sz w:val="24"/>
-          <w:szCs w:val="24"/>
-          <w:u w:val="single"/>
-          <w:lang w:val="en-US"/>
-        </w:rPr>
+        <w:lastRenderedPageBreak/>
         <w:drawing>
-          <wp:anchor distT="0" distB="0" distL="114300" distR="114300" simplePos="0" relativeHeight="251661312" behindDoc="0" locked="0" layoutInCell="1" allowOverlap="1" wp14:anchorId="1B312731" wp14:editId="5698F928">
+          <wp:anchor distT="0" distB="0" distL="114300" distR="114300" simplePos="0" relativeHeight="251671552" behindDoc="0" locked="0" layoutInCell="1" allowOverlap="1" wp14:anchorId="10BFD448" wp14:editId="33DACC81">
             <wp:simplePos x="0" y="0"/>
             <wp:positionH relativeFrom="margin">
-              <wp:posOffset>290105</wp:posOffset>
+              <wp:align>center</wp:align>
             </wp:positionH>
             <wp:positionV relativeFrom="paragraph">
-              <wp:posOffset>453</wp:posOffset>
+              <wp:posOffset>237800</wp:posOffset>
             </wp:positionV>
-            <wp:extent cx="4824730" cy="4088130"/>
-            <wp:effectExtent l="0" t="0" r="0" b="7620"/>
+            <wp:extent cx="4394426" cy="3321221"/>
+            <wp:effectExtent l="0" t="0" r="6350" b="0"/>
             <wp:wrapTopAndBottom/>
-            <wp:docPr id="1" name="Picture 1" descr="Diagram&#10;&#10;Description automatically generated"/>
+            <wp:docPr id="8" name="Picture 8" descr="Diagram&#10;&#10;Description automatically generated"/>
             <wp:cNvGraphicFramePr>
               <a:graphicFrameLocks xmlns:a="http://schemas.openxmlformats.org/drawingml/2006/main" noChangeAspect="1"/>
             </wp:cNvGraphicFramePr>
@@ -2188,7 +2183,7 @@
               <a:graphicData uri="http://schemas.openxmlformats.org/drawingml/2006/picture">
                 <pic:pic xmlns:pic="http://schemas.openxmlformats.org/drawingml/2006/picture">
                   <pic:nvPicPr>
-                    <pic:cNvPr id="1" name="Picture 1" descr="Diagram&#10;&#10;Description automatically generated"/>
+                    <pic:cNvPr id="8" name="Picture 8" descr="Diagram&#10;&#10;Description automatically generated"/>
                     <pic:cNvPicPr/>
                   </pic:nvPicPr>
                   <pic:blipFill>
@@ -2206,7 +2201,7 @@
                   <pic:spPr>
                     <a:xfrm>
                       <a:off x="0" y="0"/>
-                      <a:ext cx="4824730" cy="4088130"/>
+                      <a:ext cx="4394426" cy="3321221"/>
                     </a:xfrm>
                     <a:prstGeom prst="rect">
                       <a:avLst/>
@@ -2215,15 +2210,21 @@
                 </pic:pic>
               </a:graphicData>
             </a:graphic>
-            <wp14:sizeRelH relativeFrom="margin">
-              <wp14:pctWidth>0</wp14:pctWidth>
-            </wp14:sizeRelH>
-            <wp14:sizeRelV relativeFrom="margin">
-              <wp14:pctHeight>0</wp14:pctHeight>
-            </wp14:sizeRelV>
           </wp:anchor>
         </w:drawing>
       </w:r>
+    </w:p>
+    <w:p>
+      <w:pPr>
+        <w:spacing w:line="480" w:lineRule="auto"/>
+        <w:rPr>
+          <w:rFonts w:ascii="Times New Roman" w:hAnsi="Times New Roman" w:cs="Times New Roman"/>
+          <w:sz w:val="24"/>
+          <w:szCs w:val="24"/>
+          <w:u w:val="single"/>
+          <w:lang w:val="en-US"/>
+        </w:rPr>
+      </w:pPr>
     </w:p>
     <w:p>
       <w:pPr>
@@ -2391,8 +2392,55 @@
           <w:szCs w:val="24"/>
           <w:lang w:val="en-US"/>
         </w:rPr>
-        <w:t xml:space="preserve"> on writing the higher level </w:t>
-      </w:r>
+        <w:t xml:space="preserve"> on writing the higher level wrapper components, a single root component and several hierarchical components</w:t>
+      </w:r>
+      <w:r>
+        <w:rPr>
+          <w:rFonts w:ascii="Times New Roman" w:hAnsi="Times New Roman" w:cs="Times New Roman"/>
+          <w:sz w:val="24"/>
+          <w:szCs w:val="24"/>
+          <w:lang w:val="en-US"/>
+        </w:rPr>
+        <w:t xml:space="preserve"> are created</w:t>
+      </w:r>
+      <w:r>
+        <w:rPr>
+          <w:rFonts w:ascii="Times New Roman" w:hAnsi="Times New Roman" w:cs="Times New Roman"/>
+          <w:sz w:val="24"/>
+          <w:szCs w:val="24"/>
+          <w:lang w:val="en-US"/>
+        </w:rPr>
+        <w:t>. Now, here’s a no brainer: each component in React has its own logic</w:t>
+      </w:r>
+      <w:r>
+        <w:rPr>
+          <w:rFonts w:ascii="Times New Roman" w:hAnsi="Times New Roman" w:cs="Times New Roman"/>
+          <w:sz w:val="24"/>
+          <w:szCs w:val="24"/>
+          <w:lang w:val="en-US"/>
+        </w:rPr>
+        <w:t>, so the component may be re-used</w:t>
+      </w:r>
+      <w:r>
+        <w:rPr>
+          <w:rFonts w:ascii="Times New Roman" w:hAnsi="Times New Roman" w:cs="Times New Roman"/>
+          <w:sz w:val="24"/>
+          <w:szCs w:val="24"/>
+          <w:lang w:val="en-US"/>
+        </w:rPr>
+        <w:t xml:space="preserve">. </w:t>
+      </w:r>
+    </w:p>
+    <w:p>
+      <w:pPr>
+        <w:spacing w:line="480" w:lineRule="auto"/>
+        <w:rPr>
+          <w:rFonts w:ascii="Times New Roman" w:hAnsi="Times New Roman" w:cs="Times New Roman"/>
+          <w:sz w:val="24"/>
+          <w:szCs w:val="24"/>
+          <w:lang w:val="en-US"/>
+        </w:rPr>
+      </w:pPr>
       <w:r>
         <w:rPr>
           <w:rFonts w:ascii="Times New Roman" w:hAnsi="Times New Roman" w:cs="Times New Roman"/>
@@ -2401,62 +2449,6 @@
           <w:lang w:val="en-US"/>
         </w:rPr>
         <w:lastRenderedPageBreak/>
-        <w:t>wrapper components, a single root component and several hierarchical components</w:t>
-      </w:r>
-      <w:r>
-        <w:rPr>
-          <w:rFonts w:ascii="Times New Roman" w:hAnsi="Times New Roman" w:cs="Times New Roman"/>
-          <w:sz w:val="24"/>
-          <w:szCs w:val="24"/>
-          <w:lang w:val="en-US"/>
-        </w:rPr>
-        <w:t xml:space="preserve"> are created</w:t>
-      </w:r>
-      <w:r>
-        <w:rPr>
-          <w:rFonts w:ascii="Times New Roman" w:hAnsi="Times New Roman" w:cs="Times New Roman"/>
-          <w:sz w:val="24"/>
-          <w:szCs w:val="24"/>
-          <w:lang w:val="en-US"/>
-        </w:rPr>
-        <w:t>. Now, here’s a no brainer: each component in React has its own logic</w:t>
-      </w:r>
-      <w:r>
-        <w:rPr>
-          <w:rFonts w:ascii="Times New Roman" w:hAnsi="Times New Roman" w:cs="Times New Roman"/>
-          <w:sz w:val="24"/>
-          <w:szCs w:val="24"/>
-          <w:lang w:val="en-US"/>
-        </w:rPr>
-        <w:t>, so the component may be re-used</w:t>
-      </w:r>
-      <w:r>
-        <w:rPr>
-          <w:rFonts w:ascii="Times New Roman" w:hAnsi="Times New Roman" w:cs="Times New Roman"/>
-          <w:sz w:val="24"/>
-          <w:szCs w:val="24"/>
-          <w:lang w:val="en-US"/>
-        </w:rPr>
-        <w:t xml:space="preserve">. </w:t>
-      </w:r>
-    </w:p>
-    <w:p>
-      <w:pPr>
-        <w:spacing w:line="480" w:lineRule="auto"/>
-        <w:rPr>
-          <w:rFonts w:ascii="Times New Roman" w:hAnsi="Times New Roman" w:cs="Times New Roman"/>
-          <w:sz w:val="24"/>
-          <w:szCs w:val="24"/>
-          <w:lang w:val="en-US"/>
-        </w:rPr>
-      </w:pPr>
-      <w:r>
-        <w:rPr>
-          <w:rFonts w:ascii="Times New Roman" w:hAnsi="Times New Roman" w:cs="Times New Roman"/>
-          <w:sz w:val="24"/>
-          <w:szCs w:val="24"/>
-          <w:lang w:val="en-US"/>
-        </w:rPr>
         <w:t>I tried to make</w:t>
       </w:r>
       <w:r>
@@ -2831,17 +2823,7 @@
           <w:szCs w:val="24"/>
           <w:lang w:val="en-US"/>
         </w:rPr>
-        <w:t xml:space="preserve">On the official page, we find that Spring Boot decides for you which defaults to use for the configuration. Also, it decides which packages to install for the </w:t>
-      </w:r>
-      <w:r>
-        <w:rPr>
-          <w:rFonts w:ascii="Times New Roman" w:hAnsi="Times New Roman" w:cs="Times New Roman"/>
-          <w:sz w:val="24"/>
-          <w:szCs w:val="24"/>
-          <w:lang w:val="en-US"/>
-        </w:rPr>
-        <w:lastRenderedPageBreak/>
-        <w:t xml:space="preserve">dependencies </w:t>
+        <w:t xml:space="preserve">On the official page, we find that Spring Boot decides for you which defaults to use for the configuration. Also, it decides which packages to install for the dependencies </w:t>
       </w:r>
       <w:r>
         <w:rPr>
@@ -2936,6 +2918,7 @@
           <w:szCs w:val="24"/>
           <w:lang w:val="en-US"/>
         </w:rPr>
+        <w:lastRenderedPageBreak/>
         <w:t>The how-to pages of the spring boot framework are better explained.</w:t>
       </w:r>
     </w:p>
@@ -3008,11 +2991,478 @@
         <w:spacing w:line="480" w:lineRule="auto"/>
         <w:rPr>
           <w:rFonts w:ascii="Times New Roman" w:hAnsi="Times New Roman" w:cs="Times New Roman"/>
-          <w:sz w:val="24"/>
-          <w:szCs w:val="24"/>
-          <w:lang w:val="en-US"/>
-        </w:rPr>
-      </w:pPr>
+          <w:b/>
+          <w:bCs/>
+          <w:sz w:val="24"/>
+          <w:szCs w:val="24"/>
+          <w:u w:val="single"/>
+          <w:lang w:val="en-US"/>
+        </w:rPr>
+      </w:pPr>
+      <w:r>
+        <w:rPr>
+          <w:rFonts w:ascii="Times New Roman" w:hAnsi="Times New Roman" w:cs="Times New Roman"/>
+          <w:b/>
+          <w:bCs/>
+          <w:sz w:val="24"/>
+          <w:szCs w:val="24"/>
+          <w:u w:val="single"/>
+          <w:lang w:val="en-US"/>
+        </w:rPr>
+        <w:t>“What”:</w:t>
+      </w:r>
+    </w:p>
+    <w:p>
+      <w:pPr>
+        <w:spacing w:line="480" w:lineRule="auto"/>
+        <w:rPr>
+          <w:rFonts w:ascii="Times New Roman" w:hAnsi="Times New Roman" w:cs="Times New Roman"/>
+          <w:sz w:val="24"/>
+          <w:szCs w:val="24"/>
+          <w:lang w:val="en-US"/>
+        </w:rPr>
+      </w:pPr>
+      <w:r>
+        <w:rPr>
+          <w:rFonts w:ascii="Times New Roman" w:hAnsi="Times New Roman" w:cs="Times New Roman"/>
+          <w:sz w:val="24"/>
+          <w:szCs w:val="24"/>
+          <w:lang w:val="en-US"/>
+        </w:rPr>
+        <w:t xml:space="preserve">There are three domains that handle the research of the project. </w:t>
+      </w:r>
+      <w:r>
+        <w:rPr>
+          <w:rFonts w:ascii="Times New Roman" w:hAnsi="Times New Roman" w:cs="Times New Roman"/>
+          <w:sz w:val="24"/>
+          <w:szCs w:val="24"/>
+          <w:lang w:val="en-US"/>
+        </w:rPr>
+        <w:t xml:space="preserve">The first domain is the "application domain". This is the domain of the specific context that the project takes place. The second </w:t>
+      </w:r>
+      <w:r>
+        <w:rPr>
+          <w:rFonts w:ascii="Times New Roman" w:hAnsi="Times New Roman" w:cs="Times New Roman"/>
+          <w:sz w:val="24"/>
+          <w:szCs w:val="24"/>
+          <w:lang w:val="en-US"/>
+        </w:rPr>
+        <w:t>one</w:t>
+      </w:r>
+      <w:r>
+        <w:rPr>
+          <w:rFonts w:ascii="Times New Roman" w:hAnsi="Times New Roman" w:cs="Times New Roman"/>
+          <w:sz w:val="24"/>
+          <w:szCs w:val="24"/>
+          <w:lang w:val="en-US"/>
+        </w:rPr>
+        <w:t xml:space="preserve"> is "available work"</w:t>
+      </w:r>
+      <w:r>
+        <w:rPr>
+          <w:rFonts w:ascii="Times New Roman" w:hAnsi="Times New Roman" w:cs="Times New Roman"/>
+          <w:sz w:val="24"/>
+          <w:szCs w:val="24"/>
+          <w:lang w:val="en-US"/>
+        </w:rPr>
+        <w:t xml:space="preserve">, which represent all the </w:t>
+      </w:r>
+      <w:r>
+        <w:rPr>
+          <w:rFonts w:ascii="Times New Roman" w:hAnsi="Times New Roman" w:cs="Times New Roman"/>
+          <w:sz w:val="24"/>
+          <w:szCs w:val="24"/>
+          <w:lang w:val="en-US"/>
+        </w:rPr>
+        <w:t xml:space="preserve">available theory, models and other artefacts that you can use are part of the available work domain. </w:t>
+      </w:r>
+      <w:r>
+        <w:rPr>
+          <w:rFonts w:ascii="Times New Roman" w:hAnsi="Times New Roman" w:cs="Times New Roman"/>
+          <w:sz w:val="24"/>
+          <w:szCs w:val="24"/>
+          <w:lang w:val="en-US"/>
+        </w:rPr>
+        <w:t>Lastly,</w:t>
+      </w:r>
+      <w:r>
+        <w:rPr>
+          <w:rFonts w:ascii="Times New Roman" w:hAnsi="Times New Roman" w:cs="Times New Roman"/>
+          <w:sz w:val="24"/>
+          <w:szCs w:val="24"/>
+          <w:lang w:val="en-US"/>
+        </w:rPr>
+        <w:t xml:space="preserve"> the "innovation domain", where your actual innovation takes place and all of the research is done.</w:t>
+      </w:r>
+    </w:p>
+    <w:p>
+      <w:pPr>
+        <w:spacing w:line="480" w:lineRule="auto"/>
+        <w:rPr>
+          <w:rFonts w:ascii="Times New Roman" w:hAnsi="Times New Roman" w:cs="Times New Roman"/>
+          <w:b/>
+          <w:bCs/>
+          <w:sz w:val="24"/>
+          <w:szCs w:val="24"/>
+          <w:u w:val="single"/>
+          <w:lang w:val="en-US"/>
+        </w:rPr>
+      </w:pPr>
+      <w:r>
+        <w:rPr>
+          <w:rFonts w:ascii="Times New Roman" w:hAnsi="Times New Roman" w:cs="Times New Roman"/>
+          <w:b/>
+          <w:bCs/>
+          <w:sz w:val="24"/>
+          <w:szCs w:val="24"/>
+          <w:u w:val="single"/>
+          <w:lang w:val="en-US"/>
+        </w:rPr>
+        <w:t>“Wh</w:t>
+      </w:r>
+      <w:r>
+        <w:rPr>
+          <w:rFonts w:ascii="Times New Roman" w:hAnsi="Times New Roman" w:cs="Times New Roman"/>
+          <w:b/>
+          <w:bCs/>
+          <w:sz w:val="24"/>
+          <w:szCs w:val="24"/>
+          <w:u w:val="single"/>
+          <w:lang w:val="en-US"/>
+        </w:rPr>
+        <w:t>y</w:t>
+      </w:r>
+      <w:r>
+        <w:rPr>
+          <w:rFonts w:ascii="Times New Roman" w:hAnsi="Times New Roman" w:cs="Times New Roman"/>
+          <w:b/>
+          <w:bCs/>
+          <w:sz w:val="24"/>
+          <w:szCs w:val="24"/>
+          <w:u w:val="single"/>
+          <w:lang w:val="en-US"/>
+        </w:rPr>
+        <w:t>”:</w:t>
+      </w:r>
+    </w:p>
+    <w:p>
+      <w:pPr>
+        <w:spacing w:line="480" w:lineRule="auto"/>
+        <w:rPr>
+          <w:rFonts w:ascii="Times New Roman" w:hAnsi="Times New Roman" w:cs="Times New Roman"/>
+          <w:sz w:val="24"/>
+          <w:szCs w:val="24"/>
+          <w:lang w:val="en-US"/>
+        </w:rPr>
+      </w:pPr>
+      <w:r>
+        <w:rPr>
+          <w:rFonts w:ascii="Times New Roman" w:hAnsi="Times New Roman" w:cs="Times New Roman"/>
+          <w:sz w:val="24"/>
+          <w:szCs w:val="24"/>
+          <w:lang w:val="en-US"/>
+        </w:rPr>
+        <w:t>In the research, I am</w:t>
+      </w:r>
+      <w:r>
+        <w:rPr>
+          <w:rFonts w:ascii="Times New Roman" w:hAnsi="Times New Roman" w:cs="Times New Roman"/>
+          <w:sz w:val="24"/>
+          <w:szCs w:val="24"/>
+          <w:lang w:val="en-US"/>
+        </w:rPr>
+        <w:t xml:space="preserve"> trying to optimi</w:t>
+      </w:r>
+      <w:r>
+        <w:rPr>
+          <w:rFonts w:ascii="Times New Roman" w:hAnsi="Times New Roman" w:cs="Times New Roman"/>
+          <w:sz w:val="24"/>
+          <w:szCs w:val="24"/>
+          <w:lang w:val="en-US"/>
+        </w:rPr>
+        <w:t>z</w:t>
+      </w:r>
+      <w:r>
+        <w:rPr>
+          <w:rFonts w:ascii="Times New Roman" w:hAnsi="Times New Roman" w:cs="Times New Roman"/>
+          <w:sz w:val="24"/>
+          <w:szCs w:val="24"/>
+          <w:lang w:val="en-US"/>
+        </w:rPr>
+        <w:t xml:space="preserve">e the fit between </w:t>
+      </w:r>
+      <w:r>
+        <w:rPr>
+          <w:rFonts w:ascii="Times New Roman" w:hAnsi="Times New Roman" w:cs="Times New Roman"/>
+          <w:sz w:val="24"/>
+          <w:szCs w:val="24"/>
+          <w:lang w:val="en-US"/>
+        </w:rPr>
+        <w:t>my</w:t>
+      </w:r>
+      <w:r>
+        <w:rPr>
+          <w:rFonts w:ascii="Times New Roman" w:hAnsi="Times New Roman" w:cs="Times New Roman"/>
+          <w:sz w:val="24"/>
+          <w:szCs w:val="24"/>
+          <w:lang w:val="en-US"/>
+        </w:rPr>
+        <w:t xml:space="preserve"> product and the application context</w:t>
+      </w:r>
+      <w:r>
+        <w:rPr>
+          <w:rFonts w:ascii="Times New Roman" w:hAnsi="Times New Roman" w:cs="Times New Roman"/>
+          <w:sz w:val="24"/>
+          <w:szCs w:val="24"/>
+          <w:lang w:val="en-US"/>
+        </w:rPr>
+        <w:t xml:space="preserve"> and I need </w:t>
+      </w:r>
+      <w:r>
+        <w:rPr>
+          <w:rFonts w:ascii="Times New Roman" w:hAnsi="Times New Roman" w:cs="Times New Roman"/>
+          <w:sz w:val="24"/>
+          <w:szCs w:val="24"/>
+          <w:lang w:val="en-US"/>
+        </w:rPr>
+        <w:t xml:space="preserve">to assure that </w:t>
+      </w:r>
+      <w:r>
+        <w:rPr>
+          <w:rFonts w:ascii="Times New Roman" w:hAnsi="Times New Roman" w:cs="Times New Roman"/>
+          <w:sz w:val="24"/>
+          <w:szCs w:val="24"/>
+          <w:lang w:val="en-US"/>
+        </w:rPr>
+        <w:t>my</w:t>
+      </w:r>
+      <w:r>
+        <w:rPr>
+          <w:rFonts w:ascii="Times New Roman" w:hAnsi="Times New Roman" w:cs="Times New Roman"/>
+          <w:sz w:val="24"/>
+          <w:szCs w:val="24"/>
+          <w:lang w:val="en-US"/>
+        </w:rPr>
+        <w:t xml:space="preserve"> product is up to contemporary quality standards. In </w:t>
+      </w:r>
+      <w:r>
+        <w:rPr>
+          <w:rFonts w:ascii="Times New Roman" w:hAnsi="Times New Roman" w:cs="Times New Roman"/>
+          <w:sz w:val="24"/>
+          <w:szCs w:val="24"/>
+          <w:lang w:val="en-US"/>
+        </w:rPr>
+        <w:t xml:space="preserve">order to convey the research on the software application, I have to </w:t>
+      </w:r>
+      <w:r>
+        <w:rPr>
+          <w:rFonts w:ascii="Times New Roman" w:hAnsi="Times New Roman" w:cs="Times New Roman"/>
+          <w:sz w:val="24"/>
+          <w:szCs w:val="24"/>
+          <w:lang w:val="en-US"/>
+        </w:rPr>
+        <w:t xml:space="preserve">use all the expertise available to create </w:t>
+      </w:r>
+      <w:r>
+        <w:rPr>
+          <w:rFonts w:ascii="Times New Roman" w:hAnsi="Times New Roman" w:cs="Times New Roman"/>
+          <w:sz w:val="24"/>
+          <w:szCs w:val="24"/>
+          <w:lang w:val="en-US"/>
+        </w:rPr>
+        <w:t>my</w:t>
+      </w:r>
+      <w:r>
+        <w:rPr>
+          <w:rFonts w:ascii="Times New Roman" w:hAnsi="Times New Roman" w:cs="Times New Roman"/>
+          <w:sz w:val="24"/>
+          <w:szCs w:val="24"/>
+          <w:lang w:val="en-US"/>
+        </w:rPr>
+        <w:t xml:space="preserve"> product. </w:t>
+      </w:r>
+      <w:r>
+        <w:rPr>
+          <w:rFonts w:ascii="Times New Roman" w:hAnsi="Times New Roman" w:cs="Times New Roman"/>
+          <w:sz w:val="24"/>
+          <w:szCs w:val="24"/>
+          <w:lang w:val="en-US"/>
+        </w:rPr>
+        <w:t xml:space="preserve">First thing is to start researching the </w:t>
+      </w:r>
+      <w:r>
+        <w:rPr>
+          <w:rFonts w:ascii="Times New Roman" w:hAnsi="Times New Roman" w:cs="Times New Roman"/>
+          <w:sz w:val="24"/>
+          <w:szCs w:val="24"/>
+          <w:lang w:val="en-US"/>
+        </w:rPr>
+        <w:t>"available work" domain.</w:t>
+      </w:r>
+    </w:p>
+    <w:p>
+      <w:pPr>
+        <w:spacing w:line="480" w:lineRule="auto"/>
+        <w:rPr>
+          <w:rFonts w:ascii="Times New Roman" w:hAnsi="Times New Roman" w:cs="Times New Roman"/>
+          <w:b/>
+          <w:bCs/>
+          <w:sz w:val="24"/>
+          <w:szCs w:val="24"/>
+          <w:u w:val="single"/>
+          <w:lang w:val="en-US"/>
+        </w:rPr>
+      </w:pPr>
+      <w:r>
+        <w:rPr>
+          <w:rFonts w:ascii="Times New Roman" w:hAnsi="Times New Roman" w:cs="Times New Roman"/>
+          <w:b/>
+          <w:bCs/>
+          <w:sz w:val="24"/>
+          <w:szCs w:val="24"/>
+          <w:u w:val="single"/>
+          <w:lang w:val="en-US"/>
+        </w:rPr>
+        <w:t>“</w:t>
+      </w:r>
+      <w:r>
+        <w:rPr>
+          <w:rFonts w:ascii="Times New Roman" w:hAnsi="Times New Roman" w:cs="Times New Roman"/>
+          <w:b/>
+          <w:bCs/>
+          <w:sz w:val="24"/>
+          <w:szCs w:val="24"/>
+          <w:u w:val="single"/>
+          <w:lang w:val="en-US"/>
+        </w:rPr>
+        <w:t>How</w:t>
+      </w:r>
+      <w:r>
+        <w:rPr>
+          <w:rFonts w:ascii="Times New Roman" w:hAnsi="Times New Roman" w:cs="Times New Roman"/>
+          <w:b/>
+          <w:bCs/>
+          <w:sz w:val="24"/>
+          <w:szCs w:val="24"/>
+          <w:u w:val="single"/>
+          <w:lang w:val="en-US"/>
+        </w:rPr>
+        <w:t>”:</w:t>
+      </w:r>
+    </w:p>
+    <w:p>
+      <w:pPr>
+        <w:spacing w:line="480" w:lineRule="auto"/>
+        <w:rPr>
+          <w:rFonts w:ascii="Times New Roman" w:hAnsi="Times New Roman" w:cs="Times New Roman"/>
+          <w:sz w:val="24"/>
+          <w:szCs w:val="24"/>
+          <w:lang w:val="en-GB"/>
+        </w:rPr>
+      </w:pPr>
+      <w:r>
+        <w:rPr>
+          <w:rFonts w:ascii="Times New Roman" w:hAnsi="Times New Roman" w:cs="Times New Roman"/>
+          <w:sz w:val="24"/>
+          <w:szCs w:val="24"/>
+          <w:lang w:val="en-US"/>
+        </w:rPr>
+        <w:t>The DOT-Framework has 5 research strategies</w:t>
+      </w:r>
+      <w:r>
+        <w:rPr>
+          <w:rFonts w:ascii="Times New Roman" w:hAnsi="Times New Roman" w:cs="Times New Roman"/>
+          <w:sz w:val="24"/>
+          <w:szCs w:val="24"/>
+          <w:lang w:val="en-US"/>
+        </w:rPr>
+        <w:t>:</w:t>
+      </w:r>
+      <w:r>
+        <w:rPr>
+          <w:rFonts w:ascii="Times New Roman" w:hAnsi="Times New Roman" w:cs="Times New Roman"/>
+          <w:sz w:val="24"/>
+          <w:szCs w:val="24"/>
+          <w:lang w:val="en-US"/>
+        </w:rPr>
+        <w:t xml:space="preserve"> </w:t>
+      </w:r>
+      <w:r>
+        <w:rPr>
+          <w:rFonts w:ascii="Times New Roman" w:hAnsi="Times New Roman" w:cs="Times New Roman"/>
+          <w:sz w:val="24"/>
+          <w:szCs w:val="24"/>
+          <w:lang w:val="en-GB"/>
+        </w:rPr>
+        <w:t>Library, Field</w:t>
+      </w:r>
+      <w:r>
+        <w:rPr>
+          <w:rFonts w:ascii="Times New Roman" w:hAnsi="Times New Roman" w:cs="Times New Roman"/>
+          <w:sz w:val="24"/>
+          <w:szCs w:val="24"/>
+          <w:lang w:val="en-GB"/>
+        </w:rPr>
+        <w:t>,</w:t>
+      </w:r>
+      <w:r>
+        <w:rPr>
+          <w:rFonts w:ascii="Times New Roman" w:hAnsi="Times New Roman" w:cs="Times New Roman"/>
+          <w:sz w:val="24"/>
+          <w:szCs w:val="24"/>
+          <w:lang w:val="en-GB"/>
+        </w:rPr>
+        <w:t xml:space="preserve"> Lab, Showroom, Workshop </w:t>
+      </w:r>
+    </w:p>
+    <w:p>
+      <w:pPr>
+        <w:spacing w:line="480" w:lineRule="auto"/>
+        <w:rPr>
+          <w:rFonts w:ascii="Times New Roman" w:hAnsi="Times New Roman" w:cs="Times New Roman"/>
+          <w:sz w:val="24"/>
+          <w:szCs w:val="24"/>
+          <w:lang w:val="en-GB"/>
+        </w:rPr>
+      </w:pPr>
+      <w:r>
+        <w:rPr>
+          <w:rFonts w:ascii="Times New Roman" w:hAnsi="Times New Roman" w:cs="Times New Roman"/>
+          <w:sz w:val="24"/>
+          <w:szCs w:val="24"/>
+          <w:lang w:val="en-GB"/>
+        </w:rPr>
+        <w:t xml:space="preserve">In the </w:t>
+      </w:r>
+      <w:r>
+        <w:rPr>
+          <w:rFonts w:ascii="Times New Roman" w:hAnsi="Times New Roman" w:cs="Times New Roman"/>
+          <w:sz w:val="24"/>
+          <w:szCs w:val="24"/>
+          <w:lang w:val="en-GB"/>
+        </w:rPr>
+        <w:t>“</w:t>
+      </w:r>
+      <w:proofErr w:type="spellStart"/>
+      <w:r>
+        <w:rPr>
+          <w:rFonts w:ascii="Times New Roman" w:hAnsi="Times New Roman" w:cs="Times New Roman"/>
+          <w:sz w:val="24"/>
+          <w:szCs w:val="24"/>
+          <w:lang w:val="en-GB"/>
+        </w:rPr>
+        <w:t>Matchpoint</w:t>
+      </w:r>
+      <w:proofErr w:type="spellEnd"/>
+      <w:r>
+        <w:rPr>
+          <w:rFonts w:ascii="Times New Roman" w:hAnsi="Times New Roman" w:cs="Times New Roman"/>
+          <w:sz w:val="24"/>
+          <w:szCs w:val="24"/>
+          <w:lang w:val="en-GB"/>
+        </w:rPr>
+        <w:t xml:space="preserve">” project, the frameworks I use are Library by reading tutorials and watching videos on how to implement certain tasks. Then, </w:t>
+      </w:r>
     </w:p>
     <w:p>
       <w:pPr>
@@ -3024,7 +3474,7 @@
           <w:sz w:val="28"/>
           <w:szCs w:val="28"/>
           <w:u w:val="single"/>
-          <w:lang w:val="en-US"/>
+          <w:lang w:val="en-GB"/>
         </w:rPr>
       </w:pPr>
       <w:r>
@@ -3035,7 +3485,7 @@
           <w:sz w:val="28"/>
           <w:szCs w:val="28"/>
           <w:u w:val="single"/>
-          <w:lang w:val="en-US"/>
+          <w:lang w:val="en-GB"/>
         </w:rPr>
         <w:t>CI configuration explanation:</w:t>
       </w:r>
@@ -3057,6 +3507,7 @@
           <w:szCs w:val="24"/>
           <w:lang w:val="en-US"/>
         </w:rPr>
+        <w:lastRenderedPageBreak/>
         <w:t xml:space="preserve">The first step </w:t>
       </w:r>
       <w:r>
@@ -3314,7 +3765,6 @@
           <w:u w:val="single"/>
           <w:lang w:val="en-US"/>
         </w:rPr>
-        <w:lastRenderedPageBreak/>
         <w:t>Quality</w:t>
       </w:r>
       <w:r>
@@ -3594,6 +4044,7 @@
           <w:u w:val="single"/>
           <w:lang w:val="en-US"/>
         </w:rPr>
+        <w:lastRenderedPageBreak/>
         <w:drawing>
           <wp:anchor distT="0" distB="0" distL="114300" distR="114300" simplePos="0" relativeHeight="251668480" behindDoc="0" locked="0" layoutInCell="1" allowOverlap="1" wp14:anchorId="015E09E6" wp14:editId="3964920D">
             <wp:simplePos x="0" y="0"/>
@@ -3787,7 +4238,6 @@
           <w:szCs w:val="24"/>
           <w:lang w:val="en-US"/>
         </w:rPr>
-        <w:lastRenderedPageBreak/>
         <w:t>Bibliography:</w:t>
       </w:r>
     </w:p>
@@ -3919,8 +4369,10 @@
     </w:p>
     <w:sectPr>
       <w:headerReference w:type="default" r:id="rId18"/>
+      <w:footerReference w:type="default" r:id="rId19"/>
       <w:pgSz w:w="11906" w:h="16838"/>
       <w:pgMar w:top="1440" w:right="1440" w:bottom="1440" w:left="1440" w:header="708" w:footer="708" w:gutter="0"/>
+      <w:pgNumType w:start="1"/>
       <w:cols w:space="708"/>
       <w:docGrid w:linePitch="360"/>
     </w:sectPr>
@@ -3951,6 +4403,59 @@
     </w:p>
   </w:endnote>
 </w:endnotes>
+</file>
+
+<file path=word/footer1.xml><?xml version="1.0" encoding="utf-8"?>
+<w:ftr xmlns:wpc="http://schemas.microsoft.com/office/word/2010/wordprocessingCanvas" xmlns:cx="http://schemas.microsoft.com/office/drawing/2014/chartex" xmlns:cx1="http://schemas.microsoft.com/office/drawing/2015/9/8/chartex" xmlns:cx2="http://schemas.microsoft.com/office/drawing/2015/10/21/chartex" xmlns:cx3="http://schemas.microsoft.com/office/drawing/2016/5/9/chartex" xmlns:cx4="http://schemas.microsoft.com/office/drawing/2016/5/10/chartex" xmlns:cx5="http://schemas.microsoft.com/office/drawing/2016/5/11/chartex" xmlns:cx6="http://schemas.microsoft.com/office/drawing/2016/5/12/chartex" xmlns:cx7="http://schemas.microsoft.com/office/drawing/2016/5/13/chartex" xmlns:cx8="http://schemas.microsoft.com/office/drawing/2016/5/14/chartex" xmlns:mc="http://schemas.openxmlformats.org/markup-compatibility/2006" xmlns:aink="http://schemas.microsoft.com/office/drawing/2016/ink" xmlns:am3d="http://schemas.microsoft.com/office/drawing/2017/model3d" xmlns:o="urn:schemas-microsoft-com:office:office" xmlns:r="http://schemas.openxmlformats.org/officeDocument/2006/relationships" xmlns:m="http://schemas.openxmlformats.org/officeDocument/2006/math" xmlns:v="urn:schemas-microsoft-com:vml" xmlns:wp14="http://schemas.microsoft.com/office/word/2010/wordprocessingDrawing" xmlns:wp="http://schemas.openxmlformats.org/drawingml/2006/wordprocessingDrawing" xmlns:w10="urn:schemas-microsoft-com:office:word" xmlns:w="http://schemas.openxmlformats.org/wordprocessingml/2006/main" xmlns:w14="http://schemas.microsoft.com/office/word/2010/wordml" xmlns:w15="http://schemas.microsoft.com/office/word/2012/wordml" xmlns:w16cex="http://schemas.microsoft.com/office/word/2018/wordml/cex" xmlns:w16cid="http://schemas.microsoft.com/office/word/2016/wordml/cid" xmlns:w16="http://schemas.microsoft.com/office/word/2018/wordml" xmlns:w16se="http://schemas.microsoft.com/office/word/2015/wordml/symex" xmlns:wpg="http://schemas.microsoft.com/office/word/2010/wordprocessingGroup" xmlns:wpi="http://schemas.microsoft.com/office/word/2010/wordprocessingInk" xmlns:wne="http://schemas.microsoft.com/office/word/2006/wordml" xmlns:wps="http://schemas.microsoft.com/office/word/2010/wordprocessingShape" mc:Ignorable="w14 w15 w16se w16cid w16 w16cex wp14">
+  <w:sdt>
+    <w:sdtPr>
+      <w:id w:val="1364318017"/>
+      <w:docPartObj>
+        <w:docPartGallery w:val="Page Numbers (Bottom of Page)"/>
+        <w:docPartUnique/>
+      </w:docPartObj>
+    </w:sdtPr>
+    <w:sdtEndPr>
+      <w:rPr>
+        <w:noProof/>
+      </w:rPr>
+    </w:sdtEndPr>
+    <w:sdtContent>
+      <w:p>
+        <w:pPr>
+          <w:pStyle w:val="Footer"/>
+          <w:jc w:val="center"/>
+        </w:pPr>
+        <w:r>
+          <w:fldChar w:fldCharType="begin"/>
+        </w:r>
+        <w:r>
+          <w:instrText xml:space="preserve"> PAGE   \* MERGEFORMAT </w:instrText>
+        </w:r>
+        <w:r>
+          <w:fldChar w:fldCharType="separate"/>
+        </w:r>
+        <w:r>
+          <w:rPr>
+            <w:noProof/>
+          </w:rPr>
+          <w:t>2</w:t>
+        </w:r>
+        <w:r>
+          <w:rPr>
+            <w:noProof/>
+          </w:rPr>
+          <w:fldChar w:fldCharType="end"/>
+        </w:r>
+      </w:p>
+    </w:sdtContent>
+  </w:sdt>
+  <w:p>
+    <w:pPr>
+      <w:pStyle w:val="Footer"/>
+    </w:pPr>
+  </w:p>
+</w:ftr>
 </file>
 
 <file path=word/footnotes.xml><?xml version="1.0" encoding="utf-8"?>
@@ -5200,6 +5705,7 @@
   <w:style w:type="character" w:default="1" w:styleId="DefaultParagraphFont">
     <w:name w:val="Default Paragraph Font"/>
     <w:uiPriority w:val="1"/>
+    <w:semiHidden/>
     <w:unhideWhenUsed/>
   </w:style>
   <w:style w:type="table" w:default="1" w:styleId="TableNormal">

</xml_diff>

<commit_message>
Finished documentation sprint 4
</commit_message>
<xml_diff>
--- a/documentation/Design Document.docx
+++ b/documentation/Design Document.docx
@@ -104,6 +104,7 @@
           <w:lang w:val="en-US"/>
         </w:rPr>
       </w:pPr>
+      <w:proofErr w:type="spellStart"/>
       <w:r>
         <w:rPr>
           <w:rFonts w:ascii="Times New Roman" w:hAnsi="Times New Roman" w:cs="Times New Roman"/>
@@ -111,7 +112,17 @@
           <w:szCs w:val="40"/>
           <w:lang w:val="en-US"/>
         </w:rPr>
-        <w:t>Zhaklin Yanakieva</w:t>
+        <w:t>Zhaklin</w:t>
+      </w:r>
+      <w:proofErr w:type="spellEnd"/>
+      <w:r>
+        <w:rPr>
+          <w:rFonts w:ascii="Times New Roman" w:hAnsi="Times New Roman" w:cs="Times New Roman"/>
+          <w:sz w:val="40"/>
+          <w:szCs w:val="40"/>
+          <w:lang w:val="en-US"/>
+        </w:rPr>
+        <w:t xml:space="preserve"> Yanakieva</w:t>
       </w:r>
     </w:p>
     <w:p>
@@ -581,12 +592,21 @@
               <w:lang w:val="it-IT"/>
             </w:rPr>
           </w:pPr>
+          <w:proofErr w:type="spellStart"/>
           <w:r>
             <w:rPr>
               <w:b/>
               <w:bCs/>
             </w:rPr>
-            <w:t>Sonarqube setup explanation</w:t>
+            <w:t>Sonarqube</w:t>
+          </w:r>
+          <w:proofErr w:type="spellEnd"/>
+          <w:r>
+            <w:rPr>
+              <w:b/>
+              <w:bCs/>
+            </w:rPr>
+            <w:t xml:space="preserve"> setup explanation</w:t>
           </w:r>
           <w:r>
             <w:ptab w:relativeTo="margin" w:alignment="right" w:leader="dot"/>
@@ -1458,7 +1478,33 @@
           <w:lang w:val="en-US"/>
         </w:rPr>
         <w:lastRenderedPageBreak/>
-        <w:t>Why MySql and H2:</w:t>
+        <w:t xml:space="preserve">Why </w:t>
+      </w:r>
+      <w:proofErr w:type="spellStart"/>
+      <w:r>
+        <w:rPr>
+          <w:rFonts w:ascii="Times New Roman" w:hAnsi="Times New Roman" w:cs="Times New Roman"/>
+          <w:b/>
+          <w:bCs/>
+          <w:sz w:val="28"/>
+          <w:szCs w:val="28"/>
+          <w:u w:val="single"/>
+          <w:lang w:val="en-US"/>
+        </w:rPr>
+        <w:t>MySql</w:t>
+      </w:r>
+      <w:proofErr w:type="spellEnd"/>
+      <w:r>
+        <w:rPr>
+          <w:rFonts w:ascii="Times New Roman" w:hAnsi="Times New Roman" w:cs="Times New Roman"/>
+          <w:b/>
+          <w:bCs/>
+          <w:sz w:val="28"/>
+          <w:szCs w:val="28"/>
+          <w:u w:val="single"/>
+          <w:lang w:val="en-US"/>
+        </w:rPr>
+        <w:t xml:space="preserve"> and H2:</w:t>
       </w:r>
     </w:p>
     <w:p>
@@ -1536,7 +1582,27 @@
           <w:szCs w:val="24"/>
           <w:lang w:val="en-US"/>
         </w:rPr>
-        <w:t xml:space="preserve">I chose to use MySql for storing the data because of its high availability and quick-start capability, which means that there are features self-management capabilities like auto restart, space expansion and automatic configuration changes for ease of management. It also comes with a comprehensive set of migration tools and a fully loaded graphical management suite. Furthermore,  H2 as a mock database, which will be useful for the creation of the unit tests. </w:t>
+        <w:t xml:space="preserve">I chose to use </w:t>
+      </w:r>
+      <w:proofErr w:type="spellStart"/>
+      <w:r>
+        <w:rPr>
+          <w:rFonts w:ascii="Times New Roman" w:hAnsi="Times New Roman" w:cs="Times New Roman"/>
+          <w:sz w:val="24"/>
+          <w:szCs w:val="24"/>
+          <w:lang w:val="en-US"/>
+        </w:rPr>
+        <w:t>MySql</w:t>
+      </w:r>
+      <w:proofErr w:type="spellEnd"/>
+      <w:r>
+        <w:rPr>
+          <w:rFonts w:ascii="Times New Roman" w:hAnsi="Times New Roman" w:cs="Times New Roman"/>
+          <w:sz w:val="24"/>
+          <w:szCs w:val="24"/>
+          <w:lang w:val="en-US"/>
+        </w:rPr>
+        <w:t xml:space="preserve"> for storing the data because of its high availability and quick-start capability, which means that there are features self-management capabilities like auto restart, space expansion and automatic configuration changes for ease of management. It also comes with a comprehensive set of migration tools and a fully loaded graphical management suite. Furthermore,  H2 as a mock database, which will be useful for the creation of the unit tests. </w:t>
       </w:r>
     </w:p>
     <w:p>
@@ -2203,7 +2269,47 @@
           <w:szCs w:val="24"/>
           <w:lang w:val="en-US"/>
         </w:rPr>
-        <w:t>According to the research I made, React.js is easier to be learned for beginner developers. One of the main concerns developers have is choosing a framework (or library) that is not confusing and can be implemented in a way the learner can understand it.  React is easy to grasp for developers who are familiar with Javascript. However, even if I am not that good in Javascript, React can be the right place to start my learning process. Unlike Angular, React holds a smooth learning curve.</w:t>
+        <w:t xml:space="preserve">According to the research I made, React.js is easier to be learned for beginner developers. One of the main concerns developers have is choosing a framework (or library) that is not confusing and can be implemented in a way the learner can understand it.  React is easy to grasp for developers who are familiar with </w:t>
+      </w:r>
+      <w:proofErr w:type="spellStart"/>
+      <w:r>
+        <w:rPr>
+          <w:rFonts w:ascii="Times New Roman" w:hAnsi="Times New Roman" w:cs="Times New Roman"/>
+          <w:sz w:val="24"/>
+          <w:szCs w:val="24"/>
+          <w:lang w:val="en-US"/>
+        </w:rPr>
+        <w:t>Javascript</w:t>
+      </w:r>
+      <w:proofErr w:type="spellEnd"/>
+      <w:r>
+        <w:rPr>
+          <w:rFonts w:ascii="Times New Roman" w:hAnsi="Times New Roman" w:cs="Times New Roman"/>
+          <w:sz w:val="24"/>
+          <w:szCs w:val="24"/>
+          <w:lang w:val="en-US"/>
+        </w:rPr>
+        <w:t xml:space="preserve">. However, even if I am not that good in </w:t>
+      </w:r>
+      <w:proofErr w:type="spellStart"/>
+      <w:r>
+        <w:rPr>
+          <w:rFonts w:ascii="Times New Roman" w:hAnsi="Times New Roman" w:cs="Times New Roman"/>
+          <w:sz w:val="24"/>
+          <w:szCs w:val="24"/>
+          <w:lang w:val="en-US"/>
+        </w:rPr>
+        <w:t>Javascript</w:t>
+      </w:r>
+      <w:proofErr w:type="spellEnd"/>
+      <w:r>
+        <w:rPr>
+          <w:rFonts w:ascii="Times New Roman" w:hAnsi="Times New Roman" w:cs="Times New Roman"/>
+          <w:sz w:val="24"/>
+          <w:szCs w:val="24"/>
+          <w:lang w:val="en-US"/>
+        </w:rPr>
+        <w:t>, React can be the right place to start my learning process. Unlike Angular, React holds a smooth learning curve.</w:t>
       </w:r>
       <w:r>
         <w:rPr>
@@ -2843,9 +2949,7 @@
     </w:p>
     <w:p>
       <w:pPr>
-        <w:pStyle w:val="ListParagraph"/>
-        <w:spacing w:line="480" w:lineRule="auto"/>
-        <w:ind w:left="1440"/>
+        <w:spacing w:line="480" w:lineRule="auto"/>
         <w:rPr>
           <w:rFonts w:ascii="Times New Roman" w:hAnsi="Times New Roman" w:cs="Times New Roman"/>
           <w:sz w:val="24"/>
@@ -2867,6 +2971,7 @@
           <w:lang w:val="en-US"/>
         </w:rPr>
       </w:pPr>
+      <w:proofErr w:type="spellStart"/>
       <w:r>
         <w:rPr>
           <w:rFonts w:ascii="Times New Roman" w:hAnsi="Times New Roman" w:cs="Times New Roman"/>
@@ -2877,132 +2982,134 @@
           <w:u w:val="single"/>
           <w:lang w:val="en-US"/>
         </w:rPr>
-        <w:t>DOT frameworks:</w:t>
-      </w:r>
-    </w:p>
-    <w:p>
-      <w:pPr>
-        <w:spacing w:line="480" w:lineRule="auto"/>
+        <w:t>Authoization</w:t>
+      </w:r>
+      <w:proofErr w:type="spellEnd"/>
+      <w:r>
         <w:rPr>
           <w:rFonts w:ascii="Times New Roman" w:hAnsi="Times New Roman" w:cs="Times New Roman"/>
           <w:b/>
           <w:bCs/>
-          <w:sz w:val="24"/>
-          <w:szCs w:val="24"/>
+          <w:sz w:val="28"/>
+          <w:szCs w:val="28"/>
           <w:u w:val="single"/>
           <w:lang w:val="en-US"/>
         </w:rPr>
-      </w:pPr>
+        <w:t xml:space="preserve"> and </w:t>
+      </w:r>
+      <w:proofErr w:type="spellStart"/>
       <w:r>
         <w:rPr>
           <w:rFonts w:ascii="Times New Roman" w:hAnsi="Times New Roman" w:cs="Times New Roman"/>
           <w:b/>
           <w:bCs/>
-          <w:sz w:val="24"/>
-          <w:szCs w:val="24"/>
+          <w:sz w:val="28"/>
+          <w:szCs w:val="28"/>
           <w:u w:val="single"/>
           <w:lang w:val="en-US"/>
         </w:rPr>
-        <w:t>“What”:</w:t>
-      </w:r>
-    </w:p>
-    <w:p>
-      <w:pPr>
-        <w:spacing w:line="480" w:lineRule="auto"/>
-        <w:rPr>
-          <w:rFonts w:ascii="Times New Roman" w:hAnsi="Times New Roman" w:cs="Times New Roman"/>
-          <w:sz w:val="24"/>
-          <w:szCs w:val="24"/>
-          <w:lang w:val="en-US"/>
-        </w:rPr>
-      </w:pPr>
-      <w:r>
-        <w:rPr>
-          <w:rFonts w:ascii="Times New Roman" w:hAnsi="Times New Roman" w:cs="Times New Roman"/>
-          <w:sz w:val="24"/>
-          <w:szCs w:val="24"/>
-          <w:lang w:val="en-US"/>
-        </w:rPr>
-        <w:t xml:space="preserve">There are three domains that handle the research of the project. </w:t>
-      </w:r>
-      <w:r>
-        <w:rPr>
-          <w:rFonts w:ascii="Times New Roman" w:hAnsi="Times New Roman" w:cs="Times New Roman"/>
-          <w:sz w:val="24"/>
-          <w:szCs w:val="24"/>
-          <w:lang w:val="en-US"/>
-        </w:rPr>
-        <w:t xml:space="preserve">The first domain is the "application domain". This is the domain of the specific context that the project takes place. The second </w:t>
-      </w:r>
-      <w:r>
-        <w:rPr>
-          <w:rFonts w:ascii="Times New Roman" w:hAnsi="Times New Roman" w:cs="Times New Roman"/>
-          <w:sz w:val="24"/>
-          <w:szCs w:val="24"/>
-          <w:lang w:val="en-US"/>
-        </w:rPr>
-        <w:t>one</w:t>
-      </w:r>
-      <w:r>
-        <w:rPr>
-          <w:rFonts w:ascii="Times New Roman" w:hAnsi="Times New Roman" w:cs="Times New Roman"/>
-          <w:sz w:val="24"/>
-          <w:szCs w:val="24"/>
-          <w:lang w:val="en-US"/>
-        </w:rPr>
-        <w:t xml:space="preserve"> is "available work"</w:t>
-      </w:r>
-      <w:r>
-        <w:rPr>
-          <w:rFonts w:ascii="Times New Roman" w:hAnsi="Times New Roman" w:cs="Times New Roman"/>
-          <w:sz w:val="24"/>
-          <w:szCs w:val="24"/>
-          <w:lang w:val="en-US"/>
-        </w:rPr>
-        <w:t xml:space="preserve">, which represent all the </w:t>
-      </w:r>
-      <w:r>
-        <w:rPr>
-          <w:rFonts w:ascii="Times New Roman" w:hAnsi="Times New Roman" w:cs="Times New Roman"/>
-          <w:sz w:val="24"/>
-          <w:szCs w:val="24"/>
-          <w:lang w:val="en-US"/>
-        </w:rPr>
-        <w:t xml:space="preserve">available theory, models and other artefacts that you can use are part of the available work domain. </w:t>
-      </w:r>
-      <w:r>
-        <w:rPr>
-          <w:rFonts w:ascii="Times New Roman" w:hAnsi="Times New Roman" w:cs="Times New Roman"/>
-          <w:sz w:val="24"/>
-          <w:szCs w:val="24"/>
-          <w:lang w:val="en-US"/>
-        </w:rPr>
-        <w:t>Lastly,</w:t>
-      </w:r>
-      <w:r>
-        <w:rPr>
-          <w:rFonts w:ascii="Times New Roman" w:hAnsi="Times New Roman" w:cs="Times New Roman"/>
-          <w:sz w:val="24"/>
-          <w:szCs w:val="24"/>
-          <w:lang w:val="en-US"/>
-        </w:rPr>
-        <w:t xml:space="preserve"> the "innovation domain", where your actual innovation takes place and all of the research is done.</w:t>
-      </w:r>
-    </w:p>
-    <w:p>
-      <w:pPr>
-        <w:spacing w:line="480" w:lineRule="auto"/>
+        <w:t>Autthentication</w:t>
+      </w:r>
+      <w:proofErr w:type="spellEnd"/>
+      <w:r>
         <w:rPr>
           <w:rFonts w:ascii="Times New Roman" w:hAnsi="Times New Roman" w:cs="Times New Roman"/>
           <w:b/>
           <w:bCs/>
-          <w:sz w:val="24"/>
-          <w:szCs w:val="24"/>
+          <w:sz w:val="28"/>
+          <w:szCs w:val="28"/>
           <w:u w:val="single"/>
           <w:lang w:val="en-US"/>
         </w:rPr>
-      </w:pPr>
-      <w:r>
+        <w:t xml:space="preserve"> explanation:</w:t>
+      </w:r>
+    </w:p>
+    <w:p>
+      <w:pPr>
+        <w:spacing w:line="480" w:lineRule="auto"/>
+        <w:rPr>
+          <w:rFonts w:ascii="Times New Roman" w:hAnsi="Times New Roman" w:cs="Times New Roman"/>
+          <w:sz w:val="24"/>
+          <w:szCs w:val="24"/>
+          <w:lang w:val="en-US"/>
+        </w:rPr>
+      </w:pPr>
+      <w:r>
+        <w:rPr>
+          <w:rFonts w:ascii="Times New Roman" w:hAnsi="Times New Roman" w:cs="Times New Roman"/>
+          <w:sz w:val="24"/>
+          <w:szCs w:val="24"/>
+          <w:lang w:val="en-US"/>
+        </w:rPr>
+        <w:t>For the implementation of the authorization and the authentication I use OAuth(an</w:t>
+      </w:r>
+      <w:r>
+        <w:rPr>
+          <w:rFonts w:ascii="Times New Roman" w:hAnsi="Times New Roman" w:cs="Times New Roman"/>
+          <w:sz w:val="24"/>
+          <w:szCs w:val="24"/>
+          <w:lang w:val="en-US"/>
+        </w:rPr>
+        <w:t xml:space="preserve"> authorization framework for REST/APIs</w:t>
+      </w:r>
+      <w:r>
+        <w:rPr>
+          <w:rFonts w:ascii="Times New Roman" w:hAnsi="Times New Roman" w:cs="Times New Roman"/>
+          <w:sz w:val="24"/>
+          <w:szCs w:val="24"/>
+          <w:lang w:val="en-US"/>
+        </w:rPr>
+        <w:t>)</w:t>
+      </w:r>
+      <w:r>
+        <w:rPr>
+          <w:rFonts w:ascii="Times New Roman" w:hAnsi="Times New Roman" w:cs="Times New Roman"/>
+          <w:sz w:val="24"/>
+          <w:szCs w:val="24"/>
+          <w:lang w:val="en-US"/>
+        </w:rPr>
+        <w:t>. It enables apps to obtain limited access to a user's data without giving away a user's password</w:t>
+      </w:r>
+      <w:r>
+        <w:rPr>
+          <w:rFonts w:ascii="Times New Roman" w:hAnsi="Times New Roman" w:cs="Times New Roman"/>
+          <w:sz w:val="24"/>
+          <w:szCs w:val="24"/>
+          <w:lang w:val="en-US"/>
+        </w:rPr>
+        <w:t xml:space="preserve"> because it is hashed</w:t>
+      </w:r>
+      <w:r>
+        <w:rPr>
+          <w:rFonts w:ascii="Times New Roman" w:hAnsi="Times New Roman" w:cs="Times New Roman"/>
+          <w:sz w:val="24"/>
+          <w:szCs w:val="24"/>
+          <w:lang w:val="en-US"/>
+        </w:rPr>
+        <w:t>.</w:t>
+      </w:r>
+      <w:r>
+        <w:rPr>
+          <w:rFonts w:ascii="Times New Roman" w:hAnsi="Times New Roman" w:cs="Times New Roman"/>
+          <w:sz w:val="24"/>
+          <w:szCs w:val="24"/>
+          <w:lang w:val="en-US"/>
+        </w:rPr>
+        <w:t xml:space="preserve"> This framework is guaranteed to be the</w:t>
+      </w:r>
+      <w:r>
+        <w:rPr>
+          <w:rFonts w:ascii="Times New Roman" w:hAnsi="Times New Roman" w:cs="Times New Roman"/>
+          <w:sz w:val="24"/>
+          <w:szCs w:val="24"/>
+          <w:lang w:val="en-US"/>
+        </w:rPr>
+        <w:t xml:space="preserve"> most secure flow because you can authenticate the client to redeem the authorization grant, and tokens are never passed through a user-agent.</w:t>
+      </w:r>
+    </w:p>
+    <w:p>
+      <w:pPr>
+        <w:spacing w:line="480" w:lineRule="auto"/>
         <w:rPr>
           <w:rFonts w:ascii="Times New Roman" w:hAnsi="Times New Roman" w:cs="Times New Roman"/>
           <w:b/>
@@ -3012,8 +3119,7 @@
           <w:u w:val="single"/>
           <w:lang w:val="en-US"/>
         </w:rPr>
-        <w:t>“Wh</w:t>
-      </w:r>
+      </w:pPr>
       <w:r>
         <w:rPr>
           <w:rFonts w:ascii="Times New Roman" w:hAnsi="Times New Roman" w:cs="Times New Roman"/>
@@ -3024,9 +3130,694 @@
           <w:u w:val="single"/>
           <w:lang w:val="en-US"/>
         </w:rPr>
-        <w:t>y</w:t>
-      </w:r>
-      <w:r>
+        <w:t>Backend:</w:t>
+      </w:r>
+    </w:p>
+    <w:p>
+      <w:pPr>
+        <w:spacing w:line="480" w:lineRule="auto"/>
+        <w:rPr>
+          <w:rFonts w:ascii="Times New Roman" w:hAnsi="Times New Roman" w:cs="Times New Roman"/>
+          <w:sz w:val="24"/>
+          <w:szCs w:val="24"/>
+          <w:u w:val="single"/>
+          <w:lang w:val="en-US"/>
+        </w:rPr>
+      </w:pPr>
+      <w:r>
+        <w:rPr>
+          <w:rFonts w:ascii="Times New Roman" w:hAnsi="Times New Roman" w:cs="Times New Roman"/>
+          <w:sz w:val="24"/>
+          <w:szCs w:val="24"/>
+          <w:u w:val="single"/>
+          <w:lang w:val="en-US"/>
+        </w:rPr>
+        <w:t>Spring Security</w:t>
+      </w:r>
+      <w:r>
+        <w:rPr>
+          <w:rFonts w:ascii="Times New Roman" w:hAnsi="Times New Roman" w:cs="Times New Roman"/>
+          <w:sz w:val="24"/>
+          <w:szCs w:val="24"/>
+          <w:u w:val="single"/>
+          <w:lang w:val="en-US"/>
+        </w:rPr>
+        <w:t>:</w:t>
+      </w:r>
+    </w:p>
+    <w:p>
+      <w:pPr>
+        <w:spacing w:line="480" w:lineRule="auto"/>
+        <w:rPr>
+          <w:rFonts w:ascii="Times New Roman" w:hAnsi="Times New Roman" w:cs="Times New Roman"/>
+          <w:sz w:val="24"/>
+          <w:szCs w:val="24"/>
+          <w:lang w:val="en-US"/>
+        </w:rPr>
+      </w:pPr>
+      <w:r>
+        <w:rPr>
+          <w:rFonts w:ascii="Times New Roman" w:hAnsi="Times New Roman" w:cs="Times New Roman"/>
+          <w:sz w:val="24"/>
+          <w:szCs w:val="24"/>
+          <w:lang w:val="en-US"/>
+        </w:rPr>
+        <w:t xml:space="preserve">– </w:t>
+      </w:r>
+      <w:proofErr w:type="spellStart"/>
+      <w:r>
+        <w:rPr>
+          <w:rFonts w:ascii="Times New Roman" w:hAnsi="Times New Roman" w:cs="Times New Roman"/>
+          <w:sz w:val="24"/>
+          <w:szCs w:val="24"/>
+          <w:lang w:val="en-US"/>
+        </w:rPr>
+        <w:t>WebSecurityConfigurerAdapter</w:t>
+      </w:r>
+      <w:proofErr w:type="spellEnd"/>
+      <w:r>
+        <w:rPr>
+          <w:rFonts w:ascii="Times New Roman" w:hAnsi="Times New Roman" w:cs="Times New Roman"/>
+          <w:sz w:val="24"/>
+          <w:szCs w:val="24"/>
+          <w:lang w:val="en-US"/>
+        </w:rPr>
+        <w:t xml:space="preserve"> is the </w:t>
+      </w:r>
+      <w:r>
+        <w:rPr>
+          <w:rFonts w:ascii="Times New Roman" w:hAnsi="Times New Roman" w:cs="Times New Roman"/>
+          <w:sz w:val="24"/>
+          <w:szCs w:val="24"/>
+          <w:lang w:val="en-US"/>
+        </w:rPr>
+        <w:t>most important feature</w:t>
+      </w:r>
+      <w:r>
+        <w:rPr>
+          <w:rFonts w:ascii="Times New Roman" w:hAnsi="Times New Roman" w:cs="Times New Roman"/>
+          <w:sz w:val="24"/>
+          <w:szCs w:val="24"/>
+          <w:lang w:val="en-US"/>
+        </w:rPr>
+        <w:t xml:space="preserve"> of </w:t>
+      </w:r>
+      <w:r>
+        <w:rPr>
+          <w:rFonts w:ascii="Times New Roman" w:hAnsi="Times New Roman" w:cs="Times New Roman"/>
+          <w:sz w:val="24"/>
+          <w:szCs w:val="24"/>
+          <w:lang w:val="en-US"/>
+        </w:rPr>
+        <w:t>the</w:t>
+      </w:r>
+      <w:r>
+        <w:rPr>
+          <w:rFonts w:ascii="Times New Roman" w:hAnsi="Times New Roman" w:cs="Times New Roman"/>
+          <w:sz w:val="24"/>
+          <w:szCs w:val="24"/>
+          <w:lang w:val="en-US"/>
+        </w:rPr>
+        <w:t xml:space="preserve"> security implementation</w:t>
+      </w:r>
+      <w:r>
+        <w:rPr>
+          <w:rFonts w:ascii="Times New Roman" w:hAnsi="Times New Roman" w:cs="Times New Roman"/>
+          <w:sz w:val="24"/>
+          <w:szCs w:val="24"/>
+          <w:lang w:val="en-US"/>
+        </w:rPr>
+        <w:t xml:space="preserve">, which </w:t>
+      </w:r>
+      <w:r>
+        <w:rPr>
+          <w:rFonts w:ascii="Times New Roman" w:hAnsi="Times New Roman" w:cs="Times New Roman"/>
+          <w:sz w:val="24"/>
+          <w:szCs w:val="24"/>
+          <w:lang w:val="en-US"/>
+        </w:rPr>
+        <w:t xml:space="preserve">provides </w:t>
+      </w:r>
+      <w:proofErr w:type="spellStart"/>
+      <w:r>
+        <w:rPr>
+          <w:rFonts w:ascii="Times New Roman" w:hAnsi="Times New Roman" w:cs="Times New Roman"/>
+          <w:sz w:val="24"/>
+          <w:szCs w:val="24"/>
+          <w:lang w:val="en-US"/>
+        </w:rPr>
+        <w:t>HttpSecurity</w:t>
+      </w:r>
+      <w:proofErr w:type="spellEnd"/>
+      <w:r>
+        <w:rPr>
+          <w:rFonts w:ascii="Times New Roman" w:hAnsi="Times New Roman" w:cs="Times New Roman"/>
+          <w:sz w:val="24"/>
+          <w:szCs w:val="24"/>
+          <w:lang w:val="en-US"/>
+        </w:rPr>
+        <w:t xml:space="preserve"> configurations</w:t>
+      </w:r>
+      <w:r>
+        <w:rPr>
+          <w:rFonts w:ascii="Times New Roman" w:hAnsi="Times New Roman" w:cs="Times New Roman"/>
+          <w:sz w:val="24"/>
+          <w:szCs w:val="24"/>
+          <w:lang w:val="en-US"/>
+        </w:rPr>
+        <w:t>.</w:t>
+      </w:r>
+    </w:p>
+    <w:p>
+      <w:pPr>
+        <w:spacing w:line="480" w:lineRule="auto"/>
+        <w:rPr>
+          <w:rFonts w:ascii="Times New Roman" w:hAnsi="Times New Roman" w:cs="Times New Roman"/>
+          <w:sz w:val="24"/>
+          <w:szCs w:val="24"/>
+          <w:lang w:val="en-US"/>
+        </w:rPr>
+      </w:pPr>
+      <w:r>
+        <w:rPr>
+          <w:rFonts w:ascii="Times New Roman" w:hAnsi="Times New Roman" w:cs="Times New Roman"/>
+          <w:sz w:val="24"/>
+          <w:szCs w:val="24"/>
+          <w:lang w:val="en-US"/>
+        </w:rPr>
+        <w:t>– U</w:t>
+      </w:r>
+      <w:proofErr w:type="spellStart"/>
+      <w:r>
+        <w:rPr>
+          <w:rFonts w:ascii="Times New Roman" w:hAnsi="Times New Roman" w:cs="Times New Roman"/>
+          <w:sz w:val="24"/>
+          <w:szCs w:val="24"/>
+          <w:lang w:val="en-US"/>
+        </w:rPr>
+        <w:t>serDetailsService</w:t>
+      </w:r>
+      <w:proofErr w:type="spellEnd"/>
+      <w:r>
+        <w:rPr>
+          <w:rFonts w:ascii="Times New Roman" w:hAnsi="Times New Roman" w:cs="Times New Roman"/>
+          <w:sz w:val="24"/>
+          <w:szCs w:val="24"/>
+          <w:lang w:val="en-US"/>
+        </w:rPr>
+        <w:t xml:space="preserve"> interface has a method to load </w:t>
+      </w:r>
+      <w:r>
+        <w:rPr>
+          <w:rFonts w:ascii="Times New Roman" w:hAnsi="Times New Roman" w:cs="Times New Roman"/>
+          <w:sz w:val="24"/>
+          <w:szCs w:val="24"/>
+          <w:lang w:val="en-US"/>
+        </w:rPr>
+        <w:t>u</w:t>
+      </w:r>
+      <w:r>
+        <w:rPr>
+          <w:rFonts w:ascii="Times New Roman" w:hAnsi="Times New Roman" w:cs="Times New Roman"/>
+          <w:sz w:val="24"/>
+          <w:szCs w:val="24"/>
+          <w:lang w:val="en-US"/>
+        </w:rPr>
+        <w:t xml:space="preserve">ser by username and returns a </w:t>
+      </w:r>
+      <w:proofErr w:type="spellStart"/>
+      <w:r>
+        <w:rPr>
+          <w:rFonts w:ascii="Times New Roman" w:hAnsi="Times New Roman" w:cs="Times New Roman"/>
+          <w:sz w:val="24"/>
+          <w:szCs w:val="24"/>
+          <w:lang w:val="en-US"/>
+        </w:rPr>
+        <w:t>UserDetails</w:t>
+      </w:r>
+      <w:proofErr w:type="spellEnd"/>
+      <w:r>
+        <w:rPr>
+          <w:rFonts w:ascii="Times New Roman" w:hAnsi="Times New Roman" w:cs="Times New Roman"/>
+          <w:sz w:val="24"/>
+          <w:szCs w:val="24"/>
+          <w:lang w:val="en-US"/>
+        </w:rPr>
+        <w:t xml:space="preserve"> object that Spring Security can use for authentication and validation.</w:t>
+      </w:r>
+    </w:p>
+    <w:p>
+      <w:pPr>
+        <w:spacing w:line="480" w:lineRule="auto"/>
+        <w:rPr>
+          <w:rFonts w:ascii="Times New Roman" w:hAnsi="Times New Roman" w:cs="Times New Roman"/>
+          <w:sz w:val="24"/>
+          <w:szCs w:val="24"/>
+          <w:lang w:val="en-US"/>
+        </w:rPr>
+      </w:pPr>
+      <w:r>
+        <w:rPr>
+          <w:rFonts w:ascii="Times New Roman" w:hAnsi="Times New Roman" w:cs="Times New Roman"/>
+          <w:sz w:val="24"/>
+          <w:szCs w:val="24"/>
+          <w:lang w:val="en-US"/>
+        </w:rPr>
+        <w:t xml:space="preserve">– </w:t>
+      </w:r>
+      <w:proofErr w:type="spellStart"/>
+      <w:r>
+        <w:rPr>
+          <w:rFonts w:ascii="Times New Roman" w:hAnsi="Times New Roman" w:cs="Times New Roman"/>
+          <w:sz w:val="24"/>
+          <w:szCs w:val="24"/>
+          <w:lang w:val="en-US"/>
+        </w:rPr>
+        <w:t>UserDetails</w:t>
+      </w:r>
+      <w:proofErr w:type="spellEnd"/>
+      <w:r>
+        <w:rPr>
+          <w:rFonts w:ascii="Times New Roman" w:hAnsi="Times New Roman" w:cs="Times New Roman"/>
+          <w:sz w:val="24"/>
+          <w:szCs w:val="24"/>
+          <w:lang w:val="en-US"/>
+        </w:rPr>
+        <w:t xml:space="preserve"> class</w:t>
+      </w:r>
+      <w:r>
+        <w:rPr>
+          <w:rFonts w:ascii="Times New Roman" w:hAnsi="Times New Roman" w:cs="Times New Roman"/>
+          <w:sz w:val="24"/>
+          <w:szCs w:val="24"/>
+          <w:lang w:val="en-US"/>
+        </w:rPr>
+        <w:t xml:space="preserve"> contains </w:t>
+      </w:r>
+      <w:r>
+        <w:rPr>
+          <w:rFonts w:ascii="Times New Roman" w:hAnsi="Times New Roman" w:cs="Times New Roman"/>
+          <w:sz w:val="24"/>
+          <w:szCs w:val="24"/>
+          <w:lang w:val="en-US"/>
+        </w:rPr>
+        <w:t>the credentials of a user</w:t>
+      </w:r>
+      <w:r>
+        <w:rPr>
+          <w:rFonts w:ascii="Times New Roman" w:hAnsi="Times New Roman" w:cs="Times New Roman"/>
+          <w:sz w:val="24"/>
+          <w:szCs w:val="24"/>
+          <w:lang w:val="en-US"/>
+        </w:rPr>
+        <w:t xml:space="preserve"> (such as: username, password, authorities) to build an Authentication object.</w:t>
+      </w:r>
+    </w:p>
+    <w:p>
+      <w:pPr>
+        <w:spacing w:line="480" w:lineRule="auto"/>
+        <w:rPr>
+          <w:rFonts w:ascii="Times New Roman" w:hAnsi="Times New Roman" w:cs="Times New Roman"/>
+          <w:sz w:val="24"/>
+          <w:szCs w:val="24"/>
+          <w:lang w:val="en-US"/>
+        </w:rPr>
+      </w:pPr>
+      <w:r>
+        <w:rPr>
+          <w:rFonts w:ascii="Times New Roman" w:hAnsi="Times New Roman" w:cs="Times New Roman"/>
+          <w:sz w:val="24"/>
+          <w:szCs w:val="24"/>
+          <w:lang w:val="en-US"/>
+        </w:rPr>
+        <w:t xml:space="preserve">– </w:t>
+      </w:r>
+      <w:proofErr w:type="spellStart"/>
+      <w:r>
+        <w:rPr>
+          <w:rFonts w:ascii="Times New Roman" w:hAnsi="Times New Roman" w:cs="Times New Roman"/>
+          <w:sz w:val="24"/>
+          <w:szCs w:val="24"/>
+          <w:lang w:val="en-US"/>
+        </w:rPr>
+        <w:t>UsernamePasswordAuthenticationToken</w:t>
+      </w:r>
+      <w:proofErr w:type="spellEnd"/>
+      <w:r>
+        <w:rPr>
+          <w:rFonts w:ascii="Times New Roman" w:hAnsi="Times New Roman" w:cs="Times New Roman"/>
+          <w:sz w:val="24"/>
+          <w:szCs w:val="24"/>
+          <w:lang w:val="en-US"/>
+        </w:rPr>
+        <w:t xml:space="preserve"> gets {username, password} from login </w:t>
+      </w:r>
+      <w:r>
+        <w:rPr>
+          <w:rFonts w:ascii="Times New Roman" w:hAnsi="Times New Roman" w:cs="Times New Roman"/>
+          <w:sz w:val="24"/>
+          <w:szCs w:val="24"/>
+          <w:lang w:val="en-US"/>
+        </w:rPr>
+        <w:t>r</w:t>
+      </w:r>
+      <w:r>
+        <w:rPr>
+          <w:rFonts w:ascii="Times New Roman" w:hAnsi="Times New Roman" w:cs="Times New Roman"/>
+          <w:sz w:val="24"/>
+          <w:szCs w:val="24"/>
+          <w:lang w:val="en-US"/>
+        </w:rPr>
+        <w:t xml:space="preserve">equest, </w:t>
+      </w:r>
+      <w:proofErr w:type="spellStart"/>
+      <w:r>
+        <w:rPr>
+          <w:rFonts w:ascii="Times New Roman" w:hAnsi="Times New Roman" w:cs="Times New Roman"/>
+          <w:sz w:val="24"/>
+          <w:szCs w:val="24"/>
+          <w:lang w:val="en-US"/>
+        </w:rPr>
+        <w:t>AuthenticationManager</w:t>
+      </w:r>
+      <w:proofErr w:type="spellEnd"/>
+      <w:r>
+        <w:rPr>
+          <w:rFonts w:ascii="Times New Roman" w:hAnsi="Times New Roman" w:cs="Times New Roman"/>
+          <w:sz w:val="24"/>
+          <w:szCs w:val="24"/>
+          <w:lang w:val="en-US"/>
+        </w:rPr>
+        <w:t xml:space="preserve"> will use it to authenticate a login account.</w:t>
+      </w:r>
+    </w:p>
+    <w:p>
+      <w:pPr>
+        <w:spacing w:line="480" w:lineRule="auto"/>
+        <w:rPr>
+          <w:rFonts w:ascii="Times New Roman" w:hAnsi="Times New Roman" w:cs="Times New Roman"/>
+          <w:sz w:val="24"/>
+          <w:szCs w:val="24"/>
+          <w:lang w:val="en-US"/>
+        </w:rPr>
+      </w:pPr>
+      <w:r>
+        <w:rPr>
+          <w:rFonts w:ascii="Times New Roman" w:hAnsi="Times New Roman" w:cs="Times New Roman"/>
+          <w:sz w:val="24"/>
+          <w:szCs w:val="24"/>
+          <w:lang w:val="en-US"/>
+        </w:rPr>
+        <w:t xml:space="preserve">– </w:t>
+      </w:r>
+      <w:proofErr w:type="spellStart"/>
+      <w:r>
+        <w:rPr>
+          <w:rFonts w:ascii="Times New Roman" w:hAnsi="Times New Roman" w:cs="Times New Roman"/>
+          <w:sz w:val="24"/>
+          <w:szCs w:val="24"/>
+          <w:lang w:val="en-US"/>
+        </w:rPr>
+        <w:t>AuthenticationManager</w:t>
+      </w:r>
+      <w:proofErr w:type="spellEnd"/>
+      <w:r>
+        <w:rPr>
+          <w:rFonts w:ascii="Times New Roman" w:hAnsi="Times New Roman" w:cs="Times New Roman"/>
+          <w:sz w:val="24"/>
+          <w:szCs w:val="24"/>
+          <w:lang w:val="en-US"/>
+        </w:rPr>
+        <w:t xml:space="preserve"> to validate</w:t>
+      </w:r>
+      <w:r>
+        <w:rPr>
+          <w:rFonts w:ascii="Times New Roman" w:hAnsi="Times New Roman" w:cs="Times New Roman"/>
+          <w:sz w:val="24"/>
+          <w:szCs w:val="24"/>
+          <w:lang w:val="en-US"/>
+        </w:rPr>
+        <w:t>s</w:t>
+      </w:r>
+      <w:r>
+        <w:rPr>
+          <w:rFonts w:ascii="Times New Roman" w:hAnsi="Times New Roman" w:cs="Times New Roman"/>
+          <w:sz w:val="24"/>
+          <w:szCs w:val="24"/>
+          <w:lang w:val="en-US"/>
+        </w:rPr>
+        <w:t xml:space="preserve"> </w:t>
+      </w:r>
+      <w:proofErr w:type="spellStart"/>
+      <w:r>
+        <w:rPr>
+          <w:rFonts w:ascii="Times New Roman" w:hAnsi="Times New Roman" w:cs="Times New Roman"/>
+          <w:sz w:val="24"/>
+          <w:szCs w:val="24"/>
+          <w:lang w:val="en-US"/>
+        </w:rPr>
+        <w:t>UsernamePasswordAuthenticationToken</w:t>
+      </w:r>
+      <w:proofErr w:type="spellEnd"/>
+      <w:r>
+        <w:rPr>
+          <w:rFonts w:ascii="Times New Roman" w:hAnsi="Times New Roman" w:cs="Times New Roman"/>
+          <w:sz w:val="24"/>
+          <w:szCs w:val="24"/>
+          <w:lang w:val="en-US"/>
+        </w:rPr>
+        <w:t xml:space="preserve"> object. </w:t>
+      </w:r>
+    </w:p>
+    <w:p>
+      <w:pPr>
+        <w:spacing w:line="480" w:lineRule="auto"/>
+        <w:rPr>
+          <w:rFonts w:ascii="Times New Roman" w:hAnsi="Times New Roman" w:cs="Times New Roman"/>
+          <w:sz w:val="24"/>
+          <w:szCs w:val="24"/>
+          <w:lang w:val="en-US"/>
+        </w:rPr>
+      </w:pPr>
+      <w:r>
+        <w:rPr>
+          <w:rFonts w:ascii="Times New Roman" w:hAnsi="Times New Roman" w:cs="Times New Roman"/>
+          <w:sz w:val="24"/>
+          <w:szCs w:val="24"/>
+          <w:lang w:val="en-US"/>
+        </w:rPr>
+        <w:lastRenderedPageBreak/>
+        <w:t xml:space="preserve">– </w:t>
+      </w:r>
+      <w:proofErr w:type="spellStart"/>
+      <w:r>
+        <w:rPr>
+          <w:rFonts w:ascii="Times New Roman" w:hAnsi="Times New Roman" w:cs="Times New Roman"/>
+          <w:sz w:val="24"/>
+          <w:szCs w:val="24"/>
+          <w:lang w:val="en-US"/>
+        </w:rPr>
+        <w:t>AuthenticationEntryPoint</w:t>
+      </w:r>
+      <w:proofErr w:type="spellEnd"/>
+      <w:r>
+        <w:rPr>
+          <w:rFonts w:ascii="Times New Roman" w:hAnsi="Times New Roman" w:cs="Times New Roman"/>
+          <w:sz w:val="24"/>
+          <w:szCs w:val="24"/>
+          <w:lang w:val="en-US"/>
+        </w:rPr>
+        <w:t xml:space="preserve"> will catch unauthorized error and return a 401 when Clients access protected resources without authentication.</w:t>
+      </w:r>
+    </w:p>
+    <w:p>
+      <w:pPr>
+        <w:spacing w:line="480" w:lineRule="auto"/>
+        <w:rPr>
+          <w:rFonts w:ascii="Times New Roman" w:hAnsi="Times New Roman" w:cs="Times New Roman"/>
+          <w:sz w:val="24"/>
+          <w:szCs w:val="24"/>
+          <w:lang w:val="en-US"/>
+        </w:rPr>
+      </w:pPr>
+      <w:r>
+        <w:rPr>
+          <w:rFonts w:ascii="Times New Roman" w:hAnsi="Times New Roman" w:cs="Times New Roman"/>
+          <w:sz w:val="24"/>
+          <w:szCs w:val="24"/>
+          <w:lang w:val="en-US"/>
+        </w:rPr>
+        <w:t>–</w:t>
+      </w:r>
+      <w:r>
+        <w:rPr>
+          <w:rFonts w:ascii="Times New Roman" w:hAnsi="Times New Roman" w:cs="Times New Roman"/>
+          <w:sz w:val="24"/>
+          <w:szCs w:val="24"/>
+          <w:lang w:val="en-US"/>
+        </w:rPr>
+        <w:t xml:space="preserve"> </w:t>
+      </w:r>
+      <w:proofErr w:type="spellStart"/>
+      <w:r>
+        <w:rPr>
+          <w:rFonts w:ascii="Times New Roman" w:hAnsi="Times New Roman" w:cs="Times New Roman"/>
+          <w:sz w:val="24"/>
+          <w:szCs w:val="24"/>
+          <w:lang w:val="en-US"/>
+        </w:rPr>
+        <w:t>UserRepository</w:t>
+      </w:r>
+      <w:proofErr w:type="spellEnd"/>
+      <w:r>
+        <w:rPr>
+          <w:rFonts w:ascii="Times New Roman" w:hAnsi="Times New Roman" w:cs="Times New Roman"/>
+          <w:sz w:val="24"/>
+          <w:szCs w:val="24"/>
+          <w:lang w:val="en-US"/>
+        </w:rPr>
+        <w:t xml:space="preserve"> &amp; </w:t>
+      </w:r>
+      <w:proofErr w:type="spellStart"/>
+      <w:r>
+        <w:rPr>
+          <w:rFonts w:ascii="Times New Roman" w:hAnsi="Times New Roman" w:cs="Times New Roman"/>
+          <w:sz w:val="24"/>
+          <w:szCs w:val="24"/>
+          <w:lang w:val="en-US"/>
+        </w:rPr>
+        <w:t>RoleRepository</w:t>
+      </w:r>
+      <w:proofErr w:type="spellEnd"/>
+      <w:r>
+        <w:rPr>
+          <w:rFonts w:ascii="Times New Roman" w:hAnsi="Times New Roman" w:cs="Times New Roman"/>
+          <w:sz w:val="24"/>
+          <w:szCs w:val="24"/>
+          <w:lang w:val="en-US"/>
+        </w:rPr>
+        <w:t xml:space="preserve"> to work with Database, will be imported into </w:t>
+      </w:r>
+      <w:proofErr w:type="spellStart"/>
+      <w:r>
+        <w:rPr>
+          <w:rFonts w:ascii="Times New Roman" w:hAnsi="Times New Roman" w:cs="Times New Roman"/>
+          <w:sz w:val="24"/>
+          <w:szCs w:val="24"/>
+          <w:lang w:val="en-US"/>
+        </w:rPr>
+        <w:t>Auth</w:t>
+      </w:r>
+      <w:r>
+        <w:rPr>
+          <w:rFonts w:ascii="Times New Roman" w:hAnsi="Times New Roman" w:cs="Times New Roman"/>
+          <w:sz w:val="24"/>
+          <w:szCs w:val="24"/>
+          <w:lang w:val="en-US"/>
+        </w:rPr>
+        <w:t>Controller</w:t>
+      </w:r>
+      <w:proofErr w:type="spellEnd"/>
+      <w:r>
+        <w:rPr>
+          <w:rFonts w:ascii="Times New Roman" w:hAnsi="Times New Roman" w:cs="Times New Roman"/>
+          <w:sz w:val="24"/>
+          <w:szCs w:val="24"/>
+          <w:lang w:val="en-US"/>
+        </w:rPr>
+        <w:t>, which</w:t>
+      </w:r>
+      <w:r>
+        <w:rPr>
+          <w:rFonts w:ascii="Times New Roman" w:hAnsi="Times New Roman" w:cs="Times New Roman"/>
+          <w:sz w:val="24"/>
+          <w:szCs w:val="24"/>
+          <w:lang w:val="en-US"/>
+        </w:rPr>
+        <w:t xml:space="preserve"> handles signup/login requests</w:t>
+      </w:r>
+      <w:r>
+        <w:rPr>
+          <w:rFonts w:ascii="Times New Roman" w:hAnsi="Times New Roman" w:cs="Times New Roman"/>
+          <w:sz w:val="24"/>
+          <w:szCs w:val="24"/>
+          <w:lang w:val="en-US"/>
+        </w:rPr>
+        <w:t xml:space="preserve"> by </w:t>
+      </w:r>
+      <w:proofErr w:type="spellStart"/>
+      <w:r>
+        <w:rPr>
+          <w:rFonts w:ascii="Times New Roman" w:hAnsi="Times New Roman" w:cs="Times New Roman"/>
+          <w:sz w:val="24"/>
+          <w:szCs w:val="24"/>
+          <w:lang w:val="en-US"/>
+        </w:rPr>
+        <w:t>OncePerRequestFilter</w:t>
+      </w:r>
+      <w:proofErr w:type="spellEnd"/>
+      <w:r>
+        <w:rPr>
+          <w:rFonts w:ascii="Times New Roman" w:hAnsi="Times New Roman" w:cs="Times New Roman"/>
+          <w:sz w:val="24"/>
+          <w:szCs w:val="24"/>
+          <w:lang w:val="en-US"/>
+        </w:rPr>
+        <w:t xml:space="preserve"> class (an abstract class from </w:t>
+      </w:r>
+      <w:proofErr w:type="spellStart"/>
+      <w:r>
+        <w:rPr>
+          <w:rFonts w:ascii="Times New Roman" w:hAnsi="Times New Roman" w:cs="Times New Roman"/>
+          <w:sz w:val="24"/>
+          <w:szCs w:val="24"/>
+          <w:lang w:val="en-US"/>
+        </w:rPr>
+        <w:t>Springboot</w:t>
+      </w:r>
+      <w:proofErr w:type="spellEnd"/>
+      <w:r>
+        <w:rPr>
+          <w:rFonts w:ascii="Times New Roman" w:hAnsi="Times New Roman" w:cs="Times New Roman"/>
+          <w:sz w:val="24"/>
+          <w:szCs w:val="24"/>
+          <w:lang w:val="en-US"/>
+        </w:rPr>
+        <w:t xml:space="preserve">, which deals with request to API), and </w:t>
+      </w:r>
+      <w:proofErr w:type="spellStart"/>
+      <w:r>
+        <w:rPr>
+          <w:rFonts w:ascii="Times New Roman" w:hAnsi="Times New Roman" w:cs="Times New Roman"/>
+          <w:sz w:val="24"/>
+          <w:szCs w:val="24"/>
+          <w:lang w:val="en-US"/>
+        </w:rPr>
+        <w:t>TestController</w:t>
+      </w:r>
+      <w:proofErr w:type="spellEnd"/>
+      <w:r>
+        <w:rPr>
+          <w:rFonts w:ascii="Times New Roman" w:hAnsi="Times New Roman" w:cs="Times New Roman"/>
+          <w:sz w:val="24"/>
+          <w:szCs w:val="24"/>
+          <w:lang w:val="en-US"/>
+        </w:rPr>
+        <w:t xml:space="preserve">, which </w:t>
+      </w:r>
+      <w:r>
+        <w:rPr>
+          <w:rFonts w:ascii="Times New Roman" w:hAnsi="Times New Roman" w:cs="Times New Roman"/>
+          <w:sz w:val="24"/>
+          <w:szCs w:val="24"/>
+          <w:lang w:val="en-US"/>
+        </w:rPr>
+        <w:t>has accessing protected resource methods with role based validations.</w:t>
+      </w:r>
+    </w:p>
+    <w:p>
+      <w:pPr>
+        <w:spacing w:line="480" w:lineRule="auto"/>
         <w:rPr>
           <w:rFonts w:ascii="Times New Roman" w:hAnsi="Times New Roman" w:cs="Times New Roman"/>
           <w:b/>
@@ -3036,167 +3827,8 @@
           <w:u w:val="single"/>
           <w:lang w:val="en-US"/>
         </w:rPr>
-        <w:t>”:</w:t>
-      </w:r>
-    </w:p>
-    <w:p>
-      <w:pPr>
-        <w:spacing w:line="480" w:lineRule="auto"/>
-        <w:rPr>
-          <w:rFonts w:ascii="Times New Roman" w:hAnsi="Times New Roman" w:cs="Times New Roman"/>
-          <w:sz w:val="24"/>
-          <w:szCs w:val="24"/>
-          <w:lang w:val="en-US"/>
-        </w:rPr>
-      </w:pPr>
-      <w:r>
-        <w:rPr>
-          <w:rFonts w:ascii="Times New Roman" w:hAnsi="Times New Roman" w:cs="Times New Roman"/>
-          <w:sz w:val="24"/>
-          <w:szCs w:val="24"/>
-          <w:lang w:val="en-US"/>
-        </w:rPr>
-        <w:t>In the research, I am</w:t>
-      </w:r>
-      <w:r>
-        <w:rPr>
-          <w:rFonts w:ascii="Times New Roman" w:hAnsi="Times New Roman" w:cs="Times New Roman"/>
-          <w:sz w:val="24"/>
-          <w:szCs w:val="24"/>
-          <w:lang w:val="en-US"/>
-        </w:rPr>
-        <w:t xml:space="preserve"> trying to optimi</w:t>
-      </w:r>
-      <w:r>
-        <w:rPr>
-          <w:rFonts w:ascii="Times New Roman" w:hAnsi="Times New Roman" w:cs="Times New Roman"/>
-          <w:sz w:val="24"/>
-          <w:szCs w:val="24"/>
-          <w:lang w:val="en-US"/>
-        </w:rPr>
-        <w:t>z</w:t>
-      </w:r>
-      <w:r>
-        <w:rPr>
-          <w:rFonts w:ascii="Times New Roman" w:hAnsi="Times New Roman" w:cs="Times New Roman"/>
-          <w:sz w:val="24"/>
-          <w:szCs w:val="24"/>
-          <w:lang w:val="en-US"/>
-        </w:rPr>
-        <w:t xml:space="preserve">e the fit between </w:t>
-      </w:r>
-      <w:r>
-        <w:rPr>
-          <w:rFonts w:ascii="Times New Roman" w:hAnsi="Times New Roman" w:cs="Times New Roman"/>
-          <w:sz w:val="24"/>
-          <w:szCs w:val="24"/>
-          <w:lang w:val="en-US"/>
-        </w:rPr>
-        <w:t>my</w:t>
-      </w:r>
-      <w:r>
-        <w:rPr>
-          <w:rFonts w:ascii="Times New Roman" w:hAnsi="Times New Roman" w:cs="Times New Roman"/>
-          <w:sz w:val="24"/>
-          <w:szCs w:val="24"/>
-          <w:lang w:val="en-US"/>
-        </w:rPr>
-        <w:t xml:space="preserve"> product and the application context</w:t>
-      </w:r>
-      <w:r>
-        <w:rPr>
-          <w:rFonts w:ascii="Times New Roman" w:hAnsi="Times New Roman" w:cs="Times New Roman"/>
-          <w:sz w:val="24"/>
-          <w:szCs w:val="24"/>
-          <w:lang w:val="en-US"/>
-        </w:rPr>
-        <w:t xml:space="preserve"> and I need </w:t>
-      </w:r>
-      <w:r>
-        <w:rPr>
-          <w:rFonts w:ascii="Times New Roman" w:hAnsi="Times New Roman" w:cs="Times New Roman"/>
-          <w:sz w:val="24"/>
-          <w:szCs w:val="24"/>
-          <w:lang w:val="en-US"/>
-        </w:rPr>
-        <w:t xml:space="preserve">to assure that </w:t>
-      </w:r>
-      <w:r>
-        <w:rPr>
-          <w:rFonts w:ascii="Times New Roman" w:hAnsi="Times New Roman" w:cs="Times New Roman"/>
-          <w:sz w:val="24"/>
-          <w:szCs w:val="24"/>
-          <w:lang w:val="en-US"/>
-        </w:rPr>
-        <w:t>my</w:t>
-      </w:r>
-      <w:r>
-        <w:rPr>
-          <w:rFonts w:ascii="Times New Roman" w:hAnsi="Times New Roman" w:cs="Times New Roman"/>
-          <w:sz w:val="24"/>
-          <w:szCs w:val="24"/>
-          <w:lang w:val="en-US"/>
-        </w:rPr>
-        <w:t xml:space="preserve"> product is up to contemporary quality standards. In </w:t>
-      </w:r>
-      <w:r>
-        <w:rPr>
-          <w:rFonts w:ascii="Times New Roman" w:hAnsi="Times New Roman" w:cs="Times New Roman"/>
-          <w:sz w:val="24"/>
-          <w:szCs w:val="24"/>
-          <w:lang w:val="en-US"/>
-        </w:rPr>
-        <w:t xml:space="preserve">order to convey the research on the software application, I have to </w:t>
-      </w:r>
-      <w:r>
-        <w:rPr>
-          <w:rFonts w:ascii="Times New Roman" w:hAnsi="Times New Roman" w:cs="Times New Roman"/>
-          <w:sz w:val="24"/>
-          <w:szCs w:val="24"/>
-          <w:lang w:val="en-US"/>
-        </w:rPr>
-        <w:t xml:space="preserve">use all the expertise available to create </w:t>
-      </w:r>
-      <w:r>
-        <w:rPr>
-          <w:rFonts w:ascii="Times New Roman" w:hAnsi="Times New Roman" w:cs="Times New Roman"/>
-          <w:sz w:val="24"/>
-          <w:szCs w:val="24"/>
-          <w:lang w:val="en-US"/>
-        </w:rPr>
-        <w:t>my</w:t>
-      </w:r>
-      <w:r>
-        <w:rPr>
-          <w:rFonts w:ascii="Times New Roman" w:hAnsi="Times New Roman" w:cs="Times New Roman"/>
-          <w:sz w:val="24"/>
-          <w:szCs w:val="24"/>
-          <w:lang w:val="en-US"/>
-        </w:rPr>
-        <w:t xml:space="preserve"> product. </w:t>
-      </w:r>
-      <w:r>
-        <w:rPr>
-          <w:rFonts w:ascii="Times New Roman" w:hAnsi="Times New Roman" w:cs="Times New Roman"/>
-          <w:sz w:val="24"/>
-          <w:szCs w:val="24"/>
-          <w:lang w:val="en-US"/>
-        </w:rPr>
-        <w:t xml:space="preserve">First thing is to start researching the </w:t>
-      </w:r>
-      <w:r>
-        <w:rPr>
-          <w:rFonts w:ascii="Times New Roman" w:hAnsi="Times New Roman" w:cs="Times New Roman"/>
-          <w:sz w:val="24"/>
-          <w:szCs w:val="24"/>
-          <w:lang w:val="en-US"/>
-        </w:rPr>
-        <w:t>"available work" domain.</w:t>
-      </w:r>
-    </w:p>
-    <w:p>
-      <w:pPr>
-        <w:spacing w:line="480" w:lineRule="auto"/>
+      </w:pPr>
+      <w:r>
         <w:rPr>
           <w:rFonts w:ascii="Times New Roman" w:hAnsi="Times New Roman" w:cs="Times New Roman"/>
           <w:b/>
@@ -3206,32 +3838,663 @@
           <w:u w:val="single"/>
           <w:lang w:val="en-US"/>
         </w:rPr>
-      </w:pPr>
-      <w:r>
+        <w:t>Frontend:</w:t>
+      </w:r>
+    </w:p>
+    <w:p>
+      <w:pPr>
+        <w:spacing w:line="480" w:lineRule="auto"/>
+        <w:rPr>
+          <w:rFonts w:ascii="Times New Roman" w:hAnsi="Times New Roman" w:cs="Times New Roman"/>
+          <w:sz w:val="24"/>
+          <w:szCs w:val="24"/>
+          <w:lang w:val="en-NL"/>
+        </w:rPr>
+      </w:pPr>
+      <w:r>
+        <w:rPr>
+          <w:rFonts w:ascii="Times New Roman" w:hAnsi="Times New Roman" w:cs="Times New Roman"/>
+          <w:sz w:val="24"/>
+          <w:szCs w:val="24"/>
+          <w:lang w:val="en-NL"/>
+        </w:rPr>
+        <w:t xml:space="preserve">– The </w:t>
+      </w:r>
+      <w:r>
+        <w:rPr>
+          <w:rFonts w:ascii="Times New Roman" w:hAnsi="Times New Roman" w:cs="Times New Roman"/>
+          <w:sz w:val="24"/>
+          <w:szCs w:val="24"/>
+          <w:lang w:val="en-GB"/>
+        </w:rPr>
+        <w:t>Header</w:t>
+      </w:r>
+      <w:r>
+        <w:rPr>
+          <w:rFonts w:ascii="Times New Roman" w:hAnsi="Times New Roman" w:cs="Times New Roman"/>
+          <w:sz w:val="24"/>
+          <w:szCs w:val="24"/>
+          <w:lang w:val="en-NL"/>
+        </w:rPr>
+        <w:t xml:space="preserve"> component is a container with React Router,</w:t>
+      </w:r>
+      <w:r>
+        <w:rPr>
+          <w:rFonts w:ascii="Times New Roman" w:hAnsi="Times New Roman" w:cs="Times New Roman"/>
+          <w:sz w:val="24"/>
+          <w:szCs w:val="24"/>
+          <w:lang w:val="en-GB"/>
+        </w:rPr>
+        <w:t xml:space="preserve"> which has</w:t>
+      </w:r>
+      <w:r>
+        <w:rPr>
+          <w:rFonts w:ascii="Times New Roman" w:hAnsi="Times New Roman" w:cs="Times New Roman"/>
+          <w:sz w:val="24"/>
+          <w:szCs w:val="24"/>
+          <w:lang w:val="en-NL"/>
+        </w:rPr>
+        <w:t xml:space="preserve"> the navbar</w:t>
+      </w:r>
+      <w:r>
+        <w:rPr>
+          <w:rFonts w:ascii="Times New Roman" w:hAnsi="Times New Roman" w:cs="Times New Roman"/>
+          <w:sz w:val="24"/>
+          <w:szCs w:val="24"/>
+          <w:lang w:val="en-GB"/>
+        </w:rPr>
+        <w:t xml:space="preserve"> of the website and contains</w:t>
+      </w:r>
+      <w:r>
+        <w:rPr>
+          <w:rFonts w:ascii="Times New Roman" w:hAnsi="Times New Roman" w:cs="Times New Roman"/>
+          <w:sz w:val="24"/>
+          <w:szCs w:val="24"/>
+          <w:lang w:val="en-NL"/>
+        </w:rPr>
+        <w:t xml:space="preserve"> </w:t>
+      </w:r>
+      <w:r>
+        <w:rPr>
+          <w:rFonts w:ascii="Times New Roman" w:hAnsi="Times New Roman" w:cs="Times New Roman"/>
+          <w:sz w:val="24"/>
+          <w:szCs w:val="24"/>
+          <w:lang w:val="en-GB"/>
+        </w:rPr>
+        <w:t>the routes to every page</w:t>
+      </w:r>
+      <w:r>
+        <w:rPr>
+          <w:rFonts w:ascii="Times New Roman" w:hAnsi="Times New Roman" w:cs="Times New Roman"/>
+          <w:sz w:val="24"/>
+          <w:szCs w:val="24"/>
+          <w:lang w:val="en-NL"/>
+        </w:rPr>
+        <w:t>.</w:t>
+      </w:r>
+    </w:p>
+    <w:p>
+      <w:pPr>
+        <w:spacing w:line="480" w:lineRule="auto"/>
+        <w:rPr>
+          <w:rFonts w:ascii="Times New Roman" w:hAnsi="Times New Roman" w:cs="Times New Roman"/>
+          <w:sz w:val="24"/>
+          <w:szCs w:val="24"/>
+          <w:lang w:val="en-NL"/>
+        </w:rPr>
+      </w:pPr>
+      <w:r>
+        <w:rPr>
+          <w:rFonts w:ascii="Times New Roman" w:hAnsi="Times New Roman" w:cs="Times New Roman"/>
+          <w:sz w:val="24"/>
+          <w:szCs w:val="24"/>
+          <w:lang w:val="en-NL"/>
+        </w:rPr>
+        <w:t xml:space="preserve">– Login &amp; Register components have </w:t>
+      </w:r>
+      <w:r>
+        <w:rPr>
+          <w:rFonts w:ascii="Times New Roman" w:hAnsi="Times New Roman" w:cs="Times New Roman"/>
+          <w:sz w:val="24"/>
+          <w:szCs w:val="24"/>
+          <w:lang w:val="en-GB"/>
+        </w:rPr>
+        <w:t xml:space="preserve">a </w:t>
+      </w:r>
+      <w:r>
+        <w:rPr>
+          <w:rFonts w:ascii="Times New Roman" w:hAnsi="Times New Roman" w:cs="Times New Roman"/>
+          <w:sz w:val="24"/>
+          <w:szCs w:val="24"/>
+          <w:lang w:val="en-NL"/>
+        </w:rPr>
+        <w:t>form for data submission</w:t>
+      </w:r>
+      <w:r>
+        <w:rPr>
+          <w:rFonts w:ascii="Times New Roman" w:hAnsi="Times New Roman" w:cs="Times New Roman"/>
+          <w:sz w:val="24"/>
+          <w:szCs w:val="24"/>
+          <w:lang w:val="en-GB"/>
+        </w:rPr>
+        <w:t xml:space="preserve">. </w:t>
+      </w:r>
+      <w:r>
+        <w:rPr>
+          <w:rFonts w:ascii="Times New Roman" w:hAnsi="Times New Roman" w:cs="Times New Roman"/>
+          <w:sz w:val="24"/>
+          <w:szCs w:val="24"/>
+          <w:lang w:val="en-NL"/>
+        </w:rPr>
+        <w:t>They call methods from auth</w:t>
+      </w:r>
+      <w:r>
+        <w:rPr>
+          <w:rFonts w:ascii="Times New Roman" w:hAnsi="Times New Roman" w:cs="Times New Roman"/>
+          <w:sz w:val="24"/>
+          <w:szCs w:val="24"/>
+          <w:lang w:val="en-GB"/>
+        </w:rPr>
+        <w:t>-</w:t>
+      </w:r>
+      <w:r>
+        <w:rPr>
+          <w:rFonts w:ascii="Times New Roman" w:hAnsi="Times New Roman" w:cs="Times New Roman"/>
+          <w:sz w:val="24"/>
+          <w:szCs w:val="24"/>
+          <w:lang w:val="en-NL"/>
+        </w:rPr>
+        <w:t>service to make login/register request.</w:t>
+      </w:r>
+    </w:p>
+    <w:p>
+      <w:pPr>
+        <w:spacing w:line="480" w:lineRule="auto"/>
+        <w:rPr>
+          <w:rFonts w:ascii="Times New Roman" w:hAnsi="Times New Roman" w:cs="Times New Roman"/>
+          <w:sz w:val="24"/>
+          <w:szCs w:val="24"/>
+          <w:lang w:val="en-GB"/>
+        </w:rPr>
+      </w:pPr>
+      <w:r>
+        <w:rPr>
+          <w:rFonts w:ascii="Times New Roman" w:hAnsi="Times New Roman" w:cs="Times New Roman"/>
+          <w:sz w:val="24"/>
+          <w:szCs w:val="24"/>
+          <w:lang w:val="en-NL"/>
+        </w:rPr>
+        <w:t>– auth</w:t>
+      </w:r>
+      <w:r>
+        <w:rPr>
+          <w:rFonts w:ascii="Times New Roman" w:hAnsi="Times New Roman" w:cs="Times New Roman"/>
+          <w:sz w:val="24"/>
+          <w:szCs w:val="24"/>
+          <w:lang w:val="en-GB"/>
+        </w:rPr>
+        <w:t>-</w:t>
+      </w:r>
+      <w:r>
+        <w:rPr>
+          <w:rFonts w:ascii="Times New Roman" w:hAnsi="Times New Roman" w:cs="Times New Roman"/>
+          <w:sz w:val="24"/>
+          <w:szCs w:val="24"/>
+          <w:lang w:val="en-NL"/>
+        </w:rPr>
+        <w:t xml:space="preserve">service methods use </w:t>
+      </w:r>
+      <w:proofErr w:type="spellStart"/>
+      <w:r>
+        <w:rPr>
+          <w:rFonts w:ascii="Times New Roman" w:hAnsi="Times New Roman" w:cs="Times New Roman"/>
+          <w:sz w:val="24"/>
+          <w:szCs w:val="24"/>
+          <w:lang w:val="en-NL"/>
+        </w:rPr>
+        <w:t>axios</w:t>
+      </w:r>
+      <w:proofErr w:type="spellEnd"/>
+      <w:r>
+        <w:rPr>
+          <w:rFonts w:ascii="Times New Roman" w:hAnsi="Times New Roman" w:cs="Times New Roman"/>
+          <w:sz w:val="24"/>
+          <w:szCs w:val="24"/>
+          <w:lang w:val="en-NL"/>
+        </w:rPr>
+        <w:t xml:space="preserve"> to make HTTP requests. It also store</w:t>
+      </w:r>
+      <w:r>
+        <w:rPr>
+          <w:rFonts w:ascii="Times New Roman" w:hAnsi="Times New Roman" w:cs="Times New Roman"/>
+          <w:sz w:val="24"/>
+          <w:szCs w:val="24"/>
+          <w:lang w:val="en-GB"/>
+        </w:rPr>
+        <w:t>s</w:t>
+      </w:r>
+      <w:r>
+        <w:rPr>
+          <w:rFonts w:ascii="Times New Roman" w:hAnsi="Times New Roman" w:cs="Times New Roman"/>
+          <w:sz w:val="24"/>
+          <w:szCs w:val="24"/>
+          <w:lang w:val="en-NL"/>
+        </w:rPr>
+        <w:t xml:space="preserve"> or get</w:t>
+      </w:r>
+      <w:r>
+        <w:rPr>
+          <w:rFonts w:ascii="Times New Roman" w:hAnsi="Times New Roman" w:cs="Times New Roman"/>
+          <w:sz w:val="24"/>
+          <w:szCs w:val="24"/>
+          <w:lang w:val="en-GB"/>
+        </w:rPr>
+        <w:t>s</w:t>
+      </w:r>
+      <w:r>
+        <w:rPr>
+          <w:rFonts w:ascii="Times New Roman" w:hAnsi="Times New Roman" w:cs="Times New Roman"/>
+          <w:sz w:val="24"/>
+          <w:szCs w:val="24"/>
+          <w:lang w:val="en-NL"/>
+        </w:rPr>
+        <w:t xml:space="preserve"> JWT from Browser Local Storage inside these methods.</w:t>
+      </w:r>
+      <w:r>
+        <w:rPr>
+          <w:rFonts w:ascii="Times New Roman" w:hAnsi="Times New Roman" w:cs="Times New Roman"/>
+          <w:sz w:val="24"/>
+          <w:szCs w:val="24"/>
+          <w:lang w:val="en-GB"/>
+        </w:rPr>
+        <w:t xml:space="preserve"> (which will be advanced by storing the JWT in a cookie instead)</w:t>
+      </w:r>
+    </w:p>
+    <w:p>
+      <w:pPr>
+        <w:spacing w:line="480" w:lineRule="auto"/>
+        <w:rPr>
+          <w:rFonts w:ascii="Times New Roman" w:hAnsi="Times New Roman" w:cs="Times New Roman"/>
+          <w:sz w:val="24"/>
+          <w:szCs w:val="24"/>
+          <w:lang w:val="en-NL"/>
+        </w:rPr>
+      </w:pPr>
+      <w:r>
+        <w:rPr>
+          <w:rFonts w:ascii="Times New Roman" w:hAnsi="Times New Roman" w:cs="Times New Roman"/>
+          <w:sz w:val="24"/>
+          <w:szCs w:val="24"/>
+          <w:lang w:val="en-NL"/>
+        </w:rPr>
+        <w:t>– Profile component displays user information</w:t>
+      </w:r>
+      <w:r>
+        <w:rPr>
+          <w:rFonts w:ascii="Times New Roman" w:hAnsi="Times New Roman" w:cs="Times New Roman"/>
+          <w:sz w:val="24"/>
+          <w:szCs w:val="24"/>
+          <w:lang w:val="en-GB"/>
+        </w:rPr>
+        <w:t>, such as role/username/hashed password, etc.,</w:t>
+      </w:r>
+      <w:r>
+        <w:rPr>
+          <w:rFonts w:ascii="Times New Roman" w:hAnsi="Times New Roman" w:cs="Times New Roman"/>
+          <w:sz w:val="24"/>
+          <w:szCs w:val="24"/>
+          <w:lang w:val="en-NL"/>
+        </w:rPr>
+        <w:t xml:space="preserve"> after the login.</w:t>
+      </w:r>
+    </w:p>
+    <w:p>
+      <w:pPr>
+        <w:spacing w:line="480" w:lineRule="auto"/>
+        <w:rPr>
+          <w:rFonts w:ascii="Times New Roman" w:hAnsi="Times New Roman" w:cs="Times New Roman"/>
+          <w:sz w:val="24"/>
+          <w:szCs w:val="24"/>
+          <w:lang w:val="en-NL"/>
+        </w:rPr>
+      </w:pPr>
+      <w:r>
+        <w:rPr>
+          <w:rFonts w:ascii="Times New Roman" w:hAnsi="Times New Roman" w:cs="Times New Roman"/>
+          <w:sz w:val="24"/>
+          <w:szCs w:val="24"/>
+          <w:lang w:val="en-NL"/>
+        </w:rPr>
+        <w:t xml:space="preserve">– </w:t>
+      </w:r>
+      <w:r>
+        <w:rPr>
+          <w:rFonts w:ascii="Times New Roman" w:hAnsi="Times New Roman" w:cs="Times New Roman"/>
+          <w:sz w:val="24"/>
+          <w:szCs w:val="24"/>
+          <w:lang w:val="en-NL"/>
+        </w:rPr>
+        <w:t>board-admin-component</w:t>
+      </w:r>
+      <w:r>
+        <w:rPr>
+          <w:rFonts w:ascii="Times New Roman" w:hAnsi="Times New Roman" w:cs="Times New Roman"/>
+          <w:sz w:val="24"/>
+          <w:szCs w:val="24"/>
+          <w:lang w:val="en-NL"/>
+        </w:rPr>
+        <w:t xml:space="preserve">, </w:t>
+      </w:r>
+      <w:r>
+        <w:rPr>
+          <w:rFonts w:ascii="Times New Roman" w:hAnsi="Times New Roman" w:cs="Times New Roman"/>
+          <w:sz w:val="24"/>
+          <w:szCs w:val="24"/>
+          <w:lang w:val="en-NL"/>
+        </w:rPr>
+        <w:t>board-</w:t>
+      </w:r>
+      <w:r>
+        <w:rPr>
+          <w:rFonts w:ascii="Times New Roman" w:hAnsi="Times New Roman" w:cs="Times New Roman"/>
+          <w:sz w:val="24"/>
+          <w:szCs w:val="24"/>
+          <w:lang w:val="en-GB"/>
+        </w:rPr>
+        <w:t>moderator</w:t>
+      </w:r>
+      <w:r>
+        <w:rPr>
+          <w:rFonts w:ascii="Times New Roman" w:hAnsi="Times New Roman" w:cs="Times New Roman"/>
+          <w:sz w:val="24"/>
+          <w:szCs w:val="24"/>
+          <w:lang w:val="en-NL"/>
+        </w:rPr>
+        <w:t>-component</w:t>
+      </w:r>
+      <w:r>
+        <w:rPr>
+          <w:rFonts w:ascii="Times New Roman" w:hAnsi="Times New Roman" w:cs="Times New Roman"/>
+          <w:sz w:val="24"/>
+          <w:szCs w:val="24"/>
+          <w:lang w:val="en-NL"/>
+        </w:rPr>
+        <w:t xml:space="preserve">, </w:t>
+      </w:r>
+      <w:r>
+        <w:rPr>
+          <w:rFonts w:ascii="Times New Roman" w:hAnsi="Times New Roman" w:cs="Times New Roman"/>
+          <w:sz w:val="24"/>
+          <w:szCs w:val="24"/>
+          <w:lang w:val="en-NL"/>
+        </w:rPr>
+        <w:t>board-</w:t>
+      </w:r>
+      <w:r>
+        <w:rPr>
+          <w:rFonts w:ascii="Times New Roman" w:hAnsi="Times New Roman" w:cs="Times New Roman"/>
+          <w:sz w:val="24"/>
+          <w:szCs w:val="24"/>
+          <w:lang w:val="en-GB"/>
+        </w:rPr>
+        <w:t>user</w:t>
+      </w:r>
+      <w:r>
+        <w:rPr>
+          <w:rFonts w:ascii="Times New Roman" w:hAnsi="Times New Roman" w:cs="Times New Roman"/>
+          <w:sz w:val="24"/>
+          <w:szCs w:val="24"/>
+          <w:lang w:val="en-NL"/>
+        </w:rPr>
+        <w:t>-</w:t>
+      </w:r>
+      <w:proofErr w:type="spellStart"/>
+      <w:r>
+        <w:rPr>
+          <w:rFonts w:ascii="Times New Roman" w:hAnsi="Times New Roman" w:cs="Times New Roman"/>
+          <w:sz w:val="24"/>
+          <w:szCs w:val="24"/>
+          <w:lang w:val="en-NL"/>
+        </w:rPr>
+        <w:t>component</w:t>
+      </w:r>
+      <w:r>
+        <w:rPr>
+          <w:rFonts w:ascii="Times New Roman" w:hAnsi="Times New Roman" w:cs="Times New Roman"/>
+          <w:sz w:val="24"/>
+          <w:szCs w:val="24"/>
+          <w:lang w:val="en-NL"/>
+        </w:rPr>
+        <w:t>components</w:t>
+      </w:r>
+      <w:proofErr w:type="spellEnd"/>
+      <w:r>
+        <w:rPr>
+          <w:rFonts w:ascii="Times New Roman" w:hAnsi="Times New Roman" w:cs="Times New Roman"/>
+          <w:sz w:val="24"/>
+          <w:szCs w:val="24"/>
+          <w:lang w:val="en-NL"/>
+        </w:rPr>
+        <w:t xml:space="preserve"> will be displayed by state user</w:t>
+      </w:r>
+      <w:r>
+        <w:rPr>
+          <w:rFonts w:ascii="Times New Roman" w:hAnsi="Times New Roman" w:cs="Times New Roman"/>
+          <w:sz w:val="24"/>
+          <w:szCs w:val="24"/>
+          <w:lang w:val="en-GB"/>
+        </w:rPr>
+        <w:t>-</w:t>
+      </w:r>
+      <w:r>
+        <w:rPr>
+          <w:rFonts w:ascii="Times New Roman" w:hAnsi="Times New Roman" w:cs="Times New Roman"/>
+          <w:sz w:val="24"/>
+          <w:szCs w:val="24"/>
+          <w:lang w:val="en-NL"/>
+        </w:rPr>
+        <w:t>roles</w:t>
+      </w:r>
+      <w:r>
+        <w:rPr>
+          <w:rFonts w:ascii="Times New Roman" w:hAnsi="Times New Roman" w:cs="Times New Roman"/>
+          <w:sz w:val="24"/>
+          <w:szCs w:val="24"/>
+          <w:lang w:val="en-GB"/>
+        </w:rPr>
+        <w:t>, which sets the roles of each user of the website</w:t>
+      </w:r>
+      <w:r>
+        <w:rPr>
+          <w:rFonts w:ascii="Times New Roman" w:hAnsi="Times New Roman" w:cs="Times New Roman"/>
+          <w:sz w:val="24"/>
+          <w:szCs w:val="24"/>
+          <w:lang w:val="en-NL"/>
+        </w:rPr>
+        <w:t xml:space="preserve">. </w:t>
+      </w:r>
+      <w:r>
+        <w:rPr>
+          <w:rFonts w:ascii="Times New Roman" w:hAnsi="Times New Roman" w:cs="Times New Roman"/>
+          <w:sz w:val="24"/>
+          <w:szCs w:val="24"/>
+          <w:lang w:val="en-GB"/>
+        </w:rPr>
+        <w:t>U</w:t>
+      </w:r>
+      <w:proofErr w:type="spellStart"/>
+      <w:r>
+        <w:rPr>
+          <w:rFonts w:ascii="Times New Roman" w:hAnsi="Times New Roman" w:cs="Times New Roman"/>
+          <w:sz w:val="24"/>
+          <w:szCs w:val="24"/>
+          <w:lang w:val="en-NL"/>
+        </w:rPr>
+        <w:t>ser.service</w:t>
+      </w:r>
+      <w:proofErr w:type="spellEnd"/>
+      <w:r>
+        <w:rPr>
+          <w:rFonts w:ascii="Times New Roman" w:hAnsi="Times New Roman" w:cs="Times New Roman"/>
+          <w:sz w:val="24"/>
+          <w:szCs w:val="24"/>
+          <w:lang w:val="en-NL"/>
+        </w:rPr>
+        <w:t xml:space="preserve"> </w:t>
+      </w:r>
+      <w:r>
+        <w:rPr>
+          <w:rFonts w:ascii="Times New Roman" w:hAnsi="Times New Roman" w:cs="Times New Roman"/>
+          <w:sz w:val="24"/>
+          <w:szCs w:val="24"/>
+          <w:lang w:val="en-GB"/>
+        </w:rPr>
+        <w:t xml:space="preserve">is used </w:t>
+      </w:r>
+      <w:r>
+        <w:rPr>
+          <w:rFonts w:ascii="Times New Roman" w:hAnsi="Times New Roman" w:cs="Times New Roman"/>
+          <w:sz w:val="24"/>
+          <w:szCs w:val="24"/>
+          <w:lang w:val="en-NL"/>
+        </w:rPr>
+        <w:t>to access protected resources from Web API</w:t>
+      </w:r>
+      <w:r>
+        <w:rPr>
+          <w:rFonts w:ascii="Times New Roman" w:hAnsi="Times New Roman" w:cs="Times New Roman"/>
+          <w:sz w:val="24"/>
+          <w:szCs w:val="24"/>
+          <w:lang w:val="en-GB"/>
+        </w:rPr>
+        <w:t xml:space="preserve"> and it </w:t>
+      </w:r>
+      <w:r>
+        <w:rPr>
+          <w:rFonts w:ascii="Times New Roman" w:hAnsi="Times New Roman" w:cs="Times New Roman"/>
+          <w:sz w:val="24"/>
+          <w:szCs w:val="24"/>
+          <w:lang w:val="en-NL"/>
+        </w:rPr>
+        <w:t xml:space="preserve">uses auth-header() helper function to add JWT to HTTP header. </w:t>
+      </w:r>
+      <w:r>
+        <w:rPr>
+          <w:rFonts w:ascii="Times New Roman" w:hAnsi="Times New Roman" w:cs="Times New Roman"/>
+          <w:sz w:val="24"/>
+          <w:szCs w:val="24"/>
+          <w:lang w:val="en-GB"/>
+        </w:rPr>
+        <w:t>A</w:t>
+      </w:r>
+      <w:proofErr w:type="spellStart"/>
+      <w:r>
+        <w:rPr>
+          <w:rFonts w:ascii="Times New Roman" w:hAnsi="Times New Roman" w:cs="Times New Roman"/>
+          <w:sz w:val="24"/>
+          <w:szCs w:val="24"/>
+          <w:lang w:val="en-NL"/>
+        </w:rPr>
+        <w:t>uth</w:t>
+      </w:r>
+      <w:proofErr w:type="spellEnd"/>
+      <w:r>
+        <w:rPr>
+          <w:rFonts w:ascii="Times New Roman" w:hAnsi="Times New Roman" w:cs="Times New Roman"/>
+          <w:sz w:val="24"/>
+          <w:szCs w:val="24"/>
+          <w:lang w:val="en-NL"/>
+        </w:rPr>
+        <w:t>-header() returns an object containing the JWT of the currently logged in user from Local Storage.</w:t>
+      </w:r>
+      <w:r>
+        <w:rPr>
+          <w:rFonts w:ascii="Times New Roman" w:hAnsi="Times New Roman" w:cs="Times New Roman"/>
+          <w:sz w:val="24"/>
+          <w:szCs w:val="24"/>
+          <w:lang w:val="en-GB"/>
+        </w:rPr>
+        <w:t xml:space="preserve"> In order the services with the CRUD methods to work, as a parameter to each of them, </w:t>
+      </w:r>
+      <w:r>
+        <w:rPr>
+          <w:rFonts w:ascii="Times New Roman" w:hAnsi="Times New Roman" w:cs="Times New Roman"/>
+          <w:sz w:val="24"/>
+          <w:szCs w:val="24"/>
+          <w:lang w:val="en-GB"/>
+        </w:rPr>
+        <w:t xml:space="preserve">{ headers: </w:t>
+      </w:r>
+      <w:proofErr w:type="spellStart"/>
+      <w:r>
+        <w:rPr>
+          <w:rFonts w:ascii="Times New Roman" w:hAnsi="Times New Roman" w:cs="Times New Roman"/>
+          <w:sz w:val="24"/>
+          <w:szCs w:val="24"/>
+          <w:lang w:val="en-GB"/>
+        </w:rPr>
+        <w:t>authHeader</w:t>
+      </w:r>
+      <w:proofErr w:type="spellEnd"/>
+      <w:r>
+        <w:rPr>
+          <w:rFonts w:ascii="Times New Roman" w:hAnsi="Times New Roman" w:cs="Times New Roman"/>
+          <w:sz w:val="24"/>
+          <w:szCs w:val="24"/>
+          <w:lang w:val="en-GB"/>
+        </w:rPr>
+        <w:t>() }</w:t>
+      </w:r>
+      <w:r>
+        <w:rPr>
+          <w:rFonts w:ascii="Times New Roman" w:hAnsi="Times New Roman" w:cs="Times New Roman"/>
+          <w:sz w:val="24"/>
+          <w:szCs w:val="24"/>
+          <w:lang w:val="en-GB"/>
+        </w:rPr>
+        <w:t xml:space="preserve"> needs to be added.</w:t>
+      </w:r>
+    </w:p>
+    <w:p>
+      <w:pPr>
+        <w:spacing w:line="480" w:lineRule="auto"/>
+        <w:rPr>
+          <w:rFonts w:ascii="Times New Roman" w:hAnsi="Times New Roman" w:cs="Times New Roman"/>
+          <w:sz w:val="24"/>
+          <w:szCs w:val="24"/>
+          <w:lang w:val="en-NL"/>
+        </w:rPr>
+      </w:pPr>
+    </w:p>
+    <w:p>
+      <w:pPr>
+        <w:spacing w:line="480" w:lineRule="auto"/>
         <w:rPr>
           <w:rFonts w:ascii="Times New Roman" w:hAnsi="Times New Roman" w:cs="Times New Roman"/>
           <w:b/>
           <w:bCs/>
-          <w:sz w:val="24"/>
-          <w:szCs w:val="24"/>
+          <w:sz w:val="28"/>
+          <w:szCs w:val="28"/>
           <w:u w:val="single"/>
           <w:lang w:val="en-US"/>
         </w:rPr>
-        <w:t>“</w:t>
-      </w:r>
+      </w:pPr>
       <w:r>
         <w:rPr>
           <w:rFonts w:ascii="Times New Roman" w:hAnsi="Times New Roman" w:cs="Times New Roman"/>
           <w:b/>
           <w:bCs/>
-          <w:sz w:val="24"/>
-          <w:szCs w:val="24"/>
+          <w:sz w:val="28"/>
+          <w:szCs w:val="28"/>
           <w:u w:val="single"/>
           <w:lang w:val="en-US"/>
         </w:rPr>
-        <w:t>How</w:t>
-      </w:r>
-      <w:r>
+        <w:t>DOT frameworks:</w:t>
+      </w:r>
+    </w:p>
+    <w:p>
+      <w:pPr>
+        <w:spacing w:line="480" w:lineRule="auto"/>
         <w:rPr>
           <w:rFonts w:ascii="Times New Roman" w:hAnsi="Times New Roman" w:cs="Times New Roman"/>
           <w:b/>
@@ -3241,6 +4504,150 @@
           <w:u w:val="single"/>
           <w:lang w:val="en-US"/>
         </w:rPr>
+      </w:pPr>
+      <w:r>
+        <w:rPr>
+          <w:rFonts w:ascii="Times New Roman" w:hAnsi="Times New Roman" w:cs="Times New Roman"/>
+          <w:b/>
+          <w:bCs/>
+          <w:sz w:val="24"/>
+          <w:szCs w:val="24"/>
+          <w:u w:val="single"/>
+          <w:lang w:val="en-US"/>
+        </w:rPr>
+        <w:t>“What”:</w:t>
+      </w:r>
+    </w:p>
+    <w:p>
+      <w:pPr>
+        <w:spacing w:line="480" w:lineRule="auto"/>
+        <w:rPr>
+          <w:rFonts w:ascii="Times New Roman" w:hAnsi="Times New Roman" w:cs="Times New Roman"/>
+          <w:sz w:val="24"/>
+          <w:szCs w:val="24"/>
+          <w:lang w:val="en-US"/>
+        </w:rPr>
+      </w:pPr>
+      <w:r>
+        <w:rPr>
+          <w:rFonts w:ascii="Times New Roman" w:hAnsi="Times New Roman" w:cs="Times New Roman"/>
+          <w:sz w:val="24"/>
+          <w:szCs w:val="24"/>
+          <w:lang w:val="en-US"/>
+        </w:rPr>
+        <w:t xml:space="preserve">There are three domains that handle the research of the project. </w:t>
+      </w:r>
+      <w:r>
+        <w:rPr>
+          <w:rFonts w:ascii="Times New Roman" w:hAnsi="Times New Roman" w:cs="Times New Roman"/>
+          <w:sz w:val="24"/>
+          <w:szCs w:val="24"/>
+          <w:lang w:val="en-US"/>
+        </w:rPr>
+        <w:t xml:space="preserve">The first domain is the "application domain". This is the domain of the specific context that the project takes place. The second </w:t>
+      </w:r>
+      <w:r>
+        <w:rPr>
+          <w:rFonts w:ascii="Times New Roman" w:hAnsi="Times New Roman" w:cs="Times New Roman"/>
+          <w:sz w:val="24"/>
+          <w:szCs w:val="24"/>
+          <w:lang w:val="en-US"/>
+        </w:rPr>
+        <w:t>one</w:t>
+      </w:r>
+      <w:r>
+        <w:rPr>
+          <w:rFonts w:ascii="Times New Roman" w:hAnsi="Times New Roman" w:cs="Times New Roman"/>
+          <w:sz w:val="24"/>
+          <w:szCs w:val="24"/>
+          <w:lang w:val="en-US"/>
+        </w:rPr>
+        <w:t xml:space="preserve"> is "available work"</w:t>
+      </w:r>
+      <w:r>
+        <w:rPr>
+          <w:rFonts w:ascii="Times New Roman" w:hAnsi="Times New Roman" w:cs="Times New Roman"/>
+          <w:sz w:val="24"/>
+          <w:szCs w:val="24"/>
+          <w:lang w:val="en-US"/>
+        </w:rPr>
+        <w:t xml:space="preserve">, which represent all the </w:t>
+      </w:r>
+      <w:r>
+        <w:rPr>
+          <w:rFonts w:ascii="Times New Roman" w:hAnsi="Times New Roman" w:cs="Times New Roman"/>
+          <w:sz w:val="24"/>
+          <w:szCs w:val="24"/>
+          <w:lang w:val="en-US"/>
+        </w:rPr>
+        <w:t xml:space="preserve">available theory, models and other artefacts that you can use are part of the available work domain. </w:t>
+      </w:r>
+      <w:r>
+        <w:rPr>
+          <w:rFonts w:ascii="Times New Roman" w:hAnsi="Times New Roman" w:cs="Times New Roman"/>
+          <w:sz w:val="24"/>
+          <w:szCs w:val="24"/>
+          <w:lang w:val="en-US"/>
+        </w:rPr>
+        <w:t>Lastly,</w:t>
+      </w:r>
+      <w:r>
+        <w:rPr>
+          <w:rFonts w:ascii="Times New Roman" w:hAnsi="Times New Roman" w:cs="Times New Roman"/>
+          <w:sz w:val="24"/>
+          <w:szCs w:val="24"/>
+          <w:lang w:val="en-US"/>
+        </w:rPr>
+        <w:t xml:space="preserve"> the "innovation domain", where your actual innovation takes place and all of the research is done.</w:t>
+      </w:r>
+    </w:p>
+    <w:p>
+      <w:pPr>
+        <w:spacing w:line="480" w:lineRule="auto"/>
+        <w:rPr>
+          <w:rFonts w:ascii="Times New Roman" w:hAnsi="Times New Roman" w:cs="Times New Roman"/>
+          <w:b/>
+          <w:bCs/>
+          <w:sz w:val="24"/>
+          <w:szCs w:val="24"/>
+          <w:u w:val="single"/>
+          <w:lang w:val="en-US"/>
+        </w:rPr>
+      </w:pPr>
+      <w:r>
+        <w:rPr>
+          <w:rFonts w:ascii="Times New Roman" w:hAnsi="Times New Roman" w:cs="Times New Roman"/>
+          <w:b/>
+          <w:bCs/>
+          <w:sz w:val="24"/>
+          <w:szCs w:val="24"/>
+          <w:u w:val="single"/>
+          <w:lang w:val="en-US"/>
+        </w:rPr>
+        <w:t>“Wh</w:t>
+      </w:r>
+      <w:r>
+        <w:rPr>
+          <w:rFonts w:ascii="Times New Roman" w:hAnsi="Times New Roman" w:cs="Times New Roman"/>
+          <w:b/>
+          <w:bCs/>
+          <w:sz w:val="24"/>
+          <w:szCs w:val="24"/>
+          <w:u w:val="single"/>
+          <w:lang w:val="en-US"/>
+        </w:rPr>
+        <w:t>y</w:t>
+      </w:r>
+      <w:r>
+        <w:rPr>
+          <w:rFonts w:ascii="Times New Roman" w:hAnsi="Times New Roman" w:cs="Times New Roman"/>
+          <w:b/>
+          <w:bCs/>
+          <w:sz w:val="24"/>
+          <w:szCs w:val="24"/>
+          <w:u w:val="single"/>
+          <w:lang w:val="en-US"/>
+        </w:rPr>
         <w:t>”:</w:t>
       </w:r>
     </w:p>
@@ -3251,6 +4658,211 @@
           <w:rFonts w:ascii="Times New Roman" w:hAnsi="Times New Roman" w:cs="Times New Roman"/>
           <w:sz w:val="24"/>
           <w:szCs w:val="24"/>
+          <w:lang w:val="en-US"/>
+        </w:rPr>
+      </w:pPr>
+      <w:r>
+        <w:rPr>
+          <w:rFonts w:ascii="Times New Roman" w:hAnsi="Times New Roman" w:cs="Times New Roman"/>
+          <w:sz w:val="24"/>
+          <w:szCs w:val="24"/>
+          <w:lang w:val="en-US"/>
+        </w:rPr>
+        <w:t>In the research, I am</w:t>
+      </w:r>
+      <w:r>
+        <w:rPr>
+          <w:rFonts w:ascii="Times New Roman" w:hAnsi="Times New Roman" w:cs="Times New Roman"/>
+          <w:sz w:val="24"/>
+          <w:szCs w:val="24"/>
+          <w:lang w:val="en-US"/>
+        </w:rPr>
+        <w:t xml:space="preserve"> trying to optimi</w:t>
+      </w:r>
+      <w:r>
+        <w:rPr>
+          <w:rFonts w:ascii="Times New Roman" w:hAnsi="Times New Roman" w:cs="Times New Roman"/>
+          <w:sz w:val="24"/>
+          <w:szCs w:val="24"/>
+          <w:lang w:val="en-US"/>
+        </w:rPr>
+        <w:t>z</w:t>
+      </w:r>
+      <w:r>
+        <w:rPr>
+          <w:rFonts w:ascii="Times New Roman" w:hAnsi="Times New Roman" w:cs="Times New Roman"/>
+          <w:sz w:val="24"/>
+          <w:szCs w:val="24"/>
+          <w:lang w:val="en-US"/>
+        </w:rPr>
+        <w:t xml:space="preserve">e the fit between </w:t>
+      </w:r>
+      <w:r>
+        <w:rPr>
+          <w:rFonts w:ascii="Times New Roman" w:hAnsi="Times New Roman" w:cs="Times New Roman"/>
+          <w:sz w:val="24"/>
+          <w:szCs w:val="24"/>
+          <w:lang w:val="en-US"/>
+        </w:rPr>
+        <w:t>my</w:t>
+      </w:r>
+      <w:r>
+        <w:rPr>
+          <w:rFonts w:ascii="Times New Roman" w:hAnsi="Times New Roman" w:cs="Times New Roman"/>
+          <w:sz w:val="24"/>
+          <w:szCs w:val="24"/>
+          <w:lang w:val="en-US"/>
+        </w:rPr>
+        <w:t xml:space="preserve"> product and the application context</w:t>
+      </w:r>
+      <w:r>
+        <w:rPr>
+          <w:rFonts w:ascii="Times New Roman" w:hAnsi="Times New Roman" w:cs="Times New Roman"/>
+          <w:sz w:val="24"/>
+          <w:szCs w:val="24"/>
+          <w:lang w:val="en-US"/>
+        </w:rPr>
+        <w:t xml:space="preserve"> and I need </w:t>
+      </w:r>
+      <w:r>
+        <w:rPr>
+          <w:rFonts w:ascii="Times New Roman" w:hAnsi="Times New Roman" w:cs="Times New Roman"/>
+          <w:sz w:val="24"/>
+          <w:szCs w:val="24"/>
+          <w:lang w:val="en-US"/>
+        </w:rPr>
+        <w:t xml:space="preserve">to assure that </w:t>
+      </w:r>
+      <w:r>
+        <w:rPr>
+          <w:rFonts w:ascii="Times New Roman" w:hAnsi="Times New Roman" w:cs="Times New Roman"/>
+          <w:sz w:val="24"/>
+          <w:szCs w:val="24"/>
+          <w:lang w:val="en-US"/>
+        </w:rPr>
+        <w:t>my</w:t>
+      </w:r>
+      <w:r>
+        <w:rPr>
+          <w:rFonts w:ascii="Times New Roman" w:hAnsi="Times New Roman" w:cs="Times New Roman"/>
+          <w:sz w:val="24"/>
+          <w:szCs w:val="24"/>
+          <w:lang w:val="en-US"/>
+        </w:rPr>
+        <w:t xml:space="preserve"> product is up to contemporary quality standards. In </w:t>
+      </w:r>
+      <w:r>
+        <w:rPr>
+          <w:rFonts w:ascii="Times New Roman" w:hAnsi="Times New Roman" w:cs="Times New Roman"/>
+          <w:sz w:val="24"/>
+          <w:szCs w:val="24"/>
+          <w:lang w:val="en-US"/>
+        </w:rPr>
+        <w:t xml:space="preserve">order to convey the research on the software application, I have to </w:t>
+      </w:r>
+      <w:r>
+        <w:rPr>
+          <w:rFonts w:ascii="Times New Roman" w:hAnsi="Times New Roman" w:cs="Times New Roman"/>
+          <w:sz w:val="24"/>
+          <w:szCs w:val="24"/>
+          <w:lang w:val="en-US"/>
+        </w:rPr>
+        <w:t xml:space="preserve">use all the expertise available to create </w:t>
+      </w:r>
+      <w:r>
+        <w:rPr>
+          <w:rFonts w:ascii="Times New Roman" w:hAnsi="Times New Roman" w:cs="Times New Roman"/>
+          <w:sz w:val="24"/>
+          <w:szCs w:val="24"/>
+          <w:lang w:val="en-US"/>
+        </w:rPr>
+        <w:t>my</w:t>
+      </w:r>
+      <w:r>
+        <w:rPr>
+          <w:rFonts w:ascii="Times New Roman" w:hAnsi="Times New Roman" w:cs="Times New Roman"/>
+          <w:sz w:val="24"/>
+          <w:szCs w:val="24"/>
+          <w:lang w:val="en-US"/>
+        </w:rPr>
+        <w:t xml:space="preserve"> product. </w:t>
+      </w:r>
+      <w:r>
+        <w:rPr>
+          <w:rFonts w:ascii="Times New Roman" w:hAnsi="Times New Roman" w:cs="Times New Roman"/>
+          <w:sz w:val="24"/>
+          <w:szCs w:val="24"/>
+          <w:lang w:val="en-US"/>
+        </w:rPr>
+        <w:t xml:space="preserve">First thing is to start researching the </w:t>
+      </w:r>
+      <w:r>
+        <w:rPr>
+          <w:rFonts w:ascii="Times New Roman" w:hAnsi="Times New Roman" w:cs="Times New Roman"/>
+          <w:sz w:val="24"/>
+          <w:szCs w:val="24"/>
+          <w:lang w:val="en-US"/>
+        </w:rPr>
+        <w:t>"available work" domain.</w:t>
+      </w:r>
+    </w:p>
+    <w:p>
+      <w:pPr>
+        <w:spacing w:line="480" w:lineRule="auto"/>
+        <w:rPr>
+          <w:rFonts w:ascii="Times New Roman" w:hAnsi="Times New Roman" w:cs="Times New Roman"/>
+          <w:b/>
+          <w:bCs/>
+          <w:sz w:val="24"/>
+          <w:szCs w:val="24"/>
+          <w:u w:val="single"/>
+          <w:lang w:val="en-US"/>
+        </w:rPr>
+      </w:pPr>
+      <w:r>
+        <w:rPr>
+          <w:rFonts w:ascii="Times New Roman" w:hAnsi="Times New Roman" w:cs="Times New Roman"/>
+          <w:b/>
+          <w:bCs/>
+          <w:sz w:val="24"/>
+          <w:szCs w:val="24"/>
+          <w:u w:val="single"/>
+          <w:lang w:val="en-US"/>
+        </w:rPr>
+        <w:t>“</w:t>
+      </w:r>
+      <w:r>
+        <w:rPr>
+          <w:rFonts w:ascii="Times New Roman" w:hAnsi="Times New Roman" w:cs="Times New Roman"/>
+          <w:b/>
+          <w:bCs/>
+          <w:sz w:val="24"/>
+          <w:szCs w:val="24"/>
+          <w:u w:val="single"/>
+          <w:lang w:val="en-US"/>
+        </w:rPr>
+        <w:t>How</w:t>
+      </w:r>
+      <w:r>
+        <w:rPr>
+          <w:rFonts w:ascii="Times New Roman" w:hAnsi="Times New Roman" w:cs="Times New Roman"/>
+          <w:b/>
+          <w:bCs/>
+          <w:sz w:val="24"/>
+          <w:szCs w:val="24"/>
+          <w:u w:val="single"/>
+          <w:lang w:val="en-US"/>
+        </w:rPr>
+        <w:t>”:</w:t>
+      </w:r>
+    </w:p>
+    <w:p>
+      <w:pPr>
+        <w:spacing w:line="480" w:lineRule="auto"/>
+        <w:rPr>
+          <w:rFonts w:ascii="Times New Roman" w:hAnsi="Times New Roman" w:cs="Times New Roman"/>
+          <w:sz w:val="24"/>
+          <w:szCs w:val="24"/>
           <w:lang w:val="en-GB"/>
         </w:rPr>
       </w:pPr>
@@ -3335,7 +4947,54 @@
           <w:szCs w:val="24"/>
           <w:lang w:val="en-GB"/>
         </w:rPr>
-        <w:t xml:space="preserve">“Matchpoint” project, the frameworks I use are Library by reading tutorials and watching videos on how to implement certain tasks. Then, </w:t>
+        <w:t>“</w:t>
+      </w:r>
+      <w:proofErr w:type="spellStart"/>
+      <w:r>
+        <w:rPr>
+          <w:rFonts w:ascii="Times New Roman" w:hAnsi="Times New Roman" w:cs="Times New Roman"/>
+          <w:sz w:val="24"/>
+          <w:szCs w:val="24"/>
+          <w:lang w:val="en-GB"/>
+        </w:rPr>
+        <w:t>Matchpoint</w:t>
+      </w:r>
+      <w:proofErr w:type="spellEnd"/>
+      <w:r>
+        <w:rPr>
+          <w:rFonts w:ascii="Times New Roman" w:hAnsi="Times New Roman" w:cs="Times New Roman"/>
+          <w:sz w:val="24"/>
+          <w:szCs w:val="24"/>
+          <w:lang w:val="en-GB"/>
+        </w:rPr>
+        <w:t>” project, the frameworks I use are Library by reading tutorials</w:t>
+      </w:r>
+      <w:r>
+        <w:rPr>
+          <w:rFonts w:ascii="Times New Roman" w:hAnsi="Times New Roman" w:cs="Times New Roman"/>
+          <w:sz w:val="24"/>
+          <w:szCs w:val="24"/>
+          <w:lang w:val="bg-BG"/>
+        </w:rPr>
+        <w:t xml:space="preserve">, </w:t>
+      </w:r>
+      <w:r>
+        <w:rPr>
+          <w:rFonts w:ascii="Times New Roman" w:hAnsi="Times New Roman" w:cs="Times New Roman"/>
+          <w:sz w:val="24"/>
+          <w:szCs w:val="24"/>
+          <w:lang w:val="en-GB"/>
+        </w:rPr>
+        <w:t>documentation</w:t>
+      </w:r>
+      <w:r>
+        <w:rPr>
+          <w:rFonts w:ascii="Times New Roman" w:hAnsi="Times New Roman" w:cs="Times New Roman"/>
+          <w:sz w:val="24"/>
+          <w:szCs w:val="24"/>
+          <w:lang w:val="en-GB"/>
+        </w:rPr>
+        <w:t xml:space="preserve"> and watching videos on how to implement certain tasks. Then, </w:t>
       </w:r>
       <w:r>
         <w:rPr>
@@ -3460,27 +5119,27 @@
           <w:u w:val="single"/>
           <w:lang w:val="en-GB"/>
         </w:rPr>
+        <w:t>CI configuration explanation:</w:t>
+      </w:r>
+    </w:p>
+    <w:p>
+      <w:pPr>
+        <w:spacing w:line="480" w:lineRule="auto"/>
+        <w:rPr>
+          <w:rFonts w:ascii="Times New Roman" w:hAnsi="Times New Roman" w:cs="Times New Roman"/>
+          <w:sz w:val="24"/>
+          <w:szCs w:val="24"/>
+          <w:lang w:val="en-US"/>
+        </w:rPr>
+      </w:pPr>
+      <w:r>
+        <w:rPr>
+          <w:rFonts w:ascii="Times New Roman" w:hAnsi="Times New Roman" w:cs="Times New Roman"/>
+          <w:sz w:val="24"/>
+          <w:szCs w:val="24"/>
+          <w:lang w:val="en-US"/>
+        </w:rPr>
         <w:lastRenderedPageBreak/>
-        <w:t>CI configuration explanation:</w:t>
-      </w:r>
-    </w:p>
-    <w:p>
-      <w:pPr>
-        <w:spacing w:line="480" w:lineRule="auto"/>
-        <w:rPr>
-          <w:rFonts w:ascii="Times New Roman" w:hAnsi="Times New Roman" w:cs="Times New Roman"/>
-          <w:sz w:val="24"/>
-          <w:szCs w:val="24"/>
-          <w:lang w:val="en-US"/>
-        </w:rPr>
-      </w:pPr>
-      <w:r>
-        <w:rPr>
-          <w:rFonts w:ascii="Times New Roman" w:hAnsi="Times New Roman" w:cs="Times New Roman"/>
-          <w:sz w:val="24"/>
-          <w:szCs w:val="24"/>
-          <w:lang w:val="en-US"/>
-        </w:rPr>
         <w:t xml:space="preserve">The first step </w:t>
       </w:r>
       <w:r>
@@ -3544,7 +5203,47 @@
           <w:szCs w:val="24"/>
           <w:lang w:val="en-US"/>
         </w:rPr>
-        <w:t>I created two yml files – in the folder of my intelij project and in the main git repository folder, in order to run the CI correctly after merging the two projects together – the react one and the java one.</w:t>
+        <w:t xml:space="preserve">I created two </w:t>
+      </w:r>
+      <w:proofErr w:type="spellStart"/>
+      <w:r>
+        <w:rPr>
+          <w:rFonts w:ascii="Times New Roman" w:hAnsi="Times New Roman" w:cs="Times New Roman"/>
+          <w:sz w:val="24"/>
+          <w:szCs w:val="24"/>
+          <w:lang w:val="en-US"/>
+        </w:rPr>
+        <w:t>yml</w:t>
+      </w:r>
+      <w:proofErr w:type="spellEnd"/>
+      <w:r>
+        <w:rPr>
+          <w:rFonts w:ascii="Times New Roman" w:hAnsi="Times New Roman" w:cs="Times New Roman"/>
+          <w:sz w:val="24"/>
+          <w:szCs w:val="24"/>
+          <w:lang w:val="en-US"/>
+        </w:rPr>
+        <w:t xml:space="preserve"> files – in the folder of my </w:t>
+      </w:r>
+      <w:proofErr w:type="spellStart"/>
+      <w:r>
+        <w:rPr>
+          <w:rFonts w:ascii="Times New Roman" w:hAnsi="Times New Roman" w:cs="Times New Roman"/>
+          <w:sz w:val="24"/>
+          <w:szCs w:val="24"/>
+          <w:lang w:val="en-US"/>
+        </w:rPr>
+        <w:t>intelij</w:t>
+      </w:r>
+      <w:proofErr w:type="spellEnd"/>
+      <w:r>
+        <w:rPr>
+          <w:rFonts w:ascii="Times New Roman" w:hAnsi="Times New Roman" w:cs="Times New Roman"/>
+          <w:sz w:val="24"/>
+          <w:szCs w:val="24"/>
+          <w:lang w:val="en-US"/>
+        </w:rPr>
+        <w:t xml:space="preserve"> project and in the main git repository folder, in order to run the CI correctly after merging the two projects together – the react one and the java one.</w:t>
       </w:r>
       <w:r>
         <w:rPr>
@@ -3564,6 +5263,7 @@
         </w:rPr>
         <w:t>‘</w:t>
       </w:r>
+      <w:proofErr w:type="spellStart"/>
       <w:r>
         <w:rPr>
           <w:rFonts w:ascii="Times New Roman" w:hAnsi="Times New Roman" w:cs="Times New Roman"/>
@@ -3573,6 +5273,7 @@
         </w:rPr>
         <w:t>jdk</w:t>
       </w:r>
+      <w:proofErr w:type="spellEnd"/>
       <w:r>
         <w:rPr>
           <w:rFonts w:ascii="Times New Roman" w:hAnsi="Times New Roman" w:cs="Times New Roman"/>
@@ -3772,16 +5473,76 @@
           <w:szCs w:val="24"/>
           <w:lang w:val="en-US"/>
         </w:rPr>
-        <w:t>“Sonarqube” is a program used to evaluate the quality of a code. Firstly, in order to install “Sonarqube”</w:t>
-      </w:r>
-      <w:r>
-        <w:rPr>
-          <w:rFonts w:ascii="Times New Roman" w:hAnsi="Times New Roman" w:cs="Times New Roman"/>
-          <w:sz w:val="24"/>
-          <w:szCs w:val="24"/>
-          <w:lang w:val="en-US"/>
-        </w:rPr>
-        <w:t>, a zip file needs to be downloaded from the official sonarqube website. Then, the downloaded file has to be unarchive</w:t>
+        <w:t>“</w:t>
+      </w:r>
+      <w:proofErr w:type="spellStart"/>
+      <w:r>
+        <w:rPr>
+          <w:rFonts w:ascii="Times New Roman" w:hAnsi="Times New Roman" w:cs="Times New Roman"/>
+          <w:sz w:val="24"/>
+          <w:szCs w:val="24"/>
+          <w:lang w:val="en-US"/>
+        </w:rPr>
+        <w:t>Sonarqube</w:t>
+      </w:r>
+      <w:proofErr w:type="spellEnd"/>
+      <w:r>
+        <w:rPr>
+          <w:rFonts w:ascii="Times New Roman" w:hAnsi="Times New Roman" w:cs="Times New Roman"/>
+          <w:sz w:val="24"/>
+          <w:szCs w:val="24"/>
+          <w:lang w:val="en-US"/>
+        </w:rPr>
+        <w:t>” is a program used to evaluate the quality of a code. Firstly, in order to install “</w:t>
+      </w:r>
+      <w:proofErr w:type="spellStart"/>
+      <w:r>
+        <w:rPr>
+          <w:rFonts w:ascii="Times New Roman" w:hAnsi="Times New Roman" w:cs="Times New Roman"/>
+          <w:sz w:val="24"/>
+          <w:szCs w:val="24"/>
+          <w:lang w:val="en-US"/>
+        </w:rPr>
+        <w:t>Sonarqube</w:t>
+      </w:r>
+      <w:proofErr w:type="spellEnd"/>
+      <w:r>
+        <w:rPr>
+          <w:rFonts w:ascii="Times New Roman" w:hAnsi="Times New Roman" w:cs="Times New Roman"/>
+          <w:sz w:val="24"/>
+          <w:szCs w:val="24"/>
+          <w:lang w:val="en-US"/>
+        </w:rPr>
+        <w:t>”</w:t>
+      </w:r>
+      <w:r>
+        <w:rPr>
+          <w:rFonts w:ascii="Times New Roman" w:hAnsi="Times New Roman" w:cs="Times New Roman"/>
+          <w:sz w:val="24"/>
+          <w:szCs w:val="24"/>
+          <w:lang w:val="en-US"/>
+        </w:rPr>
+        <w:t xml:space="preserve">, a zip file needs to be downloaded from the official </w:t>
+      </w:r>
+      <w:proofErr w:type="spellStart"/>
+      <w:r>
+        <w:rPr>
+          <w:rFonts w:ascii="Times New Roman" w:hAnsi="Times New Roman" w:cs="Times New Roman"/>
+          <w:sz w:val="24"/>
+          <w:szCs w:val="24"/>
+          <w:lang w:val="en-US"/>
+        </w:rPr>
+        <w:t>sonarqube</w:t>
+      </w:r>
+      <w:proofErr w:type="spellEnd"/>
+      <w:r>
+        <w:rPr>
+          <w:rFonts w:ascii="Times New Roman" w:hAnsi="Times New Roman" w:cs="Times New Roman"/>
+          <w:sz w:val="24"/>
+          <w:szCs w:val="24"/>
+          <w:lang w:val="en-US"/>
+        </w:rPr>
+        <w:t xml:space="preserve"> website. Then, the downloaded file has to be unarchive</w:t>
       </w:r>
       <w:r>
         <w:rPr>
@@ -3799,16 +5560,96 @@
           <w:szCs w:val="24"/>
           <w:lang w:val="en-US"/>
         </w:rPr>
-        <w:t>rds the “StartSonarqube.bat” file in the bin folder should be opened so as to run the Sonarqube. A new tab will open in the browser</w:t>
-      </w:r>
-      <w:r>
-        <w:rPr>
-          <w:rFonts w:ascii="Times New Roman" w:hAnsi="Times New Roman" w:cs="Times New Roman"/>
-          <w:sz w:val="24"/>
-          <w:szCs w:val="24"/>
-          <w:lang w:val="en-US"/>
-        </w:rPr>
-        <w:t xml:space="preserve"> where a login is required and then, a project needs to be created. After that, in the terminal in Intelij, the command “gradlew sonarqube” has to be run. In the end, the screenshot below displays what should appear after the whole explanation.</w:t>
+        <w:t xml:space="preserve">rds the “StartSonarqube.bat” file in the bin folder should be opened so as to run the </w:t>
+      </w:r>
+      <w:proofErr w:type="spellStart"/>
+      <w:r>
+        <w:rPr>
+          <w:rFonts w:ascii="Times New Roman" w:hAnsi="Times New Roman" w:cs="Times New Roman"/>
+          <w:sz w:val="24"/>
+          <w:szCs w:val="24"/>
+          <w:lang w:val="en-US"/>
+        </w:rPr>
+        <w:t>Sonarqube</w:t>
+      </w:r>
+      <w:proofErr w:type="spellEnd"/>
+      <w:r>
+        <w:rPr>
+          <w:rFonts w:ascii="Times New Roman" w:hAnsi="Times New Roman" w:cs="Times New Roman"/>
+          <w:sz w:val="24"/>
+          <w:szCs w:val="24"/>
+          <w:lang w:val="en-US"/>
+        </w:rPr>
+        <w:t>. A new tab will open in the browser</w:t>
+      </w:r>
+      <w:r>
+        <w:rPr>
+          <w:rFonts w:ascii="Times New Roman" w:hAnsi="Times New Roman" w:cs="Times New Roman"/>
+          <w:sz w:val="24"/>
+          <w:szCs w:val="24"/>
+          <w:lang w:val="en-US"/>
+        </w:rPr>
+        <w:t xml:space="preserve"> where a login is required and then, a project needs to be created. After that, in the terminal in </w:t>
+      </w:r>
+      <w:proofErr w:type="spellStart"/>
+      <w:r>
+        <w:rPr>
+          <w:rFonts w:ascii="Times New Roman" w:hAnsi="Times New Roman" w:cs="Times New Roman"/>
+          <w:sz w:val="24"/>
+          <w:szCs w:val="24"/>
+          <w:lang w:val="en-US"/>
+        </w:rPr>
+        <w:t>Intelij</w:t>
+      </w:r>
+      <w:proofErr w:type="spellEnd"/>
+      <w:r>
+        <w:rPr>
+          <w:rFonts w:ascii="Times New Roman" w:hAnsi="Times New Roman" w:cs="Times New Roman"/>
+          <w:sz w:val="24"/>
+          <w:szCs w:val="24"/>
+          <w:lang w:val="en-US"/>
+        </w:rPr>
+        <w:t>, the command “</w:t>
+      </w:r>
+      <w:proofErr w:type="spellStart"/>
+      <w:r>
+        <w:rPr>
+          <w:rFonts w:ascii="Times New Roman" w:hAnsi="Times New Roman" w:cs="Times New Roman"/>
+          <w:sz w:val="24"/>
+          <w:szCs w:val="24"/>
+          <w:lang w:val="en-US"/>
+        </w:rPr>
+        <w:t>gradlew</w:t>
+      </w:r>
+      <w:proofErr w:type="spellEnd"/>
+      <w:r>
+        <w:rPr>
+          <w:rFonts w:ascii="Times New Roman" w:hAnsi="Times New Roman" w:cs="Times New Roman"/>
+          <w:sz w:val="24"/>
+          <w:szCs w:val="24"/>
+          <w:lang w:val="en-US"/>
+        </w:rPr>
+        <w:t xml:space="preserve"> </w:t>
+      </w:r>
+      <w:proofErr w:type="spellStart"/>
+      <w:r>
+        <w:rPr>
+          <w:rFonts w:ascii="Times New Roman" w:hAnsi="Times New Roman" w:cs="Times New Roman"/>
+          <w:sz w:val="24"/>
+          <w:szCs w:val="24"/>
+          <w:lang w:val="en-US"/>
+        </w:rPr>
+        <w:t>sonarqube</w:t>
+      </w:r>
+      <w:proofErr w:type="spellEnd"/>
+      <w:r>
+        <w:rPr>
+          <w:rFonts w:ascii="Times New Roman" w:hAnsi="Times New Roman" w:cs="Times New Roman"/>
+          <w:sz w:val="24"/>
+          <w:szCs w:val="24"/>
+          <w:lang w:val="en-US"/>
+        </w:rPr>
+        <w:t>” has to be run. In the end, the screenshot below displays what should appear after the whole explanation.</w:t>
       </w:r>
     </w:p>
     <w:p>
@@ -3934,13 +5775,13 @@
           <w:lang w:val="en-US"/>
         </w:rPr>
         <w:drawing>
-          <wp:anchor distT="0" distB="0" distL="114300" distR="114300" simplePos="0" relativeHeight="251670528" behindDoc="0" locked="0" layoutInCell="1" allowOverlap="1" wp14:anchorId="479726CE" wp14:editId="2559375A">
+          <wp:anchor distT="0" distB="0" distL="114300" distR="114300" simplePos="0" relativeHeight="251670528" behindDoc="0" locked="0" layoutInCell="1" allowOverlap="1" wp14:anchorId="479726CE" wp14:editId="785959FE">
             <wp:simplePos x="0" y="0"/>
             <wp:positionH relativeFrom="margin">
-              <wp:posOffset>368135</wp:posOffset>
+              <wp:posOffset>24765</wp:posOffset>
             </wp:positionH>
             <wp:positionV relativeFrom="paragraph">
-              <wp:posOffset>2766770</wp:posOffset>
+              <wp:posOffset>384810</wp:posOffset>
             </wp:positionV>
             <wp:extent cx="5135245" cy="2517140"/>
             <wp:effectExtent l="0" t="0" r="8255" b="0"/>
@@ -4022,6 +5863,17 @@
           <w:lang w:val="en-US"/>
         </w:rPr>
       </w:pPr>
+    </w:p>
+    <w:p>
+      <w:pPr>
+        <w:spacing w:line="480" w:lineRule="auto"/>
+        <w:rPr>
+          <w:rFonts w:ascii="Times New Roman" w:hAnsi="Times New Roman" w:cs="Times New Roman"/>
+          <w:sz w:val="24"/>
+          <w:szCs w:val="24"/>
+          <w:lang w:val="en-US"/>
+        </w:rPr>
+      </w:pPr>
       <w:r>
         <w:rPr>
           <w:rFonts w:ascii="Times New Roman" w:hAnsi="Times New Roman" w:cs="Times New Roman"/>
@@ -4072,14 +5924,25 @@
           <w:lang w:val="en-US"/>
         </w:rPr>
       </w:pPr>
-      <w:r>
-        <w:rPr>
-          <w:rFonts w:ascii="Times New Roman" w:hAnsi="Times New Roman" w:cs="Times New Roman"/>
-          <w:sz w:val="24"/>
-          <w:szCs w:val="24"/>
-          <w:lang w:val="en-US"/>
-        </w:rPr>
-        <w:t xml:space="preserve">Michiel Mulders, </w:t>
+      <w:proofErr w:type="spellStart"/>
+      <w:r>
+        <w:rPr>
+          <w:rFonts w:ascii="Times New Roman" w:hAnsi="Times New Roman" w:cs="Times New Roman"/>
+          <w:sz w:val="24"/>
+          <w:szCs w:val="24"/>
+          <w:lang w:val="en-US"/>
+        </w:rPr>
+        <w:t>Michiel</w:t>
+      </w:r>
+      <w:proofErr w:type="spellEnd"/>
+      <w:r>
+        <w:rPr>
+          <w:rFonts w:ascii="Times New Roman" w:hAnsi="Times New Roman" w:cs="Times New Roman"/>
+          <w:sz w:val="24"/>
+          <w:szCs w:val="24"/>
+          <w:lang w:val="en-US"/>
+        </w:rPr>
+        <w:t xml:space="preserve"> Mulders, </w:t>
       </w:r>
       <w:hyperlink r:id="rId16" w:history="1">
         <w:r>
@@ -4106,7 +5969,7 @@
           <w:rFonts w:ascii="Times New Roman" w:hAnsi="Times New Roman" w:cs="Times New Roman"/>
           <w:sz w:val="24"/>
           <w:szCs w:val="24"/>
-          <w:lang w:val="en-US"/>
+          <w:lang w:val="nl-NL"/>
         </w:rPr>
       </w:pPr>
       <w:hyperlink r:id="rId17" w:history="1">
@@ -4116,7 +5979,7 @@
             <w:rFonts w:ascii="Times New Roman" w:hAnsi="Times New Roman" w:cs="Times New Roman"/>
             <w:sz w:val="24"/>
             <w:szCs w:val="24"/>
-            <w:lang w:val="en-US"/>
+            <w:lang w:val="nl-NL"/>
           </w:rPr>
           <w:t>https://fhict.instructure.com/</w:t>
         </w:r>
@@ -4126,7 +5989,7 @@
           <w:rFonts w:ascii="Times New Roman" w:hAnsi="Times New Roman" w:cs="Times New Roman"/>
           <w:sz w:val="24"/>
           <w:szCs w:val="24"/>
-          <w:lang w:val="en-US"/>
+          <w:lang w:val="nl-NL"/>
         </w:rPr>
         <w:t>, Canvas</w:t>
       </w:r>
@@ -4143,13 +6006,89 @@
           <w:rFonts w:ascii="Times New Roman" w:hAnsi="Times New Roman" w:cs="Times New Roman"/>
           <w:sz w:val="24"/>
           <w:szCs w:val="24"/>
-          <w:lang w:val="en-US"/>
-        </w:rPr>
-      </w:pPr>
+          <w:lang w:val="en-GB"/>
+        </w:rPr>
+      </w:pPr>
+      <w:hyperlink r:id="rId18" w:history="1">
+        <w:r>
+          <w:rPr>
+            <w:rStyle w:val="Hyperlink"/>
+            <w:rFonts w:ascii="Times New Roman" w:hAnsi="Times New Roman" w:cs="Times New Roman"/>
+            <w:sz w:val="24"/>
+            <w:szCs w:val="24"/>
+            <w:lang w:val="en-GB"/>
+          </w:rPr>
+          <w:t>https://bezkoder.com/react-jwt-auth/</w:t>
+        </w:r>
+      </w:hyperlink>
+      <w:r>
+        <w:rPr>
+          <w:rFonts w:ascii="Times New Roman" w:hAnsi="Times New Roman" w:cs="Times New Roman"/>
+          <w:sz w:val="24"/>
+          <w:szCs w:val="24"/>
+          <w:lang w:val="en-GB"/>
+        </w:rPr>
+        <w:t>, frontend auth</w:t>
+      </w:r>
+      <w:r>
+        <w:rPr>
+          <w:rFonts w:ascii="Times New Roman" w:hAnsi="Times New Roman" w:cs="Times New Roman"/>
+          <w:sz w:val="24"/>
+          <w:szCs w:val="24"/>
+          <w:lang w:val="en-GB"/>
+        </w:rPr>
+        <w:t>orization</w:t>
+      </w:r>
+    </w:p>
+    <w:p>
+      <w:pPr>
+        <w:pStyle w:val="ListParagraph"/>
+        <w:numPr>
+          <w:ilvl w:val="0"/>
+          <w:numId w:val="7"/>
+        </w:numPr>
+        <w:spacing w:line="480" w:lineRule="auto"/>
+        <w:rPr>
+          <w:rFonts w:ascii="Times New Roman" w:hAnsi="Times New Roman" w:cs="Times New Roman"/>
+          <w:sz w:val="24"/>
+          <w:szCs w:val="24"/>
+          <w:lang w:val="en-GB"/>
+        </w:rPr>
+      </w:pPr>
+      <w:hyperlink r:id="rId19" w:history="1">
+        <w:r>
+          <w:rPr>
+            <w:rStyle w:val="Hyperlink"/>
+            <w:rFonts w:ascii="Times New Roman" w:hAnsi="Times New Roman" w:cs="Times New Roman"/>
+            <w:sz w:val="24"/>
+            <w:szCs w:val="24"/>
+            <w:lang w:val="en-GB"/>
+          </w:rPr>
+          <w:t>https://bezkoder.com/spring-boot-react-jwt-auth/</w:t>
+        </w:r>
+      </w:hyperlink>
+      <w:r>
+        <w:rPr>
+          <w:rFonts w:ascii="Times New Roman" w:hAnsi="Times New Roman" w:cs="Times New Roman"/>
+          <w:sz w:val="24"/>
+          <w:szCs w:val="24"/>
+          <w:lang w:val="en-GB"/>
+        </w:rPr>
+        <w:t>, bac</w:t>
+      </w:r>
+      <w:r>
+        <w:rPr>
+          <w:rFonts w:ascii="Times New Roman" w:hAnsi="Times New Roman" w:cs="Times New Roman"/>
+          <w:sz w:val="24"/>
+          <w:szCs w:val="24"/>
+          <w:lang w:val="en-GB"/>
+        </w:rPr>
+        <w:t>kend authorization</w:t>
+      </w:r>
     </w:p>
     <w:sectPr>
-      <w:headerReference w:type="default" r:id="rId18"/>
-      <w:footerReference w:type="default" r:id="rId19"/>
+      <w:headerReference w:type="default" r:id="rId20"/>
+      <w:footerReference w:type="default" r:id="rId21"/>
       <w:pgSz w:w="11906" w:h="16838"/>
       <w:pgMar w:top="1440" w:right="1440" w:bottom="1440" w:left="1440" w:header="708" w:footer="708" w:gutter="0"/>
       <w:pgNumType w:start="1"/>
@@ -4293,6 +6232,118 @@
 <file path=word/numbering.xml><?xml version="1.0" encoding="utf-8"?>
 <w:numbering xmlns:wpc="http://schemas.microsoft.com/office/word/2010/wordprocessingCanvas" xmlns:cx="http://schemas.microsoft.com/office/drawing/2014/chartex" xmlns:cx1="http://schemas.microsoft.com/office/drawing/2015/9/8/chartex" xmlns:cx2="http://schemas.microsoft.com/office/drawing/2015/10/21/chartex" xmlns:cx3="http://schemas.microsoft.com/office/drawing/2016/5/9/chartex" xmlns:cx4="http://schemas.microsoft.com/office/drawing/2016/5/10/chartex" xmlns:cx5="http://schemas.microsoft.com/office/drawing/2016/5/11/chartex" xmlns:cx6="http://schemas.microsoft.com/office/drawing/2016/5/12/chartex" xmlns:cx7="http://schemas.microsoft.com/office/drawing/2016/5/13/chartex" xmlns:cx8="http://schemas.microsoft.com/office/drawing/2016/5/14/chartex" xmlns:mc="http://schemas.openxmlformats.org/markup-compatibility/2006" xmlns:aink="http://schemas.microsoft.com/office/drawing/2016/ink" xmlns:am3d="http://schemas.microsoft.com/office/drawing/2017/model3d" xmlns:o="urn:schemas-microsoft-com:office:office" xmlns:r="http://schemas.openxmlformats.org/officeDocument/2006/relationships" xmlns:m="http://schemas.openxmlformats.org/officeDocument/2006/math" xmlns:v="urn:schemas-microsoft-com:vml" xmlns:wp14="http://schemas.microsoft.com/office/word/2010/wordprocessingDrawing" xmlns:wp="http://schemas.openxmlformats.org/drawingml/2006/wordprocessingDrawing" xmlns:w10="urn:schemas-microsoft-com:office:word" xmlns:w="http://schemas.openxmlformats.org/wordprocessingml/2006/main" xmlns:w14="http://schemas.microsoft.com/office/word/2010/wordml" xmlns:w15="http://schemas.microsoft.com/office/word/2012/wordml" xmlns:w16cex="http://schemas.microsoft.com/office/word/2018/wordml/cex" xmlns:w16cid="http://schemas.microsoft.com/office/word/2016/wordml/cid" xmlns:w16="http://schemas.microsoft.com/office/word/2018/wordml" xmlns:w16se="http://schemas.microsoft.com/office/word/2015/wordml/symex" xmlns:wpg="http://schemas.microsoft.com/office/word/2010/wordprocessingGroup" xmlns:wpi="http://schemas.microsoft.com/office/word/2010/wordprocessingInk" xmlns:wne="http://schemas.microsoft.com/office/word/2006/wordml" xmlns:wps="http://schemas.microsoft.com/office/word/2010/wordprocessingShape" mc:Ignorable="w14 w15 w16se w16cid w16 w16cex wp14">
   <w:abstractNum w:abstractNumId="0" w15:restartNumberingAfterBreak="0">
+    <w:nsid w:val="0AA4648E"/>
+    <w:multiLevelType w:val="hybridMultilevel"/>
+    <w:tmpl w:val="85046DA0"/>
+    <w:lvl w:ilvl="0" w:tplc="35A096D2">
+      <w:numFmt w:val="bullet"/>
+      <w:lvlText w:val="-"/>
+      <w:lvlJc w:val="left"/>
+      <w:pPr>
+        <w:ind w:left="720" w:hanging="360"/>
+      </w:pPr>
+      <w:rPr>
+        <w:rFonts w:ascii="Times New Roman" w:eastAsiaTheme="minorHAnsi" w:hAnsi="Times New Roman" w:cs="Times New Roman" w:hint="default"/>
+      </w:rPr>
+    </w:lvl>
+    <w:lvl w:ilvl="1" w:tplc="20000003" w:tentative="1">
+      <w:start w:val="1"/>
+      <w:numFmt w:val="bullet"/>
+      <w:lvlText w:val="o"/>
+      <w:lvlJc w:val="left"/>
+      <w:pPr>
+        <w:ind w:left="1440" w:hanging="360"/>
+      </w:pPr>
+      <w:rPr>
+        <w:rFonts w:ascii="Courier New" w:hAnsi="Courier New" w:cs="Courier New" w:hint="default"/>
+      </w:rPr>
+    </w:lvl>
+    <w:lvl w:ilvl="2" w:tplc="20000005" w:tentative="1">
+      <w:start w:val="1"/>
+      <w:numFmt w:val="bullet"/>
+      <w:lvlText w:val=""/>
+      <w:lvlJc w:val="left"/>
+      <w:pPr>
+        <w:ind w:left="2160" w:hanging="360"/>
+      </w:pPr>
+      <w:rPr>
+        <w:rFonts w:ascii="Wingdings" w:hAnsi="Wingdings" w:hint="default"/>
+      </w:rPr>
+    </w:lvl>
+    <w:lvl w:ilvl="3" w:tplc="20000001" w:tentative="1">
+      <w:start w:val="1"/>
+      <w:numFmt w:val="bullet"/>
+      <w:lvlText w:val=""/>
+      <w:lvlJc w:val="left"/>
+      <w:pPr>
+        <w:ind w:left="2880" w:hanging="360"/>
+      </w:pPr>
+      <w:rPr>
+        <w:rFonts w:ascii="Symbol" w:hAnsi="Symbol" w:hint="default"/>
+      </w:rPr>
+    </w:lvl>
+    <w:lvl w:ilvl="4" w:tplc="20000003" w:tentative="1">
+      <w:start w:val="1"/>
+      <w:numFmt w:val="bullet"/>
+      <w:lvlText w:val="o"/>
+      <w:lvlJc w:val="left"/>
+      <w:pPr>
+        <w:ind w:left="3600" w:hanging="360"/>
+      </w:pPr>
+      <w:rPr>
+        <w:rFonts w:ascii="Courier New" w:hAnsi="Courier New" w:cs="Courier New" w:hint="default"/>
+      </w:rPr>
+    </w:lvl>
+    <w:lvl w:ilvl="5" w:tplc="20000005" w:tentative="1">
+      <w:start w:val="1"/>
+      <w:numFmt w:val="bullet"/>
+      <w:lvlText w:val=""/>
+      <w:lvlJc w:val="left"/>
+      <w:pPr>
+        <w:ind w:left="4320" w:hanging="360"/>
+      </w:pPr>
+      <w:rPr>
+        <w:rFonts w:ascii="Wingdings" w:hAnsi="Wingdings" w:hint="default"/>
+      </w:rPr>
+    </w:lvl>
+    <w:lvl w:ilvl="6" w:tplc="20000001" w:tentative="1">
+      <w:start w:val="1"/>
+      <w:numFmt w:val="bullet"/>
+      <w:lvlText w:val=""/>
+      <w:lvlJc w:val="left"/>
+      <w:pPr>
+        <w:ind w:left="5040" w:hanging="360"/>
+      </w:pPr>
+      <w:rPr>
+        <w:rFonts w:ascii="Symbol" w:hAnsi="Symbol" w:hint="default"/>
+      </w:rPr>
+    </w:lvl>
+    <w:lvl w:ilvl="7" w:tplc="20000003" w:tentative="1">
+      <w:start w:val="1"/>
+      <w:numFmt w:val="bullet"/>
+      <w:lvlText w:val="o"/>
+      <w:lvlJc w:val="left"/>
+      <w:pPr>
+        <w:ind w:left="5760" w:hanging="360"/>
+      </w:pPr>
+      <w:rPr>
+        <w:rFonts w:ascii="Courier New" w:hAnsi="Courier New" w:cs="Courier New" w:hint="default"/>
+      </w:rPr>
+    </w:lvl>
+    <w:lvl w:ilvl="8" w:tplc="20000005" w:tentative="1">
+      <w:start w:val="1"/>
+      <w:numFmt w:val="bullet"/>
+      <w:lvlText w:val=""/>
+      <w:lvlJc w:val="left"/>
+      <w:pPr>
+        <w:ind w:left="6480" w:hanging="360"/>
+      </w:pPr>
+      <w:rPr>
+        <w:rFonts w:ascii="Wingdings" w:hAnsi="Wingdings" w:hint="default"/>
+      </w:rPr>
+    </w:lvl>
+  </w:abstractNum>
+  <w:abstractNum w:abstractNumId="1" w15:restartNumberingAfterBreak="0">
     <w:nsid w:val="12B67B39"/>
     <w:multiLevelType w:val="hybridMultilevel"/>
     <w:tmpl w:val="216A41B6"/>
@@ -4378,7 +6429,7 @@
       </w:pPr>
     </w:lvl>
   </w:abstractNum>
-  <w:abstractNum w:abstractNumId="1" w15:restartNumberingAfterBreak="0">
+  <w:abstractNum w:abstractNumId="2" w15:restartNumberingAfterBreak="0">
     <w:nsid w:val="1A560A82"/>
     <w:multiLevelType w:val="hybridMultilevel"/>
     <w:tmpl w:val="4168BD2E"/>
@@ -4464,7 +6515,7 @@
       </w:pPr>
     </w:lvl>
   </w:abstractNum>
-  <w:abstractNum w:abstractNumId="2" w15:restartNumberingAfterBreak="0">
+  <w:abstractNum w:abstractNumId="3" w15:restartNumberingAfterBreak="0">
     <w:nsid w:val="2B092E4F"/>
     <w:multiLevelType w:val="hybridMultilevel"/>
     <w:tmpl w:val="9E8A883A"/>
@@ -4550,7 +6601,7 @@
       </w:pPr>
     </w:lvl>
   </w:abstractNum>
-  <w:abstractNum w:abstractNumId="3" w15:restartNumberingAfterBreak="0">
+  <w:abstractNum w:abstractNumId="4" w15:restartNumberingAfterBreak="0">
     <w:nsid w:val="35507358"/>
     <w:multiLevelType w:val="hybridMultilevel"/>
     <w:tmpl w:val="7D5A58CC"/>
@@ -4636,7 +6687,119 @@
       </w:pPr>
     </w:lvl>
   </w:abstractNum>
-  <w:abstractNum w:abstractNumId="4" w15:restartNumberingAfterBreak="0">
+  <w:abstractNum w:abstractNumId="5" w15:restartNumberingAfterBreak="0">
+    <w:nsid w:val="38861FF4"/>
+    <w:multiLevelType w:val="hybridMultilevel"/>
+    <w:tmpl w:val="057CC552"/>
+    <w:lvl w:ilvl="0" w:tplc="29E21ABC">
+      <w:numFmt w:val="bullet"/>
+      <w:lvlText w:val="–"/>
+      <w:lvlJc w:val="left"/>
+      <w:pPr>
+        <w:ind w:left="720" w:hanging="360"/>
+      </w:pPr>
+      <w:rPr>
+        <w:rFonts w:ascii="Times New Roman" w:eastAsiaTheme="minorHAnsi" w:hAnsi="Times New Roman" w:cs="Times New Roman" w:hint="default"/>
+      </w:rPr>
+    </w:lvl>
+    <w:lvl w:ilvl="1" w:tplc="20000003" w:tentative="1">
+      <w:start w:val="1"/>
+      <w:numFmt w:val="bullet"/>
+      <w:lvlText w:val="o"/>
+      <w:lvlJc w:val="left"/>
+      <w:pPr>
+        <w:ind w:left="1440" w:hanging="360"/>
+      </w:pPr>
+      <w:rPr>
+        <w:rFonts w:ascii="Courier New" w:hAnsi="Courier New" w:cs="Courier New" w:hint="default"/>
+      </w:rPr>
+    </w:lvl>
+    <w:lvl w:ilvl="2" w:tplc="20000005" w:tentative="1">
+      <w:start w:val="1"/>
+      <w:numFmt w:val="bullet"/>
+      <w:lvlText w:val=""/>
+      <w:lvlJc w:val="left"/>
+      <w:pPr>
+        <w:ind w:left="2160" w:hanging="360"/>
+      </w:pPr>
+      <w:rPr>
+        <w:rFonts w:ascii="Wingdings" w:hAnsi="Wingdings" w:hint="default"/>
+      </w:rPr>
+    </w:lvl>
+    <w:lvl w:ilvl="3" w:tplc="20000001" w:tentative="1">
+      <w:start w:val="1"/>
+      <w:numFmt w:val="bullet"/>
+      <w:lvlText w:val=""/>
+      <w:lvlJc w:val="left"/>
+      <w:pPr>
+        <w:ind w:left="2880" w:hanging="360"/>
+      </w:pPr>
+      <w:rPr>
+        <w:rFonts w:ascii="Symbol" w:hAnsi="Symbol" w:hint="default"/>
+      </w:rPr>
+    </w:lvl>
+    <w:lvl w:ilvl="4" w:tplc="20000003" w:tentative="1">
+      <w:start w:val="1"/>
+      <w:numFmt w:val="bullet"/>
+      <w:lvlText w:val="o"/>
+      <w:lvlJc w:val="left"/>
+      <w:pPr>
+        <w:ind w:left="3600" w:hanging="360"/>
+      </w:pPr>
+      <w:rPr>
+        <w:rFonts w:ascii="Courier New" w:hAnsi="Courier New" w:cs="Courier New" w:hint="default"/>
+      </w:rPr>
+    </w:lvl>
+    <w:lvl w:ilvl="5" w:tplc="20000005" w:tentative="1">
+      <w:start w:val="1"/>
+      <w:numFmt w:val="bullet"/>
+      <w:lvlText w:val=""/>
+      <w:lvlJc w:val="left"/>
+      <w:pPr>
+        <w:ind w:left="4320" w:hanging="360"/>
+      </w:pPr>
+      <w:rPr>
+        <w:rFonts w:ascii="Wingdings" w:hAnsi="Wingdings" w:hint="default"/>
+      </w:rPr>
+    </w:lvl>
+    <w:lvl w:ilvl="6" w:tplc="20000001" w:tentative="1">
+      <w:start w:val="1"/>
+      <w:numFmt w:val="bullet"/>
+      <w:lvlText w:val=""/>
+      <w:lvlJc w:val="left"/>
+      <w:pPr>
+        <w:ind w:left="5040" w:hanging="360"/>
+      </w:pPr>
+      <w:rPr>
+        <w:rFonts w:ascii="Symbol" w:hAnsi="Symbol" w:hint="default"/>
+      </w:rPr>
+    </w:lvl>
+    <w:lvl w:ilvl="7" w:tplc="20000003" w:tentative="1">
+      <w:start w:val="1"/>
+      <w:numFmt w:val="bullet"/>
+      <w:lvlText w:val="o"/>
+      <w:lvlJc w:val="left"/>
+      <w:pPr>
+        <w:ind w:left="5760" w:hanging="360"/>
+      </w:pPr>
+      <w:rPr>
+        <w:rFonts w:ascii="Courier New" w:hAnsi="Courier New" w:cs="Courier New" w:hint="default"/>
+      </w:rPr>
+    </w:lvl>
+    <w:lvl w:ilvl="8" w:tplc="20000005" w:tentative="1">
+      <w:start w:val="1"/>
+      <w:numFmt w:val="bullet"/>
+      <w:lvlText w:val=""/>
+      <w:lvlJc w:val="left"/>
+      <w:pPr>
+        <w:ind w:left="6480" w:hanging="360"/>
+      </w:pPr>
+      <w:rPr>
+        <w:rFonts w:ascii="Wingdings" w:hAnsi="Wingdings" w:hint="default"/>
+      </w:rPr>
+    </w:lvl>
+  </w:abstractNum>
+  <w:abstractNum w:abstractNumId="6" w15:restartNumberingAfterBreak="0">
     <w:nsid w:val="3E980846"/>
     <w:multiLevelType w:val="hybridMultilevel"/>
     <w:tmpl w:val="E71A83C8"/>
@@ -4722,7 +6885,119 @@
       </w:pPr>
     </w:lvl>
   </w:abstractNum>
-  <w:abstractNum w:abstractNumId="5" w15:restartNumberingAfterBreak="0">
+  <w:abstractNum w:abstractNumId="7" w15:restartNumberingAfterBreak="0">
+    <w:nsid w:val="4938227D"/>
+    <w:multiLevelType w:val="hybridMultilevel"/>
+    <w:tmpl w:val="BCCC5F18"/>
+    <w:lvl w:ilvl="0" w:tplc="2B6658D8">
+      <w:numFmt w:val="bullet"/>
+      <w:lvlText w:val="–"/>
+      <w:lvlJc w:val="left"/>
+      <w:pPr>
+        <w:ind w:left="720" w:hanging="360"/>
+      </w:pPr>
+      <w:rPr>
+        <w:rFonts w:ascii="Times New Roman" w:eastAsiaTheme="minorHAnsi" w:hAnsi="Times New Roman" w:cs="Times New Roman" w:hint="default"/>
+      </w:rPr>
+    </w:lvl>
+    <w:lvl w:ilvl="1" w:tplc="20000003" w:tentative="1">
+      <w:start w:val="1"/>
+      <w:numFmt w:val="bullet"/>
+      <w:lvlText w:val="o"/>
+      <w:lvlJc w:val="left"/>
+      <w:pPr>
+        <w:ind w:left="1440" w:hanging="360"/>
+      </w:pPr>
+      <w:rPr>
+        <w:rFonts w:ascii="Courier New" w:hAnsi="Courier New" w:cs="Courier New" w:hint="default"/>
+      </w:rPr>
+    </w:lvl>
+    <w:lvl w:ilvl="2" w:tplc="20000005" w:tentative="1">
+      <w:start w:val="1"/>
+      <w:numFmt w:val="bullet"/>
+      <w:lvlText w:val=""/>
+      <w:lvlJc w:val="left"/>
+      <w:pPr>
+        <w:ind w:left="2160" w:hanging="360"/>
+      </w:pPr>
+      <w:rPr>
+        <w:rFonts w:ascii="Wingdings" w:hAnsi="Wingdings" w:hint="default"/>
+      </w:rPr>
+    </w:lvl>
+    <w:lvl w:ilvl="3" w:tplc="20000001" w:tentative="1">
+      <w:start w:val="1"/>
+      <w:numFmt w:val="bullet"/>
+      <w:lvlText w:val=""/>
+      <w:lvlJc w:val="left"/>
+      <w:pPr>
+        <w:ind w:left="2880" w:hanging="360"/>
+      </w:pPr>
+      <w:rPr>
+        <w:rFonts w:ascii="Symbol" w:hAnsi="Symbol" w:hint="default"/>
+      </w:rPr>
+    </w:lvl>
+    <w:lvl w:ilvl="4" w:tplc="20000003" w:tentative="1">
+      <w:start w:val="1"/>
+      <w:numFmt w:val="bullet"/>
+      <w:lvlText w:val="o"/>
+      <w:lvlJc w:val="left"/>
+      <w:pPr>
+        <w:ind w:left="3600" w:hanging="360"/>
+      </w:pPr>
+      <w:rPr>
+        <w:rFonts w:ascii="Courier New" w:hAnsi="Courier New" w:cs="Courier New" w:hint="default"/>
+      </w:rPr>
+    </w:lvl>
+    <w:lvl w:ilvl="5" w:tplc="20000005" w:tentative="1">
+      <w:start w:val="1"/>
+      <w:numFmt w:val="bullet"/>
+      <w:lvlText w:val=""/>
+      <w:lvlJc w:val="left"/>
+      <w:pPr>
+        <w:ind w:left="4320" w:hanging="360"/>
+      </w:pPr>
+      <w:rPr>
+        <w:rFonts w:ascii="Wingdings" w:hAnsi="Wingdings" w:hint="default"/>
+      </w:rPr>
+    </w:lvl>
+    <w:lvl w:ilvl="6" w:tplc="20000001" w:tentative="1">
+      <w:start w:val="1"/>
+      <w:numFmt w:val="bullet"/>
+      <w:lvlText w:val=""/>
+      <w:lvlJc w:val="left"/>
+      <w:pPr>
+        <w:ind w:left="5040" w:hanging="360"/>
+      </w:pPr>
+      <w:rPr>
+        <w:rFonts w:ascii="Symbol" w:hAnsi="Symbol" w:hint="default"/>
+      </w:rPr>
+    </w:lvl>
+    <w:lvl w:ilvl="7" w:tplc="20000003" w:tentative="1">
+      <w:start w:val="1"/>
+      <w:numFmt w:val="bullet"/>
+      <w:lvlText w:val="o"/>
+      <w:lvlJc w:val="left"/>
+      <w:pPr>
+        <w:ind w:left="5760" w:hanging="360"/>
+      </w:pPr>
+      <w:rPr>
+        <w:rFonts w:ascii="Courier New" w:hAnsi="Courier New" w:cs="Courier New" w:hint="default"/>
+      </w:rPr>
+    </w:lvl>
+    <w:lvl w:ilvl="8" w:tplc="20000005" w:tentative="1">
+      <w:start w:val="1"/>
+      <w:numFmt w:val="bullet"/>
+      <w:lvlText w:val=""/>
+      <w:lvlJc w:val="left"/>
+      <w:pPr>
+        <w:ind w:left="6480" w:hanging="360"/>
+      </w:pPr>
+      <w:rPr>
+        <w:rFonts w:ascii="Wingdings" w:hAnsi="Wingdings" w:hint="default"/>
+      </w:rPr>
+    </w:lvl>
+  </w:abstractNum>
+  <w:abstractNum w:abstractNumId="8" w15:restartNumberingAfterBreak="0">
     <w:nsid w:val="53CA45AE"/>
     <w:multiLevelType w:val="hybridMultilevel"/>
     <w:tmpl w:val="3E6E6506"/>
@@ -4835,7 +7110,7 @@
       </w:rPr>
     </w:lvl>
   </w:abstractNum>
-  <w:abstractNum w:abstractNumId="6" w15:restartNumberingAfterBreak="0">
+  <w:abstractNum w:abstractNumId="9" w15:restartNumberingAfterBreak="0">
     <w:nsid w:val="6AD82545"/>
     <w:multiLevelType w:val="hybridMultilevel"/>
     <w:tmpl w:val="78E68F1C"/>
@@ -4924,7 +7199,7 @@
       </w:pPr>
     </w:lvl>
   </w:abstractNum>
-  <w:abstractNum w:abstractNumId="7" w15:restartNumberingAfterBreak="0">
+  <w:abstractNum w:abstractNumId="10" w15:restartNumberingAfterBreak="0">
     <w:nsid w:val="7EFD732D"/>
     <w:multiLevelType w:val="hybridMultilevel"/>
     <w:tmpl w:val="E71A83C8"/>
@@ -5011,28 +7286,37 @@
     </w:lvl>
   </w:abstractNum>
   <w:num w:numId="1">
-    <w:abstractNumId w:val="5"/>
+    <w:abstractNumId w:val="8"/>
   </w:num>
   <w:num w:numId="2">
+    <w:abstractNumId w:val="3"/>
+  </w:num>
+  <w:num w:numId="3">
     <w:abstractNumId w:val="2"/>
   </w:num>
-  <w:num w:numId="3">
+  <w:num w:numId="4">
+    <w:abstractNumId w:val="10"/>
+  </w:num>
+  <w:num w:numId="5">
+    <w:abstractNumId w:val="6"/>
+  </w:num>
+  <w:num w:numId="6">
+    <w:abstractNumId w:val="4"/>
+  </w:num>
+  <w:num w:numId="7">
     <w:abstractNumId w:val="1"/>
   </w:num>
-  <w:num w:numId="4">
+  <w:num w:numId="8">
+    <w:abstractNumId w:val="9"/>
+  </w:num>
+  <w:num w:numId="9">
+    <w:abstractNumId w:val="0"/>
+  </w:num>
+  <w:num w:numId="10">
     <w:abstractNumId w:val="7"/>
   </w:num>
-  <w:num w:numId="5">
-    <w:abstractNumId w:val="4"/>
-  </w:num>
-  <w:num w:numId="6">
-    <w:abstractNumId w:val="3"/>
-  </w:num>
-  <w:num w:numId="7">
-    <w:abstractNumId w:val="0"/>
-  </w:num>
-  <w:num w:numId="8">
-    <w:abstractNumId w:val="6"/>
+  <w:num w:numId="11">
+    <w:abstractNumId w:val="5"/>
   </w:num>
 </w:numbering>
 </file>

</xml_diff>

<commit_message>
Updated documentation and updated design of the website(modals)
</commit_message>
<xml_diff>
--- a/documentation/Design Document.docx
+++ b/documentation/Design Document.docx
@@ -3305,7 +3305,7 @@
           <w:szCs w:val="24"/>
           <w:lang w:val="en-US"/>
         </w:rPr>
-        <w:t>– U</w:t>
+        <w:t xml:space="preserve">– </w:t>
       </w:r>
       <w:proofErr w:type="spellStart"/>
       <w:r>
@@ -3315,7 +3315,7 @@
           <w:szCs w:val="24"/>
           <w:lang w:val="en-US"/>
         </w:rPr>
-        <w:t>serDetailsService</w:t>
+        <w:t>UserDetailsService</w:t>
       </w:r>
       <w:proofErr w:type="spellEnd"/>
       <w:r>
@@ -3848,15 +3848,13 @@
           <w:rFonts w:ascii="Times New Roman" w:hAnsi="Times New Roman" w:cs="Times New Roman"/>
           <w:sz w:val="24"/>
           <w:szCs w:val="24"/>
-          <w:lang w:val="en-NL"/>
-        </w:rPr>
-      </w:pPr>
-      <w:r>
-        <w:rPr>
-          <w:rFonts w:ascii="Times New Roman" w:hAnsi="Times New Roman" w:cs="Times New Roman"/>
-          <w:sz w:val="24"/>
-          <w:szCs w:val="24"/>
-          <w:lang w:val="en-NL"/>
+        </w:rPr>
+      </w:pPr>
+      <w:r>
+        <w:rPr>
+          <w:rFonts w:ascii="Times New Roman" w:hAnsi="Times New Roman" w:cs="Times New Roman"/>
+          <w:sz w:val="24"/>
+          <w:szCs w:val="24"/>
         </w:rPr>
         <w:t xml:space="preserve">– The </w:t>
       </w:r>
@@ -3874,7 +3872,6 @@
           <w:rFonts w:ascii="Times New Roman" w:hAnsi="Times New Roman" w:cs="Times New Roman"/>
           <w:sz w:val="24"/>
           <w:szCs w:val="24"/>
-          <w:lang w:val="en-NL"/>
         </w:rPr>
         <w:t xml:space="preserve"> component is a container with React Router,</w:t>
       </w:r>
@@ -3892,7 +3889,6 @@
           <w:rFonts w:ascii="Times New Roman" w:hAnsi="Times New Roman" w:cs="Times New Roman"/>
           <w:sz w:val="24"/>
           <w:szCs w:val="24"/>
-          <w:lang w:val="en-NL"/>
         </w:rPr>
         <w:t xml:space="preserve"> the navbar</w:t>
       </w:r>
@@ -3910,7 +3906,6 @@
           <w:rFonts w:ascii="Times New Roman" w:hAnsi="Times New Roman" w:cs="Times New Roman"/>
           <w:sz w:val="24"/>
           <w:szCs w:val="24"/>
-          <w:lang w:val="en-NL"/>
         </w:rPr>
         <w:t xml:space="preserve"> </w:t>
       </w:r>
@@ -3928,7 +3923,6 @@
           <w:rFonts w:ascii="Times New Roman" w:hAnsi="Times New Roman" w:cs="Times New Roman"/>
           <w:sz w:val="24"/>
           <w:szCs w:val="24"/>
-          <w:lang w:val="en-NL"/>
         </w:rPr>
         <w:t>.</w:t>
       </w:r>
@@ -3940,15 +3934,13 @@
           <w:rFonts w:ascii="Times New Roman" w:hAnsi="Times New Roman" w:cs="Times New Roman"/>
           <w:sz w:val="24"/>
           <w:szCs w:val="24"/>
-          <w:lang w:val="en-NL"/>
-        </w:rPr>
-      </w:pPr>
-      <w:r>
-        <w:rPr>
-          <w:rFonts w:ascii="Times New Roman" w:hAnsi="Times New Roman" w:cs="Times New Roman"/>
-          <w:sz w:val="24"/>
-          <w:szCs w:val="24"/>
-          <w:lang w:val="en-NL"/>
+        </w:rPr>
+      </w:pPr>
+      <w:r>
+        <w:rPr>
+          <w:rFonts w:ascii="Times New Roman" w:hAnsi="Times New Roman" w:cs="Times New Roman"/>
+          <w:sz w:val="24"/>
+          <w:szCs w:val="24"/>
         </w:rPr>
         <w:t xml:space="preserve">– Login &amp; Register components have </w:t>
       </w:r>
@@ -3966,7 +3958,6 @@
           <w:rFonts w:ascii="Times New Roman" w:hAnsi="Times New Roman" w:cs="Times New Roman"/>
           <w:sz w:val="24"/>
           <w:szCs w:val="24"/>
-          <w:lang w:val="en-NL"/>
         </w:rPr>
         <w:t>form for data submission</w:t>
       </w:r>
@@ -3984,7 +3975,6 @@
           <w:rFonts w:ascii="Times New Roman" w:hAnsi="Times New Roman" w:cs="Times New Roman"/>
           <w:sz w:val="24"/>
           <w:szCs w:val="24"/>
-          <w:lang w:val="en-NL"/>
         </w:rPr>
         <w:t>They call methods from auth</w:t>
       </w:r>
@@ -4002,7 +3992,6 @@
           <w:rFonts w:ascii="Times New Roman" w:hAnsi="Times New Roman" w:cs="Times New Roman"/>
           <w:sz w:val="24"/>
           <w:szCs w:val="24"/>
-          <w:lang w:val="en-NL"/>
         </w:rPr>
         <w:t>service to make login/register request.</w:t>
       </w:r>
@@ -4022,7 +4011,6 @@
           <w:rFonts w:ascii="Times New Roman" w:hAnsi="Times New Roman" w:cs="Times New Roman"/>
           <w:sz w:val="24"/>
           <w:szCs w:val="24"/>
-          <w:lang w:val="en-NL"/>
         </w:rPr>
         <w:t>– auth</w:t>
       </w:r>
@@ -4040,7 +4028,6 @@
           <w:rFonts w:ascii="Times New Roman" w:hAnsi="Times New Roman" w:cs="Times New Roman"/>
           <w:sz w:val="24"/>
           <w:szCs w:val="24"/>
-          <w:lang w:val="en-NL"/>
         </w:rPr>
         <w:t xml:space="preserve">service methods use </w:t>
       </w:r>
@@ -4050,7 +4037,6 @@
           <w:rFonts w:ascii="Times New Roman" w:hAnsi="Times New Roman" w:cs="Times New Roman"/>
           <w:sz w:val="24"/>
           <w:szCs w:val="24"/>
-          <w:lang w:val="en-NL"/>
         </w:rPr>
         <w:t>axios</w:t>
       </w:r>
@@ -4060,7 +4046,6 @@
           <w:rFonts w:ascii="Times New Roman" w:hAnsi="Times New Roman" w:cs="Times New Roman"/>
           <w:sz w:val="24"/>
           <w:szCs w:val="24"/>
-          <w:lang w:val="en-NL"/>
         </w:rPr>
         <w:t xml:space="preserve"> to make HTTP requests. It also store</w:t>
       </w:r>
@@ -4078,7 +4063,6 @@
           <w:rFonts w:ascii="Times New Roman" w:hAnsi="Times New Roman" w:cs="Times New Roman"/>
           <w:sz w:val="24"/>
           <w:szCs w:val="24"/>
-          <w:lang w:val="en-NL"/>
         </w:rPr>
         <w:t xml:space="preserve"> or get</w:t>
       </w:r>
@@ -4096,7 +4080,6 @@
           <w:rFonts w:ascii="Times New Roman" w:hAnsi="Times New Roman" w:cs="Times New Roman"/>
           <w:sz w:val="24"/>
           <w:szCs w:val="24"/>
-          <w:lang w:val="en-NL"/>
         </w:rPr>
         <w:t xml:space="preserve"> JWT from Browser Local Storage inside these methods.</w:t>
       </w:r>
@@ -4117,15 +4100,13 @@
           <w:rFonts w:ascii="Times New Roman" w:hAnsi="Times New Roman" w:cs="Times New Roman"/>
           <w:sz w:val="24"/>
           <w:szCs w:val="24"/>
-          <w:lang w:val="en-NL"/>
-        </w:rPr>
-      </w:pPr>
-      <w:r>
-        <w:rPr>
-          <w:rFonts w:ascii="Times New Roman" w:hAnsi="Times New Roman" w:cs="Times New Roman"/>
-          <w:sz w:val="24"/>
-          <w:szCs w:val="24"/>
-          <w:lang w:val="en-NL"/>
+        </w:rPr>
+      </w:pPr>
+      <w:r>
+        <w:rPr>
+          <w:rFonts w:ascii="Times New Roman" w:hAnsi="Times New Roman" w:cs="Times New Roman"/>
+          <w:sz w:val="24"/>
+          <w:szCs w:val="24"/>
         </w:rPr>
         <w:t>– Profile component displays user information</w:t>
       </w:r>
@@ -4143,7 +4124,6 @@
           <w:rFonts w:ascii="Times New Roman" w:hAnsi="Times New Roman" w:cs="Times New Roman"/>
           <w:sz w:val="24"/>
           <w:szCs w:val="24"/>
-          <w:lang w:val="en-NL"/>
         </w:rPr>
         <w:t xml:space="preserve"> after the login.</w:t>
       </w:r>
@@ -4155,15 +4135,13 @@
           <w:rFonts w:ascii="Times New Roman" w:hAnsi="Times New Roman" w:cs="Times New Roman"/>
           <w:sz w:val="24"/>
           <w:szCs w:val="24"/>
-          <w:lang w:val="en-NL"/>
-        </w:rPr>
-      </w:pPr>
-      <w:r>
-        <w:rPr>
-          <w:rFonts w:ascii="Times New Roman" w:hAnsi="Times New Roman" w:cs="Times New Roman"/>
-          <w:sz w:val="24"/>
-          <w:szCs w:val="24"/>
-          <w:lang w:val="en-NL"/>
+        </w:rPr>
+      </w:pPr>
+      <w:r>
+        <w:rPr>
+          <w:rFonts w:ascii="Times New Roman" w:hAnsi="Times New Roman" w:cs="Times New Roman"/>
+          <w:sz w:val="24"/>
+          <w:szCs w:val="24"/>
         </w:rPr>
         <w:t xml:space="preserve">– </w:t>
       </w:r>
@@ -4172,7 +4150,6 @@
           <w:rFonts w:ascii="Times New Roman" w:hAnsi="Times New Roman" w:cs="Times New Roman"/>
           <w:sz w:val="24"/>
           <w:szCs w:val="24"/>
-          <w:lang w:val="en-NL"/>
         </w:rPr>
         <w:t>board-admin-component</w:t>
       </w:r>
@@ -4181,7 +4158,6 @@
           <w:rFonts w:ascii="Times New Roman" w:hAnsi="Times New Roman" w:cs="Times New Roman"/>
           <w:sz w:val="24"/>
           <w:szCs w:val="24"/>
-          <w:lang w:val="en-NL"/>
         </w:rPr>
         <w:t xml:space="preserve">, </w:t>
       </w:r>
@@ -4190,7 +4166,6 @@
           <w:rFonts w:ascii="Times New Roman" w:hAnsi="Times New Roman" w:cs="Times New Roman"/>
           <w:sz w:val="24"/>
           <w:szCs w:val="24"/>
-          <w:lang w:val="en-NL"/>
         </w:rPr>
         <w:t>board-</w:t>
       </w:r>
@@ -4208,7 +4183,6 @@
           <w:rFonts w:ascii="Times New Roman" w:hAnsi="Times New Roman" w:cs="Times New Roman"/>
           <w:sz w:val="24"/>
           <w:szCs w:val="24"/>
-          <w:lang w:val="en-NL"/>
         </w:rPr>
         <w:t>-component</w:t>
       </w:r>
@@ -4217,7 +4191,6 @@
           <w:rFonts w:ascii="Times New Roman" w:hAnsi="Times New Roman" w:cs="Times New Roman"/>
           <w:sz w:val="24"/>
           <w:szCs w:val="24"/>
-          <w:lang w:val="en-NL"/>
         </w:rPr>
         <w:t xml:space="preserve">, </w:t>
       </w:r>
@@ -4226,7 +4199,6 @@
           <w:rFonts w:ascii="Times New Roman" w:hAnsi="Times New Roman" w:cs="Times New Roman"/>
           <w:sz w:val="24"/>
           <w:szCs w:val="24"/>
-          <w:lang w:val="en-NL"/>
         </w:rPr>
         <w:t>board-</w:t>
       </w:r>
@@ -4244,7 +4216,6 @@
           <w:rFonts w:ascii="Times New Roman" w:hAnsi="Times New Roman" w:cs="Times New Roman"/>
           <w:sz w:val="24"/>
           <w:szCs w:val="24"/>
-          <w:lang w:val="en-NL"/>
         </w:rPr>
         <w:t>-</w:t>
       </w:r>
@@ -4254,7 +4225,6 @@
           <w:rFonts w:ascii="Times New Roman" w:hAnsi="Times New Roman" w:cs="Times New Roman"/>
           <w:sz w:val="24"/>
           <w:szCs w:val="24"/>
-          <w:lang w:val="en-NL"/>
         </w:rPr>
         <w:t>component</w:t>
       </w:r>
@@ -4263,7 +4233,6 @@
           <w:rFonts w:ascii="Times New Roman" w:hAnsi="Times New Roman" w:cs="Times New Roman"/>
           <w:sz w:val="24"/>
           <w:szCs w:val="24"/>
-          <w:lang w:val="en-NL"/>
         </w:rPr>
         <w:t>components</w:t>
       </w:r>
@@ -4273,7 +4242,6 @@
           <w:rFonts w:ascii="Times New Roman" w:hAnsi="Times New Roman" w:cs="Times New Roman"/>
           <w:sz w:val="24"/>
           <w:szCs w:val="24"/>
-          <w:lang w:val="en-NL"/>
         </w:rPr>
         <w:t xml:space="preserve"> will be displayed by state user</w:t>
       </w:r>
@@ -4291,7 +4259,6 @@
           <w:rFonts w:ascii="Times New Roman" w:hAnsi="Times New Roman" w:cs="Times New Roman"/>
           <w:sz w:val="24"/>
           <w:szCs w:val="24"/>
-          <w:lang w:val="en-NL"/>
         </w:rPr>
         <w:t>roles</w:t>
       </w:r>
@@ -4309,7 +4276,6 @@
           <w:rFonts w:ascii="Times New Roman" w:hAnsi="Times New Roman" w:cs="Times New Roman"/>
           <w:sz w:val="24"/>
           <w:szCs w:val="24"/>
-          <w:lang w:val="en-NL"/>
         </w:rPr>
         <w:t xml:space="preserve">. </w:t>
       </w:r>
@@ -4328,7 +4294,6 @@
           <w:rFonts w:ascii="Times New Roman" w:hAnsi="Times New Roman" w:cs="Times New Roman"/>
           <w:sz w:val="24"/>
           <w:szCs w:val="24"/>
-          <w:lang w:val="en-NL"/>
         </w:rPr>
         <w:t>ser.service</w:t>
       </w:r>
@@ -4338,7 +4303,6 @@
           <w:rFonts w:ascii="Times New Roman" w:hAnsi="Times New Roman" w:cs="Times New Roman"/>
           <w:sz w:val="24"/>
           <w:szCs w:val="24"/>
-          <w:lang w:val="en-NL"/>
         </w:rPr>
         <w:t xml:space="preserve"> </w:t>
       </w:r>
@@ -4356,7 +4320,6 @@
           <w:rFonts w:ascii="Times New Roman" w:hAnsi="Times New Roman" w:cs="Times New Roman"/>
           <w:sz w:val="24"/>
           <w:szCs w:val="24"/>
-          <w:lang w:val="en-NL"/>
         </w:rPr>
         <w:t>to access protected resources from Web API</w:t>
       </w:r>
@@ -4374,7 +4337,6 @@
           <w:rFonts w:ascii="Times New Roman" w:hAnsi="Times New Roman" w:cs="Times New Roman"/>
           <w:sz w:val="24"/>
           <w:szCs w:val="24"/>
-          <w:lang w:val="en-NL"/>
         </w:rPr>
         <w:t xml:space="preserve">uses auth-header() helper function to add JWT to HTTP header. </w:t>
       </w:r>
@@ -4393,7 +4355,6 @@
           <w:rFonts w:ascii="Times New Roman" w:hAnsi="Times New Roman" w:cs="Times New Roman"/>
           <w:sz w:val="24"/>
           <w:szCs w:val="24"/>
-          <w:lang w:val="en-NL"/>
         </w:rPr>
         <w:t>uth</w:t>
       </w:r>
@@ -4403,7 +4364,6 @@
           <w:rFonts w:ascii="Times New Roman" w:hAnsi="Times New Roman" w:cs="Times New Roman"/>
           <w:sz w:val="24"/>
           <w:szCs w:val="24"/>
-          <w:lang w:val="en-NL"/>
         </w:rPr>
         <w:t>-header() returns an object containing the JWT of the currently logged in user from Local Storage.</w:t>
       </w:r>
@@ -4462,7 +4422,6 @@
           <w:rFonts w:ascii="Times New Roman" w:hAnsi="Times New Roman" w:cs="Times New Roman"/>
           <w:sz w:val="24"/>
           <w:szCs w:val="24"/>
-          <w:lang w:val="en-NL"/>
         </w:rPr>
       </w:pPr>
     </w:p>
@@ -5109,7 +5068,10 @@
           <w:lang w:val="en-GB"/>
         </w:rPr>
       </w:pPr>
-      <w:r>
+    </w:p>
+    <w:p>
+      <w:pPr>
+        <w:spacing w:line="480" w:lineRule="auto"/>
         <w:rPr>
           <w:rFonts w:ascii="Times New Roman" w:hAnsi="Times New Roman" w:cs="Times New Roman"/>
           <w:b/>
@@ -5119,6 +5081,32 @@
           <w:u w:val="single"/>
           <w:lang w:val="en-GB"/>
         </w:rPr>
+      </w:pPr>
+    </w:p>
+    <w:p>
+      <w:pPr>
+        <w:spacing w:line="480" w:lineRule="auto"/>
+        <w:rPr>
+          <w:rFonts w:ascii="Times New Roman" w:hAnsi="Times New Roman" w:cs="Times New Roman"/>
+          <w:b/>
+          <w:bCs/>
+          <w:sz w:val="28"/>
+          <w:szCs w:val="28"/>
+          <w:u w:val="single"/>
+          <w:lang w:val="en-GB"/>
+        </w:rPr>
+      </w:pPr>
+      <w:r>
+        <w:rPr>
+          <w:rFonts w:ascii="Times New Roman" w:hAnsi="Times New Roman" w:cs="Times New Roman"/>
+          <w:b/>
+          <w:bCs/>
+          <w:sz w:val="28"/>
+          <w:szCs w:val="28"/>
+          <w:u w:val="single"/>
+          <w:lang w:val="en-GB"/>
+        </w:rPr>
+        <w:lastRenderedPageBreak/>
         <w:t>CI configuration explanation:</w:t>
       </w:r>
     </w:p>
@@ -5139,7 +5127,6 @@
           <w:szCs w:val="24"/>
           <w:lang w:val="en-US"/>
         </w:rPr>
-        <w:lastRenderedPageBreak/>
         <w:t xml:space="preserve">The first step </w:t>
       </w:r>
       <w:r>
@@ -5243,25 +5230,16 @@
           <w:szCs w:val="24"/>
           <w:lang w:val="en-US"/>
         </w:rPr>
-        <w:t xml:space="preserve"> project and in the main git repository folder, in order to run the CI correctly after merging the two projects together – the react one and the java one.</w:t>
-      </w:r>
-      <w:r>
-        <w:rPr>
-          <w:rFonts w:ascii="Times New Roman" w:hAnsi="Times New Roman" w:cs="Times New Roman"/>
-          <w:sz w:val="24"/>
-          <w:szCs w:val="24"/>
-          <w:lang w:val="en-US"/>
-        </w:rPr>
-        <w:t xml:space="preserve"> Furthermore, there was one step of a great importance and it was to look at the environment variables on my computer and add new variable: JAVA_HOME and then, put the path to the </w:t>
-      </w:r>
-      <w:r>
-        <w:rPr>
-          <w:rFonts w:ascii="Times New Roman" w:hAnsi="Times New Roman" w:cs="Times New Roman"/>
-          <w:sz w:val="24"/>
-          <w:szCs w:val="24"/>
-          <w:lang w:val="en-US"/>
-        </w:rPr>
-        <w:t>‘</w:t>
+        <w:t xml:space="preserve"> project </w:t>
+      </w:r>
+      <w:r>
+        <w:rPr>
+          <w:rFonts w:ascii="Times New Roman" w:hAnsi="Times New Roman" w:cs="Times New Roman"/>
+          <w:sz w:val="24"/>
+          <w:szCs w:val="24"/>
+          <w:lang w:val="en-US"/>
+        </w:rPr>
+        <w:t>where I use the build/test/</w:t>
       </w:r>
       <w:proofErr w:type="spellStart"/>
       <w:r>
@@ -5271,7 +5249,7 @@
           <w:szCs w:val="24"/>
           <w:lang w:val="en-US"/>
         </w:rPr>
-        <w:t>jdk</w:t>
+        <w:t>sonarqube</w:t>
       </w:r>
       <w:proofErr w:type="spellEnd"/>
       <w:r>
@@ -5281,16 +5259,45 @@
           <w:szCs w:val="24"/>
           <w:lang w:val="en-US"/>
         </w:rPr>
-        <w:t>’</w:t>
-      </w:r>
-      <w:r>
-        <w:rPr>
-          <w:rFonts w:ascii="Times New Roman" w:hAnsi="Times New Roman" w:cs="Times New Roman"/>
-          <w:sz w:val="24"/>
-          <w:szCs w:val="24"/>
-          <w:lang w:val="en-US"/>
-        </w:rPr>
-        <w:t xml:space="preserve"> I am using. </w:t>
+        <w:t xml:space="preserve"> stages, </w:t>
+      </w:r>
+      <w:r>
+        <w:rPr>
+          <w:rFonts w:ascii="Times New Roman" w:hAnsi="Times New Roman" w:cs="Times New Roman"/>
+          <w:sz w:val="24"/>
+          <w:szCs w:val="24"/>
+          <w:lang w:val="en-US"/>
+        </w:rPr>
+        <w:t xml:space="preserve">and in the main git repository folder, in order to run the CI correctly </w:t>
+      </w:r>
+      <w:r>
+        <w:rPr>
+          <w:rFonts w:ascii="Times New Roman" w:hAnsi="Times New Roman" w:cs="Times New Roman"/>
+          <w:sz w:val="24"/>
+          <w:szCs w:val="24"/>
+          <w:lang w:val="en-US"/>
+        </w:rPr>
+        <w:t xml:space="preserve">by redirecting to the other </w:t>
+      </w:r>
+      <w:proofErr w:type="spellStart"/>
+      <w:r>
+        <w:rPr>
+          <w:rFonts w:ascii="Times New Roman" w:hAnsi="Times New Roman" w:cs="Times New Roman"/>
+          <w:sz w:val="24"/>
+          <w:szCs w:val="24"/>
+          <w:lang w:val="en-US"/>
+        </w:rPr>
+        <w:t>yml</w:t>
+      </w:r>
+      <w:proofErr w:type="spellEnd"/>
+      <w:r>
+        <w:rPr>
+          <w:rFonts w:ascii="Times New Roman" w:hAnsi="Times New Roman" w:cs="Times New Roman"/>
+          <w:sz w:val="24"/>
+          <w:szCs w:val="24"/>
+          <w:lang w:val="en-US"/>
+        </w:rPr>
+        <w:t xml:space="preserve"> and in this case, the commands will be run correctly.</w:t>
       </w:r>
     </w:p>
     <w:p>
@@ -5314,18 +5321,18 @@
           <w:lang w:val="en-US"/>
         </w:rPr>
         <w:drawing>
-          <wp:anchor distT="0" distB="0" distL="114300" distR="114300" simplePos="0" relativeHeight="251669504" behindDoc="0" locked="0" layoutInCell="1" allowOverlap="1" wp14:anchorId="0DECCFFD" wp14:editId="220CB1E4">
+          <wp:anchor distT="0" distB="0" distL="114300" distR="114300" simplePos="0" relativeHeight="251672576" behindDoc="0" locked="0" layoutInCell="1" allowOverlap="1" wp14:anchorId="50AFC821" wp14:editId="44E19649">
             <wp:simplePos x="0" y="0"/>
             <wp:positionH relativeFrom="column">
               <wp:posOffset>0</wp:posOffset>
             </wp:positionH>
             <wp:positionV relativeFrom="paragraph">
-              <wp:posOffset>3976</wp:posOffset>
+              <wp:posOffset>0</wp:posOffset>
             </wp:positionV>
-            <wp:extent cx="5731510" cy="1959610"/>
-            <wp:effectExtent l="0" t="0" r="2540" b="2540"/>
+            <wp:extent cx="5731510" cy="2736215"/>
+            <wp:effectExtent l="0" t="0" r="2540" b="6985"/>
             <wp:wrapTopAndBottom/>
-            <wp:docPr id="6" name="Picture 6" descr="Diagram&#10;&#10;Description automatically generated"/>
+            <wp:docPr id="1" name="Picture 1" descr="Diagram&#10;&#10;Description automatically generated"/>
             <wp:cNvGraphicFramePr>
               <a:graphicFrameLocks xmlns:a="http://schemas.openxmlformats.org/drawingml/2006/main" noChangeAspect="1"/>
             </wp:cNvGraphicFramePr>
@@ -5333,7 +5340,7 @@
               <a:graphicData uri="http://schemas.openxmlformats.org/drawingml/2006/picture">
                 <pic:pic xmlns:pic="http://schemas.openxmlformats.org/drawingml/2006/picture">
                   <pic:nvPicPr>
-                    <pic:cNvPr id="6" name="Picture 6" descr="Diagram&#10;&#10;Description automatically generated"/>
+                    <pic:cNvPr id="1" name="Picture 1" descr="Diagram&#10;&#10;Description automatically generated"/>
                     <pic:cNvPicPr/>
                   </pic:nvPicPr>
                   <pic:blipFill>
@@ -5351,7 +5358,7 @@
                   <pic:spPr>
                     <a:xfrm>
                       <a:off x="0" y="0"/>
-                      <a:ext cx="5731510" cy="1959610"/>
+                      <a:ext cx="5731510" cy="2736215"/>
                     </a:xfrm>
                     <a:prstGeom prst="rect">
                       <a:avLst/>
@@ -5375,18 +5382,6 @@
           <w:lang w:val="en-US"/>
         </w:rPr>
       </w:pPr>
-    </w:p>
-    <w:p>
-      <w:pPr>
-        <w:spacing w:line="480" w:lineRule="auto"/>
-        <w:rPr>
-          <w:rFonts w:ascii="Times New Roman" w:hAnsi="Times New Roman" w:cs="Times New Roman"/>
-          <w:sz w:val="24"/>
-          <w:szCs w:val="24"/>
-          <w:u w:val="single"/>
-          <w:lang w:val="en-US"/>
-        </w:rPr>
-      </w:pPr>
       <w:r>
         <w:rPr>
           <w:rFonts w:ascii="Times New Roman" w:hAnsi="Times New Roman" w:cs="Times New Roman"/>
@@ -5678,7 +5673,7 @@
         </w:rPr>
         <w:lastRenderedPageBreak/>
         <w:drawing>
-          <wp:anchor distT="0" distB="0" distL="114300" distR="114300" simplePos="0" relativeHeight="251668480" behindDoc="0" locked="0" layoutInCell="1" allowOverlap="1" wp14:anchorId="015E09E6" wp14:editId="3964920D">
+          <wp:anchor distT="0" distB="0" distL="114300" distR="114300" simplePos="0" relativeHeight="251668480" behindDoc="0" locked="0" layoutInCell="1" allowOverlap="1" wp14:anchorId="015E09E6" wp14:editId="0DAA3506">
             <wp:simplePos x="0" y="0"/>
             <wp:positionH relativeFrom="margin">
               <wp:align>left</wp:align>
@@ -5775,13 +5770,13 @@
           <w:lang w:val="en-US"/>
         </w:rPr>
         <w:drawing>
-          <wp:anchor distT="0" distB="0" distL="114300" distR="114300" simplePos="0" relativeHeight="251670528" behindDoc="0" locked="0" layoutInCell="1" allowOverlap="1" wp14:anchorId="479726CE" wp14:editId="785959FE">
+          <wp:anchor distT="0" distB="0" distL="114300" distR="114300" simplePos="0" relativeHeight="251670528" behindDoc="0" locked="0" layoutInCell="1" allowOverlap="1" wp14:anchorId="479726CE" wp14:editId="1C3046E5">
             <wp:simplePos x="0" y="0"/>
             <wp:positionH relativeFrom="margin">
-              <wp:posOffset>24765</wp:posOffset>
+              <wp:posOffset>165735</wp:posOffset>
             </wp:positionH>
             <wp:positionV relativeFrom="paragraph">
-              <wp:posOffset>384810</wp:posOffset>
+              <wp:posOffset>2765425</wp:posOffset>
             </wp:positionV>
             <wp:extent cx="5135245" cy="2517140"/>
             <wp:effectExtent l="0" t="0" r="8255" b="0"/>

</xml_diff>

<commit_message>
Updated design/updated documentation with cypress/ cypress implementation/ start of orders/ web socket start
</commit_message>
<xml_diff>
--- a/documentation/Design Document.docx
+++ b/documentation/Design Document.docx
@@ -2160,10 +2160,8 @@
         <w:spacing w:line="480" w:lineRule="auto"/>
         <w:rPr>
           <w:rFonts w:ascii="Times New Roman" w:hAnsi="Times New Roman" w:cs="Times New Roman"/>
-          <w:b/>
-          <w:bCs/>
-          <w:sz w:val="28"/>
-          <w:szCs w:val="28"/>
+          <w:sz w:val="24"/>
+          <w:szCs w:val="24"/>
           <w:u w:val="single"/>
           <w:lang w:val="en-US"/>
         </w:rPr>
@@ -2171,28 +2169,25 @@
       <w:r>
         <w:rPr>
           <w:rFonts w:ascii="Times New Roman" w:hAnsi="Times New Roman" w:cs="Times New Roman"/>
-          <w:b/>
-          <w:bCs/>
           <w:noProof/>
-          <w:sz w:val="28"/>
-          <w:szCs w:val="28"/>
+          <w:sz w:val="24"/>
+          <w:szCs w:val="24"/>
           <w:u w:val="single"/>
           <w:lang w:val="en-US"/>
         </w:rPr>
-        <w:lastRenderedPageBreak/>
         <w:drawing>
-          <wp:anchor distT="0" distB="0" distL="114300" distR="114300" simplePos="0" relativeHeight="251665408" behindDoc="0" locked="0" layoutInCell="1" allowOverlap="1" wp14:anchorId="636B015A" wp14:editId="0248D92C">
+          <wp:anchor distT="0" distB="0" distL="114300" distR="114300" simplePos="0" relativeHeight="251671552" behindDoc="0" locked="0" layoutInCell="1" allowOverlap="1" wp14:anchorId="10BFD448" wp14:editId="3AA89733">
             <wp:simplePos x="0" y="0"/>
             <wp:positionH relativeFrom="margin">
-              <wp:posOffset>-404037</wp:posOffset>
+              <wp:posOffset>22667</wp:posOffset>
             </wp:positionH>
             <wp:positionV relativeFrom="paragraph">
-              <wp:posOffset>574158</wp:posOffset>
+              <wp:posOffset>210820</wp:posOffset>
             </wp:positionV>
-            <wp:extent cx="6240780" cy="7708265"/>
-            <wp:effectExtent l="0" t="0" r="7620" b="6985"/>
+            <wp:extent cx="5819775" cy="4398645"/>
+            <wp:effectExtent l="0" t="0" r="9525" b="1905"/>
             <wp:wrapTopAndBottom/>
-            <wp:docPr id="4" name="Picture 4" descr="Diagram&#10;&#10;Description automatically generated"/>
+            <wp:docPr id="8" name="Picture 8" descr="Diagram&#10;&#10;Description automatically generated"/>
             <wp:cNvGraphicFramePr>
               <a:graphicFrameLocks xmlns:a="http://schemas.openxmlformats.org/drawingml/2006/main" noChangeAspect="1"/>
             </wp:cNvGraphicFramePr>
@@ -2200,11 +2195,11 @@
               <a:graphicData uri="http://schemas.openxmlformats.org/drawingml/2006/picture">
                 <pic:pic xmlns:pic="http://schemas.openxmlformats.org/drawingml/2006/picture">
                   <pic:nvPicPr>
-                    <pic:cNvPr id="4" name="Picture 4" descr="Diagram&#10;&#10;Description automatically generated"/>
+                    <pic:cNvPr id="8" name="Picture 8" descr="Diagram&#10;&#10;Description automatically generated"/>
                     <pic:cNvPicPr/>
                   </pic:nvPicPr>
                   <pic:blipFill>
-                    <a:blip r:embed="rId11" cstate="print">
+                    <a:blip r:embed="rId11">
                       <a:extLst>
                         <a:ext uri="{28A0092B-C50C-407E-A947-70E740481C1C}">
                           <a14:useLocalDpi xmlns:a14="http://schemas.microsoft.com/office/drawing/2010/main" val="0"/>
@@ -2218,7 +2213,7 @@
                   <pic:spPr>
                     <a:xfrm>
                       <a:off x="0" y="0"/>
-                      <a:ext cx="6240780" cy="7708265"/>
+                      <a:ext cx="5819775" cy="4398645"/>
                     </a:xfrm>
                     <a:prstGeom prst="rect">
                       <a:avLst/>
@@ -2236,7 +2231,22 @@
           </wp:anchor>
         </w:drawing>
       </w:r>
-      <w:r>
+    </w:p>
+    <w:p>
+      <w:pPr>
+        <w:spacing w:line="480" w:lineRule="auto"/>
+        <w:rPr>
+          <w:rFonts w:ascii="Times New Roman" w:hAnsi="Times New Roman" w:cs="Times New Roman"/>
+          <w:sz w:val="24"/>
+          <w:szCs w:val="24"/>
+          <w:u w:val="single"/>
+          <w:lang w:val="en-US"/>
+        </w:rPr>
+      </w:pPr>
+    </w:p>
+    <w:p>
+      <w:pPr>
+        <w:spacing w:line="480" w:lineRule="auto"/>
         <w:rPr>
           <w:rFonts w:ascii="Times New Roman" w:hAnsi="Times New Roman" w:cs="Times New Roman"/>
           <w:b/>
@@ -2246,95 +2256,8 @@
           <w:u w:val="single"/>
           <w:lang w:val="en-US"/>
         </w:rPr>
-        <w:t>UML diagram ( C4)</w:t>
-      </w:r>
-    </w:p>
-    <w:p>
-      <w:pPr>
-        <w:spacing w:line="480" w:lineRule="auto"/>
-        <w:rPr>
-          <w:rFonts w:ascii="Times New Roman" w:hAnsi="Times New Roman" w:cs="Times New Roman"/>
-          <w:sz w:val="24"/>
-          <w:szCs w:val="24"/>
-          <w:u w:val="single"/>
-          <w:lang w:val="en-US"/>
-        </w:rPr>
-      </w:pPr>
-      <w:r>
-        <w:rPr>
-          <w:rFonts w:ascii="Times New Roman" w:hAnsi="Times New Roman" w:cs="Times New Roman"/>
-          <w:noProof/>
-          <w:sz w:val="24"/>
-          <w:szCs w:val="24"/>
-          <w:u w:val="single"/>
-          <w:lang w:val="en-US"/>
-        </w:rPr>
-        <w:drawing>
-          <wp:anchor distT="0" distB="0" distL="114300" distR="114300" simplePos="0" relativeHeight="251671552" behindDoc="0" locked="0" layoutInCell="1" allowOverlap="1" wp14:anchorId="10BFD448" wp14:editId="33DACC81">
-            <wp:simplePos x="0" y="0"/>
-            <wp:positionH relativeFrom="margin">
-              <wp:align>center</wp:align>
-            </wp:positionH>
-            <wp:positionV relativeFrom="paragraph">
-              <wp:posOffset>237800</wp:posOffset>
-            </wp:positionV>
-            <wp:extent cx="4394426" cy="3321221"/>
-            <wp:effectExtent l="0" t="0" r="6350" b="0"/>
-            <wp:wrapTopAndBottom/>
-            <wp:docPr id="8" name="Picture 8" descr="Diagram&#10;&#10;Description automatically generated"/>
-            <wp:cNvGraphicFramePr>
-              <a:graphicFrameLocks xmlns:a="http://schemas.openxmlformats.org/drawingml/2006/main" noChangeAspect="1"/>
-            </wp:cNvGraphicFramePr>
-            <a:graphic xmlns:a="http://schemas.openxmlformats.org/drawingml/2006/main">
-              <a:graphicData uri="http://schemas.openxmlformats.org/drawingml/2006/picture">
-                <pic:pic xmlns:pic="http://schemas.openxmlformats.org/drawingml/2006/picture">
-                  <pic:nvPicPr>
-                    <pic:cNvPr id="8" name="Picture 8" descr="Diagram&#10;&#10;Description automatically generated"/>
-                    <pic:cNvPicPr/>
-                  </pic:nvPicPr>
-                  <pic:blipFill>
-                    <a:blip r:embed="rId12">
-                      <a:extLst>
-                        <a:ext uri="{28A0092B-C50C-407E-A947-70E740481C1C}">
-                          <a14:useLocalDpi xmlns:a14="http://schemas.microsoft.com/office/drawing/2010/main" val="0"/>
-                        </a:ext>
-                      </a:extLst>
-                    </a:blip>
-                    <a:stretch>
-                      <a:fillRect/>
-                    </a:stretch>
-                  </pic:blipFill>
-                  <pic:spPr>
-                    <a:xfrm>
-                      <a:off x="0" y="0"/>
-                      <a:ext cx="4394426" cy="3321221"/>
-                    </a:xfrm>
-                    <a:prstGeom prst="rect">
-                      <a:avLst/>
-                    </a:prstGeom>
-                  </pic:spPr>
-                </pic:pic>
-              </a:graphicData>
-            </a:graphic>
-          </wp:anchor>
-        </w:drawing>
-      </w:r>
-    </w:p>
-    <w:p>
-      <w:pPr>
-        <w:spacing w:line="480" w:lineRule="auto"/>
-        <w:rPr>
-          <w:rFonts w:ascii="Times New Roman" w:hAnsi="Times New Roman" w:cs="Times New Roman"/>
-          <w:sz w:val="24"/>
-          <w:szCs w:val="24"/>
-          <w:u w:val="single"/>
-          <w:lang w:val="en-US"/>
-        </w:rPr>
-      </w:pPr>
-    </w:p>
-    <w:p>
-      <w:pPr>
-        <w:spacing w:line="480" w:lineRule="auto"/>
+      </w:pPr>
+      <w:r>
         <w:rPr>
           <w:rFonts w:ascii="Times New Roman" w:hAnsi="Times New Roman" w:cs="Times New Roman"/>
           <w:b/>
@@ -2344,8 +2267,248 @@
           <w:u w:val="single"/>
           <w:lang w:val="en-US"/>
         </w:rPr>
-      </w:pPr>
-      <w:r>
+        <w:lastRenderedPageBreak/>
+        <w:t>Justification for the front-end framework of choice:</w:t>
+      </w:r>
+    </w:p>
+    <w:p>
+      <w:pPr>
+        <w:spacing w:line="480" w:lineRule="auto"/>
+        <w:rPr>
+          <w:rFonts w:ascii="Times New Roman" w:hAnsi="Times New Roman" w:cs="Times New Roman"/>
+          <w:sz w:val="24"/>
+          <w:szCs w:val="24"/>
+          <w:lang w:val="en-US"/>
+        </w:rPr>
+      </w:pPr>
+      <w:r>
+        <w:rPr>
+          <w:rFonts w:ascii="Times New Roman" w:hAnsi="Times New Roman" w:cs="Times New Roman"/>
+          <w:sz w:val="24"/>
+          <w:szCs w:val="24"/>
+          <w:lang w:val="en-US"/>
+        </w:rPr>
+        <w:t xml:space="preserve">According to the research I made, React.js is easier to be learned for beginner developers. One of the main concerns developers have is choosing a framework (or library) that is not confusing and can be implemented in a way the learner can understand it.  React is easy to grasp for developers who are familiar with </w:t>
+      </w:r>
+      <w:proofErr w:type="spellStart"/>
+      <w:r>
+        <w:rPr>
+          <w:rFonts w:ascii="Times New Roman" w:hAnsi="Times New Roman" w:cs="Times New Roman"/>
+          <w:sz w:val="24"/>
+          <w:szCs w:val="24"/>
+          <w:lang w:val="en-US"/>
+        </w:rPr>
+        <w:t>Javascript</w:t>
+      </w:r>
+      <w:proofErr w:type="spellEnd"/>
+      <w:r>
+        <w:rPr>
+          <w:rFonts w:ascii="Times New Roman" w:hAnsi="Times New Roman" w:cs="Times New Roman"/>
+          <w:sz w:val="24"/>
+          <w:szCs w:val="24"/>
+          <w:lang w:val="en-US"/>
+        </w:rPr>
+        <w:t xml:space="preserve">. However, even if I am not that good in </w:t>
+      </w:r>
+      <w:proofErr w:type="spellStart"/>
+      <w:r>
+        <w:rPr>
+          <w:rFonts w:ascii="Times New Roman" w:hAnsi="Times New Roman" w:cs="Times New Roman"/>
+          <w:sz w:val="24"/>
+          <w:szCs w:val="24"/>
+          <w:lang w:val="en-US"/>
+        </w:rPr>
+        <w:t>Javascript</w:t>
+      </w:r>
+      <w:proofErr w:type="spellEnd"/>
+      <w:r>
+        <w:rPr>
+          <w:rFonts w:ascii="Times New Roman" w:hAnsi="Times New Roman" w:cs="Times New Roman"/>
+          <w:sz w:val="24"/>
+          <w:szCs w:val="24"/>
+          <w:lang w:val="en-US"/>
+        </w:rPr>
+        <w:t>, React can be the right place to start my learning process. Unlike Angular, React holds a smooth learning curve.</w:t>
+      </w:r>
+      <w:r>
+        <w:rPr>
+          <w:rFonts w:ascii="Times New Roman" w:hAnsi="Times New Roman" w:cs="Times New Roman"/>
+          <w:sz w:val="24"/>
+          <w:szCs w:val="24"/>
+          <w:lang w:val="en-US"/>
+        </w:rPr>
+        <w:t xml:space="preserve"> </w:t>
+      </w:r>
+    </w:p>
+    <w:p>
+      <w:pPr>
+        <w:spacing w:line="480" w:lineRule="auto"/>
+        <w:rPr>
+          <w:rFonts w:ascii="Times New Roman" w:hAnsi="Times New Roman" w:cs="Times New Roman"/>
+          <w:sz w:val="24"/>
+          <w:szCs w:val="24"/>
+          <w:lang w:val="en-US"/>
+        </w:rPr>
+      </w:pPr>
+      <w:r>
+        <w:rPr>
+          <w:rFonts w:ascii="Times New Roman" w:hAnsi="Times New Roman" w:cs="Times New Roman"/>
+          <w:sz w:val="24"/>
+          <w:szCs w:val="24"/>
+          <w:lang w:val="en-US"/>
+        </w:rPr>
+        <w:t xml:space="preserve">In React, your application comprises of components. Ideally, </w:t>
+      </w:r>
+      <w:r>
+        <w:rPr>
+          <w:rFonts w:ascii="Times New Roman" w:hAnsi="Times New Roman" w:cs="Times New Roman"/>
+          <w:sz w:val="24"/>
+          <w:szCs w:val="24"/>
+          <w:lang w:val="en-US"/>
+        </w:rPr>
+        <w:t>it is</w:t>
+      </w:r>
+      <w:r>
+        <w:rPr>
+          <w:rFonts w:ascii="Times New Roman" w:hAnsi="Times New Roman" w:cs="Times New Roman"/>
+          <w:sz w:val="24"/>
+          <w:szCs w:val="24"/>
+          <w:lang w:val="en-US"/>
+        </w:rPr>
+        <w:t xml:space="preserve"> start</w:t>
+      </w:r>
+      <w:r>
+        <w:rPr>
+          <w:rFonts w:ascii="Times New Roman" w:hAnsi="Times New Roman" w:cs="Times New Roman"/>
+          <w:sz w:val="24"/>
+          <w:szCs w:val="24"/>
+          <w:lang w:val="en-US"/>
+        </w:rPr>
+        <w:t xml:space="preserve">ed by </w:t>
+      </w:r>
+      <w:r>
+        <w:rPr>
+          <w:rFonts w:ascii="Times New Roman" w:hAnsi="Times New Roman" w:cs="Times New Roman"/>
+          <w:sz w:val="24"/>
+          <w:szCs w:val="24"/>
+          <w:lang w:val="en-US"/>
+        </w:rPr>
+        <w:t xml:space="preserve">building small components like buttons, checkboxes, dropdowns, menus, etc. and create wrapper components around these smaller components. And </w:t>
+      </w:r>
+      <w:r>
+        <w:rPr>
+          <w:rFonts w:ascii="Times New Roman" w:hAnsi="Times New Roman" w:cs="Times New Roman"/>
+          <w:sz w:val="24"/>
+          <w:szCs w:val="24"/>
+          <w:lang w:val="en-US"/>
+        </w:rPr>
+        <w:t>as going</w:t>
+      </w:r>
+      <w:r>
+        <w:rPr>
+          <w:rFonts w:ascii="Times New Roman" w:hAnsi="Times New Roman" w:cs="Times New Roman"/>
+          <w:sz w:val="24"/>
+          <w:szCs w:val="24"/>
+          <w:lang w:val="en-US"/>
+        </w:rPr>
+        <w:t xml:space="preserve"> on writing the higher level wrapper components, a single root component and several hierarchical components</w:t>
+      </w:r>
+      <w:r>
+        <w:rPr>
+          <w:rFonts w:ascii="Times New Roman" w:hAnsi="Times New Roman" w:cs="Times New Roman"/>
+          <w:sz w:val="24"/>
+          <w:szCs w:val="24"/>
+          <w:lang w:val="en-US"/>
+        </w:rPr>
+        <w:t xml:space="preserve"> are created</w:t>
+      </w:r>
+      <w:r>
+        <w:rPr>
+          <w:rFonts w:ascii="Times New Roman" w:hAnsi="Times New Roman" w:cs="Times New Roman"/>
+          <w:sz w:val="24"/>
+          <w:szCs w:val="24"/>
+          <w:lang w:val="en-US"/>
+        </w:rPr>
+        <w:t>. Now, here’s a no brainer: each component in React has its own logic</w:t>
+      </w:r>
+      <w:r>
+        <w:rPr>
+          <w:rFonts w:ascii="Times New Roman" w:hAnsi="Times New Roman" w:cs="Times New Roman"/>
+          <w:sz w:val="24"/>
+          <w:szCs w:val="24"/>
+          <w:lang w:val="en-US"/>
+        </w:rPr>
+        <w:t>, so the component may be re-used</w:t>
+      </w:r>
+      <w:r>
+        <w:rPr>
+          <w:rFonts w:ascii="Times New Roman" w:hAnsi="Times New Roman" w:cs="Times New Roman"/>
+          <w:sz w:val="24"/>
+          <w:szCs w:val="24"/>
+          <w:lang w:val="en-US"/>
+        </w:rPr>
+        <w:t xml:space="preserve">. </w:t>
+      </w:r>
+    </w:p>
+    <w:p>
+      <w:pPr>
+        <w:spacing w:line="480" w:lineRule="auto"/>
+        <w:rPr>
+          <w:rFonts w:ascii="Times New Roman" w:hAnsi="Times New Roman" w:cs="Times New Roman"/>
+          <w:sz w:val="24"/>
+          <w:szCs w:val="24"/>
+          <w:lang w:val="en-US"/>
+        </w:rPr>
+      </w:pPr>
+      <w:r>
+        <w:rPr>
+          <w:rFonts w:ascii="Times New Roman" w:hAnsi="Times New Roman" w:cs="Times New Roman"/>
+          <w:sz w:val="24"/>
+          <w:szCs w:val="24"/>
+          <w:lang w:val="en-US"/>
+        </w:rPr>
+        <w:t>I tried to make</w:t>
+      </w:r>
+      <w:r>
+        <w:rPr>
+          <w:rFonts w:ascii="Times New Roman" w:hAnsi="Times New Roman" w:cs="Times New Roman"/>
+          <w:sz w:val="24"/>
+          <w:szCs w:val="24"/>
+          <w:lang w:val="en-US"/>
+        </w:rPr>
+        <w:t xml:space="preserve"> test</w:t>
+      </w:r>
+      <w:r>
+        <w:rPr>
+          <w:rFonts w:ascii="Times New Roman" w:hAnsi="Times New Roman" w:cs="Times New Roman"/>
+          <w:sz w:val="24"/>
+          <w:szCs w:val="24"/>
+          <w:lang w:val="en-US"/>
+        </w:rPr>
+        <w:t xml:space="preserve"> projects </w:t>
+      </w:r>
+      <w:r>
+        <w:rPr>
+          <w:rFonts w:ascii="Times New Roman" w:hAnsi="Times New Roman" w:cs="Times New Roman"/>
+          <w:sz w:val="24"/>
+          <w:szCs w:val="24"/>
+          <w:lang w:val="en-US"/>
+        </w:rPr>
+        <w:t>using</w:t>
+      </w:r>
+      <w:r>
+        <w:rPr>
+          <w:rFonts w:ascii="Times New Roman" w:hAnsi="Times New Roman" w:cs="Times New Roman"/>
+          <w:sz w:val="24"/>
+          <w:szCs w:val="24"/>
+          <w:lang w:val="en-US"/>
+        </w:rPr>
+        <w:t xml:space="preserve"> the three frameworks: React.js; Vue.js and Angular.js, and after experiencing the work with them, I realized that it would be more convenient for my project to use React.js. Not only is it more understandable for a beginner with this frameworks, but the error that occur while implementing a code, happen to be found more often on the internet. Also, I chose React.js because the versions are updated automatically while the ones of Angular are done manually which will waste more time.</w:t>
+      </w:r>
+    </w:p>
+    <w:p>
+      <w:pPr>
+        <w:spacing w:line="480" w:lineRule="auto"/>
         <w:rPr>
           <w:rFonts w:ascii="Times New Roman" w:hAnsi="Times New Roman" w:cs="Times New Roman"/>
           <w:b/>
@@ -2355,243 +2518,7 @@
           <w:u w:val="single"/>
           <w:lang w:val="en-US"/>
         </w:rPr>
-        <w:t>Justification for the front-end framework of choice:</w:t>
-      </w:r>
-    </w:p>
-    <w:p>
-      <w:pPr>
-        <w:spacing w:line="480" w:lineRule="auto"/>
-        <w:rPr>
-          <w:rFonts w:ascii="Times New Roman" w:hAnsi="Times New Roman" w:cs="Times New Roman"/>
-          <w:sz w:val="24"/>
-          <w:szCs w:val="24"/>
-          <w:lang w:val="en-US"/>
-        </w:rPr>
-      </w:pPr>
-      <w:r>
-        <w:rPr>
-          <w:rFonts w:ascii="Times New Roman" w:hAnsi="Times New Roman" w:cs="Times New Roman"/>
-          <w:sz w:val="24"/>
-          <w:szCs w:val="24"/>
-          <w:lang w:val="en-US"/>
-        </w:rPr>
-        <w:t xml:space="preserve">According to the research I made, React.js is easier to be learned for beginner developers. One of the main concerns developers have is choosing a framework (or library) that is not confusing and can be implemented in a way the learner can understand it.  React is easy to grasp for developers who are familiar with </w:t>
-      </w:r>
-      <w:proofErr w:type="spellStart"/>
-      <w:r>
-        <w:rPr>
-          <w:rFonts w:ascii="Times New Roman" w:hAnsi="Times New Roman" w:cs="Times New Roman"/>
-          <w:sz w:val="24"/>
-          <w:szCs w:val="24"/>
-          <w:lang w:val="en-US"/>
-        </w:rPr>
-        <w:t>Javascript</w:t>
-      </w:r>
-      <w:proofErr w:type="spellEnd"/>
-      <w:r>
-        <w:rPr>
-          <w:rFonts w:ascii="Times New Roman" w:hAnsi="Times New Roman" w:cs="Times New Roman"/>
-          <w:sz w:val="24"/>
-          <w:szCs w:val="24"/>
-          <w:lang w:val="en-US"/>
-        </w:rPr>
-        <w:t xml:space="preserve">. However, even if I am not that good in </w:t>
-      </w:r>
-      <w:proofErr w:type="spellStart"/>
-      <w:r>
-        <w:rPr>
-          <w:rFonts w:ascii="Times New Roman" w:hAnsi="Times New Roman" w:cs="Times New Roman"/>
-          <w:sz w:val="24"/>
-          <w:szCs w:val="24"/>
-          <w:lang w:val="en-US"/>
-        </w:rPr>
-        <w:t>Javascript</w:t>
-      </w:r>
-      <w:proofErr w:type="spellEnd"/>
-      <w:r>
-        <w:rPr>
-          <w:rFonts w:ascii="Times New Roman" w:hAnsi="Times New Roman" w:cs="Times New Roman"/>
-          <w:sz w:val="24"/>
-          <w:szCs w:val="24"/>
-          <w:lang w:val="en-US"/>
-        </w:rPr>
-        <w:t>, React can be the right place to start my learning process. Unlike Angular, React holds a smooth learning curve.</w:t>
-      </w:r>
-      <w:r>
-        <w:rPr>
-          <w:rFonts w:ascii="Times New Roman" w:hAnsi="Times New Roman" w:cs="Times New Roman"/>
-          <w:sz w:val="24"/>
-          <w:szCs w:val="24"/>
-          <w:lang w:val="en-US"/>
-        </w:rPr>
-        <w:t xml:space="preserve"> </w:t>
-      </w:r>
-    </w:p>
-    <w:p>
-      <w:pPr>
-        <w:spacing w:line="480" w:lineRule="auto"/>
-        <w:rPr>
-          <w:rFonts w:ascii="Times New Roman" w:hAnsi="Times New Roman" w:cs="Times New Roman"/>
-          <w:sz w:val="24"/>
-          <w:szCs w:val="24"/>
-          <w:lang w:val="en-US"/>
-        </w:rPr>
-      </w:pPr>
-      <w:r>
-        <w:rPr>
-          <w:rFonts w:ascii="Times New Roman" w:hAnsi="Times New Roman" w:cs="Times New Roman"/>
-          <w:sz w:val="24"/>
-          <w:szCs w:val="24"/>
-          <w:lang w:val="en-US"/>
-        </w:rPr>
-        <w:t xml:space="preserve">In React, your application comprises of components. Ideally, </w:t>
-      </w:r>
-      <w:r>
-        <w:rPr>
-          <w:rFonts w:ascii="Times New Roman" w:hAnsi="Times New Roman" w:cs="Times New Roman"/>
-          <w:sz w:val="24"/>
-          <w:szCs w:val="24"/>
-          <w:lang w:val="en-US"/>
-        </w:rPr>
-        <w:t>it is</w:t>
-      </w:r>
-      <w:r>
-        <w:rPr>
-          <w:rFonts w:ascii="Times New Roman" w:hAnsi="Times New Roman" w:cs="Times New Roman"/>
-          <w:sz w:val="24"/>
-          <w:szCs w:val="24"/>
-          <w:lang w:val="en-US"/>
-        </w:rPr>
-        <w:t xml:space="preserve"> start</w:t>
-      </w:r>
-      <w:r>
-        <w:rPr>
-          <w:rFonts w:ascii="Times New Roman" w:hAnsi="Times New Roman" w:cs="Times New Roman"/>
-          <w:sz w:val="24"/>
-          <w:szCs w:val="24"/>
-          <w:lang w:val="en-US"/>
-        </w:rPr>
-        <w:t xml:space="preserve">ed by </w:t>
-      </w:r>
-      <w:r>
-        <w:rPr>
-          <w:rFonts w:ascii="Times New Roman" w:hAnsi="Times New Roman" w:cs="Times New Roman"/>
-          <w:sz w:val="24"/>
-          <w:szCs w:val="24"/>
-          <w:lang w:val="en-US"/>
-        </w:rPr>
-        <w:t xml:space="preserve">building small components like buttons, checkboxes, dropdowns, menus, etc. and create wrapper components around these smaller components. And </w:t>
-      </w:r>
-      <w:r>
-        <w:rPr>
-          <w:rFonts w:ascii="Times New Roman" w:hAnsi="Times New Roman" w:cs="Times New Roman"/>
-          <w:sz w:val="24"/>
-          <w:szCs w:val="24"/>
-          <w:lang w:val="en-US"/>
-        </w:rPr>
-        <w:t>as going</w:t>
-      </w:r>
-      <w:r>
-        <w:rPr>
-          <w:rFonts w:ascii="Times New Roman" w:hAnsi="Times New Roman" w:cs="Times New Roman"/>
-          <w:sz w:val="24"/>
-          <w:szCs w:val="24"/>
-          <w:lang w:val="en-US"/>
-        </w:rPr>
-        <w:t xml:space="preserve"> on writing the higher level wrapper components, a single root component and several hierarchical components</w:t>
-      </w:r>
-      <w:r>
-        <w:rPr>
-          <w:rFonts w:ascii="Times New Roman" w:hAnsi="Times New Roman" w:cs="Times New Roman"/>
-          <w:sz w:val="24"/>
-          <w:szCs w:val="24"/>
-          <w:lang w:val="en-US"/>
-        </w:rPr>
-        <w:t xml:space="preserve"> are created</w:t>
-      </w:r>
-      <w:r>
-        <w:rPr>
-          <w:rFonts w:ascii="Times New Roman" w:hAnsi="Times New Roman" w:cs="Times New Roman"/>
-          <w:sz w:val="24"/>
-          <w:szCs w:val="24"/>
-          <w:lang w:val="en-US"/>
-        </w:rPr>
-        <w:t>. Now, here’s a no brainer: each component in React has its own logic</w:t>
-      </w:r>
-      <w:r>
-        <w:rPr>
-          <w:rFonts w:ascii="Times New Roman" w:hAnsi="Times New Roman" w:cs="Times New Roman"/>
-          <w:sz w:val="24"/>
-          <w:szCs w:val="24"/>
-          <w:lang w:val="en-US"/>
-        </w:rPr>
-        <w:t>, so the component may be re-used</w:t>
-      </w:r>
-      <w:r>
-        <w:rPr>
-          <w:rFonts w:ascii="Times New Roman" w:hAnsi="Times New Roman" w:cs="Times New Roman"/>
-          <w:sz w:val="24"/>
-          <w:szCs w:val="24"/>
-          <w:lang w:val="en-US"/>
-        </w:rPr>
-        <w:t xml:space="preserve">. </w:t>
-      </w:r>
-    </w:p>
-    <w:p>
-      <w:pPr>
-        <w:spacing w:line="480" w:lineRule="auto"/>
-        <w:rPr>
-          <w:rFonts w:ascii="Times New Roman" w:hAnsi="Times New Roman" w:cs="Times New Roman"/>
-          <w:sz w:val="24"/>
-          <w:szCs w:val="24"/>
-          <w:lang w:val="en-US"/>
-        </w:rPr>
-      </w:pPr>
-      <w:r>
-        <w:rPr>
-          <w:rFonts w:ascii="Times New Roman" w:hAnsi="Times New Roman" w:cs="Times New Roman"/>
-          <w:sz w:val="24"/>
-          <w:szCs w:val="24"/>
-          <w:lang w:val="en-US"/>
-        </w:rPr>
-        <w:t>I tried to make</w:t>
-      </w:r>
-      <w:r>
-        <w:rPr>
-          <w:rFonts w:ascii="Times New Roman" w:hAnsi="Times New Roman" w:cs="Times New Roman"/>
-          <w:sz w:val="24"/>
-          <w:szCs w:val="24"/>
-          <w:lang w:val="en-US"/>
-        </w:rPr>
-        <w:t xml:space="preserve"> test</w:t>
-      </w:r>
-      <w:r>
-        <w:rPr>
-          <w:rFonts w:ascii="Times New Roman" w:hAnsi="Times New Roman" w:cs="Times New Roman"/>
-          <w:sz w:val="24"/>
-          <w:szCs w:val="24"/>
-          <w:lang w:val="en-US"/>
-        </w:rPr>
-        <w:t xml:space="preserve"> projects </w:t>
-      </w:r>
-      <w:r>
-        <w:rPr>
-          <w:rFonts w:ascii="Times New Roman" w:hAnsi="Times New Roman" w:cs="Times New Roman"/>
-          <w:sz w:val="24"/>
-          <w:szCs w:val="24"/>
-          <w:lang w:val="en-US"/>
-        </w:rPr>
-        <w:t>using</w:t>
-      </w:r>
-      <w:r>
-        <w:rPr>
-          <w:rFonts w:ascii="Times New Roman" w:hAnsi="Times New Roman" w:cs="Times New Roman"/>
-          <w:sz w:val="24"/>
-          <w:szCs w:val="24"/>
-          <w:lang w:val="en-US"/>
-        </w:rPr>
-        <w:t xml:space="preserve"> the three frameworks: React.js; Vue.js and Angular.js, and after experiencing the work with them, I realized that it would be more convenient for my project to use React.js. Not only is it more understandable for a beginner with this frameworks, but the error that occur while implementing a code, happen to be found more often on the internet. Also, I chose React.js because the versions are updated automatically while the ones of Angular are done manually which will waste more time.</w:t>
-      </w:r>
+      </w:pPr>
     </w:p>
     <w:p>
       <w:pPr>
@@ -5647,7 +5574,7 @@
                     <pic:cNvPicPr/>
                   </pic:nvPicPr>
                   <pic:blipFill>
-                    <a:blip r:embed="rId13">
+                    <a:blip r:embed="rId12">
                       <a:extLst>
                         <a:ext uri="{28A0092B-C50C-407E-A947-70E740481C1C}">
                           <a14:useLocalDpi xmlns:a14="http://schemas.microsoft.com/office/drawing/2010/main" val="0"/>
@@ -5976,7 +5903,7 @@
         </w:rPr>
         <w:lastRenderedPageBreak/>
         <w:drawing>
-          <wp:anchor distT="0" distB="0" distL="114300" distR="114300" simplePos="0" relativeHeight="251668480" behindDoc="0" locked="0" layoutInCell="1" allowOverlap="1" wp14:anchorId="015E09E6" wp14:editId="0DAA3506">
+          <wp:anchor distT="0" distB="0" distL="114300" distR="114300" simplePos="0" relativeHeight="251668480" behindDoc="0" locked="0" layoutInCell="1" allowOverlap="1" wp14:anchorId="015E09E6" wp14:editId="018E9640">
             <wp:simplePos x="0" y="0"/>
             <wp:positionH relativeFrom="margin">
               <wp:align>left</wp:align>
@@ -5999,7 +5926,7 @@
                     <pic:cNvPicPr/>
                   </pic:nvPicPr>
                   <pic:blipFill rotWithShape="1">
-                    <a:blip r:embed="rId14" cstate="print">
+                    <a:blip r:embed="rId13" cstate="print">
                       <a:extLst>
                         <a:ext uri="{28A0092B-C50C-407E-A947-70E740481C1C}">
                           <a14:useLocalDpi xmlns:a14="http://schemas.microsoft.com/office/drawing/2010/main" val="0"/>
@@ -6073,7 +6000,7 @@
           <w:lang w:val="en-US"/>
         </w:rPr>
         <w:drawing>
-          <wp:anchor distT="0" distB="0" distL="114300" distR="114300" simplePos="0" relativeHeight="251670528" behindDoc="0" locked="0" layoutInCell="1" allowOverlap="1" wp14:anchorId="479726CE" wp14:editId="1C3046E5">
+          <wp:anchor distT="0" distB="0" distL="114300" distR="114300" simplePos="0" relativeHeight="251670528" behindDoc="0" locked="0" layoutInCell="1" allowOverlap="1" wp14:anchorId="479726CE" wp14:editId="5F195824">
             <wp:simplePos x="0" y="0"/>
             <wp:positionH relativeFrom="margin">
               <wp:posOffset>165735</wp:posOffset>
@@ -6098,7 +6025,7 @@
                     </pic:cNvPicPr>
                   </pic:nvPicPr>
                   <pic:blipFill rotWithShape="1">
-                    <a:blip r:embed="rId15" cstate="print">
+                    <a:blip r:embed="rId14" cstate="print">
                       <a:extLst>
                         <a:ext uri="{28A0092B-C50C-407E-A947-70E740481C1C}">
                           <a14:useLocalDpi xmlns:a14="http://schemas.microsoft.com/office/drawing/2010/main" val="0"/>
@@ -6156,29 +6083,203 @@
         <w:spacing w:line="480" w:lineRule="auto"/>
         <w:rPr>
           <w:rFonts w:ascii="Times New Roman" w:hAnsi="Times New Roman" w:cs="Times New Roman"/>
-          <w:sz w:val="24"/>
-          <w:szCs w:val="24"/>
+          <w:b/>
+          <w:bCs/>
+          <w:sz w:val="28"/>
+          <w:szCs w:val="28"/>
+          <w:u w:val="single"/>
+          <w:lang w:val="en-US"/>
+        </w:rPr>
+      </w:pPr>
+    </w:p>
+    <w:p>
+      <w:pPr>
+        <w:spacing w:line="480" w:lineRule="auto"/>
+        <w:rPr>
+          <w:rFonts w:ascii="Times New Roman" w:hAnsi="Times New Roman" w:cs="Times New Roman"/>
+          <w:b/>
+          <w:bCs/>
+          <w:sz w:val="28"/>
+          <w:szCs w:val="28"/>
+          <w:u w:val="single"/>
+          <w:lang w:val="en-US"/>
+        </w:rPr>
+      </w:pPr>
+    </w:p>
+    <w:p>
+      <w:pPr>
+        <w:spacing w:line="480" w:lineRule="auto"/>
+        <w:rPr>
+          <w:rFonts w:ascii="Times New Roman" w:hAnsi="Times New Roman" w:cs="Times New Roman"/>
+          <w:b/>
+          <w:bCs/>
+          <w:sz w:val="28"/>
+          <w:szCs w:val="28"/>
+          <w:u w:val="single"/>
+          <w:lang w:val="en-US"/>
+        </w:rPr>
+      </w:pPr>
+    </w:p>
+    <w:p>
+      <w:pPr>
+        <w:spacing w:line="480" w:lineRule="auto"/>
+        <w:rPr>
+          <w:rFonts w:ascii="Times New Roman" w:hAnsi="Times New Roman" w:cs="Times New Roman"/>
+          <w:b/>
+          <w:bCs/>
+          <w:sz w:val="28"/>
+          <w:szCs w:val="28"/>
+          <w:u w:val="single"/>
+          <w:lang w:val="en-US"/>
+        </w:rPr>
+      </w:pPr>
+    </w:p>
+    <w:p>
+      <w:pPr>
+        <w:spacing w:line="480" w:lineRule="auto"/>
+        <w:rPr>
+          <w:rFonts w:ascii="Times New Roman" w:hAnsi="Times New Roman" w:cs="Times New Roman"/>
+          <w:b/>
+          <w:bCs/>
+          <w:sz w:val="28"/>
+          <w:szCs w:val="28"/>
+          <w:u w:val="single"/>
+          <w:lang w:val="en-US"/>
+        </w:rPr>
+      </w:pPr>
+    </w:p>
+    <w:p>
+      <w:pPr>
+        <w:spacing w:line="480" w:lineRule="auto"/>
+        <w:rPr>
+          <w:rFonts w:ascii="Times New Roman" w:hAnsi="Times New Roman" w:cs="Times New Roman"/>
+          <w:b/>
+          <w:bCs/>
+          <w:sz w:val="28"/>
+          <w:szCs w:val="28"/>
+          <w:u w:val="single"/>
+          <w:lang w:val="en-US"/>
+        </w:rPr>
+      </w:pPr>
+    </w:p>
+    <w:p>
+      <w:pPr>
+        <w:spacing w:line="480" w:lineRule="auto"/>
+        <w:rPr>
+          <w:rFonts w:ascii="Times New Roman" w:hAnsi="Times New Roman" w:cs="Times New Roman"/>
+          <w:b/>
+          <w:bCs/>
+          <w:sz w:val="28"/>
+          <w:szCs w:val="28"/>
+          <w:u w:val="single"/>
+          <w:lang w:val="en-US"/>
+        </w:rPr>
+      </w:pPr>
+      <w:r>
+        <w:rPr>
+          <w:rFonts w:ascii="Times New Roman" w:hAnsi="Times New Roman" w:cs="Times New Roman"/>
+          <w:b/>
+          <w:bCs/>
+          <w:noProof/>
+          <w:sz w:val="28"/>
+          <w:szCs w:val="28"/>
+          <w:u w:val="single"/>
+          <w:lang w:val="en-US"/>
+        </w:rPr>
+        <w:lastRenderedPageBreak/>
+        <w:drawing>
+          <wp:anchor distT="0" distB="0" distL="114300" distR="114300" simplePos="0" relativeHeight="251674624" behindDoc="0" locked="0" layoutInCell="1" allowOverlap="1" wp14:anchorId="33CA7E74" wp14:editId="7A2868E5">
+            <wp:simplePos x="0" y="0"/>
+            <wp:positionH relativeFrom="column">
+              <wp:posOffset>-94919</wp:posOffset>
+            </wp:positionH>
+            <wp:positionV relativeFrom="paragraph">
+              <wp:posOffset>431690</wp:posOffset>
+            </wp:positionV>
+            <wp:extent cx="5731510" cy="3190875"/>
+            <wp:effectExtent l="0" t="0" r="2540" b="9525"/>
+            <wp:wrapTopAndBottom/>
+            <wp:docPr id="6" name="Picture 6" descr="Graphical user interface&#10;&#10;Description automatically generated"/>
+            <wp:cNvGraphicFramePr>
+              <a:graphicFrameLocks xmlns:a="http://schemas.openxmlformats.org/drawingml/2006/main" noChangeAspect="1"/>
+            </wp:cNvGraphicFramePr>
+            <a:graphic xmlns:a="http://schemas.openxmlformats.org/drawingml/2006/main">
+              <a:graphicData uri="http://schemas.openxmlformats.org/drawingml/2006/picture">
+                <pic:pic xmlns:pic="http://schemas.openxmlformats.org/drawingml/2006/picture">
+                  <pic:nvPicPr>
+                    <pic:cNvPr id="6" name="Picture 6" descr="Graphical user interface&#10;&#10;Description automatically generated"/>
+                    <pic:cNvPicPr/>
+                  </pic:nvPicPr>
+                  <pic:blipFill>
+                    <a:blip r:embed="rId15" cstate="print">
+                      <a:extLst>
+                        <a:ext uri="{28A0092B-C50C-407E-A947-70E740481C1C}">
+                          <a14:useLocalDpi xmlns:a14="http://schemas.microsoft.com/office/drawing/2010/main" val="0"/>
+                        </a:ext>
+                      </a:extLst>
+                    </a:blip>
+                    <a:stretch>
+                      <a:fillRect/>
+                    </a:stretch>
+                  </pic:blipFill>
+                  <pic:spPr>
+                    <a:xfrm>
+                      <a:off x="0" y="0"/>
+                      <a:ext cx="5731510" cy="3190875"/>
+                    </a:xfrm>
+                    <a:prstGeom prst="rect">
+                      <a:avLst/>
+                    </a:prstGeom>
+                  </pic:spPr>
+                </pic:pic>
+              </a:graphicData>
+            </a:graphic>
+          </wp:anchor>
+        </w:drawing>
+      </w:r>
+      <w:r>
+        <w:rPr>
+          <w:rFonts w:ascii="Times New Roman" w:hAnsi="Times New Roman" w:cs="Times New Roman"/>
+          <w:b/>
+          <w:bCs/>
+          <w:sz w:val="28"/>
+          <w:szCs w:val="28"/>
+          <w:u w:val="single"/>
+          <w:lang w:val="en-US"/>
+        </w:rPr>
+        <w:t>Cypress:</w:t>
+      </w:r>
+    </w:p>
+    <w:p>
+      <w:pPr>
+        <w:spacing w:line="480" w:lineRule="auto"/>
+        <w:rPr>
+          <w:rFonts w:ascii="Times New Roman" w:hAnsi="Times New Roman" w:cs="Times New Roman"/>
+          <w:b/>
+          <w:bCs/>
+          <w:sz w:val="28"/>
+          <w:szCs w:val="28"/>
+          <w:u w:val="single"/>
           <w:lang w:val="en-US"/>
         </w:rPr>
       </w:pPr>
     </w:p>
     <w:sdt>
       <w:sdtPr>
+        <w:rPr>
+          <w:rFonts w:asciiTheme="minorHAnsi" w:eastAsiaTheme="minorHAnsi" w:hAnsiTheme="minorHAnsi" w:cstheme="minorBidi"/>
+          <w:color w:val="auto"/>
+          <w:sz w:val="22"/>
+          <w:szCs w:val="22"/>
+          <w:lang w:val="en-NL"/>
+        </w:rPr>
         <w:id w:val="-1405913306"/>
         <w:docPartObj>
           <w:docPartGallery w:val="Bibliographies"/>
           <w:docPartUnique/>
         </w:docPartObj>
       </w:sdtPr>
-      <w:sdtEndPr>
-        <w:rPr>
-          <w:rFonts w:asciiTheme="minorHAnsi" w:eastAsiaTheme="minorHAnsi" w:hAnsiTheme="minorHAnsi" w:cstheme="minorBidi"/>
-          <w:color w:val="auto"/>
-          <w:sz w:val="22"/>
-          <w:szCs w:val="22"/>
-          <w:lang w:val="en-NL"/>
-        </w:rPr>
-      </w:sdtEndPr>
+      <w:sdtEndPr/>
       <w:sdtContent>
         <w:p>
           <w:pPr>
@@ -6193,6 +6294,7 @@
             <w:id w:val="111145805"/>
             <w:bibliography/>
           </w:sdtPr>
+          <w:sdtEndPr/>
           <w:sdtContent>
             <w:p>
               <w:pPr>
@@ -7999,6 +8101,7 @@
   <w:style w:type="character" w:default="1" w:styleId="DefaultParagraphFont">
     <w:name w:val="Default Paragraph Font"/>
     <w:uiPriority w:val="1"/>
+    <w:semiHidden/>
     <w:unhideWhenUsed/>
   </w:style>
   <w:style w:type="table" w:default="1" w:styleId="TableNormal">

</xml_diff>

<commit_message>
Updated design/updated documentation with cypress and report OWASP/ cypress implementation/ start of orders/ web socket start
</commit_message>
<xml_diff>
--- a/documentation/Design Document.docx
+++ b/documentation/Design Document.docx
@@ -104,7 +104,6 @@
           <w:lang w:val="en-US"/>
         </w:rPr>
       </w:pPr>
-      <w:proofErr w:type="spellStart"/>
       <w:r>
         <w:rPr>
           <w:rFonts w:ascii="Times New Roman" w:hAnsi="Times New Roman" w:cs="Times New Roman"/>
@@ -112,17 +111,7 @@
           <w:szCs w:val="40"/>
           <w:lang w:val="en-US"/>
         </w:rPr>
-        <w:t>Zhaklin</w:t>
-      </w:r>
-      <w:proofErr w:type="spellEnd"/>
-      <w:r>
-        <w:rPr>
-          <w:rFonts w:ascii="Times New Roman" w:hAnsi="Times New Roman" w:cs="Times New Roman"/>
-          <w:sz w:val="40"/>
-          <w:szCs w:val="40"/>
-          <w:lang w:val="en-US"/>
-        </w:rPr>
-        <w:t xml:space="preserve"> Yanakieva</w:t>
+        <w:t>Zhaklin Yanakieva</w:t>
       </w:r>
     </w:p>
     <w:p>
@@ -592,21 +581,12 @@
               <w:lang w:val="it-IT"/>
             </w:rPr>
           </w:pPr>
-          <w:proofErr w:type="spellStart"/>
           <w:r>
             <w:rPr>
               <w:b/>
               <w:bCs/>
             </w:rPr>
-            <w:t>Sonarqube</w:t>
-          </w:r>
-          <w:proofErr w:type="spellEnd"/>
-          <w:r>
-            <w:rPr>
-              <w:b/>
-              <w:bCs/>
-            </w:rPr>
-            <w:t xml:space="preserve"> setup explanation</w:t>
+            <w:t>Sonarqube setup explanation</w:t>
           </w:r>
           <w:r>
             <w:ptab w:relativeTo="margin" w:alignment="right" w:leader="dot"/>
@@ -1138,27 +1118,7 @@
                 <w:szCs w:val="24"/>
                 <w:lang w:val="en-US"/>
               </w:rPr>
-              <w:t>explanation to diagrams/CI set-up/</w:t>
-            </w:r>
-            <w:proofErr w:type="spellStart"/>
-            <w:r>
-              <w:rPr>
-                <w:rFonts w:ascii="Times New Roman" w:hAnsi="Times New Roman" w:cs="Times New Roman"/>
-                <w:sz w:val="28"/>
-                <w:szCs w:val="24"/>
-                <w:lang w:val="en-US"/>
-              </w:rPr>
-              <w:t>Sonarqube</w:t>
-            </w:r>
-            <w:proofErr w:type="spellEnd"/>
-            <w:r>
-              <w:rPr>
-                <w:rFonts w:ascii="Times New Roman" w:hAnsi="Times New Roman" w:cs="Times New Roman"/>
-                <w:sz w:val="28"/>
-                <w:szCs w:val="24"/>
-                <w:lang w:val="en-US"/>
-              </w:rPr>
-              <w:t>(pre/post)</w:t>
+              <w:t>explanation to diagrams/CI set-up/Sonarqube(pre/post)</w:t>
             </w:r>
           </w:p>
         </w:tc>
@@ -1375,13 +1335,17 @@
           <w:rFonts w:ascii="Times New Roman" w:hAnsi="Times New Roman" w:cs="Times New Roman"/>
           <w:b/>
           <w:bCs/>
+          <w:noProof/>
           <w:sz w:val="28"/>
           <w:szCs w:val="28"/>
           <w:u w:val="single"/>
           <w:lang w:val="en-US"/>
         </w:rPr>
       </w:pPr>
-      <w:r>
+    </w:p>
+    <w:p>
+      <w:pPr>
+        <w:spacing w:line="480" w:lineRule="auto"/>
         <w:rPr>
           <w:rFonts w:ascii="Times New Roman" w:hAnsi="Times New Roman" w:cs="Times New Roman"/>
           <w:b/>
@@ -1392,19 +1356,111 @@
           <w:u w:val="single"/>
           <w:lang w:val="en-US"/>
         </w:rPr>
+      </w:pPr>
+    </w:p>
+    <w:p>
+      <w:pPr>
+        <w:spacing w:line="480" w:lineRule="auto"/>
+        <w:rPr>
+          <w:rFonts w:ascii="Times New Roman" w:hAnsi="Times New Roman" w:cs="Times New Roman"/>
+          <w:b/>
+          <w:bCs/>
+          <w:noProof/>
+          <w:sz w:val="28"/>
+          <w:szCs w:val="28"/>
+          <w:u w:val="single"/>
+          <w:lang w:val="en-US"/>
+        </w:rPr>
+      </w:pPr>
+    </w:p>
+    <w:p>
+      <w:pPr>
+        <w:spacing w:line="480" w:lineRule="auto"/>
+        <w:rPr>
+          <w:rFonts w:ascii="Times New Roman" w:hAnsi="Times New Roman" w:cs="Times New Roman"/>
+          <w:b/>
+          <w:bCs/>
+          <w:noProof/>
+          <w:sz w:val="28"/>
+          <w:szCs w:val="28"/>
+          <w:u w:val="single"/>
+          <w:lang w:val="en-US"/>
+        </w:rPr>
+      </w:pPr>
+    </w:p>
+    <w:p>
+      <w:pPr>
+        <w:spacing w:line="480" w:lineRule="auto"/>
+        <w:rPr>
+          <w:rFonts w:ascii="Times New Roman" w:hAnsi="Times New Roman" w:cs="Times New Roman"/>
+          <w:b/>
+          <w:bCs/>
+          <w:sz w:val="28"/>
+          <w:szCs w:val="28"/>
+          <w:u w:val="single"/>
+          <w:lang w:val="en-US"/>
+        </w:rPr>
+      </w:pPr>
+      <w:r>
+        <w:rPr>
+          <w:rFonts w:ascii="Times New Roman" w:hAnsi="Times New Roman" w:cs="Times New Roman"/>
+          <w:b/>
+          <w:bCs/>
+          <w:noProof/>
+          <w:sz w:val="28"/>
+          <w:szCs w:val="28"/>
+          <w:u w:val="single"/>
+          <w:lang w:val="en-US"/>
+        </w:rPr>
         <w:lastRenderedPageBreak/>
+        <w:t xml:space="preserve">C1 </w:t>
+      </w:r>
+      <w:r>
+        <w:rPr>
+          <w:rFonts w:ascii="Times New Roman" w:hAnsi="Times New Roman" w:cs="Times New Roman"/>
+          <w:b/>
+          <w:bCs/>
+          <w:sz w:val="28"/>
+          <w:szCs w:val="28"/>
+          <w:u w:val="single"/>
+          <w:lang w:val="en-US"/>
+        </w:rPr>
+        <w:t>Explanation:</w:t>
+      </w:r>
+    </w:p>
+    <w:p>
+      <w:pPr>
+        <w:spacing w:line="480" w:lineRule="auto"/>
+        <w:rPr>
+          <w:rFonts w:ascii="Times New Roman" w:hAnsi="Times New Roman" w:cs="Times New Roman"/>
+          <w:sz w:val="24"/>
+          <w:szCs w:val="24"/>
+          <w:lang w:val="en-US"/>
+        </w:rPr>
+      </w:pPr>
+      <w:r>
+        <w:rPr>
+          <w:rFonts w:ascii="Times New Roman" w:hAnsi="Times New Roman" w:cs="Times New Roman"/>
+          <w:b/>
+          <w:bCs/>
+          <w:noProof/>
+          <w:sz w:val="28"/>
+          <w:szCs w:val="28"/>
+          <w:u w:val="single"/>
+          <w:lang w:val="en-US"/>
+        </w:rPr>
         <w:drawing>
-          <wp:anchor distT="0" distB="0" distL="114300" distR="114300" simplePos="0" relativeHeight="251666432" behindDoc="0" locked="0" layoutInCell="1" allowOverlap="1" wp14:anchorId="5A0EF4B8" wp14:editId="63233177">
+          <wp:anchor distT="0" distB="0" distL="114300" distR="114300" simplePos="0" relativeHeight="251666432" behindDoc="0" locked="0" layoutInCell="1" allowOverlap="1" wp14:anchorId="5A0EF4B8" wp14:editId="289CC7CA">
             <wp:simplePos x="0" y="0"/>
             <wp:positionH relativeFrom="margin">
-              <wp:align>center</wp:align>
+              <wp:posOffset>-488887</wp:posOffset>
             </wp:positionH>
-            <wp:positionV relativeFrom="paragraph">
-              <wp:posOffset>101600</wp:posOffset>
+            <wp:positionV relativeFrom="page">
+              <wp:posOffset>3069125</wp:posOffset>
             </wp:positionV>
-            <wp:extent cx="5134692" cy="6382641"/>
-            <wp:effectExtent l="0" t="0" r="8890" b="0"/>
-            <wp:wrapSquare wrapText="bothSides"/>
+            <wp:extent cx="6703695" cy="5281295"/>
+            <wp:effectExtent l="0" t="0" r="1905" b="0"/>
+            <wp:wrapTopAndBottom/>
             <wp:docPr id="7" name="Picture 7" descr="Diagram&#10;&#10;Description automatically generated"/>
             <wp:cNvGraphicFramePr>
               <a:graphicFrameLocks xmlns:a="http://schemas.openxmlformats.org/drawingml/2006/main" noChangeAspect="1"/>
@@ -1416,7 +1472,7 @@
                     <pic:cNvPr id="7" name="Picture 7" descr="Diagram&#10;&#10;Description automatically generated"/>
                     <pic:cNvPicPr/>
                   </pic:nvPicPr>
-                  <pic:blipFill>
+                  <pic:blipFill rotWithShape="1">
                     <a:blip r:embed="rId8">
                       <a:extLst>
                         <a:ext uri="{28A0092B-C50C-407E-A947-70E740481C1C}">
@@ -1424,26 +1480,94 @@
                         </a:ext>
                       </a:extLst>
                     </a:blip>
-                    <a:stretch>
-                      <a:fillRect/>
-                    </a:stretch>
+                    <a:srcRect r="1509" b="37584"/>
+                    <a:stretch/>
                   </pic:blipFill>
-                  <pic:spPr>
+                  <pic:spPr bwMode="auto">
                     <a:xfrm>
                       <a:off x="0" y="0"/>
-                      <a:ext cx="5134692" cy="6382641"/>
+                      <a:ext cx="6703695" cy="5281295"/>
                     </a:xfrm>
                     <a:prstGeom prst="rect">
                       <a:avLst/>
                     </a:prstGeom>
+                    <a:ln>
+                      <a:noFill/>
+                    </a:ln>
+                    <a:extLst>
+                      <a:ext uri="{53640926-AAD7-44D8-BBD7-CCE9431645EC}">
+                        <a14:shadowObscured xmlns:a14="http://schemas.microsoft.com/office/drawing/2010/main"/>
+                      </a:ext>
+                    </a:extLst>
                   </pic:spPr>
                 </pic:pic>
               </a:graphicData>
             </a:graphic>
+            <wp14:sizeRelH relativeFrom="margin">
+              <wp14:pctWidth>0</wp14:pctWidth>
+            </wp14:sizeRelH>
+            <wp14:sizeRelV relativeFrom="margin">
+              <wp14:pctHeight>0</wp14:pctHeight>
+            </wp14:sizeRelV>
           </wp:anchor>
         </w:drawing>
       </w:r>
       <w:r>
+        <w:rPr>
+          <w:rFonts w:ascii="Times New Roman" w:hAnsi="Times New Roman" w:cs="Times New Roman"/>
+          <w:sz w:val="24"/>
+          <w:szCs w:val="24"/>
+        </w:rPr>
+        <w:t>On the diagram above, there are three different roles for users of the website. One for the guest</w:t>
+      </w:r>
+      <w:r>
+        <w:rPr>
+          <w:rFonts w:ascii="Times New Roman" w:hAnsi="Times New Roman" w:cs="Times New Roman"/>
+          <w:sz w:val="24"/>
+          <w:szCs w:val="24"/>
+        </w:rPr>
+        <w:t>-user,</w:t>
+      </w:r>
+      <w:r>
+        <w:rPr>
+          <w:rFonts w:ascii="Times New Roman" w:hAnsi="Times New Roman" w:cs="Times New Roman"/>
+          <w:sz w:val="24"/>
+          <w:szCs w:val="24"/>
+        </w:rPr>
+        <w:t xml:space="preserve"> who can only see the home page, </w:t>
+      </w:r>
+      <w:r>
+        <w:rPr>
+          <w:rFonts w:ascii="Times New Roman" w:hAnsi="Times New Roman" w:cs="Times New Roman"/>
+          <w:sz w:val="24"/>
+          <w:szCs w:val="24"/>
+        </w:rPr>
+        <w:t xml:space="preserve">the other – aggregated user, who is the actually logged-in user who has most of the functions, and the admin, who can do the functions for </w:t>
+      </w:r>
+      <w:r>
+        <w:rPr>
+          <w:rFonts w:ascii="Times New Roman" w:hAnsi="Times New Roman" w:cs="Times New Roman"/>
+          <w:sz w:val="24"/>
+          <w:szCs w:val="24"/>
+          <w:lang w:val="en-US"/>
+        </w:rPr>
+        <w:t>the website support, such as uploading videos, deleting users, etc.</w:t>
+      </w:r>
+    </w:p>
+    <w:p>
+      <w:pPr>
+        <w:spacing w:line="480" w:lineRule="auto"/>
+        <w:rPr>
+          <w:rFonts w:ascii="Times New Roman" w:hAnsi="Times New Roman" w:cs="Times New Roman"/>
+          <w:sz w:val="24"/>
+          <w:szCs w:val="24"/>
+          <w:lang w:val="en-US"/>
+        </w:rPr>
+      </w:pPr>
+    </w:p>
+    <w:p>
+      <w:pPr>
+        <w:spacing w:line="480" w:lineRule="auto"/>
         <w:rPr>
           <w:rFonts w:ascii="Times New Roman" w:hAnsi="Times New Roman" w:cs="Times New Roman"/>
           <w:b/>
@@ -1453,70 +1577,6 @@
           <w:u w:val="single"/>
           <w:lang w:val="en-US"/>
         </w:rPr>
-        <w:t>Explanation:</w:t>
-      </w:r>
-    </w:p>
-    <w:p>
-      <w:pPr>
-        <w:spacing w:line="480" w:lineRule="auto"/>
-        <w:rPr>
-          <w:rFonts w:ascii="Times New Roman" w:hAnsi="Times New Roman" w:cs="Times New Roman"/>
-          <w:sz w:val="24"/>
-          <w:szCs w:val="24"/>
-          <w:lang w:val="en-US"/>
-        </w:rPr>
-      </w:pPr>
-      <w:r>
-        <w:rPr>
-          <w:rFonts w:ascii="Times New Roman" w:hAnsi="Times New Roman" w:cs="Times New Roman"/>
-          <w:sz w:val="24"/>
-          <w:szCs w:val="24"/>
-        </w:rPr>
-        <w:t>On the diagram above, there are three different roles for users of the website. One for the guest</w:t>
-      </w:r>
-      <w:r>
-        <w:rPr>
-          <w:rFonts w:ascii="Times New Roman" w:hAnsi="Times New Roman" w:cs="Times New Roman"/>
-          <w:sz w:val="24"/>
-          <w:szCs w:val="24"/>
-        </w:rPr>
-        <w:t>-user,</w:t>
-      </w:r>
-      <w:r>
-        <w:rPr>
-          <w:rFonts w:ascii="Times New Roman" w:hAnsi="Times New Roman" w:cs="Times New Roman"/>
-          <w:sz w:val="24"/>
-          <w:szCs w:val="24"/>
-        </w:rPr>
-        <w:t xml:space="preserve"> who can only see the home page, </w:t>
-      </w:r>
-      <w:r>
-        <w:rPr>
-          <w:rFonts w:ascii="Times New Roman" w:hAnsi="Times New Roman" w:cs="Times New Roman"/>
-          <w:sz w:val="24"/>
-          <w:szCs w:val="24"/>
-        </w:rPr>
-        <w:t xml:space="preserve">the other – aggregated user, who is the actually logged-in user who has most of the functions, and the admin, who can do the functions for </w:t>
-      </w:r>
-      <w:r>
-        <w:rPr>
-          <w:rFonts w:ascii="Times New Roman" w:hAnsi="Times New Roman" w:cs="Times New Roman"/>
-          <w:sz w:val="24"/>
-          <w:szCs w:val="24"/>
-          <w:lang w:val="en-US"/>
-        </w:rPr>
-        <w:t>the website support, such as uploading videos, deleting users, etc.</w:t>
-      </w:r>
-    </w:p>
-    <w:p>
-      <w:pPr>
-        <w:spacing w:line="480" w:lineRule="auto"/>
-        <w:rPr>
-          <w:rFonts w:ascii="Times New Roman" w:hAnsi="Times New Roman" w:cs="Times New Roman"/>
-          <w:sz w:val="24"/>
-          <w:szCs w:val="24"/>
-          <w:lang w:val="en-US"/>
-        </w:rPr>
       </w:pPr>
     </w:p>
     <w:p>
@@ -1532,7 +1592,10 @@
           <w:lang w:val="en-US"/>
         </w:rPr>
       </w:pPr>
-      <w:r>
+    </w:p>
+    <w:p>
+      <w:pPr>
+        <w:spacing w:line="480" w:lineRule="auto"/>
         <w:rPr>
           <w:rFonts w:ascii="Times New Roman" w:hAnsi="Times New Roman" w:cs="Times New Roman"/>
           <w:b/>
@@ -1542,10 +1605,7 @@
           <w:u w:val="single"/>
           <w:lang w:val="en-US"/>
         </w:rPr>
-        <w:lastRenderedPageBreak/>
-        <w:t xml:space="preserve">Why </w:t>
-      </w:r>
-      <w:proofErr w:type="spellStart"/>
+      </w:pPr>
       <w:r>
         <w:rPr>
           <w:rFonts w:ascii="Times New Roman" w:hAnsi="Times New Roman" w:cs="Times New Roman"/>
@@ -1556,20 +1616,8 @@
           <w:u w:val="single"/>
           <w:lang w:val="en-US"/>
         </w:rPr>
-        <w:t>MySql</w:t>
-      </w:r>
-      <w:proofErr w:type="spellEnd"/>
-      <w:r>
-        <w:rPr>
-          <w:rFonts w:ascii="Times New Roman" w:hAnsi="Times New Roman" w:cs="Times New Roman"/>
-          <w:b/>
-          <w:bCs/>
-          <w:sz w:val="28"/>
-          <w:szCs w:val="28"/>
-          <w:u w:val="single"/>
-          <w:lang w:val="en-US"/>
-        </w:rPr>
-        <w:t xml:space="preserve"> and H2:</w:t>
+        <w:lastRenderedPageBreak/>
+        <w:t>Why MySql and H2:</w:t>
       </w:r>
     </w:p>
     <w:p>
@@ -1591,13 +1639,13 @@
           <w:lang w:val="en-US"/>
         </w:rPr>
         <w:drawing>
-          <wp:anchor distT="0" distB="0" distL="114300" distR="114300" simplePos="0" relativeHeight="251667456" behindDoc="0" locked="0" layoutInCell="1" allowOverlap="1" wp14:anchorId="7B59AF0A" wp14:editId="32254232">
+          <wp:anchor distT="0" distB="0" distL="114300" distR="114300" simplePos="0" relativeHeight="251667456" behindDoc="0" locked="0" layoutInCell="1" allowOverlap="1" wp14:anchorId="7B59AF0A" wp14:editId="77690BE6">
             <wp:simplePos x="0" y="0"/>
             <wp:positionH relativeFrom="margin">
-              <wp:posOffset>621030</wp:posOffset>
+              <wp:posOffset>624689</wp:posOffset>
             </wp:positionH>
-            <wp:positionV relativeFrom="paragraph">
-              <wp:posOffset>1957705</wp:posOffset>
+            <wp:positionV relativeFrom="page">
+              <wp:posOffset>3385996</wp:posOffset>
             </wp:positionV>
             <wp:extent cx="4352925" cy="3781425"/>
             <wp:effectExtent l="0" t="0" r="9525" b="9525"/>
@@ -1647,27 +1695,7 @@
           <w:szCs w:val="24"/>
           <w:lang w:val="en-US"/>
         </w:rPr>
-        <w:t xml:space="preserve">I chose to use </w:t>
-      </w:r>
-      <w:proofErr w:type="spellStart"/>
-      <w:r>
-        <w:rPr>
-          <w:rFonts w:ascii="Times New Roman" w:hAnsi="Times New Roman" w:cs="Times New Roman"/>
-          <w:sz w:val="24"/>
-          <w:szCs w:val="24"/>
-          <w:lang w:val="en-US"/>
-        </w:rPr>
-        <w:t>MySql</w:t>
-      </w:r>
-      <w:proofErr w:type="spellEnd"/>
-      <w:r>
-        <w:rPr>
-          <w:rFonts w:ascii="Times New Roman" w:hAnsi="Times New Roman" w:cs="Times New Roman"/>
-          <w:sz w:val="24"/>
-          <w:szCs w:val="24"/>
-          <w:lang w:val="en-US"/>
-        </w:rPr>
-        <w:t xml:space="preserve"> for storing the data because of its high availability and quick-start capability, which means that there are features self-management capabilities like auto restart, space expansion and automatic configuration changes for ease of management. It also comes with a comprehensive set of migration tools and a fully loaded graphical management suite. Furthermore,  H2 as a mock database, which will be useful for the creation of the unit tests. </w:t>
+        <w:t xml:space="preserve">I chose to use MySql for storing the data because of its high availability and quick-start capability, which means that there are features self-management capabilities like auto restart, space expansion and automatic configuration changes for ease of management. It also comes with a comprehensive set of migration tools and a fully loaded graphical management suite. Furthermore,  H2 as a mock database, which will be useful for the creation of the unit tests. </w:t>
       </w:r>
     </w:p>
     <w:p>
@@ -1738,6 +1766,15 @@
           <w:lang w:val="en-US"/>
         </w:rPr>
         <w:t>The diagram above displays the connection between the back and front end through a restful API.</w:t>
+      </w:r>
+      <w:r>
+        <w:rPr>
+          <w:rFonts w:ascii="Times New Roman" w:hAnsi="Times New Roman" w:cs="Times New Roman"/>
+          <w:sz w:val="24"/>
+          <w:szCs w:val="24"/>
+          <w:lang w:val="en-US"/>
+        </w:rPr>
+        <w:t xml:space="preserve"> The backend is made on Java, using the framework Springboot, and the frontend – on React.js.</w:t>
       </w:r>
     </w:p>
     <w:p>
@@ -2288,47 +2325,7 @@
           <w:szCs w:val="24"/>
           <w:lang w:val="en-US"/>
         </w:rPr>
-        <w:t xml:space="preserve">According to the research I made, React.js is easier to be learned for beginner developers. One of the main concerns developers have is choosing a framework (or library) that is not confusing and can be implemented in a way the learner can understand it.  React is easy to grasp for developers who are familiar with </w:t>
-      </w:r>
-      <w:proofErr w:type="spellStart"/>
-      <w:r>
-        <w:rPr>
-          <w:rFonts w:ascii="Times New Roman" w:hAnsi="Times New Roman" w:cs="Times New Roman"/>
-          <w:sz w:val="24"/>
-          <w:szCs w:val="24"/>
-          <w:lang w:val="en-US"/>
-        </w:rPr>
-        <w:t>Javascript</w:t>
-      </w:r>
-      <w:proofErr w:type="spellEnd"/>
-      <w:r>
-        <w:rPr>
-          <w:rFonts w:ascii="Times New Roman" w:hAnsi="Times New Roman" w:cs="Times New Roman"/>
-          <w:sz w:val="24"/>
-          <w:szCs w:val="24"/>
-          <w:lang w:val="en-US"/>
-        </w:rPr>
-        <w:t xml:space="preserve">. However, even if I am not that good in </w:t>
-      </w:r>
-      <w:proofErr w:type="spellStart"/>
-      <w:r>
-        <w:rPr>
-          <w:rFonts w:ascii="Times New Roman" w:hAnsi="Times New Roman" w:cs="Times New Roman"/>
-          <w:sz w:val="24"/>
-          <w:szCs w:val="24"/>
-          <w:lang w:val="en-US"/>
-        </w:rPr>
-        <w:t>Javascript</w:t>
-      </w:r>
-      <w:proofErr w:type="spellEnd"/>
-      <w:r>
-        <w:rPr>
-          <w:rFonts w:ascii="Times New Roman" w:hAnsi="Times New Roman" w:cs="Times New Roman"/>
-          <w:sz w:val="24"/>
-          <w:szCs w:val="24"/>
-          <w:lang w:val="en-US"/>
-        </w:rPr>
-        <w:t>, React can be the right place to start my learning process. Unlike Angular, React holds a smooth learning curve.</w:t>
+        <w:t>According to the research I made, React.js is easier to be learned for beginner developers. One of the main concerns developers have is choosing a framework (or library) that is not confusing and can be implemented in a way the learner can understand it.  React is easy to grasp for developers who are familiar with Javascript. However, even if I am not that good in Javascript, React can be the right place to start my learning process. Unlike Angular, React holds a smooth learning curve.</w:t>
       </w:r>
       <w:r>
         <w:rPr>
@@ -3073,7 +3070,6 @@
           <w:lang w:val="en-US"/>
         </w:rPr>
       </w:pPr>
-      <w:proofErr w:type="spellStart"/>
       <w:r>
         <w:rPr>
           <w:rFonts w:ascii="Times New Roman" w:hAnsi="Times New Roman" w:cs="Times New Roman"/>
@@ -3085,10 +3081,1080 @@
           <w:lang w:val="en-US"/>
         </w:rPr>
         <w:lastRenderedPageBreak/>
-        <w:t>Authoization</w:t>
-      </w:r>
-      <w:proofErr w:type="spellEnd"/>
-      <w:r>
+        <w:t>Authoization and Autthentication explanation:</w:t>
+      </w:r>
+    </w:p>
+    <w:p>
+      <w:pPr>
+        <w:spacing w:line="480" w:lineRule="auto"/>
+        <w:rPr>
+          <w:rFonts w:ascii="Times New Roman" w:hAnsi="Times New Roman" w:cs="Times New Roman"/>
+          <w:sz w:val="24"/>
+          <w:szCs w:val="24"/>
+          <w:lang w:val="en-US"/>
+        </w:rPr>
+      </w:pPr>
+      <w:r>
+        <w:rPr>
+          <w:rFonts w:ascii="Times New Roman" w:hAnsi="Times New Roman" w:cs="Times New Roman"/>
+          <w:sz w:val="24"/>
+          <w:szCs w:val="24"/>
+          <w:lang w:val="en-US"/>
+        </w:rPr>
+        <w:t>For the implementation of the authorization and the authentication I use OAuth(an</w:t>
+      </w:r>
+      <w:r>
+        <w:rPr>
+          <w:rFonts w:ascii="Times New Roman" w:hAnsi="Times New Roman" w:cs="Times New Roman"/>
+          <w:sz w:val="24"/>
+          <w:szCs w:val="24"/>
+          <w:lang w:val="en-US"/>
+        </w:rPr>
+        <w:t xml:space="preserve"> authorization framework for REST/APIs</w:t>
+      </w:r>
+      <w:r>
+        <w:rPr>
+          <w:rFonts w:ascii="Times New Roman" w:hAnsi="Times New Roman" w:cs="Times New Roman"/>
+          <w:sz w:val="24"/>
+          <w:szCs w:val="24"/>
+          <w:lang w:val="en-US"/>
+        </w:rPr>
+        <w:t>)</w:t>
+      </w:r>
+      <w:r>
+        <w:rPr>
+          <w:rFonts w:ascii="Times New Roman" w:hAnsi="Times New Roman" w:cs="Times New Roman"/>
+          <w:sz w:val="24"/>
+          <w:szCs w:val="24"/>
+          <w:lang w:val="en-US"/>
+        </w:rPr>
+        <w:t>. It enables apps to obtain limited access to a user's data without giving away a user's password</w:t>
+      </w:r>
+      <w:r>
+        <w:rPr>
+          <w:rFonts w:ascii="Times New Roman" w:hAnsi="Times New Roman" w:cs="Times New Roman"/>
+          <w:sz w:val="24"/>
+          <w:szCs w:val="24"/>
+          <w:lang w:val="en-US"/>
+        </w:rPr>
+        <w:t xml:space="preserve"> because it is hashed</w:t>
+      </w:r>
+      <w:r>
+        <w:rPr>
+          <w:rFonts w:ascii="Times New Roman" w:hAnsi="Times New Roman" w:cs="Times New Roman"/>
+          <w:sz w:val="24"/>
+          <w:szCs w:val="24"/>
+          <w:lang w:val="en-US"/>
+        </w:rPr>
+        <w:t>.</w:t>
+      </w:r>
+      <w:r>
+        <w:rPr>
+          <w:rFonts w:ascii="Times New Roman" w:hAnsi="Times New Roman" w:cs="Times New Roman"/>
+          <w:sz w:val="24"/>
+          <w:szCs w:val="24"/>
+          <w:lang w:val="en-US"/>
+        </w:rPr>
+        <w:t xml:space="preserve"> This framework is guaranteed to be the</w:t>
+      </w:r>
+      <w:r>
+        <w:rPr>
+          <w:rFonts w:ascii="Times New Roman" w:hAnsi="Times New Roman" w:cs="Times New Roman"/>
+          <w:sz w:val="24"/>
+          <w:szCs w:val="24"/>
+          <w:lang w:val="en-US"/>
+        </w:rPr>
+        <w:t xml:space="preserve"> most secure flow because you can authenticate the client to redeem the authorization grant, and tokens are never passed through a user-agent.</w:t>
+      </w:r>
+    </w:p>
+    <w:p>
+      <w:pPr>
+        <w:spacing w:line="480" w:lineRule="auto"/>
+        <w:rPr>
+          <w:rFonts w:ascii="Times New Roman" w:hAnsi="Times New Roman" w:cs="Times New Roman"/>
+          <w:b/>
+          <w:bCs/>
+          <w:sz w:val="24"/>
+          <w:szCs w:val="24"/>
+          <w:u w:val="single"/>
+          <w:lang w:val="en-US"/>
+        </w:rPr>
+      </w:pPr>
+      <w:r>
+        <w:rPr>
+          <w:rFonts w:ascii="Times New Roman" w:hAnsi="Times New Roman" w:cs="Times New Roman"/>
+          <w:b/>
+          <w:bCs/>
+          <w:sz w:val="24"/>
+          <w:szCs w:val="24"/>
+          <w:u w:val="single"/>
+          <w:lang w:val="en-US"/>
+        </w:rPr>
+        <w:t>Backend:</w:t>
+      </w:r>
+    </w:p>
+    <w:p>
+      <w:pPr>
+        <w:spacing w:line="480" w:lineRule="auto"/>
+        <w:rPr>
+          <w:rFonts w:ascii="Times New Roman" w:hAnsi="Times New Roman" w:cs="Times New Roman"/>
+          <w:sz w:val="24"/>
+          <w:szCs w:val="24"/>
+          <w:u w:val="single"/>
+          <w:lang w:val="en-US"/>
+        </w:rPr>
+      </w:pPr>
+      <w:r>
+        <w:rPr>
+          <w:rFonts w:ascii="Times New Roman" w:hAnsi="Times New Roman" w:cs="Times New Roman"/>
+          <w:sz w:val="24"/>
+          <w:szCs w:val="24"/>
+          <w:u w:val="single"/>
+          <w:lang w:val="en-US"/>
+        </w:rPr>
+        <w:t>Spring Security</w:t>
+      </w:r>
+      <w:r>
+        <w:rPr>
+          <w:rFonts w:ascii="Times New Roman" w:hAnsi="Times New Roman" w:cs="Times New Roman"/>
+          <w:sz w:val="24"/>
+          <w:szCs w:val="24"/>
+          <w:u w:val="single"/>
+          <w:lang w:val="en-US"/>
+        </w:rPr>
+        <w:t>:</w:t>
+      </w:r>
+    </w:p>
+    <w:p>
+      <w:pPr>
+        <w:spacing w:line="480" w:lineRule="auto"/>
+        <w:rPr>
+          <w:rFonts w:ascii="Times New Roman" w:hAnsi="Times New Roman" w:cs="Times New Roman"/>
+          <w:sz w:val="24"/>
+          <w:szCs w:val="24"/>
+          <w:lang w:val="en-US"/>
+        </w:rPr>
+      </w:pPr>
+      <w:r>
+        <w:rPr>
+          <w:rFonts w:ascii="Times New Roman" w:hAnsi="Times New Roman" w:cs="Times New Roman"/>
+          <w:sz w:val="24"/>
+          <w:szCs w:val="24"/>
+          <w:lang w:val="en-US"/>
+        </w:rPr>
+        <w:t xml:space="preserve">– WebSecurityConfig is the </w:t>
+      </w:r>
+      <w:r>
+        <w:rPr>
+          <w:rFonts w:ascii="Times New Roman" w:hAnsi="Times New Roman" w:cs="Times New Roman"/>
+          <w:sz w:val="24"/>
+          <w:szCs w:val="24"/>
+          <w:lang w:val="en-US"/>
+        </w:rPr>
+        <w:t>most important feature</w:t>
+      </w:r>
+      <w:r>
+        <w:rPr>
+          <w:rFonts w:ascii="Times New Roman" w:hAnsi="Times New Roman" w:cs="Times New Roman"/>
+          <w:sz w:val="24"/>
+          <w:szCs w:val="24"/>
+          <w:lang w:val="en-US"/>
+        </w:rPr>
+        <w:t xml:space="preserve"> of </w:t>
+      </w:r>
+      <w:r>
+        <w:rPr>
+          <w:rFonts w:ascii="Times New Roman" w:hAnsi="Times New Roman" w:cs="Times New Roman"/>
+          <w:sz w:val="24"/>
+          <w:szCs w:val="24"/>
+          <w:lang w:val="en-US"/>
+        </w:rPr>
+        <w:t>the</w:t>
+      </w:r>
+      <w:r>
+        <w:rPr>
+          <w:rFonts w:ascii="Times New Roman" w:hAnsi="Times New Roman" w:cs="Times New Roman"/>
+          <w:sz w:val="24"/>
+          <w:szCs w:val="24"/>
+          <w:lang w:val="en-US"/>
+        </w:rPr>
+        <w:t xml:space="preserve"> security implementation</w:t>
+      </w:r>
+      <w:r>
+        <w:rPr>
+          <w:rFonts w:ascii="Times New Roman" w:hAnsi="Times New Roman" w:cs="Times New Roman"/>
+          <w:sz w:val="24"/>
+          <w:szCs w:val="24"/>
+          <w:lang w:val="en-US"/>
+        </w:rPr>
+        <w:t xml:space="preserve">, which </w:t>
+      </w:r>
+      <w:r>
+        <w:rPr>
+          <w:rFonts w:ascii="Times New Roman" w:hAnsi="Times New Roman" w:cs="Times New Roman"/>
+          <w:sz w:val="24"/>
+          <w:szCs w:val="24"/>
+          <w:lang w:val="en-US"/>
+        </w:rPr>
+        <w:t>provides HttpSecurity configurations</w:t>
+      </w:r>
+      <w:r>
+        <w:rPr>
+          <w:rFonts w:ascii="Times New Roman" w:hAnsi="Times New Roman" w:cs="Times New Roman"/>
+          <w:sz w:val="24"/>
+          <w:szCs w:val="24"/>
+          <w:lang w:val="en-US"/>
+        </w:rPr>
+        <w:t>.</w:t>
+      </w:r>
+    </w:p>
+    <w:p>
+      <w:pPr>
+        <w:spacing w:line="480" w:lineRule="auto"/>
+        <w:rPr>
+          <w:rFonts w:ascii="Times New Roman" w:hAnsi="Times New Roman" w:cs="Times New Roman"/>
+          <w:sz w:val="24"/>
+          <w:szCs w:val="24"/>
+          <w:lang w:val="en-US"/>
+        </w:rPr>
+      </w:pPr>
+      <w:r>
+        <w:rPr>
+          <w:rFonts w:ascii="Times New Roman" w:hAnsi="Times New Roman" w:cs="Times New Roman"/>
+          <w:sz w:val="24"/>
+          <w:szCs w:val="24"/>
+          <w:lang w:val="en-US"/>
+        </w:rPr>
+        <w:t xml:space="preserve">– UserDetailsService interface has a method to load </w:t>
+      </w:r>
+      <w:r>
+        <w:rPr>
+          <w:rFonts w:ascii="Times New Roman" w:hAnsi="Times New Roman" w:cs="Times New Roman"/>
+          <w:sz w:val="24"/>
+          <w:szCs w:val="24"/>
+          <w:lang w:val="en-US"/>
+        </w:rPr>
+        <w:t>u</w:t>
+      </w:r>
+      <w:r>
+        <w:rPr>
+          <w:rFonts w:ascii="Times New Roman" w:hAnsi="Times New Roman" w:cs="Times New Roman"/>
+          <w:sz w:val="24"/>
+          <w:szCs w:val="24"/>
+          <w:lang w:val="en-US"/>
+        </w:rPr>
+        <w:t>ser by username and returns a UserDetails object that Spring Security can use for authentication and validation.</w:t>
+      </w:r>
+    </w:p>
+    <w:p>
+      <w:pPr>
+        <w:spacing w:line="480" w:lineRule="auto"/>
+        <w:rPr>
+          <w:rFonts w:ascii="Times New Roman" w:hAnsi="Times New Roman" w:cs="Times New Roman"/>
+          <w:sz w:val="24"/>
+          <w:szCs w:val="24"/>
+          <w:lang w:val="en-US"/>
+        </w:rPr>
+      </w:pPr>
+      <w:r>
+        <w:rPr>
+          <w:rFonts w:ascii="Times New Roman" w:hAnsi="Times New Roman" w:cs="Times New Roman"/>
+          <w:sz w:val="24"/>
+          <w:szCs w:val="24"/>
+          <w:lang w:val="en-US"/>
+        </w:rPr>
+        <w:t>– UserDetails</w:t>
+      </w:r>
+      <w:r>
+        <w:rPr>
+          <w:rFonts w:ascii="Times New Roman" w:hAnsi="Times New Roman" w:cs="Times New Roman"/>
+          <w:sz w:val="24"/>
+          <w:szCs w:val="24"/>
+          <w:lang w:val="en-US"/>
+        </w:rPr>
+        <w:t xml:space="preserve"> class</w:t>
+      </w:r>
+      <w:r>
+        <w:rPr>
+          <w:rFonts w:ascii="Times New Roman" w:hAnsi="Times New Roman" w:cs="Times New Roman"/>
+          <w:sz w:val="24"/>
+          <w:szCs w:val="24"/>
+          <w:lang w:val="en-US"/>
+        </w:rPr>
+        <w:t xml:space="preserve"> contains </w:t>
+      </w:r>
+      <w:r>
+        <w:rPr>
+          <w:rFonts w:ascii="Times New Roman" w:hAnsi="Times New Roman" w:cs="Times New Roman"/>
+          <w:sz w:val="24"/>
+          <w:szCs w:val="24"/>
+          <w:lang w:val="en-US"/>
+        </w:rPr>
+        <w:t>the credentials of a user</w:t>
+      </w:r>
+      <w:r>
+        <w:rPr>
+          <w:rFonts w:ascii="Times New Roman" w:hAnsi="Times New Roman" w:cs="Times New Roman"/>
+          <w:sz w:val="24"/>
+          <w:szCs w:val="24"/>
+          <w:lang w:val="en-US"/>
+        </w:rPr>
+        <w:t xml:space="preserve"> (such as: username, password, authorities) to build an Authentication object.</w:t>
+      </w:r>
+    </w:p>
+    <w:p>
+      <w:pPr>
+        <w:spacing w:line="480" w:lineRule="auto"/>
+        <w:rPr>
+          <w:rFonts w:ascii="Times New Roman" w:hAnsi="Times New Roman" w:cs="Times New Roman"/>
+          <w:sz w:val="24"/>
+          <w:szCs w:val="24"/>
+          <w:lang w:val="en-US"/>
+        </w:rPr>
+      </w:pPr>
+      <w:r>
+        <w:rPr>
+          <w:rFonts w:ascii="Times New Roman" w:hAnsi="Times New Roman" w:cs="Times New Roman"/>
+          <w:sz w:val="24"/>
+          <w:szCs w:val="24"/>
+          <w:lang w:val="en-US"/>
+        </w:rPr>
+        <w:t xml:space="preserve">– UsernamePasswordAuthenticationToken gets {username, password} from login </w:t>
+      </w:r>
+      <w:r>
+        <w:rPr>
+          <w:rFonts w:ascii="Times New Roman" w:hAnsi="Times New Roman" w:cs="Times New Roman"/>
+          <w:sz w:val="24"/>
+          <w:szCs w:val="24"/>
+          <w:lang w:val="en-US"/>
+        </w:rPr>
+        <w:t>r</w:t>
+      </w:r>
+      <w:r>
+        <w:rPr>
+          <w:rFonts w:ascii="Times New Roman" w:hAnsi="Times New Roman" w:cs="Times New Roman"/>
+          <w:sz w:val="24"/>
+          <w:szCs w:val="24"/>
+          <w:lang w:val="en-US"/>
+        </w:rPr>
+        <w:t>equest, AuthenticationManager will use it to authenticate a login account.</w:t>
+      </w:r>
+    </w:p>
+    <w:p>
+      <w:pPr>
+        <w:spacing w:line="480" w:lineRule="auto"/>
+        <w:rPr>
+          <w:rFonts w:ascii="Times New Roman" w:hAnsi="Times New Roman" w:cs="Times New Roman"/>
+          <w:sz w:val="24"/>
+          <w:szCs w:val="24"/>
+          <w:lang w:val="en-US"/>
+        </w:rPr>
+      </w:pPr>
+      <w:r>
+        <w:rPr>
+          <w:rFonts w:ascii="Times New Roman" w:hAnsi="Times New Roman" w:cs="Times New Roman"/>
+          <w:sz w:val="24"/>
+          <w:szCs w:val="24"/>
+          <w:lang w:val="en-US"/>
+        </w:rPr>
+        <w:t>– AuthenticationManager to validate</w:t>
+      </w:r>
+      <w:r>
+        <w:rPr>
+          <w:rFonts w:ascii="Times New Roman" w:hAnsi="Times New Roman" w:cs="Times New Roman"/>
+          <w:sz w:val="24"/>
+          <w:szCs w:val="24"/>
+          <w:lang w:val="en-US"/>
+        </w:rPr>
+        <w:t>s</w:t>
+      </w:r>
+      <w:r>
+        <w:rPr>
+          <w:rFonts w:ascii="Times New Roman" w:hAnsi="Times New Roman" w:cs="Times New Roman"/>
+          <w:sz w:val="24"/>
+          <w:szCs w:val="24"/>
+          <w:lang w:val="en-US"/>
+        </w:rPr>
+        <w:t xml:space="preserve"> UsernamePasswordAuthenticationToken object. </w:t>
+      </w:r>
+    </w:p>
+    <w:p>
+      <w:pPr>
+        <w:spacing w:line="480" w:lineRule="auto"/>
+        <w:rPr>
+          <w:rFonts w:ascii="Times New Roman" w:hAnsi="Times New Roman" w:cs="Times New Roman"/>
+          <w:sz w:val="24"/>
+          <w:szCs w:val="24"/>
+          <w:lang w:val="en-US"/>
+        </w:rPr>
+      </w:pPr>
+      <w:r>
+        <w:rPr>
+          <w:rFonts w:ascii="Times New Roman" w:hAnsi="Times New Roman" w:cs="Times New Roman"/>
+          <w:sz w:val="24"/>
+          <w:szCs w:val="24"/>
+          <w:lang w:val="en-US"/>
+        </w:rPr>
+        <w:t>– AuthenticationEntryPoint will catch unauthorized error and return a 401 when Clients access protected resources without authentication.</w:t>
+      </w:r>
+    </w:p>
+    <w:p>
+      <w:pPr>
+        <w:spacing w:line="480" w:lineRule="auto"/>
+        <w:rPr>
+          <w:rFonts w:ascii="Times New Roman" w:hAnsi="Times New Roman" w:cs="Times New Roman"/>
+          <w:sz w:val="24"/>
+          <w:szCs w:val="24"/>
+          <w:lang w:val="en-US"/>
+        </w:rPr>
+      </w:pPr>
+      <w:r>
+        <w:rPr>
+          <w:rFonts w:ascii="Times New Roman" w:hAnsi="Times New Roman" w:cs="Times New Roman"/>
+          <w:sz w:val="24"/>
+          <w:szCs w:val="24"/>
+          <w:lang w:val="en-US"/>
+        </w:rPr>
+        <w:t>–</w:t>
+      </w:r>
+      <w:r>
+        <w:rPr>
+          <w:rFonts w:ascii="Times New Roman" w:hAnsi="Times New Roman" w:cs="Times New Roman"/>
+          <w:sz w:val="24"/>
+          <w:szCs w:val="24"/>
+          <w:lang w:val="en-US"/>
+        </w:rPr>
+        <w:t xml:space="preserve"> </w:t>
+      </w:r>
+      <w:r>
+        <w:rPr>
+          <w:rFonts w:ascii="Times New Roman" w:hAnsi="Times New Roman" w:cs="Times New Roman"/>
+          <w:sz w:val="24"/>
+          <w:szCs w:val="24"/>
+          <w:lang w:val="en-US"/>
+        </w:rPr>
+        <w:t xml:space="preserve">UserRepository &amp; RoleRepository to work with Database, will be imported into </w:t>
+      </w:r>
+      <w:r>
+        <w:rPr>
+          <w:rFonts w:ascii="Times New Roman" w:hAnsi="Times New Roman" w:cs="Times New Roman"/>
+          <w:sz w:val="24"/>
+          <w:szCs w:val="24"/>
+          <w:lang w:val="en-US"/>
+        </w:rPr>
+        <w:t>Auth</w:t>
+      </w:r>
+      <w:r>
+        <w:rPr>
+          <w:rFonts w:ascii="Times New Roman" w:hAnsi="Times New Roman" w:cs="Times New Roman"/>
+          <w:sz w:val="24"/>
+          <w:szCs w:val="24"/>
+          <w:lang w:val="en-US"/>
+        </w:rPr>
+        <w:t>Controller</w:t>
+      </w:r>
+      <w:r>
+        <w:rPr>
+          <w:rFonts w:ascii="Times New Roman" w:hAnsi="Times New Roman" w:cs="Times New Roman"/>
+          <w:sz w:val="24"/>
+          <w:szCs w:val="24"/>
+          <w:lang w:val="en-US"/>
+        </w:rPr>
+        <w:t>, which</w:t>
+      </w:r>
+      <w:r>
+        <w:rPr>
+          <w:rFonts w:ascii="Times New Roman" w:hAnsi="Times New Roman" w:cs="Times New Roman"/>
+          <w:sz w:val="24"/>
+          <w:szCs w:val="24"/>
+          <w:lang w:val="en-US"/>
+        </w:rPr>
+        <w:t xml:space="preserve"> handles signup/login requests</w:t>
+      </w:r>
+      <w:r>
+        <w:rPr>
+          <w:rFonts w:ascii="Times New Roman" w:hAnsi="Times New Roman" w:cs="Times New Roman"/>
+          <w:sz w:val="24"/>
+          <w:szCs w:val="24"/>
+          <w:lang w:val="en-US"/>
+        </w:rPr>
+        <w:t xml:space="preserve"> by OncePerRequestFilter class (an </w:t>
+      </w:r>
+      <w:r>
+        <w:rPr>
+          <w:rFonts w:ascii="Times New Roman" w:hAnsi="Times New Roman" w:cs="Times New Roman"/>
+          <w:sz w:val="24"/>
+          <w:szCs w:val="24"/>
+          <w:lang w:val="en-US"/>
+        </w:rPr>
+        <w:lastRenderedPageBreak/>
+        <w:t xml:space="preserve">abstract class from Springboot, which deals with request to API), and </w:t>
+      </w:r>
+      <w:r>
+        <w:rPr>
+          <w:rFonts w:ascii="Times New Roman" w:hAnsi="Times New Roman" w:cs="Times New Roman"/>
+          <w:sz w:val="24"/>
+          <w:szCs w:val="24"/>
+          <w:lang w:val="en-US"/>
+        </w:rPr>
+        <w:t>TestController</w:t>
+      </w:r>
+      <w:r>
+        <w:rPr>
+          <w:rFonts w:ascii="Times New Roman" w:hAnsi="Times New Roman" w:cs="Times New Roman"/>
+          <w:sz w:val="24"/>
+          <w:szCs w:val="24"/>
+          <w:lang w:val="en-US"/>
+        </w:rPr>
+        <w:t xml:space="preserve">, which </w:t>
+      </w:r>
+      <w:r>
+        <w:rPr>
+          <w:rFonts w:ascii="Times New Roman" w:hAnsi="Times New Roman" w:cs="Times New Roman"/>
+          <w:sz w:val="24"/>
+          <w:szCs w:val="24"/>
+          <w:lang w:val="en-US"/>
+        </w:rPr>
+        <w:t>has accessing protected resource methods with role based validations.</w:t>
+      </w:r>
+    </w:p>
+    <w:p>
+      <w:pPr>
+        <w:spacing w:line="480" w:lineRule="auto"/>
+        <w:rPr>
+          <w:rFonts w:ascii="Times New Roman" w:hAnsi="Times New Roman" w:cs="Times New Roman"/>
+          <w:b/>
+          <w:bCs/>
+          <w:sz w:val="24"/>
+          <w:szCs w:val="24"/>
+          <w:u w:val="single"/>
+          <w:lang w:val="en-US"/>
+        </w:rPr>
+      </w:pPr>
+      <w:r>
+        <w:rPr>
+          <w:rFonts w:ascii="Times New Roman" w:hAnsi="Times New Roman" w:cs="Times New Roman"/>
+          <w:b/>
+          <w:bCs/>
+          <w:sz w:val="24"/>
+          <w:szCs w:val="24"/>
+          <w:u w:val="single"/>
+          <w:lang w:val="en-US"/>
+        </w:rPr>
+        <w:t>Frontend:</w:t>
+      </w:r>
+    </w:p>
+    <w:p>
+      <w:pPr>
+        <w:spacing w:line="480" w:lineRule="auto"/>
+        <w:rPr>
+          <w:rFonts w:ascii="Times New Roman" w:hAnsi="Times New Roman" w:cs="Times New Roman"/>
+          <w:sz w:val="24"/>
+          <w:szCs w:val="24"/>
+        </w:rPr>
+      </w:pPr>
+      <w:r>
+        <w:rPr>
+          <w:rFonts w:ascii="Times New Roman" w:hAnsi="Times New Roman" w:cs="Times New Roman"/>
+          <w:sz w:val="24"/>
+          <w:szCs w:val="24"/>
+        </w:rPr>
+        <w:t xml:space="preserve">– The </w:t>
+      </w:r>
+      <w:r>
+        <w:rPr>
+          <w:rFonts w:ascii="Times New Roman" w:hAnsi="Times New Roman" w:cs="Times New Roman"/>
+          <w:sz w:val="24"/>
+          <w:szCs w:val="24"/>
+          <w:lang w:val="en-GB"/>
+        </w:rPr>
+        <w:t>Header</w:t>
+      </w:r>
+      <w:r>
+        <w:rPr>
+          <w:rFonts w:ascii="Times New Roman" w:hAnsi="Times New Roman" w:cs="Times New Roman"/>
+          <w:sz w:val="24"/>
+          <w:szCs w:val="24"/>
+        </w:rPr>
+        <w:t xml:space="preserve"> component is a container with React Router,</w:t>
+      </w:r>
+      <w:r>
+        <w:rPr>
+          <w:rFonts w:ascii="Times New Roman" w:hAnsi="Times New Roman" w:cs="Times New Roman"/>
+          <w:sz w:val="24"/>
+          <w:szCs w:val="24"/>
+          <w:lang w:val="en-GB"/>
+        </w:rPr>
+        <w:t xml:space="preserve"> which has</w:t>
+      </w:r>
+      <w:r>
+        <w:rPr>
+          <w:rFonts w:ascii="Times New Roman" w:hAnsi="Times New Roman" w:cs="Times New Roman"/>
+          <w:sz w:val="24"/>
+          <w:szCs w:val="24"/>
+        </w:rPr>
+        <w:t xml:space="preserve"> the navbar</w:t>
+      </w:r>
+      <w:r>
+        <w:rPr>
+          <w:rFonts w:ascii="Times New Roman" w:hAnsi="Times New Roman" w:cs="Times New Roman"/>
+          <w:sz w:val="24"/>
+          <w:szCs w:val="24"/>
+          <w:lang w:val="en-GB"/>
+        </w:rPr>
+        <w:t xml:space="preserve"> of the website and contains</w:t>
+      </w:r>
+      <w:r>
+        <w:rPr>
+          <w:rFonts w:ascii="Times New Roman" w:hAnsi="Times New Roman" w:cs="Times New Roman"/>
+          <w:sz w:val="24"/>
+          <w:szCs w:val="24"/>
+        </w:rPr>
+        <w:t xml:space="preserve"> </w:t>
+      </w:r>
+      <w:r>
+        <w:rPr>
+          <w:rFonts w:ascii="Times New Roman" w:hAnsi="Times New Roman" w:cs="Times New Roman"/>
+          <w:sz w:val="24"/>
+          <w:szCs w:val="24"/>
+          <w:lang w:val="en-GB"/>
+        </w:rPr>
+        <w:t>the routes to every page</w:t>
+      </w:r>
+      <w:r>
+        <w:rPr>
+          <w:rFonts w:ascii="Times New Roman" w:hAnsi="Times New Roman" w:cs="Times New Roman"/>
+          <w:sz w:val="24"/>
+          <w:szCs w:val="24"/>
+        </w:rPr>
+        <w:t>.</w:t>
+      </w:r>
+    </w:p>
+    <w:p>
+      <w:pPr>
+        <w:spacing w:line="480" w:lineRule="auto"/>
+        <w:rPr>
+          <w:rFonts w:ascii="Times New Roman" w:hAnsi="Times New Roman" w:cs="Times New Roman"/>
+          <w:sz w:val="24"/>
+          <w:szCs w:val="24"/>
+        </w:rPr>
+      </w:pPr>
+      <w:r>
+        <w:rPr>
+          <w:rFonts w:ascii="Times New Roman" w:hAnsi="Times New Roman" w:cs="Times New Roman"/>
+          <w:sz w:val="24"/>
+          <w:szCs w:val="24"/>
+        </w:rPr>
+        <w:t xml:space="preserve">– Login &amp; Register components have </w:t>
+      </w:r>
+      <w:r>
+        <w:rPr>
+          <w:rFonts w:ascii="Times New Roman" w:hAnsi="Times New Roman" w:cs="Times New Roman"/>
+          <w:sz w:val="24"/>
+          <w:szCs w:val="24"/>
+          <w:lang w:val="en-GB"/>
+        </w:rPr>
+        <w:t xml:space="preserve">a </w:t>
+      </w:r>
+      <w:r>
+        <w:rPr>
+          <w:rFonts w:ascii="Times New Roman" w:hAnsi="Times New Roman" w:cs="Times New Roman"/>
+          <w:sz w:val="24"/>
+          <w:szCs w:val="24"/>
+        </w:rPr>
+        <w:t>form for data submission</w:t>
+      </w:r>
+      <w:r>
+        <w:rPr>
+          <w:rFonts w:ascii="Times New Roman" w:hAnsi="Times New Roman" w:cs="Times New Roman"/>
+          <w:sz w:val="24"/>
+          <w:szCs w:val="24"/>
+          <w:lang w:val="en-GB"/>
+        </w:rPr>
+        <w:t xml:space="preserve">. </w:t>
+      </w:r>
+      <w:r>
+        <w:rPr>
+          <w:rFonts w:ascii="Times New Roman" w:hAnsi="Times New Roman" w:cs="Times New Roman"/>
+          <w:sz w:val="24"/>
+          <w:szCs w:val="24"/>
+        </w:rPr>
+        <w:t>They call methods from auth</w:t>
+      </w:r>
+      <w:r>
+        <w:rPr>
+          <w:rFonts w:ascii="Times New Roman" w:hAnsi="Times New Roman" w:cs="Times New Roman"/>
+          <w:sz w:val="24"/>
+          <w:szCs w:val="24"/>
+          <w:lang w:val="en-GB"/>
+        </w:rPr>
+        <w:t>-</w:t>
+      </w:r>
+      <w:r>
+        <w:rPr>
+          <w:rFonts w:ascii="Times New Roman" w:hAnsi="Times New Roman" w:cs="Times New Roman"/>
+          <w:sz w:val="24"/>
+          <w:szCs w:val="24"/>
+        </w:rPr>
+        <w:t>service to make login/register request.</w:t>
+      </w:r>
+    </w:p>
+    <w:p>
+      <w:pPr>
+        <w:spacing w:line="480" w:lineRule="auto"/>
+        <w:rPr>
+          <w:rFonts w:ascii="Times New Roman" w:hAnsi="Times New Roman" w:cs="Times New Roman"/>
+          <w:sz w:val="24"/>
+          <w:szCs w:val="24"/>
+          <w:lang w:val="en-GB"/>
+        </w:rPr>
+      </w:pPr>
+      <w:r>
+        <w:rPr>
+          <w:rFonts w:ascii="Times New Roman" w:hAnsi="Times New Roman" w:cs="Times New Roman"/>
+          <w:sz w:val="24"/>
+          <w:szCs w:val="24"/>
+        </w:rPr>
+        <w:t>– auth</w:t>
+      </w:r>
+      <w:r>
+        <w:rPr>
+          <w:rFonts w:ascii="Times New Roman" w:hAnsi="Times New Roman" w:cs="Times New Roman"/>
+          <w:sz w:val="24"/>
+          <w:szCs w:val="24"/>
+          <w:lang w:val="en-GB"/>
+        </w:rPr>
+        <w:t>-</w:t>
+      </w:r>
+      <w:r>
+        <w:rPr>
+          <w:rFonts w:ascii="Times New Roman" w:hAnsi="Times New Roman" w:cs="Times New Roman"/>
+          <w:sz w:val="24"/>
+          <w:szCs w:val="24"/>
+        </w:rPr>
+        <w:t>service methods use axios to make HTTP requests. It also store</w:t>
+      </w:r>
+      <w:r>
+        <w:rPr>
+          <w:rFonts w:ascii="Times New Roman" w:hAnsi="Times New Roman" w:cs="Times New Roman"/>
+          <w:sz w:val="24"/>
+          <w:szCs w:val="24"/>
+          <w:lang w:val="en-GB"/>
+        </w:rPr>
+        <w:t>s</w:t>
+      </w:r>
+      <w:r>
+        <w:rPr>
+          <w:rFonts w:ascii="Times New Roman" w:hAnsi="Times New Roman" w:cs="Times New Roman"/>
+          <w:sz w:val="24"/>
+          <w:szCs w:val="24"/>
+        </w:rPr>
+        <w:t xml:space="preserve"> or get</w:t>
+      </w:r>
+      <w:r>
+        <w:rPr>
+          <w:rFonts w:ascii="Times New Roman" w:hAnsi="Times New Roman" w:cs="Times New Roman"/>
+          <w:sz w:val="24"/>
+          <w:szCs w:val="24"/>
+          <w:lang w:val="en-GB"/>
+        </w:rPr>
+        <w:t>s</w:t>
+      </w:r>
+      <w:r>
+        <w:rPr>
+          <w:rFonts w:ascii="Times New Roman" w:hAnsi="Times New Roman" w:cs="Times New Roman"/>
+          <w:sz w:val="24"/>
+          <w:szCs w:val="24"/>
+        </w:rPr>
+        <w:t xml:space="preserve"> JWT from Browser Local Storage inside these methods.</w:t>
+      </w:r>
+      <w:r>
+        <w:rPr>
+          <w:rFonts w:ascii="Times New Roman" w:hAnsi="Times New Roman" w:cs="Times New Roman"/>
+          <w:sz w:val="24"/>
+          <w:szCs w:val="24"/>
+          <w:lang w:val="en-GB"/>
+        </w:rPr>
+        <w:t xml:space="preserve"> (which will be advanced by storing the JWT in a cookie instead)</w:t>
+      </w:r>
+    </w:p>
+    <w:p>
+      <w:pPr>
+        <w:spacing w:line="480" w:lineRule="auto"/>
+        <w:rPr>
+          <w:rFonts w:ascii="Times New Roman" w:hAnsi="Times New Roman" w:cs="Times New Roman"/>
+          <w:sz w:val="24"/>
+          <w:szCs w:val="24"/>
+        </w:rPr>
+      </w:pPr>
+      <w:r>
+        <w:rPr>
+          <w:rFonts w:ascii="Times New Roman" w:hAnsi="Times New Roman" w:cs="Times New Roman"/>
+          <w:sz w:val="24"/>
+          <w:szCs w:val="24"/>
+        </w:rPr>
+        <w:t>– Profile component displays user information</w:t>
+      </w:r>
+      <w:r>
+        <w:rPr>
+          <w:rFonts w:ascii="Times New Roman" w:hAnsi="Times New Roman" w:cs="Times New Roman"/>
+          <w:sz w:val="24"/>
+          <w:szCs w:val="24"/>
+          <w:lang w:val="en-GB"/>
+        </w:rPr>
+        <w:t>, such as role/username/hashed password, etc.,</w:t>
+      </w:r>
+      <w:r>
+        <w:rPr>
+          <w:rFonts w:ascii="Times New Roman" w:hAnsi="Times New Roman" w:cs="Times New Roman"/>
+          <w:sz w:val="24"/>
+          <w:szCs w:val="24"/>
+        </w:rPr>
+        <w:t xml:space="preserve"> after the login.</w:t>
+      </w:r>
+    </w:p>
+    <w:p>
+      <w:pPr>
+        <w:spacing w:line="480" w:lineRule="auto"/>
+        <w:rPr>
+          <w:rFonts w:ascii="Times New Roman" w:hAnsi="Times New Roman" w:cs="Times New Roman"/>
+          <w:sz w:val="24"/>
+          <w:szCs w:val="24"/>
+        </w:rPr>
+      </w:pPr>
+      <w:r>
+        <w:rPr>
+          <w:rFonts w:ascii="Times New Roman" w:hAnsi="Times New Roman" w:cs="Times New Roman"/>
+          <w:sz w:val="24"/>
+          <w:szCs w:val="24"/>
+        </w:rPr>
+        <w:t xml:space="preserve">– </w:t>
+      </w:r>
+      <w:r>
+        <w:rPr>
+          <w:rFonts w:ascii="Times New Roman" w:hAnsi="Times New Roman" w:cs="Times New Roman"/>
+          <w:sz w:val="24"/>
+          <w:szCs w:val="24"/>
+        </w:rPr>
+        <w:t>board-admin-component</w:t>
+      </w:r>
+      <w:r>
+        <w:rPr>
+          <w:rFonts w:ascii="Times New Roman" w:hAnsi="Times New Roman" w:cs="Times New Roman"/>
+          <w:sz w:val="24"/>
+          <w:szCs w:val="24"/>
+        </w:rPr>
+        <w:t xml:space="preserve">, </w:t>
+      </w:r>
+      <w:r>
+        <w:rPr>
+          <w:rFonts w:ascii="Times New Roman" w:hAnsi="Times New Roman" w:cs="Times New Roman"/>
+          <w:sz w:val="24"/>
+          <w:szCs w:val="24"/>
+        </w:rPr>
+        <w:t>board-</w:t>
+      </w:r>
+      <w:r>
+        <w:rPr>
+          <w:rFonts w:ascii="Times New Roman" w:hAnsi="Times New Roman" w:cs="Times New Roman"/>
+          <w:sz w:val="24"/>
+          <w:szCs w:val="24"/>
+          <w:lang w:val="en-GB"/>
+        </w:rPr>
+        <w:t>moderator</w:t>
+      </w:r>
+      <w:r>
+        <w:rPr>
+          <w:rFonts w:ascii="Times New Roman" w:hAnsi="Times New Roman" w:cs="Times New Roman"/>
+          <w:sz w:val="24"/>
+          <w:szCs w:val="24"/>
+        </w:rPr>
+        <w:t>-component</w:t>
+      </w:r>
+      <w:r>
+        <w:rPr>
+          <w:rFonts w:ascii="Times New Roman" w:hAnsi="Times New Roman" w:cs="Times New Roman"/>
+          <w:sz w:val="24"/>
+          <w:szCs w:val="24"/>
+        </w:rPr>
+        <w:t xml:space="preserve">, </w:t>
+      </w:r>
+      <w:r>
+        <w:rPr>
+          <w:rFonts w:ascii="Times New Roman" w:hAnsi="Times New Roman" w:cs="Times New Roman"/>
+          <w:sz w:val="24"/>
+          <w:szCs w:val="24"/>
+        </w:rPr>
+        <w:t>board-</w:t>
+      </w:r>
+      <w:r>
+        <w:rPr>
+          <w:rFonts w:ascii="Times New Roman" w:hAnsi="Times New Roman" w:cs="Times New Roman"/>
+          <w:sz w:val="24"/>
+          <w:szCs w:val="24"/>
+          <w:lang w:val="en-GB"/>
+        </w:rPr>
+        <w:t>user</w:t>
+      </w:r>
+      <w:r>
+        <w:rPr>
+          <w:rFonts w:ascii="Times New Roman" w:hAnsi="Times New Roman" w:cs="Times New Roman"/>
+          <w:sz w:val="24"/>
+          <w:szCs w:val="24"/>
+        </w:rPr>
+        <w:t>-component</w:t>
+      </w:r>
+      <w:r>
+        <w:rPr>
+          <w:rFonts w:ascii="Times New Roman" w:hAnsi="Times New Roman" w:cs="Times New Roman"/>
+          <w:sz w:val="24"/>
+          <w:szCs w:val="24"/>
+        </w:rPr>
+        <w:t>components will be displayed by state user</w:t>
+      </w:r>
+      <w:r>
+        <w:rPr>
+          <w:rFonts w:ascii="Times New Roman" w:hAnsi="Times New Roman" w:cs="Times New Roman"/>
+          <w:sz w:val="24"/>
+          <w:szCs w:val="24"/>
+          <w:lang w:val="en-GB"/>
+        </w:rPr>
+        <w:t>-</w:t>
+      </w:r>
+      <w:r>
+        <w:rPr>
+          <w:rFonts w:ascii="Times New Roman" w:hAnsi="Times New Roman" w:cs="Times New Roman"/>
+          <w:sz w:val="24"/>
+          <w:szCs w:val="24"/>
+        </w:rPr>
+        <w:t>roles</w:t>
+      </w:r>
+      <w:r>
+        <w:rPr>
+          <w:rFonts w:ascii="Times New Roman" w:hAnsi="Times New Roman" w:cs="Times New Roman"/>
+          <w:sz w:val="24"/>
+          <w:szCs w:val="24"/>
+          <w:lang w:val="en-GB"/>
+        </w:rPr>
+        <w:t>, which sets the roles of each user of the website</w:t>
+      </w:r>
+      <w:r>
+        <w:rPr>
+          <w:rFonts w:ascii="Times New Roman" w:hAnsi="Times New Roman" w:cs="Times New Roman"/>
+          <w:sz w:val="24"/>
+          <w:szCs w:val="24"/>
+        </w:rPr>
+        <w:t xml:space="preserve">. </w:t>
+      </w:r>
+      <w:r>
+        <w:rPr>
+          <w:rFonts w:ascii="Times New Roman" w:hAnsi="Times New Roman" w:cs="Times New Roman"/>
+          <w:sz w:val="24"/>
+          <w:szCs w:val="24"/>
+          <w:lang w:val="en-GB"/>
+        </w:rPr>
+        <w:t>U</w:t>
+      </w:r>
+      <w:r>
+        <w:rPr>
+          <w:rFonts w:ascii="Times New Roman" w:hAnsi="Times New Roman" w:cs="Times New Roman"/>
+          <w:sz w:val="24"/>
+          <w:szCs w:val="24"/>
+        </w:rPr>
+        <w:t xml:space="preserve">ser.service </w:t>
+      </w:r>
+      <w:r>
+        <w:rPr>
+          <w:rFonts w:ascii="Times New Roman" w:hAnsi="Times New Roman" w:cs="Times New Roman"/>
+          <w:sz w:val="24"/>
+          <w:szCs w:val="24"/>
+          <w:lang w:val="en-GB"/>
+        </w:rPr>
+        <w:t xml:space="preserve">is used </w:t>
+      </w:r>
+      <w:r>
+        <w:rPr>
+          <w:rFonts w:ascii="Times New Roman" w:hAnsi="Times New Roman" w:cs="Times New Roman"/>
+          <w:sz w:val="24"/>
+          <w:szCs w:val="24"/>
+        </w:rPr>
+        <w:t>to access protected resources from Web API</w:t>
+      </w:r>
+      <w:r>
+        <w:rPr>
+          <w:rFonts w:ascii="Times New Roman" w:hAnsi="Times New Roman" w:cs="Times New Roman"/>
+          <w:sz w:val="24"/>
+          <w:szCs w:val="24"/>
+          <w:lang w:val="en-GB"/>
+        </w:rPr>
+        <w:t xml:space="preserve"> and it </w:t>
+      </w:r>
+      <w:r>
+        <w:rPr>
+          <w:rFonts w:ascii="Times New Roman" w:hAnsi="Times New Roman" w:cs="Times New Roman"/>
+          <w:sz w:val="24"/>
+          <w:szCs w:val="24"/>
+        </w:rPr>
+        <w:t xml:space="preserve">uses auth-header() helper function to add JWT to HTTP header. </w:t>
+      </w:r>
+      <w:r>
+        <w:rPr>
+          <w:rFonts w:ascii="Times New Roman" w:hAnsi="Times New Roman" w:cs="Times New Roman"/>
+          <w:sz w:val="24"/>
+          <w:szCs w:val="24"/>
+          <w:lang w:val="en-GB"/>
+        </w:rPr>
+        <w:t>A</w:t>
+      </w:r>
+      <w:r>
+        <w:rPr>
+          <w:rFonts w:ascii="Times New Roman" w:hAnsi="Times New Roman" w:cs="Times New Roman"/>
+          <w:sz w:val="24"/>
+          <w:szCs w:val="24"/>
+        </w:rPr>
+        <w:t>uth-header() returns an object containing the JWT of the currently logged in user from Local Storage.</w:t>
+      </w:r>
+      <w:r>
+        <w:rPr>
+          <w:rFonts w:ascii="Times New Roman" w:hAnsi="Times New Roman" w:cs="Times New Roman"/>
+          <w:sz w:val="24"/>
+          <w:szCs w:val="24"/>
+          <w:lang w:val="en-GB"/>
+        </w:rPr>
+        <w:t xml:space="preserve"> In order the services with the CRUD methods to work, as a parameter to each of them, </w:t>
+      </w:r>
+      <w:r>
+        <w:rPr>
+          <w:rFonts w:ascii="Times New Roman" w:hAnsi="Times New Roman" w:cs="Times New Roman"/>
+          <w:sz w:val="24"/>
+          <w:szCs w:val="24"/>
+          <w:lang w:val="en-GB"/>
+        </w:rPr>
+        <w:t>{ headers: authHeader() }</w:t>
+      </w:r>
+      <w:r>
+        <w:rPr>
+          <w:rFonts w:ascii="Times New Roman" w:hAnsi="Times New Roman" w:cs="Times New Roman"/>
+          <w:sz w:val="24"/>
+          <w:szCs w:val="24"/>
+          <w:lang w:val="en-GB"/>
+        </w:rPr>
+        <w:t xml:space="preserve"> needs to be added.</w:t>
+      </w:r>
+    </w:p>
+    <w:p>
+      <w:pPr>
+        <w:spacing w:line="480" w:lineRule="auto"/>
+        <w:rPr>
+          <w:rFonts w:ascii="Times New Roman" w:hAnsi="Times New Roman" w:cs="Times New Roman"/>
+          <w:sz w:val="24"/>
+          <w:szCs w:val="24"/>
+        </w:rPr>
+      </w:pPr>
+    </w:p>
+    <w:p>
+      <w:pPr>
+        <w:spacing w:line="480" w:lineRule="auto"/>
         <w:rPr>
           <w:rFonts w:ascii="Times New Roman" w:hAnsi="Times New Roman" w:cs="Times New Roman"/>
           <w:b/>
@@ -3098,10 +4164,11 @@
           <w:u w:val="single"/>
           <w:lang w:val="en-US"/>
         </w:rPr>
-        <w:t xml:space="preserve"> and </w:t>
-      </w:r>
-      <w:proofErr w:type="spellStart"/>
-      <w:r>
+      </w:pPr>
+    </w:p>
+    <w:p>
+      <w:pPr>
+        <w:spacing w:line="480" w:lineRule="auto"/>
         <w:rPr>
           <w:rFonts w:ascii="Times New Roman" w:hAnsi="Times New Roman" w:cs="Times New Roman"/>
           <w:b/>
@@ -3111,10 +4178,11 @@
           <w:u w:val="single"/>
           <w:lang w:val="en-US"/>
         </w:rPr>
-        <w:t>Autthentication</w:t>
-      </w:r>
-      <w:proofErr w:type="spellEnd"/>
-      <w:r>
+      </w:pPr>
+    </w:p>
+    <w:p>
+      <w:pPr>
+        <w:spacing w:line="480" w:lineRule="auto"/>
         <w:rPr>
           <w:rFonts w:ascii="Times New Roman" w:hAnsi="Times New Roman" w:cs="Times New Roman"/>
           <w:b/>
@@ -3124,1422 +4192,8 @@
           <w:u w:val="single"/>
           <w:lang w:val="en-US"/>
         </w:rPr>
-        <w:t xml:space="preserve"> explanation:</w:t>
-      </w:r>
-    </w:p>
-    <w:p>
-      <w:pPr>
-        <w:spacing w:line="480" w:lineRule="auto"/>
-        <w:rPr>
-          <w:rFonts w:ascii="Times New Roman" w:hAnsi="Times New Roman" w:cs="Times New Roman"/>
-          <w:sz w:val="24"/>
-          <w:szCs w:val="24"/>
-          <w:lang w:val="en-US"/>
-        </w:rPr>
-      </w:pPr>
-      <w:r>
-        <w:rPr>
-          <w:rFonts w:ascii="Times New Roman" w:hAnsi="Times New Roman" w:cs="Times New Roman"/>
-          <w:sz w:val="24"/>
-          <w:szCs w:val="24"/>
-          <w:lang w:val="en-US"/>
-        </w:rPr>
-        <w:t>For the implementation of the authorization and the authentication I use OAuth(an</w:t>
-      </w:r>
-      <w:r>
-        <w:rPr>
-          <w:rFonts w:ascii="Times New Roman" w:hAnsi="Times New Roman" w:cs="Times New Roman"/>
-          <w:sz w:val="24"/>
-          <w:szCs w:val="24"/>
-          <w:lang w:val="en-US"/>
-        </w:rPr>
-        <w:t xml:space="preserve"> authorization framework for REST/APIs</w:t>
-      </w:r>
-      <w:r>
-        <w:rPr>
-          <w:rFonts w:ascii="Times New Roman" w:hAnsi="Times New Roman" w:cs="Times New Roman"/>
-          <w:sz w:val="24"/>
-          <w:szCs w:val="24"/>
-          <w:lang w:val="en-US"/>
-        </w:rPr>
-        <w:t>)</w:t>
-      </w:r>
-      <w:r>
-        <w:rPr>
-          <w:rFonts w:ascii="Times New Roman" w:hAnsi="Times New Roman" w:cs="Times New Roman"/>
-          <w:sz w:val="24"/>
-          <w:szCs w:val="24"/>
-          <w:lang w:val="en-US"/>
-        </w:rPr>
-        <w:t>. It enables apps to obtain limited access to a user's data without giving away a user's password</w:t>
-      </w:r>
-      <w:r>
-        <w:rPr>
-          <w:rFonts w:ascii="Times New Roman" w:hAnsi="Times New Roman" w:cs="Times New Roman"/>
-          <w:sz w:val="24"/>
-          <w:szCs w:val="24"/>
-          <w:lang w:val="en-US"/>
-        </w:rPr>
-        <w:t xml:space="preserve"> because it is hashed</w:t>
-      </w:r>
-      <w:r>
-        <w:rPr>
-          <w:rFonts w:ascii="Times New Roman" w:hAnsi="Times New Roman" w:cs="Times New Roman"/>
-          <w:sz w:val="24"/>
-          <w:szCs w:val="24"/>
-          <w:lang w:val="en-US"/>
-        </w:rPr>
-        <w:t>.</w:t>
-      </w:r>
-      <w:r>
-        <w:rPr>
-          <w:rFonts w:ascii="Times New Roman" w:hAnsi="Times New Roman" w:cs="Times New Roman"/>
-          <w:sz w:val="24"/>
-          <w:szCs w:val="24"/>
-          <w:lang w:val="en-US"/>
-        </w:rPr>
-        <w:t xml:space="preserve"> This framework is guaranteed to be the</w:t>
-      </w:r>
-      <w:r>
-        <w:rPr>
-          <w:rFonts w:ascii="Times New Roman" w:hAnsi="Times New Roman" w:cs="Times New Roman"/>
-          <w:sz w:val="24"/>
-          <w:szCs w:val="24"/>
-          <w:lang w:val="en-US"/>
-        </w:rPr>
-        <w:t xml:space="preserve"> most secure flow because you can authenticate the client to redeem the authorization grant, and tokens are never passed through a user-agent.</w:t>
-      </w:r>
-    </w:p>
-    <w:p>
-      <w:pPr>
-        <w:spacing w:line="480" w:lineRule="auto"/>
-        <w:rPr>
-          <w:rFonts w:ascii="Times New Roman" w:hAnsi="Times New Roman" w:cs="Times New Roman"/>
-          <w:b/>
-          <w:bCs/>
-          <w:sz w:val="24"/>
-          <w:szCs w:val="24"/>
-          <w:u w:val="single"/>
-          <w:lang w:val="en-US"/>
-        </w:rPr>
-      </w:pPr>
-      <w:r>
-        <w:rPr>
-          <w:rFonts w:ascii="Times New Roman" w:hAnsi="Times New Roman" w:cs="Times New Roman"/>
-          <w:b/>
-          <w:bCs/>
-          <w:sz w:val="24"/>
-          <w:szCs w:val="24"/>
-          <w:u w:val="single"/>
-          <w:lang w:val="en-US"/>
-        </w:rPr>
-        <w:t>Backend:</w:t>
-      </w:r>
-    </w:p>
-    <w:p>
-      <w:pPr>
-        <w:spacing w:line="480" w:lineRule="auto"/>
-        <w:rPr>
-          <w:rFonts w:ascii="Times New Roman" w:hAnsi="Times New Roman" w:cs="Times New Roman"/>
-          <w:sz w:val="24"/>
-          <w:szCs w:val="24"/>
-          <w:u w:val="single"/>
-          <w:lang w:val="en-US"/>
-        </w:rPr>
-      </w:pPr>
-      <w:r>
-        <w:rPr>
-          <w:rFonts w:ascii="Times New Roman" w:hAnsi="Times New Roman" w:cs="Times New Roman"/>
-          <w:sz w:val="24"/>
-          <w:szCs w:val="24"/>
-          <w:u w:val="single"/>
-          <w:lang w:val="en-US"/>
-        </w:rPr>
-        <w:t>Spring Security</w:t>
-      </w:r>
-      <w:r>
-        <w:rPr>
-          <w:rFonts w:ascii="Times New Roman" w:hAnsi="Times New Roman" w:cs="Times New Roman"/>
-          <w:sz w:val="24"/>
-          <w:szCs w:val="24"/>
-          <w:u w:val="single"/>
-          <w:lang w:val="en-US"/>
-        </w:rPr>
-        <w:t>:</w:t>
-      </w:r>
-    </w:p>
-    <w:p>
-      <w:pPr>
-        <w:spacing w:line="480" w:lineRule="auto"/>
-        <w:rPr>
-          <w:rFonts w:ascii="Times New Roman" w:hAnsi="Times New Roman" w:cs="Times New Roman"/>
-          <w:sz w:val="24"/>
-          <w:szCs w:val="24"/>
-          <w:lang w:val="en-US"/>
-        </w:rPr>
-      </w:pPr>
-      <w:r>
-        <w:rPr>
-          <w:rFonts w:ascii="Times New Roman" w:hAnsi="Times New Roman" w:cs="Times New Roman"/>
-          <w:sz w:val="24"/>
-          <w:szCs w:val="24"/>
-          <w:lang w:val="en-US"/>
-        </w:rPr>
-        <w:t xml:space="preserve">– </w:t>
-      </w:r>
-      <w:proofErr w:type="spellStart"/>
-      <w:r>
-        <w:rPr>
-          <w:rFonts w:ascii="Times New Roman" w:hAnsi="Times New Roman" w:cs="Times New Roman"/>
-          <w:sz w:val="24"/>
-          <w:szCs w:val="24"/>
-          <w:lang w:val="en-US"/>
-        </w:rPr>
-        <w:t>WebSecurityConfig</w:t>
-      </w:r>
-      <w:proofErr w:type="spellEnd"/>
-      <w:r>
-        <w:rPr>
-          <w:rFonts w:ascii="Times New Roman" w:hAnsi="Times New Roman" w:cs="Times New Roman"/>
-          <w:sz w:val="24"/>
-          <w:szCs w:val="24"/>
-          <w:lang w:val="en-US"/>
-        </w:rPr>
-        <w:t xml:space="preserve"> is the </w:t>
-      </w:r>
-      <w:r>
-        <w:rPr>
-          <w:rFonts w:ascii="Times New Roman" w:hAnsi="Times New Roman" w:cs="Times New Roman"/>
-          <w:sz w:val="24"/>
-          <w:szCs w:val="24"/>
-          <w:lang w:val="en-US"/>
-        </w:rPr>
-        <w:t>most important feature</w:t>
-      </w:r>
-      <w:r>
-        <w:rPr>
-          <w:rFonts w:ascii="Times New Roman" w:hAnsi="Times New Roman" w:cs="Times New Roman"/>
-          <w:sz w:val="24"/>
-          <w:szCs w:val="24"/>
-          <w:lang w:val="en-US"/>
-        </w:rPr>
-        <w:t xml:space="preserve"> of </w:t>
-      </w:r>
-      <w:r>
-        <w:rPr>
-          <w:rFonts w:ascii="Times New Roman" w:hAnsi="Times New Roman" w:cs="Times New Roman"/>
-          <w:sz w:val="24"/>
-          <w:szCs w:val="24"/>
-          <w:lang w:val="en-US"/>
-        </w:rPr>
-        <w:t>the</w:t>
-      </w:r>
-      <w:r>
-        <w:rPr>
-          <w:rFonts w:ascii="Times New Roman" w:hAnsi="Times New Roman" w:cs="Times New Roman"/>
-          <w:sz w:val="24"/>
-          <w:szCs w:val="24"/>
-          <w:lang w:val="en-US"/>
-        </w:rPr>
-        <w:t xml:space="preserve"> security implementation</w:t>
-      </w:r>
-      <w:r>
-        <w:rPr>
-          <w:rFonts w:ascii="Times New Roman" w:hAnsi="Times New Roman" w:cs="Times New Roman"/>
-          <w:sz w:val="24"/>
-          <w:szCs w:val="24"/>
-          <w:lang w:val="en-US"/>
-        </w:rPr>
-        <w:t xml:space="preserve">, which </w:t>
-      </w:r>
-      <w:r>
-        <w:rPr>
-          <w:rFonts w:ascii="Times New Roman" w:hAnsi="Times New Roman" w:cs="Times New Roman"/>
-          <w:sz w:val="24"/>
-          <w:szCs w:val="24"/>
-          <w:lang w:val="en-US"/>
-        </w:rPr>
-        <w:t xml:space="preserve">provides </w:t>
-      </w:r>
-      <w:proofErr w:type="spellStart"/>
-      <w:r>
-        <w:rPr>
-          <w:rFonts w:ascii="Times New Roman" w:hAnsi="Times New Roman" w:cs="Times New Roman"/>
-          <w:sz w:val="24"/>
-          <w:szCs w:val="24"/>
-          <w:lang w:val="en-US"/>
-        </w:rPr>
-        <w:t>HttpSecurity</w:t>
-      </w:r>
-      <w:proofErr w:type="spellEnd"/>
-      <w:r>
-        <w:rPr>
-          <w:rFonts w:ascii="Times New Roman" w:hAnsi="Times New Roman" w:cs="Times New Roman"/>
-          <w:sz w:val="24"/>
-          <w:szCs w:val="24"/>
-          <w:lang w:val="en-US"/>
-        </w:rPr>
-        <w:t xml:space="preserve"> configurations</w:t>
-      </w:r>
-      <w:r>
-        <w:rPr>
-          <w:rFonts w:ascii="Times New Roman" w:hAnsi="Times New Roman" w:cs="Times New Roman"/>
-          <w:sz w:val="24"/>
-          <w:szCs w:val="24"/>
-          <w:lang w:val="en-US"/>
-        </w:rPr>
-        <w:t>.</w:t>
-      </w:r>
-    </w:p>
-    <w:p>
-      <w:pPr>
-        <w:spacing w:line="480" w:lineRule="auto"/>
-        <w:rPr>
-          <w:rFonts w:ascii="Times New Roman" w:hAnsi="Times New Roman" w:cs="Times New Roman"/>
-          <w:sz w:val="24"/>
-          <w:szCs w:val="24"/>
-          <w:lang w:val="en-US"/>
-        </w:rPr>
-      </w:pPr>
-      <w:r>
-        <w:rPr>
-          <w:rFonts w:ascii="Times New Roman" w:hAnsi="Times New Roman" w:cs="Times New Roman"/>
-          <w:sz w:val="24"/>
-          <w:szCs w:val="24"/>
-          <w:lang w:val="en-US"/>
-        </w:rPr>
-        <w:t xml:space="preserve">– </w:t>
-      </w:r>
-      <w:proofErr w:type="spellStart"/>
-      <w:r>
-        <w:rPr>
-          <w:rFonts w:ascii="Times New Roman" w:hAnsi="Times New Roman" w:cs="Times New Roman"/>
-          <w:sz w:val="24"/>
-          <w:szCs w:val="24"/>
-          <w:lang w:val="en-US"/>
-        </w:rPr>
-        <w:t>UserDetailsService</w:t>
-      </w:r>
-      <w:proofErr w:type="spellEnd"/>
-      <w:r>
-        <w:rPr>
-          <w:rFonts w:ascii="Times New Roman" w:hAnsi="Times New Roman" w:cs="Times New Roman"/>
-          <w:sz w:val="24"/>
-          <w:szCs w:val="24"/>
-          <w:lang w:val="en-US"/>
-        </w:rPr>
-        <w:t xml:space="preserve"> interface has a method to load </w:t>
-      </w:r>
-      <w:r>
-        <w:rPr>
-          <w:rFonts w:ascii="Times New Roman" w:hAnsi="Times New Roman" w:cs="Times New Roman"/>
-          <w:sz w:val="24"/>
-          <w:szCs w:val="24"/>
-          <w:lang w:val="en-US"/>
-        </w:rPr>
-        <w:t>u</w:t>
-      </w:r>
-      <w:r>
-        <w:rPr>
-          <w:rFonts w:ascii="Times New Roman" w:hAnsi="Times New Roman" w:cs="Times New Roman"/>
-          <w:sz w:val="24"/>
-          <w:szCs w:val="24"/>
-          <w:lang w:val="en-US"/>
-        </w:rPr>
-        <w:t xml:space="preserve">ser by username and returns a </w:t>
-      </w:r>
-      <w:proofErr w:type="spellStart"/>
-      <w:r>
-        <w:rPr>
-          <w:rFonts w:ascii="Times New Roman" w:hAnsi="Times New Roman" w:cs="Times New Roman"/>
-          <w:sz w:val="24"/>
-          <w:szCs w:val="24"/>
-          <w:lang w:val="en-US"/>
-        </w:rPr>
-        <w:t>UserDetails</w:t>
-      </w:r>
-      <w:proofErr w:type="spellEnd"/>
-      <w:r>
-        <w:rPr>
-          <w:rFonts w:ascii="Times New Roman" w:hAnsi="Times New Roman" w:cs="Times New Roman"/>
-          <w:sz w:val="24"/>
-          <w:szCs w:val="24"/>
-          <w:lang w:val="en-US"/>
-        </w:rPr>
-        <w:t xml:space="preserve"> object that Spring Security can use for authentication and validation.</w:t>
-      </w:r>
-    </w:p>
-    <w:p>
-      <w:pPr>
-        <w:spacing w:line="480" w:lineRule="auto"/>
-        <w:rPr>
-          <w:rFonts w:ascii="Times New Roman" w:hAnsi="Times New Roman" w:cs="Times New Roman"/>
-          <w:sz w:val="24"/>
-          <w:szCs w:val="24"/>
-          <w:lang w:val="en-US"/>
-        </w:rPr>
-      </w:pPr>
-      <w:r>
-        <w:rPr>
-          <w:rFonts w:ascii="Times New Roman" w:hAnsi="Times New Roman" w:cs="Times New Roman"/>
-          <w:sz w:val="24"/>
-          <w:szCs w:val="24"/>
-          <w:lang w:val="en-US"/>
-        </w:rPr>
-        <w:t xml:space="preserve">– </w:t>
-      </w:r>
-      <w:proofErr w:type="spellStart"/>
-      <w:r>
-        <w:rPr>
-          <w:rFonts w:ascii="Times New Roman" w:hAnsi="Times New Roman" w:cs="Times New Roman"/>
-          <w:sz w:val="24"/>
-          <w:szCs w:val="24"/>
-          <w:lang w:val="en-US"/>
-        </w:rPr>
-        <w:t>UserDetails</w:t>
-      </w:r>
-      <w:proofErr w:type="spellEnd"/>
-      <w:r>
-        <w:rPr>
-          <w:rFonts w:ascii="Times New Roman" w:hAnsi="Times New Roman" w:cs="Times New Roman"/>
-          <w:sz w:val="24"/>
-          <w:szCs w:val="24"/>
-          <w:lang w:val="en-US"/>
-        </w:rPr>
-        <w:t xml:space="preserve"> class</w:t>
-      </w:r>
-      <w:r>
-        <w:rPr>
-          <w:rFonts w:ascii="Times New Roman" w:hAnsi="Times New Roman" w:cs="Times New Roman"/>
-          <w:sz w:val="24"/>
-          <w:szCs w:val="24"/>
-          <w:lang w:val="en-US"/>
-        </w:rPr>
-        <w:t xml:space="preserve"> contains </w:t>
-      </w:r>
-      <w:r>
-        <w:rPr>
-          <w:rFonts w:ascii="Times New Roman" w:hAnsi="Times New Roman" w:cs="Times New Roman"/>
-          <w:sz w:val="24"/>
-          <w:szCs w:val="24"/>
-          <w:lang w:val="en-US"/>
-        </w:rPr>
-        <w:t>the credentials of a user</w:t>
-      </w:r>
-      <w:r>
-        <w:rPr>
-          <w:rFonts w:ascii="Times New Roman" w:hAnsi="Times New Roman" w:cs="Times New Roman"/>
-          <w:sz w:val="24"/>
-          <w:szCs w:val="24"/>
-          <w:lang w:val="en-US"/>
-        </w:rPr>
-        <w:t xml:space="preserve"> (such as: username, password, authorities) to build an Authentication object.</w:t>
-      </w:r>
-    </w:p>
-    <w:p>
-      <w:pPr>
-        <w:spacing w:line="480" w:lineRule="auto"/>
-        <w:rPr>
-          <w:rFonts w:ascii="Times New Roman" w:hAnsi="Times New Roman" w:cs="Times New Roman"/>
-          <w:sz w:val="24"/>
-          <w:szCs w:val="24"/>
-          <w:lang w:val="en-US"/>
-        </w:rPr>
-      </w:pPr>
-      <w:r>
-        <w:rPr>
-          <w:rFonts w:ascii="Times New Roman" w:hAnsi="Times New Roman" w:cs="Times New Roman"/>
-          <w:sz w:val="24"/>
-          <w:szCs w:val="24"/>
-          <w:lang w:val="en-US"/>
-        </w:rPr>
-        <w:t xml:space="preserve">– </w:t>
-      </w:r>
-      <w:proofErr w:type="spellStart"/>
-      <w:r>
-        <w:rPr>
-          <w:rFonts w:ascii="Times New Roman" w:hAnsi="Times New Roman" w:cs="Times New Roman"/>
-          <w:sz w:val="24"/>
-          <w:szCs w:val="24"/>
-          <w:lang w:val="en-US"/>
-        </w:rPr>
-        <w:t>UsernamePasswordAuthenticationToken</w:t>
-      </w:r>
-      <w:proofErr w:type="spellEnd"/>
-      <w:r>
-        <w:rPr>
-          <w:rFonts w:ascii="Times New Roman" w:hAnsi="Times New Roman" w:cs="Times New Roman"/>
-          <w:sz w:val="24"/>
-          <w:szCs w:val="24"/>
-          <w:lang w:val="en-US"/>
-        </w:rPr>
-        <w:t xml:space="preserve"> gets {username, password} from login </w:t>
-      </w:r>
-      <w:r>
-        <w:rPr>
-          <w:rFonts w:ascii="Times New Roman" w:hAnsi="Times New Roman" w:cs="Times New Roman"/>
-          <w:sz w:val="24"/>
-          <w:szCs w:val="24"/>
-          <w:lang w:val="en-US"/>
-        </w:rPr>
-        <w:t>r</w:t>
-      </w:r>
-      <w:r>
-        <w:rPr>
-          <w:rFonts w:ascii="Times New Roman" w:hAnsi="Times New Roman" w:cs="Times New Roman"/>
-          <w:sz w:val="24"/>
-          <w:szCs w:val="24"/>
-          <w:lang w:val="en-US"/>
-        </w:rPr>
-        <w:t xml:space="preserve">equest, </w:t>
-      </w:r>
-      <w:proofErr w:type="spellStart"/>
-      <w:r>
-        <w:rPr>
-          <w:rFonts w:ascii="Times New Roman" w:hAnsi="Times New Roman" w:cs="Times New Roman"/>
-          <w:sz w:val="24"/>
-          <w:szCs w:val="24"/>
-          <w:lang w:val="en-US"/>
-        </w:rPr>
-        <w:t>AuthenticationManager</w:t>
-      </w:r>
-      <w:proofErr w:type="spellEnd"/>
-      <w:r>
-        <w:rPr>
-          <w:rFonts w:ascii="Times New Roman" w:hAnsi="Times New Roman" w:cs="Times New Roman"/>
-          <w:sz w:val="24"/>
-          <w:szCs w:val="24"/>
-          <w:lang w:val="en-US"/>
-        </w:rPr>
-        <w:t xml:space="preserve"> will use it to authenticate a login account.</w:t>
-      </w:r>
-    </w:p>
-    <w:p>
-      <w:pPr>
-        <w:spacing w:line="480" w:lineRule="auto"/>
-        <w:rPr>
-          <w:rFonts w:ascii="Times New Roman" w:hAnsi="Times New Roman" w:cs="Times New Roman"/>
-          <w:sz w:val="24"/>
-          <w:szCs w:val="24"/>
-          <w:lang w:val="en-US"/>
-        </w:rPr>
-      </w:pPr>
-      <w:r>
-        <w:rPr>
-          <w:rFonts w:ascii="Times New Roman" w:hAnsi="Times New Roman" w:cs="Times New Roman"/>
-          <w:sz w:val="24"/>
-          <w:szCs w:val="24"/>
-          <w:lang w:val="en-US"/>
-        </w:rPr>
-        <w:t xml:space="preserve">– </w:t>
-      </w:r>
-      <w:proofErr w:type="spellStart"/>
-      <w:r>
-        <w:rPr>
-          <w:rFonts w:ascii="Times New Roman" w:hAnsi="Times New Roman" w:cs="Times New Roman"/>
-          <w:sz w:val="24"/>
-          <w:szCs w:val="24"/>
-          <w:lang w:val="en-US"/>
-        </w:rPr>
-        <w:t>AuthenticationManager</w:t>
-      </w:r>
-      <w:proofErr w:type="spellEnd"/>
-      <w:r>
-        <w:rPr>
-          <w:rFonts w:ascii="Times New Roman" w:hAnsi="Times New Roman" w:cs="Times New Roman"/>
-          <w:sz w:val="24"/>
-          <w:szCs w:val="24"/>
-          <w:lang w:val="en-US"/>
-        </w:rPr>
-        <w:t xml:space="preserve"> to validate</w:t>
-      </w:r>
-      <w:r>
-        <w:rPr>
-          <w:rFonts w:ascii="Times New Roman" w:hAnsi="Times New Roman" w:cs="Times New Roman"/>
-          <w:sz w:val="24"/>
-          <w:szCs w:val="24"/>
-          <w:lang w:val="en-US"/>
-        </w:rPr>
-        <w:t>s</w:t>
-      </w:r>
-      <w:r>
-        <w:rPr>
-          <w:rFonts w:ascii="Times New Roman" w:hAnsi="Times New Roman" w:cs="Times New Roman"/>
-          <w:sz w:val="24"/>
-          <w:szCs w:val="24"/>
-          <w:lang w:val="en-US"/>
-        </w:rPr>
-        <w:t xml:space="preserve"> </w:t>
-      </w:r>
-      <w:proofErr w:type="spellStart"/>
-      <w:r>
-        <w:rPr>
-          <w:rFonts w:ascii="Times New Roman" w:hAnsi="Times New Roman" w:cs="Times New Roman"/>
-          <w:sz w:val="24"/>
-          <w:szCs w:val="24"/>
-          <w:lang w:val="en-US"/>
-        </w:rPr>
-        <w:t>UsernamePasswordAuthenticationToken</w:t>
-      </w:r>
-      <w:proofErr w:type="spellEnd"/>
-      <w:r>
-        <w:rPr>
-          <w:rFonts w:ascii="Times New Roman" w:hAnsi="Times New Roman" w:cs="Times New Roman"/>
-          <w:sz w:val="24"/>
-          <w:szCs w:val="24"/>
-          <w:lang w:val="en-US"/>
-        </w:rPr>
-        <w:t xml:space="preserve"> object. </w:t>
-      </w:r>
-    </w:p>
-    <w:p>
-      <w:pPr>
-        <w:spacing w:line="480" w:lineRule="auto"/>
-        <w:rPr>
-          <w:rFonts w:ascii="Times New Roman" w:hAnsi="Times New Roman" w:cs="Times New Roman"/>
-          <w:sz w:val="24"/>
-          <w:szCs w:val="24"/>
-          <w:lang w:val="en-US"/>
-        </w:rPr>
-      </w:pPr>
-      <w:r>
-        <w:rPr>
-          <w:rFonts w:ascii="Times New Roman" w:hAnsi="Times New Roman" w:cs="Times New Roman"/>
-          <w:sz w:val="24"/>
-          <w:szCs w:val="24"/>
-          <w:lang w:val="en-US"/>
-        </w:rPr>
-        <w:t xml:space="preserve">– </w:t>
-      </w:r>
-      <w:proofErr w:type="spellStart"/>
-      <w:r>
-        <w:rPr>
-          <w:rFonts w:ascii="Times New Roman" w:hAnsi="Times New Roman" w:cs="Times New Roman"/>
-          <w:sz w:val="24"/>
-          <w:szCs w:val="24"/>
-          <w:lang w:val="en-US"/>
-        </w:rPr>
-        <w:t>AuthenticationEntryPoint</w:t>
-      </w:r>
-      <w:proofErr w:type="spellEnd"/>
-      <w:r>
-        <w:rPr>
-          <w:rFonts w:ascii="Times New Roman" w:hAnsi="Times New Roman" w:cs="Times New Roman"/>
-          <w:sz w:val="24"/>
-          <w:szCs w:val="24"/>
-          <w:lang w:val="en-US"/>
-        </w:rPr>
-        <w:t xml:space="preserve"> will catch unauthorized error and return a 401 when Clients access protected resources without authentication.</w:t>
-      </w:r>
-    </w:p>
-    <w:p>
-      <w:pPr>
-        <w:spacing w:line="480" w:lineRule="auto"/>
-        <w:rPr>
-          <w:rFonts w:ascii="Times New Roman" w:hAnsi="Times New Roman" w:cs="Times New Roman"/>
-          <w:sz w:val="24"/>
-          <w:szCs w:val="24"/>
-          <w:lang w:val="en-US"/>
-        </w:rPr>
-      </w:pPr>
-      <w:r>
-        <w:rPr>
-          <w:rFonts w:ascii="Times New Roman" w:hAnsi="Times New Roman" w:cs="Times New Roman"/>
-          <w:sz w:val="24"/>
-          <w:szCs w:val="24"/>
-          <w:lang w:val="en-US"/>
-        </w:rPr>
-        <w:t>–</w:t>
-      </w:r>
-      <w:r>
-        <w:rPr>
-          <w:rFonts w:ascii="Times New Roman" w:hAnsi="Times New Roman" w:cs="Times New Roman"/>
-          <w:sz w:val="24"/>
-          <w:szCs w:val="24"/>
-          <w:lang w:val="en-US"/>
-        </w:rPr>
-        <w:t xml:space="preserve"> </w:t>
-      </w:r>
-      <w:proofErr w:type="spellStart"/>
-      <w:r>
-        <w:rPr>
-          <w:rFonts w:ascii="Times New Roman" w:hAnsi="Times New Roman" w:cs="Times New Roman"/>
-          <w:sz w:val="24"/>
-          <w:szCs w:val="24"/>
-          <w:lang w:val="en-US"/>
-        </w:rPr>
-        <w:t>UserRepository</w:t>
-      </w:r>
-      <w:proofErr w:type="spellEnd"/>
-      <w:r>
-        <w:rPr>
-          <w:rFonts w:ascii="Times New Roman" w:hAnsi="Times New Roman" w:cs="Times New Roman"/>
-          <w:sz w:val="24"/>
-          <w:szCs w:val="24"/>
-          <w:lang w:val="en-US"/>
-        </w:rPr>
-        <w:t xml:space="preserve"> &amp; </w:t>
-      </w:r>
-      <w:proofErr w:type="spellStart"/>
-      <w:r>
-        <w:rPr>
-          <w:rFonts w:ascii="Times New Roman" w:hAnsi="Times New Roman" w:cs="Times New Roman"/>
-          <w:sz w:val="24"/>
-          <w:szCs w:val="24"/>
-          <w:lang w:val="en-US"/>
-        </w:rPr>
-        <w:t>RoleRepository</w:t>
-      </w:r>
-      <w:proofErr w:type="spellEnd"/>
-      <w:r>
-        <w:rPr>
-          <w:rFonts w:ascii="Times New Roman" w:hAnsi="Times New Roman" w:cs="Times New Roman"/>
-          <w:sz w:val="24"/>
-          <w:szCs w:val="24"/>
-          <w:lang w:val="en-US"/>
-        </w:rPr>
-        <w:t xml:space="preserve"> to work with Database, will be imported into </w:t>
-      </w:r>
-      <w:proofErr w:type="spellStart"/>
-      <w:r>
-        <w:rPr>
-          <w:rFonts w:ascii="Times New Roman" w:hAnsi="Times New Roman" w:cs="Times New Roman"/>
-          <w:sz w:val="24"/>
-          <w:szCs w:val="24"/>
-          <w:lang w:val="en-US"/>
-        </w:rPr>
-        <w:t>Auth</w:t>
-      </w:r>
-      <w:r>
-        <w:rPr>
-          <w:rFonts w:ascii="Times New Roman" w:hAnsi="Times New Roman" w:cs="Times New Roman"/>
-          <w:sz w:val="24"/>
-          <w:szCs w:val="24"/>
-          <w:lang w:val="en-US"/>
-        </w:rPr>
-        <w:t>Controller</w:t>
-      </w:r>
-      <w:proofErr w:type="spellEnd"/>
-      <w:r>
-        <w:rPr>
-          <w:rFonts w:ascii="Times New Roman" w:hAnsi="Times New Roman" w:cs="Times New Roman"/>
-          <w:sz w:val="24"/>
-          <w:szCs w:val="24"/>
-          <w:lang w:val="en-US"/>
-        </w:rPr>
-        <w:t>, which</w:t>
-      </w:r>
-      <w:r>
-        <w:rPr>
-          <w:rFonts w:ascii="Times New Roman" w:hAnsi="Times New Roman" w:cs="Times New Roman"/>
-          <w:sz w:val="24"/>
-          <w:szCs w:val="24"/>
-          <w:lang w:val="en-US"/>
-        </w:rPr>
-        <w:t xml:space="preserve"> handles signup/login requests</w:t>
-      </w:r>
-      <w:r>
-        <w:rPr>
-          <w:rFonts w:ascii="Times New Roman" w:hAnsi="Times New Roman" w:cs="Times New Roman"/>
-          <w:sz w:val="24"/>
-          <w:szCs w:val="24"/>
-          <w:lang w:val="en-US"/>
-        </w:rPr>
-        <w:t xml:space="preserve"> by </w:t>
-      </w:r>
-      <w:proofErr w:type="spellStart"/>
-      <w:r>
-        <w:rPr>
-          <w:rFonts w:ascii="Times New Roman" w:hAnsi="Times New Roman" w:cs="Times New Roman"/>
-          <w:sz w:val="24"/>
-          <w:szCs w:val="24"/>
-          <w:lang w:val="en-US"/>
-        </w:rPr>
-        <w:t>OncePerRequestFilter</w:t>
-      </w:r>
-      <w:proofErr w:type="spellEnd"/>
-      <w:r>
-        <w:rPr>
-          <w:rFonts w:ascii="Times New Roman" w:hAnsi="Times New Roman" w:cs="Times New Roman"/>
-          <w:sz w:val="24"/>
-          <w:szCs w:val="24"/>
-          <w:lang w:val="en-US"/>
-        </w:rPr>
-        <w:t xml:space="preserve"> class (an </w:t>
-      </w:r>
-      <w:r>
-        <w:rPr>
-          <w:rFonts w:ascii="Times New Roman" w:hAnsi="Times New Roman" w:cs="Times New Roman"/>
-          <w:sz w:val="24"/>
-          <w:szCs w:val="24"/>
-          <w:lang w:val="en-US"/>
-        </w:rPr>
-        <w:lastRenderedPageBreak/>
-        <w:t xml:space="preserve">abstract class from </w:t>
-      </w:r>
-      <w:proofErr w:type="spellStart"/>
-      <w:r>
-        <w:rPr>
-          <w:rFonts w:ascii="Times New Roman" w:hAnsi="Times New Roman" w:cs="Times New Roman"/>
-          <w:sz w:val="24"/>
-          <w:szCs w:val="24"/>
-          <w:lang w:val="en-US"/>
-        </w:rPr>
-        <w:t>Springboot</w:t>
-      </w:r>
-      <w:proofErr w:type="spellEnd"/>
-      <w:r>
-        <w:rPr>
-          <w:rFonts w:ascii="Times New Roman" w:hAnsi="Times New Roman" w:cs="Times New Roman"/>
-          <w:sz w:val="24"/>
-          <w:szCs w:val="24"/>
-          <w:lang w:val="en-US"/>
-        </w:rPr>
-        <w:t xml:space="preserve">, which deals with request to API), and </w:t>
-      </w:r>
-      <w:proofErr w:type="spellStart"/>
-      <w:r>
-        <w:rPr>
-          <w:rFonts w:ascii="Times New Roman" w:hAnsi="Times New Roman" w:cs="Times New Roman"/>
-          <w:sz w:val="24"/>
-          <w:szCs w:val="24"/>
-          <w:lang w:val="en-US"/>
-        </w:rPr>
-        <w:t>TestController</w:t>
-      </w:r>
-      <w:proofErr w:type="spellEnd"/>
-      <w:r>
-        <w:rPr>
-          <w:rFonts w:ascii="Times New Roman" w:hAnsi="Times New Roman" w:cs="Times New Roman"/>
-          <w:sz w:val="24"/>
-          <w:szCs w:val="24"/>
-          <w:lang w:val="en-US"/>
-        </w:rPr>
-        <w:t xml:space="preserve">, which </w:t>
-      </w:r>
-      <w:r>
-        <w:rPr>
-          <w:rFonts w:ascii="Times New Roman" w:hAnsi="Times New Roman" w:cs="Times New Roman"/>
-          <w:sz w:val="24"/>
-          <w:szCs w:val="24"/>
-          <w:lang w:val="en-US"/>
-        </w:rPr>
-        <w:t>has accessing protected resource methods with role based validations.</w:t>
-      </w:r>
-    </w:p>
-    <w:p>
-      <w:pPr>
-        <w:spacing w:line="480" w:lineRule="auto"/>
-        <w:rPr>
-          <w:rFonts w:ascii="Times New Roman" w:hAnsi="Times New Roman" w:cs="Times New Roman"/>
-          <w:b/>
-          <w:bCs/>
-          <w:sz w:val="24"/>
-          <w:szCs w:val="24"/>
-          <w:u w:val="single"/>
-          <w:lang w:val="en-US"/>
-        </w:rPr>
-      </w:pPr>
-      <w:r>
-        <w:rPr>
-          <w:rFonts w:ascii="Times New Roman" w:hAnsi="Times New Roman" w:cs="Times New Roman"/>
-          <w:b/>
-          <w:bCs/>
-          <w:sz w:val="24"/>
-          <w:szCs w:val="24"/>
-          <w:u w:val="single"/>
-          <w:lang w:val="en-US"/>
-        </w:rPr>
-        <w:t>Frontend:</w:t>
-      </w:r>
-    </w:p>
-    <w:p>
-      <w:pPr>
-        <w:spacing w:line="480" w:lineRule="auto"/>
-        <w:rPr>
-          <w:rFonts w:ascii="Times New Roman" w:hAnsi="Times New Roman" w:cs="Times New Roman"/>
-          <w:sz w:val="24"/>
-          <w:szCs w:val="24"/>
-        </w:rPr>
-      </w:pPr>
-      <w:r>
-        <w:rPr>
-          <w:rFonts w:ascii="Times New Roman" w:hAnsi="Times New Roman" w:cs="Times New Roman"/>
-          <w:sz w:val="24"/>
-          <w:szCs w:val="24"/>
-        </w:rPr>
-        <w:t xml:space="preserve">– The </w:t>
-      </w:r>
-      <w:r>
-        <w:rPr>
-          <w:rFonts w:ascii="Times New Roman" w:hAnsi="Times New Roman" w:cs="Times New Roman"/>
-          <w:sz w:val="24"/>
-          <w:szCs w:val="24"/>
-          <w:lang w:val="en-GB"/>
-        </w:rPr>
-        <w:t>Header</w:t>
-      </w:r>
-      <w:r>
-        <w:rPr>
-          <w:rFonts w:ascii="Times New Roman" w:hAnsi="Times New Roman" w:cs="Times New Roman"/>
-          <w:sz w:val="24"/>
-          <w:szCs w:val="24"/>
-        </w:rPr>
-        <w:t xml:space="preserve"> component is a container with React Router,</w:t>
-      </w:r>
-      <w:r>
-        <w:rPr>
-          <w:rFonts w:ascii="Times New Roman" w:hAnsi="Times New Roman" w:cs="Times New Roman"/>
-          <w:sz w:val="24"/>
-          <w:szCs w:val="24"/>
-          <w:lang w:val="en-GB"/>
-        </w:rPr>
-        <w:t xml:space="preserve"> which has</w:t>
-      </w:r>
-      <w:r>
-        <w:rPr>
-          <w:rFonts w:ascii="Times New Roman" w:hAnsi="Times New Roman" w:cs="Times New Roman"/>
-          <w:sz w:val="24"/>
-          <w:szCs w:val="24"/>
-        </w:rPr>
-        <w:t xml:space="preserve"> the navbar</w:t>
-      </w:r>
-      <w:r>
-        <w:rPr>
-          <w:rFonts w:ascii="Times New Roman" w:hAnsi="Times New Roman" w:cs="Times New Roman"/>
-          <w:sz w:val="24"/>
-          <w:szCs w:val="24"/>
-          <w:lang w:val="en-GB"/>
-        </w:rPr>
-        <w:t xml:space="preserve"> of the website and contains</w:t>
-      </w:r>
-      <w:r>
-        <w:rPr>
-          <w:rFonts w:ascii="Times New Roman" w:hAnsi="Times New Roman" w:cs="Times New Roman"/>
-          <w:sz w:val="24"/>
-          <w:szCs w:val="24"/>
-        </w:rPr>
-        <w:t xml:space="preserve"> </w:t>
-      </w:r>
-      <w:r>
-        <w:rPr>
-          <w:rFonts w:ascii="Times New Roman" w:hAnsi="Times New Roman" w:cs="Times New Roman"/>
-          <w:sz w:val="24"/>
-          <w:szCs w:val="24"/>
-          <w:lang w:val="en-GB"/>
-        </w:rPr>
-        <w:t>the routes to every page</w:t>
-      </w:r>
-      <w:r>
-        <w:rPr>
-          <w:rFonts w:ascii="Times New Roman" w:hAnsi="Times New Roman" w:cs="Times New Roman"/>
-          <w:sz w:val="24"/>
-          <w:szCs w:val="24"/>
-        </w:rPr>
-        <w:t>.</w:t>
-      </w:r>
-    </w:p>
-    <w:p>
-      <w:pPr>
-        <w:spacing w:line="480" w:lineRule="auto"/>
-        <w:rPr>
-          <w:rFonts w:ascii="Times New Roman" w:hAnsi="Times New Roman" w:cs="Times New Roman"/>
-          <w:sz w:val="24"/>
-          <w:szCs w:val="24"/>
-        </w:rPr>
-      </w:pPr>
-      <w:r>
-        <w:rPr>
-          <w:rFonts w:ascii="Times New Roman" w:hAnsi="Times New Roman" w:cs="Times New Roman"/>
-          <w:sz w:val="24"/>
-          <w:szCs w:val="24"/>
-        </w:rPr>
-        <w:t xml:space="preserve">– Login &amp; Register components have </w:t>
-      </w:r>
-      <w:r>
-        <w:rPr>
-          <w:rFonts w:ascii="Times New Roman" w:hAnsi="Times New Roman" w:cs="Times New Roman"/>
-          <w:sz w:val="24"/>
-          <w:szCs w:val="24"/>
-          <w:lang w:val="en-GB"/>
-        </w:rPr>
-        <w:t xml:space="preserve">a </w:t>
-      </w:r>
-      <w:r>
-        <w:rPr>
-          <w:rFonts w:ascii="Times New Roman" w:hAnsi="Times New Roman" w:cs="Times New Roman"/>
-          <w:sz w:val="24"/>
-          <w:szCs w:val="24"/>
-        </w:rPr>
-        <w:t>form for data submission</w:t>
-      </w:r>
-      <w:r>
-        <w:rPr>
-          <w:rFonts w:ascii="Times New Roman" w:hAnsi="Times New Roman" w:cs="Times New Roman"/>
-          <w:sz w:val="24"/>
-          <w:szCs w:val="24"/>
-          <w:lang w:val="en-GB"/>
-        </w:rPr>
-        <w:t xml:space="preserve">. </w:t>
-      </w:r>
-      <w:r>
-        <w:rPr>
-          <w:rFonts w:ascii="Times New Roman" w:hAnsi="Times New Roman" w:cs="Times New Roman"/>
-          <w:sz w:val="24"/>
-          <w:szCs w:val="24"/>
-        </w:rPr>
-        <w:t>They call methods from auth</w:t>
-      </w:r>
-      <w:r>
-        <w:rPr>
-          <w:rFonts w:ascii="Times New Roman" w:hAnsi="Times New Roman" w:cs="Times New Roman"/>
-          <w:sz w:val="24"/>
-          <w:szCs w:val="24"/>
-          <w:lang w:val="en-GB"/>
-        </w:rPr>
-        <w:t>-</w:t>
-      </w:r>
-      <w:r>
-        <w:rPr>
-          <w:rFonts w:ascii="Times New Roman" w:hAnsi="Times New Roman" w:cs="Times New Roman"/>
-          <w:sz w:val="24"/>
-          <w:szCs w:val="24"/>
-        </w:rPr>
-        <w:t>service to make login/register request.</w:t>
-      </w:r>
-    </w:p>
-    <w:p>
-      <w:pPr>
-        <w:spacing w:line="480" w:lineRule="auto"/>
-        <w:rPr>
-          <w:rFonts w:ascii="Times New Roman" w:hAnsi="Times New Roman" w:cs="Times New Roman"/>
-          <w:sz w:val="24"/>
-          <w:szCs w:val="24"/>
-          <w:lang w:val="en-GB"/>
-        </w:rPr>
-      </w:pPr>
-      <w:r>
-        <w:rPr>
-          <w:rFonts w:ascii="Times New Roman" w:hAnsi="Times New Roman" w:cs="Times New Roman"/>
-          <w:sz w:val="24"/>
-          <w:szCs w:val="24"/>
-        </w:rPr>
-        <w:t>– auth</w:t>
-      </w:r>
-      <w:r>
-        <w:rPr>
-          <w:rFonts w:ascii="Times New Roman" w:hAnsi="Times New Roman" w:cs="Times New Roman"/>
-          <w:sz w:val="24"/>
-          <w:szCs w:val="24"/>
-          <w:lang w:val="en-GB"/>
-        </w:rPr>
-        <w:t>-</w:t>
-      </w:r>
-      <w:r>
-        <w:rPr>
-          <w:rFonts w:ascii="Times New Roman" w:hAnsi="Times New Roman" w:cs="Times New Roman"/>
-          <w:sz w:val="24"/>
-          <w:szCs w:val="24"/>
-        </w:rPr>
-        <w:t xml:space="preserve">service methods use </w:t>
-      </w:r>
-      <w:proofErr w:type="spellStart"/>
-      <w:r>
-        <w:rPr>
-          <w:rFonts w:ascii="Times New Roman" w:hAnsi="Times New Roman" w:cs="Times New Roman"/>
-          <w:sz w:val="24"/>
-          <w:szCs w:val="24"/>
-        </w:rPr>
-        <w:t>axios</w:t>
-      </w:r>
-      <w:proofErr w:type="spellEnd"/>
-      <w:r>
-        <w:rPr>
-          <w:rFonts w:ascii="Times New Roman" w:hAnsi="Times New Roman" w:cs="Times New Roman"/>
-          <w:sz w:val="24"/>
-          <w:szCs w:val="24"/>
-        </w:rPr>
-        <w:t xml:space="preserve"> to make HTTP requests. It also store</w:t>
-      </w:r>
-      <w:r>
-        <w:rPr>
-          <w:rFonts w:ascii="Times New Roman" w:hAnsi="Times New Roman" w:cs="Times New Roman"/>
-          <w:sz w:val="24"/>
-          <w:szCs w:val="24"/>
-          <w:lang w:val="en-GB"/>
-        </w:rPr>
-        <w:t>s</w:t>
-      </w:r>
-      <w:r>
-        <w:rPr>
-          <w:rFonts w:ascii="Times New Roman" w:hAnsi="Times New Roman" w:cs="Times New Roman"/>
-          <w:sz w:val="24"/>
-          <w:szCs w:val="24"/>
-        </w:rPr>
-        <w:t xml:space="preserve"> or get</w:t>
-      </w:r>
-      <w:r>
-        <w:rPr>
-          <w:rFonts w:ascii="Times New Roman" w:hAnsi="Times New Roman" w:cs="Times New Roman"/>
-          <w:sz w:val="24"/>
-          <w:szCs w:val="24"/>
-          <w:lang w:val="en-GB"/>
-        </w:rPr>
-        <w:t>s</w:t>
-      </w:r>
-      <w:r>
-        <w:rPr>
-          <w:rFonts w:ascii="Times New Roman" w:hAnsi="Times New Roman" w:cs="Times New Roman"/>
-          <w:sz w:val="24"/>
-          <w:szCs w:val="24"/>
-        </w:rPr>
-        <w:t xml:space="preserve"> JWT from Browser Local Storage inside these methods.</w:t>
-      </w:r>
-      <w:r>
-        <w:rPr>
-          <w:rFonts w:ascii="Times New Roman" w:hAnsi="Times New Roman" w:cs="Times New Roman"/>
-          <w:sz w:val="24"/>
-          <w:szCs w:val="24"/>
-          <w:lang w:val="en-GB"/>
-        </w:rPr>
-        <w:t xml:space="preserve"> (which will be advanced by storing the JWT in a cookie instead)</w:t>
-      </w:r>
-    </w:p>
-    <w:p>
-      <w:pPr>
-        <w:spacing w:line="480" w:lineRule="auto"/>
-        <w:rPr>
-          <w:rFonts w:ascii="Times New Roman" w:hAnsi="Times New Roman" w:cs="Times New Roman"/>
-          <w:sz w:val="24"/>
-          <w:szCs w:val="24"/>
-        </w:rPr>
-      </w:pPr>
-      <w:r>
-        <w:rPr>
-          <w:rFonts w:ascii="Times New Roman" w:hAnsi="Times New Roman" w:cs="Times New Roman"/>
-          <w:sz w:val="24"/>
-          <w:szCs w:val="24"/>
-        </w:rPr>
-        <w:t>– Profile component displays user information</w:t>
-      </w:r>
-      <w:r>
-        <w:rPr>
-          <w:rFonts w:ascii="Times New Roman" w:hAnsi="Times New Roman" w:cs="Times New Roman"/>
-          <w:sz w:val="24"/>
-          <w:szCs w:val="24"/>
-          <w:lang w:val="en-GB"/>
-        </w:rPr>
-        <w:t>, such as role/username/hashed password, etc.,</w:t>
-      </w:r>
-      <w:r>
-        <w:rPr>
-          <w:rFonts w:ascii="Times New Roman" w:hAnsi="Times New Roman" w:cs="Times New Roman"/>
-          <w:sz w:val="24"/>
-          <w:szCs w:val="24"/>
-        </w:rPr>
-        <w:t xml:space="preserve"> after the login.</w:t>
-      </w:r>
-    </w:p>
-    <w:p>
-      <w:pPr>
-        <w:spacing w:line="480" w:lineRule="auto"/>
-        <w:rPr>
-          <w:rFonts w:ascii="Times New Roman" w:hAnsi="Times New Roman" w:cs="Times New Roman"/>
-          <w:sz w:val="24"/>
-          <w:szCs w:val="24"/>
-        </w:rPr>
-      </w:pPr>
-      <w:r>
-        <w:rPr>
-          <w:rFonts w:ascii="Times New Roman" w:hAnsi="Times New Roman" w:cs="Times New Roman"/>
-          <w:sz w:val="24"/>
-          <w:szCs w:val="24"/>
-        </w:rPr>
-        <w:t xml:space="preserve">– </w:t>
-      </w:r>
-      <w:r>
-        <w:rPr>
-          <w:rFonts w:ascii="Times New Roman" w:hAnsi="Times New Roman" w:cs="Times New Roman"/>
-          <w:sz w:val="24"/>
-          <w:szCs w:val="24"/>
-        </w:rPr>
-        <w:t>board-admin-component</w:t>
-      </w:r>
-      <w:r>
-        <w:rPr>
-          <w:rFonts w:ascii="Times New Roman" w:hAnsi="Times New Roman" w:cs="Times New Roman"/>
-          <w:sz w:val="24"/>
-          <w:szCs w:val="24"/>
-        </w:rPr>
-        <w:t xml:space="preserve">, </w:t>
-      </w:r>
-      <w:r>
-        <w:rPr>
-          <w:rFonts w:ascii="Times New Roman" w:hAnsi="Times New Roman" w:cs="Times New Roman"/>
-          <w:sz w:val="24"/>
-          <w:szCs w:val="24"/>
-        </w:rPr>
-        <w:t>board-</w:t>
-      </w:r>
-      <w:r>
-        <w:rPr>
-          <w:rFonts w:ascii="Times New Roman" w:hAnsi="Times New Roman" w:cs="Times New Roman"/>
-          <w:sz w:val="24"/>
-          <w:szCs w:val="24"/>
-          <w:lang w:val="en-GB"/>
-        </w:rPr>
-        <w:t>moderator</w:t>
-      </w:r>
-      <w:r>
-        <w:rPr>
-          <w:rFonts w:ascii="Times New Roman" w:hAnsi="Times New Roman" w:cs="Times New Roman"/>
-          <w:sz w:val="24"/>
-          <w:szCs w:val="24"/>
-        </w:rPr>
-        <w:t>-component</w:t>
-      </w:r>
-      <w:r>
-        <w:rPr>
-          <w:rFonts w:ascii="Times New Roman" w:hAnsi="Times New Roman" w:cs="Times New Roman"/>
-          <w:sz w:val="24"/>
-          <w:szCs w:val="24"/>
-        </w:rPr>
-        <w:t xml:space="preserve">, </w:t>
-      </w:r>
-      <w:r>
-        <w:rPr>
-          <w:rFonts w:ascii="Times New Roman" w:hAnsi="Times New Roman" w:cs="Times New Roman"/>
-          <w:sz w:val="24"/>
-          <w:szCs w:val="24"/>
-        </w:rPr>
-        <w:t>board-</w:t>
-      </w:r>
-      <w:r>
-        <w:rPr>
-          <w:rFonts w:ascii="Times New Roman" w:hAnsi="Times New Roman" w:cs="Times New Roman"/>
-          <w:sz w:val="24"/>
-          <w:szCs w:val="24"/>
-          <w:lang w:val="en-GB"/>
-        </w:rPr>
-        <w:t>user</w:t>
-      </w:r>
-      <w:r>
-        <w:rPr>
-          <w:rFonts w:ascii="Times New Roman" w:hAnsi="Times New Roman" w:cs="Times New Roman"/>
-          <w:sz w:val="24"/>
-          <w:szCs w:val="24"/>
-        </w:rPr>
-        <w:t>-</w:t>
-      </w:r>
-      <w:proofErr w:type="spellStart"/>
-      <w:r>
-        <w:rPr>
-          <w:rFonts w:ascii="Times New Roman" w:hAnsi="Times New Roman" w:cs="Times New Roman"/>
-          <w:sz w:val="24"/>
-          <w:szCs w:val="24"/>
-        </w:rPr>
-        <w:t>component</w:t>
-      </w:r>
-      <w:r>
-        <w:rPr>
-          <w:rFonts w:ascii="Times New Roman" w:hAnsi="Times New Roman" w:cs="Times New Roman"/>
-          <w:sz w:val="24"/>
-          <w:szCs w:val="24"/>
-        </w:rPr>
-        <w:t>components</w:t>
-      </w:r>
-      <w:proofErr w:type="spellEnd"/>
-      <w:r>
-        <w:rPr>
-          <w:rFonts w:ascii="Times New Roman" w:hAnsi="Times New Roman" w:cs="Times New Roman"/>
-          <w:sz w:val="24"/>
-          <w:szCs w:val="24"/>
-        </w:rPr>
-        <w:t xml:space="preserve"> will be displayed by state user</w:t>
-      </w:r>
-      <w:r>
-        <w:rPr>
-          <w:rFonts w:ascii="Times New Roman" w:hAnsi="Times New Roman" w:cs="Times New Roman"/>
-          <w:sz w:val="24"/>
-          <w:szCs w:val="24"/>
-          <w:lang w:val="en-GB"/>
-        </w:rPr>
-        <w:t>-</w:t>
-      </w:r>
-      <w:r>
-        <w:rPr>
-          <w:rFonts w:ascii="Times New Roman" w:hAnsi="Times New Roman" w:cs="Times New Roman"/>
-          <w:sz w:val="24"/>
-          <w:szCs w:val="24"/>
-        </w:rPr>
-        <w:t>roles</w:t>
-      </w:r>
-      <w:r>
-        <w:rPr>
-          <w:rFonts w:ascii="Times New Roman" w:hAnsi="Times New Roman" w:cs="Times New Roman"/>
-          <w:sz w:val="24"/>
-          <w:szCs w:val="24"/>
-          <w:lang w:val="en-GB"/>
-        </w:rPr>
-        <w:t>, which sets the roles of each user of the website</w:t>
-      </w:r>
-      <w:r>
-        <w:rPr>
-          <w:rFonts w:ascii="Times New Roman" w:hAnsi="Times New Roman" w:cs="Times New Roman"/>
-          <w:sz w:val="24"/>
-          <w:szCs w:val="24"/>
-        </w:rPr>
-        <w:t xml:space="preserve">. </w:t>
-      </w:r>
-      <w:r>
-        <w:rPr>
-          <w:rFonts w:ascii="Times New Roman" w:hAnsi="Times New Roman" w:cs="Times New Roman"/>
-          <w:sz w:val="24"/>
-          <w:szCs w:val="24"/>
-          <w:lang w:val="en-GB"/>
-        </w:rPr>
-        <w:t>U</w:t>
-      </w:r>
-      <w:proofErr w:type="spellStart"/>
-      <w:r>
-        <w:rPr>
-          <w:rFonts w:ascii="Times New Roman" w:hAnsi="Times New Roman" w:cs="Times New Roman"/>
-          <w:sz w:val="24"/>
-          <w:szCs w:val="24"/>
-        </w:rPr>
-        <w:t>ser.service</w:t>
-      </w:r>
-      <w:proofErr w:type="spellEnd"/>
-      <w:r>
-        <w:rPr>
-          <w:rFonts w:ascii="Times New Roman" w:hAnsi="Times New Roman" w:cs="Times New Roman"/>
-          <w:sz w:val="24"/>
-          <w:szCs w:val="24"/>
-        </w:rPr>
-        <w:t xml:space="preserve"> </w:t>
-      </w:r>
-      <w:r>
-        <w:rPr>
-          <w:rFonts w:ascii="Times New Roman" w:hAnsi="Times New Roman" w:cs="Times New Roman"/>
-          <w:sz w:val="24"/>
-          <w:szCs w:val="24"/>
-          <w:lang w:val="en-GB"/>
-        </w:rPr>
-        <w:t xml:space="preserve">is used </w:t>
-      </w:r>
-      <w:r>
-        <w:rPr>
-          <w:rFonts w:ascii="Times New Roman" w:hAnsi="Times New Roman" w:cs="Times New Roman"/>
-          <w:sz w:val="24"/>
-          <w:szCs w:val="24"/>
-        </w:rPr>
-        <w:t>to access protected resources from Web API</w:t>
-      </w:r>
-      <w:r>
-        <w:rPr>
-          <w:rFonts w:ascii="Times New Roman" w:hAnsi="Times New Roman" w:cs="Times New Roman"/>
-          <w:sz w:val="24"/>
-          <w:szCs w:val="24"/>
-          <w:lang w:val="en-GB"/>
-        </w:rPr>
-        <w:t xml:space="preserve"> and it </w:t>
-      </w:r>
-      <w:r>
-        <w:rPr>
-          <w:rFonts w:ascii="Times New Roman" w:hAnsi="Times New Roman" w:cs="Times New Roman"/>
-          <w:sz w:val="24"/>
-          <w:szCs w:val="24"/>
-        </w:rPr>
-        <w:t xml:space="preserve">uses auth-header() helper function to add JWT to HTTP header. </w:t>
-      </w:r>
-      <w:r>
-        <w:rPr>
-          <w:rFonts w:ascii="Times New Roman" w:hAnsi="Times New Roman" w:cs="Times New Roman"/>
-          <w:sz w:val="24"/>
-          <w:szCs w:val="24"/>
-          <w:lang w:val="en-GB"/>
-        </w:rPr>
-        <w:t>A</w:t>
-      </w:r>
-      <w:proofErr w:type="spellStart"/>
-      <w:r>
-        <w:rPr>
-          <w:rFonts w:ascii="Times New Roman" w:hAnsi="Times New Roman" w:cs="Times New Roman"/>
-          <w:sz w:val="24"/>
-          <w:szCs w:val="24"/>
-        </w:rPr>
-        <w:t>uth</w:t>
-      </w:r>
-      <w:proofErr w:type="spellEnd"/>
-      <w:r>
-        <w:rPr>
-          <w:rFonts w:ascii="Times New Roman" w:hAnsi="Times New Roman" w:cs="Times New Roman"/>
-          <w:sz w:val="24"/>
-          <w:szCs w:val="24"/>
-        </w:rPr>
-        <w:t>-header() returns an object containing the JWT of the currently logged in user from Local Storage.</w:t>
-      </w:r>
-      <w:r>
-        <w:rPr>
-          <w:rFonts w:ascii="Times New Roman" w:hAnsi="Times New Roman" w:cs="Times New Roman"/>
-          <w:sz w:val="24"/>
-          <w:szCs w:val="24"/>
-          <w:lang w:val="en-GB"/>
-        </w:rPr>
-        <w:t xml:space="preserve"> In order the services with the CRUD methods to work, as a parameter to each of them, </w:t>
-      </w:r>
-      <w:r>
-        <w:rPr>
-          <w:rFonts w:ascii="Times New Roman" w:hAnsi="Times New Roman" w:cs="Times New Roman"/>
-          <w:sz w:val="24"/>
-          <w:szCs w:val="24"/>
-          <w:lang w:val="en-GB"/>
-        </w:rPr>
-        <w:t xml:space="preserve">{ headers: </w:t>
-      </w:r>
-      <w:proofErr w:type="spellStart"/>
-      <w:r>
-        <w:rPr>
-          <w:rFonts w:ascii="Times New Roman" w:hAnsi="Times New Roman" w:cs="Times New Roman"/>
-          <w:sz w:val="24"/>
-          <w:szCs w:val="24"/>
-          <w:lang w:val="en-GB"/>
-        </w:rPr>
-        <w:t>authHeader</w:t>
-      </w:r>
-      <w:proofErr w:type="spellEnd"/>
-      <w:r>
-        <w:rPr>
-          <w:rFonts w:ascii="Times New Roman" w:hAnsi="Times New Roman" w:cs="Times New Roman"/>
-          <w:sz w:val="24"/>
-          <w:szCs w:val="24"/>
-          <w:lang w:val="en-GB"/>
-        </w:rPr>
-        <w:t>() }</w:t>
-      </w:r>
-      <w:r>
-        <w:rPr>
-          <w:rFonts w:ascii="Times New Roman" w:hAnsi="Times New Roman" w:cs="Times New Roman"/>
-          <w:sz w:val="24"/>
-          <w:szCs w:val="24"/>
-          <w:lang w:val="en-GB"/>
-        </w:rPr>
-        <w:t xml:space="preserve"> needs to be added.</w:t>
-      </w:r>
-    </w:p>
-    <w:p>
-      <w:pPr>
-        <w:spacing w:line="480" w:lineRule="auto"/>
-        <w:rPr>
-          <w:rFonts w:ascii="Times New Roman" w:hAnsi="Times New Roman" w:cs="Times New Roman"/>
-          <w:sz w:val="24"/>
-          <w:szCs w:val="24"/>
-        </w:rPr>
-      </w:pPr>
-    </w:p>
-    <w:p>
-      <w:pPr>
-        <w:spacing w:line="480" w:lineRule="auto"/>
+      </w:pPr>
+      <w:r>
         <w:rPr>
           <w:rFonts w:ascii="Times New Roman" w:hAnsi="Times New Roman" w:cs="Times New Roman"/>
           <w:b/>
@@ -4549,6 +4203,655 @@
           <w:u w:val="single"/>
           <w:lang w:val="en-US"/>
         </w:rPr>
+        <w:lastRenderedPageBreak/>
+        <w:t>DOT frameworks:</w:t>
+      </w:r>
+    </w:p>
+    <w:p>
+      <w:pPr>
+        <w:spacing w:line="480" w:lineRule="auto"/>
+        <w:rPr>
+          <w:rFonts w:ascii="Times New Roman" w:hAnsi="Times New Roman" w:cs="Times New Roman"/>
+          <w:b/>
+          <w:bCs/>
+          <w:sz w:val="24"/>
+          <w:szCs w:val="24"/>
+          <w:u w:val="single"/>
+          <w:lang w:val="en-US"/>
+        </w:rPr>
+      </w:pPr>
+      <w:r>
+        <w:rPr>
+          <w:rFonts w:ascii="Times New Roman" w:hAnsi="Times New Roman" w:cs="Times New Roman"/>
+          <w:b/>
+          <w:bCs/>
+          <w:sz w:val="24"/>
+          <w:szCs w:val="24"/>
+          <w:u w:val="single"/>
+          <w:lang w:val="en-US"/>
+        </w:rPr>
+        <w:t>“What”:</w:t>
+      </w:r>
+    </w:p>
+    <w:p>
+      <w:pPr>
+        <w:spacing w:line="480" w:lineRule="auto"/>
+        <w:rPr>
+          <w:rFonts w:ascii="Times New Roman" w:hAnsi="Times New Roman" w:cs="Times New Roman"/>
+          <w:sz w:val="24"/>
+          <w:szCs w:val="24"/>
+          <w:lang w:val="en-US"/>
+        </w:rPr>
+      </w:pPr>
+      <w:r>
+        <w:rPr>
+          <w:rFonts w:ascii="Times New Roman" w:hAnsi="Times New Roman" w:cs="Times New Roman"/>
+          <w:sz w:val="24"/>
+          <w:szCs w:val="24"/>
+          <w:lang w:val="en-US"/>
+        </w:rPr>
+        <w:t>"application domain</w:t>
+      </w:r>
+      <w:r>
+        <w:rPr>
+          <w:rFonts w:ascii="Times New Roman" w:hAnsi="Times New Roman" w:cs="Times New Roman"/>
+          <w:sz w:val="24"/>
+          <w:szCs w:val="24"/>
+          <w:lang w:val="en-US"/>
+        </w:rPr>
+        <w:t>"</w:t>
+      </w:r>
+      <w:r>
+        <w:rPr>
+          <w:rFonts w:ascii="Times New Roman" w:hAnsi="Times New Roman" w:cs="Times New Roman"/>
+          <w:sz w:val="24"/>
+          <w:szCs w:val="24"/>
+          <w:lang w:val="en-US"/>
+        </w:rPr>
+        <w:t xml:space="preserve">: the purpose of the project </w:t>
+      </w:r>
+      <w:r>
+        <w:rPr>
+          <w:rFonts w:ascii="Times New Roman" w:hAnsi="Times New Roman" w:cs="Times New Roman"/>
+          <w:sz w:val="24"/>
+          <w:szCs w:val="24"/>
+          <w:lang w:val="en-US"/>
+        </w:rPr>
+        <w:t>is mainly to entertain the audience(users).</w:t>
+      </w:r>
+    </w:p>
+    <w:p>
+      <w:pPr>
+        <w:spacing w:line="480" w:lineRule="auto"/>
+        <w:rPr>
+          <w:rFonts w:ascii="Times New Roman" w:hAnsi="Times New Roman" w:cs="Times New Roman"/>
+          <w:sz w:val="24"/>
+          <w:szCs w:val="24"/>
+          <w:lang w:val="en-US"/>
+        </w:rPr>
+      </w:pPr>
+      <w:r>
+        <w:t xml:space="preserve"> </w:t>
+      </w:r>
+      <w:r>
+        <w:rPr>
+          <w:rFonts w:ascii="Times New Roman" w:hAnsi="Times New Roman" w:cs="Times New Roman"/>
+          <w:sz w:val="24"/>
+          <w:szCs w:val="24"/>
+          <w:lang w:val="en-US"/>
+        </w:rPr>
+        <w:t>"available work"</w:t>
+      </w:r>
+      <w:r>
+        <w:rPr>
+          <w:rFonts w:ascii="Times New Roman" w:hAnsi="Times New Roman" w:cs="Times New Roman"/>
+          <w:sz w:val="24"/>
+          <w:szCs w:val="24"/>
+          <w:lang w:val="en-US"/>
+        </w:rPr>
+        <w:t>: Frontend framework – React.js</w:t>
+      </w:r>
+      <w:r>
+        <w:rPr>
+          <w:rFonts w:ascii="Times New Roman" w:hAnsi="Times New Roman" w:cs="Times New Roman"/>
+          <w:sz w:val="24"/>
+          <w:szCs w:val="24"/>
+          <w:lang w:val="en-US"/>
+        </w:rPr>
+        <w:t>, Backend framework – Springboot, Security frameworks – included in Springboot, Unit and Integrational testing</w:t>
+      </w:r>
+    </w:p>
+    <w:p>
+      <w:pPr>
+        <w:spacing w:line="480" w:lineRule="auto"/>
+        <w:rPr>
+          <w:rFonts w:ascii="Times New Roman" w:hAnsi="Times New Roman" w:cs="Times New Roman"/>
+          <w:sz w:val="24"/>
+          <w:szCs w:val="24"/>
+          <w:lang w:val="en-US"/>
+        </w:rPr>
+      </w:pPr>
+      <w:r>
+        <w:rPr>
+          <w:rFonts w:ascii="Times New Roman" w:hAnsi="Times New Roman" w:cs="Times New Roman"/>
+          <w:sz w:val="24"/>
+          <w:szCs w:val="24"/>
+          <w:lang w:val="en-US"/>
+        </w:rPr>
+        <w:t>"innovation domain</w:t>
+      </w:r>
+      <w:r>
+        <w:rPr>
+          <w:rFonts w:ascii="Times New Roman" w:hAnsi="Times New Roman" w:cs="Times New Roman"/>
+          <w:sz w:val="24"/>
+          <w:szCs w:val="24"/>
+          <w:lang w:val="en-US"/>
+        </w:rPr>
+        <w:t>”</w:t>
+      </w:r>
+      <w:r>
+        <w:rPr>
+          <w:rFonts w:ascii="Times New Roman" w:hAnsi="Times New Roman" w:cs="Times New Roman"/>
+          <w:sz w:val="24"/>
+          <w:szCs w:val="24"/>
+          <w:lang w:val="en-US"/>
+        </w:rPr>
+        <w:t xml:space="preserve">: in this part, I focus on improving the quality of my website and give the users an opportunity to sit and go through some tennis matches in their spare time. </w:t>
+      </w:r>
+    </w:p>
+    <w:p>
+      <w:pPr>
+        <w:spacing w:line="480" w:lineRule="auto"/>
+        <w:rPr>
+          <w:rFonts w:ascii="Times New Roman" w:hAnsi="Times New Roman" w:cs="Times New Roman"/>
+          <w:b/>
+          <w:bCs/>
+          <w:sz w:val="24"/>
+          <w:szCs w:val="24"/>
+          <w:u w:val="single"/>
+          <w:lang w:val="en-US"/>
+        </w:rPr>
+      </w:pPr>
+      <w:r>
+        <w:rPr>
+          <w:rFonts w:ascii="Times New Roman" w:hAnsi="Times New Roman" w:cs="Times New Roman"/>
+          <w:b/>
+          <w:bCs/>
+          <w:sz w:val="24"/>
+          <w:szCs w:val="24"/>
+          <w:u w:val="single"/>
+          <w:lang w:val="en-US"/>
+        </w:rPr>
+        <w:t>“Wh</w:t>
+      </w:r>
+      <w:r>
+        <w:rPr>
+          <w:rFonts w:ascii="Times New Roman" w:hAnsi="Times New Roman" w:cs="Times New Roman"/>
+          <w:b/>
+          <w:bCs/>
+          <w:sz w:val="24"/>
+          <w:szCs w:val="24"/>
+          <w:u w:val="single"/>
+          <w:lang w:val="en-US"/>
+        </w:rPr>
+        <w:t>y</w:t>
+      </w:r>
+      <w:r>
+        <w:rPr>
+          <w:rFonts w:ascii="Times New Roman" w:hAnsi="Times New Roman" w:cs="Times New Roman"/>
+          <w:b/>
+          <w:bCs/>
+          <w:sz w:val="24"/>
+          <w:szCs w:val="24"/>
+          <w:u w:val="single"/>
+          <w:lang w:val="en-US"/>
+        </w:rPr>
+        <w:t>”:</w:t>
+      </w:r>
+    </w:p>
+    <w:p>
+      <w:pPr>
+        <w:spacing w:line="480" w:lineRule="auto"/>
+        <w:rPr>
+          <w:rFonts w:ascii="Times New Roman" w:hAnsi="Times New Roman" w:cs="Times New Roman"/>
+          <w:sz w:val="24"/>
+          <w:szCs w:val="24"/>
+          <w:lang w:val="en-US"/>
+        </w:rPr>
+      </w:pPr>
+      <w:r>
+        <w:rPr>
+          <w:rFonts w:ascii="Times New Roman" w:hAnsi="Times New Roman" w:cs="Times New Roman"/>
+          <w:sz w:val="24"/>
+          <w:szCs w:val="24"/>
+          <w:lang w:val="en-US"/>
+        </w:rPr>
+        <w:t>In the research, I am</w:t>
+      </w:r>
+      <w:r>
+        <w:rPr>
+          <w:rFonts w:ascii="Times New Roman" w:hAnsi="Times New Roman" w:cs="Times New Roman"/>
+          <w:sz w:val="24"/>
+          <w:szCs w:val="24"/>
+          <w:lang w:val="en-US"/>
+        </w:rPr>
+        <w:t xml:space="preserve"> trying to optimi</w:t>
+      </w:r>
+      <w:r>
+        <w:rPr>
+          <w:rFonts w:ascii="Times New Roman" w:hAnsi="Times New Roman" w:cs="Times New Roman"/>
+          <w:sz w:val="24"/>
+          <w:szCs w:val="24"/>
+          <w:lang w:val="en-US"/>
+        </w:rPr>
+        <w:t>z</w:t>
+      </w:r>
+      <w:r>
+        <w:rPr>
+          <w:rFonts w:ascii="Times New Roman" w:hAnsi="Times New Roman" w:cs="Times New Roman"/>
+          <w:sz w:val="24"/>
+          <w:szCs w:val="24"/>
+          <w:lang w:val="en-US"/>
+        </w:rPr>
+        <w:t xml:space="preserve">e the fit between </w:t>
+      </w:r>
+      <w:r>
+        <w:rPr>
+          <w:rFonts w:ascii="Times New Roman" w:hAnsi="Times New Roman" w:cs="Times New Roman"/>
+          <w:sz w:val="24"/>
+          <w:szCs w:val="24"/>
+          <w:lang w:val="en-US"/>
+        </w:rPr>
+        <w:t>my</w:t>
+      </w:r>
+      <w:r>
+        <w:rPr>
+          <w:rFonts w:ascii="Times New Roman" w:hAnsi="Times New Roman" w:cs="Times New Roman"/>
+          <w:sz w:val="24"/>
+          <w:szCs w:val="24"/>
+          <w:lang w:val="en-US"/>
+        </w:rPr>
+        <w:t xml:space="preserve"> product and the application context</w:t>
+      </w:r>
+      <w:r>
+        <w:rPr>
+          <w:rFonts w:ascii="Times New Roman" w:hAnsi="Times New Roman" w:cs="Times New Roman"/>
+          <w:sz w:val="24"/>
+          <w:szCs w:val="24"/>
+          <w:lang w:val="en-US"/>
+        </w:rPr>
+        <w:t xml:space="preserve"> and I need </w:t>
+      </w:r>
+      <w:r>
+        <w:rPr>
+          <w:rFonts w:ascii="Times New Roman" w:hAnsi="Times New Roman" w:cs="Times New Roman"/>
+          <w:sz w:val="24"/>
+          <w:szCs w:val="24"/>
+          <w:lang w:val="en-US"/>
+        </w:rPr>
+        <w:t xml:space="preserve">to assure that </w:t>
+      </w:r>
+      <w:r>
+        <w:rPr>
+          <w:rFonts w:ascii="Times New Roman" w:hAnsi="Times New Roman" w:cs="Times New Roman"/>
+          <w:sz w:val="24"/>
+          <w:szCs w:val="24"/>
+          <w:lang w:val="en-US"/>
+        </w:rPr>
+        <w:t>my</w:t>
+      </w:r>
+      <w:r>
+        <w:rPr>
+          <w:rFonts w:ascii="Times New Roman" w:hAnsi="Times New Roman" w:cs="Times New Roman"/>
+          <w:sz w:val="24"/>
+          <w:szCs w:val="24"/>
+          <w:lang w:val="en-US"/>
+        </w:rPr>
+        <w:t xml:space="preserve"> product is up to contemporary quality standards. In </w:t>
+      </w:r>
+      <w:r>
+        <w:rPr>
+          <w:rFonts w:ascii="Times New Roman" w:hAnsi="Times New Roman" w:cs="Times New Roman"/>
+          <w:sz w:val="24"/>
+          <w:szCs w:val="24"/>
+          <w:lang w:val="en-US"/>
+        </w:rPr>
+        <w:t xml:space="preserve">order to convey the research on the software application, I have to </w:t>
+      </w:r>
+      <w:r>
+        <w:rPr>
+          <w:rFonts w:ascii="Times New Roman" w:hAnsi="Times New Roman" w:cs="Times New Roman"/>
+          <w:sz w:val="24"/>
+          <w:szCs w:val="24"/>
+          <w:lang w:val="en-US"/>
+        </w:rPr>
+        <w:t xml:space="preserve">use all the expertise available to create </w:t>
+      </w:r>
+      <w:r>
+        <w:rPr>
+          <w:rFonts w:ascii="Times New Roman" w:hAnsi="Times New Roman" w:cs="Times New Roman"/>
+          <w:sz w:val="24"/>
+          <w:szCs w:val="24"/>
+          <w:lang w:val="en-US"/>
+        </w:rPr>
+        <w:t>my</w:t>
+      </w:r>
+      <w:r>
+        <w:rPr>
+          <w:rFonts w:ascii="Times New Roman" w:hAnsi="Times New Roman" w:cs="Times New Roman"/>
+          <w:sz w:val="24"/>
+          <w:szCs w:val="24"/>
+          <w:lang w:val="en-US"/>
+        </w:rPr>
+        <w:t xml:space="preserve"> product. </w:t>
+      </w:r>
+      <w:r>
+        <w:rPr>
+          <w:rFonts w:ascii="Times New Roman" w:hAnsi="Times New Roman" w:cs="Times New Roman"/>
+          <w:sz w:val="24"/>
+          <w:szCs w:val="24"/>
+          <w:lang w:val="en-US"/>
+        </w:rPr>
+        <w:t xml:space="preserve">First thing is to start researching the </w:t>
+      </w:r>
+      <w:r>
+        <w:rPr>
+          <w:rFonts w:ascii="Times New Roman" w:hAnsi="Times New Roman" w:cs="Times New Roman"/>
+          <w:sz w:val="24"/>
+          <w:szCs w:val="24"/>
+          <w:lang w:val="en-US"/>
+        </w:rPr>
+        <w:t>"available work" domain</w:t>
+      </w:r>
+      <w:r>
+        <w:rPr>
+          <w:rFonts w:ascii="Times New Roman" w:hAnsi="Times New Roman" w:cs="Times New Roman"/>
+          <w:sz w:val="24"/>
+          <w:szCs w:val="24"/>
+          <w:lang w:val="en-US"/>
+        </w:rPr>
+        <w:t xml:space="preserve"> until I get to the “innovational domain” and finish it with all dot-frameworks ready for the project.</w:t>
+      </w:r>
+    </w:p>
+    <w:p>
+      <w:pPr>
+        <w:spacing w:line="480" w:lineRule="auto"/>
+        <w:rPr>
+          <w:rFonts w:ascii="Times New Roman" w:hAnsi="Times New Roman" w:cs="Times New Roman"/>
+          <w:b/>
+          <w:bCs/>
+          <w:sz w:val="24"/>
+          <w:szCs w:val="24"/>
+          <w:u w:val="single"/>
+          <w:lang w:val="en-US"/>
+        </w:rPr>
+      </w:pPr>
+      <w:r>
+        <w:rPr>
+          <w:rFonts w:ascii="Times New Roman" w:hAnsi="Times New Roman" w:cs="Times New Roman"/>
+          <w:b/>
+          <w:bCs/>
+          <w:sz w:val="24"/>
+          <w:szCs w:val="24"/>
+          <w:u w:val="single"/>
+          <w:lang w:val="en-US"/>
+        </w:rPr>
+        <w:t>“</w:t>
+      </w:r>
+      <w:r>
+        <w:rPr>
+          <w:rFonts w:ascii="Times New Roman" w:hAnsi="Times New Roman" w:cs="Times New Roman"/>
+          <w:b/>
+          <w:bCs/>
+          <w:sz w:val="24"/>
+          <w:szCs w:val="24"/>
+          <w:u w:val="single"/>
+          <w:lang w:val="en-US"/>
+        </w:rPr>
+        <w:t>How</w:t>
+      </w:r>
+      <w:r>
+        <w:rPr>
+          <w:rFonts w:ascii="Times New Roman" w:hAnsi="Times New Roman" w:cs="Times New Roman"/>
+          <w:b/>
+          <w:bCs/>
+          <w:sz w:val="24"/>
+          <w:szCs w:val="24"/>
+          <w:u w:val="single"/>
+          <w:lang w:val="en-US"/>
+        </w:rPr>
+        <w:t>”:</w:t>
+      </w:r>
+    </w:p>
+    <w:p>
+      <w:pPr>
+        <w:spacing w:line="480" w:lineRule="auto"/>
+        <w:rPr>
+          <w:rFonts w:ascii="Times New Roman" w:hAnsi="Times New Roman" w:cs="Times New Roman"/>
+          <w:sz w:val="24"/>
+          <w:szCs w:val="24"/>
+          <w:lang w:val="en-GB"/>
+        </w:rPr>
+      </w:pPr>
+      <w:r>
+        <w:rPr>
+          <w:rFonts w:ascii="Times New Roman" w:hAnsi="Times New Roman" w:cs="Times New Roman"/>
+          <w:sz w:val="24"/>
+          <w:szCs w:val="24"/>
+          <w:lang w:val="en-US"/>
+        </w:rPr>
+        <w:t>The DOT-Framework has 5 research strategies</w:t>
+      </w:r>
+      <w:r>
+        <w:rPr>
+          <w:rFonts w:ascii="Times New Roman" w:hAnsi="Times New Roman" w:cs="Times New Roman"/>
+          <w:sz w:val="24"/>
+          <w:szCs w:val="24"/>
+          <w:lang w:val="en-US"/>
+        </w:rPr>
+        <w:t>:</w:t>
+      </w:r>
+      <w:r>
+        <w:rPr>
+          <w:rFonts w:ascii="Times New Roman" w:hAnsi="Times New Roman" w:cs="Times New Roman"/>
+          <w:sz w:val="24"/>
+          <w:szCs w:val="24"/>
+          <w:lang w:val="en-US"/>
+        </w:rPr>
+        <w:t xml:space="preserve"> </w:t>
+      </w:r>
+      <w:r>
+        <w:rPr>
+          <w:rFonts w:ascii="Times New Roman" w:hAnsi="Times New Roman" w:cs="Times New Roman"/>
+          <w:sz w:val="24"/>
+          <w:szCs w:val="24"/>
+          <w:lang w:val="en-GB"/>
+        </w:rPr>
+        <w:t>Library, Field</w:t>
+      </w:r>
+      <w:r>
+        <w:rPr>
+          <w:rFonts w:ascii="Times New Roman" w:hAnsi="Times New Roman" w:cs="Times New Roman"/>
+          <w:sz w:val="24"/>
+          <w:szCs w:val="24"/>
+          <w:lang w:val="en-GB"/>
+        </w:rPr>
+        <w:t>,</w:t>
+      </w:r>
+      <w:r>
+        <w:rPr>
+          <w:rFonts w:ascii="Times New Roman" w:hAnsi="Times New Roman" w:cs="Times New Roman"/>
+          <w:sz w:val="24"/>
+          <w:szCs w:val="24"/>
+          <w:lang w:val="en-GB"/>
+        </w:rPr>
+        <w:t xml:space="preserve"> Lab, Showroom, Workshop </w:t>
+      </w:r>
+    </w:p>
+    <w:p>
+      <w:pPr>
+        <w:spacing w:line="480" w:lineRule="auto"/>
+        <w:rPr>
+          <w:rFonts w:ascii="Times New Roman" w:hAnsi="Times New Roman" w:cs="Times New Roman"/>
+          <w:sz w:val="24"/>
+          <w:szCs w:val="24"/>
+          <w:lang w:val="en-GB"/>
+        </w:rPr>
+      </w:pPr>
+      <w:r>
+        <w:rPr>
+          <w:rFonts w:ascii="Times New Roman" w:hAnsi="Times New Roman" w:cs="Times New Roman"/>
+          <w:sz w:val="24"/>
+          <w:szCs w:val="24"/>
+          <w:lang w:val="en-GB"/>
+        </w:rPr>
+        <w:t xml:space="preserve">In the </w:t>
+      </w:r>
+      <w:r>
+        <w:rPr>
+          <w:rFonts w:ascii="Times New Roman" w:hAnsi="Times New Roman" w:cs="Times New Roman"/>
+          <w:sz w:val="24"/>
+          <w:szCs w:val="24"/>
+          <w:lang w:val="en-GB"/>
+        </w:rPr>
+        <w:t>“Matchpoint” project, the frameworks I use are Library by reading tutorials</w:t>
+      </w:r>
+      <w:r>
+        <w:rPr>
+          <w:rFonts w:ascii="Times New Roman" w:hAnsi="Times New Roman" w:cs="Times New Roman"/>
+          <w:sz w:val="24"/>
+          <w:szCs w:val="24"/>
+          <w:lang w:val="bg-BG"/>
+        </w:rPr>
+        <w:t xml:space="preserve">, </w:t>
+      </w:r>
+      <w:r>
+        <w:rPr>
+          <w:rFonts w:ascii="Times New Roman" w:hAnsi="Times New Roman" w:cs="Times New Roman"/>
+          <w:sz w:val="24"/>
+          <w:szCs w:val="24"/>
+          <w:lang w:val="en-GB"/>
+        </w:rPr>
+        <w:t>documentation</w:t>
+      </w:r>
+      <w:r>
+        <w:rPr>
+          <w:rFonts w:ascii="Times New Roman" w:hAnsi="Times New Roman" w:cs="Times New Roman"/>
+          <w:sz w:val="24"/>
+          <w:szCs w:val="24"/>
+          <w:lang w:val="en-GB"/>
+        </w:rPr>
+        <w:t xml:space="preserve"> and watching videos on how to implement certain tasks. Then, </w:t>
+      </w:r>
+      <w:r>
+        <w:rPr>
+          <w:rFonts w:ascii="Times New Roman" w:hAnsi="Times New Roman" w:cs="Times New Roman"/>
+          <w:sz w:val="24"/>
+          <w:szCs w:val="24"/>
+          <w:lang w:val="en-GB"/>
+        </w:rPr>
+        <w:t xml:space="preserve">I do the </w:t>
+      </w:r>
+      <w:r>
+        <w:rPr>
+          <w:rFonts w:ascii="Times New Roman" w:hAnsi="Times New Roman" w:cs="Times New Roman"/>
+          <w:sz w:val="24"/>
+          <w:szCs w:val="24"/>
+          <w:lang w:val="en-GB"/>
+        </w:rPr>
+        <w:t>Lab research</w:t>
+      </w:r>
+      <w:r>
+        <w:rPr>
+          <w:rFonts w:ascii="Times New Roman" w:hAnsi="Times New Roman" w:cs="Times New Roman"/>
+          <w:sz w:val="24"/>
+          <w:szCs w:val="24"/>
+          <w:lang w:val="en-GB"/>
+        </w:rPr>
+        <w:t xml:space="preserve">, where I test the product. Also, I do the </w:t>
+      </w:r>
+      <w:r>
+        <w:rPr>
+          <w:rFonts w:ascii="Times New Roman" w:hAnsi="Times New Roman" w:cs="Times New Roman"/>
+          <w:sz w:val="24"/>
+          <w:szCs w:val="24"/>
+          <w:lang w:val="en-GB"/>
+        </w:rPr>
+        <w:t>Showroom research</w:t>
+      </w:r>
+      <w:r>
+        <w:rPr>
+          <w:rFonts w:ascii="Times New Roman" w:hAnsi="Times New Roman" w:cs="Times New Roman"/>
+          <w:sz w:val="24"/>
+          <w:szCs w:val="24"/>
+          <w:lang w:val="en-GB"/>
+        </w:rPr>
+        <w:t xml:space="preserve">, when the product is presented to people to express their feedback. Finally, </w:t>
+      </w:r>
+      <w:r>
+        <w:rPr>
+          <w:rFonts w:ascii="Times New Roman" w:hAnsi="Times New Roman" w:cs="Times New Roman"/>
+          <w:sz w:val="24"/>
+          <w:szCs w:val="24"/>
+          <w:lang w:val="en-GB"/>
+        </w:rPr>
+        <w:t>Workshop research</w:t>
+      </w:r>
+      <w:r>
+        <w:rPr>
+          <w:rFonts w:ascii="Times New Roman" w:hAnsi="Times New Roman" w:cs="Times New Roman"/>
+          <w:sz w:val="24"/>
+          <w:szCs w:val="24"/>
+          <w:lang w:val="en-GB"/>
+        </w:rPr>
+        <w:t xml:space="preserve"> is done by prototyping, </w:t>
+      </w:r>
+      <w:r>
+        <w:rPr>
+          <w:rFonts w:ascii="Times New Roman" w:hAnsi="Times New Roman" w:cs="Times New Roman"/>
+          <w:sz w:val="24"/>
+          <w:szCs w:val="24"/>
+          <w:lang w:val="en-GB"/>
+        </w:rPr>
+        <w:t xml:space="preserve">designing and co-creation activities </w:t>
+      </w:r>
+      <w:r>
+        <w:rPr>
+          <w:rFonts w:ascii="Times New Roman" w:hAnsi="Times New Roman" w:cs="Times New Roman"/>
+          <w:sz w:val="24"/>
+          <w:szCs w:val="24"/>
+          <w:lang w:val="en-GB"/>
+        </w:rPr>
+        <w:t xml:space="preserve">that </w:t>
+      </w:r>
+      <w:r>
+        <w:rPr>
+          <w:rFonts w:ascii="Times New Roman" w:hAnsi="Times New Roman" w:cs="Times New Roman"/>
+          <w:sz w:val="24"/>
+          <w:szCs w:val="24"/>
+          <w:lang w:val="en-GB"/>
+        </w:rPr>
+        <w:t>are all ways to gain insights</w:t>
+      </w:r>
+      <w:r>
+        <w:rPr>
+          <w:rFonts w:ascii="Times New Roman" w:hAnsi="Times New Roman" w:cs="Times New Roman"/>
+          <w:sz w:val="24"/>
+          <w:szCs w:val="24"/>
+          <w:lang w:val="en-GB"/>
+        </w:rPr>
+        <w:t>.</w:t>
+      </w:r>
+    </w:p>
+    <w:p>
+      <w:pPr>
+        <w:spacing w:line="480" w:lineRule="auto"/>
+        <w:rPr>
+          <w:rFonts w:ascii="Times New Roman" w:hAnsi="Times New Roman" w:cs="Times New Roman"/>
+          <w:sz w:val="24"/>
+          <w:szCs w:val="24"/>
+          <w:lang w:val="en-GB"/>
+        </w:rPr>
       </w:pPr>
     </w:p>
     <w:p>
@@ -4561,7 +4864,7 @@
           <w:sz w:val="28"/>
           <w:szCs w:val="28"/>
           <w:u w:val="single"/>
-          <w:lang w:val="en-US"/>
+          <w:lang w:val="en-GB"/>
         </w:rPr>
       </w:pPr>
     </w:p>
@@ -4575,7 +4878,7 @@
           <w:sz w:val="28"/>
           <w:szCs w:val="28"/>
           <w:u w:val="single"/>
-          <w:lang w:val="en-US"/>
+          <w:lang w:val="en-GB"/>
         </w:rPr>
       </w:pPr>
       <w:r>
@@ -4586,754 +4889,6 @@
           <w:sz w:val="28"/>
           <w:szCs w:val="28"/>
           <w:u w:val="single"/>
-          <w:lang w:val="en-US"/>
-        </w:rPr>
-        <w:lastRenderedPageBreak/>
-        <w:t>DOT frameworks:</w:t>
-      </w:r>
-    </w:p>
-    <w:p>
-      <w:pPr>
-        <w:spacing w:line="480" w:lineRule="auto"/>
-        <w:rPr>
-          <w:rFonts w:ascii="Times New Roman" w:hAnsi="Times New Roman" w:cs="Times New Roman"/>
-          <w:b/>
-          <w:bCs/>
-          <w:sz w:val="24"/>
-          <w:szCs w:val="24"/>
-          <w:u w:val="single"/>
-          <w:lang w:val="en-US"/>
-        </w:rPr>
-      </w:pPr>
-      <w:r>
-        <w:rPr>
-          <w:rFonts w:ascii="Times New Roman" w:hAnsi="Times New Roman" w:cs="Times New Roman"/>
-          <w:b/>
-          <w:bCs/>
-          <w:sz w:val="24"/>
-          <w:szCs w:val="24"/>
-          <w:u w:val="single"/>
-          <w:lang w:val="en-US"/>
-        </w:rPr>
-        <w:t>“What”:</w:t>
-      </w:r>
-    </w:p>
-    <w:p>
-      <w:pPr>
-        <w:spacing w:line="480" w:lineRule="auto"/>
-        <w:rPr>
-          <w:rFonts w:ascii="Times New Roman" w:hAnsi="Times New Roman" w:cs="Times New Roman"/>
-          <w:sz w:val="24"/>
-          <w:szCs w:val="24"/>
-          <w:lang w:val="en-US"/>
-        </w:rPr>
-      </w:pPr>
-      <w:r>
-        <w:rPr>
-          <w:rFonts w:ascii="Times New Roman" w:hAnsi="Times New Roman" w:cs="Times New Roman"/>
-          <w:sz w:val="24"/>
-          <w:szCs w:val="24"/>
-          <w:lang w:val="en-US"/>
-        </w:rPr>
-        <w:t>"application domain</w:t>
-      </w:r>
-      <w:r>
-        <w:rPr>
-          <w:rFonts w:ascii="Times New Roman" w:hAnsi="Times New Roman" w:cs="Times New Roman"/>
-          <w:sz w:val="24"/>
-          <w:szCs w:val="24"/>
-          <w:lang w:val="en-US"/>
-        </w:rPr>
-        <w:t>"</w:t>
-      </w:r>
-      <w:r>
-        <w:rPr>
-          <w:rFonts w:ascii="Times New Roman" w:hAnsi="Times New Roman" w:cs="Times New Roman"/>
-          <w:sz w:val="24"/>
-          <w:szCs w:val="24"/>
-          <w:lang w:val="en-US"/>
-        </w:rPr>
-        <w:t xml:space="preserve">: the purpose of the project </w:t>
-      </w:r>
-      <w:r>
-        <w:rPr>
-          <w:rFonts w:ascii="Times New Roman" w:hAnsi="Times New Roman" w:cs="Times New Roman"/>
-          <w:sz w:val="24"/>
-          <w:szCs w:val="24"/>
-          <w:lang w:val="en-US"/>
-        </w:rPr>
-        <w:t>is mainly to entertain the audience(users).</w:t>
-      </w:r>
-    </w:p>
-    <w:p>
-      <w:pPr>
-        <w:spacing w:line="480" w:lineRule="auto"/>
-        <w:rPr>
-          <w:rFonts w:ascii="Times New Roman" w:hAnsi="Times New Roman" w:cs="Times New Roman"/>
-          <w:sz w:val="24"/>
-          <w:szCs w:val="24"/>
-          <w:lang w:val="en-US"/>
-        </w:rPr>
-      </w:pPr>
-      <w:r>
-        <w:t xml:space="preserve"> </w:t>
-      </w:r>
-      <w:r>
-        <w:rPr>
-          <w:rFonts w:ascii="Times New Roman" w:hAnsi="Times New Roman" w:cs="Times New Roman"/>
-          <w:sz w:val="24"/>
-          <w:szCs w:val="24"/>
-          <w:lang w:val="en-US"/>
-        </w:rPr>
-        <w:t>"available work"</w:t>
-      </w:r>
-      <w:r>
-        <w:rPr>
-          <w:rFonts w:ascii="Times New Roman" w:hAnsi="Times New Roman" w:cs="Times New Roman"/>
-          <w:sz w:val="24"/>
-          <w:szCs w:val="24"/>
-          <w:lang w:val="en-US"/>
-        </w:rPr>
-        <w:t>: Frontend framework – React.js</w:t>
-      </w:r>
-      <w:r>
-        <w:rPr>
-          <w:rFonts w:ascii="Times New Roman" w:hAnsi="Times New Roman" w:cs="Times New Roman"/>
-          <w:sz w:val="24"/>
-          <w:szCs w:val="24"/>
-          <w:lang w:val="en-US"/>
-        </w:rPr>
-        <w:t xml:space="preserve">, Backend framework – </w:t>
-      </w:r>
-      <w:proofErr w:type="spellStart"/>
-      <w:r>
-        <w:rPr>
-          <w:rFonts w:ascii="Times New Roman" w:hAnsi="Times New Roman" w:cs="Times New Roman"/>
-          <w:sz w:val="24"/>
-          <w:szCs w:val="24"/>
-          <w:lang w:val="en-US"/>
-        </w:rPr>
-        <w:t>Springboot</w:t>
-      </w:r>
-      <w:proofErr w:type="spellEnd"/>
-      <w:r>
-        <w:rPr>
-          <w:rFonts w:ascii="Times New Roman" w:hAnsi="Times New Roman" w:cs="Times New Roman"/>
-          <w:sz w:val="24"/>
-          <w:szCs w:val="24"/>
-          <w:lang w:val="en-US"/>
-        </w:rPr>
-        <w:t xml:space="preserve">, Security frameworks – included in </w:t>
-      </w:r>
-      <w:proofErr w:type="spellStart"/>
-      <w:r>
-        <w:rPr>
-          <w:rFonts w:ascii="Times New Roman" w:hAnsi="Times New Roman" w:cs="Times New Roman"/>
-          <w:sz w:val="24"/>
-          <w:szCs w:val="24"/>
-          <w:lang w:val="en-US"/>
-        </w:rPr>
-        <w:t>Springboot</w:t>
-      </w:r>
-      <w:proofErr w:type="spellEnd"/>
-      <w:r>
-        <w:rPr>
-          <w:rFonts w:ascii="Times New Roman" w:hAnsi="Times New Roman" w:cs="Times New Roman"/>
-          <w:sz w:val="24"/>
-          <w:szCs w:val="24"/>
-          <w:lang w:val="en-US"/>
-        </w:rPr>
-        <w:t>, Unit and Integrational testing</w:t>
-      </w:r>
-    </w:p>
-    <w:p>
-      <w:pPr>
-        <w:spacing w:line="480" w:lineRule="auto"/>
-        <w:rPr>
-          <w:rFonts w:ascii="Times New Roman" w:hAnsi="Times New Roman" w:cs="Times New Roman"/>
-          <w:sz w:val="24"/>
-          <w:szCs w:val="24"/>
-          <w:lang w:val="en-US"/>
-        </w:rPr>
-      </w:pPr>
-      <w:r>
-        <w:rPr>
-          <w:rFonts w:ascii="Times New Roman" w:hAnsi="Times New Roman" w:cs="Times New Roman"/>
-          <w:sz w:val="24"/>
-          <w:szCs w:val="24"/>
-          <w:lang w:val="en-US"/>
-        </w:rPr>
-        <w:t>"innovation domain</w:t>
-      </w:r>
-      <w:r>
-        <w:rPr>
-          <w:rFonts w:ascii="Times New Roman" w:hAnsi="Times New Roman" w:cs="Times New Roman"/>
-          <w:sz w:val="24"/>
-          <w:szCs w:val="24"/>
-          <w:lang w:val="en-US"/>
-        </w:rPr>
-        <w:t>”</w:t>
-      </w:r>
-      <w:r>
-        <w:rPr>
-          <w:rFonts w:ascii="Times New Roman" w:hAnsi="Times New Roman" w:cs="Times New Roman"/>
-          <w:sz w:val="24"/>
-          <w:szCs w:val="24"/>
-          <w:lang w:val="en-US"/>
-        </w:rPr>
-        <w:t xml:space="preserve">: in this part, I focus on improving the quality of my website and give the users an opportunity to sit and go through some tennis matches in their spare time. </w:t>
-      </w:r>
-    </w:p>
-    <w:p>
-      <w:pPr>
-        <w:spacing w:line="480" w:lineRule="auto"/>
-        <w:rPr>
-          <w:rFonts w:ascii="Times New Roman" w:hAnsi="Times New Roman" w:cs="Times New Roman"/>
-          <w:b/>
-          <w:bCs/>
-          <w:sz w:val="24"/>
-          <w:szCs w:val="24"/>
-          <w:u w:val="single"/>
-          <w:lang w:val="en-US"/>
-        </w:rPr>
-      </w:pPr>
-      <w:r>
-        <w:rPr>
-          <w:rFonts w:ascii="Times New Roman" w:hAnsi="Times New Roman" w:cs="Times New Roman"/>
-          <w:b/>
-          <w:bCs/>
-          <w:sz w:val="24"/>
-          <w:szCs w:val="24"/>
-          <w:u w:val="single"/>
-          <w:lang w:val="en-US"/>
-        </w:rPr>
-        <w:t>“Wh</w:t>
-      </w:r>
-      <w:r>
-        <w:rPr>
-          <w:rFonts w:ascii="Times New Roman" w:hAnsi="Times New Roman" w:cs="Times New Roman"/>
-          <w:b/>
-          <w:bCs/>
-          <w:sz w:val="24"/>
-          <w:szCs w:val="24"/>
-          <w:u w:val="single"/>
-          <w:lang w:val="en-US"/>
-        </w:rPr>
-        <w:t>y</w:t>
-      </w:r>
-      <w:r>
-        <w:rPr>
-          <w:rFonts w:ascii="Times New Roman" w:hAnsi="Times New Roman" w:cs="Times New Roman"/>
-          <w:b/>
-          <w:bCs/>
-          <w:sz w:val="24"/>
-          <w:szCs w:val="24"/>
-          <w:u w:val="single"/>
-          <w:lang w:val="en-US"/>
-        </w:rPr>
-        <w:t>”:</w:t>
-      </w:r>
-    </w:p>
-    <w:p>
-      <w:pPr>
-        <w:spacing w:line="480" w:lineRule="auto"/>
-        <w:rPr>
-          <w:rFonts w:ascii="Times New Roman" w:hAnsi="Times New Roman" w:cs="Times New Roman"/>
-          <w:sz w:val="24"/>
-          <w:szCs w:val="24"/>
-          <w:lang w:val="en-US"/>
-        </w:rPr>
-      </w:pPr>
-      <w:r>
-        <w:rPr>
-          <w:rFonts w:ascii="Times New Roman" w:hAnsi="Times New Roman" w:cs="Times New Roman"/>
-          <w:sz w:val="24"/>
-          <w:szCs w:val="24"/>
-          <w:lang w:val="en-US"/>
-        </w:rPr>
-        <w:t>In the research, I am</w:t>
-      </w:r>
-      <w:r>
-        <w:rPr>
-          <w:rFonts w:ascii="Times New Roman" w:hAnsi="Times New Roman" w:cs="Times New Roman"/>
-          <w:sz w:val="24"/>
-          <w:szCs w:val="24"/>
-          <w:lang w:val="en-US"/>
-        </w:rPr>
-        <w:t xml:space="preserve"> trying to optimi</w:t>
-      </w:r>
-      <w:r>
-        <w:rPr>
-          <w:rFonts w:ascii="Times New Roman" w:hAnsi="Times New Roman" w:cs="Times New Roman"/>
-          <w:sz w:val="24"/>
-          <w:szCs w:val="24"/>
-          <w:lang w:val="en-US"/>
-        </w:rPr>
-        <w:t>z</w:t>
-      </w:r>
-      <w:r>
-        <w:rPr>
-          <w:rFonts w:ascii="Times New Roman" w:hAnsi="Times New Roman" w:cs="Times New Roman"/>
-          <w:sz w:val="24"/>
-          <w:szCs w:val="24"/>
-          <w:lang w:val="en-US"/>
-        </w:rPr>
-        <w:t xml:space="preserve">e the fit between </w:t>
-      </w:r>
-      <w:r>
-        <w:rPr>
-          <w:rFonts w:ascii="Times New Roman" w:hAnsi="Times New Roman" w:cs="Times New Roman"/>
-          <w:sz w:val="24"/>
-          <w:szCs w:val="24"/>
-          <w:lang w:val="en-US"/>
-        </w:rPr>
-        <w:t>my</w:t>
-      </w:r>
-      <w:r>
-        <w:rPr>
-          <w:rFonts w:ascii="Times New Roman" w:hAnsi="Times New Roman" w:cs="Times New Roman"/>
-          <w:sz w:val="24"/>
-          <w:szCs w:val="24"/>
-          <w:lang w:val="en-US"/>
-        </w:rPr>
-        <w:t xml:space="preserve"> product and the application context</w:t>
-      </w:r>
-      <w:r>
-        <w:rPr>
-          <w:rFonts w:ascii="Times New Roman" w:hAnsi="Times New Roman" w:cs="Times New Roman"/>
-          <w:sz w:val="24"/>
-          <w:szCs w:val="24"/>
-          <w:lang w:val="en-US"/>
-        </w:rPr>
-        <w:t xml:space="preserve"> and I need </w:t>
-      </w:r>
-      <w:r>
-        <w:rPr>
-          <w:rFonts w:ascii="Times New Roman" w:hAnsi="Times New Roman" w:cs="Times New Roman"/>
-          <w:sz w:val="24"/>
-          <w:szCs w:val="24"/>
-          <w:lang w:val="en-US"/>
-        </w:rPr>
-        <w:t xml:space="preserve">to assure that </w:t>
-      </w:r>
-      <w:r>
-        <w:rPr>
-          <w:rFonts w:ascii="Times New Roman" w:hAnsi="Times New Roman" w:cs="Times New Roman"/>
-          <w:sz w:val="24"/>
-          <w:szCs w:val="24"/>
-          <w:lang w:val="en-US"/>
-        </w:rPr>
-        <w:t>my</w:t>
-      </w:r>
-      <w:r>
-        <w:rPr>
-          <w:rFonts w:ascii="Times New Roman" w:hAnsi="Times New Roman" w:cs="Times New Roman"/>
-          <w:sz w:val="24"/>
-          <w:szCs w:val="24"/>
-          <w:lang w:val="en-US"/>
-        </w:rPr>
-        <w:t xml:space="preserve"> product is up to contemporary quality standards. In </w:t>
-      </w:r>
-      <w:r>
-        <w:rPr>
-          <w:rFonts w:ascii="Times New Roman" w:hAnsi="Times New Roman" w:cs="Times New Roman"/>
-          <w:sz w:val="24"/>
-          <w:szCs w:val="24"/>
-          <w:lang w:val="en-US"/>
-        </w:rPr>
-        <w:t xml:space="preserve">order to convey the research on the software application, I have to </w:t>
-      </w:r>
-      <w:r>
-        <w:rPr>
-          <w:rFonts w:ascii="Times New Roman" w:hAnsi="Times New Roman" w:cs="Times New Roman"/>
-          <w:sz w:val="24"/>
-          <w:szCs w:val="24"/>
-          <w:lang w:val="en-US"/>
-        </w:rPr>
-        <w:t xml:space="preserve">use all the expertise available to create </w:t>
-      </w:r>
-      <w:r>
-        <w:rPr>
-          <w:rFonts w:ascii="Times New Roman" w:hAnsi="Times New Roman" w:cs="Times New Roman"/>
-          <w:sz w:val="24"/>
-          <w:szCs w:val="24"/>
-          <w:lang w:val="en-US"/>
-        </w:rPr>
-        <w:t>my</w:t>
-      </w:r>
-      <w:r>
-        <w:rPr>
-          <w:rFonts w:ascii="Times New Roman" w:hAnsi="Times New Roman" w:cs="Times New Roman"/>
-          <w:sz w:val="24"/>
-          <w:szCs w:val="24"/>
-          <w:lang w:val="en-US"/>
-        </w:rPr>
-        <w:t xml:space="preserve"> product. </w:t>
-      </w:r>
-      <w:r>
-        <w:rPr>
-          <w:rFonts w:ascii="Times New Roman" w:hAnsi="Times New Roman" w:cs="Times New Roman"/>
-          <w:sz w:val="24"/>
-          <w:szCs w:val="24"/>
-          <w:lang w:val="en-US"/>
-        </w:rPr>
-        <w:t xml:space="preserve">First thing is to start researching the </w:t>
-      </w:r>
-      <w:r>
-        <w:rPr>
-          <w:rFonts w:ascii="Times New Roman" w:hAnsi="Times New Roman" w:cs="Times New Roman"/>
-          <w:sz w:val="24"/>
-          <w:szCs w:val="24"/>
-          <w:lang w:val="en-US"/>
-        </w:rPr>
-        <w:t>"available work" domain</w:t>
-      </w:r>
-      <w:r>
-        <w:rPr>
-          <w:rFonts w:ascii="Times New Roman" w:hAnsi="Times New Roman" w:cs="Times New Roman"/>
-          <w:sz w:val="24"/>
-          <w:szCs w:val="24"/>
-          <w:lang w:val="en-US"/>
-        </w:rPr>
-        <w:t xml:space="preserve"> until I get to the “innovational domain” and finish it with all dot-frameworks ready for the project.</w:t>
-      </w:r>
-    </w:p>
-    <w:p>
-      <w:pPr>
-        <w:spacing w:line="480" w:lineRule="auto"/>
-        <w:rPr>
-          <w:rFonts w:ascii="Times New Roman" w:hAnsi="Times New Roman" w:cs="Times New Roman"/>
-          <w:b/>
-          <w:bCs/>
-          <w:sz w:val="24"/>
-          <w:szCs w:val="24"/>
-          <w:u w:val="single"/>
-          <w:lang w:val="en-US"/>
-        </w:rPr>
-      </w:pPr>
-      <w:r>
-        <w:rPr>
-          <w:rFonts w:ascii="Times New Roman" w:hAnsi="Times New Roman" w:cs="Times New Roman"/>
-          <w:b/>
-          <w:bCs/>
-          <w:sz w:val="24"/>
-          <w:szCs w:val="24"/>
-          <w:u w:val="single"/>
-          <w:lang w:val="en-US"/>
-        </w:rPr>
-        <w:t>“</w:t>
-      </w:r>
-      <w:r>
-        <w:rPr>
-          <w:rFonts w:ascii="Times New Roman" w:hAnsi="Times New Roman" w:cs="Times New Roman"/>
-          <w:b/>
-          <w:bCs/>
-          <w:sz w:val="24"/>
-          <w:szCs w:val="24"/>
-          <w:u w:val="single"/>
-          <w:lang w:val="en-US"/>
-        </w:rPr>
-        <w:t>How</w:t>
-      </w:r>
-      <w:r>
-        <w:rPr>
-          <w:rFonts w:ascii="Times New Roman" w:hAnsi="Times New Roman" w:cs="Times New Roman"/>
-          <w:b/>
-          <w:bCs/>
-          <w:sz w:val="24"/>
-          <w:szCs w:val="24"/>
-          <w:u w:val="single"/>
-          <w:lang w:val="en-US"/>
-        </w:rPr>
-        <w:t>”:</w:t>
-      </w:r>
-    </w:p>
-    <w:p>
-      <w:pPr>
-        <w:spacing w:line="480" w:lineRule="auto"/>
-        <w:rPr>
-          <w:rFonts w:ascii="Times New Roman" w:hAnsi="Times New Roman" w:cs="Times New Roman"/>
-          <w:sz w:val="24"/>
-          <w:szCs w:val="24"/>
-          <w:lang w:val="en-GB"/>
-        </w:rPr>
-      </w:pPr>
-      <w:r>
-        <w:rPr>
-          <w:rFonts w:ascii="Times New Roman" w:hAnsi="Times New Roman" w:cs="Times New Roman"/>
-          <w:sz w:val="24"/>
-          <w:szCs w:val="24"/>
-          <w:lang w:val="en-US"/>
-        </w:rPr>
-        <w:t>The DOT-Framework has 5 research strategies</w:t>
-      </w:r>
-      <w:r>
-        <w:rPr>
-          <w:rFonts w:ascii="Times New Roman" w:hAnsi="Times New Roman" w:cs="Times New Roman"/>
-          <w:sz w:val="24"/>
-          <w:szCs w:val="24"/>
-          <w:lang w:val="en-US"/>
-        </w:rPr>
-        <w:t>:</w:t>
-      </w:r>
-      <w:r>
-        <w:rPr>
-          <w:rFonts w:ascii="Times New Roman" w:hAnsi="Times New Roman" w:cs="Times New Roman"/>
-          <w:sz w:val="24"/>
-          <w:szCs w:val="24"/>
-          <w:lang w:val="en-US"/>
-        </w:rPr>
-        <w:t xml:space="preserve"> </w:t>
-      </w:r>
-      <w:r>
-        <w:rPr>
-          <w:rFonts w:ascii="Times New Roman" w:hAnsi="Times New Roman" w:cs="Times New Roman"/>
-          <w:sz w:val="24"/>
-          <w:szCs w:val="24"/>
-          <w:lang w:val="en-GB"/>
-        </w:rPr>
-        <w:t>Library, Field</w:t>
-      </w:r>
-      <w:r>
-        <w:rPr>
-          <w:rFonts w:ascii="Times New Roman" w:hAnsi="Times New Roman" w:cs="Times New Roman"/>
-          <w:sz w:val="24"/>
-          <w:szCs w:val="24"/>
-          <w:lang w:val="en-GB"/>
-        </w:rPr>
-        <w:t>,</w:t>
-      </w:r>
-      <w:r>
-        <w:rPr>
-          <w:rFonts w:ascii="Times New Roman" w:hAnsi="Times New Roman" w:cs="Times New Roman"/>
-          <w:sz w:val="24"/>
-          <w:szCs w:val="24"/>
-          <w:lang w:val="en-GB"/>
-        </w:rPr>
-        <w:t xml:space="preserve"> Lab, Showroom, Workshop </w:t>
-      </w:r>
-    </w:p>
-    <w:p>
-      <w:pPr>
-        <w:spacing w:line="480" w:lineRule="auto"/>
-        <w:rPr>
-          <w:rFonts w:ascii="Times New Roman" w:hAnsi="Times New Roman" w:cs="Times New Roman"/>
-          <w:sz w:val="24"/>
-          <w:szCs w:val="24"/>
-          <w:lang w:val="en-GB"/>
-        </w:rPr>
-      </w:pPr>
-      <w:r>
-        <w:rPr>
-          <w:rFonts w:ascii="Times New Roman" w:hAnsi="Times New Roman" w:cs="Times New Roman"/>
-          <w:sz w:val="24"/>
-          <w:szCs w:val="24"/>
-          <w:lang w:val="en-GB"/>
-        </w:rPr>
-        <w:t xml:space="preserve">In the </w:t>
-      </w:r>
-      <w:r>
-        <w:rPr>
-          <w:rFonts w:ascii="Times New Roman" w:hAnsi="Times New Roman" w:cs="Times New Roman"/>
-          <w:sz w:val="24"/>
-          <w:szCs w:val="24"/>
-          <w:lang w:val="en-GB"/>
-        </w:rPr>
-        <w:t>“</w:t>
-      </w:r>
-      <w:proofErr w:type="spellStart"/>
-      <w:r>
-        <w:rPr>
-          <w:rFonts w:ascii="Times New Roman" w:hAnsi="Times New Roman" w:cs="Times New Roman"/>
-          <w:sz w:val="24"/>
-          <w:szCs w:val="24"/>
-          <w:lang w:val="en-GB"/>
-        </w:rPr>
-        <w:t>Matchpoint</w:t>
-      </w:r>
-      <w:proofErr w:type="spellEnd"/>
-      <w:r>
-        <w:rPr>
-          <w:rFonts w:ascii="Times New Roman" w:hAnsi="Times New Roman" w:cs="Times New Roman"/>
-          <w:sz w:val="24"/>
-          <w:szCs w:val="24"/>
-          <w:lang w:val="en-GB"/>
-        </w:rPr>
-        <w:t>” project, the frameworks I use are Library by reading tutorials</w:t>
-      </w:r>
-      <w:r>
-        <w:rPr>
-          <w:rFonts w:ascii="Times New Roman" w:hAnsi="Times New Roman" w:cs="Times New Roman"/>
-          <w:sz w:val="24"/>
-          <w:szCs w:val="24"/>
-          <w:lang w:val="bg-BG"/>
-        </w:rPr>
-        <w:t xml:space="preserve">, </w:t>
-      </w:r>
-      <w:r>
-        <w:rPr>
-          <w:rFonts w:ascii="Times New Roman" w:hAnsi="Times New Roman" w:cs="Times New Roman"/>
-          <w:sz w:val="24"/>
-          <w:szCs w:val="24"/>
-          <w:lang w:val="en-GB"/>
-        </w:rPr>
-        <w:t>documentation</w:t>
-      </w:r>
-      <w:r>
-        <w:rPr>
-          <w:rFonts w:ascii="Times New Roman" w:hAnsi="Times New Roman" w:cs="Times New Roman"/>
-          <w:sz w:val="24"/>
-          <w:szCs w:val="24"/>
-          <w:lang w:val="en-GB"/>
-        </w:rPr>
-        <w:t xml:space="preserve"> and watching videos on how to implement certain tasks. Then, </w:t>
-      </w:r>
-      <w:r>
-        <w:rPr>
-          <w:rFonts w:ascii="Times New Roman" w:hAnsi="Times New Roman" w:cs="Times New Roman"/>
-          <w:sz w:val="24"/>
-          <w:szCs w:val="24"/>
-          <w:lang w:val="en-GB"/>
-        </w:rPr>
-        <w:t xml:space="preserve">I do the </w:t>
-      </w:r>
-      <w:r>
-        <w:rPr>
-          <w:rFonts w:ascii="Times New Roman" w:hAnsi="Times New Roman" w:cs="Times New Roman"/>
-          <w:sz w:val="24"/>
-          <w:szCs w:val="24"/>
-          <w:lang w:val="en-GB"/>
-        </w:rPr>
-        <w:t>Lab research</w:t>
-      </w:r>
-      <w:r>
-        <w:rPr>
-          <w:rFonts w:ascii="Times New Roman" w:hAnsi="Times New Roman" w:cs="Times New Roman"/>
-          <w:sz w:val="24"/>
-          <w:szCs w:val="24"/>
-          <w:lang w:val="en-GB"/>
-        </w:rPr>
-        <w:t xml:space="preserve">, where I test the product. Also, I do the </w:t>
-      </w:r>
-      <w:r>
-        <w:rPr>
-          <w:rFonts w:ascii="Times New Roman" w:hAnsi="Times New Roman" w:cs="Times New Roman"/>
-          <w:sz w:val="24"/>
-          <w:szCs w:val="24"/>
-          <w:lang w:val="en-GB"/>
-        </w:rPr>
-        <w:t>Showroom research</w:t>
-      </w:r>
-      <w:r>
-        <w:rPr>
-          <w:rFonts w:ascii="Times New Roman" w:hAnsi="Times New Roman" w:cs="Times New Roman"/>
-          <w:sz w:val="24"/>
-          <w:szCs w:val="24"/>
-          <w:lang w:val="en-GB"/>
-        </w:rPr>
-        <w:t xml:space="preserve">, when the product is presented to people to express their feedback. Finally, </w:t>
-      </w:r>
-      <w:r>
-        <w:rPr>
-          <w:rFonts w:ascii="Times New Roman" w:hAnsi="Times New Roman" w:cs="Times New Roman"/>
-          <w:sz w:val="24"/>
-          <w:szCs w:val="24"/>
-          <w:lang w:val="en-GB"/>
-        </w:rPr>
-        <w:t>Workshop research</w:t>
-      </w:r>
-      <w:r>
-        <w:rPr>
-          <w:rFonts w:ascii="Times New Roman" w:hAnsi="Times New Roman" w:cs="Times New Roman"/>
-          <w:sz w:val="24"/>
-          <w:szCs w:val="24"/>
-          <w:lang w:val="en-GB"/>
-        </w:rPr>
-        <w:t xml:space="preserve"> is done by prototyping, </w:t>
-      </w:r>
-      <w:r>
-        <w:rPr>
-          <w:rFonts w:ascii="Times New Roman" w:hAnsi="Times New Roman" w:cs="Times New Roman"/>
-          <w:sz w:val="24"/>
-          <w:szCs w:val="24"/>
-          <w:lang w:val="en-GB"/>
-        </w:rPr>
-        <w:t xml:space="preserve">designing and co-creation activities </w:t>
-      </w:r>
-      <w:r>
-        <w:rPr>
-          <w:rFonts w:ascii="Times New Roman" w:hAnsi="Times New Roman" w:cs="Times New Roman"/>
-          <w:sz w:val="24"/>
-          <w:szCs w:val="24"/>
-          <w:lang w:val="en-GB"/>
-        </w:rPr>
-        <w:t xml:space="preserve">that </w:t>
-      </w:r>
-      <w:r>
-        <w:rPr>
-          <w:rFonts w:ascii="Times New Roman" w:hAnsi="Times New Roman" w:cs="Times New Roman"/>
-          <w:sz w:val="24"/>
-          <w:szCs w:val="24"/>
-          <w:lang w:val="en-GB"/>
-        </w:rPr>
-        <w:t>are all ways to gain insights</w:t>
-      </w:r>
-      <w:r>
-        <w:rPr>
-          <w:rFonts w:ascii="Times New Roman" w:hAnsi="Times New Roman" w:cs="Times New Roman"/>
-          <w:sz w:val="24"/>
-          <w:szCs w:val="24"/>
-          <w:lang w:val="en-GB"/>
-        </w:rPr>
-        <w:t>.</w:t>
-      </w:r>
-    </w:p>
-    <w:p>
-      <w:pPr>
-        <w:spacing w:line="480" w:lineRule="auto"/>
-        <w:rPr>
-          <w:rFonts w:ascii="Times New Roman" w:hAnsi="Times New Roman" w:cs="Times New Roman"/>
-          <w:sz w:val="24"/>
-          <w:szCs w:val="24"/>
-          <w:lang w:val="en-GB"/>
-        </w:rPr>
-      </w:pPr>
-    </w:p>
-    <w:p>
-      <w:pPr>
-        <w:spacing w:line="480" w:lineRule="auto"/>
-        <w:rPr>
-          <w:rFonts w:ascii="Times New Roman" w:hAnsi="Times New Roman" w:cs="Times New Roman"/>
-          <w:b/>
-          <w:bCs/>
-          <w:sz w:val="28"/>
-          <w:szCs w:val="28"/>
-          <w:u w:val="single"/>
-          <w:lang w:val="en-GB"/>
-        </w:rPr>
-      </w:pPr>
-    </w:p>
-    <w:p>
-      <w:pPr>
-        <w:spacing w:line="480" w:lineRule="auto"/>
-        <w:rPr>
-          <w:rFonts w:ascii="Times New Roman" w:hAnsi="Times New Roman" w:cs="Times New Roman"/>
-          <w:b/>
-          <w:bCs/>
-          <w:sz w:val="28"/>
-          <w:szCs w:val="28"/>
-          <w:u w:val="single"/>
-          <w:lang w:val="en-GB"/>
-        </w:rPr>
-      </w:pPr>
-      <w:r>
-        <w:rPr>
-          <w:rFonts w:ascii="Times New Roman" w:hAnsi="Times New Roman" w:cs="Times New Roman"/>
-          <w:b/>
-          <w:bCs/>
-          <w:sz w:val="28"/>
-          <w:szCs w:val="28"/>
-          <w:u w:val="single"/>
           <w:lang w:val="en-GB"/>
         </w:rPr>
         <w:lastRenderedPageBreak/>
@@ -5420,76 +4975,16 @@
           <w:szCs w:val="24"/>
           <w:lang w:val="en-US"/>
         </w:rPr>
-        <w:t xml:space="preserve">I created two </w:t>
-      </w:r>
-      <w:proofErr w:type="spellStart"/>
-      <w:r>
-        <w:rPr>
-          <w:rFonts w:ascii="Times New Roman" w:hAnsi="Times New Roman" w:cs="Times New Roman"/>
-          <w:sz w:val="24"/>
-          <w:szCs w:val="24"/>
-          <w:lang w:val="en-US"/>
-        </w:rPr>
-        <w:t>yml</w:t>
-      </w:r>
-      <w:proofErr w:type="spellEnd"/>
-      <w:r>
-        <w:rPr>
-          <w:rFonts w:ascii="Times New Roman" w:hAnsi="Times New Roman" w:cs="Times New Roman"/>
-          <w:sz w:val="24"/>
-          <w:szCs w:val="24"/>
-          <w:lang w:val="en-US"/>
-        </w:rPr>
-        <w:t xml:space="preserve"> files – in the folder of my </w:t>
-      </w:r>
-      <w:proofErr w:type="spellStart"/>
-      <w:r>
-        <w:rPr>
-          <w:rFonts w:ascii="Times New Roman" w:hAnsi="Times New Roman" w:cs="Times New Roman"/>
-          <w:sz w:val="24"/>
-          <w:szCs w:val="24"/>
-          <w:lang w:val="en-US"/>
-        </w:rPr>
-        <w:t>intelij</w:t>
-      </w:r>
-      <w:proofErr w:type="spellEnd"/>
-      <w:r>
-        <w:rPr>
-          <w:rFonts w:ascii="Times New Roman" w:hAnsi="Times New Roman" w:cs="Times New Roman"/>
-          <w:sz w:val="24"/>
-          <w:szCs w:val="24"/>
-          <w:lang w:val="en-US"/>
-        </w:rPr>
-        <w:t xml:space="preserve"> project </w:t>
-      </w:r>
-      <w:r>
-        <w:rPr>
-          <w:rFonts w:ascii="Times New Roman" w:hAnsi="Times New Roman" w:cs="Times New Roman"/>
-          <w:sz w:val="24"/>
-          <w:szCs w:val="24"/>
-          <w:lang w:val="en-US"/>
-        </w:rPr>
-        <w:t>where I use the build/test/</w:t>
-      </w:r>
-      <w:proofErr w:type="spellStart"/>
-      <w:r>
-        <w:rPr>
-          <w:rFonts w:ascii="Times New Roman" w:hAnsi="Times New Roman" w:cs="Times New Roman"/>
-          <w:sz w:val="24"/>
-          <w:szCs w:val="24"/>
-          <w:lang w:val="en-US"/>
-        </w:rPr>
-        <w:t>sonarqube</w:t>
-      </w:r>
-      <w:proofErr w:type="spellEnd"/>
-      <w:r>
-        <w:rPr>
-          <w:rFonts w:ascii="Times New Roman" w:hAnsi="Times New Roman" w:cs="Times New Roman"/>
-          <w:sz w:val="24"/>
-          <w:szCs w:val="24"/>
-          <w:lang w:val="en-US"/>
-        </w:rPr>
-        <w:t xml:space="preserve"> stages, </w:t>
+        <w:t xml:space="preserve">I created two yml files – in the folder of my intelij project </w:t>
+      </w:r>
+      <w:r>
+        <w:rPr>
+          <w:rFonts w:ascii="Times New Roman" w:hAnsi="Times New Roman" w:cs="Times New Roman"/>
+          <w:sz w:val="24"/>
+          <w:szCs w:val="24"/>
+          <w:lang w:val="en-US"/>
+        </w:rPr>
+        <w:t xml:space="preserve">where I use the build/test/sonarqube stages, </w:t>
       </w:r>
       <w:r>
         <w:rPr>
@@ -5507,27 +5002,7 @@
           <w:szCs w:val="24"/>
           <w:lang w:val="en-US"/>
         </w:rPr>
-        <w:t xml:space="preserve">by redirecting to the other </w:t>
-      </w:r>
-      <w:proofErr w:type="spellStart"/>
-      <w:r>
-        <w:rPr>
-          <w:rFonts w:ascii="Times New Roman" w:hAnsi="Times New Roman" w:cs="Times New Roman"/>
-          <w:sz w:val="24"/>
-          <w:szCs w:val="24"/>
-          <w:lang w:val="en-US"/>
-        </w:rPr>
-        <w:t>yml</w:t>
-      </w:r>
-      <w:proofErr w:type="spellEnd"/>
-      <w:r>
-        <w:rPr>
-          <w:rFonts w:ascii="Times New Roman" w:hAnsi="Times New Roman" w:cs="Times New Roman"/>
-          <w:sz w:val="24"/>
-          <w:szCs w:val="24"/>
-          <w:lang w:val="en-US"/>
-        </w:rPr>
-        <w:t xml:space="preserve"> and in this case, the commands will be run correctly.</w:t>
+        <w:t>by redirecting to the other yml and in this case, the commands will be run correctly.</w:t>
       </w:r>
     </w:p>
     <w:p>
@@ -5698,76 +5173,16 @@
           <w:szCs w:val="24"/>
           <w:lang w:val="en-US"/>
         </w:rPr>
-        <w:t>“</w:t>
-      </w:r>
-      <w:proofErr w:type="spellStart"/>
-      <w:r>
-        <w:rPr>
-          <w:rFonts w:ascii="Times New Roman" w:hAnsi="Times New Roman" w:cs="Times New Roman"/>
-          <w:sz w:val="24"/>
-          <w:szCs w:val="24"/>
-          <w:lang w:val="en-US"/>
-        </w:rPr>
-        <w:t>Sonarqube</w:t>
-      </w:r>
-      <w:proofErr w:type="spellEnd"/>
-      <w:r>
-        <w:rPr>
-          <w:rFonts w:ascii="Times New Roman" w:hAnsi="Times New Roman" w:cs="Times New Roman"/>
-          <w:sz w:val="24"/>
-          <w:szCs w:val="24"/>
-          <w:lang w:val="en-US"/>
-        </w:rPr>
-        <w:t>” is a program used to evaluate the quality of a code. Firstly, in order to install “</w:t>
-      </w:r>
-      <w:proofErr w:type="spellStart"/>
-      <w:r>
-        <w:rPr>
-          <w:rFonts w:ascii="Times New Roman" w:hAnsi="Times New Roman" w:cs="Times New Roman"/>
-          <w:sz w:val="24"/>
-          <w:szCs w:val="24"/>
-          <w:lang w:val="en-US"/>
-        </w:rPr>
-        <w:t>Sonarqube</w:t>
-      </w:r>
-      <w:proofErr w:type="spellEnd"/>
-      <w:r>
-        <w:rPr>
-          <w:rFonts w:ascii="Times New Roman" w:hAnsi="Times New Roman" w:cs="Times New Roman"/>
-          <w:sz w:val="24"/>
-          <w:szCs w:val="24"/>
-          <w:lang w:val="en-US"/>
-        </w:rPr>
-        <w:t>”</w:t>
-      </w:r>
-      <w:r>
-        <w:rPr>
-          <w:rFonts w:ascii="Times New Roman" w:hAnsi="Times New Roman" w:cs="Times New Roman"/>
-          <w:sz w:val="24"/>
-          <w:szCs w:val="24"/>
-          <w:lang w:val="en-US"/>
-        </w:rPr>
-        <w:t xml:space="preserve">, a zip file needs to be downloaded from the official </w:t>
-      </w:r>
-      <w:proofErr w:type="spellStart"/>
-      <w:r>
-        <w:rPr>
-          <w:rFonts w:ascii="Times New Roman" w:hAnsi="Times New Roman" w:cs="Times New Roman"/>
-          <w:sz w:val="24"/>
-          <w:szCs w:val="24"/>
-          <w:lang w:val="en-US"/>
-        </w:rPr>
-        <w:t>sonarqube</w:t>
-      </w:r>
-      <w:proofErr w:type="spellEnd"/>
-      <w:r>
-        <w:rPr>
-          <w:rFonts w:ascii="Times New Roman" w:hAnsi="Times New Roman" w:cs="Times New Roman"/>
-          <w:sz w:val="24"/>
-          <w:szCs w:val="24"/>
-          <w:lang w:val="en-US"/>
-        </w:rPr>
-        <w:t xml:space="preserve"> website. Then, the downloaded file has to be unarchive</w:t>
+        <w:t>“Sonarqube” is a program used to evaluate the quality of a code. Firstly, in order to install “Sonarqube”</w:t>
+      </w:r>
+      <w:r>
+        <w:rPr>
+          <w:rFonts w:ascii="Times New Roman" w:hAnsi="Times New Roman" w:cs="Times New Roman"/>
+          <w:sz w:val="24"/>
+          <w:szCs w:val="24"/>
+          <w:lang w:val="en-US"/>
+        </w:rPr>
+        <w:t>, a zip file needs to be downloaded from the official sonarqube website. Then, the downloaded file has to be unarchive</w:t>
       </w:r>
       <w:r>
         <w:rPr>
@@ -5785,96 +5200,16 @@
           <w:szCs w:val="24"/>
           <w:lang w:val="en-US"/>
         </w:rPr>
-        <w:t xml:space="preserve">rds the “StartSonarqube.bat” file in the bin folder should be opened so as to run the </w:t>
-      </w:r>
-      <w:proofErr w:type="spellStart"/>
-      <w:r>
-        <w:rPr>
-          <w:rFonts w:ascii="Times New Roman" w:hAnsi="Times New Roman" w:cs="Times New Roman"/>
-          <w:sz w:val="24"/>
-          <w:szCs w:val="24"/>
-          <w:lang w:val="en-US"/>
-        </w:rPr>
-        <w:t>Sonarqube</w:t>
-      </w:r>
-      <w:proofErr w:type="spellEnd"/>
-      <w:r>
-        <w:rPr>
-          <w:rFonts w:ascii="Times New Roman" w:hAnsi="Times New Roman" w:cs="Times New Roman"/>
-          <w:sz w:val="24"/>
-          <w:szCs w:val="24"/>
-          <w:lang w:val="en-US"/>
-        </w:rPr>
-        <w:t>. A new tab will open in the browser</w:t>
-      </w:r>
-      <w:r>
-        <w:rPr>
-          <w:rFonts w:ascii="Times New Roman" w:hAnsi="Times New Roman" w:cs="Times New Roman"/>
-          <w:sz w:val="24"/>
-          <w:szCs w:val="24"/>
-          <w:lang w:val="en-US"/>
-        </w:rPr>
-        <w:t xml:space="preserve"> where a login is required and then, a project needs to be created. After that, in the terminal in </w:t>
-      </w:r>
-      <w:proofErr w:type="spellStart"/>
-      <w:r>
-        <w:rPr>
-          <w:rFonts w:ascii="Times New Roman" w:hAnsi="Times New Roman" w:cs="Times New Roman"/>
-          <w:sz w:val="24"/>
-          <w:szCs w:val="24"/>
-          <w:lang w:val="en-US"/>
-        </w:rPr>
-        <w:t>Intelij</w:t>
-      </w:r>
-      <w:proofErr w:type="spellEnd"/>
-      <w:r>
-        <w:rPr>
-          <w:rFonts w:ascii="Times New Roman" w:hAnsi="Times New Roman" w:cs="Times New Roman"/>
-          <w:sz w:val="24"/>
-          <w:szCs w:val="24"/>
-          <w:lang w:val="en-US"/>
-        </w:rPr>
-        <w:t>, the command “</w:t>
-      </w:r>
-      <w:proofErr w:type="spellStart"/>
-      <w:r>
-        <w:rPr>
-          <w:rFonts w:ascii="Times New Roman" w:hAnsi="Times New Roman" w:cs="Times New Roman"/>
-          <w:sz w:val="24"/>
-          <w:szCs w:val="24"/>
-          <w:lang w:val="en-US"/>
-        </w:rPr>
-        <w:t>gradlew</w:t>
-      </w:r>
-      <w:proofErr w:type="spellEnd"/>
-      <w:r>
-        <w:rPr>
-          <w:rFonts w:ascii="Times New Roman" w:hAnsi="Times New Roman" w:cs="Times New Roman"/>
-          <w:sz w:val="24"/>
-          <w:szCs w:val="24"/>
-          <w:lang w:val="en-US"/>
-        </w:rPr>
-        <w:t xml:space="preserve"> </w:t>
-      </w:r>
-      <w:proofErr w:type="spellStart"/>
-      <w:r>
-        <w:rPr>
-          <w:rFonts w:ascii="Times New Roman" w:hAnsi="Times New Roman" w:cs="Times New Roman"/>
-          <w:sz w:val="24"/>
-          <w:szCs w:val="24"/>
-          <w:lang w:val="en-US"/>
-        </w:rPr>
-        <w:t>sonarqube</w:t>
-      </w:r>
-      <w:proofErr w:type="spellEnd"/>
-      <w:r>
-        <w:rPr>
-          <w:rFonts w:ascii="Times New Roman" w:hAnsi="Times New Roman" w:cs="Times New Roman"/>
-          <w:sz w:val="24"/>
-          <w:szCs w:val="24"/>
-          <w:lang w:val="en-US"/>
-        </w:rPr>
-        <w:t>” has to be run. In the end, the screenshot below displays what should appear after the whole explanation.</w:t>
+        <w:t>rds the “StartSonarqube.bat” file in the bin folder should be opened so as to run the Sonarqube. A new tab will open in the browser</w:t>
+      </w:r>
+      <w:r>
+        <w:rPr>
+          <w:rFonts w:ascii="Times New Roman" w:hAnsi="Times New Roman" w:cs="Times New Roman"/>
+          <w:sz w:val="24"/>
+          <w:szCs w:val="24"/>
+          <w:lang w:val="en-US"/>
+        </w:rPr>
+        <w:t xml:space="preserve"> where a login is required and then, a project needs to be created. After that, in the terminal in Intelij, the command “gradlew sonarqube” has to be run. In the end, the screenshot below displays what should appear after the whole explanation.</w:t>
       </w:r>
     </w:p>
     <w:p>

</xml_diff>

<commit_message>
Creation of the test plan in the project plan/order implementation/websockets working!
</commit_message>
<xml_diff>
--- a/documentation/Design Document.docx
+++ b/documentation/Design Document.docx
@@ -6412,6 +6412,945 @@
         </w:rPr>
       </w:pPr>
     </w:p>
+    <w:p>
+      <w:pPr>
+        <w:spacing w:line="480" w:lineRule="auto"/>
+        <w:rPr>
+          <w:rFonts w:ascii="Times New Roman" w:hAnsi="Times New Roman" w:cs="Times New Roman"/>
+          <w:b/>
+          <w:bCs/>
+          <w:sz w:val="28"/>
+          <w:szCs w:val="28"/>
+          <w:u w:val="single"/>
+          <w:lang w:val="en-US"/>
+        </w:rPr>
+      </w:pPr>
+      <w:r>
+        <w:rPr>
+          <w:rFonts w:ascii="Times New Roman" w:hAnsi="Times New Roman" w:cs="Times New Roman"/>
+          <w:b/>
+          <w:bCs/>
+          <w:sz w:val="28"/>
+          <w:szCs w:val="28"/>
+          <w:u w:val="single"/>
+          <w:lang w:val="en-US"/>
+        </w:rPr>
+        <w:t>Test plan</w:t>
+      </w:r>
+    </w:p>
+    <w:p>
+      <w:pPr>
+        <w:spacing w:line="480" w:lineRule="auto"/>
+        <w:rPr>
+          <w:rFonts w:ascii="Times New Roman" w:hAnsi="Times New Roman" w:cs="Times New Roman"/>
+          <w:sz w:val="24"/>
+          <w:szCs w:val="24"/>
+          <w:lang w:val="en-US"/>
+        </w:rPr>
+      </w:pPr>
+      <w:r>
+        <w:rPr>
+          <w:rFonts w:ascii="Times New Roman" w:hAnsi="Times New Roman" w:cs="Times New Roman"/>
+          <w:sz w:val="24"/>
+          <w:szCs w:val="24"/>
+          <w:lang w:val="en-US"/>
+        </w:rPr>
+        <w:t xml:space="preserve">During the process of creating an application, there are usually some errors that may occur and in order for such unpleasant situations not to happen, developers have to make tests of the functionalities of the app. </w:t>
+      </w:r>
+    </w:p>
+    <w:p>
+      <w:pPr>
+        <w:spacing w:line="480" w:lineRule="auto"/>
+        <w:rPr>
+          <w:rFonts w:ascii="Times New Roman" w:hAnsi="Times New Roman" w:cs="Times New Roman"/>
+          <w:b/>
+          <w:bCs/>
+          <w:u w:val="single"/>
+          <w:lang w:val="en-US"/>
+        </w:rPr>
+      </w:pPr>
+      <w:r>
+        <w:rPr>
+          <w:rFonts w:ascii="Times New Roman" w:hAnsi="Times New Roman" w:cs="Times New Roman"/>
+          <w:b/>
+          <w:bCs/>
+          <w:u w:val="single"/>
+          <w:lang w:val="en-US"/>
+        </w:rPr>
+        <w:t xml:space="preserve">What </w:t>
+      </w:r>
+      <w:r>
+        <w:rPr>
+          <w:rFonts w:ascii="Times New Roman" w:hAnsi="Times New Roman" w:cs="Times New Roman"/>
+          <w:b/>
+          <w:bCs/>
+          <w:u w:val="single"/>
+          <w:lang w:val="en-US"/>
+        </w:rPr>
+        <w:t>tests</w:t>
+      </w:r>
+      <w:r>
+        <w:rPr>
+          <w:rFonts w:ascii="Times New Roman" w:hAnsi="Times New Roman" w:cs="Times New Roman"/>
+          <w:b/>
+          <w:bCs/>
+          <w:u w:val="single"/>
+          <w:lang w:val="en-US"/>
+        </w:rPr>
+        <w:t>:</w:t>
+      </w:r>
+    </w:p>
+    <w:p>
+      <w:pPr>
+        <w:spacing w:line="480" w:lineRule="auto"/>
+        <w:rPr>
+          <w:rFonts w:ascii="Times New Roman" w:hAnsi="Times New Roman" w:cs="Times New Roman"/>
+          <w:sz w:val="24"/>
+          <w:szCs w:val="24"/>
+          <w:lang w:val="en-US"/>
+        </w:rPr>
+      </w:pPr>
+      <w:r>
+        <w:rPr>
+          <w:rFonts w:ascii="Times New Roman" w:hAnsi="Times New Roman" w:cs="Times New Roman"/>
+          <w:sz w:val="24"/>
+          <w:szCs w:val="24"/>
+          <w:lang w:val="en-US"/>
+        </w:rPr>
+        <w:t>Backend (BE): In the BE, where I am using Spring boot, I decided to make unit tests and integrational tests. The unit tests I made for the models, so as to make sure that each of the properties there are working property. For the controllers I made the integration tests, which are used to check the methods that are implemented there, such as “</w:t>
+      </w:r>
+      <w:proofErr w:type="spellStart"/>
+      <w:r>
+        <w:rPr>
+          <w:rFonts w:ascii="Times New Roman" w:hAnsi="Times New Roman" w:cs="Times New Roman"/>
+          <w:sz w:val="24"/>
+          <w:szCs w:val="24"/>
+          <w:lang w:val="en-US"/>
+        </w:rPr>
+        <w:t>updateUser</w:t>
+      </w:r>
+      <w:proofErr w:type="spellEnd"/>
+      <w:r>
+        <w:rPr>
+          <w:rFonts w:ascii="Times New Roman" w:hAnsi="Times New Roman" w:cs="Times New Roman"/>
+          <w:sz w:val="24"/>
+          <w:szCs w:val="24"/>
+          <w:lang w:val="en-US"/>
+        </w:rPr>
+        <w:t>” or “</w:t>
+      </w:r>
+      <w:proofErr w:type="spellStart"/>
+      <w:r>
+        <w:rPr>
+          <w:rFonts w:ascii="Times New Roman" w:hAnsi="Times New Roman" w:cs="Times New Roman"/>
+          <w:sz w:val="24"/>
+          <w:szCs w:val="24"/>
+          <w:lang w:val="en-US"/>
+        </w:rPr>
+        <w:t>deleteUser</w:t>
+      </w:r>
+      <w:proofErr w:type="spellEnd"/>
+      <w:r>
+        <w:rPr>
+          <w:rFonts w:ascii="Times New Roman" w:hAnsi="Times New Roman" w:cs="Times New Roman"/>
+          <w:sz w:val="24"/>
+          <w:szCs w:val="24"/>
+          <w:lang w:val="en-US"/>
+        </w:rPr>
+        <w:t>”.</w:t>
+      </w:r>
+    </w:p>
+    <w:tbl>
+      <w:tblPr>
+        <w:tblStyle w:val="TableGrid"/>
+        <w:tblpPr w:leftFromText="180" w:rightFromText="180" w:vertAnchor="text" w:horzAnchor="margin" w:tblpXSpec="center" w:tblpY="3228"/>
+        <w:tblW w:w="11366" w:type="dxa"/>
+        <w:tblLayout w:type="fixed"/>
+        <w:tblLook w:val="04A0" w:firstRow="1" w:lastRow="0" w:firstColumn="1" w:lastColumn="0" w:noHBand="0" w:noVBand="1"/>
+      </w:tblPr>
+      <w:tblGrid>
+        <w:gridCol w:w="937"/>
+        <w:gridCol w:w="1701"/>
+        <w:gridCol w:w="851"/>
+        <w:gridCol w:w="1042"/>
+        <w:gridCol w:w="2552"/>
+        <w:gridCol w:w="1225"/>
+        <w:gridCol w:w="851"/>
+        <w:gridCol w:w="2207"/>
+      </w:tblGrid>
+      <w:tr>
+        <w:tc>
+          <w:tcPr>
+            <w:tcW w:w="937" w:type="dxa"/>
+          </w:tcPr>
+          <w:p>
+            <w:pPr>
+              <w:spacing w:line="480" w:lineRule="auto"/>
+              <w:rPr>
+                <w:rFonts w:ascii="Times New Roman" w:hAnsi="Times New Roman" w:cs="Times New Roman"/>
+                <w:sz w:val="24"/>
+                <w:szCs w:val="24"/>
+                <w:lang w:val="en-GB"/>
+              </w:rPr>
+            </w:pPr>
+            <w:r>
+              <w:rPr>
+                <w:rFonts w:ascii="Times New Roman" w:hAnsi="Times New Roman" w:cs="Times New Roman"/>
+                <w:sz w:val="24"/>
+                <w:szCs w:val="24"/>
+                <w:lang w:val="en-GB"/>
+              </w:rPr>
+              <w:lastRenderedPageBreak/>
+              <w:t>Nº</w:t>
+            </w:r>
+          </w:p>
+        </w:tc>
+        <w:tc>
+          <w:tcPr>
+            <w:tcW w:w="1701" w:type="dxa"/>
+          </w:tcPr>
+          <w:p>
+            <w:pPr>
+              <w:spacing w:line="480" w:lineRule="auto"/>
+              <w:rPr>
+                <w:rFonts w:ascii="Times New Roman" w:hAnsi="Times New Roman" w:cs="Times New Roman"/>
+                <w:sz w:val="24"/>
+                <w:szCs w:val="24"/>
+                <w:lang w:val="en-US"/>
+              </w:rPr>
+            </w:pPr>
+            <w:r>
+              <w:rPr>
+                <w:rFonts w:ascii="Times New Roman" w:hAnsi="Times New Roman" w:cs="Times New Roman"/>
+                <w:sz w:val="24"/>
+                <w:szCs w:val="24"/>
+                <w:lang w:val="en-US"/>
+              </w:rPr>
+              <w:t>Acceptance test criteria</w:t>
+            </w:r>
+          </w:p>
+        </w:tc>
+        <w:tc>
+          <w:tcPr>
+            <w:tcW w:w="1893" w:type="dxa"/>
+            <w:gridSpan w:val="2"/>
+          </w:tcPr>
+          <w:p>
+            <w:pPr>
+              <w:spacing w:line="480" w:lineRule="auto"/>
+              <w:rPr>
+                <w:rFonts w:ascii="Times New Roman" w:hAnsi="Times New Roman" w:cs="Times New Roman"/>
+                <w:sz w:val="24"/>
+                <w:szCs w:val="24"/>
+                <w:lang w:val="en-US"/>
+              </w:rPr>
+            </w:pPr>
+            <w:r>
+              <w:rPr>
+                <w:rFonts w:ascii="Times New Roman" w:hAnsi="Times New Roman" w:cs="Times New Roman"/>
+                <w:sz w:val="24"/>
+                <w:szCs w:val="24"/>
+                <w:lang w:val="en-US"/>
+              </w:rPr>
+              <w:t>Critical</w:t>
+            </w:r>
+          </w:p>
+          <w:p>
+            <w:pPr>
+              <w:spacing w:line="480" w:lineRule="auto"/>
+              <w:rPr>
+                <w:rFonts w:ascii="Times New Roman" w:hAnsi="Times New Roman" w:cs="Times New Roman"/>
+                <w:sz w:val="24"/>
+                <w:szCs w:val="24"/>
+                <w:lang w:val="en-US"/>
+              </w:rPr>
+            </w:pPr>
+            <w:r>
+              <w:rPr>
+                <w:rFonts w:ascii="Times New Roman" w:hAnsi="Times New Roman" w:cs="Times New Roman"/>
+                <w:sz w:val="24"/>
+                <w:szCs w:val="24"/>
+                <w:lang w:val="en-US"/>
+              </w:rPr>
+              <w:t>Yes       |        No</w:t>
+            </w:r>
+          </w:p>
+        </w:tc>
+        <w:tc>
+          <w:tcPr>
+            <w:tcW w:w="2552" w:type="dxa"/>
+          </w:tcPr>
+          <w:p>
+            <w:pPr>
+              <w:spacing w:line="480" w:lineRule="auto"/>
+              <w:rPr>
+                <w:rFonts w:ascii="Times New Roman" w:hAnsi="Times New Roman" w:cs="Times New Roman"/>
+                <w:sz w:val="24"/>
+                <w:szCs w:val="24"/>
+                <w:lang w:val="en-US"/>
+              </w:rPr>
+            </w:pPr>
+            <w:r>
+              <w:rPr>
+                <w:rFonts w:ascii="Times New Roman" w:hAnsi="Times New Roman" w:cs="Times New Roman"/>
+                <w:sz w:val="24"/>
+                <w:szCs w:val="24"/>
+                <w:lang w:val="en-US"/>
+              </w:rPr>
+              <w:t>Expected results</w:t>
+            </w:r>
+          </w:p>
+        </w:tc>
+        <w:tc>
+          <w:tcPr>
+            <w:tcW w:w="2076" w:type="dxa"/>
+            <w:gridSpan w:val="2"/>
+          </w:tcPr>
+          <w:p>
+            <w:pPr>
+              <w:spacing w:line="480" w:lineRule="auto"/>
+              <w:rPr>
+                <w:rFonts w:ascii="Times New Roman" w:hAnsi="Times New Roman" w:cs="Times New Roman"/>
+                <w:sz w:val="24"/>
+                <w:szCs w:val="24"/>
+                <w:lang w:val="en-US"/>
+              </w:rPr>
+            </w:pPr>
+            <w:r>
+              <w:rPr>
+                <w:rFonts w:ascii="Times New Roman" w:hAnsi="Times New Roman" w:cs="Times New Roman"/>
+                <w:sz w:val="24"/>
+                <w:szCs w:val="24"/>
+                <w:lang w:val="en-US"/>
+              </w:rPr>
+              <w:t>Test Results</w:t>
+            </w:r>
+          </w:p>
+          <w:p>
+            <w:pPr>
+              <w:spacing w:line="480" w:lineRule="auto"/>
+              <w:rPr>
+                <w:rFonts w:ascii="Times New Roman" w:hAnsi="Times New Roman" w:cs="Times New Roman"/>
+                <w:sz w:val="24"/>
+                <w:szCs w:val="24"/>
+                <w:lang w:val="en-US"/>
+              </w:rPr>
+            </w:pPr>
+            <w:r>
+              <w:rPr>
+                <w:rFonts w:ascii="Times New Roman" w:hAnsi="Times New Roman" w:cs="Times New Roman"/>
+                <w:sz w:val="24"/>
+                <w:szCs w:val="24"/>
+                <w:lang w:val="en-US"/>
+              </w:rPr>
+              <w:t>Accept  |  Reject</w:t>
+            </w:r>
+          </w:p>
+        </w:tc>
+        <w:tc>
+          <w:tcPr>
+            <w:tcW w:w="2207" w:type="dxa"/>
+          </w:tcPr>
+          <w:p>
+            <w:pPr>
+              <w:spacing w:line="480" w:lineRule="auto"/>
+              <w:rPr>
+                <w:rFonts w:ascii="Times New Roman" w:hAnsi="Times New Roman" w:cs="Times New Roman"/>
+                <w:sz w:val="24"/>
+                <w:szCs w:val="24"/>
+                <w:lang w:val="en-US"/>
+              </w:rPr>
+            </w:pPr>
+            <w:r>
+              <w:rPr>
+                <w:rFonts w:ascii="Times New Roman" w:hAnsi="Times New Roman" w:cs="Times New Roman"/>
+                <w:sz w:val="24"/>
+                <w:szCs w:val="24"/>
+                <w:lang w:val="en-US"/>
+              </w:rPr>
+              <w:t>Comment</w:t>
+            </w:r>
+          </w:p>
+        </w:tc>
+      </w:tr>
+      <w:tr>
+        <w:tc>
+          <w:tcPr>
+            <w:tcW w:w="937" w:type="dxa"/>
+          </w:tcPr>
+          <w:p>
+            <w:pPr>
+              <w:spacing w:line="480" w:lineRule="auto"/>
+              <w:rPr>
+                <w:rFonts w:ascii="Times New Roman" w:hAnsi="Times New Roman" w:cs="Times New Roman"/>
+                <w:sz w:val="24"/>
+                <w:szCs w:val="24"/>
+                <w:lang w:val="en-US"/>
+              </w:rPr>
+            </w:pPr>
+            <w:r>
+              <w:rPr>
+                <w:rFonts w:ascii="Times New Roman" w:hAnsi="Times New Roman" w:cs="Times New Roman"/>
+                <w:sz w:val="24"/>
+                <w:szCs w:val="24"/>
+                <w:lang w:val="en-US"/>
+              </w:rPr>
+              <w:t>1</w:t>
+            </w:r>
+          </w:p>
+        </w:tc>
+        <w:tc>
+          <w:tcPr>
+            <w:tcW w:w="1701" w:type="dxa"/>
+          </w:tcPr>
+          <w:p>
+            <w:pPr>
+              <w:spacing w:line="480" w:lineRule="auto"/>
+              <w:rPr>
+                <w:rFonts w:ascii="Times New Roman" w:hAnsi="Times New Roman" w:cs="Times New Roman"/>
+                <w:sz w:val="24"/>
+                <w:szCs w:val="24"/>
+                <w:lang w:val="en-US"/>
+              </w:rPr>
+            </w:pPr>
+            <w:r>
+              <w:rPr>
+                <w:rFonts w:ascii="Times New Roman" w:hAnsi="Times New Roman" w:cs="Times New Roman"/>
+                <w:sz w:val="24"/>
+                <w:szCs w:val="24"/>
+                <w:lang w:val="en-US"/>
+              </w:rPr>
+              <w:t>The system must establish a connection</w:t>
+            </w:r>
+          </w:p>
+        </w:tc>
+        <w:tc>
+          <w:tcPr>
+            <w:tcW w:w="851" w:type="dxa"/>
+          </w:tcPr>
+          <w:p>
+            <w:pPr>
+              <w:spacing w:line="480" w:lineRule="auto"/>
+              <w:rPr>
+                <w:rFonts w:ascii="Times New Roman" w:hAnsi="Times New Roman" w:cs="Times New Roman"/>
+                <w:sz w:val="24"/>
+                <w:szCs w:val="24"/>
+                <w:lang w:val="en-US"/>
+              </w:rPr>
+            </w:pPr>
+            <w:r>
+              <w:rPr>
+                <w:rFonts w:ascii="Times New Roman" w:hAnsi="Times New Roman" w:cs="Times New Roman"/>
+                <w:sz w:val="24"/>
+                <w:szCs w:val="24"/>
+                <w:lang w:val="en-US"/>
+              </w:rPr>
+              <w:t>Yes</w:t>
+            </w:r>
+          </w:p>
+        </w:tc>
+        <w:tc>
+          <w:tcPr>
+            <w:tcW w:w="1042" w:type="dxa"/>
+          </w:tcPr>
+          <w:p>
+            <w:pPr>
+              <w:spacing w:line="480" w:lineRule="auto"/>
+              <w:rPr>
+                <w:rFonts w:ascii="Times New Roman" w:hAnsi="Times New Roman" w:cs="Times New Roman"/>
+                <w:sz w:val="24"/>
+                <w:szCs w:val="24"/>
+                <w:lang w:val="en-US"/>
+              </w:rPr>
+            </w:pPr>
+          </w:p>
+        </w:tc>
+        <w:tc>
+          <w:tcPr>
+            <w:tcW w:w="2552" w:type="dxa"/>
+          </w:tcPr>
+          <w:p>
+            <w:pPr>
+              <w:spacing w:line="480" w:lineRule="auto"/>
+              <w:rPr>
+                <w:rFonts w:ascii="Times New Roman" w:hAnsi="Times New Roman" w:cs="Times New Roman"/>
+                <w:sz w:val="24"/>
+                <w:szCs w:val="24"/>
+                <w:lang w:val="en-US"/>
+              </w:rPr>
+            </w:pPr>
+            <w:r>
+              <w:rPr>
+                <w:rFonts w:ascii="Times New Roman" w:hAnsi="Times New Roman" w:cs="Times New Roman"/>
+                <w:sz w:val="24"/>
+                <w:szCs w:val="24"/>
+                <w:lang w:val="en-US"/>
+              </w:rPr>
+              <w:t>The website is started and the connection between the BE and FE is established properly.</w:t>
+            </w:r>
+          </w:p>
+        </w:tc>
+        <w:tc>
+          <w:tcPr>
+            <w:tcW w:w="1225" w:type="dxa"/>
+          </w:tcPr>
+          <w:p>
+            <w:pPr>
+              <w:spacing w:line="480" w:lineRule="auto"/>
+              <w:rPr>
+                <w:rFonts w:ascii="Times New Roman" w:hAnsi="Times New Roman" w:cs="Times New Roman"/>
+                <w:sz w:val="24"/>
+                <w:szCs w:val="24"/>
+                <w:lang w:val="en-US"/>
+              </w:rPr>
+            </w:pPr>
+            <w:r>
+              <w:rPr>
+                <w:rFonts w:ascii="Times New Roman" w:hAnsi="Times New Roman" w:cs="Times New Roman"/>
+                <w:sz w:val="24"/>
+                <w:szCs w:val="24"/>
+                <w:lang w:val="en-US"/>
+              </w:rPr>
+              <w:t>Accept</w:t>
+            </w:r>
+          </w:p>
+        </w:tc>
+        <w:tc>
+          <w:tcPr>
+            <w:tcW w:w="851" w:type="dxa"/>
+          </w:tcPr>
+          <w:p>
+            <w:pPr>
+              <w:spacing w:line="480" w:lineRule="auto"/>
+              <w:rPr>
+                <w:rFonts w:ascii="Times New Roman" w:hAnsi="Times New Roman" w:cs="Times New Roman"/>
+                <w:sz w:val="24"/>
+                <w:szCs w:val="24"/>
+                <w:lang w:val="en-US"/>
+              </w:rPr>
+            </w:pPr>
+          </w:p>
+        </w:tc>
+        <w:tc>
+          <w:tcPr>
+            <w:tcW w:w="2207" w:type="dxa"/>
+          </w:tcPr>
+          <w:p>
+            <w:pPr>
+              <w:spacing w:line="480" w:lineRule="auto"/>
+              <w:rPr>
+                <w:rFonts w:ascii="Times New Roman" w:hAnsi="Times New Roman" w:cs="Times New Roman"/>
+                <w:sz w:val="24"/>
+                <w:szCs w:val="24"/>
+                <w:lang w:val="en-US"/>
+              </w:rPr>
+            </w:pPr>
+            <w:r>
+              <w:rPr>
+                <w:rFonts w:ascii="Times New Roman" w:hAnsi="Times New Roman" w:cs="Times New Roman"/>
+                <w:sz w:val="24"/>
+                <w:szCs w:val="24"/>
+                <w:lang w:val="en-US"/>
+              </w:rPr>
+              <w:t>The project will not run into production until this is criteria is met.</w:t>
+            </w:r>
+          </w:p>
+        </w:tc>
+      </w:tr>
+      <w:tr>
+        <w:tc>
+          <w:tcPr>
+            <w:tcW w:w="937" w:type="dxa"/>
+          </w:tcPr>
+          <w:p>
+            <w:pPr>
+              <w:spacing w:line="480" w:lineRule="auto"/>
+              <w:rPr>
+                <w:rFonts w:ascii="Times New Roman" w:hAnsi="Times New Roman" w:cs="Times New Roman"/>
+                <w:sz w:val="24"/>
+                <w:szCs w:val="24"/>
+                <w:lang w:val="en-US"/>
+              </w:rPr>
+            </w:pPr>
+            <w:r>
+              <w:rPr>
+                <w:rFonts w:ascii="Times New Roman" w:hAnsi="Times New Roman" w:cs="Times New Roman"/>
+                <w:sz w:val="24"/>
+                <w:szCs w:val="24"/>
+                <w:lang w:val="en-US"/>
+              </w:rPr>
+              <w:t>2</w:t>
+            </w:r>
+          </w:p>
+        </w:tc>
+        <w:tc>
+          <w:tcPr>
+            <w:tcW w:w="1701" w:type="dxa"/>
+          </w:tcPr>
+          <w:p>
+            <w:pPr>
+              <w:spacing w:line="480" w:lineRule="auto"/>
+              <w:rPr>
+                <w:rFonts w:ascii="Times New Roman" w:hAnsi="Times New Roman" w:cs="Times New Roman"/>
+                <w:sz w:val="24"/>
+                <w:szCs w:val="24"/>
+                <w:lang w:val="en-US"/>
+              </w:rPr>
+            </w:pPr>
+            <w:r>
+              <w:rPr>
+                <w:rFonts w:ascii="Times New Roman" w:hAnsi="Times New Roman" w:cs="Times New Roman"/>
+                <w:sz w:val="24"/>
+                <w:szCs w:val="24"/>
+                <w:lang w:val="en-US"/>
+              </w:rPr>
+              <w:t>The user must be able to login without any difficulty and errors</w:t>
+            </w:r>
+          </w:p>
+        </w:tc>
+        <w:tc>
+          <w:tcPr>
+            <w:tcW w:w="851" w:type="dxa"/>
+          </w:tcPr>
+          <w:p>
+            <w:pPr>
+              <w:spacing w:line="480" w:lineRule="auto"/>
+              <w:rPr>
+                <w:rFonts w:ascii="Times New Roman" w:hAnsi="Times New Roman" w:cs="Times New Roman"/>
+                <w:sz w:val="24"/>
+                <w:szCs w:val="24"/>
+                <w:lang w:val="en-US"/>
+              </w:rPr>
+            </w:pPr>
+            <w:r>
+              <w:rPr>
+                <w:rFonts w:ascii="Times New Roman" w:hAnsi="Times New Roman" w:cs="Times New Roman"/>
+                <w:sz w:val="24"/>
+                <w:szCs w:val="24"/>
+                <w:lang w:val="en-US"/>
+              </w:rPr>
+              <w:t>Yes</w:t>
+            </w:r>
+          </w:p>
+        </w:tc>
+        <w:tc>
+          <w:tcPr>
+            <w:tcW w:w="1042" w:type="dxa"/>
+          </w:tcPr>
+          <w:p>
+            <w:pPr>
+              <w:spacing w:line="480" w:lineRule="auto"/>
+              <w:rPr>
+                <w:rFonts w:ascii="Times New Roman" w:hAnsi="Times New Roman" w:cs="Times New Roman"/>
+                <w:sz w:val="24"/>
+                <w:szCs w:val="24"/>
+                <w:lang w:val="en-US"/>
+              </w:rPr>
+            </w:pPr>
+          </w:p>
+        </w:tc>
+        <w:tc>
+          <w:tcPr>
+            <w:tcW w:w="2552" w:type="dxa"/>
+          </w:tcPr>
+          <w:p>
+            <w:pPr>
+              <w:spacing w:line="480" w:lineRule="auto"/>
+              <w:rPr>
+                <w:rFonts w:ascii="Times New Roman" w:hAnsi="Times New Roman" w:cs="Times New Roman"/>
+                <w:sz w:val="24"/>
+                <w:szCs w:val="24"/>
+                <w:lang w:val="en-US"/>
+              </w:rPr>
+            </w:pPr>
+          </w:p>
+        </w:tc>
+        <w:tc>
+          <w:tcPr>
+            <w:tcW w:w="1225" w:type="dxa"/>
+          </w:tcPr>
+          <w:p>
+            <w:pPr>
+              <w:spacing w:line="480" w:lineRule="auto"/>
+              <w:rPr>
+                <w:rFonts w:ascii="Times New Roman" w:hAnsi="Times New Roman" w:cs="Times New Roman"/>
+                <w:sz w:val="24"/>
+                <w:szCs w:val="24"/>
+                <w:lang w:val="en-US"/>
+              </w:rPr>
+            </w:pPr>
+            <w:r>
+              <w:rPr>
+                <w:rFonts w:ascii="Times New Roman" w:hAnsi="Times New Roman" w:cs="Times New Roman"/>
+                <w:sz w:val="24"/>
+                <w:szCs w:val="24"/>
+                <w:lang w:val="en-US"/>
+              </w:rPr>
+              <w:t>Accept</w:t>
+            </w:r>
+          </w:p>
+        </w:tc>
+        <w:tc>
+          <w:tcPr>
+            <w:tcW w:w="851" w:type="dxa"/>
+          </w:tcPr>
+          <w:p>
+            <w:pPr>
+              <w:spacing w:line="480" w:lineRule="auto"/>
+              <w:rPr>
+                <w:rFonts w:ascii="Times New Roman" w:hAnsi="Times New Roman" w:cs="Times New Roman"/>
+                <w:sz w:val="24"/>
+                <w:szCs w:val="24"/>
+                <w:lang w:val="en-US"/>
+              </w:rPr>
+            </w:pPr>
+          </w:p>
+        </w:tc>
+        <w:tc>
+          <w:tcPr>
+            <w:tcW w:w="2207" w:type="dxa"/>
+          </w:tcPr>
+          <w:p>
+            <w:pPr>
+              <w:spacing w:line="480" w:lineRule="auto"/>
+              <w:rPr>
+                <w:rFonts w:ascii="Times New Roman" w:hAnsi="Times New Roman" w:cs="Times New Roman"/>
+                <w:sz w:val="24"/>
+                <w:szCs w:val="24"/>
+                <w:lang w:val="en-US"/>
+              </w:rPr>
+            </w:pPr>
+            <w:r>
+              <w:rPr>
+                <w:rFonts w:ascii="Times New Roman" w:hAnsi="Times New Roman" w:cs="Times New Roman"/>
+                <w:sz w:val="24"/>
+                <w:szCs w:val="24"/>
+                <w:lang w:val="en-US"/>
+              </w:rPr>
+              <w:t>The project will not run into production until this is criteria is met</w:t>
+            </w:r>
+          </w:p>
+        </w:tc>
+      </w:tr>
+      <w:tr>
+        <w:tc>
+          <w:tcPr>
+            <w:tcW w:w="937" w:type="dxa"/>
+          </w:tcPr>
+          <w:p>
+            <w:pPr>
+              <w:spacing w:line="480" w:lineRule="auto"/>
+              <w:rPr>
+                <w:rFonts w:ascii="Times New Roman" w:hAnsi="Times New Roman" w:cs="Times New Roman"/>
+                <w:sz w:val="24"/>
+                <w:szCs w:val="24"/>
+                <w:lang w:val="en-US"/>
+              </w:rPr>
+            </w:pPr>
+            <w:r>
+              <w:rPr>
+                <w:rFonts w:ascii="Times New Roman" w:hAnsi="Times New Roman" w:cs="Times New Roman"/>
+                <w:sz w:val="24"/>
+                <w:szCs w:val="24"/>
+                <w:lang w:val="en-US"/>
+              </w:rPr>
+              <w:t>3</w:t>
+            </w:r>
+          </w:p>
+        </w:tc>
+        <w:tc>
+          <w:tcPr>
+            <w:tcW w:w="1701" w:type="dxa"/>
+          </w:tcPr>
+          <w:p>
+            <w:pPr>
+              <w:spacing w:line="480" w:lineRule="auto"/>
+              <w:rPr>
+                <w:rFonts w:ascii="Times New Roman" w:hAnsi="Times New Roman" w:cs="Times New Roman"/>
+                <w:sz w:val="24"/>
+                <w:szCs w:val="24"/>
+                <w:lang w:val="en-US"/>
+              </w:rPr>
+            </w:pPr>
+            <w:r>
+              <w:rPr>
+                <w:rFonts w:ascii="Times New Roman" w:hAnsi="Times New Roman" w:cs="Times New Roman"/>
+                <w:sz w:val="24"/>
+                <w:szCs w:val="24"/>
+                <w:lang w:val="en-US"/>
+              </w:rPr>
+              <w:t>The admin must be able to do all of the service functionalities</w:t>
+            </w:r>
+          </w:p>
+        </w:tc>
+        <w:tc>
+          <w:tcPr>
+            <w:tcW w:w="851" w:type="dxa"/>
+          </w:tcPr>
+          <w:p>
+            <w:pPr>
+              <w:spacing w:line="480" w:lineRule="auto"/>
+              <w:rPr>
+                <w:rFonts w:ascii="Times New Roman" w:hAnsi="Times New Roman" w:cs="Times New Roman"/>
+                <w:sz w:val="24"/>
+                <w:szCs w:val="24"/>
+                <w:lang w:val="en-US"/>
+              </w:rPr>
+            </w:pPr>
+            <w:r>
+              <w:rPr>
+                <w:rFonts w:ascii="Times New Roman" w:hAnsi="Times New Roman" w:cs="Times New Roman"/>
+                <w:sz w:val="24"/>
+                <w:szCs w:val="24"/>
+                <w:lang w:val="en-US"/>
+              </w:rPr>
+              <w:t>Yes</w:t>
+            </w:r>
+          </w:p>
+        </w:tc>
+        <w:tc>
+          <w:tcPr>
+            <w:tcW w:w="1042" w:type="dxa"/>
+          </w:tcPr>
+          <w:p>
+            <w:pPr>
+              <w:spacing w:line="480" w:lineRule="auto"/>
+              <w:rPr>
+                <w:rFonts w:ascii="Times New Roman" w:hAnsi="Times New Roman" w:cs="Times New Roman"/>
+                <w:sz w:val="24"/>
+                <w:szCs w:val="24"/>
+                <w:lang w:val="en-US"/>
+              </w:rPr>
+            </w:pPr>
+          </w:p>
+        </w:tc>
+        <w:tc>
+          <w:tcPr>
+            <w:tcW w:w="2552" w:type="dxa"/>
+          </w:tcPr>
+          <w:p>
+            <w:pPr>
+              <w:spacing w:line="480" w:lineRule="auto"/>
+              <w:rPr>
+                <w:rFonts w:ascii="Times New Roman" w:hAnsi="Times New Roman" w:cs="Times New Roman"/>
+                <w:sz w:val="24"/>
+                <w:szCs w:val="24"/>
+                <w:lang w:val="en-US"/>
+              </w:rPr>
+            </w:pPr>
+            <w:r>
+              <w:rPr>
+                <w:rFonts w:ascii="Times New Roman" w:hAnsi="Times New Roman" w:cs="Times New Roman"/>
+                <w:sz w:val="24"/>
+                <w:szCs w:val="24"/>
+                <w:lang w:val="en-US"/>
+              </w:rPr>
+              <w:t>The admin must be able to do the CRUD functions without any error occurring.</w:t>
+            </w:r>
+          </w:p>
+        </w:tc>
+        <w:tc>
+          <w:tcPr>
+            <w:tcW w:w="1225" w:type="dxa"/>
+          </w:tcPr>
+          <w:p>
+            <w:pPr>
+              <w:spacing w:line="480" w:lineRule="auto"/>
+              <w:rPr>
+                <w:rFonts w:ascii="Times New Roman" w:hAnsi="Times New Roman" w:cs="Times New Roman"/>
+                <w:sz w:val="24"/>
+                <w:szCs w:val="24"/>
+                <w:lang w:val="en-US"/>
+              </w:rPr>
+            </w:pPr>
+            <w:r>
+              <w:rPr>
+                <w:rFonts w:ascii="Times New Roman" w:hAnsi="Times New Roman" w:cs="Times New Roman"/>
+                <w:sz w:val="24"/>
+                <w:szCs w:val="24"/>
+                <w:lang w:val="en-US"/>
+              </w:rPr>
+              <w:t>Accept</w:t>
+            </w:r>
+          </w:p>
+        </w:tc>
+        <w:tc>
+          <w:tcPr>
+            <w:tcW w:w="851" w:type="dxa"/>
+          </w:tcPr>
+          <w:p>
+            <w:pPr>
+              <w:spacing w:line="480" w:lineRule="auto"/>
+              <w:rPr>
+                <w:rFonts w:ascii="Times New Roman" w:hAnsi="Times New Roman" w:cs="Times New Roman"/>
+                <w:sz w:val="24"/>
+                <w:szCs w:val="24"/>
+                <w:lang w:val="en-US"/>
+              </w:rPr>
+            </w:pPr>
+          </w:p>
+        </w:tc>
+        <w:tc>
+          <w:tcPr>
+            <w:tcW w:w="2207" w:type="dxa"/>
+          </w:tcPr>
+          <w:p>
+            <w:pPr>
+              <w:spacing w:line="480" w:lineRule="auto"/>
+              <w:rPr>
+                <w:rFonts w:ascii="Times New Roman" w:hAnsi="Times New Roman" w:cs="Times New Roman"/>
+                <w:sz w:val="24"/>
+                <w:szCs w:val="24"/>
+                <w:lang w:val="en-US"/>
+              </w:rPr>
+            </w:pPr>
+            <w:r>
+              <w:rPr>
+                <w:rFonts w:ascii="Times New Roman" w:hAnsi="Times New Roman" w:cs="Times New Roman"/>
+                <w:sz w:val="24"/>
+                <w:szCs w:val="24"/>
+                <w:lang w:val="en-US"/>
+              </w:rPr>
+              <w:t>This requirement is met, however, there is one CRUD function (for products) that needs to be improved in the FE</w:t>
+            </w:r>
+          </w:p>
+        </w:tc>
+      </w:tr>
+    </w:tbl>
+    <w:p>
+      <w:pPr>
+        <w:spacing w:line="480" w:lineRule="auto"/>
+        <w:rPr>
+          <w:rFonts w:ascii="Times New Roman" w:hAnsi="Times New Roman" w:cs="Times New Roman"/>
+          <w:sz w:val="24"/>
+          <w:szCs w:val="24"/>
+          <w:lang w:val="en-US"/>
+        </w:rPr>
+      </w:pPr>
+      <w:r>
+        <w:rPr>
+          <w:rFonts w:ascii="Times New Roman" w:hAnsi="Times New Roman" w:cs="Times New Roman"/>
+          <w:sz w:val="24"/>
+          <w:szCs w:val="24"/>
+          <w:lang w:val="en-US"/>
+        </w:rPr>
+        <w:t>Frontend (FE): In the FE, for which I am using React JS, I used cypress to check if everything works properly. There is a “home-spec” file, where I store all of the cypress tests. This file needs to be run and then, I can see if the tests are successful or not. First of all, I created a test for the connection with the link and if can be visited. Then, tests for the elements, such as buttons and inputs, were made and in the end, the registration and the login were tested.</w:t>
+      </w:r>
+    </w:p>
+    <w:p>
+      <w:pPr>
+        <w:spacing w:line="480" w:lineRule="auto"/>
+        <w:rPr>
+          <w:rFonts w:ascii="Times New Roman" w:hAnsi="Times New Roman" w:cs="Times New Roman"/>
+          <w:b/>
+          <w:bCs/>
+          <w:sz w:val="28"/>
+          <w:szCs w:val="28"/>
+          <w:u w:val="single"/>
+          <w:lang w:val="en-US"/>
+        </w:rPr>
+      </w:pPr>
+    </w:p>
     <w:sdt>
       <w:sdtPr>
         <w:rPr>
@@ -6469,7 +7408,7 @@
                   <w:noProof/>
                   <w:lang w:val="en-US"/>
                 </w:rPr>
-                <w:t>(n.d.). Retrieved from https://stackify.com/what-is-spring-boot/</w:t>
+                <w:t>Backend, B. (2018). Retrieved from https://bezkoder.com/spring-boot-react-jwt-auth</w:t>
               </w:r>
             </w:p>
             <w:p>
@@ -6486,7 +7425,7 @@
                   <w:noProof/>
                   <w:lang w:val="en-US"/>
                 </w:rPr>
-                <w:t>(n.d.). Retrieved from https://www.c-sharpcorner.com/article/what-and-why-reactjs/</w:t>
+                <w:t>Canvas. (n.d.). Retrieved from https://fhict.instructure.com/</w:t>
               </w:r>
             </w:p>
             <w:p>
@@ -6503,7 +7442,7 @@
                   <w:noProof/>
                   <w:lang w:val="en-US"/>
                 </w:rPr>
-                <w:t>(n.d.). Retrieved from https://fhict.instructure.com/</w:t>
+                <w:t>Frontend, B. (2018). Retrieved from https://bezkoder.com/react-jwt-auth/</w:t>
               </w:r>
             </w:p>
             <w:p>
@@ -6520,7 +7459,7 @@
                   <w:noProof/>
                   <w:lang w:val="en-US"/>
                 </w:rPr>
-                <w:t>(n.d.). Retrieved from https://bezkoder.com/react-jwt-auth/</w:t>
+                <w:t>JS, R. (2016). Retrieved from https://www.c-sharpcorner.com/article/what-and-why-reactjs/</w:t>
               </w:r>
             </w:p>
             <w:p>
@@ -6537,7 +7476,7 @@
                   <w:noProof/>
                   <w:lang w:val="en-US"/>
                 </w:rPr>
-                <w:t>(n.d.). Retrieved from https://bezkoder.com/spring-boot-react-jwt-auth</w:t>
+                <w:t>Springboot. (2019). Retrieved from https://stackify.com/what-is-spring-boot/</w:t>
               </w:r>
             </w:p>
             <w:p>
@@ -8812,43 +9751,95 @@
   <b:Source>
     <b:Tag>springboot</b:Tag>
     <b:SourceType>InternetSite</b:SourceType>
-    <b:Guid>{B52DF0BB-4498-4709-A61E-29F01AC4EA67}</b:Guid>
+    <b:Guid>{FD353086-BE29-4A8C-872A-731103F89E7C}</b:Guid>
     <b:URL>https://stackify.com/what-is-spring-boot/</b:URL>
+    <b:Author>
+      <b:Author>
+        <b:NameList>
+          <b:Person>
+            <b:Last>Springboot</b:Last>
+          </b:Person>
+        </b:NameList>
+      </b:Author>
+    </b:Author>
+    <b:Year>2019</b:Year>
     <b:RefOrder>1</b:RefOrder>
+  </b:Source>
+  <b:Source>
+    <b:Tag>authBackend</b:Tag>
+    <b:SourceType>InternetSite</b:SourceType>
+    <b:Guid>{29BD6FB4-E4B2-492F-8AFA-DBBFA80E093A}</b:Guid>
+    <b:URL>https://bezkoder.com/spring-boot-react-jwt-auth</b:URL>
+    <b:Author>
+      <b:Author>
+        <b:NameList>
+          <b:Person>
+            <b:Last>Backend</b:Last>
+            <b:First>Bezkoder</b:First>
+          </b:Person>
+        </b:NameList>
+      </b:Author>
+    </b:Author>
+    <b:Year>2018</b:Year>
+    <b:RefOrder>2</b:RefOrder>
+  </b:Source>
+  <b:Source>
+    <b:Tag>authFrontend</b:Tag>
+    <b:SourceType>InternetSite</b:SourceType>
+    <b:Guid>{F63C5E1C-97B1-4E8F-BEE4-8449CB26FF08}</b:Guid>
+    <b:URL>https://bezkoder.com/react-jwt-auth/</b:URL>
+    <b:Author>
+      <b:Author>
+        <b:NameList>
+          <b:Person>
+            <b:Last>Frontend</b:Last>
+            <b:First>Bezkoder</b:First>
+          </b:Person>
+        </b:NameList>
+      </b:Author>
+    </b:Author>
+    <b:Year>2018</b:Year>
+    <b:RefOrder>3</b:RefOrder>
+  </b:Source>
+  <b:Source>
+    <b:Tag>canvas</b:Tag>
+    <b:SourceType>InternetSite</b:SourceType>
+    <b:Guid>{D2CC37CD-C10C-44F5-A9D1-91B3FC446DCC}</b:Guid>
+    <b:URL>https://fhict.instructure.com/</b:URL>
+    <b:Author>
+      <b:Author>
+        <b:NameList>
+          <b:Person>
+            <b:Last>Canvas</b:Last>
+          </b:Person>
+        </b:NameList>
+      </b:Author>
+    </b:Author>
+    <b:RefOrder>4</b:RefOrder>
   </b:Source>
   <b:Source>
     <b:Tag>reactjs</b:Tag>
     <b:SourceType>InternetSite</b:SourceType>
-    <b:Guid>{83A7B43D-C840-447F-896F-E1734FD1C388}</b:Guid>
+    <b:Guid>{06427967-D940-44E9-BE51-43C49DF111A1}</b:Guid>
     <b:URL>https://www.c-sharpcorner.com/article/what-and-why-reactjs/</b:URL>
-    <b:RefOrder>2</b:RefOrder>
-  </b:Source>
-  <b:Source>
-    <b:Tag>canvas</b:Tag>
-    <b:SourceType>InternetSite</b:SourceType>
-    <b:Guid>{E03AADD9-48B5-4CA7-BD59-B1639BEBF767}</b:Guid>
-    <b:URL>https://fhict.instructure.com/</b:URL>
-    <b:RefOrder>3</b:RefOrder>
-  </b:Source>
-  <b:Source>
-    <b:Tag>authFrontend</b:Tag>
-    <b:SourceType>InternetSite</b:SourceType>
-    <b:Guid>{869A1F06-859A-4354-868B-E2B0D67923CB}</b:Guid>
-    <b:URL>https://bezkoder.com/react-jwt-auth/</b:URL>
-    <b:RefOrder>4</b:RefOrder>
-  </b:Source>
-  <b:Source>
-    <b:Tag>authBackend</b:Tag>
-    <b:SourceType>InternetSite</b:SourceType>
-    <b:Guid>{A90564A6-A55C-457B-932D-EC5C08AD45D9}</b:Guid>
-    <b:URL>https://bezkoder.com/spring-boot-react-jwt-auth</b:URL>
+    <b:Author>
+      <b:Author>
+        <b:NameList>
+          <b:Person>
+            <b:Last>JS</b:Last>
+            <b:First>React</b:First>
+          </b:Person>
+        </b:NameList>
+      </b:Author>
+    </b:Author>
+    <b:Year>2016</b:Year>
     <b:RefOrder>5</b:RefOrder>
   </b:Source>
 </b:Sources>
 </file>
 
 <file path=customXml/itemProps1.xml><?xml version="1.0" encoding="utf-8"?>
-<ds:datastoreItem xmlns:ds="http://schemas.openxmlformats.org/officeDocument/2006/customXml" ds:itemID="{8338B3C5-E273-4735-8635-3C0E998C667A}">
+<ds:datastoreItem xmlns:ds="http://schemas.openxmlformats.org/officeDocument/2006/customXml" ds:itemID="{EDE60A53-D1B5-452B-9214-443CA2BD8AEE}">
   <ds:schemaRefs>
     <ds:schemaRef ds:uri="http://schemas.openxmlformats.org/officeDocument/2006/bibliography"/>
   </ds:schemaRefs>

</xml_diff>

<commit_message>
Update of the project plan/order system
</commit_message>
<xml_diff>
--- a/documentation/Design Document.docx
+++ b/documentation/Design Document.docx
@@ -6140,7 +6140,7 @@
                 <w:rFonts w:ascii="Times New Roman" w:hAnsi="Times New Roman" w:cs="Times New Roman"/>
                 <w:sz w:val="24"/>
                 <w:szCs w:val="24"/>
-                <w:lang w:val="en-US"/>
+                <w:lang w:val="bg-BG"/>
               </w:rPr>
             </w:pPr>
             <w:r>
@@ -6150,7 +6150,16 @@
                 <w:szCs w:val="24"/>
                 <w:lang w:val="en-US"/>
               </w:rPr>
-              <w:t>The admin must be able to do the CRUD functions without any error occurring.</w:t>
+              <w:t>The admin must be able to do the CRUD functions without any error occurring</w:t>
+            </w:r>
+            <w:r>
+              <w:rPr>
+                <w:rFonts w:ascii="Times New Roman" w:hAnsi="Times New Roman" w:cs="Times New Roman"/>
+                <w:sz w:val="24"/>
+                <w:szCs w:val="24"/>
+                <w:lang w:val="bg-BG"/>
+              </w:rPr>
+              <w:t>.</w:t>
             </w:r>
           </w:p>
         </w:tc>

</xml_diff>

<commit_message>
updated design and recognition of user/admin in the navbar
</commit_message>
<xml_diff>
--- a/documentation/Design Document.docx
+++ b/documentation/Design Document.docx
@@ -8,7 +8,7 @@
         <w:jc w:val="center"/>
         <w:rPr>
           <w:rFonts w:ascii="Times New Roman" w:hAnsi="Times New Roman" w:cs="Times New Roman"/>
-          <w:lang w:val="en-US"/>
+          <w:lang w:val="en-GB"/>
         </w:rPr>
       </w:pPr>
     </w:p>
@@ -1314,6 +1314,15 @@
                 <w:lang w:val="en-US"/>
               </w:rPr>
             </w:pPr>
+            <w:r>
+              <w:rPr>
+                <w:rFonts w:ascii="Times New Roman" w:hAnsi="Times New Roman" w:cs="Times New Roman"/>
+                <w:sz w:val="28"/>
+                <w:szCs w:val="24"/>
+                <w:lang w:val="en-US"/>
+              </w:rPr>
+              <w:t>Minor</w:t>
+            </w:r>
           </w:p>
         </w:tc>
         <w:tc>
@@ -1330,6 +1339,15 @@
                 <w:lang w:val="en-US"/>
               </w:rPr>
             </w:pPr>
+            <w:r>
+              <w:rPr>
+                <w:rFonts w:ascii="Times New Roman" w:hAnsi="Times New Roman" w:cs="Times New Roman"/>
+                <w:sz w:val="28"/>
+                <w:szCs w:val="24"/>
+                <w:lang w:val="en-US"/>
+              </w:rPr>
+              <w:t>No changes</w:t>
+            </w:r>
           </w:p>
         </w:tc>
       </w:tr>

</xml_diff>

<commit_message>
docker completed both be and fe + database / service unit tests/product update fix/documentation update - readme file left to finish
</commit_message>
<xml_diff>
--- a/documentation/Design Document.docx
+++ b/documentation/Design Document.docx
@@ -1207,7 +1207,7 @@
                 <w:szCs w:val="24"/>
                 <w:lang w:val="en-US"/>
               </w:rPr>
-              <w:t>Minor</w:t>
+              <w:t>Major</w:t>
             </w:r>
           </w:p>
         </w:tc>
@@ -1336,7 +1336,7 @@
                 <w:rFonts w:ascii="Times New Roman" w:hAnsi="Times New Roman" w:cs="Times New Roman"/>
                 <w:sz w:val="28"/>
                 <w:szCs w:val="24"/>
-                <w:lang w:val="en-US"/>
+                <w:lang w:val="en-GB"/>
               </w:rPr>
             </w:pPr>
             <w:r>
@@ -1344,9 +1344,18 @@
                 <w:rFonts w:ascii="Times New Roman" w:hAnsi="Times New Roman" w:cs="Times New Roman"/>
                 <w:sz w:val="28"/>
                 <w:szCs w:val="24"/>
-                <w:lang w:val="en-US"/>
-              </w:rPr>
-              <w:t>No changes</w:t>
+                <w:lang w:val="en-GB"/>
+              </w:rPr>
+              <w:t>Change of CI/CD tab</w:t>
+            </w:r>
+            <w:r>
+              <w:rPr>
+                <w:rFonts w:ascii="Times New Roman" w:hAnsi="Times New Roman" w:cs="Times New Roman"/>
+                <w:sz w:val="28"/>
+                <w:szCs w:val="24"/>
+                <w:lang w:val="en-GB"/>
+              </w:rPr>
+              <w:t>le</w:t>
             </w:r>
           </w:p>
         </w:tc>
@@ -1360,7 +1369,7 @@
           <w:sz w:val="24"/>
           <w:szCs w:val="24"/>
           <w:u w:val="single"/>
-          <w:lang w:val="en-US"/>
+          <w:lang w:val="en-GB"/>
         </w:rPr>
       </w:pPr>
     </w:p>
@@ -1375,7 +1384,7 @@
           <w:sz w:val="28"/>
           <w:szCs w:val="28"/>
           <w:u w:val="single"/>
-          <w:lang w:val="en-US"/>
+          <w:lang w:val="en-GB"/>
         </w:rPr>
       </w:pPr>
     </w:p>
@@ -1390,7 +1399,7 @@
           <w:sz w:val="28"/>
           <w:szCs w:val="28"/>
           <w:u w:val="single"/>
-          <w:lang w:val="en-US"/>
+          <w:lang w:val="en-GB"/>
         </w:rPr>
       </w:pPr>
     </w:p>
@@ -1405,7 +1414,7 @@
           <w:sz w:val="28"/>
           <w:szCs w:val="28"/>
           <w:u w:val="single"/>
-          <w:lang w:val="en-US"/>
+          <w:lang w:val="en-GB"/>
         </w:rPr>
       </w:pPr>
     </w:p>
@@ -1420,7 +1429,7 @@
           <w:sz w:val="28"/>
           <w:szCs w:val="28"/>
           <w:u w:val="single"/>
-          <w:lang w:val="en-US"/>
+          <w:lang w:val="en-GB"/>
         </w:rPr>
       </w:pPr>
     </w:p>
@@ -4933,7 +4942,31 @@
           <w:lang w:val="en-GB"/>
         </w:rPr>
         <w:lastRenderedPageBreak/>
-        <w:t>CI configuration explanation:</w:t>
+        <w:t>CI</w:t>
+      </w:r>
+      <w:r>
+        <w:rPr>
+          <w:rFonts w:ascii="Times New Roman" w:hAnsi="Times New Roman" w:cs="Times New Roman"/>
+          <w:b/>
+          <w:bCs/>
+          <w:sz w:val="28"/>
+          <w:szCs w:val="28"/>
+          <w:u w:val="single"/>
+          <w:lang w:val="en-GB"/>
+        </w:rPr>
+        <w:t>/CD</w:t>
+      </w:r>
+      <w:r>
+        <w:rPr>
+          <w:rFonts w:ascii="Times New Roman" w:hAnsi="Times New Roman" w:cs="Times New Roman"/>
+          <w:b/>
+          <w:bCs/>
+          <w:sz w:val="28"/>
+          <w:szCs w:val="28"/>
+          <w:u w:val="single"/>
+          <w:lang w:val="en-GB"/>
+        </w:rPr>
+        <w:t xml:space="preserve"> configuration explanation:</w:t>
       </w:r>
     </w:p>
     <w:p>
@@ -5053,8 +5086,290 @@
           <w:rFonts w:ascii="Times New Roman" w:hAnsi="Times New Roman" w:cs="Times New Roman"/>
           <w:sz w:val="24"/>
           <w:szCs w:val="24"/>
-          <w:u w:val="single"/>
-          <w:lang w:val="en-US"/>
+          <w:lang w:val="en-US"/>
+        </w:rPr>
+      </w:pPr>
+      <w:r>
+        <w:rPr>
+          <w:rFonts w:ascii="Times New Roman" w:hAnsi="Times New Roman" w:cs="Times New Roman"/>
+          <w:sz w:val="24"/>
+          <w:szCs w:val="24"/>
+          <w:lang w:val="en-US"/>
+        </w:rPr>
+        <w:t>The first step for hosting the project on the docker server was to install docker and then, create images and containers for both the back and front end, for the database as well. The commands for the front and back end</w:t>
+      </w:r>
+      <w:r>
+        <w:rPr>
+          <w:rFonts w:ascii="Times New Roman" w:hAnsi="Times New Roman" w:cs="Times New Roman"/>
+          <w:sz w:val="24"/>
+          <w:szCs w:val="24"/>
+          <w:lang w:val="en-US"/>
+        </w:rPr>
+        <w:t xml:space="preserve">: </w:t>
+      </w:r>
+    </w:p>
+    <w:p>
+      <w:pPr>
+        <w:pStyle w:val="ListParagraph"/>
+        <w:numPr>
+          <w:ilvl w:val="0"/>
+          <w:numId w:val="12"/>
+        </w:numPr>
+        <w:spacing w:line="480" w:lineRule="auto"/>
+        <w:rPr>
+          <w:rFonts w:ascii="Times New Roman" w:hAnsi="Times New Roman" w:cs="Times New Roman"/>
+          <w:sz w:val="24"/>
+          <w:szCs w:val="24"/>
+          <w:lang w:val="en-GB"/>
+        </w:rPr>
+      </w:pPr>
+      <w:r>
+        <w:rPr>
+          <w:rFonts w:ascii="Times New Roman" w:hAnsi="Times New Roman" w:cs="Times New Roman"/>
+          <w:sz w:val="24"/>
+          <w:szCs w:val="24"/>
+          <w:lang w:val="en-GB"/>
+        </w:rPr>
+        <w:t xml:space="preserve">docker build -t –name . </w:t>
+      </w:r>
+      <w:r>
+        <w:rPr>
+          <w:rFonts w:ascii="Times New Roman" w:hAnsi="Times New Roman" w:cs="Times New Roman"/>
+          <w:sz w:val="24"/>
+          <w:szCs w:val="24"/>
+          <w:lang w:val="en-GB"/>
+        </w:rPr>
+        <w:t>–</w:t>
+      </w:r>
+      <w:r>
+        <w:rPr>
+          <w:rFonts w:ascii="Times New Roman" w:hAnsi="Times New Roman" w:cs="Times New Roman"/>
+          <w:sz w:val="24"/>
+          <w:szCs w:val="24"/>
+          <w:lang w:val="en-GB"/>
+        </w:rPr>
+        <w:t xml:space="preserve"> this</w:t>
+      </w:r>
+      <w:r>
+        <w:rPr>
+          <w:rFonts w:ascii="Times New Roman" w:hAnsi="Times New Roman" w:cs="Times New Roman"/>
+          <w:sz w:val="24"/>
+          <w:szCs w:val="24"/>
+          <w:lang w:val="en-GB"/>
+        </w:rPr>
+        <w:t xml:space="preserve"> is for building the project and the “--name” is to replace it with the name of the image that is soon to be created. The dot in the end is put instead of a tag.</w:t>
+      </w:r>
+      <w:r>
+        <w:rPr>
+          <w:rFonts w:ascii="Times New Roman" w:hAnsi="Times New Roman" w:cs="Times New Roman"/>
+          <w:sz w:val="24"/>
+          <w:szCs w:val="24"/>
+          <w:lang w:val="en-GB"/>
+        </w:rPr>
+        <w:t xml:space="preserve"> This command is valid for both b</w:t>
+      </w:r>
+      <w:r>
+        <w:rPr>
+          <w:rFonts w:ascii="Times New Roman" w:hAnsi="Times New Roman" w:cs="Times New Roman"/>
+          <w:sz w:val="24"/>
+          <w:szCs w:val="24"/>
+          <w:lang w:val="en-GB"/>
+        </w:rPr>
+        <w:t>ack</w:t>
+      </w:r>
+      <w:r>
+        <w:rPr>
+          <w:rFonts w:ascii="Times New Roman" w:hAnsi="Times New Roman" w:cs="Times New Roman"/>
+          <w:sz w:val="24"/>
+          <w:szCs w:val="24"/>
+          <w:lang w:val="en-GB"/>
+        </w:rPr>
+        <w:t xml:space="preserve"> and f</w:t>
+      </w:r>
+      <w:r>
+        <w:rPr>
+          <w:rFonts w:ascii="Times New Roman" w:hAnsi="Times New Roman" w:cs="Times New Roman"/>
+          <w:sz w:val="24"/>
+          <w:szCs w:val="24"/>
+          <w:lang w:val="en-GB"/>
+        </w:rPr>
+        <w:t>ront end</w:t>
+      </w:r>
+      <w:r>
+        <w:rPr>
+          <w:rFonts w:ascii="Times New Roman" w:hAnsi="Times New Roman" w:cs="Times New Roman"/>
+          <w:sz w:val="24"/>
+          <w:szCs w:val="24"/>
+          <w:lang w:val="en-GB"/>
+        </w:rPr>
+        <w:t>.</w:t>
+      </w:r>
+    </w:p>
+    <w:p>
+      <w:pPr>
+        <w:pStyle w:val="ListParagraph"/>
+        <w:numPr>
+          <w:ilvl w:val="0"/>
+          <w:numId w:val="12"/>
+        </w:numPr>
+        <w:spacing w:line="480" w:lineRule="auto"/>
+        <w:rPr>
+          <w:rFonts w:ascii="Times New Roman" w:hAnsi="Times New Roman" w:cs="Times New Roman"/>
+          <w:sz w:val="24"/>
+          <w:szCs w:val="24"/>
+          <w:lang w:val="en-GB"/>
+        </w:rPr>
+      </w:pPr>
+      <w:r>
+        <w:rPr>
+          <w:rFonts w:ascii="Times New Roman" w:hAnsi="Times New Roman" w:cs="Times New Roman"/>
+          <w:sz w:val="24"/>
+          <w:szCs w:val="24"/>
+          <w:lang w:val="en-GB"/>
+        </w:rPr>
+        <w:t>docker run -it -p 3000:80 --rm --name dockerize</w:t>
+      </w:r>
+      <w:r>
+        <w:rPr>
+          <w:rFonts w:ascii="Times New Roman" w:hAnsi="Times New Roman" w:cs="Times New Roman"/>
+          <w:sz w:val="24"/>
+          <w:szCs w:val="24"/>
+          <w:lang w:val="en-GB"/>
+        </w:rPr>
+        <w:t>React</w:t>
+      </w:r>
+      <w:r>
+        <w:rPr>
+          <w:rFonts w:ascii="Times New Roman" w:hAnsi="Times New Roman" w:cs="Times New Roman"/>
+          <w:sz w:val="24"/>
+          <w:szCs w:val="24"/>
+          <w:lang w:val="en-GB"/>
+        </w:rPr>
+        <w:t xml:space="preserve"> frontend</w:t>
+      </w:r>
+      <w:r>
+        <w:rPr>
+          <w:rFonts w:ascii="Times New Roman" w:hAnsi="Times New Roman" w:cs="Times New Roman"/>
+          <w:sz w:val="24"/>
+          <w:szCs w:val="24"/>
+          <w:lang w:val="en-GB"/>
+        </w:rPr>
+        <w:t xml:space="preserve"> – this com</w:t>
+      </w:r>
+      <w:r>
+        <w:rPr>
+          <w:rFonts w:ascii="Times New Roman" w:hAnsi="Times New Roman" w:cs="Times New Roman"/>
+          <w:sz w:val="24"/>
+          <w:szCs w:val="24"/>
+          <w:lang w:val="en-GB"/>
+        </w:rPr>
+        <w:t>mand is for running the container for the frontend and the first name is for the container and the second one – the name of the image.</w:t>
+      </w:r>
+    </w:p>
+    <w:p>
+      <w:pPr>
+        <w:pStyle w:val="ListParagraph"/>
+        <w:numPr>
+          <w:ilvl w:val="0"/>
+          <w:numId w:val="12"/>
+        </w:numPr>
+        <w:spacing w:line="480" w:lineRule="auto"/>
+        <w:rPr>
+          <w:rFonts w:ascii="Times New Roman" w:hAnsi="Times New Roman" w:cs="Times New Roman"/>
+          <w:sz w:val="24"/>
+          <w:szCs w:val="24"/>
+          <w:lang w:val="en-GB"/>
+        </w:rPr>
+      </w:pPr>
+      <w:r>
+        <w:rPr>
+          <w:rFonts w:ascii="Times New Roman" w:hAnsi="Times New Roman" w:cs="Times New Roman"/>
+          <w:sz w:val="24"/>
+          <w:szCs w:val="24"/>
+          <w:lang w:val="en-GB"/>
+        </w:rPr>
+        <w:t xml:space="preserve">docker run -it -p </w:t>
+      </w:r>
+      <w:r>
+        <w:rPr>
+          <w:rFonts w:ascii="Times New Roman" w:hAnsi="Times New Roman" w:cs="Times New Roman"/>
+          <w:sz w:val="24"/>
+          <w:szCs w:val="24"/>
+          <w:lang w:val="en-GB"/>
+        </w:rPr>
+        <w:t>808</w:t>
+      </w:r>
+      <w:r>
+        <w:rPr>
+          <w:rFonts w:ascii="Times New Roman" w:hAnsi="Times New Roman" w:cs="Times New Roman"/>
+          <w:sz w:val="24"/>
+          <w:szCs w:val="24"/>
+          <w:lang w:val="en-GB"/>
+        </w:rPr>
+        <w:t xml:space="preserve">0:80 --rm --name </w:t>
+      </w:r>
+      <w:r>
+        <w:rPr>
+          <w:rFonts w:ascii="Times New Roman" w:hAnsi="Times New Roman" w:cs="Times New Roman"/>
+          <w:sz w:val="24"/>
+          <w:szCs w:val="24"/>
+          <w:lang w:val="en-GB"/>
+        </w:rPr>
+        <w:t>– this command is run for the backend container.</w:t>
+      </w:r>
+    </w:p>
+    <w:p>
+      <w:pPr>
+        <w:pStyle w:val="ListParagraph"/>
+        <w:numPr>
+          <w:ilvl w:val="0"/>
+          <w:numId w:val="12"/>
+        </w:numPr>
+        <w:spacing w:line="480" w:lineRule="auto"/>
+        <w:rPr>
+          <w:rFonts w:ascii="Times New Roman" w:hAnsi="Times New Roman" w:cs="Times New Roman"/>
+          <w:sz w:val="24"/>
+          <w:szCs w:val="24"/>
+          <w:lang w:val="en-GB"/>
+        </w:rPr>
+      </w:pPr>
+      <w:r>
+        <w:rPr>
+          <w:rFonts w:ascii="Times New Roman" w:hAnsi="Times New Roman" w:cs="Times New Roman"/>
+          <w:sz w:val="24"/>
+          <w:szCs w:val="24"/>
+          <w:lang w:val="en-GB"/>
+        </w:rPr>
+        <w:t>docker run -p 3306:3306 -d --name mariadb -eMARIADB_ROOT_PASSWORD=Password123! mariadb/server:10.4</w:t>
+      </w:r>
+      <w:r>
+        <w:rPr>
+          <w:rFonts w:ascii="Times New Roman" w:hAnsi="Times New Roman" w:cs="Times New Roman"/>
+          <w:sz w:val="24"/>
+          <w:szCs w:val="24"/>
+          <w:lang w:val="en-GB"/>
+        </w:rPr>
+        <w:t xml:space="preserve"> – this </w:t>
+      </w:r>
+      <w:r>
+        <w:rPr>
+          <w:rFonts w:ascii="Times New Roman" w:hAnsi="Times New Roman" w:cs="Times New Roman"/>
+          <w:sz w:val="24"/>
+          <w:szCs w:val="24"/>
+          <w:lang w:val="en-GB"/>
+        </w:rPr>
+        <w:t>command is used for creating and running the docker database.</w:t>
+      </w:r>
+    </w:p>
+    <w:p>
+      <w:pPr>
+        <w:spacing w:line="480" w:lineRule="auto"/>
+        <w:rPr>
+          <w:rFonts w:ascii="Times New Roman" w:hAnsi="Times New Roman" w:cs="Times New Roman"/>
+          <w:sz w:val="24"/>
+          <w:szCs w:val="24"/>
+          <w:u w:val="single"/>
+          <w:lang w:val="en-GB"/>
         </w:rPr>
       </w:pPr>
       <w:r>
@@ -5064,21 +5379,22 @@
           <w:sz w:val="24"/>
           <w:szCs w:val="24"/>
           <w:u w:val="single"/>
-          <w:lang w:val="en-US"/>
-        </w:rPr>
+          <w:lang w:val="en-GB"/>
+        </w:rPr>
+        <w:lastRenderedPageBreak/>
         <w:drawing>
-          <wp:anchor distT="0" distB="0" distL="114300" distR="114300" simplePos="0" relativeHeight="251672576" behindDoc="0" locked="0" layoutInCell="1" allowOverlap="1" wp14:anchorId="50AFC821" wp14:editId="44E19649">
+          <wp:anchor distT="0" distB="0" distL="114300" distR="114300" simplePos="0" relativeHeight="251676672" behindDoc="0" locked="0" layoutInCell="1" allowOverlap="1" wp14:anchorId="12964CCC" wp14:editId="14C48DA6">
             <wp:simplePos x="0" y="0"/>
-            <wp:positionH relativeFrom="column">
-              <wp:posOffset>0</wp:posOffset>
+            <wp:positionH relativeFrom="margin">
+              <wp:posOffset>-93345</wp:posOffset>
             </wp:positionH>
             <wp:positionV relativeFrom="paragraph">
-              <wp:posOffset>0</wp:posOffset>
+              <wp:posOffset>97888</wp:posOffset>
             </wp:positionV>
-            <wp:extent cx="5731510" cy="2736215"/>
-            <wp:effectExtent l="0" t="0" r="2540" b="6985"/>
-            <wp:wrapTopAndBottom/>
-            <wp:docPr id="1" name="Picture 1" descr="Diagram&#10;&#10;Description automatically generated"/>
+            <wp:extent cx="5731510" cy="1684655"/>
+            <wp:effectExtent l="0" t="0" r="2540" b="0"/>
+            <wp:wrapSquare wrapText="bothSides"/>
+            <wp:docPr id="3" name="Picture 3" descr="Diagram, schematic&#10;&#10;Description automatically generated"/>
             <wp:cNvGraphicFramePr>
               <a:graphicFrameLocks xmlns:a="http://schemas.openxmlformats.org/drawingml/2006/main" noChangeAspect="1"/>
             </wp:cNvGraphicFramePr>
@@ -5086,7 +5402,7 @@
               <a:graphicData uri="http://schemas.openxmlformats.org/drawingml/2006/picture">
                 <pic:pic xmlns:pic="http://schemas.openxmlformats.org/drawingml/2006/picture">
                   <pic:nvPicPr>
-                    <pic:cNvPr id="1" name="Picture 1" descr="Diagram&#10;&#10;Description automatically generated"/>
+                    <pic:cNvPr id="3" name="Picture 3" descr="Diagram, schematic&#10;&#10;Description automatically generated"/>
                     <pic:cNvPicPr/>
                   </pic:nvPicPr>
                   <pic:blipFill>
@@ -5104,7 +5420,7 @@
                   <pic:spPr>
                     <a:xfrm>
                       <a:off x="0" y="0"/>
-                      <a:ext cx="5731510" cy="2736215"/>
+                      <a:ext cx="5731510" cy="1684655"/>
                     </a:xfrm>
                     <a:prstGeom prst="rect">
                       <a:avLst/>
@@ -5277,7 +5593,6 @@
           <w:u w:val="single"/>
           <w:lang w:val="en-US"/>
         </w:rPr>
-        <w:lastRenderedPageBreak/>
         <w:drawing>
           <wp:anchor distT="0" distB="0" distL="114300" distR="114300" simplePos="0" relativeHeight="251668480" behindDoc="0" locked="0" layoutInCell="1" allowOverlap="1" wp14:anchorId="015E09E6" wp14:editId="018E9640">
             <wp:simplePos x="0" y="0"/>
@@ -5375,14 +5690,15 @@
           <w:u w:val="single"/>
           <w:lang w:val="en-US"/>
         </w:rPr>
+        <w:lastRenderedPageBreak/>
         <w:drawing>
-          <wp:anchor distT="0" distB="0" distL="114300" distR="114300" simplePos="0" relativeHeight="251670528" behindDoc="0" locked="0" layoutInCell="1" allowOverlap="1" wp14:anchorId="479726CE" wp14:editId="5F195824">
+          <wp:anchor distT="0" distB="0" distL="114300" distR="114300" simplePos="0" relativeHeight="251670528" behindDoc="0" locked="0" layoutInCell="1" allowOverlap="1" wp14:anchorId="479726CE" wp14:editId="4BE49313">
             <wp:simplePos x="0" y="0"/>
             <wp:positionH relativeFrom="margin">
-              <wp:posOffset>165735</wp:posOffset>
+              <wp:align>left</wp:align>
             </wp:positionH>
             <wp:positionV relativeFrom="paragraph">
-              <wp:posOffset>2765425</wp:posOffset>
+              <wp:posOffset>380951</wp:posOffset>
             </wp:positionV>
             <wp:extent cx="5135245" cy="2517140"/>
             <wp:effectExtent l="0" t="0" r="8255" b="0"/>
@@ -5481,76 +5797,6 @@
           <w:lang w:val="en-US"/>
         </w:rPr>
       </w:pPr>
-    </w:p>
-    <w:p>
-      <w:pPr>
-        <w:spacing w:line="480" w:lineRule="auto"/>
-        <w:rPr>
-          <w:rFonts w:ascii="Times New Roman" w:hAnsi="Times New Roman" w:cs="Times New Roman"/>
-          <w:b/>
-          <w:bCs/>
-          <w:sz w:val="28"/>
-          <w:szCs w:val="28"/>
-          <w:u w:val="single"/>
-          <w:lang w:val="en-US"/>
-        </w:rPr>
-      </w:pPr>
-    </w:p>
-    <w:p>
-      <w:pPr>
-        <w:spacing w:line="480" w:lineRule="auto"/>
-        <w:rPr>
-          <w:rFonts w:ascii="Times New Roman" w:hAnsi="Times New Roman" w:cs="Times New Roman"/>
-          <w:b/>
-          <w:bCs/>
-          <w:sz w:val="28"/>
-          <w:szCs w:val="28"/>
-          <w:u w:val="single"/>
-          <w:lang w:val="en-US"/>
-        </w:rPr>
-      </w:pPr>
-    </w:p>
-    <w:p>
-      <w:pPr>
-        <w:spacing w:line="480" w:lineRule="auto"/>
-        <w:rPr>
-          <w:rFonts w:ascii="Times New Roman" w:hAnsi="Times New Roman" w:cs="Times New Roman"/>
-          <w:b/>
-          <w:bCs/>
-          <w:sz w:val="28"/>
-          <w:szCs w:val="28"/>
-          <w:u w:val="single"/>
-          <w:lang w:val="en-US"/>
-        </w:rPr>
-      </w:pPr>
-    </w:p>
-    <w:p>
-      <w:pPr>
-        <w:spacing w:line="480" w:lineRule="auto"/>
-        <w:rPr>
-          <w:rFonts w:ascii="Times New Roman" w:hAnsi="Times New Roman" w:cs="Times New Roman"/>
-          <w:b/>
-          <w:bCs/>
-          <w:sz w:val="28"/>
-          <w:szCs w:val="28"/>
-          <w:u w:val="single"/>
-          <w:lang w:val="en-US"/>
-        </w:rPr>
-      </w:pPr>
-    </w:p>
-    <w:p>
-      <w:pPr>
-        <w:spacing w:line="480" w:lineRule="auto"/>
-        <w:rPr>
-          <w:rFonts w:ascii="Times New Roman" w:hAnsi="Times New Roman" w:cs="Times New Roman"/>
-          <w:b/>
-          <w:bCs/>
-          <w:sz w:val="28"/>
-          <w:szCs w:val="28"/>
-          <w:u w:val="single"/>
-          <w:lang w:val="en-US"/>
-        </w:rPr>
-      </w:pPr>
       <w:r>
         <w:rPr>
           <w:rFonts w:ascii="Times New Roman" w:hAnsi="Times New Roman" w:cs="Times New Roman"/>
@@ -5562,7 +5808,6 @@
           <w:u w:val="single"/>
           <w:lang w:val="en-US"/>
         </w:rPr>
-        <w:lastRenderedPageBreak/>
         <w:drawing>
           <wp:anchor distT="0" distB="0" distL="114300" distR="114300" simplePos="0" relativeHeight="251674624" behindDoc="0" locked="0" layoutInCell="1" allowOverlap="1" wp14:anchorId="33CA7E74" wp14:editId="7A2868E5">
             <wp:simplePos x="0" y="0"/>
@@ -5653,7 +5898,10 @@
           <w:lang w:val="en-US"/>
         </w:rPr>
       </w:pPr>
-      <w:r>
+    </w:p>
+    <w:p>
+      <w:pPr>
+        <w:spacing w:line="480" w:lineRule="auto"/>
         <w:rPr>
           <w:rFonts w:ascii="Times New Roman" w:hAnsi="Times New Roman" w:cs="Times New Roman"/>
           <w:b/>
@@ -5663,28 +5911,7 @@
           <w:u w:val="single"/>
           <w:lang w:val="en-US"/>
         </w:rPr>
-        <w:t>Test plan</w:t>
-      </w:r>
-    </w:p>
-    <w:p>
-      <w:pPr>
-        <w:spacing w:line="480" w:lineRule="auto"/>
-        <w:rPr>
-          <w:rFonts w:ascii="Times New Roman" w:hAnsi="Times New Roman" w:cs="Times New Roman"/>
-          <w:sz w:val="24"/>
-          <w:szCs w:val="24"/>
-          <w:lang w:val="en-US"/>
-        </w:rPr>
-      </w:pPr>
-      <w:r>
-        <w:rPr>
-          <w:rFonts w:ascii="Times New Roman" w:hAnsi="Times New Roman" w:cs="Times New Roman"/>
-          <w:sz w:val="24"/>
-          <w:szCs w:val="24"/>
-          <w:lang w:val="en-US"/>
-        </w:rPr>
-        <w:t xml:space="preserve">During the process of creating an application, there are usually some errors that may occur and in order for such unpleasant situations not to happen, developers have to make tests of the functionalities of the app. </w:t>
-      </w:r>
+      </w:pPr>
     </w:p>
     <w:p>
       <w:pPr>
@@ -5693,31 +5920,63 @@
           <w:rFonts w:ascii="Times New Roman" w:hAnsi="Times New Roman" w:cs="Times New Roman"/>
           <w:b/>
           <w:bCs/>
-          <w:u w:val="single"/>
-          <w:lang w:val="en-US"/>
-        </w:rPr>
-      </w:pPr>
-      <w:r>
+          <w:sz w:val="28"/>
+          <w:szCs w:val="28"/>
+          <w:u w:val="single"/>
+          <w:lang w:val="en-US"/>
+        </w:rPr>
+      </w:pPr>
+    </w:p>
+    <w:p>
+      <w:pPr>
+        <w:spacing w:line="480" w:lineRule="auto"/>
         <w:rPr>
           <w:rFonts w:ascii="Times New Roman" w:hAnsi="Times New Roman" w:cs="Times New Roman"/>
           <w:b/>
           <w:bCs/>
-          <w:u w:val="single"/>
-          <w:lang w:val="en-US"/>
-        </w:rPr>
-        <w:t xml:space="preserve">What </w:t>
-      </w:r>
+          <w:sz w:val="28"/>
+          <w:szCs w:val="28"/>
+          <w:u w:val="single"/>
+          <w:lang w:val="en-US"/>
+        </w:rPr>
+      </w:pPr>
       <w:r>
         <w:rPr>
           <w:rFonts w:ascii="Times New Roman" w:hAnsi="Times New Roman" w:cs="Times New Roman"/>
           <w:b/>
           <w:bCs/>
-          <w:u w:val="single"/>
-          <w:lang w:val="en-US"/>
-        </w:rPr>
-        <w:t>tests</w:t>
-      </w:r>
-      <w:r>
+          <w:sz w:val="28"/>
+          <w:szCs w:val="28"/>
+          <w:u w:val="single"/>
+          <w:lang w:val="en-US"/>
+        </w:rPr>
+        <w:lastRenderedPageBreak/>
+        <w:t>Test plan</w:t>
+      </w:r>
+    </w:p>
+    <w:p>
+      <w:pPr>
+        <w:spacing w:line="480" w:lineRule="auto"/>
+        <w:rPr>
+          <w:rFonts w:ascii="Times New Roman" w:hAnsi="Times New Roman" w:cs="Times New Roman"/>
+          <w:sz w:val="24"/>
+          <w:szCs w:val="24"/>
+          <w:lang w:val="en-US"/>
+        </w:rPr>
+      </w:pPr>
+      <w:r>
+        <w:rPr>
+          <w:rFonts w:ascii="Times New Roman" w:hAnsi="Times New Roman" w:cs="Times New Roman"/>
+          <w:sz w:val="24"/>
+          <w:szCs w:val="24"/>
+          <w:lang w:val="en-US"/>
+        </w:rPr>
+        <w:t xml:space="preserve">During the process of creating an application, there are usually some errors that may occur and in order for such unpleasant situations not to happen, developers have to make tests of the functionalities of the app. </w:t>
+      </w:r>
+    </w:p>
+    <w:p>
+      <w:pPr>
+        <w:spacing w:line="480" w:lineRule="auto"/>
         <w:rPr>
           <w:rFonts w:ascii="Times New Roman" w:hAnsi="Times New Roman" w:cs="Times New Roman"/>
           <w:b/>
@@ -5725,6 +5984,35 @@
           <w:u w:val="single"/>
           <w:lang w:val="en-US"/>
         </w:rPr>
+      </w:pPr>
+      <w:r>
+        <w:rPr>
+          <w:rFonts w:ascii="Times New Roman" w:hAnsi="Times New Roman" w:cs="Times New Roman"/>
+          <w:b/>
+          <w:bCs/>
+          <w:u w:val="single"/>
+          <w:lang w:val="en-US"/>
+        </w:rPr>
+        <w:t xml:space="preserve">What </w:t>
+      </w:r>
+      <w:r>
+        <w:rPr>
+          <w:rFonts w:ascii="Times New Roman" w:hAnsi="Times New Roman" w:cs="Times New Roman"/>
+          <w:b/>
+          <w:bCs/>
+          <w:u w:val="single"/>
+          <w:lang w:val="en-US"/>
+        </w:rPr>
+        <w:t>tests</w:t>
+      </w:r>
+      <w:r>
+        <w:rPr>
+          <w:rFonts w:ascii="Times New Roman" w:hAnsi="Times New Roman" w:cs="Times New Roman"/>
+          <w:b/>
+          <w:bCs/>
+          <w:u w:val="single"/>
+          <w:lang w:val="en-US"/>
+        </w:rPr>
         <w:t>:</w:t>
       </w:r>
     </w:p>
@@ -5746,12 +6034,32 @@
           <w:lang w:val="en-US"/>
         </w:rPr>
         <w:t>Backend (BE): In the BE, where I am using Spring boot, I decided to make unit tests and integrational tests. The unit tests I made for the models, so as to make sure that each of the properties there are working property. For the controllers I made the integration tests, which are used to check the methods that are implemented there, such as “updateUser” or “deleteUser”.</w:t>
+      </w:r>
+    </w:p>
+    <w:p>
+      <w:pPr>
+        <w:spacing w:line="480" w:lineRule="auto"/>
+        <w:rPr>
+          <w:rFonts w:ascii="Times New Roman" w:hAnsi="Times New Roman" w:cs="Times New Roman"/>
+          <w:sz w:val="24"/>
+          <w:szCs w:val="24"/>
+          <w:lang w:val="en-US"/>
+        </w:rPr>
+      </w:pPr>
+      <w:r>
+        <w:rPr>
+          <w:rFonts w:ascii="Times New Roman" w:hAnsi="Times New Roman" w:cs="Times New Roman"/>
+          <w:sz w:val="24"/>
+          <w:szCs w:val="24"/>
+          <w:lang w:val="en-US"/>
+        </w:rPr>
+        <w:t>Frontend (FE): In the FE, for which I am using React JS, I used cypress to check if everything works properly. There is a “home-spec” file, where I store all of the cypress tests. This file needs to be run and then, I can see if the tests are successful or not. First of all, I created a test for the connection with the link and if can be visited. Then, tests for the elements, such as buttons and inputs, were made and in the end, the registration and the login were tested.</w:t>
       </w:r>
     </w:p>
     <w:tbl>
       <w:tblPr>
         <w:tblStyle w:val="TableGrid"/>
-        <w:tblpPr w:leftFromText="180" w:rightFromText="180" w:vertAnchor="text" w:horzAnchor="margin" w:tblpXSpec="center" w:tblpY="3228"/>
+        <w:tblpPr w:leftFromText="180" w:rightFromText="180" w:vertAnchor="text" w:horzAnchor="margin" w:tblpY="399"/>
         <w:tblW w:w="9067" w:type="dxa"/>
         <w:tblLayout w:type="fixed"/>
         <w:tblLook w:val="04A0" w:firstRow="1" w:lastRow="0" w:firstColumn="1" w:lastColumn="0" w:noHBand="0" w:noVBand="1"/>
@@ -5784,7 +6092,6 @@
                 <w:szCs w:val="24"/>
                 <w:lang w:val="en-GB"/>
               </w:rPr>
-              <w:lastRenderedPageBreak/>
               <w:t>Nº</w:t>
             </w:r>
           </w:p>
@@ -5998,6 +6305,7 @@
                 <w:szCs w:val="24"/>
                 <w:lang w:val="en-US"/>
               </w:rPr>
+              <w:lastRenderedPageBreak/>
               <w:t>2</w:t>
             </w:r>
           </w:p>
@@ -6208,26 +6516,6 @@
         </w:tc>
       </w:tr>
     </w:tbl>
-    <w:p>
-      <w:pPr>
-        <w:spacing w:line="480" w:lineRule="auto"/>
-        <w:rPr>
-          <w:rFonts w:ascii="Times New Roman" w:hAnsi="Times New Roman" w:cs="Times New Roman"/>
-          <w:sz w:val="24"/>
-          <w:szCs w:val="24"/>
-          <w:lang w:val="en-US"/>
-        </w:rPr>
-      </w:pPr>
-      <w:r>
-        <w:rPr>
-          <w:rFonts w:ascii="Times New Roman" w:hAnsi="Times New Roman" w:cs="Times New Roman"/>
-          <w:sz w:val="24"/>
-          <w:szCs w:val="24"/>
-          <w:lang w:val="en-US"/>
-        </w:rPr>
-        <w:t>Frontend (FE): In the FE, for which I am using React JS, I used cypress to check if everything works properly. There is a “home-spec” file, where I store all of the cypress tests. This file needs to be run and then, I can see if the tests are successful or not. First of all, I created a test for the connection with the link and if can be visited. Then, tests for the elements, such as buttons and inputs, were made and in the end, the registration and the login were tested.</w:t>
-      </w:r>
-    </w:p>
     <w:p>
       <w:pPr>
         <w:spacing w:line="480" w:lineRule="auto"/>
@@ -6367,7 +6655,6 @@
                   <w:noProof/>
                   <w:lang w:val="en-US"/>
                 </w:rPr>
-                <w:lastRenderedPageBreak/>
                 <w:t>Springboot. (2019). Retrieved from https://stackify.com/what-is-spring-boot/</w:t>
               </w:r>
             </w:p>
@@ -6741,6 +7028,92 @@
     </w:lvl>
   </w:abstractNum>
   <w:abstractNum w:abstractNumId="2" w15:restartNumberingAfterBreak="0">
+    <w:nsid w:val="18FF133D"/>
+    <w:multiLevelType w:val="hybridMultilevel"/>
+    <w:tmpl w:val="812A8DC0"/>
+    <w:lvl w:ilvl="0" w:tplc="2000000F">
+      <w:start w:val="1"/>
+      <w:numFmt w:val="decimal"/>
+      <w:lvlText w:val="%1."/>
+      <w:lvlJc w:val="left"/>
+      <w:pPr>
+        <w:ind w:left="720" w:hanging="360"/>
+      </w:pPr>
+    </w:lvl>
+    <w:lvl w:ilvl="1" w:tplc="20000019" w:tentative="1">
+      <w:start w:val="1"/>
+      <w:numFmt w:val="lowerLetter"/>
+      <w:lvlText w:val="%2."/>
+      <w:lvlJc w:val="left"/>
+      <w:pPr>
+        <w:ind w:left="1440" w:hanging="360"/>
+      </w:pPr>
+    </w:lvl>
+    <w:lvl w:ilvl="2" w:tplc="2000001B" w:tentative="1">
+      <w:start w:val="1"/>
+      <w:numFmt w:val="lowerRoman"/>
+      <w:lvlText w:val="%3."/>
+      <w:lvlJc w:val="right"/>
+      <w:pPr>
+        <w:ind w:left="2160" w:hanging="180"/>
+      </w:pPr>
+    </w:lvl>
+    <w:lvl w:ilvl="3" w:tplc="2000000F" w:tentative="1">
+      <w:start w:val="1"/>
+      <w:numFmt w:val="decimal"/>
+      <w:lvlText w:val="%4."/>
+      <w:lvlJc w:val="left"/>
+      <w:pPr>
+        <w:ind w:left="2880" w:hanging="360"/>
+      </w:pPr>
+    </w:lvl>
+    <w:lvl w:ilvl="4" w:tplc="20000019" w:tentative="1">
+      <w:start w:val="1"/>
+      <w:numFmt w:val="lowerLetter"/>
+      <w:lvlText w:val="%5."/>
+      <w:lvlJc w:val="left"/>
+      <w:pPr>
+        <w:ind w:left="3600" w:hanging="360"/>
+      </w:pPr>
+    </w:lvl>
+    <w:lvl w:ilvl="5" w:tplc="2000001B" w:tentative="1">
+      <w:start w:val="1"/>
+      <w:numFmt w:val="lowerRoman"/>
+      <w:lvlText w:val="%6."/>
+      <w:lvlJc w:val="right"/>
+      <w:pPr>
+        <w:ind w:left="4320" w:hanging="180"/>
+      </w:pPr>
+    </w:lvl>
+    <w:lvl w:ilvl="6" w:tplc="2000000F" w:tentative="1">
+      <w:start w:val="1"/>
+      <w:numFmt w:val="decimal"/>
+      <w:lvlText w:val="%7."/>
+      <w:lvlJc w:val="left"/>
+      <w:pPr>
+        <w:ind w:left="5040" w:hanging="360"/>
+      </w:pPr>
+    </w:lvl>
+    <w:lvl w:ilvl="7" w:tplc="20000019" w:tentative="1">
+      <w:start w:val="1"/>
+      <w:numFmt w:val="lowerLetter"/>
+      <w:lvlText w:val="%8."/>
+      <w:lvlJc w:val="left"/>
+      <w:pPr>
+        <w:ind w:left="5760" w:hanging="360"/>
+      </w:pPr>
+    </w:lvl>
+    <w:lvl w:ilvl="8" w:tplc="2000001B" w:tentative="1">
+      <w:start w:val="1"/>
+      <w:numFmt w:val="lowerRoman"/>
+      <w:lvlText w:val="%9."/>
+      <w:lvlJc w:val="right"/>
+      <w:pPr>
+        <w:ind w:left="6480" w:hanging="180"/>
+      </w:pPr>
+    </w:lvl>
+  </w:abstractNum>
+  <w:abstractNum w:abstractNumId="3" w15:restartNumberingAfterBreak="0">
     <w:nsid w:val="1A560A82"/>
     <w:multiLevelType w:val="hybridMultilevel"/>
     <w:tmpl w:val="4168BD2E"/>
@@ -6826,7 +7199,7 @@
       </w:pPr>
     </w:lvl>
   </w:abstractNum>
-  <w:abstractNum w:abstractNumId="3" w15:restartNumberingAfterBreak="0">
+  <w:abstractNum w:abstractNumId="4" w15:restartNumberingAfterBreak="0">
     <w:nsid w:val="2B092E4F"/>
     <w:multiLevelType w:val="hybridMultilevel"/>
     <w:tmpl w:val="9E8A883A"/>
@@ -6912,7 +7285,7 @@
       </w:pPr>
     </w:lvl>
   </w:abstractNum>
-  <w:abstractNum w:abstractNumId="4" w15:restartNumberingAfterBreak="0">
+  <w:abstractNum w:abstractNumId="5" w15:restartNumberingAfterBreak="0">
     <w:nsid w:val="35507358"/>
     <w:multiLevelType w:val="hybridMultilevel"/>
     <w:tmpl w:val="7D5A58CC"/>
@@ -6998,7 +7371,7 @@
       </w:pPr>
     </w:lvl>
   </w:abstractNum>
-  <w:abstractNum w:abstractNumId="5" w15:restartNumberingAfterBreak="0">
+  <w:abstractNum w:abstractNumId="6" w15:restartNumberingAfterBreak="0">
     <w:nsid w:val="38861FF4"/>
     <w:multiLevelType w:val="hybridMultilevel"/>
     <w:tmpl w:val="057CC552"/>
@@ -7110,7 +7483,7 @@
       </w:rPr>
     </w:lvl>
   </w:abstractNum>
-  <w:abstractNum w:abstractNumId="6" w15:restartNumberingAfterBreak="0">
+  <w:abstractNum w:abstractNumId="7" w15:restartNumberingAfterBreak="0">
     <w:nsid w:val="3E980846"/>
     <w:multiLevelType w:val="hybridMultilevel"/>
     <w:tmpl w:val="E71A83C8"/>
@@ -7196,7 +7569,7 @@
       </w:pPr>
     </w:lvl>
   </w:abstractNum>
-  <w:abstractNum w:abstractNumId="7" w15:restartNumberingAfterBreak="0">
+  <w:abstractNum w:abstractNumId="8" w15:restartNumberingAfterBreak="0">
     <w:nsid w:val="4938227D"/>
     <w:multiLevelType w:val="hybridMultilevel"/>
     <w:tmpl w:val="BCCC5F18"/>
@@ -7308,7 +7681,7 @@
       </w:rPr>
     </w:lvl>
   </w:abstractNum>
-  <w:abstractNum w:abstractNumId="8" w15:restartNumberingAfterBreak="0">
+  <w:abstractNum w:abstractNumId="9" w15:restartNumberingAfterBreak="0">
     <w:nsid w:val="53CA45AE"/>
     <w:multiLevelType w:val="hybridMultilevel"/>
     <w:tmpl w:val="3E6E6506"/>
@@ -7421,7 +7794,7 @@
       </w:rPr>
     </w:lvl>
   </w:abstractNum>
-  <w:abstractNum w:abstractNumId="9" w15:restartNumberingAfterBreak="0">
+  <w:abstractNum w:abstractNumId="10" w15:restartNumberingAfterBreak="0">
     <w:nsid w:val="6AD82545"/>
     <w:multiLevelType w:val="hybridMultilevel"/>
     <w:tmpl w:val="78E68F1C"/>
@@ -7510,7 +7883,7 @@
       </w:pPr>
     </w:lvl>
   </w:abstractNum>
-  <w:abstractNum w:abstractNumId="10" w15:restartNumberingAfterBreak="0">
+  <w:abstractNum w:abstractNumId="11" w15:restartNumberingAfterBreak="0">
     <w:nsid w:val="7EFD732D"/>
     <w:multiLevelType w:val="hybridMultilevel"/>
     <w:tmpl w:val="E71A83C8"/>
@@ -7597,37 +7970,40 @@
     </w:lvl>
   </w:abstractNum>
   <w:num w:numId="1">
-    <w:abstractNumId w:val="8"/>
+    <w:abstractNumId w:val="9"/>
   </w:num>
   <w:num w:numId="2">
+    <w:abstractNumId w:val="4"/>
+  </w:num>
+  <w:num w:numId="3">
     <w:abstractNumId w:val="3"/>
   </w:num>
-  <w:num w:numId="3">
-    <w:abstractNumId w:val="2"/>
-  </w:num>
   <w:num w:numId="4">
-    <w:abstractNumId w:val="10"/>
+    <w:abstractNumId w:val="11"/>
   </w:num>
   <w:num w:numId="5">
-    <w:abstractNumId w:val="6"/>
+    <w:abstractNumId w:val="7"/>
   </w:num>
   <w:num w:numId="6">
-    <w:abstractNumId w:val="4"/>
+    <w:abstractNumId w:val="5"/>
   </w:num>
   <w:num w:numId="7">
     <w:abstractNumId w:val="1"/>
   </w:num>
   <w:num w:numId="8">
-    <w:abstractNumId w:val="9"/>
+    <w:abstractNumId w:val="10"/>
   </w:num>
   <w:num w:numId="9">
     <w:abstractNumId w:val="0"/>
   </w:num>
   <w:num w:numId="10">
-    <w:abstractNumId w:val="7"/>
+    <w:abstractNumId w:val="8"/>
   </w:num>
   <w:num w:numId="11">
-    <w:abstractNumId w:val="5"/>
+    <w:abstractNumId w:val="6"/>
+  </w:num>
+  <w:num w:numId="12">
+    <w:abstractNumId w:val="2"/>
   </w:num>
 </w:numbering>
 </file>

</xml_diff>